<commit_message>
kinks and typos worked out in accordion_steps but getting an infinite loop error when trying to restart or go back
</commit_message>
<xml_diff>
--- a/docassemble/RespondingChildCustodyActionPlan/data/templates/responding_child_custody_action_plan.docx
+++ b/docassemble/RespondingChildCustodyActionPlan/data/templates/responding_child_custody_action_plan.docx
@@ -47,6 +47,12 @@
                 <w:spacing w:val="0"/>
               </w:rPr>
               <w:commentReference w:id="0"/>
+            </w:r>
+            <w:r>
+              <w:rPr>
+                <w:rFonts w:eastAsia="Arial"/>
+              </w:rPr>
+              <w:t>Responding in your child custody case</w:t>
             </w:r>
           </w:p>
         </w:tc>
@@ -780,7 +786,13 @@
               <w:fldChar w:fldCharType="end"/>
             </w:r>
             <w:r>
-              <w:t xml:space="preserve"> Steps</w:t>
+              <w:t xml:space="preserve"> </w:t>
+            </w:r>
+            <w:r>
+              <w:t>s</w:t>
+            </w:r>
+            <w:r>
+              <w:t>teps</w:t>
             </w:r>
           </w:p>
         </w:tc>
@@ -842,8 +854,13 @@
             <w:r>
               <w:t xml:space="preserve">{%tr if </w:t>
             </w:r>
-            <w:r>
-              <w:t xml:space="preserve">more_than_one_step_of_a_kind </w:t>
+            <w:proofErr w:type="spellStart"/>
+            <w:r>
+              <w:t>more_than_one_step_of_a_kind</w:t>
+            </w:r>
+            <w:proofErr w:type="spellEnd"/>
+            <w:r>
+              <w:t xml:space="preserve"> </w:t>
             </w:r>
             <w:r>
               <w:t>%}</w:t>
@@ -1295,7 +1312,15 @@
               <w:pStyle w:val="Body"/>
             </w:pPr>
             <w:r>
-              <w:t>You can always look the case up on Courtview to see if anything has been filed or ordered.</w:t>
+              <w:t xml:space="preserve">You can always look the case up on </w:t>
+            </w:r>
+            <w:proofErr w:type="spellStart"/>
+            <w:r>
+              <w:t>Courtview</w:t>
+            </w:r>
+            <w:proofErr w:type="spellEnd"/>
+            <w:r>
+              <w:t xml:space="preserve"> to see if anything has been filed or ordered.</w:t>
             </w:r>
           </w:p>
           <w:p>
@@ -1311,12 +1336,14 @@
             <w:pPr>
               <w:pStyle w:val="Body"/>
             </w:pPr>
+            <w:proofErr w:type="spellStart"/>
             <w:r>
               <w:rPr>
                 <w:b/>
               </w:rPr>
               <w:t>Courtview</w:t>
             </w:r>
+            <w:proofErr w:type="spellEnd"/>
             <w:r>
               <w:rPr>
                 <w:b/>
@@ -1324,7 +1351,15 @@
               <w:br/>
             </w:r>
             <w:r>
-              <w:t>records.courts.alaska.gov/eaccess/home.page.2</w:t>
+              <w:t>records.courts.alaska.gov/</w:t>
+            </w:r>
+            <w:proofErr w:type="spellStart"/>
+            <w:r>
+              <w:t>eaccess</w:t>
+            </w:r>
+            <w:proofErr w:type="spellEnd"/>
+            <w:r>
+              <w:t>/home.page.2</w:t>
             </w:r>
           </w:p>
         </w:tc>
@@ -1563,7 +1598,21 @@
               <w:rPr>
                 <w:shd w:val="clear" w:color="auto" w:fill="FFFFFF"/>
               </w:rPr>
-              <w:t>(jurisdiction tf)</w:t>
+              <w:t xml:space="preserve">(jurisdiction </w:t>
+            </w:r>
+            <w:proofErr w:type="spellStart"/>
+            <w:r>
+              <w:rPr>
+                <w:shd w:val="clear" w:color="auto" w:fill="FFFFFF"/>
+              </w:rPr>
+              <w:t>tf</w:t>
+            </w:r>
+            <w:proofErr w:type="spellEnd"/>
+            <w:r>
+              <w:rPr>
+                <w:shd w:val="clear" w:color="auto" w:fill="FFFFFF"/>
+              </w:rPr>
+              <w:t>)</w:t>
             </w:r>
             <w:r>
               <w:rPr>
@@ -1619,7 +1668,15 @@
               <w:pStyle w:val="Body"/>
             </w:pPr>
             <w:r>
-              <w:t xml:space="preserve">To enter a parenting plan, custody or child support order the court needs the authority, called "jurisdiction," to decide the case.  Generally, only the court in the state where the child has lived for the last 6 months has jurisdiction to make decisions, enter a parenting </w:t>
+              <w:t xml:space="preserve">To enter a parenting plan, custody or child support order the court needs the authority, called "jurisdiction," to decide the case. </w:t>
+            </w:r>
+          </w:p>
+          <w:p>
+            <w:pPr>
+              <w:pStyle w:val="Body"/>
+            </w:pPr>
+            <w:r>
+              <w:t xml:space="preserve"> Generally, only the court in the state where the child has lived for the last 6 months has jurisdiction to make decisions, enter a parenting </w:t>
             </w:r>
             <w:r>
               <w:lastRenderedPageBreak/>
@@ -1984,11 +2041,19 @@
               </w:rPr>
               <w:t xml:space="preserve">if </w:t>
             </w:r>
+            <w:proofErr w:type="spellStart"/>
             <w:r>
               <w:rPr>
                 <w:rStyle w:val="interviewvariable"/>
               </w:rPr>
-              <w:t xml:space="preserve">stage_of_case </w:t>
+              <w:t>stage_of_case</w:t>
+            </w:r>
+            <w:proofErr w:type="spellEnd"/>
+            <w:r>
+              <w:rPr>
+                <w:rStyle w:val="interviewvariable"/>
+              </w:rPr>
+              <w:t xml:space="preserve"> </w:t>
             </w:r>
             <w:r>
               <w:rPr>
@@ -2124,7 +2189,21 @@
               <w:rPr>
                 <w:rStyle w:val="interviewvariable"/>
               </w:rPr>
-              <w:t xml:space="preserve">if stage_of_case </w:t>
+              <w:t xml:space="preserve">if </w:t>
+            </w:r>
+            <w:proofErr w:type="spellStart"/>
+            <w:r>
+              <w:rPr>
+                <w:rStyle w:val="interviewvariable"/>
+              </w:rPr>
+              <w:t>stage_of_case</w:t>
+            </w:r>
+            <w:proofErr w:type="spellEnd"/>
+            <w:r>
+              <w:rPr>
+                <w:rStyle w:val="interviewvariable"/>
+              </w:rPr>
+              <w:t xml:space="preserve"> </w:t>
             </w:r>
             <w:r>
               <w:rPr>
@@ -2159,8 +2238,13 @@
               <w:commentReference w:id="9"/>
             </w:r>
             <w:r>
-              <w:t>(which court tf</w:t>
-            </w:r>
+              <w:t xml:space="preserve">(which court </w:t>
+            </w:r>
+            <w:proofErr w:type="spellStart"/>
+            <w:r>
+              <w:t>tf</w:t>
+            </w:r>
+            <w:proofErr w:type="spellEnd"/>
             <w:r>
               <w:t>)</w:t>
             </w:r>
@@ -2174,7 +2258,15 @@
               <w:t>File a motion to dismiss your Alaska case</w:t>
             </w:r>
             <w:r>
-              <w:t xml:space="preserve"> (motion to dismiss tf)</w:t>
+              <w:t xml:space="preserve"> (motion to dismiss </w:t>
+            </w:r>
+            <w:proofErr w:type="spellStart"/>
+            <w:r>
+              <w:t>tf</w:t>
+            </w:r>
+            <w:proofErr w:type="spellEnd"/>
+            <w:r>
+              <w:t>)</w:t>
             </w:r>
             <w:r>
               <w:t xml:space="preserve"> )</w:t>
@@ -2224,7 +2316,21 @@
               <w:rPr>
                 <w:rStyle w:val="interviewvariable"/>
               </w:rPr>
-              <w:t xml:space="preserve">if stage_of_case </w:t>
+              <w:t xml:space="preserve">if </w:t>
+            </w:r>
+            <w:proofErr w:type="spellStart"/>
+            <w:r>
+              <w:rPr>
+                <w:rStyle w:val="interviewvariable"/>
+              </w:rPr>
+              <w:t>stage_of_case</w:t>
+            </w:r>
+            <w:proofErr w:type="spellEnd"/>
+            <w:r>
+              <w:rPr>
+                <w:rStyle w:val="interviewvariable"/>
+              </w:rPr>
+              <w:t xml:space="preserve"> </w:t>
             </w:r>
             <w:r>
               <w:rPr>
@@ -2494,7 +2600,21 @@
               <w:rPr>
                 <w:rStyle w:val="interviewvariable"/>
               </w:rPr>
-              <w:t xml:space="preserve">if stage_of_case </w:t>
+              <w:t xml:space="preserve">if </w:t>
+            </w:r>
+            <w:proofErr w:type="spellStart"/>
+            <w:r>
+              <w:rPr>
+                <w:rStyle w:val="interviewvariable"/>
+              </w:rPr>
+              <w:t>stage_of_case</w:t>
+            </w:r>
+            <w:proofErr w:type="spellEnd"/>
+            <w:r>
+              <w:rPr>
+                <w:rStyle w:val="interviewvariable"/>
+              </w:rPr>
+              <w:t xml:space="preserve"> </w:t>
             </w:r>
             <w:r>
               <w:rPr>
@@ -2740,8 +2860,16 @@
               <w:rPr>
                 <w:rStyle w:val="interviewvariable"/>
               </w:rPr>
-              <w:t>sponse['ak</w:t>
-            </w:r>
+              <w:t>sponse['</w:t>
+            </w:r>
+            <w:proofErr w:type="spellStart"/>
+            <w:r>
+              <w:rPr>
+                <w:rStyle w:val="interviewvariable"/>
+              </w:rPr>
+              <w:t>ak</w:t>
+            </w:r>
+            <w:proofErr w:type="spellEnd"/>
             <w:r>
               <w:rPr>
                 <w:rStyle w:val="interviewvariable"/>
@@ -2831,7 +2959,15 @@
               <w:t xml:space="preserve">: </w:t>
             </w:r>
             <w:r>
-              <w:t>Fill out an answer form to respond to the complaint (answer form tf)</w:t>
+              <w:t xml:space="preserve">Fill out an answer form to respond to the complaint (answer form </w:t>
+            </w:r>
+            <w:proofErr w:type="spellStart"/>
+            <w:r>
+              <w:t>tf</w:t>
+            </w:r>
+            <w:proofErr w:type="spellEnd"/>
+            <w:r>
+              <w:t>)</w:t>
             </w:r>
           </w:p>
         </w:tc>
@@ -3345,7 +3481,10 @@
               <w:fldChar w:fldCharType="begin"/>
             </w:r>
             <w:r>
-              <w:instrText xml:space="preserve"> SEQ stepList  \* MERGEFORMAT  \* MERGEFORMAT </w:instrText>
+              <w:instrText xml:space="preserve"> SEQ stepList  \* MERGEFOR</w:instrText>
+            </w:r>
+            <w:r>
+              <w:instrText xml:space="preserve">MAT  \* MERGEFORMAT </w:instrText>
             </w:r>
             <w:r>
               <w:fldChar w:fldCharType="separate"/>
@@ -3369,7 +3508,15 @@
               <w:t xml:space="preserve"> </w:t>
             </w:r>
             <w:r>
-              <w:t>File the original with your local court &amp; serve the other parent (file tf)</w:t>
+              <w:t xml:space="preserve">File the original with your local court &amp; serve the other parent (file </w:t>
+            </w:r>
+            <w:proofErr w:type="spellStart"/>
+            <w:r>
+              <w:t>tf</w:t>
+            </w:r>
+            <w:proofErr w:type="spellEnd"/>
+            <w:r>
+              <w:t>)</w:t>
             </w:r>
           </w:p>
         </w:tc>
@@ -3512,8 +3659,21 @@
               <w:br/>
             </w:r>
             <w:r>
-              <w:t>courts.alaska.gov/courtdir/index.htm#trial</w:t>
-            </w:r>
+              <w:t>courts.alaska.gov/</w:t>
+            </w:r>
+            <w:proofErr w:type="spellStart"/>
+            <w:r>
+              <w:t>courtdir</w:t>
+            </w:r>
+            <w:proofErr w:type="spellEnd"/>
+            <w:r>
+              <w:t>/</w:t>
+            </w:r>
+            <w:proofErr w:type="spellStart"/>
+            <w:r>
+              <w:t>index.htm#trial</w:t>
+            </w:r>
+            <w:proofErr w:type="spellEnd"/>
           </w:p>
         </w:tc>
       </w:tr>
@@ -3576,7 +3736,23 @@
               <w:t xml:space="preserve"> </w:t>
             </w:r>
             <w:r>
-              <w:t>Read the "domestic relations procedural order" or "standing order" if the clerk gives you one when you file your case (read drpo tf)</w:t>
+              <w:t xml:space="preserve">Read the "domestic relations procedural order" or "standing order" if the clerk gives you one when you file your case (read </w:t>
+            </w:r>
+            <w:proofErr w:type="spellStart"/>
+            <w:r>
+              <w:t>drpo</w:t>
+            </w:r>
+            <w:proofErr w:type="spellEnd"/>
+            <w:r>
+              <w:t xml:space="preserve"> </w:t>
+            </w:r>
+            <w:proofErr w:type="spellStart"/>
+            <w:r>
+              <w:t>tf</w:t>
+            </w:r>
+            <w:proofErr w:type="spellEnd"/>
+            <w:r>
+              <w:t>)</w:t>
             </w:r>
           </w:p>
         </w:tc>
@@ -3661,10 +3837,7 @@
               <w:fldChar w:fldCharType="begin"/>
             </w:r>
             <w:r>
-              <w:instrText xml:space="preserve"> SEQ stepList  \* MERGEFORM</w:instrText>
-            </w:r>
-            <w:r>
-              <w:instrText xml:space="preserve">AT  \* MERGEFORMAT </w:instrText>
+              <w:instrText xml:space="preserve"> SEQ stepList  \* MERGEFORMAT  \* MERGEFORMAT </w:instrText>
             </w:r>
             <w:r>
               <w:fldChar w:fldCharType="separate"/>
@@ -3688,7 +3861,15 @@
               <w:t xml:space="preserve"> </w:t>
             </w:r>
             <w:r>
-              <w:t>Learn more about the process (learn more tf)</w:t>
+              <w:t xml:space="preserve">Learn more about the process (learn more </w:t>
+            </w:r>
+            <w:proofErr w:type="spellStart"/>
+            <w:r>
+              <w:t>tf</w:t>
+            </w:r>
+            <w:proofErr w:type="spellEnd"/>
+            <w:r>
+              <w:t>)</w:t>
             </w:r>
           </w:p>
         </w:tc>
@@ -5814,7 +5995,15 @@
               <w:t>Options if the other parent wants to talk about a parenting plan &amp; starting a custody case</w:t>
             </w:r>
             <w:r>
-              <w:t xml:space="preserve"> (agreement options tf)</w:t>
+              <w:t xml:space="preserve"> (agreement options </w:t>
+            </w:r>
+            <w:proofErr w:type="spellStart"/>
+            <w:r>
+              <w:t>tf</w:t>
+            </w:r>
+            <w:proofErr w:type="spellEnd"/>
+            <w:r>
+              <w:t>)</w:t>
             </w:r>
             <w:r>
               <w:rPr>
@@ -5911,7 +6100,15 @@
               <w:t xml:space="preserve">the other parent is asking </w:t>
             </w:r>
             <w:r>
-              <w:t>(some agreement tf)</w:t>
+              <w:t xml:space="preserve">(some agreement </w:t>
+            </w:r>
+            <w:proofErr w:type="spellStart"/>
+            <w:r>
+              <w:t>tf</w:t>
+            </w:r>
+            <w:proofErr w:type="spellEnd"/>
+            <w:r>
+              <w:t>)</w:t>
             </w:r>
             <w:del w:id="62" w:author="Caroline Robinson" w:date="2023-05-31T07:57:00Z">
               <w:r>
@@ -5948,7 +6145,15 @@
               </w:r>
             </w:ins>
             <w:r>
-              <w:t>(reach agreement tf)</w:t>
+              <w:t xml:space="preserve">(reach agreement </w:t>
+            </w:r>
+            <w:proofErr w:type="spellStart"/>
+            <w:r>
+              <w:t>tf</w:t>
+            </w:r>
+            <w:proofErr w:type="spellEnd"/>
+            <w:r>
+              <w:t>)</w:t>
             </w:r>
             <w:r>
               <w:rPr>
@@ -7611,7 +7816,15 @@
               </w:r>
               <w:r>
                 <w:br/>
-                <w:t>youtube.com/watch?v=4EuW9HET3nM</w:t>
+                <w:t>youtube.com/</w:t>
+              </w:r>
+              <w:proofErr w:type="spellStart"/>
+              <w:r>
+                <w:t>watch?v</w:t>
+              </w:r>
+              <w:proofErr w:type="spellEnd"/>
+              <w:r>
+                <w:t>=4EuW9HET3nM</w:t>
               </w:r>
             </w:ins>
           </w:p>
@@ -8230,7 +8443,15 @@
               <w:t>your</w:t>
             </w:r>
             <w:r>
-              <w:t xml:space="preserve"> {{ case_type }} </w:t>
+              <w:t xml:space="preserve"> {{ </w:t>
+            </w:r>
+            <w:proofErr w:type="spellStart"/>
+            <w:r>
+              <w:t>case_type</w:t>
+            </w:r>
+            <w:proofErr w:type="spellEnd"/>
+            <w:r>
+              <w:t xml:space="preserve"> }} </w:t>
             </w:r>
             <w:r>
               <w:t>order</w:t>
@@ -11983,7 +12204,15 @@
               <w:ind w:left="765"/>
             </w:pPr>
             <w:r>
-              <w:t>If you cannot get to a notary public or someone who has the power to take oaths, you can “self-certify.”Use:</w:t>
+              <w:t>If you cannot get to a notary public or someone who has the power to take oaths, you can “self-</w:t>
+            </w:r>
+            <w:proofErr w:type="spellStart"/>
+            <w:r>
+              <w:t>certify.”Use</w:t>
+            </w:r>
+            <w:proofErr w:type="spellEnd"/>
+            <w:r>
+              <w:t>:</w:t>
             </w:r>
           </w:p>
           <w:p>
@@ -12580,7 +12809,15 @@
               <w:br/>
             </w:r>
             <w:r>
-              <w:t>youtube.com/watch?v=2irmxT0_0EA</w:t>
+              <w:t>youtube.com/</w:t>
+            </w:r>
+            <w:proofErr w:type="spellStart"/>
+            <w:r>
+              <w:t>watch?v</w:t>
+            </w:r>
+            <w:proofErr w:type="spellEnd"/>
+            <w:r>
+              <w:t>=2irmxT0_0EA</w:t>
             </w:r>
           </w:p>
         </w:tc>
@@ -12974,6 +13211,7 @@
               </w:rPr>
               <w:t xml:space="preserve"> </w:t>
             </w:r>
+            <w:proofErr w:type="spellStart"/>
             <w:r>
               <w:rPr>
                 <w:color w:val="FFC000"/>
@@ -12984,7 +13222,14 @@
               <w:rPr>
                 <w:color w:val="FFC000"/>
               </w:rPr>
-              <w:t>.all_true(</w:t>
+              <w:t>.all_true</w:t>
+            </w:r>
+            <w:proofErr w:type="spellEnd"/>
+            <w:r>
+              <w:rPr>
+                <w:color w:val="FFC000"/>
+              </w:rPr>
+              <w:t>(</w:t>
             </w:r>
             <w:r>
               <w:rPr>
@@ -17095,7 +17340,15 @@
               <w:ind w:left="750"/>
             </w:pPr>
             <w:r>
-              <w:t>If you cannot get to a notary public or someone who has the power to take oaths, you can “self-certify.”Use:</w:t>
+              <w:t>If you cannot get to a notary public or someone who has the power to take oaths, you can “self-</w:t>
+            </w:r>
+            <w:proofErr w:type="spellStart"/>
+            <w:r>
+              <w:t>certify.”Use</w:t>
+            </w:r>
+            <w:proofErr w:type="spellEnd"/>
+            <w:r>
+              <w:t>:</w:t>
             </w:r>
           </w:p>
           <w:p>
@@ -17970,6 +18223,7 @@
               <w:t xml:space="preserve"> </w:t>
             </w:r>
             <w:hyperlink r:id="rId89" w:history="1">
+              <w:proofErr w:type="spellStart"/>
               <w:r>
                 <w:rPr>
                   <w:rStyle w:val="Hyperlink"/>
@@ -17980,7 +18234,14 @@
                 <w:rPr>
                   <w:rStyle w:val="Hyperlink"/>
                 </w:rPr>
-                <w:t>f file</w:t>
+                <w:t>f</w:t>
+              </w:r>
+              <w:proofErr w:type="spellEnd"/>
+              <w:r>
+                <w:rPr>
+                  <w:rStyle w:val="Hyperlink"/>
+                </w:rPr>
+                <w:t xml:space="preserve"> file</w:t>
               </w:r>
             </w:hyperlink>
             <w:r>
@@ -18113,7 +18374,15 @@
               <w:br/>
             </w:r>
             <w:r>
-              <w:t>youtube.com/watch?v=2irmxT0_0EA</w:t>
+              <w:t>youtube.com/</w:t>
+            </w:r>
+            <w:proofErr w:type="spellStart"/>
+            <w:r>
+              <w:t>watch?v</w:t>
+            </w:r>
+            <w:proofErr w:type="spellEnd"/>
+            <w:r>
+              <w:t>=2irmxT0_0EA</w:t>
             </w:r>
           </w:p>
         </w:tc>
@@ -19897,7 +20166,21 @@
                 <w:rPr>
                   <w:shd w:val="clear" w:color="auto" w:fill="FFFFFF"/>
                 </w:rPr>
-                <w:t>(dv agree tf)</w:t>
+                <w:t xml:space="preserve">(dv agree </w:t>
+              </w:r>
+              <w:proofErr w:type="spellStart"/>
+              <w:r>
+                <w:rPr>
+                  <w:shd w:val="clear" w:color="auto" w:fill="FFFFFF"/>
+                </w:rPr>
+                <w:t>tf</w:t>
+              </w:r>
+              <w:proofErr w:type="spellEnd"/>
+              <w:r>
+                <w:rPr>
+                  <w:shd w:val="clear" w:color="auto" w:fill="FFFFFF"/>
+                </w:rPr>
+                <w:t>)</w:t>
               </w:r>
             </w:ins>
             <w:r>
@@ -19927,8 +20210,16 @@
                 <w:rPr>
                   <w:shd w:val="clear" w:color="auto" w:fill="FFFFFF"/>
                 </w:rPr>
-                <w:t>(dv contested tf</w:t>
+                <w:t xml:space="preserve">(dv contested </w:t>
               </w:r>
+              <w:proofErr w:type="spellStart"/>
+              <w:r>
+                <w:rPr>
+                  <w:shd w:val="clear" w:color="auto" w:fill="FFFFFF"/>
+                </w:rPr>
+                <w:t>tf</w:t>
+              </w:r>
+              <w:proofErr w:type="spellEnd"/>
               <w:r>
                 <w:rPr>
                   <w:color w:val="FF0000"/>
@@ -20702,7 +20993,15 @@
               <w:br/>
             </w:r>
             <w:r>
-              <w:t>andvsa.org/communitys-programs</w:t>
+              <w:t>andvsa.org/</w:t>
+            </w:r>
+            <w:proofErr w:type="spellStart"/>
+            <w:r>
+              <w:t>communitys</w:t>
+            </w:r>
+            <w:proofErr w:type="spellEnd"/>
+            <w:r>
+              <w:t>-programs</w:t>
             </w:r>
           </w:p>
           <w:p>
@@ -21725,7 +22024,21 @@
               <w:rPr>
                 <w:rStyle w:val="BodyTextChar"/>
               </w:rPr>
-              <w:t>LegalNav.org/resource/alaska-free-legal-answers</w:t>
+              <w:t>LegalNav.org/resource/</w:t>
+            </w:r>
+            <w:proofErr w:type="spellStart"/>
+            <w:r>
+              <w:rPr>
+                <w:rStyle w:val="BodyTextChar"/>
+              </w:rPr>
+              <w:t>alaska</w:t>
+            </w:r>
+            <w:proofErr w:type="spellEnd"/>
+            <w:r>
+              <w:rPr>
+                <w:rStyle w:val="BodyTextChar"/>
+              </w:rPr>
+              <w:t>-free-legal-answers</w:t>
             </w:r>
           </w:p>
           <w:p>

</xml_diff>

<commit_message>
Working on interview order and adding in content to steps, going through interview one step at a time, still need to add date of default entry question and logic
</commit_message>
<xml_diff>
--- a/docassemble/RespondingChildCustodyActionPlan/data/templates/responding_child_custody_action_plan.docx
+++ b/docassemble/RespondingChildCustodyActionPlan/data/templates/responding_child_custody_action_plan.docx
@@ -1286,7 +1286,7 @@
               <w:outlineLvl w:val="2"/>
             </w:pPr>
             <w:r>
-              <w:t>Wait – If you don’t want to do anything unless the other parent properly serves you:</w:t>
+              <w:t>Wait – If you don’t want to do anything unless the other parent properly serves you</w:t>
             </w:r>
           </w:p>
           <w:p>
@@ -1295,7 +1295,16 @@
               <w:ind w:left="405"/>
             </w:pPr>
             <w:r>
-              <w:t>wait for proper service and then file your Answer, or</w:t>
+              <w:t>W</w:t>
+            </w:r>
+            <w:r>
+              <w:t>ait for proper service and then file your Answer</w:t>
+            </w:r>
+            <w:r>
+              <w:t>. O</w:t>
+            </w:r>
+            <w:r>
+              <w:t>r</w:t>
             </w:r>
           </w:p>
           <w:p>
@@ -1304,7 +1313,10 @@
               <w:ind w:left="405"/>
             </w:pPr>
             <w:r>
-              <w:t>do nothing and if neither you nor the other parent files anything the court will close your case.</w:t>
+              <w:t>D</w:t>
+            </w:r>
+            <w:r>
+              <w:t>o nothing and if neither you nor the other parent files anything the court will close your case.</w:t>
             </w:r>
           </w:p>
           <w:p>
@@ -2041,19 +2053,29 @@
               </w:rPr>
               <w:t xml:space="preserve">if </w:t>
             </w:r>
-            <w:proofErr w:type="spellStart"/>
             <w:r>
               <w:rPr>
                 <w:rStyle w:val="interviewvariable"/>
               </w:rPr>
-              <w:t>stage_of_case</w:t>
-            </w:r>
-            <w:proofErr w:type="spellEnd"/>
+              <w:t>stage_of_</w:t>
+            </w:r>
             <w:r>
               <w:rPr>
                 <w:rStyle w:val="interviewvariable"/>
               </w:rPr>
-              <w:t xml:space="preserve"> </w:t>
+              <w:t>other_</w:t>
+            </w:r>
+            <w:r>
+              <w:rPr>
+                <w:rStyle w:val="interviewvariable"/>
+              </w:rPr>
+              <w:t>c</w:t>
+            </w:r>
+            <w:r>
+              <w:rPr>
+                <w:rStyle w:val="interviewvariable"/>
+              </w:rPr>
+              <w:t xml:space="preserve">ase </w:t>
             </w:r>
             <w:r>
               <w:rPr>
@@ -2189,21 +2211,25 @@
               <w:rPr>
                 <w:rStyle w:val="interviewvariable"/>
               </w:rPr>
-              <w:t xml:space="preserve">if </w:t>
-            </w:r>
-            <w:proofErr w:type="spellStart"/>
+              <w:t>if stage_of_</w:t>
+            </w:r>
             <w:r>
               <w:rPr>
                 <w:rStyle w:val="interviewvariable"/>
               </w:rPr>
-              <w:t>stage_of_case</w:t>
-            </w:r>
-            <w:proofErr w:type="spellEnd"/>
+              <w:t>other_</w:t>
+            </w:r>
             <w:r>
               <w:rPr>
                 <w:rStyle w:val="interviewvariable"/>
               </w:rPr>
-              <w:t xml:space="preserve"> </w:t>
+              <w:t>c</w:t>
+            </w:r>
+            <w:r>
+              <w:rPr>
+                <w:rStyle w:val="interviewvariable"/>
+              </w:rPr>
+              <w:t xml:space="preserve">ase </w:t>
             </w:r>
             <w:r>
               <w:rPr>
@@ -2316,21 +2342,19 @@
               <w:rPr>
                 <w:rStyle w:val="interviewvariable"/>
               </w:rPr>
-              <w:t xml:space="preserve">if </w:t>
-            </w:r>
-            <w:proofErr w:type="spellStart"/>
+              <w:t>if stage_of_</w:t>
+            </w:r>
             <w:r>
               <w:rPr>
                 <w:rStyle w:val="interviewvariable"/>
               </w:rPr>
-              <w:t>stage_of_case</w:t>
-            </w:r>
-            <w:proofErr w:type="spellEnd"/>
+              <w:t>other_</w:t>
+            </w:r>
             <w:r>
               <w:rPr>
                 <w:rStyle w:val="interviewvariable"/>
               </w:rPr>
-              <w:t xml:space="preserve"> </w:t>
+              <w:t xml:space="preserve">case </w:t>
             </w:r>
             <w:r>
               <w:rPr>
@@ -2499,7 +2523,11 @@
             </w:r>
             <w:r>
               <w:tab/>
-              <w:t>Check the “other” box in the “Request for Relief” section of your Answer, and ask the Alaska court to dismiss your Alaska case.</w:t>
+              <w:t xml:space="preserve">Check the “other” box in the “Request for Relief” section of your </w:t>
+            </w:r>
+            <w:r>
+              <w:lastRenderedPageBreak/>
+              <w:t>Answer, and ask the Alaska court to dismiss your Alaska case.</w:t>
             </w:r>
           </w:p>
           <w:p>
@@ -2511,7 +2539,6 @@
               </w:numPr>
             </w:pPr>
             <w:r>
-              <w:lastRenderedPageBreak/>
               <w:t xml:space="preserve">Fill out and file a </w:t>
             </w:r>
             <w:r>
@@ -2600,21 +2627,19 @@
               <w:rPr>
                 <w:rStyle w:val="interviewvariable"/>
               </w:rPr>
-              <w:t xml:space="preserve">if </w:t>
-            </w:r>
-            <w:proofErr w:type="spellStart"/>
+              <w:t>if stage_of_</w:t>
+            </w:r>
             <w:r>
               <w:rPr>
                 <w:rStyle w:val="interviewvariable"/>
               </w:rPr>
-              <w:t>stage_of_case</w:t>
-            </w:r>
-            <w:proofErr w:type="spellEnd"/>
+              <w:t>other_</w:t>
+            </w:r>
             <w:r>
               <w:rPr>
                 <w:rStyle w:val="interviewvariable"/>
               </w:rPr>
-              <w:t xml:space="preserve"> </w:t>
+              <w:t xml:space="preserve">case </w:t>
             </w:r>
             <w:r>
               <w:rPr>
@@ -3084,6 +3109,7 @@
                 <w:b/>
                 <w:bCs/>
               </w:rPr>
+              <w:lastRenderedPageBreak/>
               <w:t>Child Support Guidelines Affidavit, DR-305</w:t>
             </w:r>
             <w:r>
@@ -3120,7 +3146,6 @@
               <w:ind w:left="435"/>
             </w:pPr>
             <w:r>
-              <w:lastRenderedPageBreak/>
               <w:t>o</w:t>
             </w:r>
             <w:r>
@@ -3618,7 +3643,11 @@
               <w:t>Take</w:t>
             </w:r>
             <w:r>
-              <w:t xml:space="preserve"> your completed Answer and other documents to the court listed on the top of the Complaint and file them with (give them to) the clerk.  You can find the address </w:t>
+              <w:t xml:space="preserve"> your completed Answer and other documents to the court listed on the top of the Complaint and file them with (give them to) </w:t>
+            </w:r>
+            <w:r>
+              <w:lastRenderedPageBreak/>
+              <w:t xml:space="preserve">the clerk.  You can find the address </w:t>
             </w:r>
             <w:r>
               <w:t xml:space="preserve">on the court's </w:t>
@@ -3638,7 +3667,6 @@
               <w:outlineLvl w:val="2"/>
             </w:pPr>
             <w:r>
-              <w:lastRenderedPageBreak/>
               <w:t>Link in this step</w:t>
             </w:r>
           </w:p>
@@ -4169,11 +4197,11 @@
               <w:t xml:space="preserve">: </w:t>
             </w:r>
             <w:r>
-              <w:t xml:space="preserve">Options when the other parent asks for a </w:t>
+              <w:t xml:space="preserve">Options </w:t>
             </w:r>
             <w:r>
               <w:lastRenderedPageBreak/>
-              <w:t>default judgment</w:t>
+              <w:t>when the other parent asks for a default judgment</w:t>
             </w:r>
           </w:p>
         </w:tc>
@@ -4201,6 +4229,7 @@
               <w:pStyle w:val="Body"/>
             </w:pPr>
             <w:r>
+              <w:lastRenderedPageBreak/>
               <w:t xml:space="preserve">If the other parent starts a </w:t>
             </w:r>
             <w:commentRangeStart w:id="11"/>
@@ -4253,7 +4282,6 @@
               <w:ind w:left="420"/>
             </w:pPr>
             <w:r>
-              <w:lastRenderedPageBreak/>
               <w:t>process server, or</w:t>
             </w:r>
           </w:p>
@@ -4494,6 +4522,7 @@
               <w:pStyle w:val="Body"/>
             </w:pPr>
             <w:r>
+              <w:lastRenderedPageBreak/>
               <w:t>Fill out and file:</w:t>
             </w:r>
           </w:p>
@@ -4507,15 +4536,7 @@
                 <w:b/>
                 <w:bCs/>
               </w:rPr>
-              <w:t xml:space="preserve">Motion and Affidavit to Set Aside the Judgment or Order, </w:t>
-            </w:r>
-            <w:r>
-              <w:rPr>
-                <w:b/>
-                <w:bCs/>
-              </w:rPr>
-              <w:lastRenderedPageBreak/>
-              <w:t>SHC-1548</w:t>
+              <w:t>Motion and Affidavit to Set Aside the Judgment or Order, SHC-1548</w:t>
             </w:r>
             <w:r>
               <w:t xml:space="preserve"> </w:t>
@@ -4874,6 +4895,7 @@
               <w:ind w:left="330"/>
             </w:pPr>
             <w:r>
+              <w:lastRenderedPageBreak/>
               <w:t>Fill out and file an Answer</w:t>
             </w:r>
             <w:r>
@@ -4918,7 +4940,6 @@
                 <w:t xml:space="preserve"> </w:t>
               </w:r>
               <w:r>
-                <w:lastRenderedPageBreak/>
                 <w:fldChar w:fldCharType="begin"/>
               </w:r>
               <w:r>
@@ -5434,7 +5455,14 @@
               <w:rPr>
                 <w:color w:val="9900FF"/>
               </w:rPr>
-              <w:t>{% endif %}</w:t>
+              <w:t xml:space="preserve">{% endif </w:t>
+            </w:r>
+            <w:r>
+              <w:rPr>
+                <w:color w:val="9900FF"/>
+              </w:rPr>
+              <w:lastRenderedPageBreak/>
+              <w:t>%}</w:t>
             </w:r>
           </w:p>
           <w:p>
@@ -5454,7 +5482,6 @@
               <w:rPr>
                 <w:color w:val="9900FF"/>
               </w:rPr>
-              <w:lastRenderedPageBreak/>
               <w:t>{%</w:t>
             </w:r>
             <w:r>
@@ -5900,6 +5927,7 @@
               <w:outlineLvl w:val="1"/>
             </w:pPr>
             <w:r>
+              <w:lastRenderedPageBreak/>
               <w:t xml:space="preserve">Step </w:t>
             </w:r>
             <w:r>
@@ -5949,155 +5977,151 @@
               <w:rPr>
                 <w:color w:val="FF0000"/>
               </w:rPr>
+              <w:t>type_of_response == '</w:t>
+            </w:r>
+            <w:r>
+              <w:rPr>
+                <w:color w:val="FF0000"/>
+              </w:rPr>
+              <w:t xml:space="preserve">parent </w:t>
+            </w:r>
+            <w:r>
+              <w:rPr>
+                <w:color w:val="FF0000"/>
+              </w:rPr>
+              <w:t>agreement</w:t>
+            </w:r>
+            <w:r>
+              <w:rPr>
+                <w:color w:val="FF0000"/>
+              </w:rPr>
+              <w:t>_</w:t>
+            </w:r>
+            <w:r>
+              <w:rPr>
+                <w:color w:val="FF0000"/>
+              </w:rPr>
+              <w:t>options</w:t>
+            </w:r>
+            <w:r>
+              <w:rPr>
+                <w:color w:val="FF0000"/>
+              </w:rPr>
+              <w:t>'</w:t>
+            </w:r>
+            <w:r>
+              <w:rPr>
+                <w:color w:val="FF0000"/>
+              </w:rPr>
+              <w:t xml:space="preserve"> %}</w:t>
+            </w:r>
+            <w:r>
+              <w:t xml:space="preserve"> </w:t>
+            </w:r>
+            <w:r>
+              <w:t>Options if the other parent wants to talk about a parenting plan &amp; starting a custody case</w:t>
+            </w:r>
+            <w:r>
+              <w:t xml:space="preserve"> (agreement options </w:t>
+            </w:r>
+            <w:proofErr w:type="spellStart"/>
+            <w:r>
+              <w:t>tf</w:t>
+            </w:r>
+            <w:proofErr w:type="spellEnd"/>
+            <w:r>
+              <w:t>)</w:t>
+            </w:r>
+            <w:r>
+              <w:rPr>
+                <w:color w:val="FF0000"/>
+              </w:rPr>
+              <w:t>{% endif %}</w:t>
+            </w:r>
+            <w:r>
+              <w:rPr>
+                <w:color w:val="FFC000"/>
+              </w:rPr>
+              <w:t xml:space="preserve">{% if </w:t>
+            </w:r>
+            <w:r>
+              <w:rPr>
+                <w:color w:val="FFC000"/>
+              </w:rPr>
+              <w:t>response_to_custody_complain</w:t>
+            </w:r>
+            <w:r>
+              <w:rPr>
+                <w:color w:val="FFC000"/>
+              </w:rPr>
+              <w:t xml:space="preserve">t </w:t>
+            </w:r>
+            <w:r>
+              <w:rPr>
+                <w:color w:val="FFC000"/>
+              </w:rPr>
+              <w:t xml:space="preserve">== 'agree' </w:t>
+            </w:r>
+            <w:r>
+              <w:rPr>
+                <w:color w:val="FFC000"/>
+              </w:rPr>
+              <w:t>%}</w:t>
+            </w:r>
+            <w:r>
+              <w:t xml:space="preserve">Review your options when you agree with what the other parent is asking </w:t>
+            </w:r>
+            <w:r>
+              <w:rPr>
+                <w:color w:val="92D050"/>
+              </w:rPr>
+              <w:t xml:space="preserve">{% elif </w:t>
+            </w:r>
+            <w:r>
+              <w:rPr>
+                <w:color w:val="92D050"/>
+              </w:rPr>
+              <w:t>response_to_custody_complaint</w:t>
+            </w:r>
+            <w:r>
+              <w:rPr>
+                <w:color w:val="92D050"/>
+              </w:rPr>
+              <w:t xml:space="preserve"> </w:t>
+            </w:r>
+            <w:r>
+              <w:rPr>
+                <w:color w:val="92D050"/>
+              </w:rPr>
+              <w:t>== '</w:t>
+            </w:r>
+            <w:r>
+              <w:rPr>
+                <w:color w:val="92D050"/>
+              </w:rPr>
+              <w:t>some</w:t>
+            </w:r>
+            <w:r>
+              <w:rPr>
+                <w:color w:val="92D050"/>
+              </w:rPr>
+              <w:t>'</w:t>
+            </w:r>
+            <w:r>
+              <w:rPr>
+                <w:color w:val="92D050"/>
+              </w:rPr>
+              <w:t xml:space="preserve"> %} </w:t>
+            </w:r>
+            <w:r>
+              <w:t xml:space="preserve">Review your options when you agree with </w:t>
+            </w:r>
+            <w:r>
               <w:lastRenderedPageBreak/>
-              <w:t>type_of_response == '</w:t>
-            </w:r>
-            <w:r>
-              <w:rPr>
-                <w:color w:val="FF0000"/>
-              </w:rPr>
-              <w:t xml:space="preserve">parent </w:t>
-            </w:r>
-            <w:r>
-              <w:rPr>
-                <w:color w:val="FF0000"/>
-              </w:rPr>
-              <w:t>agreement</w:t>
-            </w:r>
-            <w:r>
-              <w:rPr>
-                <w:color w:val="FF0000"/>
-              </w:rPr>
-              <w:t>_</w:t>
-            </w:r>
-            <w:r>
-              <w:rPr>
-                <w:color w:val="FF0000"/>
-              </w:rPr>
-              <w:t>options</w:t>
-            </w:r>
-            <w:r>
-              <w:rPr>
-                <w:color w:val="FF0000"/>
-              </w:rPr>
-              <w:t>'</w:t>
-            </w:r>
-            <w:r>
-              <w:rPr>
-                <w:color w:val="FF0000"/>
-              </w:rPr>
-              <w:t xml:space="preserve"> %}</w:t>
-            </w:r>
-            <w:r>
-              <w:t xml:space="preserve"> </w:t>
-            </w:r>
-            <w:r>
-              <w:t>Options if the other parent wants to talk about a parenting plan &amp; starting a custody case</w:t>
-            </w:r>
-            <w:r>
-              <w:t xml:space="preserve"> (agreement options </w:t>
-            </w:r>
-            <w:proofErr w:type="spellStart"/>
-            <w:r>
-              <w:t>tf</w:t>
-            </w:r>
-            <w:proofErr w:type="spellEnd"/>
-            <w:r>
-              <w:t>)</w:t>
-            </w:r>
-            <w:r>
-              <w:rPr>
-                <w:color w:val="FF0000"/>
-              </w:rPr>
-              <w:t>{% endif %}</w:t>
-            </w:r>
-            <w:r>
-              <w:rPr>
-                <w:color w:val="FFC000"/>
-              </w:rPr>
-              <w:t xml:space="preserve">{% if </w:t>
-            </w:r>
-            <w:r>
-              <w:rPr>
-                <w:color w:val="FFC000"/>
-              </w:rPr>
-              <w:t>response_to_custody_complain</w:t>
-            </w:r>
-            <w:r>
-              <w:rPr>
-                <w:color w:val="FFC000"/>
-              </w:rPr>
-              <w:t xml:space="preserve">t </w:t>
-            </w:r>
-            <w:r>
-              <w:rPr>
-                <w:color w:val="FFC000"/>
-              </w:rPr>
-              <w:t xml:space="preserve">== 'agree' </w:t>
-            </w:r>
-            <w:r>
-              <w:rPr>
-                <w:color w:val="FFC000"/>
-              </w:rPr>
-              <w:t>%}</w:t>
-            </w:r>
-            <w:r>
-              <w:t xml:space="preserve">Review your options when you agree with what the other parent is asking </w:t>
-            </w:r>
-            <w:r>
-              <w:rPr>
-                <w:color w:val="92D050"/>
-              </w:rPr>
-              <w:t xml:space="preserve">{% elif </w:t>
-            </w:r>
-            <w:r>
-              <w:rPr>
-                <w:color w:val="92D050"/>
-              </w:rPr>
-              <w:t>response_to_custody_complaint</w:t>
-            </w:r>
-            <w:r>
-              <w:rPr>
-                <w:color w:val="92D050"/>
-              </w:rPr>
-              <w:t xml:space="preserve"> </w:t>
-            </w:r>
-            <w:r>
-              <w:rPr>
-                <w:color w:val="92D050"/>
-              </w:rPr>
-              <w:t>== '</w:t>
-            </w:r>
-            <w:r>
-              <w:rPr>
-                <w:color w:val="92D050"/>
-              </w:rPr>
-              <w:t>some</w:t>
-            </w:r>
-            <w:r>
-              <w:rPr>
-                <w:color w:val="92D050"/>
-              </w:rPr>
-              <w:t>'</w:t>
-            </w:r>
-            <w:r>
-              <w:rPr>
-                <w:color w:val="92D050"/>
-              </w:rPr>
-              <w:t xml:space="preserve"> %} </w:t>
-            </w:r>
-            <w:r>
-              <w:t xml:space="preserve">Review your options when you agree with </w:t>
-            </w:r>
-            <w:r>
               <w:t xml:space="preserve">some of </w:t>
             </w:r>
             <w:r>
-              <w:t xml:space="preserve">what </w:t>
-            </w:r>
-            <w:r>
-              <w:lastRenderedPageBreak/>
-              <w:t xml:space="preserve">the other parent is asking </w:t>
+              <w:t xml:space="preserve">what the other parent is asking </w:t>
             </w:r>
             <w:r>
               <w:t xml:space="preserve">(some agreement </w:t>
@@ -6239,11 +6263,7 @@
               <w:t xml:space="preserve"> %}</w:t>
             </w:r>
             <w:r>
-              <w:t xml:space="preserve">One parent </w:t>
-            </w:r>
-            <w:r>
-              <w:lastRenderedPageBreak/>
-              <w:t>cannot stop the other parent from starting a custody case to get a court order about the parenting plan. If either parent asks, the court will issue a parenting plan, custody, and child support order.  If there is going to be a custody case, there are benefits to reaching an agreement.</w:t>
+              <w:t>One parent cannot stop the other parent from starting a custody case to get a court order about the parenting plan. If either parent asks, the court will issue a parenting plan, custody, and child support order.  If there is going to be a custody case, there are benefits to reaching an agreement.</w:t>
             </w:r>
             <w:r>
               <w:rPr>
@@ -6779,7 +6799,11 @@
             </w:pPr>
             <w:ins w:id="89" w:author="Caroline Robinson" w:date="2023-05-31T08:39:00Z">
               <w:r>
-                <w:t>Reaching an agreement may be more cooperative than dealing with the issues in a trial, where each parent presents evidence and makes arguments about what they want the judge to decide</w:t>
+                <w:t xml:space="preserve">Reaching an agreement may be more cooperative than dealing with the issues in a trial, where each parent presents evidence and </w:t>
+              </w:r>
+              <w:r>
+                <w:lastRenderedPageBreak/>
+                <w:t>makes arguments about what they want the judge to decide</w:t>
               </w:r>
             </w:ins>
           </w:p>
@@ -6793,7 +6817,6 @@
             </w:pPr>
             <w:ins w:id="91" w:author="Caroline Robinson" w:date="2023-05-31T08:39:00Z">
               <w:r>
-                <w:lastRenderedPageBreak/>
                 <w:t>Reaching an agreement outside of court can save time and money, and provide more privacy and confidentiality</w:t>
               </w:r>
             </w:ins>
@@ -7304,11 +7327,8 @@
               <w:pStyle w:val="BodyText"/>
             </w:pPr>
             <w:r>
-              <w:t xml:space="preserve">Mediation is an informal, voluntary, and confidential way to resolve </w:t>
-            </w:r>
-            <w:r>
               <w:lastRenderedPageBreak/>
-              <w:t>disagreements without giving the decision-making power to someone else, like a judge. A neutral person, called the mediator, helps people outside the court process:</w:t>
+              <w:t>Mediation is an informal, voluntary, and confidential way to resolve disagreements without giving the decision-making power to someone else, like a judge. A neutral person, called the mediator, helps people outside the court process:</w:t>
             </w:r>
           </w:p>
           <w:p>
@@ -7496,7 +7516,11 @@
               </w:rPr>
             </w:pPr>
             <w:r>
-              <w:t>A settlement conference is a meeting with a judge before trial to explore ways to settle your issues. The meeting includes you, the other parent, your lawyers (if you have them) and a judge. The judge may or may not be the same judge you will have if you go to trial. The judge's role is to try help you to reach an agreement, not to be a decision-maker. Each side makes offers about what he/she wants and the judge comments on whether it meets the legal requirements and is reasonable. The judge has no official power to make the parties settle at this stage, but usually strongly encourages settlement by critiquing the parties' trial positions. The judge also indicates how a judge would likely rule on disputed issues during the trial. If both parties want a judge to help settle the issues, file a motion asking for a settlement conference:</w:t>
+              <w:t xml:space="preserve">A settlement conference is a meeting with a judge before trial to explore ways to settle your issues. The meeting includes you, the other parent, your lawyers (if you have them) and a judge. The judge may or may not be the same judge you will have if you go to trial. The judge's role is to try help you to reach an agreement, not to be a decision-maker. Each side makes offers about what he/she wants and the judge comments on whether it meets the legal requirements and is reasonable. The judge has no official power to make the parties settle at this stage, but usually strongly encourages settlement by critiquing the parties' trial positions. The judge also indicates how a judge would likely rule on disputed issues during the trial. If both parties want a judge to help settle the issues, file a motion asking for a settlement </w:t>
+            </w:r>
+            <w:r>
+              <w:lastRenderedPageBreak/>
+              <w:t>conference:</w:t>
             </w:r>
           </w:p>
           <w:p>
@@ -7512,7 +7536,6 @@
                 <w:b/>
                 <w:color w:val="auto"/>
               </w:rPr>
-              <w:lastRenderedPageBreak/>
               <w:t xml:space="preserve">Joint </w:t>
             </w:r>
             <w:r>
@@ -7848,6 +7871,9 @@
             </w:hyperlink>
             <w:r>
               <w:br/>
+            </w:r>
+            <w:r>
+              <w:lastRenderedPageBreak/>
               <w:t>courts.alaska.gov/shc/family/docs/shc-1128n.pdf</w:t>
             </w:r>
           </w:p>
@@ -7859,7 +7885,6 @@
               <w:rPr>
                 <w:b/>
               </w:rPr>
-              <w:lastRenderedPageBreak/>
               <w:t>Joint Motion to Put Settlement on the Record, SHC-1063</w:t>
             </w:r>
             <w:r>
@@ -8558,6 +8583,7 @@
               <w:t xml:space="preserve"> </w:t>
             </w:r>
             <w:r>
+              <w:lastRenderedPageBreak/>
               <w:t>at</w:t>
             </w:r>
             <w:r>
@@ -8608,7 +8634,6 @@
               <w:rPr>
                 <w:noProof/>
               </w:rPr>
-              <w:lastRenderedPageBreak/>
               <w:t xml:space="preserve">{% for image_data in </w:t>
             </w:r>
             <w:r>
@@ -10075,6 +10100,7 @@
               <w:outlineLvl w:val="3"/>
             </w:pPr>
             <w:r>
+              <w:lastRenderedPageBreak/>
               <w:t>For</w:t>
             </w:r>
             <w:r>
@@ -10231,7 +10257,6 @@
               <w:t xml:space="preserve"> </w:t>
             </w:r>
             <w:r>
-              <w:lastRenderedPageBreak/>
               <w:t>to</w:t>
             </w:r>
             <w:r>
@@ -11957,6 +11982,7 @@
               <w:ind w:left="765"/>
             </w:pPr>
             <w:r>
+              <w:lastRenderedPageBreak/>
               <w:t>Wait</w:t>
             </w:r>
             <w:r>
@@ -12151,7 +12177,6 @@
               <w:ind w:left="1081"/>
             </w:pPr>
             <w:r>
-              <w:lastRenderedPageBreak/>
               <w:t>Bring</w:t>
             </w:r>
             <w:r>
@@ -12971,6 +12996,7 @@
               <w:rPr>
                 <w:shd w:val="clear" w:color="auto" w:fill="FFFFFF"/>
               </w:rPr>
+              <w:lastRenderedPageBreak/>
               <w:t>Step</w:t>
             </w:r>
             <w:r>
@@ -13062,7 +13088,6 @@
               <w:t xml:space="preserve"> </w:t>
             </w:r>
             <w:r>
-              <w:lastRenderedPageBreak/>
               <w:t>Judgment</w:t>
             </w:r>
             <w:r>
@@ -13094,7 +13119,6 @@
               <w:spacing w:before="240"/>
             </w:pPr>
             <w:r>
-              <w:lastRenderedPageBreak/>
               <w:t xml:space="preserve">A </w:t>
             </w:r>
             <w:r>
@@ -13259,7 +13283,6 @@
               <w:rPr>
                 <w:color w:val="FFC000"/>
               </w:rPr>
-              <w:lastRenderedPageBreak/>
               <w:t>%}</w:t>
             </w:r>
             <w:r>
@@ -13992,6 +14015,7 @@
               <w:rPr>
                 <w:b/>
               </w:rPr>
+              <w:lastRenderedPageBreak/>
               <w:t>Civil</w:t>
             </w:r>
             <w:r>
@@ -14097,7 +14121,6 @@
               <w:ind w:left="402"/>
             </w:pPr>
             <w:r>
-              <w:lastRenderedPageBreak/>
               <w:t xml:space="preserve">Within </w:t>
             </w:r>
             <w:r>
@@ -15823,7 +15846,15 @@
                 <w:rFonts w:eastAsia="Times New Roman"/>
                 <w:color w:val="000000"/>
               </w:rPr>
-              <w:t>An Alaska court generally does not have the authority or "jurisdiction" to make a parenting plan for a child who has lived in another state for the past 6 or more months.</w:t>
+              <w:t xml:space="preserve">An Alaska court generally does not have the authority or </w:t>
+            </w:r>
+            <w:r>
+              <w:rPr>
+                <w:rFonts w:eastAsia="Times New Roman"/>
+                <w:color w:val="000000"/>
+              </w:rPr>
+              <w:lastRenderedPageBreak/>
+              <w:t>"jurisdiction" to make a parenting plan for a child who has lived in another state for the past 6 or more months.</w:t>
             </w:r>
           </w:p>
           <w:p>
@@ -15971,7 +16002,6 @@
                 <w:rFonts w:eastAsia="Times New Roman"/>
                 <w:color w:val="000000"/>
               </w:rPr>
-              <w:lastRenderedPageBreak/>
               <w:t>A parent hid this detail from</w:t>
             </w:r>
             <w:r>
@@ -17416,6 +17446,7 @@
               <w:rPr>
                 <w:b/>
               </w:rPr>
+              <w:lastRenderedPageBreak/>
               <w:t>Proposed</w:t>
             </w:r>
             <w:r>
@@ -18530,20 +18561,17 @@
               <w:t>{% if motion_for_reconsideration %}</w:t>
             </w:r>
             <w:r>
-              <w:t xml:space="preserve">File and serve your Motion to Reconsider </w:t>
+              <w:t xml:space="preserve">File and </w:t>
+            </w:r>
+            <w:r>
+              <w:lastRenderedPageBreak/>
+              <w:t xml:space="preserve">serve your Motion to Reconsider </w:t>
             </w:r>
             <w:r>
               <w:rPr>
                 <w:color w:val="FF0000"/>
               </w:rPr>
-              <w:t xml:space="preserve">{% </w:t>
-            </w:r>
-            <w:r>
-              <w:rPr>
-                <w:color w:val="FF0000"/>
-              </w:rPr>
-              <w:lastRenderedPageBreak/>
-              <w:t>el</w:t>
+              <w:t>{% el</w:t>
             </w:r>
             <w:r>
               <w:rPr>
@@ -18608,7 +18636,11 @@
               <w:pStyle w:val="BodyText"/>
             </w:pPr>
             <w:r>
-              <w:t>Do this the day you file your motion. This is called “serving” the other side.</w:t>
+              <w:t xml:space="preserve">Do this the day you file your motion. This is called “serving” the other </w:t>
+            </w:r>
+            <w:r>
+              <w:lastRenderedPageBreak/>
+              <w:t>side.</w:t>
             </w:r>
           </w:p>
           <w:p>
@@ -18679,7 +18711,6 @@
               <w:pStyle w:val="BodyText"/>
             </w:pPr>
             <w:r>
-              <w:lastRenderedPageBreak/>
               <w:t>File the original with the court.</w:t>
             </w:r>
             <w:commentRangeStart w:id="115"/>
@@ -19105,6 +19136,7 @@
               <w:rPr>
                 <w:shd w:val="clear" w:color="auto" w:fill="FFFFFF"/>
               </w:rPr>
+              <w:lastRenderedPageBreak/>
               <w:t xml:space="preserve">Step </w:t>
             </w:r>
             <w:r>
@@ -19148,11 +19180,7 @@
               <w:t xml:space="preserve"> </w:t>
             </w:r>
             <w:r>
-              <w:t xml:space="preserve">Fill out the forms to </w:t>
-            </w:r>
-            <w:r>
-              <w:lastRenderedPageBreak/>
-              <w:t>start your uncontested custody case</w:t>
+              <w:t>Fill out the forms to start your uncontested custody case</w:t>
             </w:r>
             <w:r>
               <w:rPr>
@@ -19176,12 +19204,7 @@
               <w:pStyle w:val="BodyText"/>
             </w:pPr>
             <w:r>
-              <w:lastRenderedPageBreak/>
-              <w:t xml:space="preserve">If you and the other parent agree on everything (a parenting plan including decision-making and schedule, paternity, and child support), you can fill out forms to start the case together.  This is called an </w:t>
-            </w:r>
-            <w:r>
-              <w:lastRenderedPageBreak/>
-              <w:t>uncontested case.</w:t>
+              <w:t>If you and the other parent agree on everything (a parenting plan including decision-making and schedule, paternity, and child support), you can fill out forms to start the case together.  This is called an uncontested case.</w:t>
             </w:r>
           </w:p>
           <w:p>
@@ -19499,6 +19522,7 @@
               <w:br/>
             </w:r>
             <w:r>
+              <w:lastRenderedPageBreak/>
               <w:t>courts.alaska.gov/shc/family/docs/shc-dr305f-sample.pdf</w:t>
             </w:r>
             <w:r>
@@ -19527,7 +19551,6 @@
               <w:pStyle w:val="ListParagraph"/>
             </w:pPr>
             <w:r>
-              <w:lastRenderedPageBreak/>
               <w:t>Sign these forms in front of a notary, who will need to see a picture ID.  Court staff can notarize your signature for free.</w:t>
             </w:r>
           </w:p>
@@ -20071,6 +20094,7 @@
               <w:rPr>
                 <w:shd w:val="clear" w:color="auto" w:fill="FFFFFF"/>
               </w:rPr>
+              <w:lastRenderedPageBreak/>
               <w:t xml:space="preserve">Step </w:t>
             </w:r>
             <w:r>
@@ -20124,7 +20148,6 @@
               <w:rPr>
                 <w:color w:val="FF0000"/>
               </w:rPr>
-              <w:lastRenderedPageBreak/>
               <w:t>response_to_custody_complaint in('agree', 'some') or (response_to_custody_complaint == 'none' and parents_agree_documents)</w:t>
             </w:r>
             <w:r>
@@ -20252,7 +20275,6 @@
               <w:outlineLvl w:val="2"/>
             </w:pPr>
             <w:r>
-              <w:lastRenderedPageBreak/>
               <w:t>If you are in immediate danger, call 911</w:t>
             </w:r>
           </w:p>
@@ -20264,14 +20286,7 @@
               <w:rPr>
                 <w:b/>
               </w:rPr>
-              <w:t xml:space="preserve">People who have experienced domestic violence can be at </w:t>
-            </w:r>
-            <w:r>
-              <w:rPr>
-                <w:b/>
-              </w:rPr>
-              <w:lastRenderedPageBreak/>
-              <w:t xml:space="preserve">greater risk when they </w:t>
+              <w:t xml:space="preserve">People who have experienced domestic violence can be at greater risk when they </w:t>
             </w:r>
             <w:commentRangeStart w:id="118"/>
             <w:r>
@@ -20565,7 +20580,11 @@
               <w:outlineLvl w:val="2"/>
             </w:pPr>
             <w:r>
-              <w:t>Your Parenting Plan agreement may be limited if there is domestic violence</w:t>
+              <w:t xml:space="preserve">Your Parenting Plan agreement may be limited if </w:t>
+            </w:r>
+            <w:r>
+              <w:lastRenderedPageBreak/>
+              <w:t>there is domestic violence</w:t>
             </w:r>
             <w:r>
               <w:rPr>
@@ -20598,7 +20617,6 @@
               <w:ind w:left="420"/>
             </w:pPr>
             <w:r>
-              <w:lastRenderedPageBreak/>
               <w:t>The law presumes that a parent with a "history of domestic violence" not get custody or unsupervised visitation unless he or she meets certain requirements. These may include completing a batterer’s intervention or substance abuse treatment program.</w:t>
             </w:r>
           </w:p>
@@ -20756,11 +20774,8 @@
               <w:pStyle w:val="Body"/>
             </w:pPr>
             <w:r>
-              <w:t xml:space="preserve">The judge will only know about your domestic violence concerns if you state them in the documents you file and when you talk in court.  If you </w:t>
-            </w:r>
-            <w:r>
               <w:lastRenderedPageBreak/>
-              <w:t>have concerns for the children’s safety when in the care of the other parent, or for yourself when interacting with the other parent, describe them to the judge.  If the judge is going to allow the other parent to have parenting time (visitation) with the children, you can suggest ways to address your concerns.  Some options include:</w:t>
+              <w:t>The judge will only know about your domestic violence concerns if you state them in the documents you file and when you talk in court.  If you have concerns for the children’s safety when in the care of the other parent, or for yourself when interacting with the other parent, describe them to the judge.  If the judge is going to allow the other parent to have parenting time (visitation) with the children, you can suggest ways to address your concerns.  Some options include:</w:t>
             </w:r>
           </w:p>
           <w:p>
@@ -21035,6 +21050,7 @@
               <w:rPr>
                 <w:b/>
               </w:rPr>
+              <w:lastRenderedPageBreak/>
               <w:t>Alaska Legal Services</w:t>
             </w:r>
             <w:r>
@@ -21051,7 +21067,6 @@
                 <w:bCs/>
                 <w:color w:val="FFC000"/>
               </w:rPr>
-              <w:lastRenderedPageBreak/>
               <w:t>{% if response_to_custody_complaint == 'none' and not parents_agree_documents %}</w:t>
             </w:r>
             <w:r>
@@ -21300,7 +21315,23 @@
               <w:pStyle w:val="Body"/>
             </w:pPr>
             <w:r>
-              <w:t>Establishing paternity means legally determining the biological father of a child, and can make a big difference in a child's health, financial outlook and sense of identity in knowing who both parents are.  Once established, the father's name can be placed on the child's birth certificate and he has legal and financial responsibility for the child.  Disestablishing paternity is legally un-naming a man as the child's biological father.</w:t>
+              <w:t xml:space="preserve">Establishing paternity means legally determining the biological father of a child, and can make a big difference in a child's health, financial outlook and sense of identity in knowing who both parents are.  </w:t>
+            </w:r>
+          </w:p>
+          <w:p>
+            <w:pPr>
+              <w:pStyle w:val="Body"/>
+            </w:pPr>
+            <w:r>
+              <w:t xml:space="preserve">Once established, the father's name can be placed on the child's birth certificate and he has legal and financial responsibility for the child. </w:t>
+            </w:r>
+          </w:p>
+          <w:p>
+            <w:pPr>
+              <w:pStyle w:val="Body"/>
+            </w:pPr>
+            <w:r>
+              <w:t>Disestablishing paternity is legally un-naming a man as the child's biological father.</w:t>
             </w:r>
           </w:p>
           <w:p>
@@ -21458,6 +21489,7 @@
               <w:rPr>
                 <w:b/>
               </w:rPr>
+              <w:lastRenderedPageBreak/>
               <w:t xml:space="preserve">Motion &amp; Affidavit for Genetic (DNA) Testing, SHC-1370 </w:t>
             </w:r>
             <w:hyperlink r:id="rId115" w:history="1">
@@ -21485,7 +21517,6 @@
               <w:rPr>
                 <w:b/>
               </w:rPr>
-              <w:lastRenderedPageBreak/>
               <w:t>Order for Genetic (DNA) Testing, SHC-1375</w:t>
             </w:r>
             <w:r>
@@ -21812,7 +21843,6 @@
               <w:outlineLvl w:val="1"/>
             </w:pPr>
             <w:r>
-              <w:lastRenderedPageBreak/>
               <w:t xml:space="preserve">Step </w:t>
             </w:r>
             <w:bookmarkStart w:id="126" w:name="LastStep"/>

</xml_diff>

<commit_message>
changed response_to_custody_complaint to response_to_complaint, trying to make as consistent as possible jurisdiction steps in all interviews, but starting with Answer custody and Answer divorce
</commit_message>
<xml_diff>
--- a/docassemble/RespondingChildCustodyActionPlan/data/templates/responding_child_custody_action_plan.docx
+++ b/docassemble/RespondingChildCustodyActionPlan/data/templates/responding_child_custody_action_plan.docx
@@ -846,8 +846,13 @@
             <w:r>
               <w:t xml:space="preserve">{%tr if </w:t>
             </w:r>
-            <w:r>
-              <w:t xml:space="preserve">more_than_one_step_of_a_kind </w:t>
+            <w:proofErr w:type="spellStart"/>
+            <w:r>
+              <w:t>more_than_one_step_of_a_kind</w:t>
+            </w:r>
+            <w:proofErr w:type="spellEnd"/>
+            <w:r>
+              <w:t xml:space="preserve"> </w:t>
             </w:r>
             <w:r>
               <w:t>%}</w:t>
@@ -887,14 +892,27 @@
             <w:r>
               <w:t xml:space="preserve">Step </w:t>
             </w:r>
-            <w:fldSimple w:instr=" SEQ stepList  \* MERGEFORMAT  \* MERGEFORMAT ">
-              <w:r>
-                <w:rPr>
-                  <w:noProof/>
-                </w:rPr>
-                <w:t>1</w:t>
-              </w:r>
-            </w:fldSimple>
+            <w:r>
+              <w:fldChar w:fldCharType="begin"/>
+            </w:r>
+            <w:r>
+              <w:instrText xml:space="preserve"> SEQ stepList  \* MERGEFORMAT  \* MERGEFORMAT </w:instrText>
+            </w:r>
+            <w:r>
+              <w:fldChar w:fldCharType="separate"/>
+            </w:r>
+            <w:r>
+              <w:rPr>
+                <w:noProof/>
+              </w:rPr>
+              <w:t>1</w:t>
+            </w:r>
+            <w:r>
+              <w:rPr>
+                <w:noProof/>
+              </w:rPr>
+              <w:fldChar w:fldCharType="end"/>
+            </w:r>
             <w:r>
               <w:t xml:space="preserve">: </w:t>
             </w:r>
@@ -1080,14 +1098,27 @@
             <w:r>
               <w:t xml:space="preserve">Step </w:t>
             </w:r>
-            <w:fldSimple w:instr=" SEQ stepList  \* MERGEFORMAT  \* MERGEFORMAT ">
-              <w:r>
-                <w:rPr>
-                  <w:noProof/>
-                </w:rPr>
-                <w:t>2</w:t>
-              </w:r>
-            </w:fldSimple>
+            <w:r>
+              <w:fldChar w:fldCharType="begin"/>
+            </w:r>
+            <w:r>
+              <w:instrText xml:space="preserve"> SEQ stepList  \* MERGEFORMAT  \* MERGEFORMAT </w:instrText>
+            </w:r>
+            <w:r>
+              <w:fldChar w:fldCharType="separate"/>
+            </w:r>
+            <w:r>
+              <w:rPr>
+                <w:noProof/>
+              </w:rPr>
+              <w:t>2</w:t>
+            </w:r>
+            <w:r>
+              <w:rPr>
+                <w:noProof/>
+              </w:rPr>
+              <w:fldChar w:fldCharType="end"/>
+            </w:r>
             <w:r>
               <w:t>: If you were not "served" correctly</w:t>
             </w:r>
@@ -1662,7 +1693,15 @@
               <w:br/>
             </w:r>
             <w:r>
-              <w:t>records.courts.alaska.gov/eaccess/home.page.2</w:t>
+              <w:t>records.courts.alaska.gov/</w:t>
+            </w:r>
+            <w:proofErr w:type="spellStart"/>
+            <w:r>
+              <w:t>eaccess</w:t>
+            </w:r>
+            <w:proofErr w:type="spellEnd"/>
+            <w:r>
+              <w:t>/home.page.2</w:t>
             </w:r>
           </w:p>
         </w:tc>
@@ -1900,14 +1939,27 @@
               </w:rPr>
               <w:t xml:space="preserve">Step </w:t>
             </w:r>
-            <w:fldSimple w:instr=" SEQ stepList  \* MERGEFORMAT  \* MERGEFORMAT ">
-              <w:r>
-                <w:rPr>
-                  <w:noProof/>
-                </w:rPr>
-                <w:t>3</w:t>
-              </w:r>
-            </w:fldSimple>
+            <w:r>
+              <w:fldChar w:fldCharType="begin"/>
+            </w:r>
+            <w:r>
+              <w:instrText xml:space="preserve"> SEQ stepList  \* MERGEFORMAT  \* MERGEFORMAT </w:instrText>
+            </w:r>
+            <w:r>
+              <w:fldChar w:fldCharType="separate"/>
+            </w:r>
+            <w:r>
+              <w:rPr>
+                <w:noProof/>
+              </w:rPr>
+              <w:t>3</w:t>
+            </w:r>
+            <w:r>
+              <w:rPr>
+                <w:noProof/>
+              </w:rPr>
+              <w:fldChar w:fldCharType="end"/>
+            </w:r>
             <w:r>
               <w:rPr>
                 <w:shd w:val="clear" w:color="auto" w:fill="FFFFFF"/>
@@ -1928,7 +1980,15 @@
               <w:t>{% if not jurisdiction %}</w:t>
             </w:r>
             <w:r>
-              <w:t>Decide if Alaska is the right state for your case(jurisdiction tf)</w:t>
+              <w:t xml:space="preserve">Decide if Alaska is the right state for your case(jurisdiction </w:t>
+            </w:r>
+            <w:proofErr w:type="spellStart"/>
+            <w:r>
+              <w:t>tf</w:t>
+            </w:r>
+            <w:proofErr w:type="spellEnd"/>
+            <w:r>
+              <w:t>)</w:t>
             </w:r>
             <w:r>
               <w:rPr>
@@ -1948,7 +2008,15 @@
               <w:t>{%endif%}{% if stage_of_other_case == 'still going' %}</w:t>
             </w:r>
             <w:r>
-              <w:t>Decide which court you want to hear your case(which court tf)</w:t>
+              <w:t xml:space="preserve">Decide which court you want to hear your case(which court </w:t>
+            </w:r>
+            <w:proofErr w:type="spellStart"/>
+            <w:r>
+              <w:t>tf</w:t>
+            </w:r>
+            <w:proofErr w:type="spellEnd"/>
+            <w:r>
+              <w:t>)</w:t>
             </w:r>
             <w:r>
               <w:rPr>
@@ -2455,14 +2523,27 @@
               </w:rPr>
               <w:t xml:space="preserve">Step </w:t>
             </w:r>
-            <w:fldSimple w:instr=" SEQ stepList  \* MERGEFORMAT  \* MERGEFORMAT ">
-              <w:r>
-                <w:rPr>
-                  <w:noProof/>
-                </w:rPr>
-                <w:t>4</w:t>
-              </w:r>
-            </w:fldSimple>
+            <w:r>
+              <w:fldChar w:fldCharType="begin"/>
+            </w:r>
+            <w:r>
+              <w:instrText xml:space="preserve"> SEQ stepList  \* MERGEFORMAT  \* MERGEFORMAT </w:instrText>
+            </w:r>
+            <w:r>
+              <w:fldChar w:fldCharType="separate"/>
+            </w:r>
+            <w:r>
+              <w:rPr>
+                <w:noProof/>
+              </w:rPr>
+              <w:t>4</w:t>
+            </w:r>
+            <w:r>
+              <w:rPr>
+                <w:noProof/>
+              </w:rPr>
+              <w:fldChar w:fldCharType="end"/>
+            </w:r>
             <w:r>
               <w:rPr>
                 <w:shd w:val="clear" w:color="auto" w:fill="FFFFFF"/>
@@ -2672,7 +2753,21 @@
               <w:rPr>
                 <w:color w:val="92D050"/>
               </w:rPr>
-              <w:t xml:space="preserve">search the internet to learn about that state’s self-help resources and forms.(Links to NCSC court websites, ABA find a laywer, lawhelp.org) </w:t>
+              <w:t xml:space="preserve">search the internet to learn about that state’s self-help resources and forms.(Links to NCSC court websites, ABA find a </w:t>
+            </w:r>
+            <w:proofErr w:type="spellStart"/>
+            <w:r>
+              <w:rPr>
+                <w:color w:val="92D050"/>
+              </w:rPr>
+              <w:t>laywer</w:t>
+            </w:r>
+            <w:proofErr w:type="spellEnd"/>
+            <w:r>
+              <w:rPr>
+                <w:color w:val="92D050"/>
+              </w:rPr>
+              <w:t xml:space="preserve">, lawhelp.org) </w:t>
             </w:r>
           </w:p>
           <w:p>
@@ -4713,7 +4808,15 @@
               <w:t>and</w:t>
             </w:r>
             <w:r>
-              <w:t xml:space="preserve"> respond to the complaint (answer form tf)</w:t>
+              <w:t xml:space="preserve"> respond to the complaint (answer form </w:t>
+            </w:r>
+            <w:proofErr w:type="spellStart"/>
+            <w:r>
+              <w:t>tf</w:t>
+            </w:r>
+            <w:proofErr w:type="spellEnd"/>
+            <w:r>
+              <w:t>)</w:t>
             </w:r>
           </w:p>
         </w:tc>
@@ -4913,7 +5016,15 @@
               <w:pStyle w:val="ListParagraph"/>
             </w:pPr>
             <w:r>
-              <w:t>the case number.</w:t>
+              <w:t xml:space="preserve">the case </w:t>
+            </w:r>
+            <w:proofErr w:type="gramStart"/>
+            <w:r>
+              <w:t>number</w:t>
+            </w:r>
+            <w:proofErr w:type="gramEnd"/>
+            <w:r>
+              <w:t>.</w:t>
             </w:r>
           </w:p>
           <w:p>
@@ -5034,6 +5145,7 @@
                 <w:b/>
                 <w:bCs/>
               </w:rPr>
+              <w:lastRenderedPageBreak/>
               <w:t>Child Custody Jurisdiction Affidavit</w:t>
             </w:r>
             <w:r>
@@ -5085,11 +5197,7 @@
               <w:t xml:space="preserve"> </w:t>
             </w:r>
             <w:r>
-              <w:t xml:space="preserve">to sign this affidavit until you can sign in front of a notary or </w:t>
-            </w:r>
-            <w:r>
-              <w:lastRenderedPageBreak/>
-              <w:t>file the form at court.</w:t>
+              <w:t>to sign this affidavit until you can sign in front of a notary or file the form at court.</w:t>
             </w:r>
           </w:p>
           <w:p>
@@ -5358,10 +5466,7 @@
               <w:t>did not</w:t>
             </w:r>
             <w:r>
-              <w:t xml:space="preserve"> </w:t>
-            </w:r>
-            <w:r>
-              <w:t>file th</w:t>
+              <w:t xml:space="preserve"> file th</w:t>
             </w:r>
             <w:r>
               <w:t>is</w:t>
@@ -5408,6 +5513,7 @@
             <w:pPr>
               <w:pStyle w:val="Heading3"/>
               <w:keepNext/>
+              <w:outlineLvl w:val="2"/>
             </w:pPr>
             <w:r>
               <w:t>Wait</w:t>
@@ -5664,6 +5770,7 @@
               <w:br/>
             </w:r>
             <w:r>
+              <w:lastRenderedPageBreak/>
               <w:t>public.courts.alaska.gov/web/forms/docs/dr-</w:t>
             </w:r>
             <w:r>
@@ -5782,24 +5889,95 @@
               <w:rPr>
                 <w:shd w:val="clear" w:color="auto" w:fill="FFFFFF"/>
               </w:rPr>
-              <w:t xml:space="preserve"> not </w:t>
+              <w:t xml:space="preserve"> not jurisdiction</w:t>
             </w:r>
             <w:r>
               <w:rPr>
                 <w:shd w:val="clear" w:color="auto" w:fill="FFFFFF"/>
               </w:rPr>
-              <w:lastRenderedPageBreak/>
-              <w:t>jurisdiction</w:t>
+              <w:t>)</w:t>
             </w:r>
             <w:r>
               <w:rPr>
                 <w:shd w:val="clear" w:color="auto" w:fill="FFFFFF"/>
               </w:rPr>
+              <w:t xml:space="preserve"> or </w:t>
+            </w:r>
+            <w:r>
+              <w:rPr>
+                <w:rStyle w:val="interviewvariable"/>
+              </w:rPr>
+              <w:t>(</w:t>
+            </w:r>
+            <w:r>
+              <w:rPr>
+                <w:rStyle w:val="interviewvariable"/>
+              </w:rPr>
+              <w:t>type_of_response</w:t>
+            </w:r>
+            <w:r>
+              <w:rPr>
+                <w:rStyle w:val="interviewvariable"/>
+              </w:rPr>
+              <w:t>[</w:t>
+            </w:r>
+            <w:r>
+              <w:rPr>
+                <w:rStyle w:val="interviewvariable"/>
+              </w:rPr>
+              <w:t>'case in 2 states</w:t>
+            </w:r>
+            <w:r>
+              <w:rPr>
+                <w:rStyle w:val="interviewvariable"/>
+              </w:rPr>
+              <w:t>'] and</w:t>
+            </w:r>
+            <w:r>
+              <w:rPr>
+                <w:shd w:val="clear" w:color="auto" w:fill="FFFFFF"/>
+              </w:rPr>
+              <w:t xml:space="preserve"> </w:t>
+            </w:r>
+            <w:r>
+              <w:rPr>
+                <w:rStyle w:val="interviewvariable"/>
+              </w:rPr>
+              <w:t>stage_of_</w:t>
+            </w:r>
+            <w:r>
+              <w:rPr>
+                <w:rStyle w:val="interviewvariable"/>
+              </w:rPr>
+              <w:t>other_c</w:t>
+            </w:r>
+            <w:r>
+              <w:rPr>
+                <w:rStyle w:val="interviewvariable"/>
+              </w:rPr>
+              <w:t xml:space="preserve">ase </w:t>
+            </w:r>
+            <w:r>
+              <w:rPr>
+                <w:rStyle w:val="interviewvariable"/>
+              </w:rPr>
+              <w:t>== '</w:t>
+            </w:r>
+            <w:r>
+              <w:rPr>
+                <w:rStyle w:val="interviewvariable"/>
+              </w:rPr>
+              <w:t>still going'</w:t>
+            </w:r>
+            <w:r>
+              <w:rPr>
+                <w:rStyle w:val="interviewvariable"/>
+              </w:rPr>
               <w:t>)</w:t>
             </w:r>
             <w:r>
               <w:rPr>
-                <w:shd w:val="clear" w:color="auto" w:fill="FFFFFF"/>
+                <w:rStyle w:val="interviewvariable"/>
               </w:rPr>
               <w:t xml:space="preserve"> or </w:t>
             </w:r>
@@ -5813,115 +5991,45 @@
               <w:rPr>
                 <w:rStyle w:val="interviewvariable"/>
               </w:rPr>
-              <w:t>type_of_response</w:t>
+              <w:t>typ</w:t>
             </w:r>
             <w:r>
               <w:rPr>
                 <w:rStyle w:val="interviewvariable"/>
               </w:rPr>
-              <w:t>[</w:t>
+              <w:t>e</w:t>
             </w:r>
             <w:r>
               <w:rPr>
                 <w:rStyle w:val="interviewvariable"/>
               </w:rPr>
-              <w:t>'case in 2 states</w:t>
+              <w:t>_of_r</w:t>
             </w:r>
             <w:r>
               <w:rPr>
                 <w:rStyle w:val="interviewvariable"/>
               </w:rPr>
+              <w:t>e</w:t>
+            </w:r>
+            <w:r>
+              <w:rPr>
+                <w:rStyle w:val="interviewvariable"/>
+              </w:rPr>
+              <w:t>sponse['</w:t>
+            </w:r>
+            <w:proofErr w:type="spellStart"/>
+            <w:r>
+              <w:rPr>
+                <w:rStyle w:val="interviewvariable"/>
+              </w:rPr>
+              <w:t>defaut</w:t>
+            </w:r>
+            <w:proofErr w:type="spellEnd"/>
+            <w:r>
+              <w:rPr>
+                <w:rStyle w:val="interviewvariable"/>
+              </w:rPr>
               <w:t>']</w:t>
-            </w:r>
-            <w:r>
-              <w:rPr>
-                <w:rStyle w:val="interviewvariable"/>
-              </w:rPr>
-              <w:t xml:space="preserve"> and</w:t>
-            </w:r>
-            <w:r>
-              <w:rPr>
-                <w:shd w:val="clear" w:color="auto" w:fill="FFFFFF"/>
-              </w:rPr>
-              <w:t xml:space="preserve"> </w:t>
-            </w:r>
-            <w:r>
-              <w:rPr>
-                <w:rStyle w:val="interviewvariable"/>
-              </w:rPr>
-              <w:t>stage_of_</w:t>
-            </w:r>
-            <w:r>
-              <w:rPr>
-                <w:rStyle w:val="interviewvariable"/>
-              </w:rPr>
-              <w:t>other_c</w:t>
-            </w:r>
-            <w:r>
-              <w:rPr>
-                <w:rStyle w:val="interviewvariable"/>
-              </w:rPr>
-              <w:t xml:space="preserve">ase </w:t>
-            </w:r>
-            <w:r>
-              <w:rPr>
-                <w:rStyle w:val="interviewvariable"/>
-              </w:rPr>
-              <w:t>== '</w:t>
-            </w:r>
-            <w:r>
-              <w:rPr>
-                <w:rStyle w:val="interviewvariable"/>
-              </w:rPr>
-              <w:t>still going'</w:t>
-            </w:r>
-            <w:r>
-              <w:rPr>
-                <w:rStyle w:val="interviewvariable"/>
-              </w:rPr>
-              <w:t>)</w:t>
-            </w:r>
-            <w:r>
-              <w:rPr>
-                <w:rStyle w:val="interviewvariable"/>
-              </w:rPr>
-              <w:t xml:space="preserve"> or </w:t>
-            </w:r>
-            <w:r>
-              <w:rPr>
-                <w:rStyle w:val="interviewvariable"/>
-              </w:rPr>
-              <w:t>(</w:t>
-            </w:r>
-            <w:r>
-              <w:rPr>
-                <w:rStyle w:val="interviewvariable"/>
-              </w:rPr>
-              <w:t>typ</w:t>
-            </w:r>
-            <w:r>
-              <w:rPr>
-                <w:rStyle w:val="interviewvariable"/>
-              </w:rPr>
-              <w:t>e</w:t>
-            </w:r>
-            <w:r>
-              <w:rPr>
-                <w:rStyle w:val="interviewvariable"/>
-              </w:rPr>
-              <w:t>_of_r</w:t>
-            </w:r>
-            <w:r>
-              <w:rPr>
-                <w:rStyle w:val="interviewvariable"/>
-              </w:rPr>
-              <w:t>e</w:t>
-            </w:r>
-            <w:r>
-              <w:rPr>
-                <w:rStyle w:val="interviewvariable"/>
-              </w:rPr>
-              <w:t>sponse['defaut']</w:t>
             </w:r>
             <w:r>
               <w:rPr>
@@ -6062,12 +6170,26 @@
               <w:rPr>
                 <w:rStyle w:val="interviewvariable"/>
               </w:rPr>
-              <w:t>type_of_response.any_true('wrong state','case in 2 states')</w:t>
-            </w:r>
+              <w:t xml:space="preserve">type_of_response.any_true('wrong </w:t>
+            </w:r>
+            <w:proofErr w:type="spellStart"/>
             <w:r>
               <w:rPr>
                 <w:rStyle w:val="interviewvariable"/>
               </w:rPr>
+              <w:t>state','case</w:t>
+            </w:r>
+            <w:proofErr w:type="spellEnd"/>
+            <w:r>
+              <w:rPr>
+                <w:rStyle w:val="interviewvariable"/>
+              </w:rPr>
+              <w:t xml:space="preserve"> in 2 states')</w:t>
+            </w:r>
+            <w:r>
+              <w:rPr>
+                <w:rStyle w:val="interviewvariable"/>
+              </w:rPr>
               <w:t xml:space="preserve"> %}</w:t>
             </w:r>
             <w:r>
@@ -6095,7 +6217,15 @@
               <w:t xml:space="preserve"> (</w:t>
             </w:r>
             <w:r>
-              <w:t>motion to dismiss tf)</w:t>
+              <w:t xml:space="preserve">motion to dismiss </w:t>
+            </w:r>
+            <w:proofErr w:type="spellStart"/>
+            <w:r>
+              <w:t>tf</w:t>
+            </w:r>
+            <w:proofErr w:type="spellEnd"/>
+            <w:r>
+              <w:t>)</w:t>
             </w:r>
           </w:p>
         </w:tc>
@@ -6507,7 +6637,21 @@
                 <w:bCs/>
               </w:rPr>
               <w:br/>
-              <w:t>youtube.com/watch?v=2irmxT0_0EA</w:t>
+              <w:t>youtube.com/</w:t>
+            </w:r>
+            <w:proofErr w:type="spellStart"/>
+            <w:r>
+              <w:rPr>
+                <w:bCs/>
+              </w:rPr>
+              <w:t>watch?v</w:t>
+            </w:r>
+            <w:proofErr w:type="spellEnd"/>
+            <w:r>
+              <w:rPr>
+                <w:bCs/>
+              </w:rPr>
+              <w:t>=2irmxT0_0EA</w:t>
             </w:r>
           </w:p>
         </w:tc>
@@ -6541,6 +6685,7 @@
               <w:pStyle w:val="Body"/>
             </w:pPr>
             <w:r>
+              <w:lastRenderedPageBreak/>
               <w:t>{%tr endif %}</w:t>
             </w:r>
           </w:p>
@@ -6702,11 +6847,7 @@
               <w:ind w:left="765"/>
             </w:pPr>
             <w:r>
-              <w:t xml:space="preserve">If they file anything in court that says they agree to service by </w:t>
-            </w:r>
-            <w:r>
-              <w:lastRenderedPageBreak/>
-              <w:t>email, you can email the copy you made for them.</w:t>
+              <w:t>If they file anything in court that says they agree to service by email, you can email the copy you made for them.</w:t>
             </w:r>
           </w:p>
           <w:p>
@@ -7014,7 +7155,6 @@
               <w:outlineLvl w:val="1"/>
             </w:pPr>
             <w:r>
-              <w:lastRenderedPageBreak/>
               <w:t xml:space="preserve">Step </w:t>
             </w:r>
             <w:bookmarkStart w:id="84" w:name="File"/>
@@ -7053,7 +7193,15 @@
               <w:t>s</w:t>
             </w:r>
             <w:r>
-              <w:t xml:space="preserve"> (file tf)</w:t>
+              <w:t xml:space="preserve"> (file </w:t>
+            </w:r>
+            <w:proofErr w:type="spellStart"/>
+            <w:r>
+              <w:t>tf</w:t>
+            </w:r>
+            <w:proofErr w:type="spellEnd"/>
+            <w:r>
+              <w:t>)</w:t>
             </w:r>
           </w:p>
         </w:tc>
@@ -7123,6 +7271,7 @@
               </w:rPr>
               <w:t xml:space="preserve">{% if </w:t>
             </w:r>
+            <w:proofErr w:type="spellStart"/>
             <w:r>
               <w:rPr>
                 <w:color w:val="92D050"/>
@@ -7139,7 +7288,14 @@
               <w:rPr>
                 <w:color w:val="92D050"/>
               </w:rPr>
-              <w:t xml:space="preserve">imiss </w:t>
+              <w:t>imiss</w:t>
+            </w:r>
+            <w:proofErr w:type="spellEnd"/>
+            <w:r>
+              <w:rPr>
+                <w:color w:val="92D050"/>
+              </w:rPr>
+              <w:t xml:space="preserve"> </w:t>
             </w:r>
             <w:r>
               <w:rPr>
@@ -7269,6 +7425,7 @@
               <w:contextualSpacing/>
             </w:pPr>
             <w:r>
+              <w:lastRenderedPageBreak/>
               <w:t xml:space="preserve">Mail the documents by first-class mail. </w:t>
             </w:r>
           </w:p>
@@ -7398,7 +7555,6 @@
               <w:outlineLvl w:val="2"/>
             </w:pPr>
             <w:r>
-              <w:lastRenderedPageBreak/>
               <w:t>Link in this step</w:t>
             </w:r>
           </w:p>
@@ -7419,8 +7575,21 @@
               <w:br/>
             </w:r>
             <w:r>
-              <w:t>courts.alaska.gov/courtdir/index.htm#trial</w:t>
-            </w:r>
+              <w:t>courts.alaska.gov/</w:t>
+            </w:r>
+            <w:proofErr w:type="spellStart"/>
+            <w:r>
+              <w:t>courtdir</w:t>
+            </w:r>
+            <w:proofErr w:type="spellEnd"/>
+            <w:r>
+              <w:t>/</w:t>
+            </w:r>
+            <w:proofErr w:type="spellStart"/>
+            <w:r>
+              <w:t>index.htm#trial</w:t>
+            </w:r>
+            <w:proofErr w:type="spellEnd"/>
           </w:p>
           <w:p>
             <w:pPr>
@@ -7444,8 +7613,13 @@
               <w:br/>
             </w:r>
             <w:r>
-              <w:t>courts.alaska.gov/efile</w:t>
-            </w:r>
+              <w:t>courts.alaska.gov/</w:t>
+            </w:r>
+            <w:proofErr w:type="spellStart"/>
+            <w:r>
+              <w:t>efile</w:t>
+            </w:r>
+            <w:proofErr w:type="spellEnd"/>
           </w:p>
         </w:tc>
       </w:tr>
@@ -7678,14 +7852,27 @@
             <w:r>
               <w:t xml:space="preserve">Step </w:t>
             </w:r>
-            <w:fldSimple w:instr=" SEQ stepList  \* MERGEFORMAT  \* MERGEFORMAT ">
-              <w:r>
-                <w:rPr>
-                  <w:noProof/>
-                </w:rPr>
-                <w:t>11</w:t>
-              </w:r>
-            </w:fldSimple>
+            <w:r>
+              <w:fldChar w:fldCharType="begin"/>
+            </w:r>
+            <w:r>
+              <w:instrText xml:space="preserve"> SEQ stepList  \* MERGEFORMAT  \* MERGEFORMAT </w:instrText>
+            </w:r>
+            <w:r>
+              <w:fldChar w:fldCharType="separate"/>
+            </w:r>
+            <w:r>
+              <w:rPr>
+                <w:noProof/>
+              </w:rPr>
+              <w:t>11</w:t>
+            </w:r>
+            <w:r>
+              <w:rPr>
+                <w:noProof/>
+              </w:rPr>
+              <w:fldChar w:fldCharType="end"/>
+            </w:r>
             <w:r>
               <w:t>:</w:t>
             </w:r>
@@ -7693,7 +7880,23 @@
               <w:t xml:space="preserve"> </w:t>
             </w:r>
             <w:r>
-              <w:t>Read the "domestic relations procedural order" or "standing order" if the clerk gives you one when you file your case (read drpo tf)</w:t>
+              <w:t xml:space="preserve">Read the "domestic relations procedural order" or "standing order" if the clerk gives you one when you file your case (read </w:t>
+            </w:r>
+            <w:proofErr w:type="spellStart"/>
+            <w:r>
+              <w:t>drpo</w:t>
+            </w:r>
+            <w:proofErr w:type="spellEnd"/>
+            <w:r>
+              <w:t xml:space="preserve"> </w:t>
+            </w:r>
+            <w:proofErr w:type="spellStart"/>
+            <w:r>
+              <w:t>tf</w:t>
+            </w:r>
+            <w:proofErr w:type="spellEnd"/>
+            <w:r>
+              <w:t>)</w:t>
             </w:r>
           </w:p>
         </w:tc>
@@ -7787,16 +7990,30 @@
               <w:outlineLvl w:val="1"/>
             </w:pPr>
             <w:r>
+              <w:lastRenderedPageBreak/>
               <w:t xml:space="preserve">Step </w:t>
             </w:r>
-            <w:fldSimple w:instr=" SEQ stepList  \* MERGEFORMAT  \* MERGEFORMAT ">
-              <w:r>
-                <w:rPr>
-                  <w:noProof/>
-                </w:rPr>
-                <w:t>12</w:t>
-              </w:r>
-            </w:fldSimple>
+            <w:r>
+              <w:fldChar w:fldCharType="begin"/>
+            </w:r>
+            <w:r>
+              <w:instrText xml:space="preserve"> SEQ stepList  \* MERGEFORMAT  \* MERGEFORMAT </w:instrText>
+            </w:r>
+            <w:r>
+              <w:fldChar w:fldCharType="separate"/>
+            </w:r>
+            <w:r>
+              <w:rPr>
+                <w:noProof/>
+              </w:rPr>
+              <w:t>12</w:t>
+            </w:r>
+            <w:r>
+              <w:rPr>
+                <w:noProof/>
+              </w:rPr>
+              <w:fldChar w:fldCharType="end"/>
+            </w:r>
             <w:r>
               <w:t>:</w:t>
             </w:r>
@@ -7804,7 +8021,15 @@
               <w:t xml:space="preserve"> </w:t>
             </w:r>
             <w:r>
-              <w:t>Learn more about the process (learn more tf)</w:t>
+              <w:t xml:space="preserve">Learn more about the process (learn more </w:t>
+            </w:r>
+            <w:proofErr w:type="spellStart"/>
+            <w:r>
+              <w:t>tf</w:t>
+            </w:r>
+            <w:proofErr w:type="spellEnd"/>
+            <w:r>
+              <w:t>)</w:t>
             </w:r>
           </w:p>
         </w:tc>
@@ -7966,9 +8191,6 @@
               </w:r>
               <w:r>
                 <w:br/>
-              </w:r>
-              <w:r>
-                <w:lastRenderedPageBreak/>
                 <w:t>courts.alaska.gov/shc/family/docs/shc-180.doc</w:t>
               </w:r>
             </w:ins>
@@ -8210,7 +8432,15 @@
                 <w:br/>
               </w:r>
               <w:r>
-                <w:t>youtube.com/playlist?list=PL82589B66ED712B4B</w:t>
+                <w:t>youtube.com/</w:t>
+              </w:r>
+              <w:proofErr w:type="spellStart"/>
+              <w:r>
+                <w:t>playlist?list</w:t>
+              </w:r>
+              <w:proofErr w:type="spellEnd"/>
+              <w:r>
+                <w:t>=PL82589B66ED712B4B</w:t>
               </w:r>
             </w:ins>
           </w:p>
@@ -8245,7 +8475,6 @@
               <w:pStyle w:val="Body"/>
             </w:pPr>
             <w:r>
-              <w:lastRenderedPageBreak/>
               <w:t>{%tr endif %}</w:t>
             </w:r>
           </w:p>
@@ -8312,11 +8541,19 @@
               </w:rPr>
               <w:t xml:space="preserve">if </w:t>
             </w:r>
+            <w:proofErr w:type="spellStart"/>
             <w:r>
               <w:rPr>
                 <w:rStyle w:val="interviewvariable"/>
               </w:rPr>
-              <w:t>some_condition %}</w:t>
+              <w:t>some_condition</w:t>
+            </w:r>
+            <w:proofErr w:type="spellEnd"/>
+            <w:r>
+              <w:rPr>
+                <w:rStyle w:val="interviewvariable"/>
+              </w:rPr>
+              <w:t xml:space="preserve"> %}</w:t>
             </w:r>
           </w:p>
         </w:tc>
@@ -8522,6 +8759,7 @@
               <w:outlineLvl w:val="1"/>
             </w:pPr>
             <w:r>
+              <w:lastRenderedPageBreak/>
               <w:t xml:space="preserve">Step </w:t>
             </w:r>
             <w:r>
@@ -8602,7 +8840,6 @@
               <w:ind w:left="405"/>
             </w:pPr>
             <w:r>
-              <w:lastRenderedPageBreak/>
               <w:t>Jurisdiction can be very complicated. Talking to a lawyer can help you decide which is the best state for your case.</w:t>
             </w:r>
           </w:p>
@@ -8629,7 +8866,6 @@
               <w:rPr>
                 <w:rStyle w:val="interviewvariable"/>
               </w:rPr>
-              <w:lastRenderedPageBreak/>
               <w:t>{%</w:t>
             </w:r>
             <w:r>
@@ -8700,7 +8936,13 @@
               <w:rPr>
                 <w:color w:val="FFC000"/>
               </w:rPr>
-              <w:t>response_to_custody_complaint in ('agree', 'some')</w:t>
+              <w:t>response_to_complaint</w:t>
+            </w:r>
+            <w:r>
+              <w:rPr>
+                <w:color w:val="FFC000"/>
+              </w:rPr>
+              <w:t xml:space="preserve"> in ('agree', 'some')</w:t>
             </w:r>
             <w:r>
               <w:t xml:space="preserve"> or </w:t>
@@ -8836,13 +9078,28 @@
               <w:t>Options if the other parent wants to talk about a parenting plan &amp; starting a custody case</w:t>
             </w:r>
             <w:r>
-              <w:t xml:space="preserve"> (agreement options tf)</w:t>
+              <w:t xml:space="preserve"> (agreement options </w:t>
+            </w:r>
+            <w:proofErr w:type="spellStart"/>
+            <w:r>
+              <w:t>tf</w:t>
+            </w:r>
+            <w:proofErr w:type="spellEnd"/>
+            <w:r>
+              <w:t>)</w:t>
             </w:r>
             <w:r>
               <w:rPr>
                 <w:color w:val="FF0000"/>
               </w:rPr>
-              <w:t>{% endif %}</w:t>
+              <w:t xml:space="preserve">{% </w:t>
+            </w:r>
+            <w:r>
+              <w:rPr>
+                <w:color w:val="FF0000"/>
+              </w:rPr>
+              <w:lastRenderedPageBreak/>
+              <w:t>endif %}</w:t>
             </w:r>
             <w:r>
               <w:rPr>
@@ -8854,13 +9111,13 @@
               <w:rPr>
                 <w:color w:val="FFC000"/>
               </w:rPr>
-              <w:t>response_to_custody_complain</w:t>
+              <w:t>response_to_complaint</w:t>
             </w:r>
             <w:r>
               <w:rPr>
                 <w:color w:val="FFC000"/>
               </w:rPr>
-              <w:t xml:space="preserve">t </w:t>
+              <w:t xml:space="preserve"> </w:t>
             </w:r>
             <w:r>
               <w:rPr>
@@ -8875,11 +9132,7 @@
               <w:t>%}</w:t>
             </w:r>
             <w:r>
-              <w:t xml:space="preserve">Review your </w:t>
-            </w:r>
-            <w:r>
-              <w:lastRenderedPageBreak/>
-              <w:t xml:space="preserve">options when you agree with what the other parent is asking </w:t>
+              <w:t xml:space="preserve">Review your options when you agree with what the other parent is asking </w:t>
             </w:r>
             <w:r>
               <w:rPr>
@@ -8891,7 +9144,7 @@
               <w:rPr>
                 <w:color w:val="92D050"/>
               </w:rPr>
-              <w:t>response_to_custody_complaint</w:t>
+              <w:t>response_to_complaint</w:t>
             </w:r>
             <w:r>
               <w:rPr>
@@ -8933,7 +9186,15 @@
               <w:t xml:space="preserve">what the other parent is asking </w:t>
             </w:r>
             <w:r>
-              <w:t>(some agreement tf)</w:t>
+              <w:t xml:space="preserve">(some agreement </w:t>
+            </w:r>
+            <w:proofErr w:type="spellStart"/>
+            <w:r>
+              <w:t>tf</w:t>
+            </w:r>
+            <w:proofErr w:type="spellEnd"/>
+            <w:r>
+              <w:t>)</w:t>
             </w:r>
             <w:del w:id="115" w:author="Caroline Robinson" w:date="2023-05-31T07:57:00Z">
               <w:r>
@@ -8958,13 +9219,28 @@
               </w:r>
             </w:ins>
             <w:r>
-              <w:t>(reach agreement tf)</w:t>
+              <w:t xml:space="preserve">(reach agreement </w:t>
+            </w:r>
+            <w:proofErr w:type="spellStart"/>
+            <w:r>
+              <w:t>tf</w:t>
+            </w:r>
+            <w:proofErr w:type="spellEnd"/>
+            <w:r>
+              <w:t>)</w:t>
             </w:r>
             <w:r>
               <w:rPr>
                 <w:color w:val="FFC000"/>
               </w:rPr>
-              <w:t>{% endif %}</w:t>
+              <w:t xml:space="preserve">{% </w:t>
+            </w:r>
+            <w:r>
+              <w:rPr>
+                <w:color w:val="FFC000"/>
+              </w:rPr>
+              <w:lastRenderedPageBreak/>
+              <w:t>endif %}</w:t>
             </w:r>
             <w:del w:id="117" w:author="Caroline Robinson" w:date="2023-05-31T07:57:00Z">
               <w:r>
@@ -9058,18 +9334,24 @@
               <w:rPr>
                 <w:color w:val="FFC000"/>
               </w:rPr>
-              <w:t>{% if response_to_custody_complaint</w:t>
+              <w:t xml:space="preserve">{% if </w:t>
             </w:r>
             <w:r>
               <w:rPr>
                 <w:color w:val="FFC000"/>
               </w:rPr>
-              <w:t xml:space="preserve"> </w:t>
+              <w:t>response_to_complaint</w:t>
             </w:r>
             <w:r>
               <w:rPr>
                 <w:color w:val="FFC000"/>
               </w:rPr>
+              <w:t xml:space="preserve"> </w:t>
+            </w:r>
+            <w:r>
+              <w:rPr>
+                <w:color w:val="FFC000"/>
+              </w:rPr>
               <w:t>in('agree', 'some'</w:t>
             </w:r>
             <w:r>
@@ -9094,18 +9376,24 @@
               <w:rPr>
                 <w:color w:val="92D050"/>
               </w:rPr>
-              <w:t>% if response_to_custody_complaint</w:t>
+              <w:t xml:space="preserve">% if </w:t>
             </w:r>
             <w:r>
               <w:rPr>
                 <w:color w:val="92D050"/>
               </w:rPr>
-              <w:t xml:space="preserve"> </w:t>
+              <w:t>response_to_complaint</w:t>
             </w:r>
             <w:r>
               <w:rPr>
                 <w:color w:val="92D050"/>
               </w:rPr>
+              <w:t xml:space="preserve"> </w:t>
+            </w:r>
+            <w:r>
+              <w:rPr>
+                <w:color w:val="92D050"/>
+              </w:rPr>
               <w:t>== 'agree' %}</w:t>
             </w:r>
             <w:ins w:id="119" w:author="Caroline Robinson" w:date="2023-05-31T09:49:00Z">
@@ -9126,7 +9414,7 @@
               <w:rPr>
                 <w:color w:val="92D050"/>
               </w:rPr>
-              <w:t>response_to_custody_complaint</w:t>
+              <w:t>response_to_complaint</w:t>
             </w:r>
             <w:r>
               <w:rPr>
@@ -9254,7 +9542,11 @@
               <w:t>A</w:t>
             </w:r>
             <w:r>
-              <w:t>nswer that you agree with what the other parent asked for in the complaint</w:t>
+              <w:t xml:space="preserve">nswer that you agree with what the other parent asked </w:t>
+            </w:r>
+            <w:r>
+              <w:lastRenderedPageBreak/>
+              <w:t>for in the complaint</w:t>
             </w:r>
             <w:commentRangeEnd w:id="127"/>
             <w:r>
@@ -9287,7 +9579,13 @@
               <w:rPr>
                 <w:color w:val="92D050"/>
               </w:rPr>
-              <w:t xml:space="preserve"> if response_to_custody_complaint</w:t>
+              <w:t xml:space="preserve"> if </w:t>
+            </w:r>
+            <w:r>
+              <w:rPr>
+                <w:color w:val="92D050"/>
+              </w:rPr>
+              <w:t>response_to_complaint</w:t>
             </w:r>
             <w:r>
               <w:rPr>
@@ -9337,7 +9635,7 @@
               <w:rPr>
                 <w:color w:val="92D050"/>
               </w:rPr>
-              <w:t>response_to_custody_complaint</w:t>
+              <w:t>response_to_complaint</w:t>
             </w:r>
             <w:r>
               <w:rPr>
@@ -9407,7 +9705,6 @@
               <w:rPr>
                 <w:color w:val="auto"/>
               </w:rPr>
-              <w:lastRenderedPageBreak/>
               <w:t>Decid</w:t>
             </w:r>
             <w:r>
@@ -9624,7 +9921,13 @@
               <w:rPr>
                 <w:color w:val="FFC000"/>
               </w:rPr>
-              <w:t>{% if response_to_custody_complaint</w:t>
+              <w:t xml:space="preserve">{% if </w:t>
+            </w:r>
+            <w:r>
+              <w:rPr>
+                <w:color w:val="FFC000"/>
+              </w:rPr>
+              <w:t>response_to_complaint</w:t>
             </w:r>
             <w:r>
               <w:rPr>
@@ -9831,6 +10134,7 @@
               <w:rPr>
                 <w:b/>
               </w:rPr>
+              <w:lastRenderedPageBreak/>
               <w:t xml:space="preserve">Joint Motion to Put Settlement on the Record, SHC-1063 </w:t>
             </w:r>
             <w:hyperlink r:id="rId62" w:history="1">
@@ -9918,11 +10222,7 @@
             </w:pPr>
             <w:ins w:id="155" w:author="Caroline Robinson" w:date="2023-05-31T08:44:00Z">
               <w:r>
-                <w:t xml:space="preserve">Options for working with the other parent to write out </w:t>
-              </w:r>
-              <w:r>
-                <w:lastRenderedPageBreak/>
-                <w:t>your agreement</w:t>
+                <w:t>Options for working with the other parent to write out your agreement</w:t>
               </w:r>
             </w:ins>
           </w:p>
@@ -10191,6 +10491,7 @@
               <w:rPr>
                 <w:b/>
               </w:rPr>
+              <w:lastRenderedPageBreak/>
               <w:t xml:space="preserve">Motion for Mediation Through Child Custody &amp; Visitation Mediation Program, </w:t>
             </w:r>
             <w:hyperlink r:id="rId66" w:history="1">
@@ -10221,7 +10522,6 @@
               <w:pStyle w:val="Body"/>
             </w:pPr>
             <w:r>
-              <w:lastRenderedPageBreak/>
               <w:t xml:space="preserve"> </w:t>
             </w:r>
             <w:hyperlink r:id="rId67" w:history="1">
@@ -10511,7 +10811,11 @@
               <w:pStyle w:val="Body"/>
             </w:pPr>
             <w:r>
-              <w:t>Whether or not you must tell the court depends on the type of change you make.</w:t>
+              <w:t xml:space="preserve">Whether or not you must tell the court depends on the type of change </w:t>
+            </w:r>
+            <w:r>
+              <w:lastRenderedPageBreak/>
+              <w:t>you make.</w:t>
             </w:r>
           </w:p>
           <w:p>
@@ -10535,7 +10839,6 @@
               <w:pStyle w:val="ListParagraph"/>
             </w:pPr>
             <w:r>
-              <w:lastRenderedPageBreak/>
               <w:t>If you want to be sure you are both bound by the new agreement, tell the court in writing so the judge can make the agreement part of the court order in your case.</w:t>
             </w:r>
           </w:p>
@@ -10579,7 +10882,15 @@
               </w:r>
               <w:r>
                 <w:br/>
-                <w:t>youtube.com/watch?v=4EuW9HET3nM</w:t>
+                <w:t>youtube.com/</w:t>
+              </w:r>
+              <w:proofErr w:type="spellStart"/>
+              <w:r>
+                <w:t>watch?v</w:t>
+              </w:r>
+              <w:proofErr w:type="spellEnd"/>
+              <w:r>
+                <w:t>=4EuW9HET3nM</w:t>
               </w:r>
             </w:ins>
           </w:p>
@@ -10806,6 +11117,7 @@
               <w:br/>
             </w:r>
             <w:r>
+              <w:lastRenderedPageBreak/>
               <w:t>courts.alaska.gov/shc/family/docs/shc-1062.doc</w:t>
             </w:r>
             <w:r>
@@ -10903,7 +11215,6 @@
               </w:rPr>
             </w:pPr>
             <w:r>
-              <w:lastRenderedPageBreak/>
               <w:t xml:space="preserve">{%tr if </w:t>
             </w:r>
             <w:r>
@@ -10950,14 +11261,27 @@
             <w:r>
               <w:t xml:space="preserve">Step </w:t>
             </w:r>
-            <w:fldSimple w:instr=" SEQ stepList \* Arabic \* MERGEFORMAT ">
-              <w:r>
-                <w:rPr>
-                  <w:noProof/>
-                </w:rPr>
-                <w:t>15</w:t>
-              </w:r>
-            </w:fldSimple>
+            <w:r>
+              <w:fldChar w:fldCharType="begin"/>
+            </w:r>
+            <w:r>
+              <w:instrText xml:space="preserve"> SEQ stepList \* Arabic \* MERGEFORMAT </w:instrText>
+            </w:r>
+            <w:r>
+              <w:fldChar w:fldCharType="separate"/>
+            </w:r>
+            <w:r>
+              <w:rPr>
+                <w:noProof/>
+              </w:rPr>
+              <w:t>15</w:t>
+            </w:r>
+            <w:r>
+              <w:rPr>
+                <w:noProof/>
+              </w:rPr>
+              <w:fldChar w:fldCharType="end"/>
+            </w:r>
             <w:r>
               <w:t xml:space="preserve">: </w:t>
             </w:r>
@@ -11688,6 +12012,7 @@
               <w:ind w:left="720"/>
             </w:pPr>
             <w:r>
+              <w:lastRenderedPageBreak/>
               <w:t>If</w:t>
             </w:r>
             <w:r>
@@ -12445,7 +12770,6 @@
                 <w:color w:val="000000"/>
                 <w:shd w:val="clear" w:color="auto" w:fill="FFFFFF"/>
               </w:rPr>
-              <w:lastRenderedPageBreak/>
               <w:t>The</w:t>
             </w:r>
             <w:r>
@@ -14295,6 +14619,9 @@
             </w:r>
             <w:r>
               <w:br/>
+            </w:r>
+            <w:r>
+              <w:lastRenderedPageBreak/>
               <w:t>courts.alaska.gov/rules/docs/civ.pdf</w:t>
             </w:r>
           </w:p>
@@ -14613,7 +14940,6 @@
               <w:t xml:space="preserve"> </w:t>
             </w:r>
             <w:r>
-              <w:lastRenderedPageBreak/>
               <w:t>including</w:t>
             </w:r>
             <w:r>
@@ -15427,7 +15753,15 @@
               <w:br/>
             </w:r>
             <w:r>
-              <w:t>youtube.com/watch?v=2irmxT0_0EA</w:t>
+              <w:t>youtube.com/</w:t>
+            </w:r>
+            <w:proofErr w:type="spellStart"/>
+            <w:r>
+              <w:t>watch?v</w:t>
+            </w:r>
+            <w:proofErr w:type="spellEnd"/>
+            <w:r>
+              <w:t>=2irmxT0_0EA</w:t>
             </w:r>
           </w:p>
         </w:tc>
@@ -15492,6 +15826,7 @@
               <w:rPr>
                 <w:shd w:val="clear" w:color="auto" w:fill="FFFFFF"/>
               </w:rPr>
+              <w:lastRenderedPageBreak/>
               <w:t>{%tr endif %}</w:t>
             </w:r>
           </w:p>
@@ -15581,7 +15916,6 @@
               <w:rPr>
                 <w:shd w:val="clear" w:color="auto" w:fill="FFFFFF"/>
               </w:rPr>
-              <w:lastRenderedPageBreak/>
               <w:t>Step</w:t>
             </w:r>
             <w:r>
@@ -15780,6 +16114,7 @@
               </w:rPr>
               <w:t xml:space="preserve"> </w:t>
             </w:r>
+            <w:proofErr w:type="spellStart"/>
             <w:r>
               <w:rPr>
                 <w:color w:val="FFC000"/>
@@ -15790,7 +16125,14 @@
               <w:rPr>
                 <w:color w:val="FFC000"/>
               </w:rPr>
-              <w:t>.all_true(</w:t>
+              <w:t>.all_true</w:t>
+            </w:r>
+            <w:proofErr w:type="spellEnd"/>
+            <w:r>
+              <w:rPr>
+                <w:color w:val="FFC000"/>
+              </w:rPr>
+              <w:t>(</w:t>
             </w:r>
             <w:r>
               <w:rPr>
@@ -16366,6 +16708,7 @@
               <w:pStyle w:val="Body"/>
             </w:pPr>
             <w:r>
+              <w:lastRenderedPageBreak/>
               <w:t>T</w:t>
             </w:r>
             <w:r>
@@ -16556,7 +16899,6 @@
               <w:pStyle w:val="Body"/>
             </w:pPr>
             <w:r>
-              <w:lastRenderedPageBreak/>
               <w:t xml:space="preserve">The court made a mistake listed below. </w:t>
             </w:r>
           </w:p>
@@ -18000,6 +18342,7 @@
                 <w:rFonts w:eastAsia="Times New Roman"/>
                 <w:color w:val="000000"/>
               </w:rPr>
+              <w:lastRenderedPageBreak/>
               <w:t>evidence</w:t>
             </w:r>
             <w:r>
@@ -18347,7 +18690,6 @@
                 <w:rFonts w:eastAsia="Times New Roman"/>
                 <w:color w:val="000000"/>
               </w:rPr>
-              <w:lastRenderedPageBreak/>
               <w:t xml:space="preserve">If a child was </w:t>
             </w:r>
             <w:r>
@@ -19740,6 +20082,7 @@
               <w:ind w:left="1081"/>
             </w:pPr>
             <w:r>
+              <w:lastRenderedPageBreak/>
               <w:t>The</w:t>
             </w:r>
             <w:r>
@@ -19850,7 +20193,15 @@
               <w:ind w:left="750"/>
             </w:pPr>
             <w:r>
-              <w:t>If you cannot get to a notary public or someone who has the power to take oaths, you can “self-certify.”Use:</w:t>
+              <w:t>If you cannot get to a notary public or someone who has the power to take oaths, you can “self-</w:t>
+            </w:r>
+            <w:proofErr w:type="spellStart"/>
+            <w:r>
+              <w:t>certify.”Use</w:t>
+            </w:r>
+            <w:proofErr w:type="spellEnd"/>
+            <w:r>
+              <w:t>:</w:t>
             </w:r>
           </w:p>
           <w:p>
@@ -20113,7 +20464,6 @@
               <w:outlineLvl w:val="2"/>
             </w:pPr>
             <w:r>
-              <w:lastRenderedPageBreak/>
               <w:t>Watch</w:t>
             </w:r>
           </w:p>
@@ -20726,6 +21076,7 @@
               <w:t xml:space="preserve"> </w:t>
             </w:r>
             <w:hyperlink r:id="rId101" w:history="1">
+              <w:proofErr w:type="spellStart"/>
               <w:r>
                 <w:rPr>
                   <w:rStyle w:val="Hyperlink"/>
@@ -20736,7 +21087,14 @@
                 <w:rPr>
                   <w:rStyle w:val="Hyperlink"/>
                 </w:rPr>
-                <w:t>f file</w:t>
+                <w:t>f</w:t>
+              </w:r>
+              <w:proofErr w:type="spellEnd"/>
+              <w:r>
+                <w:rPr>
+                  <w:rStyle w:val="Hyperlink"/>
+                </w:rPr>
+                <w:t xml:space="preserve"> file</w:t>
               </w:r>
             </w:hyperlink>
             <w:r>
@@ -20869,7 +21227,15 @@
               <w:br/>
             </w:r>
             <w:r>
-              <w:t>youtube.com/watch?v=2irmxT0_0EA</w:t>
+              <w:t>youtube.com/</w:t>
+            </w:r>
+            <w:proofErr w:type="spellStart"/>
+            <w:r>
+              <w:t>watch?v</w:t>
+            </w:r>
+            <w:proofErr w:type="spellEnd"/>
+            <w:r>
+              <w:t>=2irmxT0_0EA</w:t>
             </w:r>
           </w:p>
         </w:tc>
@@ -21014,7 +21380,14 @@
               <w:rPr>
                 <w:color w:val="FF0000"/>
               </w:rPr>
-              <w:t>{% if motion_for_reconsideration %}</w:t>
+              <w:t xml:space="preserve">{% if </w:t>
+            </w:r>
+            <w:r>
+              <w:rPr>
+                <w:color w:val="FF0000"/>
+              </w:rPr>
+              <w:lastRenderedPageBreak/>
+              <w:t>motion_for_reconsideration %}</w:t>
             </w:r>
             <w:r>
               <w:t xml:space="preserve">File and serve your Motion to Reconsider </w:t>
@@ -21029,14 +21402,7 @@
               <w:rPr>
                 <w:color w:val="FF0000"/>
               </w:rPr>
-              <w:t xml:space="preserve">if standing_order </w:t>
-            </w:r>
-            <w:r>
-              <w:rPr>
-                <w:color w:val="FF0000"/>
-              </w:rPr>
-              <w:lastRenderedPageBreak/>
-              <w:t>or set_aside</w:t>
+              <w:t>if standing_order or set_aside</w:t>
             </w:r>
             <w:r>
               <w:rPr>
@@ -21079,6 +21445,7 @@
               <w:pStyle w:val="Body"/>
             </w:pPr>
             <w:r>
+              <w:lastRenderedPageBreak/>
               <w:t>You must give the other parent (or their lawyer if they have one) 1 copy of everything you file with the court.</w:t>
             </w:r>
           </w:p>
@@ -21167,7 +21534,6 @@
               <w:pStyle w:val="Body"/>
             </w:pPr>
             <w:r>
-              <w:lastRenderedPageBreak/>
               <w:t xml:space="preserve">See </w:t>
             </w:r>
             <w:hyperlink r:id="rId102" w:anchor="9" w:history="1">
@@ -21524,6 +21890,7 @@
               <w:t xml:space="preserve">{%tr if </w:t>
             </w:r>
             <w:r>
+              <w:lastRenderedPageBreak/>
               <w:t>parents_agree_documents</w:t>
             </w:r>
             <w:r>
@@ -21614,11 +21981,7 @@
               <w:t xml:space="preserve"> </w:t>
             </w:r>
             <w:r>
-              <w:t xml:space="preserve">Fill out the forms to start your uncontested </w:t>
-            </w:r>
-            <w:r>
-              <w:lastRenderedPageBreak/>
-              <w:t>custody case</w:t>
+              <w:t>Fill out the forms to start your uncontested custody case</w:t>
             </w:r>
             <w:r>
               <w:rPr>
@@ -21642,7 +22005,6 @@
               <w:pStyle w:val="Body"/>
             </w:pPr>
             <w:r>
-              <w:lastRenderedPageBreak/>
               <w:t>If you and the other parent agree on everything (a parenting plan including decision-making and schedule, paternity, and child support), you can fill out forms to start the case together.  This is called an uncontested case.</w:t>
             </w:r>
           </w:p>
@@ -21651,11 +22013,7 @@
               <w:pStyle w:val="Body"/>
             </w:pPr>
             <w:r>
-              <w:t xml:space="preserve">You will not know your case number until you file your documents with </w:t>
-            </w:r>
-            <w:r>
-              <w:lastRenderedPageBreak/>
-              <w:t>the court.  You can write the case number on all your forms then.</w:t>
+              <w:t>You will not know your case number until you file your documents with the court.  You can write the case number on all your forms then.</w:t>
             </w:r>
           </w:p>
           <w:p>
@@ -21929,6 +22287,7 @@
               <w:br/>
             </w:r>
             <w:r>
+              <w:lastRenderedPageBreak/>
               <w:t>public.courts.alaska.gov/web/forms/docs/dr-30</w:t>
             </w:r>
             <w:r>
@@ -22005,7 +22364,6 @@
               <w:rPr>
                 <w:b/>
               </w:rPr>
-              <w:lastRenderedPageBreak/>
               <w:t>Information</w:t>
             </w:r>
             <w:r>
@@ -22496,6 +22854,7 @@
               <w:rPr>
                 <w:shd w:val="clear" w:color="auto" w:fill="FFFFFF"/>
               </w:rPr>
+              <w:lastRenderedPageBreak/>
               <w:t>{%tr if domestic_violence %}</w:t>
             </w:r>
           </w:p>
@@ -22590,14 +22949,25 @@
               <w:rPr>
                 <w:color w:val="FF0000"/>
               </w:rPr>
-              <w:t xml:space="preserve">response_to_custody_complaint </w:t>
+              <w:t>response_to_complaint</w:t>
             </w:r>
             <w:r>
               <w:rPr>
                 <w:color w:val="FF0000"/>
               </w:rPr>
-              <w:lastRenderedPageBreak/>
-              <w:t xml:space="preserve">in('agree', 'some') or (response_to_custody_complaint == 'none' and parents_agree_documents) </w:t>
+              <w:t xml:space="preserve"> in('agree', 'some') or (</w:t>
+            </w:r>
+            <w:r>
+              <w:rPr>
+                <w:color w:val="FF0000"/>
+              </w:rPr>
+              <w:t>response_to_complaint</w:t>
+            </w:r>
+            <w:r>
+              <w:rPr>
+                <w:color w:val="FF0000"/>
+              </w:rPr>
+              <w:t xml:space="preserve"> == 'none' and parents_agree_documents) </w:t>
             </w:r>
             <w:r>
               <w:rPr>
@@ -22632,38 +23002,60 @@
                 <w:rPr>
                   <w:shd w:val="clear" w:color="auto" w:fill="FFFFFF"/>
                 </w:rPr>
-                <w:t>(dv agree tf)</w:t>
-              </w:r>
-            </w:ins>
-            <w:r>
-              <w:rPr>
-                <w:shd w:val="clear" w:color="auto" w:fill="FFFFFF"/>
-              </w:rPr>
-              <w:t xml:space="preserve"> </w:t>
-            </w:r>
-            <w:r>
-              <w:rPr>
-                <w:color w:val="FF0000"/>
-                <w:shd w:val="clear" w:color="auto" w:fill="FFFFFF"/>
-              </w:rPr>
-              <w:t>{% else %}</w:t>
-            </w:r>
-            <w:r>
-              <w:t xml:space="preserve"> </w:t>
-            </w:r>
-            <w:r>
-              <w:rPr>
-                <w:shd w:val="clear" w:color="auto" w:fill="FFFFFF"/>
-              </w:rPr>
-              <w:t>Abuse or domestic violence and parenting</w:t>
-            </w:r>
-            <w:ins w:id="171" w:author="Caroline Robinson [2]" w:date="2024-03-04T14:14:00Z">
+                <w:t xml:space="preserve">(dv agree </w:t>
+              </w:r>
+              <w:proofErr w:type="spellStart"/>
               <w:r>
                 <w:rPr>
                   <w:shd w:val="clear" w:color="auto" w:fill="FFFFFF"/>
                 </w:rPr>
-                <w:t>(dv contested tf</w:t>
-              </w:r>
+                <w:t>tf</w:t>
+              </w:r>
+              <w:proofErr w:type="spellEnd"/>
+              <w:r>
+                <w:rPr>
+                  <w:shd w:val="clear" w:color="auto" w:fill="FFFFFF"/>
+                </w:rPr>
+                <w:t>)</w:t>
+              </w:r>
+            </w:ins>
+            <w:r>
+              <w:rPr>
+                <w:shd w:val="clear" w:color="auto" w:fill="FFFFFF"/>
+              </w:rPr>
+              <w:t xml:space="preserve"> </w:t>
+            </w:r>
+            <w:r>
+              <w:rPr>
+                <w:color w:val="FF0000"/>
+                <w:shd w:val="clear" w:color="auto" w:fill="FFFFFF"/>
+              </w:rPr>
+              <w:t>{% else %}</w:t>
+            </w:r>
+            <w:r>
+              <w:t xml:space="preserve"> </w:t>
+            </w:r>
+            <w:r>
+              <w:rPr>
+                <w:shd w:val="clear" w:color="auto" w:fill="FFFFFF"/>
+              </w:rPr>
+              <w:t>Abuse or domestic violence and parenting</w:t>
+            </w:r>
+            <w:ins w:id="171" w:author="Caroline Robinson [2]" w:date="2024-03-04T14:14:00Z">
+              <w:r>
+                <w:rPr>
+                  <w:shd w:val="clear" w:color="auto" w:fill="FFFFFF"/>
+                </w:rPr>
+                <w:t xml:space="preserve">(dv contested </w:t>
+              </w:r>
+              <w:proofErr w:type="spellStart"/>
+              <w:r>
+                <w:rPr>
+                  <w:shd w:val="clear" w:color="auto" w:fill="FFFFFF"/>
+                </w:rPr>
+                <w:t>tf</w:t>
+              </w:r>
+              <w:proofErr w:type="spellEnd"/>
               <w:r>
                 <w:rPr>
                   <w:color w:val="FF0000"/>
@@ -22696,7 +23088,6 @@
               <w:outlineLvl w:val="2"/>
             </w:pPr>
             <w:r>
-              <w:lastRenderedPageBreak/>
               <w:t>If you are in immediate danger, call 911</w:t>
             </w:r>
           </w:p>
@@ -22734,11 +23125,7 @@
               <w:t>.</w:t>
             </w:r>
             <w:r>
-              <w:t xml:space="preserve"> During this time, safety is very important. The dynamics in a relationship with domestic violence </w:t>
-            </w:r>
-            <w:r>
-              <w:lastRenderedPageBreak/>
-              <w:t xml:space="preserve">may also cause people to feel pressured to agree to something they </w:t>
+              <w:t xml:space="preserve"> During this time, safety is very important. The dynamics in a relationship with domestic violence may also cause people to feel pressured to agree to something they </w:t>
             </w:r>
             <w:del w:id="173" w:author="Caroline Robinson [2]" w:date="2024-04-01T10:22:00Z">
               <w:r>
@@ -22828,7 +23215,31 @@
               <w:rPr>
                 <w:color w:val="FFC000"/>
               </w:rPr>
-              <w:t>{% if response_to_custody_complaint in('agree', 'some') or (response_to_custody_complaint == 'none' and parents_agree_documents) %}</w:t>
+              <w:t xml:space="preserve">{% if </w:t>
+            </w:r>
+            <w:r>
+              <w:rPr>
+                <w:color w:val="FFC000"/>
+              </w:rPr>
+              <w:t>response_to_complaint</w:t>
+            </w:r>
+            <w:r>
+              <w:rPr>
+                <w:color w:val="FFC000"/>
+              </w:rPr>
+              <w:t xml:space="preserve"> in('agree', 'some') or (</w:t>
+            </w:r>
+            <w:r>
+              <w:rPr>
+                <w:color w:val="FFC000"/>
+              </w:rPr>
+              <w:t>response_to_complaint</w:t>
+            </w:r>
+            <w:r>
+              <w:rPr>
+                <w:color w:val="FFC000"/>
+              </w:rPr>
+              <w:t xml:space="preserve"> == 'none' and parents_agree_documents) %}</w:t>
             </w:r>
             <w:r>
               <w:t xml:space="preserve">However, some </w:t>
@@ -22968,7 +23379,11 @@
               <w:commentReference w:id="180"/>
             </w:r>
             <w:r>
-              <w:t>about the Parenting Plan, your options may be limited if there has been domestic violence.</w:t>
+              <w:t xml:space="preserve">about the Parenting Plan, your options may be limited if there has </w:t>
+            </w:r>
+            <w:r>
+              <w:lastRenderedPageBreak/>
+              <w:t>been domestic violence.</w:t>
             </w:r>
           </w:p>
           <w:p>
@@ -23001,11 +23416,7 @@
               <w:ind w:left="420"/>
             </w:pPr>
             <w:r>
-              <w:t xml:space="preserve">The law presumes that a parent with a "history of domestic violence" not get custody or unsupervised visitation unless he or </w:t>
-            </w:r>
-            <w:r>
-              <w:lastRenderedPageBreak/>
-              <w:t>she meets certain requirements. These may include completing a batterer’s intervention or substance abuse treatment program.</w:t>
+              <w:t>The law presumes that a parent with a "history of domestic violence" not get custody or unsupervised visitation unless he or she meets certain requirements. These may include completing a batterer’s intervention or substance abuse treatment program.</w:t>
             </w:r>
           </w:p>
           <w:p>
@@ -23026,7 +23437,31 @@
               <w:rPr>
                 <w:color w:val="FFC000"/>
               </w:rPr>
-              <w:t>{% if response_to_custody_complaint in('agree', 'some') or (response_to_custody_complaint == 'none' and parents_agree_documents) %}</w:t>
+              <w:t xml:space="preserve">{% if </w:t>
+            </w:r>
+            <w:r>
+              <w:rPr>
+                <w:color w:val="FFC000"/>
+              </w:rPr>
+              <w:t>response_to_complaint</w:t>
+            </w:r>
+            <w:r>
+              <w:rPr>
+                <w:color w:val="FFC000"/>
+              </w:rPr>
+              <w:t xml:space="preserve"> in('agree', 'some') or (</w:t>
+            </w:r>
+            <w:r>
+              <w:rPr>
+                <w:color w:val="FFC000"/>
+              </w:rPr>
+              <w:t>response_to_complaint</w:t>
+            </w:r>
+            <w:r>
+              <w:rPr>
+                <w:color w:val="FFC000"/>
+              </w:rPr>
+              <w:t xml:space="preserve"> == 'none' and parents_agree_documents) %}</w:t>
             </w:r>
             <w:r>
               <w:t xml:space="preserve">Considerations if you </w:t>
@@ -23094,7 +23529,19 @@
               <w:rPr>
                 <w:color w:val="FFC000"/>
               </w:rPr>
-              <w:t>{% if response_to_custody_complaint == 'none' and not parents_agree_documents %}</w:t>
+              <w:t xml:space="preserve">{% if </w:t>
+            </w:r>
+            <w:r>
+              <w:rPr>
+                <w:color w:val="FFC000"/>
+              </w:rPr>
+              <w:t>response_to_complaint</w:t>
+            </w:r>
+            <w:r>
+              <w:rPr>
+                <w:color w:val="FFC000"/>
+              </w:rPr>
+              <w:t xml:space="preserve"> == 'none' and not parents_agree_documents %}</w:t>
             </w:r>
             <w:r>
               <w:t xml:space="preserve">Tell the </w:t>
@@ -23135,11 +23582,8 @@
               <w:pStyle w:val="Body"/>
             </w:pPr>
             <w:r>
-              <w:t xml:space="preserve">The judge will only know about your domestic violence concerns if you state them in the documents you file and when you talk in court.  If you have concerns for the children’s safety when in the care of the other parent, or for yourself when interacting with the other parent, describe them to the judge.  If the judge is going to allow the other parent to </w:t>
-            </w:r>
-            <w:r>
               <w:lastRenderedPageBreak/>
-              <w:t>have parenting time (visitation) with the children, you can suggest ways to address your concerns.  Some options include:</w:t>
+              <w:t>The judge will only know about your domestic violence concerns if you state them in the documents you file and when you talk in court.  If you have concerns for the children’s safety when in the care of the other parent, or for yourself when interacting with the other parent, describe them to the judge.  If the judge is going to allow the other parent to have parenting time (visitation) with the children, you can suggest ways to address your concerns.  Some options include:</w:t>
             </w:r>
           </w:p>
           <w:p>
@@ -23258,7 +23702,19 @@
               <w:rPr>
                 <w:color w:val="FFC000"/>
               </w:rPr>
-              <w:t>{% if response_to_custody_complaint == 'none' and not parents_agree_documents %}</w:t>
+              <w:t xml:space="preserve">{% if </w:t>
+            </w:r>
+            <w:r>
+              <w:rPr>
+                <w:color w:val="FFC000"/>
+              </w:rPr>
+              <w:t>response_to_complaint</w:t>
+            </w:r>
+            <w:r>
+              <w:rPr>
+                <w:color w:val="FFC000"/>
+              </w:rPr>
+              <w:t xml:space="preserve"> == 'none' and not parents_agree_documents %}</w:t>
             </w:r>
             <w:r>
               <w:t xml:space="preserve">If you think you or your children's health, safety, or liberty would be harmed by providing the information on the </w:t>
@@ -23372,7 +23828,15 @@
               <w:br/>
             </w:r>
             <w:r>
-              <w:t>andvsa.org/communitys-programs</w:t>
+              <w:t>andvsa.org/</w:t>
+            </w:r>
+            <w:proofErr w:type="spellStart"/>
+            <w:r>
+              <w:t>communitys</w:t>
+            </w:r>
+            <w:proofErr w:type="spellEnd"/>
+            <w:r>
+              <w:t>-programs</w:t>
             </w:r>
           </w:p>
           <w:p>
@@ -23406,6 +23870,7 @@
               <w:rPr>
                 <w:b/>
               </w:rPr>
+              <w:lastRenderedPageBreak/>
               <w:t>Alaska Legal Services</w:t>
             </w:r>
             <w:r>
@@ -23422,7 +23887,21 @@
                 <w:bCs/>
                 <w:color w:val="FFC000"/>
               </w:rPr>
-              <w:t>{% if response_to_custody_complaint == 'none' and not parents_agree_documents %}</w:t>
+              <w:t xml:space="preserve">{% if </w:t>
+            </w:r>
+            <w:r>
+              <w:rPr>
+                <w:bCs/>
+                <w:color w:val="FFC000"/>
+              </w:rPr>
+              <w:t>response_to_complaint</w:t>
+            </w:r>
+            <w:r>
+              <w:rPr>
+                <w:bCs/>
+                <w:color w:val="FFC000"/>
+              </w:rPr>
+              <w:t xml:space="preserve"> == 'none' and not parents_agree_documents %}</w:t>
             </w:r>
             <w:r>
               <w:rPr>
@@ -23443,9 +23922,6 @@
             </w:hyperlink>
             <w:r>
               <w:br/>
-            </w:r>
-            <w:r>
-              <w:lastRenderedPageBreak/>
               <w:t>public.courts.alaska.gov/web/forms/docs/dr-150.pdf</w:t>
             </w:r>
           </w:p>
@@ -23816,7 +24292,11 @@
               <w:ind w:left="405"/>
             </w:pPr>
             <w:r>
-              <w:t xml:space="preserve"> The mother, child, and person who may be the father take a DNA test using a painless swab inside the cheek. The whole process takes about 15 minutes and the result is ready within about 3 weeks.  If someone is not cooperating or you want Child Support Services Division to do the testing, fill out and attach these forms to your complaint:</w:t>
+              <w:t xml:space="preserve"> The mother, child, and person who may be the father take a DNA test using a painless swab inside the cheek. The whole process takes about 15 minutes and the result is ready within about 3 weeks.  If someone is not cooperating or you want Child Support Services Division to do the testing, fill out and attach these forms </w:t>
+            </w:r>
+            <w:r>
+              <w:lastRenderedPageBreak/>
+              <w:t>to your complaint:</w:t>
             </w:r>
           </w:p>
           <w:p>
@@ -23893,7 +24373,6 @@
               <w:ind w:left="405"/>
             </w:pPr>
             <w:r>
-              <w:lastRenderedPageBreak/>
               <w:t xml:space="preserve"> </w:t>
             </w:r>
             <w:r>
@@ -24189,7 +24668,6 @@
               <w:outlineLvl w:val="1"/>
             </w:pPr>
             <w:r>
-              <w:lastRenderedPageBreak/>
               <w:t xml:space="preserve">Step </w:t>
             </w:r>
             <w:bookmarkStart w:id="182" w:name="LastStep"/>
@@ -24392,7 +24870,15 @@
               <w:br/>
             </w:r>
             <w:r>
-              <w:t>LegalNav.org/resource/alaska-free-legal-answers</w:t>
+              <w:t>LegalNav.org/resource/</w:t>
+            </w:r>
+            <w:proofErr w:type="spellStart"/>
+            <w:r>
+              <w:t>alaska</w:t>
+            </w:r>
+            <w:proofErr w:type="spellEnd"/>
+            <w:r>
+              <w:t>-free-legal-answers</w:t>
             </w:r>
           </w:p>
           <w:p>
@@ -24992,14 +25478,27 @@
     <w:r>
       <w:t xml:space="preserve"> of </w:t>
     </w:r>
-    <w:fldSimple w:instr=" NUMPAGES  \* Arabic  \* MERGEFORMAT ">
-      <w:r>
-        <w:rPr>
-          <w:noProof/>
-        </w:rPr>
-        <w:t>26</w:t>
-      </w:r>
-    </w:fldSimple>
+    <w:r>
+      <w:fldChar w:fldCharType="begin"/>
+    </w:r>
+    <w:r>
+      <w:instrText xml:space="preserve"> NUMPAGES  \* Arabic  \* MERGEFORMAT </w:instrText>
+    </w:r>
+    <w:r>
+      <w:fldChar w:fldCharType="separate"/>
+    </w:r>
+    <w:r>
+      <w:rPr>
+        <w:noProof/>
+      </w:rPr>
+      <w:t>26</w:t>
+    </w:r>
+    <w:r>
+      <w:rPr>
+        <w:noProof/>
+      </w:rPr>
+      <w:fldChar w:fldCharType="end"/>
+    </w:r>
     <w:r>
       <w:t xml:space="preserve"> pages</w:t>
     </w:r>

</xml_diff>

<commit_message>
in some tests there were too many steps - python files didn't test for this previously, so changed code to take away some steps.
</commit_message>
<xml_diff>
--- a/docassemble/RespondingChildCustodyActionPlan/data/templates/responding_child_custody_action_plan.docx
+++ b/docassemble/RespondingChildCustodyActionPlan/data/templates/responding_child_custody_action_plan.docx
@@ -487,7 +487,7 @@
                 </mc:Choice>
                 <mc:Fallback>
                   <w:pict>
-                    <v:group w14:anchorId="067AA636" id="Group 1" o:spid="_x0000_s1026" style="position:absolute;margin-left:0;margin-top:12.95pt;width:58.45pt;height:53.4pt;z-index:3;mso-wrap-distance-left:8.95pt;mso-wrap-distance-right:25.2pt" coordsize="7423,6782" o:gfxdata="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">
+                    <v:group w14:anchorId="6FBE3B2B" id="Group 1" o:spid="_x0000_s1026" style="position:absolute;margin-left:0;margin-top:12.95pt;width:58.45pt;height:53.4pt;z-index:3;mso-wrap-distance-left:8.95pt;mso-wrap-distance-right:25.2pt" coordsize="7423,6782" o:gfxdata="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">
                       <v:group id="Group 2" o:spid="_x0000_s1027" style="position:absolute;width:5785;height:6782" coordsize="0,0" o:gfxdata="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">
                         <v:shape id="docshape2" o:spid="_x0000_s1028" style="position:absolute;width:578520;height:678240;visibility:visible;mso-wrap-style:square;v-text-anchor:top" coordsize="915,1071" o:gfxdata="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" path="m85,89l85,,914,r,985l824,985t,85l,1070,,92r573,l573,337r246,l824,1070xe" filled="f" strokecolor="#333" strokeweight=".43858mm">
                           <v:path arrowok="t" textboxrect="0,0,916,1072"/>
@@ -2057,6 +2057,16 @@
               </w:rPr>
               <w:t>Blue</w:t>
             </w:r>
+            <w:r>
+              <w:rPr>
+                <w:b/>
+                <w:bCs/>
+                <w:color w:val="00B0F0"/>
+                <w:sz w:val="26"/>
+                <w:szCs w:val="26"/>
+              </w:rPr>
+              <w:t xml:space="preserve"> 1</w:t>
+            </w:r>
           </w:p>
           <w:p>
             <w:pPr>
@@ -2208,6 +2218,14 @@
               </w:rPr>
               <w:t>Green</w:t>
             </w:r>
+            <w:r>
+              <w:rPr>
+                <w:b/>
+                <w:bCs/>
+                <w:color w:val="00B050"/>
+              </w:rPr>
+              <w:t xml:space="preserve"> 1</w:t>
+            </w:r>
           </w:p>
           <w:p>
             <w:pPr>
@@ -2561,6 +2579,12 @@
               </w:rPr>
               <w:t>Blue</w:t>
             </w:r>
+            <w:r>
+              <w:rPr>
+                <w:color w:val="0070C0"/>
+              </w:rPr>
+              <w:t xml:space="preserve"> 2</w:t>
+            </w:r>
           </w:p>
           <w:p>
             <w:pPr>
@@ -2614,98 +2638,114 @@
               </w:rPr>
               <w:t>Green</w:t>
             </w:r>
-          </w:p>
-          <w:p>
-            <w:pPr>
-              <w:pStyle w:val="Body"/>
-              <w:rPr>
-                <w:color w:val="FF0000"/>
-              </w:rPr>
-            </w:pPr>
-            <w:r>
-              <w:t xml:space="preserve">If you think your case may be an exception to these general rules, you can get help from the resources listed in Step </w:t>
-            </w:r>
-            <w:r>
-              <w:fldChar w:fldCharType="begin"/>
-            </w:r>
-            <w:r>
-              <w:instrText xml:space="preserve"> REF LastStep \h </w:instrText>
-            </w:r>
-            <w:r>
-              <w:fldChar w:fldCharType="separate"/>
-            </w:r>
-            <w:r>
-              <w:rPr>
-                <w:rStyle w:val="NumChar"/>
-                <w:noProof/>
-              </w:rPr>
-              <w:t>25</w:t>
-            </w:r>
-            <w:r>
-              <w:fldChar w:fldCharType="end"/>
-            </w:r>
-            <w:r>
-              <w:t xml:space="preserve">: </w:t>
-            </w:r>
-            <w:r>
-              <w:t>Get more information or help</w:t>
-            </w:r>
-            <w:r>
-              <w:t>.</w:t>
-            </w:r>
-            <w:r>
-              <w:rPr>
-                <w:color w:val="FF0000"/>
-              </w:rPr>
-              <w:t xml:space="preserve">{% </w:t>
-            </w:r>
-            <w:r>
-              <w:rPr>
-                <w:color w:val="FF0000"/>
-              </w:rPr>
-              <w:t>endif %}</w:t>
-            </w:r>
-            <w:r>
-              <w:rPr>
-                <w:color w:val="FF0000"/>
-              </w:rPr>
-              <w:t xml:space="preserve">{% </w:t>
-            </w:r>
-            <w:r>
-              <w:rPr>
-                <w:color w:val="FF0000"/>
-              </w:rPr>
-              <w:t>if type_of_response['wrong state'] and type_of_response.all_false('case in 2 states') and</w:t>
-            </w:r>
-            <w:r>
-              <w:rPr>
-                <w:color w:val="FF0000"/>
-              </w:rPr>
-              <w:t xml:space="preserve"> not </w:t>
-            </w:r>
-            <w:r>
-              <w:rPr>
-                <w:color w:val="FF0000"/>
-              </w:rPr>
-              <w:t>jurisdiction %}</w:t>
-            </w:r>
-          </w:p>
-          <w:p>
-            <w:pPr>
-              <w:pStyle w:val="Body"/>
+            <w:r>
               <w:rPr>
                 <w:b/>
                 <w:bCs/>
                 <w:color w:val="00B050"/>
               </w:rPr>
-            </w:pPr>
-            <w:r>
+              <w:t xml:space="preserve"> 2</w:t>
+            </w:r>
+          </w:p>
+          <w:p>
+            <w:pPr>
+              <w:pStyle w:val="Body"/>
+              <w:rPr>
+                <w:color w:val="FF0000"/>
+              </w:rPr>
+            </w:pPr>
+            <w:r>
+              <w:t xml:space="preserve">If you think your case may be an exception to these general rules, you can get help from the resources listed in Step </w:t>
+            </w:r>
+            <w:r>
+              <w:fldChar w:fldCharType="begin"/>
+            </w:r>
+            <w:r>
+              <w:instrText xml:space="preserve"> REF LastStep \h </w:instrText>
+            </w:r>
+            <w:r>
+              <w:fldChar w:fldCharType="separate"/>
+            </w:r>
+            <w:r>
+              <w:rPr>
+                <w:rStyle w:val="NumChar"/>
+                <w:noProof/>
+              </w:rPr>
+              <w:t>25</w:t>
+            </w:r>
+            <w:r>
+              <w:fldChar w:fldCharType="end"/>
+            </w:r>
+            <w:r>
+              <w:t xml:space="preserve">: </w:t>
+            </w:r>
+            <w:r>
+              <w:t>Get more information or help</w:t>
+            </w:r>
+            <w:r>
+              <w:t>.</w:t>
+            </w:r>
+            <w:r>
+              <w:rPr>
+                <w:color w:val="FF0000"/>
+              </w:rPr>
+              <w:t xml:space="preserve">{% </w:t>
+            </w:r>
+            <w:r>
+              <w:rPr>
+                <w:color w:val="FF0000"/>
+              </w:rPr>
+              <w:t>endif %}</w:t>
+            </w:r>
+            <w:r>
+              <w:rPr>
+                <w:color w:val="FF0000"/>
+              </w:rPr>
+              <w:t xml:space="preserve">{% </w:t>
+            </w:r>
+            <w:r>
+              <w:rPr>
+                <w:color w:val="FF0000"/>
+              </w:rPr>
+              <w:t>if type_of_response['wrong state'] and type_of_response.all_false('case in 2 states') and</w:t>
+            </w:r>
+            <w:r>
+              <w:rPr>
+                <w:color w:val="FF0000"/>
+              </w:rPr>
+              <w:t xml:space="preserve"> not </w:t>
+            </w:r>
+            <w:r>
+              <w:rPr>
+                <w:color w:val="FF0000"/>
+              </w:rPr>
+              <w:t>jurisdiction %}</w:t>
+            </w:r>
+          </w:p>
+          <w:p>
+            <w:pPr>
+              <w:pStyle w:val="Body"/>
               <w:rPr>
                 <w:b/>
                 <w:bCs/>
                 <w:color w:val="00B050"/>
               </w:rPr>
+            </w:pPr>
+            <w:r>
+              <w:rPr>
+                <w:b/>
+                <w:bCs/>
+                <w:color w:val="00B050"/>
+              </w:rPr>
               <w:t>Green</w:t>
+            </w:r>
+            <w:r>
+              <w:rPr>
+                <w:b/>
+                <w:bCs/>
+                <w:color w:val="00B050"/>
+              </w:rPr>
+              <w:t xml:space="preserve"> 3</w:t>
             </w:r>
           </w:p>
           <w:p>
@@ -7589,7 +7629,7 @@
                   </mc:Choice>
                   <mc:Fallback>
                     <w:pict>
-                      <v:rect w14:anchorId="0E7C1B9B" id="Rectangle 2" o:spid="_x0000_s1026" alt="Play Motions Part 1: How to ask the court for something Video" style="width:18.75pt;height:18.75pt;visibility:visible;mso-wrap-style:square;mso-left-percent:-10001;mso-top-percent:-10001;mso-position-horizontal:absolute;mso-position-horizontal-relative:char;mso-position-vertical:absolute;mso-position-vertical-relative:line;mso-left-percent:-10001;mso-top-percent:-10001;v-text-anchor:top" o:gfxdata="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" filled="f" stroked="f" strokeweight="0">
+                      <v:rect w14:anchorId="0A138BEF" id="Rectangle 2" o:spid="_x0000_s1026" alt="Play Motions Part 1: How to ask the court for something Video" style="width:18.75pt;height:18.75pt;visibility:visible;mso-wrap-style:square;mso-left-percent:-10001;mso-top-percent:-10001;mso-position-horizontal:absolute;mso-position-horizontal-relative:char;mso-position-vertical:absolute;mso-position-vertical-relative:line;mso-left-percent:-10001;mso-top-percent:-10001;v-text-anchor:top" o:gfxdata="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" filled="f" stroked="f" strokeweight="0">
                         <w10:anchorlock/>
                       </v:rect>
                     </w:pict>
@@ -10294,10 +10334,7 @@
               <w:t>user_need in(</w:t>
             </w:r>
             <w:r>
-              <w:t>'answer custody'</w:t>
-            </w:r>
-            <w:r>
-              <w:t xml:space="preserve">, </w:t>
+              <w:t xml:space="preserve">'answer custody', </w:t>
             </w:r>
             <w:r>
               <w:t>'answer divorce') and (</w:t>
@@ -14444,10 +14481,9 @@
               <w:pStyle w:val="Body"/>
             </w:pPr>
             <w:r>
-              <w:t xml:space="preserve">{%tr if (type_of_response.any_true('ak custody case', 'ak divorce case')) or (type_of_response.any_true('improper service') and proper_service == 'neither') or (user_need == 'answer custody' and type_of_response['wrong state'] and not jurisdiction) or (user_need == 'answer divorce' and type_of_response['wrong state']) or (type_of_response['case in 2 states'] and stage_of_other_case in('still going', 'ended with </w:t>
-            </w:r>
-            <w:r>
-              <w:lastRenderedPageBreak/>
+              <w:t xml:space="preserve">{%tr if (type_of_response.any_true('ak custody case', 'ak divorce case')) or (user_need == 'answer custody' and type_of_response['wrong state'] and not jurisdiction) or (user_need == 'answer divorce' and type_of_response['wrong state']) or (type_of_response['case in 2 states'] and stage_of_other_case in('still going', 'ended with </w:t>
+            </w:r>
+            <w:r>
               <w:t xml:space="preserve">no </w:t>
             </w:r>
             <w:r>
@@ -14503,6 +14539,7 @@
               <w:outlineLvl w:val="1"/>
             </w:pPr>
             <w:r>
+              <w:lastRenderedPageBreak/>
               <w:t xml:space="preserve">Step </w:t>
             </w:r>
             <w:bookmarkStart w:id="10" w:name="CertificateOfService"/>
@@ -14833,15 +14870,7 @@
                 <w:bCs/>
                 <w:color w:val="00B0F0"/>
               </w:rPr>
-              <w:t xml:space="preserve">{% </w:t>
-            </w:r>
-            <w:r>
-              <w:rPr>
-                <w:bCs/>
-                <w:color w:val="00B0F0"/>
-              </w:rPr>
-              <w:lastRenderedPageBreak/>
-              <w:t>endif %}</w:t>
+              <w:t>{% endif %}</w:t>
             </w:r>
           </w:p>
           <w:p>
@@ -14892,6 +14921,7 @@
               <w:rPr>
                 <w:rFonts w:eastAsia="Calibri"/>
               </w:rPr>
+              <w:lastRenderedPageBreak/>
               <w:t>{{ image_data['image'].show(width='5in%') }}</w:t>
             </w:r>
           </w:p>
@@ -15421,9 +15451,6 @@
             </w:r>
             <w:r>
               <w:br/>
-            </w:r>
-            <w:r>
-              <w:lastRenderedPageBreak/>
               <w:t>If you cannot afford the filing fee, you can ask the court to waive it:</w:t>
             </w:r>
           </w:p>
@@ -15470,6 +15497,7 @@
               <w:ind w:left="765"/>
             </w:pPr>
             <w:r>
+              <w:lastRenderedPageBreak/>
               <w:t>or</w:t>
             </w:r>
           </w:p>
@@ -16210,14 +16238,7 @@
               <w:rPr>
                 <w:color w:val="5B9BD5" w:themeColor="accent5"/>
               </w:rPr>
-              <w:t xml:space="preserve">why_change in('review', 'schedule', 'income') or </w:t>
-            </w:r>
-            <w:r>
-              <w:rPr>
-                <w:color w:val="5B9BD5" w:themeColor="accent5"/>
-              </w:rPr>
-              <w:lastRenderedPageBreak/>
-              <w:t>why_change_divorce_order == 'changed circumstances'</w:t>
+              <w:t>why_change in('review', 'schedule', 'income') or why_change_divorce_order == 'changed circumstances'</w:t>
             </w:r>
             <w:r>
               <w:rPr>
@@ -16314,6 +16335,9 @@
             </w:r>
             <w:r>
               <w:br/>
+            </w:r>
+            <w:r>
+              <w:lastRenderedPageBreak/>
               <w:t>public.courts.alaska.gov/web/forms/docs/tf-920.pdf</w:t>
             </w:r>
           </w:p>
@@ -16472,7 +16496,7 @@
               <w:pStyle w:val="Body"/>
             </w:pPr>
             <w:r>
-              <w:t xml:space="preserve">{%tr if (type_of_response.any_true('ak custody case', 'ak divorce case')) or (type_of_response.any_true('improper service') and proper_service == 'neither') or (user_need == 'answer custody' and type_of_response['wrong state'] and not jurisdiction) or (user_need == 'answer divorce' and type_of_response['wrong state']) or (type_of_response['case in 2 states'] and stage_of_other_case in('still going', 'ended with </w:t>
+              <w:t xml:space="preserve">{%tr if (type_of_response.any_true('ak custody case', 'ak divorce case')) or (user_need == 'answer custody' and type_of_response['wrong state'] and not jurisdiction) or (user_need == 'answer divorce' and type_of_response['wrong state']) or (type_of_response['case in 2 states'] and stage_of_other_case in('still going', 'ended with </w:t>
             </w:r>
             <w:r>
               <w:t xml:space="preserve">no </w:t>
@@ -16528,7 +16552,6 @@
               <w:outlineLvl w:val="1"/>
             </w:pPr>
             <w:r>
-              <w:lastRenderedPageBreak/>
               <w:t xml:space="preserve">Step </w:t>
             </w:r>
             <w:bookmarkStart w:id="14" w:name="File"/>
@@ -16660,6 +16683,7 @@
               <w:rPr>
                 <w:color w:val="FF0000"/>
               </w:rPr>
+              <w:lastRenderedPageBreak/>
               <w:t>{% if type_of_response['case in 2 states'] and stage_of_other_case == 'ended with order' %}</w:t>
             </w:r>
             <w:r>
@@ -17060,7 +17084,6 @@
               <w:br/>
             </w:r>
             <w:r>
-              <w:lastRenderedPageBreak/>
               <w:t>courts.alaska.gov/</w:t>
             </w:r>
             <w:proofErr w:type="spellStart"/>
@@ -17725,7 +17748,6 @@
               <w:ind w:left="750"/>
             </w:pPr>
             <w:r>
-              <w:lastRenderedPageBreak/>
               <w:t>Mail the documents by first-class mail.</w:t>
             </w:r>
           </w:p>
@@ -17796,6 +17818,9 @@
             </w:r>
             <w:r>
               <w:br/>
+            </w:r>
+            <w:r>
+              <w:lastRenderedPageBreak/>
               <w:t>If you cannot afford the filing fee, you can ask the court to waive it:</w:t>
             </w:r>
           </w:p>
@@ -18400,7 +18425,7 @@
               <w:pStyle w:val="Body"/>
             </w:pPr>
             <w:r>
-              <w:t xml:space="preserve">{%tr if (type_of_response.any_true('ak custody case', 'ak divorce case')) or (type_of_response.any_true('improper service') and proper_service == 'neither') or (user_need == 'answer custody' and type_of_response['wrong state'] and not jurisdiction) or (user_need == 'answer divorce' and type_of_response['wrong state']) or (type_of_response['case in 2 states'] and stage_of_other_case in('still going', 'ended with </w:t>
+              <w:t xml:space="preserve">{%tr if (type_of_response.any_true('ak custody case', 'ak divorce case')) or (user_need == 'answer custody' and type_of_response['wrong state'] and not jurisdiction) or (user_need == 'answer divorce' and type_of_response['wrong state']) or (type_of_response['case in 2 states'] and stage_of_other_case in('still going', 'ended with </w:t>
             </w:r>
             <w:r>
               <w:t xml:space="preserve">no </w:t>
@@ -18456,7 +18481,6 @@
               <w:outlineLvl w:val="1"/>
             </w:pPr>
             <w:r>
-              <w:lastRenderedPageBreak/>
               <w:t xml:space="preserve">Step </w:t>
             </w:r>
             <w:bookmarkStart w:id="15" w:name="Serve"/>
@@ -18603,6 +18627,7 @@
               </w:numPr>
             </w:pPr>
             <w:r>
+              <w:lastRenderedPageBreak/>
               <w:t xml:space="preserve">File the new </w:t>
             </w:r>
             <w:r>
@@ -18671,6 +18696,7 @@
               <w:pStyle w:val="Body"/>
             </w:pPr>
             <w:r>
+              <w:lastRenderedPageBreak/>
               <w:t>{%tr endif %}</w:t>
             </w:r>
           </w:p>
@@ -18720,17 +18746,13 @@
               <w:pStyle w:val="Body"/>
             </w:pPr>
             <w:r>
-              <w:t xml:space="preserve">{%tr if (type_of_response.any_true('ak custody case', 'ak divorce case')) or (type_of_response.any_true('improper service') and proper_service == 'neither') or (user_need == 'answer custody' and type_of_response['wrong state'] and not jurisdiction) or (user_need == 'answer divorce' and type_of_response['wrong state']) or (type_of_response['case in 2 states'] and stage_of_other_case in('still going', 'ended with </w:t>
+              <w:t xml:space="preserve">{%tr if (type_of_response.any_true('ak custody case', 'ak divorce case')) or (user_need == 'answer custody' and type_of_response['wrong state'] and not jurisdiction) or (user_need == 'answer divorce' and type_of_response['wrong state']) or (type_of_response['case in 2 states'] and stage_of_other_case in('still going', 'ended with </w:t>
             </w:r>
             <w:r>
               <w:t xml:space="preserve">no </w:t>
             </w:r>
             <w:r>
-              <w:t>order')) or type_of_response['defaul</w:t>
-            </w:r>
-            <w:r>
-              <w:lastRenderedPageBreak/>
-              <w:t>t'] or (type_of_response.all_false and agreement_documents) %}</w:t>
+              <w:t>order')) or type_of_response['default'] or (type_of_response.all_false and agreement_documents) %}</w:t>
             </w:r>
           </w:p>
         </w:tc>
@@ -18791,7 +18813,11 @@
               </w:r>
             </w:fldSimple>
             <w:r>
-              <w:t xml:space="preserve">: Read the "Domestic Relations Procedural Order" or Standing Order </w:t>
+              <w:t xml:space="preserve">: Read the "Domestic </w:t>
+            </w:r>
+            <w:r>
+              <w:lastRenderedPageBreak/>
+              <w:t xml:space="preserve">Relations Procedural Order" or Standing Order </w:t>
             </w:r>
             <w:r>
               <w:rPr>
@@ -18840,6 +18866,7 @@
               <w:pStyle w:val="Body"/>
             </w:pPr>
             <w:r>
+              <w:lastRenderedPageBreak/>
               <w:t>This is the first order from your judge that sets out the basic rules for you and {{ other_party_in_case }} to follow during the case.</w:t>
             </w:r>
           </w:p>
@@ -18849,6 +18876,7 @@
               <w:spacing w:before="120"/>
             </w:pPr>
             <w:r>
+              <w:lastRenderedPageBreak/>
               <w:t>Violating this order can affect the outcome of your case. The order usually states, unless {{ other_party_in_case }} agrees, or the court gives permission:</w:t>
             </w:r>
           </w:p>
@@ -19053,13 +19081,6 @@
                 <w:color w:val="202529"/>
               </w:rPr>
               <w:br/>
-            </w:r>
-            <w:r>
-              <w:rPr>
-                <w:rStyle w:val="Hyperlink"/>
-                <w:color w:val="202529"/>
-              </w:rPr>
-              <w:lastRenderedPageBreak/>
               <w:t>courts.alaska.gov/shc/family/shcparent-ed.htm</w:t>
             </w:r>
           </w:p>
@@ -19196,7 +19217,8 @@
               <w:pStyle w:val="Body"/>
             </w:pPr>
             <w:r>
-              <w:t xml:space="preserve">{%tr if (type_of_response.any_true('ak custody case', 'ak divorce case')) or (type_of_response.any_true('improper service') and proper_service == 'neither') or (user_need == 'answer custody' and type_of_response['wrong state'] and not jurisdiction) or (user_need == 'answer divorce' and type_of_response['wrong state']) or (type_of_response['case in 2 states'] and stage_of_other_case in('still going', 'ended with </w:t>
+              <w:lastRenderedPageBreak/>
+              <w:t xml:space="preserve">{%tr if (type_of_response.any_true('ak custody case', 'ak divorce case')) or (user_need == 'answer custody' and type_of_response['wrong state'] and not jurisdiction) or (user_need == 'answer divorce' and type_of_response['wrong state']) or (type_of_response['case in 2 states'] and stage_of_other_case in('still going', 'ended with </w:t>
             </w:r>
             <w:r>
               <w:t xml:space="preserve">no </w:t>
@@ -19263,11 +19285,7 @@
               </w:r>
             </w:fldSimple>
             <w:r>
-              <w:t xml:space="preserve">: Learn </w:t>
-            </w:r>
-            <w:r>
-              <w:lastRenderedPageBreak/>
-              <w:t>more about the process</w:t>
+              <w:t>: Learn more about the process</w:t>
             </w:r>
           </w:p>
         </w:tc>
@@ -19294,7 +19312,6 @@
               <w:outlineLvl w:val="2"/>
             </w:pPr>
             <w:r>
-              <w:lastRenderedPageBreak/>
               <w:t>Read</w:t>
             </w:r>
           </w:p>
@@ -19309,7 +19326,6 @@
               <w:ind w:left="405"/>
             </w:pPr>
             <w:r>
-              <w:lastRenderedPageBreak/>
               <w:t xml:space="preserve">Flow Chart for Case Process, SHC-185: </w:t>
             </w:r>
             <w:r>
@@ -19446,6 +19462,9 @@
             </w:hyperlink>
             <w:r>
               <w:br/>
+            </w:r>
+            <w:r>
+              <w:lastRenderedPageBreak/>
               <w:t>youtu.be/EzSV4Caz6Co?si=h0tWLjcwF608hjRt</w:t>
             </w:r>
           </w:p>
@@ -19653,80 +19672,103 @@
                 <w:color w:val="FF0000"/>
                 <w:shd w:val="clear" w:color="auto" w:fill="auto"/>
               </w:rPr>
-              <w:t>{%tr if not (</w:t>
+              <w:t xml:space="preserve">{%tr if </w:t>
             </w:r>
             <w:r>
               <w:rPr>
                 <w:rStyle w:val="interviewvariable"/>
-                <w:color w:val="202529"/>
+                <w:color w:val="FF0000"/>
                 <w:shd w:val="clear" w:color="auto" w:fill="auto"/>
               </w:rPr>
-              <w:t xml:space="preserve">type_of_response.all_true('improper service', exclusive=True) </w:t>
+              <w:t>(</w:t>
             </w:r>
             <w:r>
               <w:rPr>
                 <w:rStyle w:val="interviewvariable"/>
-                <w:color w:val="ED7D31" w:themeColor="accent2"/>
+                <w:color w:val="FFC000" w:themeColor="accent4"/>
                 <w:shd w:val="clear" w:color="auto" w:fill="auto"/>
               </w:rPr>
-              <w:t>or (</w:t>
+              <w:t>type_of_response['case in 2 states'] and stage_of_other_case in('still going'</w:t>
             </w:r>
             <w:r>
               <w:rPr>
                 <w:rStyle w:val="interviewvariable"/>
-                <w:color w:val="92D050"/>
+                <w:color w:val="FFC000" w:themeColor="accent4"/>
                 <w:shd w:val="clear" w:color="auto" w:fill="auto"/>
               </w:rPr>
-              <w:t>user_need == 'answer divorce' and type_of_response</w:t>
+              <w:t xml:space="preserve">, </w:t>
             </w:r>
             <w:r>
               <w:rPr>
                 <w:rStyle w:val="interviewvariable"/>
-                <w:color w:val="92D050"/>
+                <w:color w:val="FFC000" w:themeColor="accent4"/>
                 <w:shd w:val="clear" w:color="auto" w:fill="auto"/>
               </w:rPr>
-              <w:t>[</w:t>
+              <w:t>'ended with no order')</w:t>
             </w:r>
             <w:r>
               <w:rPr>
                 <w:rStyle w:val="interviewvariable"/>
-                <w:color w:val="92D050"/>
+                <w:color w:val="FF0000"/>
                 <w:shd w:val="clear" w:color="auto" w:fill="auto"/>
               </w:rPr>
-              <w:t xml:space="preserve">'stay </w:t>
+              <w:t>) or (</w:t>
             </w:r>
             <w:r>
               <w:rPr>
                 <w:rStyle w:val="interviewvariable"/>
-                <w:color w:val="92D050"/>
+                <w:color w:val="FFC000" w:themeColor="accent4"/>
                 <w:shd w:val="clear" w:color="auto" w:fill="auto"/>
               </w:rPr>
-              <w:lastRenderedPageBreak/>
-              <w:t>married'</w:t>
+              <w:t>user_need in('answer custody', 'answer divorce') and type_of_response in(</w:t>
             </w:r>
             <w:r>
               <w:rPr>
                 <w:rStyle w:val="interviewvariable"/>
-                <w:color w:val="92D050"/>
+                <w:color w:val="FFC000" w:themeColor="accent4"/>
                 <w:shd w:val="clear" w:color="auto" w:fill="auto"/>
               </w:rPr>
-              <w:t>]</w:t>
+              <w:t>'ak custody case'</w:t>
             </w:r>
             <w:r>
               <w:rPr>
                 <w:rStyle w:val="interviewvariable"/>
-                <w:color w:val="ED7D31" w:themeColor="accent2"/>
+                <w:color w:val="FFC000" w:themeColor="accent4"/>
                 <w:shd w:val="clear" w:color="auto" w:fill="auto"/>
               </w:rPr>
-              <w:t>) or</w:t>
+              <w:t xml:space="preserve">, </w:t>
             </w:r>
             <w:r>
               <w:rPr>
                 <w:rStyle w:val="interviewvariable"/>
-                <w:color w:val="202529"/>
+                <w:color w:val="FFC000" w:themeColor="accent4"/>
                 <w:shd w:val="clear" w:color="auto" w:fill="auto"/>
               </w:rPr>
-              <w:t xml:space="preserve"> type_of_response.all_false()</w:t>
+              <w:t xml:space="preserve">'ak </w:t>
+            </w:r>
+            <w:r>
+              <w:rPr>
+                <w:rStyle w:val="interviewvariable"/>
+                <w:color w:val="FFC000" w:themeColor="accent4"/>
+                <w:shd w:val="clear" w:color="auto" w:fill="auto"/>
+              </w:rPr>
+              <w:t>divorce</w:t>
+            </w:r>
+            <w:r>
+              <w:rPr>
+                <w:rStyle w:val="interviewvariable"/>
+                <w:color w:val="FFC000" w:themeColor="accent4"/>
+                <w:shd w:val="clear" w:color="auto" w:fill="auto"/>
+              </w:rPr>
+              <w:t xml:space="preserve"> case'</w:t>
+            </w:r>
+            <w:r>
+              <w:rPr>
+                <w:rStyle w:val="interviewvariable"/>
+                <w:color w:val="FFC000" w:themeColor="accent4"/>
+                <w:shd w:val="clear" w:color="auto" w:fill="auto"/>
+              </w:rPr>
+              <w:t>)</w:t>
             </w:r>
             <w:r>
               <w:rPr>
@@ -19766,7 +19808,6 @@
             </w:pPr>
             <w:proofErr w:type="spellStart"/>
             <w:r>
-              <w:lastRenderedPageBreak/>
               <w:t>expect_after_answer_step</w:t>
             </w:r>
             <w:proofErr w:type="spellEnd"/>
@@ -19928,6 +19969,7 @@
               </w:rPr>
             </w:pPr>
             <w:r>
+              <w:lastRenderedPageBreak/>
               <w:t>Jurisdiction can be very complicated. Talking to a lawyer can help you decide which is the best state for your case.</w:t>
             </w:r>
           </w:p>
@@ -20183,9 +20225,6 @@
             </w:r>
             <w:r>
               <w:br/>
-            </w:r>
-            <w:r>
-              <w:lastRenderedPageBreak/>
               <w:t xml:space="preserve">as a </w:t>
             </w:r>
             <w:hyperlink r:id="rId190">
@@ -20305,7 +20344,14 @@
               <w:rPr>
                 <w:color w:val="ED7D31" w:themeColor="accent2"/>
               </w:rPr>
-              <w:t>type_of_response[‘default’] and stage_of_default == 'judgment entered' and (</w:t>
+              <w:t xml:space="preserve">type_of_response[‘default’] and stage_of_default == 'judgment entered' and </w:t>
+            </w:r>
+            <w:r>
+              <w:rPr>
+                <w:color w:val="ED7D31" w:themeColor="accent2"/>
+              </w:rPr>
+              <w:lastRenderedPageBreak/>
+              <w:t>(</w:t>
             </w:r>
             <w:r>
               <w:rPr>
@@ -20374,6 +20420,7 @@
                 <w:rFonts w:eastAsia="Calibri"/>
                 <w:color w:val="00B050"/>
               </w:rPr>
+              <w:lastRenderedPageBreak/>
               <w:t>expect_after_motion_step  in aka2j_mod_cust_div_templates.yml</w:t>
             </w:r>
             <w:r>
@@ -20553,11 +20600,7 @@
               <w:ind w:left="512"/>
             </w:pPr>
             <w:r>
-              <w:t xml:space="preserve">Jurisdiction can be very complicated. Talking to a lawyer can help </w:t>
-            </w:r>
-            <w:r>
-              <w:lastRenderedPageBreak/>
-              <w:t>you decide which is the best state for your case.</w:t>
+              <w:t>Jurisdiction can be very complicated. Talking to a lawyer can help you decide which is the best state for your case.</w:t>
             </w:r>
           </w:p>
           <w:p>
@@ -20724,7 +20767,11 @@
               <w:t>other_party_in_case</w:t>
             </w:r>
             <w:r>
-              <w:t xml:space="preserve"> }}‘s response is due the next day the court is open. For example, if it is due on a Saturday, and the court is open Monday, their response is due Monday.</w:t>
+              <w:t xml:space="preserve"> }}‘s response is due the next day the court is open. For example, if </w:t>
+            </w:r>
+            <w:r>
+              <w:lastRenderedPageBreak/>
+              <w:t>it is due on a Saturday, and the court is open Monday, their response is due Monday.</w:t>
             </w:r>
           </w:p>
           <w:bookmarkEnd w:id="16"/>
@@ -20966,11 +21013,7 @@
               <w:ind w:left="403"/>
             </w:pPr>
             <w:r>
-              <w:t xml:space="preserve">If the due date is a weekend or holiday, your reply is due the next day the court is open. For example, if it is due on a Saturday, and </w:t>
-            </w:r>
-            <w:r>
-              <w:lastRenderedPageBreak/>
-              <w:t>the court is open Monday, your reply is due Monday.</w:t>
+              <w:t>If the due date is a weekend or holiday, your reply is due the next day the court is open. For example, if it is due on a Saturday, and the court is open Monday, your reply is due Monday.</w:t>
             </w:r>
           </w:p>
           <w:p>
@@ -21221,6 +21264,7 @@
               <w:outlineLvl w:val="2"/>
             </w:pPr>
             <w:r>
+              <w:lastRenderedPageBreak/>
               <w:t>The judge will issue an order</w:t>
             </w:r>
           </w:p>
@@ -21477,7 +21521,6 @@
               <w:br/>
             </w:r>
             <w:r>
-              <w:lastRenderedPageBreak/>
               <w:t>youtu.be/YQvG7GEGeoo</w:t>
             </w:r>
           </w:p>
@@ -21625,6 +21668,7 @@
               </w:rPr>
             </w:pPr>
             <w:r>
+              <w:lastRenderedPageBreak/>
               <w:t>{%tr if type_of_response.all_false() and agreement_documents %}</w:t>
             </w:r>
           </w:p>
@@ -21892,11 +21936,7 @@
               </w:r>
             </w:hyperlink>
             <w:r>
-              <w:t xml:space="preserve">. When you file your Proof of Notice, ask the clerk's office for instructions on setting a hearing date. The hearing must be at least 30 days after the end of the 4 weeks the notice was posted on the court’s </w:t>
-            </w:r>
-            <w:r>
-              <w:lastRenderedPageBreak/>
-              <w:t>website.</w:t>
+              <w:t>. When you file your Proof of Notice, ask the clerk's office for instructions on setting a hearing date. The hearing must be at least 30 days after the end of the 4 weeks the notice was posted on the court’s website.</w:t>
             </w:r>
           </w:p>
           <w:p>
@@ -22016,7 +22056,11 @@
               </w:rPr>
             </w:pPr>
             <w:r>
-              <w:t>After the Notice has been posted on the legal notice website for 4 weeks, the clerk will complete a certificate of service of posting to the Alaska Court System’s legal notice website. The court will put the certificate of service of posting in your case file and send you a copy in the mail.</w:t>
+              <w:t xml:space="preserve">After the Notice has been posted on the legal notice website for 4 </w:t>
+            </w:r>
+            <w:r>
+              <w:lastRenderedPageBreak/>
+              <w:t>weeks, the clerk will complete a certificate of service of posting to the Alaska Court System’s legal notice website. The court will put the certificate of service of posting in your case file and send you a copy in the mail.</w:t>
             </w:r>
             <w:r>
               <w:rPr>
@@ -22249,14 +22293,7 @@
               <w:rPr>
                 <w:color w:val="00B0F0"/>
               </w:rPr>
-              <w:t xml:space="preserve">) or (user_need == 'custody' and </w:t>
-            </w:r>
-            <w:r>
-              <w:rPr>
-                <w:color w:val="00B0F0"/>
-              </w:rPr>
-              <w:lastRenderedPageBreak/>
-              <w:t>which_forms == 'both')</w:t>
+              <w:t>) or (user_need == 'custody' and which_forms == 'both')</w:t>
             </w:r>
             <w:r>
               <w:t xml:space="preserve"> </w:t>
@@ -22334,7 +22371,11 @@
               </w:rPr>
             </w:pPr>
             <w:r>
-              <w:t>A default judgment is when the court decides your case without hearing from {{ other_party_in_case }}.</w:t>
+              <w:t xml:space="preserve">A default judgment is when the court decides your case without </w:t>
+            </w:r>
+            <w:r>
+              <w:lastRenderedPageBreak/>
+              <w:t>hearing from {{ other_party_in_case }}.</w:t>
             </w:r>
             <w:r>
               <w:rPr>
@@ -22550,7 +22591,6 @@
               <w:rPr>
                 <w:color w:val="C00000"/>
               </w:rPr>
-              <w:lastRenderedPageBreak/>
               <w:t xml:space="preserve">{% if (user_need == 'custody' and </w:t>
             </w:r>
             <w:proofErr w:type="spellStart"/>
@@ -22716,6 +22756,7 @@
                 <w:b/>
                 <w:bCs/>
               </w:rPr>
+              <w:lastRenderedPageBreak/>
               <w:t>Property &amp; Debt Worksheet, SHC-1000</w:t>
             </w:r>
             <w:r>
@@ -22981,105 +23022,105 @@
                 <w:color w:val="FF0000"/>
                 <w:shd w:val="clear" w:color="auto" w:fill="FFFFFF"/>
               </w:rPr>
-              <w:t xml:space="preserve"> if type_of_respons</w:t>
+              <w:t xml:space="preserve"> if type_of_response.any_true()</w:t>
             </w:r>
             <w:r>
               <w:rPr>
                 <w:color w:val="FF0000"/>
                 <w:shd w:val="clear" w:color="auto" w:fill="FFFFFF"/>
               </w:rPr>
+              <w:t>%}</w:t>
+            </w:r>
+            <w:r>
+              <w:rPr>
+                <w:color w:val="ED7D31" w:themeColor="accent2"/>
+                <w:shd w:val="clear" w:color="auto" w:fill="FFFFFF"/>
+              </w:rPr>
+              <w:t>{</w:t>
+            </w:r>
+            <w:r>
+              <w:rPr>
+                <w:color w:val="ED7D31" w:themeColor="accent2"/>
+                <w:shd w:val="clear" w:color="auto" w:fill="FFFFFF"/>
+              </w:rPr>
+              <w:t xml:space="preserve">% if ((user_need == 'answer custody' and type_of_response['ak custody case']) or (user_need == 'answer divorce' and type_of_response['ak divorce </w:t>
+            </w:r>
+            <w:r>
+              <w:rPr>
+                <w:color w:val="ED7D31" w:themeColor="accent2"/>
+                <w:shd w:val="clear" w:color="auto" w:fill="FFFFFF"/>
+              </w:rPr>
               <w:lastRenderedPageBreak/>
-              <w:t>e.any_true()</w:t>
+              <w:t xml:space="preserve">case']) or (type_of_response['case in 2 states'] and </w:t>
+            </w:r>
+            <w:r>
+              <w:rPr>
+                <w:color w:val="ED7D31" w:themeColor="accent2"/>
+                <w:shd w:val="clear" w:color="auto" w:fill="FFFFFF"/>
+              </w:rPr>
+              <w:t>stage_of_other_case</w:t>
+            </w:r>
+            <w:r>
+              <w:rPr>
+                <w:color w:val="ED7D31" w:themeColor="accent2"/>
+                <w:shd w:val="clear" w:color="auto" w:fill="FFFFFF"/>
+              </w:rPr>
+              <w:t xml:space="preserve"> == 'ended with no order')) and (response_to_complaint in('agree', 'some') or (response_to_complaint == 'none' and want_help_to_agree))%}</w:t>
+            </w:r>
+            <w:r>
+              <w:rPr>
+                <w:shd w:val="clear" w:color="auto" w:fill="FFFFFF"/>
+              </w:rPr>
+              <w:t>Abuse or domestic violence resources and reaching an agreement</w:t>
+            </w:r>
+            <w:r>
+              <w:rPr>
+                <w:color w:val="ED7D31" w:themeColor="accent2"/>
+                <w:shd w:val="clear" w:color="auto" w:fill="FFFFFF"/>
+              </w:rPr>
+              <w:t>{% else %}</w:t>
+            </w:r>
+            <w:r>
+              <w:rPr>
+                <w:shd w:val="clear" w:color="auto" w:fill="FFFFFF"/>
+              </w:rPr>
+              <w:t>Abuse or domestic violence and parenting</w:t>
+            </w:r>
+            <w:r>
+              <w:rPr>
+                <w:color w:val="ED7D31" w:themeColor="accent2"/>
+                <w:shd w:val="clear" w:color="auto" w:fill="FFFFFF"/>
+              </w:rPr>
+              <w:t>{% endif %}</w:t>
             </w:r>
             <w:r>
               <w:rPr>
                 <w:color w:val="FF0000"/>
                 <w:shd w:val="clear" w:color="auto" w:fill="FFFFFF"/>
               </w:rPr>
-              <w:t>%}</w:t>
-            </w:r>
-            <w:r>
-              <w:rPr>
-                <w:color w:val="ED7D31" w:themeColor="accent2"/>
-                <w:shd w:val="clear" w:color="auto" w:fill="FFFFFF"/>
-              </w:rPr>
               <w:t>{</w:t>
-            </w:r>
-            <w:r>
-              <w:rPr>
-                <w:color w:val="ED7D31" w:themeColor="accent2"/>
-                <w:shd w:val="clear" w:color="auto" w:fill="FFFFFF"/>
-              </w:rPr>
-              <w:t xml:space="preserve">% if ((user_need == 'answer custody' and type_of_response['ak custody case']) or (user_need == 'answer divorce' and type_of_response['ak divorce case']) or (type_of_response['case in 2 states'] and </w:t>
-            </w:r>
-            <w:r>
-              <w:rPr>
-                <w:color w:val="ED7D31" w:themeColor="accent2"/>
-                <w:shd w:val="clear" w:color="auto" w:fill="FFFFFF"/>
-              </w:rPr>
-              <w:t>stage_of_other_case</w:t>
-            </w:r>
-            <w:r>
-              <w:rPr>
-                <w:color w:val="ED7D31" w:themeColor="accent2"/>
-                <w:shd w:val="clear" w:color="auto" w:fill="FFFFFF"/>
-              </w:rPr>
-              <w:t xml:space="preserve"> == 'ended with no order')) and (response_to_complaint in('agree', 'some') or (response_to_complaint == 'none' and </w:t>
-            </w:r>
-            <w:r>
-              <w:rPr>
-                <w:color w:val="ED7D31" w:themeColor="accent2"/>
-                <w:shd w:val="clear" w:color="auto" w:fill="FFFFFF"/>
-              </w:rPr>
-              <w:lastRenderedPageBreak/>
-              <w:t>want_help_to_agree))%}</w:t>
-            </w:r>
-            <w:r>
-              <w:rPr>
-                <w:shd w:val="clear" w:color="auto" w:fill="FFFFFF"/>
-              </w:rPr>
-              <w:t>Abuse or domestic violence resources and reaching an agreement</w:t>
-            </w:r>
-            <w:r>
-              <w:rPr>
-                <w:color w:val="ED7D31" w:themeColor="accent2"/>
-                <w:shd w:val="clear" w:color="auto" w:fill="FFFFFF"/>
-              </w:rPr>
-              <w:t>{% else %}</w:t>
-            </w:r>
-            <w:r>
-              <w:rPr>
-                <w:shd w:val="clear" w:color="auto" w:fill="FFFFFF"/>
-              </w:rPr>
-              <w:t>Abuse or domestic violence and parenting</w:t>
-            </w:r>
-            <w:r>
-              <w:rPr>
-                <w:color w:val="ED7D31" w:themeColor="accent2"/>
-                <w:shd w:val="clear" w:color="auto" w:fill="FFFFFF"/>
-              </w:rPr>
-              <w:t>{% endif %}</w:t>
             </w:r>
             <w:r>
               <w:rPr>
                 <w:color w:val="FF0000"/>
                 <w:shd w:val="clear" w:color="auto" w:fill="FFFFFF"/>
               </w:rPr>
-              <w:t>{</w:t>
+              <w:t>% else</w:t>
             </w:r>
             <w:r>
               <w:rPr>
                 <w:color w:val="FF0000"/>
                 <w:shd w:val="clear" w:color="auto" w:fill="FFFFFF"/>
               </w:rPr>
-              <w:t>% else</w:t>
+              <w:t xml:space="preserve"> </w:t>
             </w:r>
             <w:r>
               <w:rPr>
                 <w:color w:val="FF0000"/>
                 <w:shd w:val="clear" w:color="auto" w:fill="FFFFFF"/>
               </w:rPr>
-              <w:t xml:space="preserve"> %}</w:t>
+              <w:lastRenderedPageBreak/>
+              <w:t>%}</w:t>
             </w:r>
             <w:r>
               <w:rPr>
@@ -23151,11 +23192,7 @@
             </w:r>
             <w:commentRangeStart w:id="17"/>
             <w:r>
-              <w:t xml:space="preserve">start a court </w:t>
-            </w:r>
-            <w:r>
-              <w:lastRenderedPageBreak/>
-              <w:t>case</w:t>
+              <w:t>start a court case</w:t>
             </w:r>
             <w:commentRangeEnd w:id="17"/>
             <w:r>
@@ -23245,6 +23282,7 @@
               <w:ind w:left="420"/>
             </w:pPr>
             <w:r>
+              <w:lastRenderedPageBreak/>
               <w:t xml:space="preserve"> See if you qualify for </w:t>
             </w:r>
             <w:hyperlink r:id="rId218">
@@ -23346,11 +23384,7 @@
               <w:pStyle w:val="Body"/>
             </w:pPr>
             <w:r>
-              <w:t xml:space="preserve">You can decide if you are comfortable trying to reach an agreement </w:t>
-            </w:r>
-            <w:r>
-              <w:lastRenderedPageBreak/>
-              <w:t>with the other parent based on the facts and circumstances of your case. As explained below, if you want to try to reach an agreement about the Parenting Plan, your options may be limited if there has been domestic violence.</w:t>
+              <w:t>You can decide if you are comfortable trying to reach an agreement with the other parent based on the facts and circumstances of your case. As explained below, if you want to try to reach an agreement about the Parenting Plan, your options may be limited if there has been domestic violence.</w:t>
             </w:r>
           </w:p>
           <w:p>
@@ -23402,7 +23436,11 @@
               <w:ind w:left="420"/>
             </w:pPr>
             <w:r>
-              <w:t>A "history of domestic violence" is defined by the law as either one incident of domestic violence that caused serious physical injury, or more than one incident. The parent's domestic violence behavior needs to fit under one of the domestic violence crimes in the law. There does not have to be a protective order or criminal case for the court to find a parent has a history of domestic violence. The court can find domestic violence based on one parent's testimony.</w:t>
+              <w:t xml:space="preserve">A "history of domestic violence" is defined by the law as either one incident of domestic violence that caused serious physical injury, or more than one incident. The parent's domestic violence behavior needs to fit under one of the domestic violence crimes in </w:t>
+            </w:r>
+            <w:r>
+              <w:lastRenderedPageBreak/>
+              <w:t>the law. There does not have to be a protective order or criminal case for the court to find a parent has a history of domestic violence. The court can find domestic violence based on one parent's testimony.</w:t>
             </w:r>
           </w:p>
           <w:p>
@@ -23460,11 +23498,7 @@
               <w:pStyle w:val="Body"/>
             </w:pPr>
             <w:r>
-              <w:t xml:space="preserve">Generally, it is unusual for a judge in a divorce or custody case to decide that a parent cannot see his or her children. There is research that shows it is important for children to have a relationship with both </w:t>
-            </w:r>
-            <w:r>
-              <w:lastRenderedPageBreak/>
-              <w:t>parents if it can happen in a safe manner.</w:t>
+              <w:t>Generally, it is unusual for a judge in a divorce or custody case to decide that a parent cannot see his or her children. There is research that shows it is important for children to have a relationship with both parents if it can happen in a safe manner.</w:t>
             </w:r>
           </w:p>
           <w:p>
@@ -23501,7 +23535,11 @@
               <w:pStyle w:val="Body"/>
             </w:pPr>
             <w:r>
-              <w:t>The judge will only know about your domestic violence concerns if you state them in the documents you file and when you talk in court. If you have concerns for the children’s safety when in the care of the other parent, or for yourself when interacting with the other parent, describe them to the judge. If the judge is going to allow the other parent to have parenting time (visitation) with the children, you can suggest ways to address your concerns. Some options include:</w:t>
+              <w:t xml:space="preserve">The judge will only know about your domestic violence concerns if you state them in the documents you file and when you talk in court. If you have concerns for the children’s safety when in the care of the other parent, or for yourself when interacting with the other parent, describe them to the judge. If the judge is going to allow the other parent to have parenting time (visitation) with the children, you can suggest </w:t>
+            </w:r>
+            <w:r>
+              <w:lastRenderedPageBreak/>
+              <w:t>ways to address your concerns. Some options include:</w:t>
             </w:r>
           </w:p>
           <w:p>
@@ -23717,7 +23755,6 @@
               <w:ind w:left="420"/>
             </w:pPr>
             <w:r>
-              <w:lastRenderedPageBreak/>
               <w:t xml:space="preserve"> Do not give the other parent a copy of the completed </w:t>
             </w:r>
             <w:r>
@@ -23882,6 +23919,7 @@
               <w:rPr>
                 <w:b/>
               </w:rPr>
+              <w:lastRenderedPageBreak/>
               <w:t>Direction to Seal Child Custody Jurisdiction Affidavit</w:t>
             </w:r>
             <w:r>
@@ -24133,11 +24171,7 @@
               <w:outlineLvl w:val="2"/>
             </w:pPr>
             <w:r>
-              <w:t xml:space="preserve">Establishing or disestablishing paternity in your </w:t>
-            </w:r>
-            <w:r>
-              <w:lastRenderedPageBreak/>
-              <w:t>custody case</w:t>
+              <w:t>Establishing or disestablishing paternity in your custody case</w:t>
             </w:r>
           </w:p>
           <w:p>
@@ -24255,6 +24289,7 @@
               <w:rPr>
                 <w:b/>
               </w:rPr>
+              <w:lastRenderedPageBreak/>
               <w:t xml:space="preserve">Motion &amp; Affidavit for Genetic (DNA) Testing, SHC-1370 </w:t>
             </w:r>
             <w:hyperlink r:id="rId225">
@@ -24372,7 +24407,6 @@
               <w:outlineLvl w:val="2"/>
             </w:pPr>
             <w:r>
-              <w:lastRenderedPageBreak/>
               <w:t>Links in this step</w:t>
             </w:r>
           </w:p>
@@ -24511,6 +24545,9 @@
             </w:hyperlink>
             <w:r>
               <w:br/>
+            </w:r>
+            <w:r>
+              <w:lastRenderedPageBreak/>
               <w:t>courts.alaska.gov/shc/family/docs/shc-1375n.pdf</w:t>
             </w:r>
           </w:p>
@@ -24772,9 +24809,6 @@
             </w:hyperlink>
             <w:r>
               <w:br/>
-            </w:r>
-            <w:r>
-              <w:lastRenderedPageBreak/>
               <w:t>courts.alaska.gov/shc/shclawyer.htm</w:t>
             </w:r>
           </w:p>

</xml_diff>

<commit_message>
corrected type_of_response in to any_true for what to expect after answer step in docx
</commit_message>
<xml_diff>
--- a/docassemble/RespondingChildCustodyActionPlan/data/templates/responding_child_custody_action_plan.docx
+++ b/docassemble/RespondingChildCustodyActionPlan/data/templates/responding_child_custody_action_plan.docx
@@ -487,7 +487,7 @@
                 </mc:Choice>
                 <mc:Fallback>
                   <w:pict>
-                    <v:group w14:anchorId="6FBE3B2B" id="Group 1" o:spid="_x0000_s1026" style="position:absolute;margin-left:0;margin-top:12.95pt;width:58.45pt;height:53.4pt;z-index:3;mso-wrap-distance-left:8.95pt;mso-wrap-distance-right:25.2pt" coordsize="7423,6782" o:gfxdata="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">
+                    <v:group w14:anchorId="15AAC4C2" id="Group 1" o:spid="_x0000_s1026" style="position:absolute;margin-left:0;margin-top:12.95pt;width:58.45pt;height:53.4pt;z-index:3;mso-wrap-distance-left:8.95pt;mso-wrap-distance-right:25.2pt" coordsize="7423,6782" o:gfxdata="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">
                       <v:group id="Group 2" o:spid="_x0000_s1027" style="position:absolute;width:5785;height:6782" coordsize="0,0" o:gfxdata="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">
                         <v:shape id="docshape2" o:spid="_x0000_s1028" style="position:absolute;width:578520;height:678240;visibility:visible;mso-wrap-style:square;v-text-anchor:top" coordsize="915,1071" o:gfxdata="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" path="m85,89l85,,914,r,985l824,985t,85l,1070,,92r573,l573,337r246,l824,1070xe" filled="f" strokecolor="#333" strokeweight=".43858mm">
                           <v:path arrowok="t" textboxrect="0,0,916,1072"/>
@@ -625,11 +625,9 @@
             <w:pPr>
               <w:pStyle w:val="Body"/>
             </w:pPr>
-            <w:proofErr w:type="spellStart"/>
             <w:r>
               <w:t>proper_service_step</w:t>
             </w:r>
-            <w:proofErr w:type="spellEnd"/>
           </w:p>
         </w:tc>
       </w:tr>
@@ -658,14 +656,27 @@
             <w:r>
               <w:t xml:space="preserve">Step </w:t>
             </w:r>
-            <w:fldSimple w:instr=" SEQ stepList \* ARABIC ">
-              <w:r>
-                <w:rPr>
-                  <w:noProof/>
-                </w:rPr>
-                <w:t>1</w:t>
-              </w:r>
-            </w:fldSimple>
+            <w:r>
+              <w:fldChar w:fldCharType="begin"/>
+            </w:r>
+            <w:r>
+              <w:instrText xml:space="preserve"> SEQ stepList \* ARABIC </w:instrText>
+            </w:r>
+            <w:r>
+              <w:fldChar w:fldCharType="separate"/>
+            </w:r>
+            <w:r>
+              <w:rPr>
+                <w:noProof/>
+              </w:rPr>
+              <w:t>1</w:t>
+            </w:r>
+            <w:r>
+              <w:rPr>
+                <w:noProof/>
+              </w:rPr>
+              <w:fldChar w:fldCharType="end"/>
+            </w:r>
             <w:r>
               <w:t xml:space="preserve">: </w:t>
             </w:r>
@@ -1236,15 +1247,7 @@
               <w:br/>
             </w:r>
             <w:r>
-              <w:t>records.courts.alaska.gov/</w:t>
-            </w:r>
-            <w:proofErr w:type="spellStart"/>
-            <w:r>
-              <w:t>eaccess</w:t>
-            </w:r>
-            <w:proofErr w:type="spellEnd"/>
-            <w:r>
-              <w:t>/home.page.2</w:t>
+              <w:t>records.courts.alaska.gov/eaccess/home.page.2</w:t>
             </w:r>
           </w:p>
         </w:tc>
@@ -1416,14 +1419,12 @@
                 <w:shd w:val="clear" w:color="auto" w:fill="FFFFFF"/>
               </w:rPr>
             </w:pPr>
-            <w:proofErr w:type="spellStart"/>
             <w:r>
               <w:rPr>
                 <w:rFonts w:eastAsia="Calibri"/>
               </w:rPr>
               <w:t>answer_jurisdiction_step</w:t>
             </w:r>
-            <w:proofErr w:type="spellEnd"/>
           </w:p>
         </w:tc>
       </w:tr>
@@ -1734,21 +1735,7 @@
               <w:rPr>
                 <w:color w:val="FF0000"/>
               </w:rPr>
-              <w:t xml:space="preserve"> in('still </w:t>
-            </w:r>
-            <w:proofErr w:type="spellStart"/>
-            <w:r>
-              <w:rPr>
-                <w:color w:val="FF0000"/>
-              </w:rPr>
-              <w:t>going','ended</w:t>
-            </w:r>
-            <w:proofErr w:type="spellEnd"/>
-            <w:r>
-              <w:rPr>
-                <w:color w:val="FF0000"/>
-              </w:rPr>
-              <w:t xml:space="preserve"> with no order'</w:t>
+              <w:t xml:space="preserve"> in('still going','ended with no order'</w:t>
             </w:r>
             <w:r>
               <w:rPr>
@@ -2960,7 +2947,6 @@
             <w:pPr>
               <w:pStyle w:val="Body"/>
             </w:pPr>
-            <w:proofErr w:type="spellStart"/>
             <w:r>
               <w:t>decide_</w:t>
             </w:r>
@@ -2970,7 +2956,6 @@
             <w:r>
               <w:t>step</w:t>
             </w:r>
-            <w:proofErr w:type="spellEnd"/>
           </w:p>
         </w:tc>
       </w:tr>
@@ -3002,14 +2987,27 @@
               </w:rPr>
               <w:t xml:space="preserve">Step </w:t>
             </w:r>
-            <w:fldSimple w:instr=" SEQ stepList \* ARABIC ">
-              <w:r>
-                <w:rPr>
-                  <w:noProof/>
-                </w:rPr>
-                <w:t>3</w:t>
-              </w:r>
-            </w:fldSimple>
+            <w:r>
+              <w:fldChar w:fldCharType="begin"/>
+            </w:r>
+            <w:r>
+              <w:instrText xml:space="preserve"> SEQ stepList \* ARABIC </w:instrText>
+            </w:r>
+            <w:r>
+              <w:fldChar w:fldCharType="separate"/>
+            </w:r>
+            <w:r>
+              <w:rPr>
+                <w:noProof/>
+              </w:rPr>
+              <w:t>3</w:t>
+            </w:r>
+            <w:r>
+              <w:rPr>
+                <w:noProof/>
+              </w:rPr>
+              <w:fldChar w:fldCharType="end"/>
+            </w:r>
             <w:r>
               <w:rPr>
                 <w:shd w:val="clear" w:color="auto" w:fill="FFFFFF"/>
@@ -3159,21 +3157,7 @@
               <w:rPr>
                 <w:color w:val="92D050"/>
               </w:rPr>
-              <w:t xml:space="preserve">search the internet to learn about that state’s self-help resources and forms.(Links to NCSC court websites, ABA find a </w:t>
-            </w:r>
-            <w:proofErr w:type="spellStart"/>
-            <w:r>
-              <w:rPr>
-                <w:color w:val="92D050"/>
-              </w:rPr>
-              <w:t>laywer</w:t>
-            </w:r>
-            <w:proofErr w:type="spellEnd"/>
-            <w:r>
-              <w:rPr>
-                <w:color w:val="92D050"/>
-              </w:rPr>
-              <w:t xml:space="preserve">, lawhelp.org) </w:t>
+              <w:t xml:space="preserve">search the internet to learn about that state’s self-help resources and forms.(Links to NCSC court websites, ABA find a laywer, lawhelp.org) </w:t>
             </w:r>
           </w:p>
           <w:p>
@@ -3395,11 +3379,9 @@
             <w:pPr>
               <w:pStyle w:val="Body"/>
             </w:pPr>
-            <w:proofErr w:type="spellStart"/>
             <w:r>
               <w:t>default_options_step</w:t>
             </w:r>
-            <w:proofErr w:type="spellEnd"/>
           </w:p>
         </w:tc>
       </w:tr>
@@ -3828,15 +3810,7 @@
               <w:t>{% if final_order_date_within_10_days %}</w:t>
             </w:r>
             <w:r>
-              <w:t xml:space="preserve">See Step {{ </w:t>
-            </w:r>
-            <w:proofErr w:type="spellStart"/>
-            <w:r>
-              <w:t>learn_reconsider_idx</w:t>
-            </w:r>
-            <w:proofErr w:type="spellEnd"/>
-            <w:r>
-              <w:t xml:space="preserve"> }}: Learn about Motions to Reconsider</w:t>
+              <w:t>See Step {{ learn_reconsider_idx }}: Learn about Motions to Reconsider</w:t>
             </w:r>
             <w:r>
               <w:rPr>
@@ -3845,49 +3819,13 @@
               <w:t>{% elif final_order_more_than_10_days %}</w:t>
             </w:r>
             <w:r>
-              <w:t xml:space="preserve">Step {{ </w:t>
-            </w:r>
-            <w:proofErr w:type="spellStart"/>
-            <w:r>
-              <w:t>learn_set_aside_idx</w:t>
-            </w:r>
-            <w:proofErr w:type="spellEnd"/>
-            <w:r>
-              <w:t xml:space="preserve"> }}: Learn about the Motion to Set Aside Judgment or Order</w:t>
+              <w:t>Step {{ learn_set_aside_idx }}: Learn about the Motion to Set Aside Judgment or Order</w:t>
             </w:r>
             <w:r>
               <w:rPr>
                 <w:color w:val="FFC000"/>
               </w:rPr>
-              <w:t>{% elif defined('</w:t>
-            </w:r>
-            <w:proofErr w:type="spellStart"/>
-            <w:r>
-              <w:rPr>
-                <w:color w:val="FFC000"/>
-              </w:rPr>
-              <w:t>final_order_period</w:t>
-            </w:r>
-            <w:proofErr w:type="spellEnd"/>
-            <w:r>
-              <w:rPr>
-                <w:color w:val="FFC000"/>
-              </w:rPr>
-              <w:t xml:space="preserve">') and </w:t>
-            </w:r>
-            <w:proofErr w:type="spellStart"/>
-            <w:r>
-              <w:rPr>
-                <w:color w:val="FFC000"/>
-              </w:rPr>
-              <w:t>guess_final_order_date</w:t>
-            </w:r>
-            <w:proofErr w:type="spellEnd"/>
-            <w:r>
-              <w:rPr>
-                <w:color w:val="FFC000"/>
-              </w:rPr>
-              <w:t xml:space="preserve"> == 'unknown' %}</w:t>
+              <w:t>{% elif defined('final_order_period') and guess_final_order_date == 'unknown' %}</w:t>
             </w:r>
             <w:r>
               <w:t>See:</w:t>
@@ -3903,15 +3841,7 @@
             </w:pPr>
             <w:r>
               <w:lastRenderedPageBreak/>
-              <w:t xml:space="preserve">Step {{ </w:t>
-            </w:r>
-            <w:proofErr w:type="spellStart"/>
-            <w:r>
-              <w:t>learn_reconsider_idx</w:t>
-            </w:r>
-            <w:proofErr w:type="spellEnd"/>
-            <w:r>
-              <w:t xml:space="preserve"> }}: Learn about Motions to Reconsider and</w:t>
+              <w:t>Step {{ learn_reconsider_idx }}: Learn about Motions to Reconsider and</w:t>
             </w:r>
           </w:p>
           <w:p>
@@ -3923,15 +3853,7 @@
               </w:numPr>
             </w:pPr>
             <w:r>
-              <w:t xml:space="preserve">Step {{ </w:t>
-            </w:r>
-            <w:proofErr w:type="spellStart"/>
-            <w:r>
-              <w:t>learn_set_aside_idx</w:t>
-            </w:r>
-            <w:proofErr w:type="spellEnd"/>
-            <w:r>
-              <w:t xml:space="preserve"> }}: Learn about the Motion to Set Aside Judgment or Order</w:t>
+              <w:t>Step {{ learn_set_aside_idx }}: Learn about the Motion to Set Aside Judgment or Order</w:t>
             </w:r>
           </w:p>
           <w:p>
@@ -4227,15 +4149,7 @@
               <w:t>{% elif type_of_response.any_true('ak custody case', 'ak divorce case') %}</w:t>
             </w:r>
             <w:r>
-              <w:t xml:space="preserve">See Step {{ </w:t>
-            </w:r>
-            <w:proofErr w:type="spellStart"/>
-            <w:r>
-              <w:t>answer_idx</w:t>
-            </w:r>
-            <w:proofErr w:type="spellEnd"/>
-            <w:r>
-              <w:t xml:space="preserve"> }}: Fill out the forms to answer the complaint.</w:t>
+              <w:t>See Step {{ answer_idx }}: Fill out the forms to answer the complaint.</w:t>
             </w:r>
             <w:r>
               <w:rPr>
@@ -4496,15 +4410,7 @@
               <w:t>{% endif %}</w:t>
             </w:r>
             <w:r>
-              <w:t xml:space="preserve">Give {{ other_party_in_case }} a copy. You have to give {{ other_party_in_case }} a copy of every document you file with the court. You can use regular mail or deliver it by hand. See Step {{ </w:t>
-            </w:r>
-            <w:proofErr w:type="spellStart"/>
-            <w:r>
-              <w:t>serve_motion_idx</w:t>
-            </w:r>
-            <w:proofErr w:type="spellEnd"/>
-            <w:r>
-              <w:t xml:space="preserve"> }}: Serve {{ other_party_in_case }}.</w:t>
+              <w:t>Give {{ other_party_in_case }} a copy. You have to give {{ other_party_in_case }} a copy of every document you file with the court. You can use regular mail or deliver it by hand. See Step {{ serve_motion_idx }}: Serve {{ other_party_in_case }}.</w:t>
             </w:r>
           </w:p>
           <w:p>
@@ -4630,17 +4536,8 @@
                 <w:rStyle w:val="Hyperlink"/>
                 <w:color w:val="auto"/>
               </w:rPr>
-              <w:t>courts.alaska.gov/shc/family/</w:t>
-            </w:r>
-            <w:proofErr w:type="spellStart"/>
-            <w:r>
-              <w:rPr>
-                <w:rStyle w:val="Hyperlink"/>
-                <w:color w:val="auto"/>
-              </w:rPr>
-              <w:t>after-judgment.htm#set-aside</w:t>
-            </w:r>
-            <w:proofErr w:type="spellEnd"/>
+              <w:t>courts.alaska.gov/shc/family/after-judgment.htm#set-aside</w:t>
+            </w:r>
           </w:p>
           <w:p>
             <w:pPr>
@@ -4777,13 +4674,8 @@
             </w:hyperlink>
             <w:r>
               <w:br/>
-              <w:t>docassemble.akcourts.gov/start/</w:t>
-            </w:r>
-            <w:proofErr w:type="spellStart"/>
-            <w:r>
-              <w:t>RespondingCustody</w:t>
-            </w:r>
-            <w:proofErr w:type="spellEnd"/>
+              <w:t>docassemble.akcourts.gov/start/RespondingCustody</w:t>
+            </w:r>
             <w:r>
               <w:rPr>
                 <w:color w:val="00B050"/>
@@ -4800,13 +4692,8 @@
             </w:hyperlink>
             <w:r>
               <w:br/>
-              <w:t>docassemble.akcourts.gov/start/</w:t>
-            </w:r>
-            <w:proofErr w:type="spellStart"/>
-            <w:r>
-              <w:t>RespondingDivorceAndSeparation</w:t>
-            </w:r>
-            <w:proofErr w:type="spellEnd"/>
+              <w:t>docassemble.akcourts.gov/start/RespondingDivorceAndSeparation</w:t>
+            </w:r>
           </w:p>
           <w:p>
             <w:pPr>
@@ -4849,16 +4736,8 @@
                 <w:color w:val="auto"/>
               </w:rPr>
               <w:lastRenderedPageBreak/>
-              <w:t>docassemble.akcourts.gov/start/</w:t>
-            </w:r>
-            <w:proofErr w:type="spellStart"/>
-            <w:r>
-              <w:rPr>
-                <w:color w:val="auto"/>
-              </w:rPr>
-              <w:t>FilingAMotion</w:t>
-            </w:r>
-            <w:proofErr w:type="spellEnd"/>
+              <w:t>docassemble.akcourts.gov/start/FilingAMotion</w:t>
+            </w:r>
             <w:r>
               <w:t xml:space="preserve"> </w:t>
             </w:r>
@@ -4920,16 +4799,8 @@
               <w:rPr>
                 <w:color w:val="auto"/>
               </w:rPr>
-              <w:t>docassemble.akcourts.gov/start/</w:t>
-            </w:r>
-            <w:proofErr w:type="spellStart"/>
-            <w:r>
-              <w:rPr>
-                <w:color w:val="auto"/>
-              </w:rPr>
-              <w:t>FilingAMotion</w:t>
-            </w:r>
-            <w:proofErr w:type="spellEnd"/>
+              <w:t>docassemble.akcourts.gov/start/FilingAMotion</w:t>
+            </w:r>
             <w:r>
               <w:t xml:space="preserve"> </w:t>
             </w:r>
@@ -5115,19 +4986,9 @@
             <w:pPr>
               <w:pStyle w:val="Body"/>
             </w:pPr>
-            <w:proofErr w:type="spellStart"/>
-            <w:r>
-              <w:t>learn_reconsider_step</w:t>
-            </w:r>
-            <w:proofErr w:type="spellEnd"/>
-            <w:r>
-              <w:t xml:space="preserve"> and </w:t>
-            </w:r>
-            <w:proofErr w:type="spellStart"/>
-            <w:r>
-              <w:t>fill_reconsider_step</w:t>
-            </w:r>
-            <w:proofErr w:type="spellEnd"/>
+            <w:r>
+              <w:t>learn_reconsider_step and fill_reconsider_step</w:t>
+            </w:r>
           </w:p>
         </w:tc>
       </w:tr>
@@ -5156,14 +5017,27 @@
             <w:r>
               <w:t xml:space="preserve">Step </w:t>
             </w:r>
-            <w:fldSimple w:instr=" SEQ stepList \* ARABIC ">
-              <w:r>
-                <w:rPr>
-                  <w:noProof/>
-                </w:rPr>
-                <w:t>5</w:t>
-              </w:r>
-            </w:fldSimple>
+            <w:r>
+              <w:fldChar w:fldCharType="begin"/>
+            </w:r>
+            <w:r>
+              <w:instrText xml:space="preserve"> SEQ stepList \* ARABIC </w:instrText>
+            </w:r>
+            <w:r>
+              <w:fldChar w:fldCharType="separate"/>
+            </w:r>
+            <w:r>
+              <w:rPr>
+                <w:noProof/>
+              </w:rPr>
+              <w:t>5</w:t>
+            </w:r>
+            <w:r>
+              <w:rPr>
+                <w:noProof/>
+              </w:rPr>
+              <w:fldChar w:fldCharType="end"/>
+            </w:r>
             <w:r>
               <w:t>: Learn about Motions to Reconsider</w:t>
             </w:r>
@@ -5224,15 +5098,7 @@
               <w:pStyle w:val="Body"/>
             </w:pPr>
             <w:r>
-              <w:t xml:space="preserve">{% for image_data in </w:t>
-            </w:r>
-            <w:proofErr w:type="spellStart"/>
-            <w:r>
-              <w:t>distribution_certificate_list</w:t>
-            </w:r>
-            <w:proofErr w:type="spellEnd"/>
-            <w:r>
-              <w:t xml:space="preserve"> %}</w:t>
+              <w:t>{% for image_data in distribution_certificate_list %}</w:t>
             </w:r>
           </w:p>
           <w:p>
@@ -6098,15 +5964,7 @@
             </w:r>
             <w:r>
               <w:br/>
-              <w:t>youtube.com/</w:t>
-            </w:r>
-            <w:proofErr w:type="spellStart"/>
-            <w:r>
-              <w:t>watch?v</w:t>
-            </w:r>
-            <w:proofErr w:type="spellEnd"/>
-            <w:r>
-              <w:t>=2irmxT0_0EA</w:t>
+              <w:t>youtube.com/watch?v=2irmxT0_0EA</w:t>
             </w:r>
           </w:p>
         </w:tc>
@@ -6226,20 +6084,10 @@
             <w:pPr>
               <w:pStyle w:val="Body"/>
             </w:pPr>
-            <w:proofErr w:type="spellStart"/>
             <w:r>
               <w:lastRenderedPageBreak/>
-              <w:t>learn_set_aside_step</w:t>
-            </w:r>
-            <w:proofErr w:type="spellEnd"/>
-            <w:r>
-              <w:t xml:space="preserve"> and </w:t>
-            </w:r>
-            <w:proofErr w:type="spellStart"/>
-            <w:r>
-              <w:t>fill_set_aside_step</w:t>
-            </w:r>
-            <w:proofErr w:type="spellEnd"/>
+              <w:t>learn_set_aside_step and fill_set_aside_step</w:t>
+            </w:r>
           </w:p>
         </w:tc>
       </w:tr>
@@ -6354,21 +6202,7 @@
               <w:rPr>
                 <w:color w:val="FFC000"/>
               </w:rPr>
-              <w:t xml:space="preserve">{% if user_need == 'change AK order' and </w:t>
-            </w:r>
-            <w:proofErr w:type="spellStart"/>
-            <w:r>
-              <w:rPr>
-                <w:color w:val="FFC000"/>
-              </w:rPr>
-              <w:t>type_of_final_order.all_true</w:t>
-            </w:r>
-            <w:proofErr w:type="spellEnd"/>
-            <w:r>
-              <w:rPr>
-                <w:color w:val="FFC000"/>
-              </w:rPr>
-              <w:t>('custody order', exclusive = True) %}</w:t>
+              <w:t>{% if user_need == 'change AK order' and type_of_final_order.all_true('custody order', exclusive = True) %}</w:t>
             </w:r>
             <w:r>
               <w:t xml:space="preserve">custody </w:t>
@@ -6490,15 +6324,7 @@
               <w:pStyle w:val="Body"/>
             </w:pPr>
             <w:r>
-              <w:t xml:space="preserve">{% for image_data in </w:t>
-            </w:r>
-            <w:proofErr w:type="spellStart"/>
-            <w:r>
-              <w:t>distribution_certificate_list</w:t>
-            </w:r>
-            <w:proofErr w:type="spellEnd"/>
-            <w:r>
-              <w:t xml:space="preserve"> %}</w:t>
+              <w:t>{% for image_data in distribution_certificate_list %}</w:t>
             </w:r>
           </w:p>
           <w:p>
@@ -7409,15 +7235,7 @@
               <w:ind w:left="750"/>
             </w:pPr>
             <w:r>
-              <w:t>If you cannot get to a notary public or someone who has the power to take oaths, you can “self-</w:t>
-            </w:r>
-            <w:proofErr w:type="spellStart"/>
-            <w:r>
-              <w:t>certify.”Use</w:t>
-            </w:r>
-            <w:proofErr w:type="spellEnd"/>
-            <w:r>
-              <w:t>:</w:t>
+              <w:t>If you cannot get to a notary public or someone who has the power to take oaths, you can “self-certify.”Use:</w:t>
             </w:r>
           </w:p>
           <w:p>
@@ -7629,7 +7447,7 @@
                   </mc:Choice>
                   <mc:Fallback>
                     <w:pict>
-                      <v:rect w14:anchorId="0A138BEF" id="Rectangle 2" o:spid="_x0000_s1026" alt="Play Motions Part 1: How to ask the court for something Video" style="width:18.75pt;height:18.75pt;visibility:visible;mso-wrap-style:square;mso-left-percent:-10001;mso-top-percent:-10001;mso-position-horizontal:absolute;mso-position-horizontal-relative:char;mso-position-vertical:absolute;mso-position-vertical-relative:line;mso-left-percent:-10001;mso-top-percent:-10001;v-text-anchor:top" o:gfxdata="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" filled="f" stroked="f" strokeweight="0">
+                      <v:rect w14:anchorId="5B6F744C" id="Rectangle 2" o:spid="_x0000_s1026" alt="Play Motions Part 1: How to ask the court for something Video" style="width:18.75pt;height:18.75pt;visibility:visible;mso-wrap-style:square;mso-left-percent:-10001;mso-top-percent:-10001;mso-position-horizontal:absolute;mso-position-horizontal-relative:char;mso-position-vertical:absolute;mso-position-vertical-relative:line;mso-left-percent:-10001;mso-top-percent:-10001;v-text-anchor:top" o:gfxdata="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" filled="f" stroked="f" strokeweight="0">
                         <w10:anchorlock/>
                       </v:rect>
                     </w:pict>
@@ -7766,19 +7584,11 @@
               <w:t xml:space="preserve">as a </w:t>
             </w:r>
             <w:hyperlink r:id="rId65">
-              <w:proofErr w:type="spellStart"/>
               <w:r>
                 <w:rPr>
                   <w:rStyle w:val="Hyperlink"/>
                 </w:rPr>
-                <w:t>PDf</w:t>
-              </w:r>
-              <w:proofErr w:type="spellEnd"/>
-              <w:r>
-                <w:rPr>
-                  <w:rStyle w:val="Hyperlink"/>
-                </w:rPr>
-                <w:t xml:space="preserve"> file</w:t>
+                <w:t>PDf file</w:t>
               </w:r>
             </w:hyperlink>
             <w:r>
@@ -7795,15 +7605,7 @@
             </w:r>
             <w:r>
               <w:br/>
-              <w:t>youtube.com/</w:t>
-            </w:r>
-            <w:proofErr w:type="spellStart"/>
-            <w:r>
-              <w:t>watch?v</w:t>
-            </w:r>
-            <w:proofErr w:type="spellEnd"/>
-            <w:r>
-              <w:t>=2irmxT0_0EA</w:t>
+              <w:t>youtube.com/watch?v=2irmxT0_0EA</w:t>
             </w:r>
           </w:p>
         </w:tc>
@@ -8343,12 +8145,10 @@
             <w:pPr>
               <w:pStyle w:val="Body"/>
             </w:pPr>
-            <w:proofErr w:type="spellStart"/>
             <w:r>
               <w:lastRenderedPageBreak/>
               <w:t>want_help_to_agree_step</w:t>
             </w:r>
-            <w:proofErr w:type="spellEnd"/>
           </w:p>
         </w:tc>
       </w:tr>
@@ -9872,15 +9672,7 @@
             </w:r>
             <w:r>
               <w:br/>
-              <w:t>youtube.com/</w:t>
-            </w:r>
-            <w:proofErr w:type="spellStart"/>
-            <w:r>
-              <w:t>watch?v</w:t>
-            </w:r>
-            <w:proofErr w:type="spellEnd"/>
-            <w:r>
-              <w:t>=4EuW9HET3nM</w:t>
+              <w:t>youtube.com/watch?v=4EuW9HET3nM</w:t>
             </w:r>
           </w:p>
           <w:p>
@@ -10421,12 +10213,10 @@
             <w:pPr>
               <w:pStyle w:val="Body"/>
             </w:pPr>
-            <w:proofErr w:type="spellStart"/>
             <w:r>
               <w:lastRenderedPageBreak/>
               <w:t>answer_step</w:t>
             </w:r>
-            <w:proofErr w:type="spellEnd"/>
           </w:p>
         </w:tc>
       </w:tr>
@@ -11665,25 +11455,7 @@
                 <w:bCs/>
                 <w:color w:val="auto"/>
               </w:rPr>
-              <w:t xml:space="preserve">the case </w:t>
-            </w:r>
-            <w:proofErr w:type="gramStart"/>
-            <w:r>
-              <w:rPr>
-                <w:b w:val="0"/>
-                <w:bCs/>
-                <w:color w:val="auto"/>
-              </w:rPr>
-              <w:t>number</w:t>
-            </w:r>
-            <w:proofErr w:type="gramEnd"/>
-            <w:r>
-              <w:rPr>
-                <w:b w:val="0"/>
-                <w:bCs/>
-                <w:color w:val="auto"/>
-              </w:rPr>
-              <w:t>.</w:t>
+              <w:t>the case number.</w:t>
             </w:r>
           </w:p>
           <w:p>
@@ -12865,11 +12637,9 @@
                 <w:bCs/>
               </w:rPr>
             </w:pPr>
-            <w:proofErr w:type="spellStart"/>
             <w:r>
               <w:t>dismiss_step</w:t>
             </w:r>
-            <w:proofErr w:type="spellEnd"/>
           </w:p>
         </w:tc>
       </w:tr>
@@ -13387,21 +13157,7 @@
                 <w:bCs/>
               </w:rPr>
               <w:br/>
-              <w:t>youtube.com/</w:t>
-            </w:r>
-            <w:proofErr w:type="spellStart"/>
-            <w:r>
-              <w:rPr>
-                <w:bCs/>
-              </w:rPr>
-              <w:t>watch?v</w:t>
-            </w:r>
-            <w:proofErr w:type="spellEnd"/>
-            <w:r>
-              <w:rPr>
-                <w:bCs/>
-              </w:rPr>
-              <w:t>=2irmxT0_0EA</w:t>
+              <w:t>youtube.com/watch?v=2irmxT0_0EA</w:t>
             </w:r>
           </w:p>
         </w:tc>
@@ -15040,24 +14796,14 @@
             <w:pPr>
               <w:pStyle w:val="Body"/>
             </w:pPr>
-            <w:proofErr w:type="spellStart"/>
             <w:r>
               <w:t>file_motion_step</w:t>
             </w:r>
-            <w:proofErr w:type="spellEnd"/>
             <w:r>
               <w:t xml:space="preserve"> in aka2j_templates.yml and Step 1 in  </w:t>
             </w:r>
             <w:r>
-              <w:t>"G:\Family Law\Legal Navigator\</w:t>
-            </w:r>
-            <w:proofErr w:type="gramStart"/>
-            <w:r>
-              <w:t>A</w:t>
-            </w:r>
-            <w:proofErr w:type="gramEnd"/>
-            <w:r>
-              <w:t xml:space="preserve"> Interviews\Conventions\File and Serve\File and serve a motion.docx"</w:t>
+              <w:t>"G:\Family Law\Legal Navigator\A Interviews\Conventions\File and Serve\File and serve a motion.docx"</w:t>
             </w:r>
           </w:p>
         </w:tc>
@@ -15087,14 +14833,27 @@
             <w:r>
               <w:t xml:space="preserve">Step </w:t>
             </w:r>
-            <w:fldSimple w:instr=" SEQ stepList \* MERGEFORMAT ">
-              <w:r>
-                <w:rPr>
-                  <w:noProof/>
-                </w:rPr>
-                <w:t>14</w:t>
-              </w:r>
-            </w:fldSimple>
+            <w:r>
+              <w:fldChar w:fldCharType="begin"/>
+            </w:r>
+            <w:r>
+              <w:instrText xml:space="preserve"> SEQ stepList \* MERGEFORMAT </w:instrText>
+            </w:r>
+            <w:r>
+              <w:fldChar w:fldCharType="separate"/>
+            </w:r>
+            <w:r>
+              <w:rPr>
+                <w:noProof/>
+              </w:rPr>
+              <w:t>14</w:t>
+            </w:r>
+            <w:r>
+              <w:rPr>
+                <w:noProof/>
+              </w:rPr>
+              <w:fldChar w:fldCharType="end"/>
+            </w:r>
             <w:r>
               <w:t xml:space="preserve">: </w:t>
             </w:r>
@@ -15108,30 +14867,11 @@
               <w:rPr>
                 <w:color w:val="FF0000"/>
               </w:rPr>
-              <w:t>if defined('</w:t>
-            </w:r>
-            <w:proofErr w:type="spellStart"/>
-            <w:r>
-              <w:rPr>
-                <w:color w:val="FF0000"/>
-              </w:rPr>
-              <w:t>file_step_heading</w:t>
-            </w:r>
-            <w:proofErr w:type="spellEnd"/>
-            <w:r>
-              <w:rPr>
-                <w:color w:val="FF0000"/>
-              </w:rPr>
-              <w:t>') %}</w:t>
-            </w:r>
-            <w:r>
-              <w:t xml:space="preserve">{{ </w:t>
-            </w:r>
-            <w:proofErr w:type="spellStart"/>
-            <w:r>
-              <w:t>file_step_heading</w:t>
-            </w:r>
-            <w:proofErr w:type="spellEnd"/>
+              <w:t>if defined('file_step_heading') %}</w:t>
+            </w:r>
+            <w:r>
+              <w:t>{{ file_step_heading</w:t>
+            </w:r>
             <w:r>
               <w:t xml:space="preserve"> </w:t>
             </w:r>
@@ -15184,49 +14924,13 @@
               <w:pStyle w:val="Body"/>
             </w:pPr>
             <w:r>
-              <w:t xml:space="preserve">{{ </w:t>
-            </w:r>
-            <w:proofErr w:type="spellStart"/>
-            <w:r>
-              <w:t>file_motion_to_enforce</w:t>
-            </w:r>
-            <w:proofErr w:type="spellEnd"/>
-            <w:r>
-              <w:t xml:space="preserve"> }}</w:t>
+              <w:t>{{ file_motion_to_enforce }}</w:t>
             </w:r>
             <w:r>
               <w:rPr>
                 <w:color w:val="00B0F0"/>
               </w:rPr>
-              <w:t>{% if defined('</w:t>
-            </w:r>
-            <w:proofErr w:type="spellStart"/>
-            <w:r>
-              <w:rPr>
-                <w:color w:val="00B0F0"/>
-              </w:rPr>
-              <w:t>file_step_heading</w:t>
-            </w:r>
-            <w:proofErr w:type="spellEnd"/>
-            <w:r>
-              <w:rPr>
-                <w:color w:val="00B0F0"/>
-              </w:rPr>
-              <w:t xml:space="preserve">') and </w:t>
-            </w:r>
-            <w:proofErr w:type="spellStart"/>
-            <w:r>
-              <w:rPr>
-                <w:color w:val="00B0F0"/>
-              </w:rPr>
-              <w:t>file_step_heading</w:t>
-            </w:r>
-            <w:proofErr w:type="spellEnd"/>
-            <w:r>
-              <w:rPr>
-                <w:color w:val="00B0F0"/>
-              </w:rPr>
-              <w:t xml:space="preserve"> == 'File your Motion to Set Aside' %}</w:t>
+              <w:t>{% if defined('file_step_heading') and file_step_heading == 'File your Motion to Set Aside' %}</w:t>
             </w:r>
             <w:r>
               <w:t xml:space="preserve">If you decide that a </w:t>
@@ -15677,27 +15381,37 @@
               <w:rPr>
                 <w:color w:val="FFC000"/>
               </w:rPr>
-              <w:t>type_of_final_order.any_true('</w:t>
-            </w:r>
-            <w:proofErr w:type="spellStart"/>
+              <w:t>type_of_final_order.any_true('custody','child support') and why_</w:t>
+            </w:r>
             <w:r>
               <w:rPr>
                 <w:color w:val="FFC000"/>
               </w:rPr>
-              <w:t>custody','child</w:t>
-            </w:r>
-            <w:proofErr w:type="spellEnd"/>
+              <w:t>change in ('review', 'schedule', 'income')</w:t>
+            </w:r>
             <w:r>
               <w:rPr>
                 <w:color w:val="FFC000"/>
               </w:rPr>
-              <w:t xml:space="preserve"> support') and why_</w:t>
+              <w:t xml:space="preserve"> </w:t>
             </w:r>
             <w:r>
               <w:rPr>
                 <w:color w:val="FFC000"/>
               </w:rPr>
-              <w:t>change in ('review', 'schedule', 'income')</w:t>
+              <w:t xml:space="preserve">and </w:t>
+            </w:r>
+            <w:r>
+              <w:rPr>
+                <w:color w:val="92D050"/>
+              </w:rPr>
+              <w:t>(</w:t>
+            </w:r>
+            <w:r>
+              <w:rPr>
+                <w:color w:val="92D050"/>
+              </w:rPr>
+              <w:t>type_of_final_order.all_false('spousal support', 'property or debt')</w:t>
             </w:r>
             <w:r>
               <w:rPr>
@@ -15707,115 +15421,69 @@
             </w:r>
             <w:r>
               <w:rPr>
+                <w:color w:val="92D050"/>
+              </w:rPr>
+              <w:t>or</w:t>
+            </w:r>
+            <w:r>
+              <w:rPr>
                 <w:color w:val="FFC000"/>
               </w:rPr>
-              <w:t xml:space="preserve">and </w:t>
+              <w:t xml:space="preserve"> </w:t>
+            </w:r>
+            <w:r>
+              <w:rPr>
+                <w:color w:val="00B050"/>
+              </w:rPr>
+              <w:t>(</w:t>
+            </w:r>
+            <w:r>
+              <w:rPr>
+                <w:color w:val="00B050"/>
+              </w:rPr>
+              <w:t>type_of_final_order.any_true('spousal support', 'property or debt') and why_change_divorce_order != 'changed circumstances'</w:t>
+            </w:r>
+            <w:r>
+              <w:rPr>
+                <w:color w:val="00B050"/>
+              </w:rPr>
+              <w:t>)</w:t>
             </w:r>
             <w:r>
               <w:rPr>
                 <w:color w:val="92D050"/>
               </w:rPr>
-              <w:t>(</w:t>
-            </w:r>
-            <w:proofErr w:type="spellStart"/>
+              <w:t>)</w:t>
+            </w:r>
+            <w:r>
+              <w:rPr>
+                <w:color w:val="FFC000"/>
+              </w:rPr>
+              <w:t>)</w:t>
+            </w:r>
+            <w:r>
+              <w:rPr>
+                <w:color w:val="FFC000"/>
+              </w:rPr>
+              <w:t xml:space="preserve"> </w:t>
+            </w:r>
+            <w:r>
+              <w:rPr>
+                <w:color w:val="7030A0"/>
+              </w:rPr>
+              <w:t>or</w:t>
+            </w:r>
+            <w:r>
+              <w:rPr>
+                <w:color w:val="FFC000"/>
+              </w:rPr>
+              <w:t xml:space="preserve"> (type_of_final_order.any_true('spousal support', 'property or debt ') and why_change_divorce_order == 'changed circumstances' and </w:t>
+            </w:r>
             <w:r>
               <w:rPr>
                 <w:color w:val="92D050"/>
               </w:rPr>
-              <w:t>type_of_final_order.all_false</w:t>
-            </w:r>
-            <w:proofErr w:type="spellEnd"/>
-            <w:r>
-              <w:rPr>
-                <w:color w:val="92D050"/>
-              </w:rPr>
-              <w:t>('spousal support', 'property or debt')</w:t>
-            </w:r>
-            <w:r>
-              <w:rPr>
-                <w:color w:val="FFC000"/>
-              </w:rPr>
-              <w:t xml:space="preserve"> </w:t>
-            </w:r>
-            <w:r>
-              <w:rPr>
-                <w:color w:val="92D050"/>
-              </w:rPr>
-              <w:t>or</w:t>
-            </w:r>
-            <w:r>
-              <w:rPr>
-                <w:color w:val="FFC000"/>
-              </w:rPr>
-              <w:t xml:space="preserve"> </w:t>
-            </w:r>
-            <w:r>
-              <w:rPr>
-                <w:color w:val="00B050"/>
-              </w:rPr>
-              <w:t>(</w:t>
-            </w:r>
-            <w:r>
-              <w:rPr>
-                <w:color w:val="00B050"/>
-              </w:rPr>
-              <w:t>type_of_final_order.any_true('spousal support', 'property or debt') and why_change_divorce_order != 'changed circumstances'</w:t>
-            </w:r>
-            <w:r>
-              <w:rPr>
-                <w:color w:val="00B050"/>
-              </w:rPr>
-              <w:t>)</w:t>
-            </w:r>
-            <w:r>
-              <w:rPr>
-                <w:color w:val="92D050"/>
-              </w:rPr>
-              <w:t>)</w:t>
-            </w:r>
-            <w:r>
-              <w:rPr>
-                <w:color w:val="FFC000"/>
-              </w:rPr>
-              <w:t>)</w:t>
-            </w:r>
-            <w:r>
-              <w:rPr>
-                <w:color w:val="FFC000"/>
-              </w:rPr>
-              <w:t xml:space="preserve"> </w:t>
-            </w:r>
-            <w:r>
-              <w:rPr>
-                <w:color w:val="7030A0"/>
-              </w:rPr>
-              <w:t>or</w:t>
-            </w:r>
-            <w:r>
-              <w:rPr>
-                <w:color w:val="FFC000"/>
-              </w:rPr>
-              <w:t xml:space="preserve"> (type_of_final_order.any_true('spousal support', 'property or debt ') and why_change_divorce_order == 'changed circumstances' and </w:t>
-            </w:r>
-            <w:r>
-              <w:rPr>
-                <w:color w:val="92D050"/>
-              </w:rPr>
-              <w:t>(</w:t>
-            </w:r>
-            <w:proofErr w:type="spellStart"/>
-            <w:r>
-              <w:rPr>
-                <w:color w:val="92D050"/>
-              </w:rPr>
-              <w:t>type_of_final_order.all_false</w:t>
-            </w:r>
-            <w:proofErr w:type="spellEnd"/>
-            <w:r>
-              <w:rPr>
-                <w:color w:val="92D050"/>
-              </w:rPr>
-              <w:t xml:space="preserve">('child support', 'custody') or </w:t>
+              <w:t xml:space="preserve">(type_of_final_order.all_false('child support', 'custody') or </w:t>
             </w:r>
             <w:r>
               <w:rPr>
@@ -16367,21 +16035,8 @@
               </w:r>
               <w:r>
                 <w:br/>
-                <w:t>courts.alaska.gov/</w:t>
+                <w:t>courts.alaska.gov/efile/index.htm#current-courts</w:t>
               </w:r>
-              <w:proofErr w:type="spellStart"/>
-              <w:r>
-                <w:t>efile</w:t>
-              </w:r>
-              <w:proofErr w:type="spellEnd"/>
-              <w:r>
-                <w:t>/</w:t>
-              </w:r>
-              <w:proofErr w:type="spellStart"/>
-              <w:r>
-                <w:t>index.htm#current-courts</w:t>
-              </w:r>
-              <w:proofErr w:type="spellEnd"/>
             </w:hyperlink>
           </w:p>
           <w:p>
@@ -16411,15 +16066,7 @@
             </w:r>
             <w:r>
               <w:br/>
-              <w:t>courts.alaska.gov/</w:t>
-            </w:r>
-            <w:proofErr w:type="spellStart"/>
-            <w:r>
-              <w:t>courtdir</w:t>
-            </w:r>
-            <w:proofErr w:type="spellEnd"/>
-            <w:r>
-              <w:t>/efiling.htm</w:t>
+              <w:t>courts.alaska.gov/courtdir/efiling.htm</w:t>
             </w:r>
           </w:p>
         </w:tc>
@@ -16901,16 +16548,8 @@
                 <w:rPr>
                   <w:rStyle w:val="Hyperlink"/>
                 </w:rPr>
-                <w:t xml:space="preserve">See if your court uses </w:t>
+                <w:t>See if your court uses Truefiling</w:t>
               </w:r>
-              <w:proofErr w:type="spellStart"/>
-              <w:r>
-                <w:rPr>
-                  <w:rStyle w:val="Hyperlink"/>
-                </w:rPr>
-                <w:t>Truefiling</w:t>
-              </w:r>
-              <w:proofErr w:type="spellEnd"/>
             </w:hyperlink>
             <w:r>
               <w:t>. Or</w:t>
@@ -17048,21 +16687,8 @@
             </w:hyperlink>
             <w:r>
               <w:br/>
-              <w:t>courts.alaska.gov/</w:t>
-            </w:r>
-            <w:proofErr w:type="spellStart"/>
-            <w:r>
-              <w:t>courtdir</w:t>
-            </w:r>
-            <w:proofErr w:type="spellEnd"/>
-            <w:r>
-              <w:t>/</w:t>
-            </w:r>
-            <w:proofErr w:type="spellStart"/>
-            <w:r>
-              <w:t>index.htm#trial</w:t>
-            </w:r>
-            <w:proofErr w:type="spellEnd"/>
+              <w:t>courts.alaska.gov/courtdir/index.htm#trial</w:t>
+            </w:r>
           </w:p>
           <w:p>
             <w:pPr>
@@ -17084,13 +16710,8 @@
               <w:br/>
             </w:r>
             <w:r>
-              <w:t>courts.alaska.gov/</w:t>
-            </w:r>
-            <w:proofErr w:type="spellStart"/>
-            <w:r>
-              <w:t>efile</w:t>
-            </w:r>
-            <w:proofErr w:type="spellEnd"/>
+              <w:t>courts.alaska.gov/efile</w:t>
+            </w:r>
           </w:p>
           <w:p>
             <w:pPr>
@@ -17109,33 +16730,12 @@
               <w:rPr>
                 <w:rStyle w:val="Hyperlink"/>
               </w:rPr>
-              <w:t xml:space="preserve"> if your court uses </w:t>
-            </w:r>
-            <w:proofErr w:type="spellStart"/>
-            <w:r>
-              <w:rPr>
-                <w:rStyle w:val="Hyperlink"/>
-              </w:rPr>
-              <w:t>Truefiling</w:t>
-            </w:r>
-            <w:proofErr w:type="spellEnd"/>
+              <w:t xml:space="preserve"> if your court uses Truefiling</w:t>
+            </w:r>
             <w:r>
               <w:br/>
-              <w:t>courts.alaska.gov/</w:t>
-            </w:r>
-            <w:proofErr w:type="spellStart"/>
-            <w:r>
-              <w:t>efile</w:t>
-            </w:r>
-            <w:proofErr w:type="spellEnd"/>
-            <w:r>
-              <w:t>/</w:t>
-            </w:r>
-            <w:proofErr w:type="spellStart"/>
-            <w:r>
-              <w:t>index.htm#current-courts</w:t>
-            </w:r>
-            <w:proofErr w:type="spellEnd"/>
+              <w:t>courts.alaska.gov/efile/index.htm#current-courts</w:t>
+            </w:r>
           </w:p>
           <w:p>
             <w:pPr>
@@ -17151,15 +16751,7 @@
             </w:hyperlink>
             <w:r>
               <w:br/>
-              <w:t>courts.alaska.gov/</w:t>
-            </w:r>
-            <w:proofErr w:type="spellStart"/>
-            <w:r>
-              <w:t>courtdir</w:t>
-            </w:r>
-            <w:proofErr w:type="spellEnd"/>
-            <w:r>
-              <w:t>/efiling.htm</w:t>
+              <w:t>courts.alaska.gov/courtdir/efiling.htm</w:t>
             </w:r>
           </w:p>
         </w:tc>
@@ -17260,21 +16852,8 @@
             <w:pPr>
               <w:pStyle w:val="Body"/>
             </w:pPr>
-            <w:proofErr w:type="spellStart"/>
-            <w:r>
-              <w:t>file_complaint_step</w:t>
-            </w:r>
-            <w:proofErr w:type="spellEnd"/>
-            <w:r>
-              <w:t xml:space="preserve"> in aka2j_templates.yml and Step 1 in "G:\Family Law\Legal Navigator\</w:t>
-            </w:r>
-            <w:proofErr w:type="gramStart"/>
-            <w:r>
-              <w:t>A</w:t>
-            </w:r>
-            <w:proofErr w:type="gramEnd"/>
-            <w:r>
-              <w:t xml:space="preserve"> Interviews\Conventions\File and Serve\File and Serve in Starting a case.docx</w:t>
+            <w:r>
+              <w:t>file_complaint_step in aka2j_templates.yml and Step 1 in "G:\Family Law\Legal Navigator\A Interviews\Conventions\File and Serve\File and Serve in Starting a case.docx</w:t>
             </w:r>
           </w:p>
         </w:tc>
@@ -17304,14 +16883,27 @@
             <w:r>
               <w:t xml:space="preserve">Step </w:t>
             </w:r>
-            <w:fldSimple w:instr=" SEQ stepList \* ARABIC ">
-              <w:r>
-                <w:rPr>
-                  <w:noProof/>
-                </w:rPr>
-                <w:t>16</w:t>
-              </w:r>
-            </w:fldSimple>
+            <w:r>
+              <w:fldChar w:fldCharType="begin"/>
+            </w:r>
+            <w:r>
+              <w:instrText xml:space="preserve"> SEQ stepList \* ARABIC </w:instrText>
+            </w:r>
+            <w:r>
+              <w:fldChar w:fldCharType="separate"/>
+            </w:r>
+            <w:r>
+              <w:rPr>
+                <w:noProof/>
+              </w:rPr>
+              <w:t>16</w:t>
+            </w:r>
+            <w:r>
+              <w:rPr>
+                <w:noProof/>
+              </w:rPr>
+              <w:fldChar w:fldCharType="end"/>
+            </w:r>
             <w:r>
               <w:t>: File the original with your local court</w:t>
             </w:r>
@@ -18076,15 +17668,7 @@
               <w:t>(</w:t>
             </w:r>
             <w:r>
-              <w:t xml:space="preserve">not minor_children and agree_or_settle in('no prop debt or </w:t>
-            </w:r>
-            <w:proofErr w:type="spellStart"/>
-            <w:r>
-              <w:t>pregnancy','agree','do</w:t>
-            </w:r>
-            <w:proofErr w:type="spellEnd"/>
-            <w:r>
-              <w:t xml:space="preserve"> not know')</w:t>
+              <w:t>not minor_children and agree_or_settle in('no prop debt or pregnancy','agree','do not know')</w:t>
             </w:r>
             <w:r>
               <w:rPr>
@@ -18123,15 +17707,7 @@
               <w:t>(</w:t>
             </w:r>
             <w:r>
-              <w:t>user_need == 'custody' and which_forms in('</w:t>
-            </w:r>
-            <w:proofErr w:type="spellStart"/>
-            <w:r>
-              <w:t>agree','both</w:t>
-            </w:r>
-            <w:proofErr w:type="spellEnd"/>
-            <w:r>
-              <w:t>')</w:t>
+              <w:t>user_need == 'custody' and which_forms in('agree','both')</w:t>
             </w:r>
             <w:r>
               <w:rPr>
@@ -18220,21 +17796,8 @@
             </w:hyperlink>
             <w:r>
               <w:br/>
-              <w:t>courts.alaska.gov/</w:t>
-            </w:r>
-            <w:proofErr w:type="spellStart"/>
-            <w:r>
-              <w:t>courtdir</w:t>
-            </w:r>
-            <w:proofErr w:type="spellEnd"/>
-            <w:r>
-              <w:t>/</w:t>
-            </w:r>
-            <w:proofErr w:type="spellStart"/>
-            <w:r>
-              <w:t>index.htm#trial</w:t>
-            </w:r>
-            <w:proofErr w:type="spellEnd"/>
+              <w:t>courts.alaska.gov/courtdir/index.htm#trial</w:t>
+            </w:r>
           </w:p>
           <w:p>
             <w:pPr>
@@ -18256,21 +17819,8 @@
               <w:br/>
             </w:r>
             <w:r>
-              <w:t>courts.alaska.gov/</w:t>
-            </w:r>
-            <w:proofErr w:type="spellStart"/>
-            <w:r>
-              <w:t>efile</w:t>
-            </w:r>
-            <w:proofErr w:type="spellEnd"/>
-            <w:r>
-              <w:t>/</w:t>
-            </w:r>
-            <w:proofErr w:type="spellStart"/>
-            <w:r>
-              <w:t>index.htm#current-courts</w:t>
-            </w:r>
-            <w:proofErr w:type="spellEnd"/>
+              <w:t>courts.alaska.gov/efile/index.htm#current-courts</w:t>
+            </w:r>
           </w:p>
           <w:p>
             <w:pPr>
@@ -18286,15 +17836,7 @@
             </w:hyperlink>
             <w:r>
               <w:br/>
-              <w:t>courts.alaska.gov/</w:t>
-            </w:r>
-            <w:proofErr w:type="spellStart"/>
-            <w:r>
-              <w:t>courtdir</w:t>
-            </w:r>
-            <w:proofErr w:type="spellEnd"/>
-            <w:r>
-              <w:t>/efiling.htm</w:t>
+              <w:t>courts.alaska.gov/courtdir/efiling.htm</w:t>
             </w:r>
           </w:p>
           <w:p>
@@ -18804,14 +18346,27 @@
             <w:r>
               <w:t xml:space="preserve">Step </w:t>
             </w:r>
-            <w:fldSimple w:instr=" SEQ stepList \* ARABIC ">
-              <w:r>
-                <w:rPr>
-                  <w:noProof/>
-                </w:rPr>
-                <w:t>18</w:t>
-              </w:r>
-            </w:fldSimple>
+            <w:r>
+              <w:fldChar w:fldCharType="begin"/>
+            </w:r>
+            <w:r>
+              <w:instrText xml:space="preserve"> SEQ stepList \* ARABIC </w:instrText>
+            </w:r>
+            <w:r>
+              <w:fldChar w:fldCharType="separate"/>
+            </w:r>
+            <w:r>
+              <w:rPr>
+                <w:noProof/>
+              </w:rPr>
+              <w:t>18</w:t>
+            </w:r>
+            <w:r>
+              <w:rPr>
+                <w:noProof/>
+              </w:rPr>
+              <w:fldChar w:fldCharType="end"/>
+            </w:r>
             <w:r>
               <w:t xml:space="preserve">: Read the "Domestic </w:t>
             </w:r>
@@ -19112,16 +18667,8 @@
               <w:rPr>
                 <w:color w:val="auto"/>
               </w:rPr>
-              <w:t>docassemble.akcourts.gov/start/</w:t>
-            </w:r>
-            <w:proofErr w:type="spellStart"/>
-            <w:r>
-              <w:rPr>
-                <w:color w:val="auto"/>
-              </w:rPr>
-              <w:t>FilingAMotion</w:t>
-            </w:r>
-            <w:proofErr w:type="spellEnd"/>
+              <w:t>docassemble.akcourts.gov/start/FilingAMotion</w:t>
+            </w:r>
           </w:p>
           <w:p>
             <w:pPr>
@@ -19276,14 +18823,27 @@
             <w:r>
               <w:t xml:space="preserve">Step </w:t>
             </w:r>
-            <w:fldSimple w:instr=" SEQ stepList \* ARABIC ">
-              <w:r>
-                <w:rPr>
-                  <w:noProof/>
-                </w:rPr>
-                <w:t>19</w:t>
-              </w:r>
-            </w:fldSimple>
+            <w:r>
+              <w:fldChar w:fldCharType="begin"/>
+            </w:r>
+            <w:r>
+              <w:instrText xml:space="preserve"> SEQ stepList \* ARABIC </w:instrText>
+            </w:r>
+            <w:r>
+              <w:fldChar w:fldCharType="separate"/>
+            </w:r>
+            <w:r>
+              <w:rPr>
+                <w:noProof/>
+              </w:rPr>
+              <w:t>19</w:t>
+            </w:r>
+            <w:r>
+              <w:rPr>
+                <w:noProof/>
+              </w:rPr>
+              <w:fldChar w:fldCharType="end"/>
+            </w:r>
             <w:r>
               <w:t>: Learn more about the process</w:t>
             </w:r>
@@ -19584,15 +19144,7 @@
               </w:r>
             </w:hyperlink>
             <w:r>
-              <w:t>ube.com/</w:t>
-            </w:r>
-            <w:proofErr w:type="spellStart"/>
-            <w:r>
-              <w:t>playlist?list</w:t>
-            </w:r>
-            <w:proofErr w:type="spellEnd"/>
-            <w:r>
-              <w:t>=PL82589B66ED712B4B</w:t>
+              <w:t>ube.com/playlist?list=PL82589B66ED712B4B</w:t>
             </w:r>
           </w:p>
         </w:tc>
@@ -19720,7 +19272,23 @@
                 <w:color w:val="FFC000" w:themeColor="accent4"/>
                 <w:shd w:val="clear" w:color="auto" w:fill="auto"/>
               </w:rPr>
-              <w:t>user_need in('answer custody', 'answer divorce') and type_of_response in(</w:t>
+              <w:t>user_need in('answer custody', 'answer divorce') and type_of_response</w:t>
+            </w:r>
+            <w:r>
+              <w:rPr>
+                <w:rStyle w:val="interviewvariable"/>
+                <w:color w:val="FFC000" w:themeColor="accent4"/>
+                <w:shd w:val="clear" w:color="auto" w:fill="auto"/>
+              </w:rPr>
+              <w:t>.any_true</w:t>
+            </w:r>
+            <w:r>
+              <w:rPr>
+                <w:rStyle w:val="interviewvariable"/>
+                <w:color w:val="FFC000" w:themeColor="accent4"/>
+                <w:shd w:val="clear" w:color="auto" w:fill="auto"/>
+              </w:rPr>
+              <w:t>(</w:t>
             </w:r>
             <w:r>
               <w:rPr>
@@ -19806,11 +19374,9 @@
             <w:pPr>
               <w:pStyle w:val="Body"/>
             </w:pPr>
-            <w:proofErr w:type="spellStart"/>
             <w:r>
               <w:t>expect_after_answer_step</w:t>
             </w:r>
-            <w:proofErr w:type="spellEnd"/>
           </w:p>
         </w:tc>
       </w:tr>
@@ -20435,23 +20001,7 @@
                 <w:rFonts w:eastAsia="Calibri"/>
                 <w:color w:val="00B050"/>
               </w:rPr>
-              <w:t>"G:\Family Law\Legal Navigator\</w:t>
-            </w:r>
-            <w:proofErr w:type="gramStart"/>
-            <w:r>
-              <w:rPr>
-                <w:rFonts w:eastAsia="Calibri"/>
-                <w:color w:val="00B050"/>
-              </w:rPr>
-              <w:t>A</w:t>
-            </w:r>
-            <w:proofErr w:type="gramEnd"/>
-            <w:r>
-              <w:rPr>
-                <w:rFonts w:eastAsia="Calibri"/>
-                <w:color w:val="00B050"/>
-              </w:rPr>
-              <w:t xml:space="preserve"> Interviews\Conventions\File and Serve\File and serve a motion.docx"</w:t>
+              <w:t>"G:\Family Law\Legal Navigator\A Interviews\Conventions\File and Serve\File and serve a motion.docx"</w:t>
             </w:r>
           </w:p>
         </w:tc>
@@ -20478,14 +20028,27 @@
             <w:r>
               <w:t xml:space="preserve">Step </w:t>
             </w:r>
-            <w:fldSimple w:instr=" SEQ stepList \* MERGEFORMAT ">
-              <w:r>
-                <w:rPr>
-                  <w:noProof/>
-                </w:rPr>
-                <w:t>21</w:t>
-              </w:r>
-            </w:fldSimple>
+            <w:r>
+              <w:fldChar w:fldCharType="begin"/>
+            </w:r>
+            <w:r>
+              <w:instrText xml:space="preserve"> SEQ stepList \* MERGEFORMAT </w:instrText>
+            </w:r>
+            <w:r>
+              <w:fldChar w:fldCharType="separate"/>
+            </w:r>
+            <w:r>
+              <w:rPr>
+                <w:noProof/>
+              </w:rPr>
+              <w:t>21</w:t>
+            </w:r>
+            <w:r>
+              <w:rPr>
+                <w:noProof/>
+              </w:rPr>
+              <w:fldChar w:fldCharType="end"/>
+            </w:r>
             <w:r>
               <w:t xml:space="preserve">: What to expect after </w:t>
             </w:r>
@@ -21490,21 +21053,8 @@
               <w:br/>
             </w:r>
             <w:r>
-              <w:t>youtube.com/</w:t>
-            </w:r>
-            <w:proofErr w:type="spellStart"/>
-            <w:r>
-              <w:t>watch?v</w:t>
-            </w:r>
-            <w:proofErr w:type="spellEnd"/>
-            <w:r>
-              <w:t>=</w:t>
-            </w:r>
-            <w:proofErr w:type="spellStart"/>
-            <w:r>
-              <w:t>egoBeRFB_Uw</w:t>
-            </w:r>
-            <w:proofErr w:type="spellEnd"/>
+              <w:t>youtube.com/watch?v=egoBeRFB_Uw</w:t>
+            </w:r>
           </w:p>
           <w:p>
             <w:pPr>
@@ -21537,13 +21087,8 @@
             </w:r>
             <w:r>
               <w:br/>
-              <w:t>courts.alaska.gov/shc/family/</w:t>
-            </w:r>
-            <w:proofErr w:type="spellStart"/>
-            <w:r>
-              <w:t>motions.htm#reply</w:t>
-            </w:r>
-            <w:proofErr w:type="spellEnd"/>
+              <w:t>courts.alaska.gov/shc/family/motions.htm#reply</w:t>
+            </w:r>
           </w:p>
           <w:p>
             <w:pPr>
@@ -21691,21 +21236,12 @@
             <w:pPr>
               <w:pStyle w:val="Body"/>
             </w:pPr>
-            <w:proofErr w:type="spellStart"/>
             <w:r>
               <w:rPr>
                 <w:rFonts w:eastAsia="Calibri"/>
                 <w:color w:val="00B050"/>
               </w:rPr>
-              <w:t>expect_after_complaint_step</w:t>
-            </w:r>
-            <w:proofErr w:type="spellEnd"/>
-            <w:r>
-              <w:rPr>
-                <w:rFonts w:eastAsia="Calibri"/>
-                <w:color w:val="00B050"/>
-              </w:rPr>
-              <w:t xml:space="preserve"> </w:t>
+              <w:t xml:space="preserve">expect_after_complaint_step </w:t>
             </w:r>
             <w:r>
               <w:rPr>
@@ -21809,21 +21345,7 @@
               <w:rPr>
                 <w:color w:val="C00000"/>
               </w:rPr>
-              <w:t xml:space="preserve">(user_need == 'divorce' and not know_spouse_whereabouts) or (user_need == 'custody' and </w:t>
-            </w:r>
-            <w:proofErr w:type="spellStart"/>
-            <w:r>
-              <w:rPr>
-                <w:color w:val="C00000"/>
-              </w:rPr>
-              <w:t>alternate_service</w:t>
-            </w:r>
-            <w:proofErr w:type="spellEnd"/>
-            <w:r>
-              <w:rPr>
-                <w:color w:val="C00000"/>
-              </w:rPr>
-              <w:t>)</w:t>
+              <w:t>(user_need == 'divorce' and not know_spouse_whereabouts) or (user_need == 'custody' and alternate_service)</w:t>
             </w:r>
             <w:r>
               <w:rPr>
@@ -22591,21 +22113,7 @@
               <w:rPr>
                 <w:color w:val="C00000"/>
               </w:rPr>
-              <w:t xml:space="preserve">{% if (user_need == 'custody' and </w:t>
-            </w:r>
-            <w:proofErr w:type="spellStart"/>
-            <w:r>
-              <w:rPr>
-                <w:color w:val="C00000"/>
-              </w:rPr>
-              <w:t>alternate_service</w:t>
-            </w:r>
-            <w:proofErr w:type="spellEnd"/>
-            <w:r>
-              <w:rPr>
-                <w:color w:val="C00000"/>
-              </w:rPr>
-              <w:t>) or (user_need == 'divorce' and not know_spouse_whereabouts) %}</w:t>
+              <w:t>{% if (user_need == 'custody' and alternate_service) or (user_need == 'divorce' and not know_spouse_whereabouts) %}</w:t>
             </w:r>
             <w:r>
               <w:rPr>
@@ -22922,21 +22430,12 @@
                 <w:rFonts w:eastAsia="Calibri"/>
               </w:rPr>
             </w:pPr>
-            <w:proofErr w:type="spellStart"/>
             <w:r>
               <w:rPr>
                 <w:rFonts w:eastAsia="Calibri"/>
                 <w:color w:val="00B050"/>
               </w:rPr>
-              <w:t>answer_domestic_violence_step</w:t>
-            </w:r>
-            <w:proofErr w:type="spellEnd"/>
-            <w:r>
-              <w:rPr>
-                <w:rFonts w:eastAsia="Calibri"/>
-                <w:color w:val="00B050"/>
-              </w:rPr>
-              <w:t xml:space="preserve"> in aka2jtemplates.yml</w:t>
+              <w:t>answer_domestic_violence_step in aka2jtemplates.yml</w:t>
             </w:r>
           </w:p>
         </w:tc>
@@ -23837,15 +23336,7 @@
             </w:r>
             <w:r>
               <w:br/>
-              <w:t>andvsa.org/</w:t>
-            </w:r>
-            <w:proofErr w:type="spellStart"/>
-            <w:r>
-              <w:t>communitys</w:t>
-            </w:r>
-            <w:proofErr w:type="spellEnd"/>
-            <w:r>
-              <w:t>-programs</w:t>
+              <w:t>andvsa.org/communitys-programs</w:t>
             </w:r>
           </w:p>
           <w:p>
@@ -25112,14 +24603,27 @@
     <w:r>
       <w:t xml:space="preserve"> of </w:t>
     </w:r>
-    <w:fldSimple w:instr=" NUMPAGES \* ARABIC ">
-      <w:r>
-        <w:rPr>
-          <w:noProof/>
-        </w:rPr>
-        <w:t>62</w:t>
-      </w:r>
-    </w:fldSimple>
+    <w:r>
+      <w:fldChar w:fldCharType="begin"/>
+    </w:r>
+    <w:r>
+      <w:instrText xml:space="preserve"> NUMPAGES \* ARABIC </w:instrText>
+    </w:r>
+    <w:r>
+      <w:fldChar w:fldCharType="separate"/>
+    </w:r>
+    <w:r>
+      <w:rPr>
+        <w:noProof/>
+      </w:rPr>
+      <w:t>62</w:t>
+    </w:r>
+    <w:r>
+      <w:rPr>
+        <w:noProof/>
+      </w:rPr>
+      <w:fldChar w:fldCharType="end"/>
+    </w:r>
     <w:r>
       <w:t xml:space="preserve"> pages</w:t>
     </w:r>
@@ -25168,11 +24672,21 @@
     <w:r>
       <w:t xml:space="preserve"> of </w:t>
     </w:r>
-    <w:fldSimple w:instr=" NUMPAGES \* ARABIC ">
-      <w:r>
-        <w:t>57</w:t>
-      </w:r>
-    </w:fldSimple>
+    <w:r>
+      <w:fldChar w:fldCharType="begin"/>
+    </w:r>
+    <w:r>
+      <w:instrText xml:space="preserve"> NUMPAGES \* ARABIC </w:instrText>
+    </w:r>
+    <w:r>
+      <w:fldChar w:fldCharType="separate"/>
+    </w:r>
+    <w:r>
+      <w:t>57</w:t>
+    </w:r>
+    <w:r>
+      <w:fldChar w:fldCharType="end"/>
+    </w:r>
     <w:r>
       <w:t xml:space="preserve"> pages</w:t>
     </w:r>

</xml_diff>

<commit_message>
Too many steps in docx default - restricted answer steps, cert of service, serve, what to expect read drpo to only when judgment is entered
</commit_message>
<xml_diff>
--- a/docassemble/RespondingChildCustodyActionPlan/data/templates/responding_child_custody_action_plan.docx
+++ b/docassemble/RespondingChildCustodyActionPlan/data/templates/responding_child_custody_action_plan.docx
@@ -487,7 +487,7 @@
                 </mc:Choice>
                 <mc:Fallback>
                   <w:pict>
-                    <v:group w14:anchorId="15AAC4C2" id="Group 1" o:spid="_x0000_s1026" style="position:absolute;margin-left:0;margin-top:12.95pt;width:58.45pt;height:53.4pt;z-index:3;mso-wrap-distance-left:8.95pt;mso-wrap-distance-right:25.2pt" coordsize="7423,6782" o:gfxdata="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">
+                    <v:group w14:anchorId="5733A1B0" id="Group 1" o:spid="_x0000_s1026" style="position:absolute;margin-left:0;margin-top:12.95pt;width:58.45pt;height:53.4pt;z-index:3;mso-wrap-distance-left:8.95pt;mso-wrap-distance-right:25.2pt" coordsize="7423,6782" o:gfxdata="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">
                       <v:group id="Group 2" o:spid="_x0000_s1027" style="position:absolute;width:5785;height:6782" coordsize="0,0" o:gfxdata="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">
                         <v:shape id="docshape2" o:spid="_x0000_s1028" style="position:absolute;width:578520;height:678240;visibility:visible;mso-wrap-style:square;v-text-anchor:top" coordsize="915,1071" o:gfxdata="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" path="m85,89l85,,914,r,985l824,985t,85l,1070,,92r573,l573,337r246,l824,1070xe" filled="f" strokecolor="#333" strokeweight=".43858mm">
                           <v:path arrowok="t" textboxrect="0,0,916,1072"/>
@@ -625,9 +625,11 @@
             <w:pPr>
               <w:pStyle w:val="Body"/>
             </w:pPr>
+            <w:proofErr w:type="spellStart"/>
             <w:r>
               <w:t>proper_service_step</w:t>
             </w:r>
+            <w:proofErr w:type="spellEnd"/>
           </w:p>
         </w:tc>
       </w:tr>
@@ -656,27 +658,14 @@
             <w:r>
               <w:t xml:space="preserve">Step </w:t>
             </w:r>
-            <w:r>
-              <w:fldChar w:fldCharType="begin"/>
-            </w:r>
-            <w:r>
-              <w:instrText xml:space="preserve"> SEQ stepList \* ARABIC </w:instrText>
-            </w:r>
-            <w:r>
-              <w:fldChar w:fldCharType="separate"/>
-            </w:r>
-            <w:r>
-              <w:rPr>
-                <w:noProof/>
-              </w:rPr>
-              <w:t>1</w:t>
-            </w:r>
-            <w:r>
-              <w:rPr>
-                <w:noProof/>
-              </w:rPr>
-              <w:fldChar w:fldCharType="end"/>
-            </w:r>
+            <w:fldSimple w:instr=" SEQ stepList \* ARABIC ">
+              <w:r>
+                <w:rPr>
+                  <w:noProof/>
+                </w:rPr>
+                <w:t>1</w:t>
+              </w:r>
+            </w:fldSimple>
             <w:r>
               <w:t xml:space="preserve">: </w:t>
             </w:r>
@@ -1247,7 +1236,15 @@
               <w:br/>
             </w:r>
             <w:r>
-              <w:t>records.courts.alaska.gov/eaccess/home.page.2</w:t>
+              <w:t>records.courts.alaska.gov/</w:t>
+            </w:r>
+            <w:proofErr w:type="spellStart"/>
+            <w:r>
+              <w:t>eaccess</w:t>
+            </w:r>
+            <w:proofErr w:type="spellEnd"/>
+            <w:r>
+              <w:t>/home.page.2</w:t>
             </w:r>
           </w:p>
         </w:tc>
@@ -1419,12 +1416,14 @@
                 <w:shd w:val="clear" w:color="auto" w:fill="FFFFFF"/>
               </w:rPr>
             </w:pPr>
+            <w:proofErr w:type="spellStart"/>
             <w:r>
               <w:rPr>
                 <w:rFonts w:eastAsia="Calibri"/>
               </w:rPr>
               <w:t>answer_jurisdiction_step</w:t>
             </w:r>
+            <w:proofErr w:type="spellEnd"/>
           </w:p>
         </w:tc>
       </w:tr>
@@ -1735,7 +1734,21 @@
               <w:rPr>
                 <w:color w:val="FF0000"/>
               </w:rPr>
-              <w:t xml:space="preserve"> in('still going','ended with no order'</w:t>
+              <w:t xml:space="preserve"> in('still </w:t>
+            </w:r>
+            <w:proofErr w:type="spellStart"/>
+            <w:r>
+              <w:rPr>
+                <w:color w:val="FF0000"/>
+              </w:rPr>
+              <w:t>going','ended</w:t>
+            </w:r>
+            <w:proofErr w:type="spellEnd"/>
+            <w:r>
+              <w:rPr>
+                <w:color w:val="FF0000"/>
+              </w:rPr>
+              <w:t xml:space="preserve"> with no order'</w:t>
             </w:r>
             <w:r>
               <w:rPr>
@@ -2947,6 +2960,7 @@
             <w:pPr>
               <w:pStyle w:val="Body"/>
             </w:pPr>
+            <w:proofErr w:type="spellStart"/>
             <w:r>
               <w:t>decide_</w:t>
             </w:r>
@@ -2956,6 +2970,7 @@
             <w:r>
               <w:t>step</w:t>
             </w:r>
+            <w:proofErr w:type="spellEnd"/>
           </w:p>
         </w:tc>
       </w:tr>
@@ -2987,27 +3002,14 @@
               </w:rPr>
               <w:t xml:space="preserve">Step </w:t>
             </w:r>
-            <w:r>
-              <w:fldChar w:fldCharType="begin"/>
-            </w:r>
-            <w:r>
-              <w:instrText xml:space="preserve"> SEQ stepList \* ARABIC </w:instrText>
-            </w:r>
-            <w:r>
-              <w:fldChar w:fldCharType="separate"/>
-            </w:r>
-            <w:r>
-              <w:rPr>
-                <w:noProof/>
-              </w:rPr>
-              <w:t>3</w:t>
-            </w:r>
-            <w:r>
-              <w:rPr>
-                <w:noProof/>
-              </w:rPr>
-              <w:fldChar w:fldCharType="end"/>
-            </w:r>
+            <w:fldSimple w:instr=" SEQ stepList \* ARABIC ">
+              <w:r>
+                <w:rPr>
+                  <w:noProof/>
+                </w:rPr>
+                <w:t>3</w:t>
+              </w:r>
+            </w:fldSimple>
             <w:r>
               <w:rPr>
                 <w:shd w:val="clear" w:color="auto" w:fill="FFFFFF"/>
@@ -3157,7 +3159,21 @@
               <w:rPr>
                 <w:color w:val="92D050"/>
               </w:rPr>
-              <w:t xml:space="preserve">search the internet to learn about that state’s self-help resources and forms.(Links to NCSC court websites, ABA find a laywer, lawhelp.org) </w:t>
+              <w:t xml:space="preserve">search the internet to learn about that state’s self-help resources and forms.(Links to NCSC court websites, ABA find a </w:t>
+            </w:r>
+            <w:proofErr w:type="spellStart"/>
+            <w:r>
+              <w:rPr>
+                <w:color w:val="92D050"/>
+              </w:rPr>
+              <w:t>laywer</w:t>
+            </w:r>
+            <w:proofErr w:type="spellEnd"/>
+            <w:r>
+              <w:rPr>
+                <w:color w:val="92D050"/>
+              </w:rPr>
+              <w:t xml:space="preserve">, lawhelp.org) </w:t>
             </w:r>
           </w:p>
           <w:p>
@@ -3379,9 +3395,11 @@
             <w:pPr>
               <w:pStyle w:val="Body"/>
             </w:pPr>
+            <w:proofErr w:type="spellStart"/>
             <w:r>
               <w:t>default_options_step</w:t>
             </w:r>
+            <w:proofErr w:type="spellEnd"/>
           </w:p>
         </w:tc>
       </w:tr>
@@ -3810,7 +3828,15 @@
               <w:t>{% if final_order_date_within_10_days %}</w:t>
             </w:r>
             <w:r>
-              <w:t>See Step {{ learn_reconsider_idx }}: Learn about Motions to Reconsider</w:t>
+              <w:t xml:space="preserve">See Step {{ </w:t>
+            </w:r>
+            <w:proofErr w:type="spellStart"/>
+            <w:r>
+              <w:t>learn_reconsider_idx</w:t>
+            </w:r>
+            <w:proofErr w:type="spellEnd"/>
+            <w:r>
+              <w:t xml:space="preserve"> }}: Learn about Motions to Reconsider</w:t>
             </w:r>
             <w:r>
               <w:rPr>
@@ -3819,13 +3845,49 @@
               <w:t>{% elif final_order_more_than_10_days %}</w:t>
             </w:r>
             <w:r>
-              <w:t>Step {{ learn_set_aside_idx }}: Learn about the Motion to Set Aside Judgment or Order</w:t>
+              <w:t xml:space="preserve">Step {{ </w:t>
+            </w:r>
+            <w:proofErr w:type="spellStart"/>
+            <w:r>
+              <w:t>learn_set_aside_idx</w:t>
+            </w:r>
+            <w:proofErr w:type="spellEnd"/>
+            <w:r>
+              <w:t xml:space="preserve"> }}: Learn about the Motion to Set Aside Judgment or Order</w:t>
             </w:r>
             <w:r>
               <w:rPr>
                 <w:color w:val="FFC000"/>
               </w:rPr>
-              <w:t>{% elif defined('final_order_period') and guess_final_order_date == 'unknown' %}</w:t>
+              <w:t>{% elif defined('</w:t>
+            </w:r>
+            <w:proofErr w:type="spellStart"/>
+            <w:r>
+              <w:rPr>
+                <w:color w:val="FFC000"/>
+              </w:rPr>
+              <w:t>final_order_period</w:t>
+            </w:r>
+            <w:proofErr w:type="spellEnd"/>
+            <w:r>
+              <w:rPr>
+                <w:color w:val="FFC000"/>
+              </w:rPr>
+              <w:t xml:space="preserve">') and </w:t>
+            </w:r>
+            <w:proofErr w:type="spellStart"/>
+            <w:r>
+              <w:rPr>
+                <w:color w:val="FFC000"/>
+              </w:rPr>
+              <w:t>guess_final_order_date</w:t>
+            </w:r>
+            <w:proofErr w:type="spellEnd"/>
+            <w:r>
+              <w:rPr>
+                <w:color w:val="FFC000"/>
+              </w:rPr>
+              <w:t xml:space="preserve"> == 'unknown' %}</w:t>
             </w:r>
             <w:r>
               <w:t>See:</w:t>
@@ -3841,7 +3903,15 @@
             </w:pPr>
             <w:r>
               <w:lastRenderedPageBreak/>
-              <w:t>Step {{ learn_reconsider_idx }}: Learn about Motions to Reconsider and</w:t>
+              <w:t xml:space="preserve">Step {{ </w:t>
+            </w:r>
+            <w:proofErr w:type="spellStart"/>
+            <w:r>
+              <w:t>learn_reconsider_idx</w:t>
+            </w:r>
+            <w:proofErr w:type="spellEnd"/>
+            <w:r>
+              <w:t xml:space="preserve"> }}: Learn about Motions to Reconsider and</w:t>
             </w:r>
           </w:p>
           <w:p>
@@ -3853,7 +3923,15 @@
               </w:numPr>
             </w:pPr>
             <w:r>
-              <w:t>Step {{ learn_set_aside_idx }}: Learn about the Motion to Set Aside Judgment or Order</w:t>
+              <w:t xml:space="preserve">Step {{ </w:t>
+            </w:r>
+            <w:proofErr w:type="spellStart"/>
+            <w:r>
+              <w:t>learn_set_aside_idx</w:t>
+            </w:r>
+            <w:proofErr w:type="spellEnd"/>
+            <w:r>
+              <w:t xml:space="preserve"> }}: Learn about the Motion to Set Aside Judgment or Order</w:t>
             </w:r>
           </w:p>
           <w:p>
@@ -4149,7 +4227,15 @@
               <w:t>{% elif type_of_response.any_true('ak custody case', 'ak divorce case') %}</w:t>
             </w:r>
             <w:r>
-              <w:t>See Step {{ answer_idx }}: Fill out the forms to answer the complaint.</w:t>
+              <w:t xml:space="preserve">See Step {{ </w:t>
+            </w:r>
+            <w:proofErr w:type="spellStart"/>
+            <w:r>
+              <w:t>answer_idx</w:t>
+            </w:r>
+            <w:proofErr w:type="spellEnd"/>
+            <w:r>
+              <w:t xml:space="preserve"> }}: Fill out the forms to answer the complaint.</w:t>
             </w:r>
             <w:r>
               <w:rPr>
@@ -4410,7 +4496,15 @@
               <w:t>{% endif %}</w:t>
             </w:r>
             <w:r>
-              <w:t>Give {{ other_party_in_case }} a copy. You have to give {{ other_party_in_case }} a copy of every document you file with the court. You can use regular mail or deliver it by hand. See Step {{ serve_motion_idx }}: Serve {{ other_party_in_case }}.</w:t>
+              <w:t xml:space="preserve">Give {{ other_party_in_case }} a copy. You have to give {{ other_party_in_case }} a copy of every document you file with the court. You can use regular mail or deliver it by hand. See Step {{ </w:t>
+            </w:r>
+            <w:proofErr w:type="spellStart"/>
+            <w:r>
+              <w:t>serve_motion_idx</w:t>
+            </w:r>
+            <w:proofErr w:type="spellEnd"/>
+            <w:r>
+              <w:t xml:space="preserve"> }}: Serve {{ other_party_in_case }}.</w:t>
             </w:r>
           </w:p>
           <w:p>
@@ -4536,8 +4630,17 @@
                 <w:rStyle w:val="Hyperlink"/>
                 <w:color w:val="auto"/>
               </w:rPr>
-              <w:t>courts.alaska.gov/shc/family/after-judgment.htm#set-aside</w:t>
-            </w:r>
+              <w:t>courts.alaska.gov/shc/family/</w:t>
+            </w:r>
+            <w:proofErr w:type="spellStart"/>
+            <w:r>
+              <w:rPr>
+                <w:rStyle w:val="Hyperlink"/>
+                <w:color w:val="auto"/>
+              </w:rPr>
+              <w:t>after-judgment.htm#set-aside</w:t>
+            </w:r>
+            <w:proofErr w:type="spellEnd"/>
           </w:p>
           <w:p>
             <w:pPr>
@@ -4674,8 +4777,13 @@
             </w:hyperlink>
             <w:r>
               <w:br/>
-              <w:t>docassemble.akcourts.gov/start/RespondingCustody</w:t>
-            </w:r>
+              <w:t>docassemble.akcourts.gov/start/</w:t>
+            </w:r>
+            <w:proofErr w:type="spellStart"/>
+            <w:r>
+              <w:t>RespondingCustody</w:t>
+            </w:r>
+            <w:proofErr w:type="spellEnd"/>
             <w:r>
               <w:rPr>
                 <w:color w:val="00B050"/>
@@ -4692,8 +4800,13 @@
             </w:hyperlink>
             <w:r>
               <w:br/>
-              <w:t>docassemble.akcourts.gov/start/RespondingDivorceAndSeparation</w:t>
-            </w:r>
+              <w:t>docassemble.akcourts.gov/start/</w:t>
+            </w:r>
+            <w:proofErr w:type="spellStart"/>
+            <w:r>
+              <w:t>RespondingDivorceAndSeparation</w:t>
+            </w:r>
+            <w:proofErr w:type="spellEnd"/>
           </w:p>
           <w:p>
             <w:pPr>
@@ -4736,8 +4849,16 @@
                 <w:color w:val="auto"/>
               </w:rPr>
               <w:lastRenderedPageBreak/>
-              <w:t>docassemble.akcourts.gov/start/FilingAMotion</w:t>
-            </w:r>
+              <w:t>docassemble.akcourts.gov/start/</w:t>
+            </w:r>
+            <w:proofErr w:type="spellStart"/>
+            <w:r>
+              <w:rPr>
+                <w:color w:val="auto"/>
+              </w:rPr>
+              <w:t>FilingAMotion</w:t>
+            </w:r>
+            <w:proofErr w:type="spellEnd"/>
             <w:r>
               <w:t xml:space="preserve"> </w:t>
             </w:r>
@@ -4799,8 +4920,16 @@
               <w:rPr>
                 <w:color w:val="auto"/>
               </w:rPr>
-              <w:t>docassemble.akcourts.gov/start/FilingAMotion</w:t>
-            </w:r>
+              <w:t>docassemble.akcourts.gov/start/</w:t>
+            </w:r>
+            <w:proofErr w:type="spellStart"/>
+            <w:r>
+              <w:rPr>
+                <w:color w:val="auto"/>
+              </w:rPr>
+              <w:t>FilingAMotion</w:t>
+            </w:r>
+            <w:proofErr w:type="spellEnd"/>
             <w:r>
               <w:t xml:space="preserve"> </w:t>
             </w:r>
@@ -4986,9 +5115,19 @@
             <w:pPr>
               <w:pStyle w:val="Body"/>
             </w:pPr>
-            <w:r>
-              <w:t>learn_reconsider_step and fill_reconsider_step</w:t>
-            </w:r>
+            <w:proofErr w:type="spellStart"/>
+            <w:r>
+              <w:t>learn_reconsider_step</w:t>
+            </w:r>
+            <w:proofErr w:type="spellEnd"/>
+            <w:r>
+              <w:t xml:space="preserve"> and </w:t>
+            </w:r>
+            <w:proofErr w:type="spellStart"/>
+            <w:r>
+              <w:t>fill_reconsider_step</w:t>
+            </w:r>
+            <w:proofErr w:type="spellEnd"/>
           </w:p>
         </w:tc>
       </w:tr>
@@ -5017,27 +5156,14 @@
             <w:r>
               <w:t xml:space="preserve">Step </w:t>
             </w:r>
-            <w:r>
-              <w:fldChar w:fldCharType="begin"/>
-            </w:r>
-            <w:r>
-              <w:instrText xml:space="preserve"> SEQ stepList \* ARABIC </w:instrText>
-            </w:r>
-            <w:r>
-              <w:fldChar w:fldCharType="separate"/>
-            </w:r>
-            <w:r>
-              <w:rPr>
-                <w:noProof/>
-              </w:rPr>
-              <w:t>5</w:t>
-            </w:r>
-            <w:r>
-              <w:rPr>
-                <w:noProof/>
-              </w:rPr>
-              <w:fldChar w:fldCharType="end"/>
-            </w:r>
+            <w:fldSimple w:instr=" SEQ stepList \* ARABIC ">
+              <w:r>
+                <w:rPr>
+                  <w:noProof/>
+                </w:rPr>
+                <w:t>5</w:t>
+              </w:r>
+            </w:fldSimple>
             <w:r>
               <w:t>: Learn about Motions to Reconsider</w:t>
             </w:r>
@@ -5098,7 +5224,15 @@
               <w:pStyle w:val="Body"/>
             </w:pPr>
             <w:r>
-              <w:t>{% for image_data in distribution_certificate_list %}</w:t>
+              <w:t xml:space="preserve">{% for image_data in </w:t>
+            </w:r>
+            <w:proofErr w:type="spellStart"/>
+            <w:r>
+              <w:t>distribution_certificate_list</w:t>
+            </w:r>
+            <w:proofErr w:type="spellEnd"/>
+            <w:r>
+              <w:t xml:space="preserve"> %}</w:t>
             </w:r>
           </w:p>
           <w:p>
@@ -5964,7 +6098,15 @@
             </w:r>
             <w:r>
               <w:br/>
-              <w:t>youtube.com/watch?v=2irmxT0_0EA</w:t>
+              <w:t>youtube.com/</w:t>
+            </w:r>
+            <w:proofErr w:type="spellStart"/>
+            <w:r>
+              <w:t>watch?v</w:t>
+            </w:r>
+            <w:proofErr w:type="spellEnd"/>
+            <w:r>
+              <w:t>=2irmxT0_0EA</w:t>
             </w:r>
           </w:p>
         </w:tc>
@@ -6084,10 +6226,20 @@
             <w:pPr>
               <w:pStyle w:val="Body"/>
             </w:pPr>
+            <w:proofErr w:type="spellStart"/>
             <w:r>
               <w:lastRenderedPageBreak/>
-              <w:t>learn_set_aside_step and fill_set_aside_step</w:t>
-            </w:r>
+              <w:t>learn_set_aside_step</w:t>
+            </w:r>
+            <w:proofErr w:type="spellEnd"/>
+            <w:r>
+              <w:t xml:space="preserve"> and </w:t>
+            </w:r>
+            <w:proofErr w:type="spellStart"/>
+            <w:r>
+              <w:t>fill_set_aside_step</w:t>
+            </w:r>
+            <w:proofErr w:type="spellEnd"/>
           </w:p>
         </w:tc>
       </w:tr>
@@ -6202,7 +6354,21 @@
               <w:rPr>
                 <w:color w:val="FFC000"/>
               </w:rPr>
-              <w:t>{% if user_need == 'change AK order' and type_of_final_order.all_true('custody order', exclusive = True) %}</w:t>
+              <w:t xml:space="preserve">{% if user_need == 'change AK order' and </w:t>
+            </w:r>
+            <w:proofErr w:type="spellStart"/>
+            <w:r>
+              <w:rPr>
+                <w:color w:val="FFC000"/>
+              </w:rPr>
+              <w:t>type_of_final_order.all_true</w:t>
+            </w:r>
+            <w:proofErr w:type="spellEnd"/>
+            <w:r>
+              <w:rPr>
+                <w:color w:val="FFC000"/>
+              </w:rPr>
+              <w:t>('custody order', exclusive = True) %}</w:t>
             </w:r>
             <w:r>
               <w:t xml:space="preserve">custody </w:t>
@@ -6324,7 +6490,15 @@
               <w:pStyle w:val="Body"/>
             </w:pPr>
             <w:r>
-              <w:t>{% for image_data in distribution_certificate_list %}</w:t>
+              <w:t xml:space="preserve">{% for image_data in </w:t>
+            </w:r>
+            <w:proofErr w:type="spellStart"/>
+            <w:r>
+              <w:t>distribution_certificate_list</w:t>
+            </w:r>
+            <w:proofErr w:type="spellEnd"/>
+            <w:r>
+              <w:t xml:space="preserve"> %}</w:t>
             </w:r>
           </w:p>
           <w:p>
@@ -7235,7 +7409,15 @@
               <w:ind w:left="750"/>
             </w:pPr>
             <w:r>
-              <w:t>If you cannot get to a notary public or someone who has the power to take oaths, you can “self-certify.”Use:</w:t>
+              <w:t>If you cannot get to a notary public or someone who has the power to take oaths, you can “self-</w:t>
+            </w:r>
+            <w:proofErr w:type="spellStart"/>
+            <w:r>
+              <w:t>certify.”Use</w:t>
+            </w:r>
+            <w:proofErr w:type="spellEnd"/>
+            <w:r>
+              <w:t>:</w:t>
             </w:r>
           </w:p>
           <w:p>
@@ -7447,7 +7629,7 @@
                   </mc:Choice>
                   <mc:Fallback>
                     <w:pict>
-                      <v:rect w14:anchorId="5B6F744C" id="Rectangle 2" o:spid="_x0000_s1026" alt="Play Motions Part 1: How to ask the court for something Video" style="width:18.75pt;height:18.75pt;visibility:visible;mso-wrap-style:square;mso-left-percent:-10001;mso-top-percent:-10001;mso-position-horizontal:absolute;mso-position-horizontal-relative:char;mso-position-vertical:absolute;mso-position-vertical-relative:line;mso-left-percent:-10001;mso-top-percent:-10001;v-text-anchor:top" o:gfxdata="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" filled="f" stroked="f" strokeweight="0">
+                      <v:rect w14:anchorId="741436F3" id="Rectangle 2" o:spid="_x0000_s1026" alt="Play Motions Part 1: How to ask the court for something Video" style="width:18.75pt;height:18.75pt;visibility:visible;mso-wrap-style:square;mso-left-percent:-10001;mso-top-percent:-10001;mso-position-horizontal:absolute;mso-position-horizontal-relative:char;mso-position-vertical:absolute;mso-position-vertical-relative:line;mso-left-percent:-10001;mso-top-percent:-10001;v-text-anchor:top" o:gfxdata="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" filled="f" stroked="f" strokeweight="0">
                         <w10:anchorlock/>
                       </v:rect>
                     </w:pict>
@@ -7584,11 +7766,19 @@
               <w:t xml:space="preserve">as a </w:t>
             </w:r>
             <w:hyperlink r:id="rId65">
+              <w:proofErr w:type="spellStart"/>
               <w:r>
                 <w:rPr>
                   <w:rStyle w:val="Hyperlink"/>
                 </w:rPr>
-                <w:t>PDf file</w:t>
+                <w:t>PDf</w:t>
+              </w:r>
+              <w:proofErr w:type="spellEnd"/>
+              <w:r>
+                <w:rPr>
+                  <w:rStyle w:val="Hyperlink"/>
+                </w:rPr>
+                <w:t xml:space="preserve"> file</w:t>
               </w:r>
             </w:hyperlink>
             <w:r>
@@ -7605,7 +7795,15 @@
             </w:r>
             <w:r>
               <w:br/>
-              <w:t>youtube.com/watch?v=2irmxT0_0EA</w:t>
+              <w:t>youtube.com/</w:t>
+            </w:r>
+            <w:proofErr w:type="spellStart"/>
+            <w:r>
+              <w:t>watch?v</w:t>
+            </w:r>
+            <w:proofErr w:type="spellEnd"/>
+            <w:r>
+              <w:t>=2irmxT0_0EA</w:t>
             </w:r>
           </w:p>
         </w:tc>
@@ -8145,10 +8343,12 @@
             <w:pPr>
               <w:pStyle w:val="Body"/>
             </w:pPr>
+            <w:proofErr w:type="spellStart"/>
             <w:r>
               <w:lastRenderedPageBreak/>
               <w:t>want_help_to_agree_step</w:t>
             </w:r>
+            <w:proofErr w:type="spellEnd"/>
           </w:p>
         </w:tc>
       </w:tr>
@@ -9672,7 +9872,15 @@
             </w:r>
             <w:r>
               <w:br/>
-              <w:t>youtube.com/watch?v=4EuW9HET3nM</w:t>
+              <w:t>youtube.com/</w:t>
+            </w:r>
+            <w:proofErr w:type="spellStart"/>
+            <w:r>
+              <w:t>watch?v</w:t>
+            </w:r>
+            <w:proofErr w:type="spellEnd"/>
+            <w:r>
+              <w:t>=4EuW9HET3nM</w:t>
             </w:r>
           </w:p>
           <w:p>
@@ -10213,10 +10421,12 @@
             <w:pPr>
               <w:pStyle w:val="Body"/>
             </w:pPr>
+            <w:proofErr w:type="spellStart"/>
             <w:r>
               <w:lastRenderedPageBreak/>
               <w:t>answer_step</w:t>
             </w:r>
+            <w:proofErr w:type="spellEnd"/>
           </w:p>
         </w:tc>
       </w:tr>
@@ -12637,9 +12847,11 @@
                 <w:bCs/>
               </w:rPr>
             </w:pPr>
+            <w:proofErr w:type="spellStart"/>
             <w:r>
               <w:t>dismiss_step</w:t>
             </w:r>
+            <w:proofErr w:type="spellEnd"/>
           </w:p>
         </w:tc>
       </w:tr>
@@ -13157,7 +13369,21 @@
                 <w:bCs/>
               </w:rPr>
               <w:br/>
-              <w:t>youtube.com/watch?v=2irmxT0_0EA</w:t>
+              <w:t>youtube.com/</w:t>
+            </w:r>
+            <w:proofErr w:type="spellStart"/>
+            <w:r>
+              <w:rPr>
+                <w:bCs/>
+              </w:rPr>
+              <w:t>watch?v</w:t>
+            </w:r>
+            <w:proofErr w:type="spellEnd"/>
+            <w:r>
+              <w:rPr>
+                <w:bCs/>
+              </w:rPr>
+              <w:t>=2irmxT0_0EA</w:t>
             </w:r>
           </w:p>
         </w:tc>
@@ -14243,7 +14469,29 @@
               <w:t xml:space="preserve">no </w:t>
             </w:r>
             <w:r>
-              <w:t>order')) or type_of_response['default'] %}</w:t>
+              <w:t xml:space="preserve">order')) or </w:t>
+            </w:r>
+            <w:r>
+              <w:t>(</w:t>
+            </w:r>
+            <w:r>
+              <w:t xml:space="preserve">type_of_response['default'] </w:t>
+            </w:r>
+            <w:r>
+              <w:t xml:space="preserve">and </w:t>
+            </w:r>
+            <w:r>
+              <w:t xml:space="preserve">stage_of_default </w:t>
+            </w:r>
+            <w:r>
+              <w:lastRenderedPageBreak/>
+              <w:t>== 'judgment entered'</w:t>
+            </w:r>
+            <w:r>
+              <w:t xml:space="preserve">) </w:t>
+            </w:r>
+            <w:r>
+              <w:t>%}</w:t>
             </w:r>
           </w:p>
         </w:tc>
@@ -14295,7 +14543,6 @@
               <w:outlineLvl w:val="1"/>
             </w:pPr>
             <w:r>
-              <w:lastRenderedPageBreak/>
               <w:t xml:space="preserve">Step </w:t>
             </w:r>
             <w:bookmarkStart w:id="10" w:name="CertificateOfService"/>
@@ -14643,6 +14890,7 @@
               <w:rPr>
                 <w:rFonts w:eastAsia="Calibri"/>
               </w:rPr>
+              <w:lastRenderedPageBreak/>
               <w:t>{% for image_data in images_list %}</w:t>
             </w:r>
           </w:p>
@@ -14677,7 +14925,6 @@
               <w:rPr>
                 <w:rFonts w:eastAsia="Calibri"/>
               </w:rPr>
-              <w:lastRenderedPageBreak/>
               <w:t>{{ image_data['image'].show(width='5in%') }}</w:t>
             </w:r>
           </w:p>
@@ -14772,7 +15019,25 @@
               <w:pStyle w:val="Body"/>
             </w:pPr>
             <w:r>
-              <w:t>{%tr if type_of_response['default'] %}</w:t>
+              <w:t xml:space="preserve">{%tr if type_of_response['default'] </w:t>
+            </w:r>
+            <w:r>
+              <w:t xml:space="preserve">and </w:t>
+            </w:r>
+            <w:r>
+              <w:rPr>
+                <w:color w:val="ED7D31" w:themeColor="accent2"/>
+              </w:rPr>
+              <w:t>stage_of_default == 'judgment entered'</w:t>
+            </w:r>
+            <w:r>
+              <w:rPr>
+                <w:color w:val="ED7D31" w:themeColor="accent2"/>
+              </w:rPr>
+              <w:t xml:space="preserve"> </w:t>
+            </w:r>
+            <w:r>
+              <w:t>%}</w:t>
             </w:r>
           </w:p>
         </w:tc>
@@ -14796,9 +15061,11 @@
             <w:pPr>
               <w:pStyle w:val="Body"/>
             </w:pPr>
+            <w:proofErr w:type="spellStart"/>
             <w:r>
               <w:t>file_motion_step</w:t>
             </w:r>
+            <w:proofErr w:type="spellEnd"/>
             <w:r>
               <w:t xml:space="preserve"> in aka2j_templates.yml and Step 1 in  </w:t>
             </w:r>
@@ -14833,27 +15100,14 @@
             <w:r>
               <w:t xml:space="preserve">Step </w:t>
             </w:r>
-            <w:r>
-              <w:fldChar w:fldCharType="begin"/>
-            </w:r>
-            <w:r>
-              <w:instrText xml:space="preserve"> SEQ stepList \* MERGEFORMAT </w:instrText>
-            </w:r>
-            <w:r>
-              <w:fldChar w:fldCharType="separate"/>
-            </w:r>
-            <w:r>
-              <w:rPr>
-                <w:noProof/>
-              </w:rPr>
-              <w:t>14</w:t>
-            </w:r>
-            <w:r>
-              <w:rPr>
-                <w:noProof/>
-              </w:rPr>
-              <w:fldChar w:fldCharType="end"/>
-            </w:r>
+            <w:fldSimple w:instr=" SEQ stepList \* MERGEFORMAT ">
+              <w:r>
+                <w:rPr>
+                  <w:noProof/>
+                </w:rPr>
+                <w:t>14</w:t>
+              </w:r>
+            </w:fldSimple>
             <w:r>
               <w:t xml:space="preserve">: </w:t>
             </w:r>
@@ -14867,11 +15121,30 @@
               <w:rPr>
                 <w:color w:val="FF0000"/>
               </w:rPr>
-              <w:t>if defined('file_step_heading') %}</w:t>
-            </w:r>
-            <w:r>
-              <w:t>{{ file_step_heading</w:t>
-            </w:r>
+              <w:t>if defined('</w:t>
+            </w:r>
+            <w:proofErr w:type="spellStart"/>
+            <w:r>
+              <w:rPr>
+                <w:color w:val="FF0000"/>
+              </w:rPr>
+              <w:t>file_step_heading</w:t>
+            </w:r>
+            <w:proofErr w:type="spellEnd"/>
+            <w:r>
+              <w:rPr>
+                <w:color w:val="FF0000"/>
+              </w:rPr>
+              <w:t>') %}</w:t>
+            </w:r>
+            <w:r>
+              <w:t xml:space="preserve">{{ </w:t>
+            </w:r>
+            <w:proofErr w:type="spellStart"/>
+            <w:r>
+              <w:t>file_step_heading</w:t>
+            </w:r>
+            <w:proofErr w:type="spellEnd"/>
             <w:r>
               <w:t xml:space="preserve"> </w:t>
             </w:r>
@@ -14924,13 +15197,49 @@
               <w:pStyle w:val="Body"/>
             </w:pPr>
             <w:r>
-              <w:t>{{ file_motion_to_enforce }}</w:t>
+              <w:t xml:space="preserve">{{ </w:t>
+            </w:r>
+            <w:proofErr w:type="spellStart"/>
+            <w:r>
+              <w:t>file_motion_to_enforce</w:t>
+            </w:r>
+            <w:proofErr w:type="spellEnd"/>
+            <w:r>
+              <w:t xml:space="preserve"> }}</w:t>
             </w:r>
             <w:r>
               <w:rPr>
                 <w:color w:val="00B0F0"/>
               </w:rPr>
-              <w:t>{% if defined('file_step_heading') and file_step_heading == 'File your Motion to Set Aside' %}</w:t>
+              <w:t>{% if defined('</w:t>
+            </w:r>
+            <w:proofErr w:type="spellStart"/>
+            <w:r>
+              <w:rPr>
+                <w:color w:val="00B0F0"/>
+              </w:rPr>
+              <w:t>file_step_heading</w:t>
+            </w:r>
+            <w:proofErr w:type="spellEnd"/>
+            <w:r>
+              <w:rPr>
+                <w:color w:val="00B0F0"/>
+              </w:rPr>
+              <w:t xml:space="preserve">') and </w:t>
+            </w:r>
+            <w:proofErr w:type="spellStart"/>
+            <w:r>
+              <w:rPr>
+                <w:color w:val="00B0F0"/>
+              </w:rPr>
+              <w:t>file_step_heading</w:t>
+            </w:r>
+            <w:proofErr w:type="spellEnd"/>
+            <w:r>
+              <w:rPr>
+                <w:color w:val="00B0F0"/>
+              </w:rPr>
+              <w:t xml:space="preserve"> == 'File your Motion to Set Aside' %}</w:t>
             </w:r>
             <w:r>
               <w:t xml:space="preserve">If you decide that a </w:t>
@@ -15155,6 +15464,9 @@
             </w:r>
             <w:r>
               <w:br/>
+            </w:r>
+            <w:r>
+              <w:lastRenderedPageBreak/>
               <w:t>If you cannot afford the filing fee, you can ask the court to waive it:</w:t>
             </w:r>
           </w:p>
@@ -15201,7 +15513,6 @@
               <w:ind w:left="765"/>
             </w:pPr>
             <w:r>
-              <w:lastRenderedPageBreak/>
               <w:t>or</w:t>
             </w:r>
           </w:p>
@@ -15381,12 +15692,26 @@
               <w:rPr>
                 <w:color w:val="FFC000"/>
               </w:rPr>
-              <w:t>type_of_final_order.any_true('custody','child support') and why_</w:t>
-            </w:r>
+              <w:t>type_of_final_order.any_true('</w:t>
+            </w:r>
+            <w:proofErr w:type="spellStart"/>
             <w:r>
               <w:rPr>
                 <w:color w:val="FFC000"/>
               </w:rPr>
+              <w:t>custody','child</w:t>
+            </w:r>
+            <w:proofErr w:type="spellEnd"/>
+            <w:r>
+              <w:rPr>
+                <w:color w:val="FFC000"/>
+              </w:rPr>
+              <w:t xml:space="preserve"> support') and why_</w:t>
+            </w:r>
+            <w:r>
+              <w:rPr>
+                <w:color w:val="FFC000"/>
+              </w:rPr>
               <w:t>change in ('review', 'schedule', 'income')</w:t>
             </w:r>
             <w:r>
@@ -15407,11 +15732,19 @@
               </w:rPr>
               <w:t>(</w:t>
             </w:r>
+            <w:proofErr w:type="spellStart"/>
             <w:r>
               <w:rPr>
                 <w:color w:val="92D050"/>
               </w:rPr>
-              <w:t>type_of_final_order.all_false('spousal support', 'property or debt')</w:t>
+              <w:t>type_of_final_order.all_false</w:t>
+            </w:r>
+            <w:proofErr w:type="spellEnd"/>
+            <w:r>
+              <w:rPr>
+                <w:color w:val="92D050"/>
+              </w:rPr>
+              <w:t>('spousal support', 'property or debt')</w:t>
             </w:r>
             <w:r>
               <w:rPr>
@@ -15483,7 +15816,21 @@
               <w:rPr>
                 <w:color w:val="92D050"/>
               </w:rPr>
-              <w:t xml:space="preserve">(type_of_final_order.all_false('child support', 'custody') or </w:t>
+              <w:t>(</w:t>
+            </w:r>
+            <w:proofErr w:type="spellStart"/>
+            <w:r>
+              <w:rPr>
+                <w:color w:val="92D050"/>
+              </w:rPr>
+              <w:t>type_of_final_order.all_false</w:t>
+            </w:r>
+            <w:proofErr w:type="spellEnd"/>
+            <w:r>
+              <w:rPr>
+                <w:color w:val="92D050"/>
+              </w:rPr>
+              <w:t xml:space="preserve">('child support', 'custody') or </w:t>
             </w:r>
             <w:r>
               <w:rPr>
@@ -15906,7 +16253,14 @@
               <w:rPr>
                 <w:color w:val="5B9BD5" w:themeColor="accent5"/>
               </w:rPr>
-              <w:t>why_change in('review', 'schedule', 'income') or why_change_divorce_order == 'changed circumstances'</w:t>
+              <w:t xml:space="preserve">why_change in('review', 'schedule', 'income') or </w:t>
+            </w:r>
+            <w:r>
+              <w:rPr>
+                <w:color w:val="5B9BD5" w:themeColor="accent5"/>
+              </w:rPr>
+              <w:lastRenderedPageBreak/>
+              <w:t>why_change_divorce_order == 'changed circumstances'</w:t>
             </w:r>
             <w:r>
               <w:rPr>
@@ -16003,9 +16357,6 @@
             </w:r>
             <w:r>
               <w:br/>
-            </w:r>
-            <w:r>
-              <w:lastRenderedPageBreak/>
               <w:t>public.courts.alaska.gov/web/forms/docs/tf-920.pdf</w:t>
             </w:r>
           </w:p>
@@ -16035,8 +16386,21 @@
               </w:r>
               <w:r>
                 <w:br/>
-                <w:t>courts.alaska.gov/efile/index.htm#current-courts</w:t>
+                <w:t>courts.alaska.gov/</w:t>
               </w:r>
+              <w:proofErr w:type="spellStart"/>
+              <w:r>
+                <w:t>efile</w:t>
+              </w:r>
+              <w:proofErr w:type="spellEnd"/>
+              <w:r>
+                <w:t>/</w:t>
+              </w:r>
+              <w:proofErr w:type="spellStart"/>
+              <w:r>
+                <w:t>index.htm#current-courts</w:t>
+              </w:r>
+              <w:proofErr w:type="spellEnd"/>
             </w:hyperlink>
           </w:p>
           <w:p>
@@ -16066,7 +16430,15 @@
             </w:r>
             <w:r>
               <w:br/>
-              <w:t>courts.alaska.gov/courtdir/efiling.htm</w:t>
+              <w:t>courts.alaska.gov/</w:t>
+            </w:r>
+            <w:proofErr w:type="spellStart"/>
+            <w:r>
+              <w:t>courtdir</w:t>
+            </w:r>
+            <w:proofErr w:type="spellEnd"/>
+            <w:r>
+              <w:t>/efiling.htm</w:t>
             </w:r>
           </w:p>
         </w:tc>
@@ -16222,7 +16594,11 @@
             </w:r>
             <w:bookmarkEnd w:id="14"/>
             <w:r>
-              <w:t>: File your original with the court</w:t>
+              <w:t xml:space="preserve">: File your original with </w:t>
+            </w:r>
+            <w:r>
+              <w:lastRenderedPageBreak/>
+              <w:t>the court</w:t>
             </w:r>
           </w:p>
         </w:tc>
@@ -16248,6 +16624,7 @@
               <w:spacing w:before="120"/>
             </w:pPr>
             <w:r>
+              <w:lastRenderedPageBreak/>
               <w:t xml:space="preserve">You have </w:t>
             </w:r>
             <w:r>
@@ -16264,7 +16641,14 @@
               <w:rPr>
                 <w:color w:val="FF0000"/>
               </w:rPr>
-              <w:t>{% if (type_of_response['wrong state'] and not jurisdiction) or (type_of_response['case in 2 states'] and stage_of_other_case in('ended with order', 'still going')) or (type_of_response['default'] and proper_service == 'neither') %}</w:t>
+              <w:t xml:space="preserve">{% if (type_of_response['wrong state'] and not jurisdiction) or </w:t>
+            </w:r>
+            <w:r>
+              <w:rPr>
+                <w:color w:val="FF0000"/>
+              </w:rPr>
+              <w:lastRenderedPageBreak/>
+              <w:t>(type_of_response['case in 2 states'] and stage_of_other_case in('ended with order', 'still going')) or (type_of_response['default'] and proper_service == 'neither') %}</w:t>
             </w:r>
             <w:r>
               <w:rPr>
@@ -16330,7 +16714,6 @@
               <w:rPr>
                 <w:color w:val="FF0000"/>
               </w:rPr>
-              <w:lastRenderedPageBreak/>
               <w:t>{% if type_of_response['case in 2 states'] and stage_of_other_case == 'ended with order' %}</w:t>
             </w:r>
             <w:r>
@@ -16548,8 +16931,16 @@
                 <w:rPr>
                   <w:rStyle w:val="Hyperlink"/>
                 </w:rPr>
-                <w:t>See if your court uses Truefiling</w:t>
+                <w:t xml:space="preserve">See if your court uses </w:t>
               </w:r>
+              <w:proofErr w:type="spellStart"/>
+              <w:r>
+                <w:rPr>
+                  <w:rStyle w:val="Hyperlink"/>
+                </w:rPr>
+                <w:t>Truefiling</w:t>
+              </w:r>
+              <w:proofErr w:type="spellEnd"/>
             </w:hyperlink>
             <w:r>
               <w:t>. Or</w:t>
@@ -16687,8 +17078,21 @@
             </w:hyperlink>
             <w:r>
               <w:br/>
-              <w:t>courts.alaska.gov/courtdir/index.htm#trial</w:t>
-            </w:r>
+              <w:t>courts.alaska.gov/</w:t>
+            </w:r>
+            <w:proofErr w:type="spellStart"/>
+            <w:r>
+              <w:t>courtdir</w:t>
+            </w:r>
+            <w:proofErr w:type="spellEnd"/>
+            <w:r>
+              <w:t>/</w:t>
+            </w:r>
+            <w:proofErr w:type="spellStart"/>
+            <w:r>
+              <w:t>index.htm#trial</w:t>
+            </w:r>
+            <w:proofErr w:type="spellEnd"/>
           </w:p>
           <w:p>
             <w:pPr>
@@ -16710,8 +17114,13 @@
               <w:br/>
             </w:r>
             <w:r>
-              <w:t>courts.alaska.gov/efile</w:t>
-            </w:r>
+              <w:t>courts.alaska.gov/</w:t>
+            </w:r>
+            <w:proofErr w:type="spellStart"/>
+            <w:r>
+              <w:t>efile</w:t>
+            </w:r>
+            <w:proofErr w:type="spellEnd"/>
           </w:p>
           <w:p>
             <w:pPr>
@@ -16730,12 +17139,36 @@
               <w:rPr>
                 <w:rStyle w:val="Hyperlink"/>
               </w:rPr>
-              <w:t xml:space="preserve"> if your court uses Truefiling</w:t>
-            </w:r>
+              <w:t xml:space="preserve"> if your court uses </w:t>
+            </w:r>
+            <w:proofErr w:type="spellStart"/>
+            <w:r>
+              <w:rPr>
+                <w:rStyle w:val="Hyperlink"/>
+              </w:rPr>
+              <w:t>Truefiling</w:t>
+            </w:r>
+            <w:proofErr w:type="spellEnd"/>
             <w:r>
               <w:br/>
-              <w:t>courts.alaska.gov/efile/index.htm#current-courts</w:t>
-            </w:r>
+            </w:r>
+            <w:r>
+              <w:lastRenderedPageBreak/>
+              <w:t>courts.alaska.gov/</w:t>
+            </w:r>
+            <w:proofErr w:type="spellStart"/>
+            <w:r>
+              <w:t>efile</w:t>
+            </w:r>
+            <w:proofErr w:type="spellEnd"/>
+            <w:r>
+              <w:t>/</w:t>
+            </w:r>
+            <w:proofErr w:type="spellStart"/>
+            <w:r>
+              <w:t>index.htm#current-courts</w:t>
+            </w:r>
+            <w:proofErr w:type="spellEnd"/>
           </w:p>
           <w:p>
             <w:pPr>
@@ -16751,7 +17184,15 @@
             </w:hyperlink>
             <w:r>
               <w:br/>
-              <w:t>courts.alaska.gov/courtdir/efiling.htm</w:t>
+              <w:t>courts.alaska.gov/</w:t>
+            </w:r>
+            <w:proofErr w:type="spellStart"/>
+            <w:r>
+              <w:t>courtdir</w:t>
+            </w:r>
+            <w:proofErr w:type="spellEnd"/>
+            <w:r>
+              <w:t>/efiling.htm</w:t>
             </w:r>
           </w:p>
         </w:tc>
@@ -16852,8 +17293,13 @@
             <w:pPr>
               <w:pStyle w:val="Body"/>
             </w:pPr>
-            <w:r>
-              <w:t>file_complaint_step in aka2j_templates.yml and Step 1 in "G:\Family Law\Legal Navigator\A Interviews\Conventions\File and Serve\File and Serve in Starting a case.docx</w:t>
+            <w:proofErr w:type="spellStart"/>
+            <w:r>
+              <w:t>file_complaint_step</w:t>
+            </w:r>
+            <w:proofErr w:type="spellEnd"/>
+            <w:r>
+              <w:t xml:space="preserve"> in aka2j_templates.yml and Step 1 in "G:\Family Law\Legal Navigator\A Interviews\Conventions\File and Serve\File and Serve in Starting a case.docx</w:t>
             </w:r>
           </w:p>
         </w:tc>
@@ -16883,27 +17329,14 @@
             <w:r>
               <w:t xml:space="preserve">Step </w:t>
             </w:r>
-            <w:r>
-              <w:fldChar w:fldCharType="begin"/>
-            </w:r>
-            <w:r>
-              <w:instrText xml:space="preserve"> SEQ stepList \* ARABIC </w:instrText>
-            </w:r>
-            <w:r>
-              <w:fldChar w:fldCharType="separate"/>
-            </w:r>
-            <w:r>
-              <w:rPr>
-                <w:noProof/>
-              </w:rPr>
-              <w:t>16</w:t>
-            </w:r>
-            <w:r>
-              <w:rPr>
-                <w:noProof/>
-              </w:rPr>
-              <w:fldChar w:fldCharType="end"/>
-            </w:r>
+            <w:fldSimple w:instr=" SEQ stepList \* ARABIC ">
+              <w:r>
+                <w:rPr>
+                  <w:noProof/>
+                </w:rPr>
+                <w:t>16</w:t>
+              </w:r>
+            </w:fldSimple>
             <w:r>
               <w:t>: File the original with your local court</w:t>
             </w:r>
@@ -17354,7 +17787,11 @@
               <w:ind w:left="750"/>
             </w:pPr>
             <w:r>
-              <w:t xml:space="preserve">Use the court’s TrueFiling eFiling system to send the documents to the court electronically, if your local court uses TrueFiling. </w:t>
+              <w:t xml:space="preserve">Use the court’s TrueFiling eFiling system to send the </w:t>
+            </w:r>
+            <w:r>
+              <w:lastRenderedPageBreak/>
+              <w:t xml:space="preserve">documents to the court electronically, if your local court uses TrueFiling. </w:t>
             </w:r>
             <w:hyperlink r:id="rId150" w:anchor="current-courts" w:history="1">
               <w:r>
@@ -17410,9 +17847,6 @@
             </w:r>
             <w:r>
               <w:br/>
-            </w:r>
-            <w:r>
-              <w:lastRenderedPageBreak/>
               <w:t>If you cannot afford the filing fee, you can ask the court to waive it:</w:t>
             </w:r>
           </w:p>
@@ -17668,7 +18102,15 @@
               <w:t>(</w:t>
             </w:r>
             <w:r>
-              <w:t>not minor_children and agree_or_settle in('no prop debt or pregnancy','agree','do not know')</w:t>
+              <w:t xml:space="preserve">not minor_children and agree_or_settle in('no prop debt or </w:t>
+            </w:r>
+            <w:proofErr w:type="spellStart"/>
+            <w:r>
+              <w:t>pregnancy','agree','do</w:t>
+            </w:r>
+            <w:proofErr w:type="spellEnd"/>
+            <w:r>
+              <w:t xml:space="preserve"> not know')</w:t>
             </w:r>
             <w:r>
               <w:rPr>
@@ -17707,7 +18149,15 @@
               <w:t>(</w:t>
             </w:r>
             <w:r>
-              <w:t>user_need == 'custody' and which_forms in('agree','both')</w:t>
+              <w:t>user_need == 'custody' and which_forms in('</w:t>
+            </w:r>
+            <w:proofErr w:type="spellStart"/>
+            <w:r>
+              <w:t>agree','both</w:t>
+            </w:r>
+            <w:proofErr w:type="spellEnd"/>
+            <w:r>
+              <w:t>')</w:t>
             </w:r>
             <w:r>
               <w:rPr>
@@ -17796,8 +18246,24 @@
             </w:hyperlink>
             <w:r>
               <w:br/>
-              <w:t>courts.alaska.gov/courtdir/index.htm#trial</w:t>
-            </w:r>
+            </w:r>
+            <w:r>
+              <w:lastRenderedPageBreak/>
+              <w:t>courts.alaska.gov/</w:t>
+            </w:r>
+            <w:proofErr w:type="spellStart"/>
+            <w:r>
+              <w:t>courtdir</w:t>
+            </w:r>
+            <w:proofErr w:type="spellEnd"/>
+            <w:r>
+              <w:t>/</w:t>
+            </w:r>
+            <w:proofErr w:type="spellStart"/>
+            <w:r>
+              <w:t>index.htm#trial</w:t>
+            </w:r>
+            <w:proofErr w:type="spellEnd"/>
           </w:p>
           <w:p>
             <w:pPr>
@@ -17819,8 +18285,21 @@
               <w:br/>
             </w:r>
             <w:r>
-              <w:t>courts.alaska.gov/efile/index.htm#current-courts</w:t>
-            </w:r>
+              <w:t>courts.alaska.gov/</w:t>
+            </w:r>
+            <w:proofErr w:type="spellStart"/>
+            <w:r>
+              <w:t>efile</w:t>
+            </w:r>
+            <w:proofErr w:type="spellEnd"/>
+            <w:r>
+              <w:t>/</w:t>
+            </w:r>
+            <w:proofErr w:type="spellStart"/>
+            <w:r>
+              <w:t>index.htm#current-courts</w:t>
+            </w:r>
+            <w:proofErr w:type="spellEnd"/>
           </w:p>
           <w:p>
             <w:pPr>
@@ -17836,7 +18315,15 @@
             </w:hyperlink>
             <w:r>
               <w:br/>
-              <w:t>courts.alaska.gov/courtdir/efiling.htm</w:t>
+              <w:t>courts.alaska.gov/</w:t>
+            </w:r>
+            <w:proofErr w:type="spellStart"/>
+            <w:r>
+              <w:t>courtdir</w:t>
+            </w:r>
+            <w:proofErr w:type="spellEnd"/>
+            <w:r>
+              <w:t>/efiling.htm</w:t>
             </w:r>
           </w:p>
           <w:p>
@@ -17973,7 +18460,31 @@
               <w:t xml:space="preserve">no </w:t>
             </w:r>
             <w:r>
-              <w:t>order')) or type_of_response['default'] %}</w:t>
+              <w:t xml:space="preserve">order')) or </w:t>
+            </w:r>
+            <w:r>
+              <w:t>(</w:t>
+            </w:r>
+            <w:r>
+              <w:t xml:space="preserve">type_of_response['default'] </w:t>
+            </w:r>
+            <w:r>
+              <w:t xml:space="preserve">and </w:t>
+            </w:r>
+            <w:r>
+              <w:rPr>
+                <w:color w:val="ED7D31" w:themeColor="accent2"/>
+              </w:rPr>
+              <w:t>stage_of_default == 'judgment entered'</w:t>
+            </w:r>
+            <w:r>
+              <w:rPr>
+                <w:color w:val="ED7D31" w:themeColor="accent2"/>
+              </w:rPr>
+              <w:t xml:space="preserve">) </w:t>
+            </w:r>
+            <w:r>
+              <w:t>%}</w:t>
             </w:r>
           </w:p>
         </w:tc>
@@ -18023,6 +18534,7 @@
               <w:outlineLvl w:val="1"/>
             </w:pPr>
             <w:r>
+              <w:lastRenderedPageBreak/>
               <w:t xml:space="preserve">Step </w:t>
             </w:r>
             <w:bookmarkStart w:id="15" w:name="Serve"/>
@@ -18169,7 +18681,6 @@
               </w:numPr>
             </w:pPr>
             <w:r>
-              <w:lastRenderedPageBreak/>
               <w:t xml:space="preserve">File the new </w:t>
             </w:r>
             <w:r>
@@ -18238,7 +18749,6 @@
               <w:pStyle w:val="Body"/>
             </w:pPr>
             <w:r>
-              <w:lastRenderedPageBreak/>
               <w:t>{%tr endif %}</w:t>
             </w:r>
           </w:p>
@@ -18294,7 +18804,35 @@
               <w:t xml:space="preserve">no </w:t>
             </w:r>
             <w:r>
-              <w:t>order')) or type_of_response['default'] or (type_of_response.all_false and agreement_documents) %}</w:t>
+              <w:t xml:space="preserve">order')) or </w:t>
+            </w:r>
+            <w:r>
+              <w:t>(</w:t>
+            </w:r>
+            <w:r>
+              <w:t xml:space="preserve">type_of_response['default'] </w:t>
+            </w:r>
+            <w:r>
+              <w:t xml:space="preserve">and </w:t>
+            </w:r>
+            <w:r>
+              <w:rPr>
+                <w:color w:val="ED7D31" w:themeColor="accent2"/>
+              </w:rPr>
+              <w:t>stage_of_default == 'judgment entered'</w:t>
+            </w:r>
+            <w:r>
+              <w:rPr>
+                <w:color w:val="ED7D31" w:themeColor="accent2"/>
+              </w:rPr>
+              <w:t xml:space="preserve">) </w:t>
+            </w:r>
+            <w:r>
+              <w:t>or (type_of_response.all_fal</w:t>
+            </w:r>
+            <w:r>
+              <w:lastRenderedPageBreak/>
+              <w:t>se and agreement_documents) %}</w:t>
             </w:r>
           </w:p>
         </w:tc>
@@ -18346,33 +18884,16 @@
             <w:r>
               <w:t xml:space="preserve">Step </w:t>
             </w:r>
-            <w:r>
-              <w:fldChar w:fldCharType="begin"/>
-            </w:r>
-            <w:r>
-              <w:instrText xml:space="preserve"> SEQ stepList \* ARABIC </w:instrText>
-            </w:r>
-            <w:r>
-              <w:fldChar w:fldCharType="separate"/>
-            </w:r>
-            <w:r>
-              <w:rPr>
-                <w:noProof/>
-              </w:rPr>
-              <w:t>18</w:t>
-            </w:r>
-            <w:r>
-              <w:rPr>
-                <w:noProof/>
-              </w:rPr>
-              <w:fldChar w:fldCharType="end"/>
-            </w:r>
-            <w:r>
-              <w:t xml:space="preserve">: Read the "Domestic </w:t>
-            </w:r>
-            <w:r>
-              <w:lastRenderedPageBreak/>
-              <w:t xml:space="preserve">Relations Procedural Order" or Standing Order </w:t>
+            <w:fldSimple w:instr=" SEQ stepList \* ARABIC ">
+              <w:r>
+                <w:rPr>
+                  <w:noProof/>
+                </w:rPr>
+                <w:t>18</w:t>
+              </w:r>
+            </w:fldSimple>
+            <w:r>
+              <w:t xml:space="preserve">: Read the "Domestic Relations Procedural Order" or Standing Order </w:t>
             </w:r>
             <w:r>
               <w:rPr>
@@ -18421,7 +18942,6 @@
               <w:pStyle w:val="Body"/>
             </w:pPr>
             <w:r>
-              <w:lastRenderedPageBreak/>
               <w:t>This is the first order from your judge that sets out the basic rules for you and {{ other_party_in_case }} to follow during the case.</w:t>
             </w:r>
           </w:p>
@@ -18431,7 +18951,6 @@
               <w:spacing w:before="120"/>
             </w:pPr>
             <w:r>
-              <w:lastRenderedPageBreak/>
               <w:t>Violating this order can affect the outcome of your case. The order usually states, unless {{ other_party_in_case }} agrees, or the court gives permission:</w:t>
             </w:r>
           </w:p>
@@ -18657,7 +19176,14 @@
                 <w:rPr>
                   <w:rStyle w:val="Hyperlink"/>
                 </w:rPr>
-                <w:t>Asking for an Order in a Divorce Case When the Issue Cannot Wait for the Court’s Final Decision (Filing a Motion)</w:t>
+                <w:t xml:space="preserve">Asking for an Order in a Divorce Case When the Issue </w:t>
+              </w:r>
+              <w:r>
+                <w:rPr>
+                  <w:rStyle w:val="Hyperlink"/>
+                </w:rPr>
+                <w:lastRenderedPageBreak/>
+                <w:t>Cannot Wait for the Court’s Final Decision (Filing a Motion)</w:t>
               </w:r>
             </w:hyperlink>
             <w:r>
@@ -18667,8 +19193,16 @@
               <w:rPr>
                 <w:color w:val="auto"/>
               </w:rPr>
-              <w:t>docassemble.akcourts.gov/start/FilingAMotion</w:t>
-            </w:r>
+              <w:t>docassemble.akcourts.gov/start/</w:t>
+            </w:r>
+            <w:proofErr w:type="spellStart"/>
+            <w:r>
+              <w:rPr>
+                <w:color w:val="auto"/>
+              </w:rPr>
+              <w:t>FilingAMotion</w:t>
+            </w:r>
+            <w:proofErr w:type="spellEnd"/>
           </w:p>
           <w:p>
             <w:pPr>
@@ -18764,7 +19298,6 @@
               <w:pStyle w:val="Body"/>
             </w:pPr>
             <w:r>
-              <w:lastRenderedPageBreak/>
               <w:t xml:space="preserve">{%tr if (type_of_response.any_true('ak custody case', 'ak divorce case')) or (user_need == 'answer custody' and type_of_response['wrong state'] and not jurisdiction) or (user_need == 'answer divorce' and type_of_response['wrong state']) or (type_of_response['case in 2 states'] and stage_of_other_case in('still going', 'ended with </w:t>
             </w:r>
             <w:r>
@@ -18823,27 +19356,14 @@
             <w:r>
               <w:t xml:space="preserve">Step </w:t>
             </w:r>
-            <w:r>
-              <w:fldChar w:fldCharType="begin"/>
-            </w:r>
-            <w:r>
-              <w:instrText xml:space="preserve"> SEQ stepList \* ARABIC </w:instrText>
-            </w:r>
-            <w:r>
-              <w:fldChar w:fldCharType="separate"/>
-            </w:r>
-            <w:r>
-              <w:rPr>
-                <w:noProof/>
-              </w:rPr>
-              <w:t>19</w:t>
-            </w:r>
-            <w:r>
-              <w:rPr>
-                <w:noProof/>
-              </w:rPr>
-              <w:fldChar w:fldCharType="end"/>
-            </w:r>
+            <w:fldSimple w:instr=" SEQ stepList \* ARABIC ">
+              <w:r>
+                <w:rPr>
+                  <w:noProof/>
+                </w:rPr>
+                <w:t>19</w:t>
+              </w:r>
+            </w:fldSimple>
             <w:r>
               <w:t>: Learn more about the process</w:t>
             </w:r>
@@ -18932,6 +19452,7 @@
               <w:ind w:left="405"/>
             </w:pPr>
             <w:r>
+              <w:lastRenderedPageBreak/>
               <w:t xml:space="preserve">The Life of a Case, SHC-180 </w:t>
             </w:r>
             <w:r>
@@ -19022,9 +19543,6 @@
             </w:hyperlink>
             <w:r>
               <w:br/>
-            </w:r>
-            <w:r>
-              <w:lastRenderedPageBreak/>
               <w:t>youtu.be/EzSV4Caz6Co?si=h0tWLjcwF608hjRt</w:t>
             </w:r>
           </w:p>
@@ -19144,7 +19662,15 @@
               </w:r>
             </w:hyperlink>
             <w:r>
-              <w:t>ube.com/playlist?list=PL82589B66ED712B4B</w:t>
+              <w:t>ube.com/</w:t>
+            </w:r>
+            <w:proofErr w:type="spellStart"/>
+            <w:r>
+              <w:t>playlist?list</w:t>
+            </w:r>
+            <w:proofErr w:type="spellEnd"/>
+            <w:r>
+              <w:t>=PL82589B66ED712B4B</w:t>
             </w:r>
           </w:p>
         </w:tc>
@@ -19374,9 +19900,11 @@
             <w:pPr>
               <w:pStyle w:val="Body"/>
             </w:pPr>
+            <w:proofErr w:type="spellStart"/>
             <w:r>
               <w:t>expect_after_answer_step</w:t>
             </w:r>
+            <w:proofErr w:type="spellEnd"/>
           </w:p>
         </w:tc>
       </w:tr>
@@ -19400,6 +19928,7 @@
               <w:outlineLvl w:val="1"/>
             </w:pPr>
             <w:r>
+              <w:lastRenderedPageBreak/>
               <w:t xml:space="preserve">Step </w:t>
             </w:r>
             <w:r>
@@ -19535,7 +20064,6 @@
               </w:rPr>
             </w:pPr>
             <w:r>
-              <w:lastRenderedPageBreak/>
               <w:t>Jurisdiction can be very complicated. Talking to a lawyer can help you decide which is the best state for your case.</w:t>
             </w:r>
           </w:p>
@@ -19910,14 +20438,7 @@
               <w:rPr>
                 <w:color w:val="ED7D31" w:themeColor="accent2"/>
               </w:rPr>
-              <w:t xml:space="preserve">type_of_response[‘default’] and stage_of_default == 'judgment entered' and </w:t>
-            </w:r>
-            <w:r>
-              <w:rPr>
-                <w:color w:val="ED7D31" w:themeColor="accent2"/>
-              </w:rPr>
-              <w:lastRenderedPageBreak/>
-              <w:t>(</w:t>
+              <w:t>type_of_response[‘default’] and stage_of_default == 'judgment entered' and (</w:t>
             </w:r>
             <w:r>
               <w:rPr>
@@ -19986,7 +20507,6 @@
                 <w:rFonts w:eastAsia="Calibri"/>
                 <w:color w:val="00B050"/>
               </w:rPr>
-              <w:lastRenderedPageBreak/>
               <w:t>expect_after_motion_step  in aka2j_mod_cust_div_templates.yml</w:t>
             </w:r>
             <w:r>
@@ -20028,27 +20548,14 @@
             <w:r>
               <w:t xml:space="preserve">Step </w:t>
             </w:r>
-            <w:r>
-              <w:fldChar w:fldCharType="begin"/>
-            </w:r>
-            <w:r>
-              <w:instrText xml:space="preserve"> SEQ stepList \* MERGEFORMAT </w:instrText>
-            </w:r>
-            <w:r>
-              <w:fldChar w:fldCharType="separate"/>
-            </w:r>
-            <w:r>
-              <w:rPr>
-                <w:noProof/>
-              </w:rPr>
-              <w:t>21</w:t>
-            </w:r>
-            <w:r>
-              <w:rPr>
-                <w:noProof/>
-              </w:rPr>
-              <w:fldChar w:fldCharType="end"/>
-            </w:r>
+            <w:fldSimple w:instr=" SEQ stepList \* MERGEFORMAT ">
+              <w:r>
+                <w:rPr>
+                  <w:noProof/>
+                </w:rPr>
+                <w:t>21</w:t>
+              </w:r>
+            </w:fldSimple>
             <w:r>
               <w:t xml:space="preserve">: What to expect after </w:t>
             </w:r>
@@ -20248,6 +20755,7 @@
               <w:ind w:left="403"/>
             </w:pPr>
             <w:r>
+              <w:lastRenderedPageBreak/>
               <w:t xml:space="preserve">by mail, they have 13 days to file a written </w:t>
             </w:r>
             <w:r>
@@ -20330,11 +20838,7 @@
               <w:t>other_party_in_case</w:t>
             </w:r>
             <w:r>
-              <w:t xml:space="preserve"> }}‘s response is due the next day the court is open. For example, if </w:t>
-            </w:r>
-            <w:r>
-              <w:lastRenderedPageBreak/>
-              <w:t>it is due on a Saturday, and the court is open Monday, their response is due Monday.</w:t>
+              <w:t xml:space="preserve"> }}‘s response is due the next day the court is open. For example, if it is due on a Saturday, and the court is open Monday, their response is due Monday.</w:t>
             </w:r>
           </w:p>
           <w:bookmarkEnd w:id="16"/>
@@ -20732,6 +21236,7 @@
               <w:rPr>
                 <w:bCs/>
               </w:rPr>
+              <w:lastRenderedPageBreak/>
               <w:t>Use</w:t>
             </w:r>
             <w:r>
@@ -20827,7 +21332,6 @@
               <w:outlineLvl w:val="2"/>
             </w:pPr>
             <w:r>
-              <w:lastRenderedPageBreak/>
               <w:t>The judge will issue an order</w:t>
             </w:r>
           </w:p>
@@ -21053,8 +21557,21 @@
               <w:br/>
             </w:r>
             <w:r>
-              <w:t>youtube.com/watch?v=egoBeRFB_Uw</w:t>
-            </w:r>
+              <w:t>youtube.com/</w:t>
+            </w:r>
+            <w:proofErr w:type="spellStart"/>
+            <w:r>
+              <w:t>watch?v</w:t>
+            </w:r>
+            <w:proofErr w:type="spellEnd"/>
+            <w:r>
+              <w:t>=</w:t>
+            </w:r>
+            <w:proofErr w:type="spellStart"/>
+            <w:r>
+              <w:t>egoBeRFB_Uw</w:t>
+            </w:r>
+            <w:proofErr w:type="spellEnd"/>
           </w:p>
           <w:p>
             <w:pPr>
@@ -21087,8 +21604,13 @@
             </w:r>
             <w:r>
               <w:br/>
-              <w:t>courts.alaska.gov/shc/family/motions.htm#reply</w:t>
-            </w:r>
+              <w:t>courts.alaska.gov/shc/family/</w:t>
+            </w:r>
+            <w:proofErr w:type="spellStart"/>
+            <w:r>
+              <w:t>motions.htm#reply</w:t>
+            </w:r>
+            <w:proofErr w:type="spellEnd"/>
           </w:p>
           <w:p>
             <w:pPr>
@@ -21132,6 +21654,7 @@
               <w:br/>
             </w:r>
             <w:r>
+              <w:lastRenderedPageBreak/>
               <w:t>courts.alaska.gov/shc/appeals/appeals.htm</w:t>
             </w:r>
             <w:r>
@@ -21213,7 +21736,6 @@
               </w:rPr>
             </w:pPr>
             <w:r>
-              <w:lastRenderedPageBreak/>
               <w:t>{%tr if type_of_response.all_false() and agreement_documents %}</w:t>
             </w:r>
           </w:p>
@@ -21236,12 +21758,21 @@
             <w:pPr>
               <w:pStyle w:val="Body"/>
             </w:pPr>
+            <w:proofErr w:type="spellStart"/>
             <w:r>
               <w:rPr>
                 <w:rFonts w:eastAsia="Calibri"/>
                 <w:color w:val="00B050"/>
               </w:rPr>
-              <w:t xml:space="preserve">expect_after_complaint_step </w:t>
+              <w:t>expect_after_complaint_step</w:t>
+            </w:r>
+            <w:proofErr w:type="spellEnd"/>
+            <w:r>
+              <w:rPr>
+                <w:rFonts w:eastAsia="Calibri"/>
+                <w:color w:val="00B050"/>
+              </w:rPr>
+              <w:t xml:space="preserve"> </w:t>
             </w:r>
             <w:r>
               <w:rPr>
@@ -21345,7 +21876,21 @@
               <w:rPr>
                 <w:color w:val="C00000"/>
               </w:rPr>
-              <w:t>(user_need == 'divorce' and not know_spouse_whereabouts) or (user_need == 'custody' and alternate_service)</w:t>
+              <w:t xml:space="preserve">(user_need == 'divorce' and not know_spouse_whereabouts) or (user_need == 'custody' and </w:t>
+            </w:r>
+            <w:proofErr w:type="spellStart"/>
+            <w:r>
+              <w:rPr>
+                <w:color w:val="C00000"/>
+              </w:rPr>
+              <w:t>alternate_service</w:t>
+            </w:r>
+            <w:proofErr w:type="spellEnd"/>
+            <w:r>
+              <w:rPr>
+                <w:color w:val="C00000"/>
+              </w:rPr>
+              <w:t>)</w:t>
             </w:r>
             <w:r>
               <w:rPr>
@@ -21499,6 +22044,7 @@
                 <w:b/>
                 <w:bCs/>
               </w:rPr>
+              <w:lastRenderedPageBreak/>
               <w:t>Affidavit, SHC-1625</w:t>
             </w:r>
             <w:r>
@@ -21578,11 +22124,7 @@
               </w:rPr>
             </w:pPr>
             <w:r>
-              <w:t xml:space="preserve">After the Notice has been posted on the legal notice website for 4 </w:t>
-            </w:r>
-            <w:r>
-              <w:lastRenderedPageBreak/>
-              <w:t>weeks, the clerk will complete a certificate of service of posting to the Alaska Court System’s legal notice website. The court will put the certificate of service of posting in your case file and send you a copy in the mail.</w:t>
+              <w:t>After the Notice has been posted on the legal notice website for 4 weeks, the clerk will complete a certificate of service of posting to the Alaska Court System’s legal notice website. The court will put the certificate of service of posting in your case file and send you a copy in the mail.</w:t>
             </w:r>
             <w:r>
               <w:rPr>
@@ -21863,7 +22405,11 @@
               <w:spacing w:before="280" w:after="280"/>
             </w:pPr>
             <w:r>
-              <w:t>{{ capitalize(other_party_in_case) }} has 20 days to file an Answer with the court and send you a copy.</w:t>
+              <w:t xml:space="preserve">{{ capitalize(other_party_in_case) }} has 20 days to file an Answer with </w:t>
+            </w:r>
+            <w:r>
+              <w:lastRenderedPageBreak/>
+              <w:t>the court and send you a copy.</w:t>
             </w:r>
           </w:p>
           <w:p>
@@ -21893,11 +22439,7 @@
               </w:rPr>
             </w:pPr>
             <w:r>
-              <w:t xml:space="preserve">A default judgment is when the court decides your case without </w:t>
-            </w:r>
-            <w:r>
-              <w:lastRenderedPageBreak/>
-              <w:t>hearing from {{ other_party_in_case }}.</w:t>
+              <w:t>A default judgment is when the court decides your case without hearing from {{ other_party_in_case }}.</w:t>
             </w:r>
             <w:r>
               <w:rPr>
@@ -22113,7 +22655,21 @@
               <w:rPr>
                 <w:color w:val="C00000"/>
               </w:rPr>
-              <w:t>{% if (user_need == 'custody' and alternate_service) or (user_need == 'divorce' and not know_spouse_whereabouts) %}</w:t>
+              <w:t xml:space="preserve">{% if (user_need == 'custody' and </w:t>
+            </w:r>
+            <w:proofErr w:type="spellStart"/>
+            <w:r>
+              <w:rPr>
+                <w:color w:val="C00000"/>
+              </w:rPr>
+              <w:t>alternate_service</w:t>
+            </w:r>
+            <w:proofErr w:type="spellEnd"/>
+            <w:r>
+              <w:rPr>
+                <w:color w:val="C00000"/>
+              </w:rPr>
+              <w:t>) or (user_need == 'divorce' and not know_spouse_whereabouts) %}</w:t>
             </w:r>
             <w:r>
               <w:rPr>
@@ -22182,7 +22738,14 @@
               <w:rPr>
                 <w:color w:val="FFC000"/>
               </w:rPr>
-              <w:t>{% if agree_or_settle in('no', 'dont know') or agree_or_settle_kids in('no', 'dont know') %}</w:t>
+              <w:t xml:space="preserve">{% if agree_or_settle in('no', 'dont know') or </w:t>
+            </w:r>
+            <w:r>
+              <w:rPr>
+                <w:color w:val="FFC000"/>
+              </w:rPr>
+              <w:lastRenderedPageBreak/>
+              <w:t>agree_or_settle_kids in('no', 'dont know') %}</w:t>
             </w:r>
             <w:hyperlink r:id="rId210" w:history="1">
               <w:r>
@@ -22264,7 +22827,6 @@
                 <w:b/>
                 <w:bCs/>
               </w:rPr>
-              <w:lastRenderedPageBreak/>
               <w:t>Property &amp; Debt Worksheet, SHC-1000</w:t>
             </w:r>
             <w:r>
@@ -22430,12 +22992,21 @@
                 <w:rFonts w:eastAsia="Calibri"/>
               </w:rPr>
             </w:pPr>
+            <w:proofErr w:type="spellStart"/>
             <w:r>
               <w:rPr>
                 <w:rFonts w:eastAsia="Calibri"/>
                 <w:color w:val="00B050"/>
               </w:rPr>
-              <w:t>answer_domestic_violence_step in aka2jtemplates.yml</w:t>
+              <w:t>answer_domestic_violence_step</w:t>
+            </w:r>
+            <w:proofErr w:type="spellEnd"/>
+            <w:r>
+              <w:rPr>
+                <w:rFonts w:eastAsia="Calibri"/>
+                <w:color w:val="00B050"/>
+              </w:rPr>
+              <w:t xml:space="preserve"> in aka2jtemplates.yml</w:t>
             </w:r>
           </w:p>
         </w:tc>
@@ -22542,7 +23113,7 @@
                 <w:color w:val="ED7D31" w:themeColor="accent2"/>
                 <w:shd w:val="clear" w:color="auto" w:fill="FFFFFF"/>
               </w:rPr>
-              <w:t xml:space="preserve">% if ((user_need == 'answer custody' and type_of_response['ak custody case']) or (user_need == 'answer divorce' and type_of_response['ak divorce </w:t>
+              <w:t xml:space="preserve">% if ((user_need == 'answer custody' and type_of_response['ak custody </w:t>
             </w:r>
             <w:r>
               <w:rPr>
@@ -22550,7 +23121,7 @@
                 <w:shd w:val="clear" w:color="auto" w:fill="FFFFFF"/>
               </w:rPr>
               <w:lastRenderedPageBreak/>
-              <w:t xml:space="preserve">case']) or (type_of_response['case in 2 states'] and </w:t>
+              <w:t xml:space="preserve">case']) or (user_need == 'answer divorce' and type_of_response['ak divorce case']) or (type_of_response['case in 2 states'] and </w:t>
             </w:r>
             <w:r>
               <w:rPr>
@@ -22570,7 +23141,14 @@
               <w:rPr>
                 <w:shd w:val="clear" w:color="auto" w:fill="FFFFFF"/>
               </w:rPr>
-              <w:t>Abuse or domestic violence resources and reaching an agreement</w:t>
+              <w:t xml:space="preserve">Abuse or domestic violence resources and reaching an </w:t>
+            </w:r>
+            <w:r>
+              <w:rPr>
+                <w:shd w:val="clear" w:color="auto" w:fill="FFFFFF"/>
+              </w:rPr>
+              <w:lastRenderedPageBreak/>
+              <w:t>agreement</w:t>
             </w:r>
             <w:r>
               <w:rPr>
@@ -22611,15 +23189,7 @@
                 <w:color w:val="FF0000"/>
                 <w:shd w:val="clear" w:color="auto" w:fill="FFFFFF"/>
               </w:rPr>
-              <w:t xml:space="preserve"> </w:t>
-            </w:r>
-            <w:r>
-              <w:rPr>
-                <w:color w:val="FF0000"/>
-                <w:shd w:val="clear" w:color="auto" w:fill="FFFFFF"/>
-              </w:rPr>
-              <w:lastRenderedPageBreak/>
-              <w:t>%}</w:t>
+              <w:t xml:space="preserve"> %}</w:t>
             </w:r>
             <w:r>
               <w:rPr>
@@ -22728,7 +23298,11 @@
               <w:t>{% endif %}</w:t>
             </w:r>
             <w:r>
-              <w:t xml:space="preserve"> During this time, safety is very important. The dynamics in a relationship with domestic violence may also cause people to feel pressured to agree to something they do not want. If this is your situation, these resources may help:</w:t>
+              <w:t xml:space="preserve"> During this time, safety is very important. The dynamics in a relationship with domestic violence may also cause people to feel pressured to agree to something they do not want. If this </w:t>
+            </w:r>
+            <w:r>
+              <w:lastRenderedPageBreak/>
+              <w:t>is your situation, these resources may help:</w:t>
             </w:r>
           </w:p>
           <w:p>
@@ -22781,7 +23355,6 @@
               <w:ind w:left="420"/>
             </w:pPr>
             <w:r>
-              <w:lastRenderedPageBreak/>
               <w:t xml:space="preserve"> See if you qualify for </w:t>
             </w:r>
             <w:hyperlink r:id="rId218">
@@ -22901,7 +23474,11 @@
               <w:t>{% else %}</w:t>
             </w:r>
             <w:r>
-              <w:t>How domestic violence affects a {{ case_type }} case</w:t>
+              <w:t xml:space="preserve">How domestic </w:t>
+            </w:r>
+            <w:r>
+              <w:lastRenderedPageBreak/>
+              <w:t>violence affects a {{ case_type }} case</w:t>
             </w:r>
             <w:r>
               <w:rPr>
@@ -22935,11 +23512,7 @@
               <w:ind w:left="420"/>
             </w:pPr>
             <w:r>
-              <w:t xml:space="preserve">A "history of domestic violence" is defined by the law as either one incident of domestic violence that caused serious physical injury, or more than one incident. The parent's domestic violence behavior needs to fit under one of the domestic violence crimes in </w:t>
-            </w:r>
-            <w:r>
-              <w:lastRenderedPageBreak/>
-              <w:t>the law. There does not have to be a protective order or criminal case for the court to find a parent has a history of domestic violence. The court can find domestic violence based on one parent's testimony.</w:t>
+              <w:t>A "history of domestic violence" is defined by the law as either one incident of domestic violence that caused serious physical injury, or more than one incident. The parent's domestic violence behavior needs to fit under one of the domestic violence crimes in the law. There does not have to be a protective order or criminal case for the court to find a parent has a history of domestic violence. The court can find domestic violence based on one parent's testimony.</w:t>
             </w:r>
           </w:p>
           <w:p>
@@ -23011,7 +23584,14 @@
               <w:rPr>
                 <w:color w:val="FFC000"/>
               </w:rPr>
-              <w:t xml:space="preserve"> {% if response_to_complaint == 'none' and not agreement_documents %}</w:t>
+              <w:t xml:space="preserve"> </w:t>
+            </w:r>
+            <w:r>
+              <w:rPr>
+                <w:color w:val="FFC000"/>
+              </w:rPr>
+              <w:lastRenderedPageBreak/>
+              <w:t>{% if response_to_complaint == 'none' and not agreement_documents %}</w:t>
             </w:r>
           </w:p>
           <w:p>
@@ -23034,11 +23614,7 @@
               <w:pStyle w:val="Body"/>
             </w:pPr>
             <w:r>
-              <w:t xml:space="preserve">The judge will only know about your domestic violence concerns if you state them in the documents you file and when you talk in court. If you have concerns for the children’s safety when in the care of the other parent, or for yourself when interacting with the other parent, describe them to the judge. If the judge is going to allow the other parent to have parenting time (visitation) with the children, you can suggest </w:t>
-            </w:r>
-            <w:r>
-              <w:lastRenderedPageBreak/>
-              <w:t>ways to address your concerns. Some options include:</w:t>
+              <w:t>The judge will only know about your domestic violence concerns if you state them in the documents you file and when you talk in court. If you have concerns for the children’s safety when in the care of the other parent, or for yourself when interacting with the other parent, describe them to the judge. If the judge is going to allow the other parent to have parenting time (visitation) with the children, you can suggest ways to address your concerns. Some options include:</w:t>
             </w:r>
           </w:p>
           <w:p>
@@ -23336,7 +23912,18 @@
             </w:r>
             <w:r>
               <w:br/>
-              <w:t>andvsa.org/communitys-programs</w:t>
+            </w:r>
+            <w:r>
+              <w:lastRenderedPageBreak/>
+              <w:t>andvsa.org/</w:t>
+            </w:r>
+            <w:proofErr w:type="spellStart"/>
+            <w:r>
+              <w:t>communitys</w:t>
+            </w:r>
+            <w:proofErr w:type="spellEnd"/>
+            <w:r>
+              <w:t>-programs</w:t>
             </w:r>
           </w:p>
           <w:p>
@@ -23410,7 +23997,6 @@
               <w:rPr>
                 <w:b/>
               </w:rPr>
-              <w:lastRenderedPageBreak/>
               <w:t>Direction to Seal Child Custody Jurisdiction Affidavit</w:t>
             </w:r>
             <w:r>
@@ -23707,6 +24293,7 @@
               <w:ind w:left="405"/>
             </w:pPr>
             <w:r>
+              <w:lastRenderedPageBreak/>
               <w:t xml:space="preserve"> Each parent signs an affidavit </w:t>
             </w:r>
             <w:commentRangeStart w:id="18"/>
@@ -23780,7 +24367,6 @@
               <w:rPr>
                 <w:b/>
               </w:rPr>
-              <w:lastRenderedPageBreak/>
               <w:t xml:space="preserve">Motion &amp; Affidavit for Genetic (DNA) Testing, SHC-1370 </w:t>
             </w:r>
             <w:hyperlink r:id="rId225">
@@ -23955,6 +24541,7 @@
               <w:rPr>
                 <w:b/>
               </w:rPr>
+              <w:lastRenderedPageBreak/>
               <w:t>Motion &amp; Affidavit for Genetic (DNA) Testing, SHC-1370</w:t>
             </w:r>
             <w:r>
@@ -24036,9 +24623,6 @@
             </w:hyperlink>
             <w:r>
               <w:br/>
-            </w:r>
-            <w:r>
-              <w:lastRenderedPageBreak/>
               <w:t>courts.alaska.gov/shc/family/docs/shc-1375n.pdf</w:t>
             </w:r>
           </w:p>
@@ -24603,27 +25187,14 @@
     <w:r>
       <w:t xml:space="preserve"> of </w:t>
     </w:r>
-    <w:r>
-      <w:fldChar w:fldCharType="begin"/>
-    </w:r>
-    <w:r>
-      <w:instrText xml:space="preserve"> NUMPAGES \* ARABIC </w:instrText>
-    </w:r>
-    <w:r>
-      <w:fldChar w:fldCharType="separate"/>
-    </w:r>
-    <w:r>
-      <w:rPr>
-        <w:noProof/>
-      </w:rPr>
-      <w:t>62</w:t>
-    </w:r>
-    <w:r>
-      <w:rPr>
-        <w:noProof/>
-      </w:rPr>
-      <w:fldChar w:fldCharType="end"/>
-    </w:r>
+    <w:fldSimple w:instr=" NUMPAGES \* ARABIC ">
+      <w:r>
+        <w:rPr>
+          <w:noProof/>
+        </w:rPr>
+        <w:t>62</w:t>
+      </w:r>
+    </w:fldSimple>
     <w:r>
       <w:t xml:space="preserve"> pages</w:t>
     </w:r>
@@ -24672,21 +25243,11 @@
     <w:r>
       <w:t xml:space="preserve"> of </w:t>
     </w:r>
-    <w:r>
-      <w:fldChar w:fldCharType="begin"/>
-    </w:r>
-    <w:r>
-      <w:instrText xml:space="preserve"> NUMPAGES \* ARABIC </w:instrText>
-    </w:r>
-    <w:r>
-      <w:fldChar w:fldCharType="separate"/>
-    </w:r>
-    <w:r>
-      <w:t>57</w:t>
-    </w:r>
-    <w:r>
-      <w:fldChar w:fldCharType="end"/>
-    </w:r>
+    <w:fldSimple w:instr=" NUMPAGES \* ARABIC ">
+      <w:r>
+        <w:t>57</w:t>
+      </w:r>
+    </w:fldSimple>
     <w:r>
       <w:t xml:space="preserve"> pages</w:t>
     </w:r>

</xml_diff>

<commit_message>
Matching Motion to Dismiss steps and jurisdiction tests
</commit_message>
<xml_diff>
--- a/docassemble/RespondingChildCustodyActionPlan/data/templates/responding_child_custody_action_plan.docx
+++ b/docassemble/RespondingChildCustodyActionPlan/data/templates/responding_child_custody_action_plan.docx
@@ -487,7 +487,7 @@
                 </mc:Choice>
                 <mc:Fallback>
                   <w:pict>
-                    <v:group w14:anchorId="5733A1B0" id="Group 1" o:spid="_x0000_s1026" style="position:absolute;margin-left:0;margin-top:12.95pt;width:58.45pt;height:53.4pt;z-index:3;mso-wrap-distance-left:8.95pt;mso-wrap-distance-right:25.2pt" coordsize="7423,6782" o:gfxdata="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">
+                    <v:group w14:anchorId="4EE5C445" id="Group 1" o:spid="_x0000_s1026" style="position:absolute;margin-left:0;margin-top:12.95pt;width:58.45pt;height:53.4pt;z-index:3;mso-wrap-distance-left:8.95pt;mso-wrap-distance-right:25.2pt" coordsize="7423,6782" o:gfxdata="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">
                       <v:group id="Group 2" o:spid="_x0000_s1027" style="position:absolute;width:5785;height:6782" coordsize="0,0" o:gfxdata="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">
                         <v:shape id="docshape2" o:spid="_x0000_s1028" style="position:absolute;width:578520;height:678240;visibility:visible;mso-wrap-style:square;v-text-anchor:top" coordsize="915,1071" o:gfxdata="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" path="m85,89l85,,914,r,985l824,985t,85l,1070,,92r573,l573,337r246,l824,1070xe" filled="f" strokecolor="#333" strokeweight=".43858mm">
                           <v:path arrowok="t" textboxrect="0,0,916,1072"/>
@@ -7629,7 +7629,7 @@
                   </mc:Choice>
                   <mc:Fallback>
                     <w:pict>
-                      <v:rect w14:anchorId="741436F3" id="Rectangle 2" o:spid="_x0000_s1026" alt="Play Motions Part 1: How to ask the court for something Video" style="width:18.75pt;height:18.75pt;visibility:visible;mso-wrap-style:square;mso-left-percent:-10001;mso-top-percent:-10001;mso-position-horizontal:absolute;mso-position-horizontal-relative:char;mso-position-vertical:absolute;mso-position-vertical-relative:line;mso-left-percent:-10001;mso-top-percent:-10001;v-text-anchor:top" o:gfxdata="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" filled="f" stroked="f" strokeweight="0">
+                      <v:rect w14:anchorId="45426AB1" id="Rectangle 2" o:spid="_x0000_s1026" alt="Play Motions Part 1: How to ask the court for something Video" style="width:18.75pt;height:18.75pt;visibility:visible;mso-wrap-style:square;mso-left-percent:-10001;mso-top-percent:-10001;mso-position-horizontal:absolute;mso-position-horizontal-relative:char;mso-position-vertical:absolute;mso-position-vertical-relative:line;mso-left-percent:-10001;mso-top-percent:-10001;v-text-anchor:top" o:gfxdata="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" filled="f" stroked="f" strokeweight="0">
                         <w10:anchorlock/>
                       </v:rect>
                     </w:pict>
@@ -13060,6 +13060,17 @@
               <w:br/>
               <w:t xml:space="preserve">Use: </w:t>
             </w:r>
+          </w:p>
+          <w:p>
+            <w:pPr>
+              <w:pStyle w:val="Body"/>
+              <w:numPr>
+                <w:ilvl w:val="1"/>
+                <w:numId w:val="2"/>
+              </w:numPr>
+              <w:spacing w:after="0"/>
+              <w:ind w:left="705"/>
+            </w:pPr>
             <w:r>
               <w:rPr>
                 <w:b/>
@@ -13089,87 +13100,276 @@
               <w:rPr>
                 <w:color w:val="FFC000"/>
               </w:rPr>
-              <w:t>{% if stage_of_other_case == 'still going' or not jurisdiction %}</w:t>
+              <w:t xml:space="preserve">{% if </w:t>
+            </w:r>
+            <w:r>
+              <w:rPr>
+                <w:color w:val="FFC000"/>
+              </w:rPr>
+              <w:t>type_of_response.any_true(</w:t>
+            </w:r>
+            <w:r>
+              <w:rPr>
+                <w:color w:val="FFC000"/>
+              </w:rPr>
+              <w:t>'wrong state'</w:t>
+            </w:r>
+            <w:r>
+              <w:rPr>
+                <w:color w:val="FFC000"/>
+              </w:rPr>
+              <w:t xml:space="preserve">, </w:t>
+            </w:r>
+            <w:r>
+              <w:rPr>
+                <w:color w:val="FFC000"/>
+              </w:rPr>
+              <w:t>'case in 2 states'</w:t>
+            </w:r>
+            <w:r>
+              <w:rPr>
+                <w:color w:val="FFC000"/>
+              </w:rPr>
+              <w:t>)</w:t>
+            </w:r>
+            <w:r>
+              <w:rPr>
+                <w:color w:val="FFC000"/>
+              </w:rPr>
+              <w:t xml:space="preserve"> %}</w:t>
             </w:r>
             <w:r>
               <w:t xml:space="preserve"> “Motion to Dismiss.”</w:t>
             </w:r>
-          </w:p>
-          <w:p>
-            <w:pPr>
-              <w:pStyle w:val="ListParagraph"/>
+            <w:r>
+              <w:br/>
+            </w:r>
+            <w:r>
+              <w:rPr>
+                <w:color w:val="92D050"/>
+              </w:rPr>
+              <w:t>{% if not jurisdiction %}</w:t>
+            </w:r>
+            <w:r>
+              <w:t>Explain that the Alaska court does not have jurisdiction over the children.</w:t>
+            </w:r>
+            <w:r>
+              <w:rPr>
+                <w:color w:val="92D050"/>
+              </w:rPr>
+              <w:t>{% endif %}</w:t>
+            </w:r>
+            <w:r>
+              <w:rPr>
+                <w:color w:val="92D050"/>
+              </w:rPr>
+              <w:br/>
+            </w:r>
+            <w:r>
+              <w:rPr>
+                <w:color w:val="92D050"/>
+              </w:rPr>
+              <w:t>{% if stage_of_other_case == 'still going' %}</w:t>
+            </w:r>
+            <w:r>
+              <w:t>Explain why you think the judge should dismiss the Alaska case.</w:t>
+            </w:r>
+            <w:r>
+              <w:rPr>
+                <w:color w:val="92D050"/>
+              </w:rPr>
+              <w:t>{% endif %}</w:t>
+            </w:r>
+            <w:r>
+              <w:rPr>
+                <w:color w:val="FFC000"/>
+              </w:rPr>
+              <w:t>{% endif %}</w:t>
+            </w:r>
+            <w:r>
+              <w:rPr>
+                <w:color w:val="FFC000"/>
+              </w:rPr>
+              <w:br/>
+            </w:r>
+            <w:r>
+              <w:rPr>
+                <w:color w:val="FFC000"/>
+              </w:rPr>
+              <w:t>{% if type_of_response['default'] %}</w:t>
+            </w:r>
+            <w:r>
+              <w:rPr>
+                <w:color w:val="auto"/>
+              </w:rPr>
+              <w:t>"</w:t>
+            </w:r>
+            <w:r>
+              <w:t>Motion to Dismiss for Failure to Correctly Serve the Complaint”.</w:t>
+            </w:r>
+            <w:r>
+              <w:br/>
+            </w:r>
+            <w:r>
+              <w:t>Explain that the other parent did not serve you one of the correct ways and you want the case dismissed.</w:t>
+            </w:r>
+            <w:r>
+              <w:rPr>
+                <w:color w:val="FFC000"/>
+              </w:rPr>
+              <w:t>{% endif %}</w:t>
+            </w:r>
+          </w:p>
+          <w:p>
+            <w:pPr>
+              <w:pStyle w:val="Body"/>
+              <w:numPr>
+                <w:ilvl w:val="1"/>
+                <w:numId w:val="2"/>
+              </w:numPr>
+              <w:spacing w:after="0"/>
+              <w:ind w:left="705"/>
+            </w:pPr>
+            <w:r>
+              <w:rPr>
+                <w:b/>
+              </w:rPr>
+              <w:t>Affidavit</w:t>
+            </w:r>
+            <w:r>
+              <w:t xml:space="preserve"> </w:t>
+            </w:r>
+            <w:r>
+              <w:rPr>
+                <w:b/>
+                <w:bCs/>
+              </w:rPr>
+              <w:t>&amp; Memorandum, SHC-1301</w:t>
+            </w:r>
+            <w:r>
+              <w:t xml:space="preserve"> </w:t>
+            </w:r>
+            <w:hyperlink r:id="rId108" w:history="1">
+              <w:r>
+                <w:rPr>
+                  <w:rStyle w:val="Hyperlink"/>
+                </w:rPr>
+                <w:t>Word</w:t>
+              </w:r>
+            </w:hyperlink>
+            <w:r>
+              <w:t xml:space="preserve"> | </w:t>
+            </w:r>
+            <w:hyperlink r:id="rId109" w:history="1">
+              <w:r>
+                <w:rPr>
+                  <w:rStyle w:val="Hyperlink"/>
+                </w:rPr>
+                <w:t>PDF</w:t>
+              </w:r>
+            </w:hyperlink>
+            <w:r>
+              <w:br/>
+            </w:r>
+            <w:r>
+              <w:t>Wait to sign this affidavit until you can sign in front of a notary or file the form at court.</w:t>
+            </w:r>
+          </w:p>
+          <w:p>
+            <w:pPr>
+              <w:pStyle w:val="Body"/>
+              <w:numPr>
+                <w:ilvl w:val="1"/>
+                <w:numId w:val="2"/>
+              </w:numPr>
+              <w:spacing w:after="0"/>
+              <w:ind w:left="705"/>
+            </w:pPr>
+            <w:r>
+              <w:rPr>
+                <w:b/>
+              </w:rPr>
+              <w:t>Order on Motion, SHC-1302</w:t>
+            </w:r>
+            <w:r>
+              <w:t xml:space="preserve"> </w:t>
+            </w:r>
+            <w:hyperlink r:id="rId110" w:history="1">
+              <w:r>
+                <w:rPr>
+                  <w:rStyle w:val="Hyperlink"/>
+                </w:rPr>
+                <w:t>Word</w:t>
+              </w:r>
+            </w:hyperlink>
+            <w:r>
+              <w:t xml:space="preserve"> | </w:t>
+            </w:r>
+            <w:hyperlink r:id="rId111" w:history="1">
+              <w:r>
+                <w:rPr>
+                  <w:rStyle w:val="Hyperlink"/>
+                </w:rPr>
+                <w:t>PDF</w:t>
+              </w:r>
+            </w:hyperlink>
+          </w:p>
+          <w:p>
+            <w:pPr>
+              <w:pStyle w:val="Body"/>
               <w:numPr>
                 <w:ilvl w:val="0"/>
                 <w:numId w:val="2"/>
               </w:numPr>
-              <w:spacing w:after="0"/>
-            </w:pPr>
-            <w:r>
-              <w:rPr>
-                <w:color w:val="92D050"/>
-              </w:rPr>
-              <w:t>{% if not jurisdiction %}</w:t>
-            </w:r>
-            <w:r>
-              <w:t>Explain that the Alaska court does not have jurisdiction over the children.</w:t>
-            </w:r>
-            <w:r>
-              <w:rPr>
-                <w:color w:val="92D050"/>
-              </w:rPr>
-              <w:t>{% endif %}{% if stage_of_other_case == 'still going' %}</w:t>
-            </w:r>
-            <w:r>
-              <w:t>Explain why you think the judge should dismiss the Alaska case.</w:t>
-            </w:r>
-            <w:r>
-              <w:rPr>
-                <w:color w:val="92D050"/>
-              </w:rPr>
-              <w:t>{% endif %}</w:t>
-            </w:r>
-            <w:r>
-              <w:rPr>
-                <w:color w:val="FFC000"/>
-              </w:rPr>
-              <w:t>{% endif %}{% if type_of_response['default'] %}</w:t>
-            </w:r>
-            <w:r>
-              <w:rPr>
-                <w:color w:val="auto"/>
-              </w:rPr>
-              <w:t>"</w:t>
-            </w:r>
-            <w:r>
-              <w:t>Motion to Dismiss for Failure to Correctly Serve the Complaint”.</w:t>
-            </w:r>
-          </w:p>
-          <w:p>
-            <w:pPr>
-              <w:pStyle w:val="ListParagraph"/>
+            </w:pPr>
+            <w:r>
+              <w:rPr>
+                <w:color w:val="FFC000" w:themeColor="accent4"/>
+              </w:rPr>
+              <w:t>{</w:t>
+            </w:r>
+            <w:r>
+              <w:rPr>
+                <w:color w:val="FFC000" w:themeColor="accent4"/>
+              </w:rPr>
+              <w:t>% if (type_of_response['case in 2 states'] and stage_of_other_case == 'still going') or (type_of_response['wrong state'] and not jurisdiction) or type_of_response['default']</w:t>
+            </w:r>
+            <w:r>
+              <w:rPr>
+                <w:color w:val="FFC000" w:themeColor="accent4"/>
+              </w:rPr>
+              <w:t xml:space="preserve"> %}</w:t>
+            </w:r>
+            <w:r>
+              <w:t xml:space="preserve">File your motion to dismiss forms with your </w:t>
+            </w:r>
+            <w:r>
+              <w:rPr>
+                <w:b/>
+                <w:bCs/>
+              </w:rPr>
+              <w:t>Answer</w:t>
+            </w:r>
+            <w:r>
+              <w:t>.</w:t>
+            </w:r>
+            <w:r>
+              <w:t>{</w:t>
+            </w:r>
+            <w:r>
+              <w:t>% endif</w:t>
+            </w:r>
+            <w:r>
+              <w:t xml:space="preserve"> %}</w:t>
+            </w:r>
+          </w:p>
+          <w:p>
+            <w:pPr>
+              <w:pStyle w:val="Body"/>
               <w:numPr>
                 <w:ilvl w:val="0"/>
                 <w:numId w:val="2"/>
               </w:numPr>
-              <w:spacing w:before="0" w:after="0"/>
-            </w:pPr>
-            <w:r>
-              <w:t>Explain that the other parent did not serve you one of the correct ways and you want the case dismissed.</w:t>
-            </w:r>
-            <w:r>
-              <w:rPr>
-                <w:color w:val="FFC000"/>
-              </w:rPr>
-              <w:t>{% endif %}</w:t>
-            </w:r>
-          </w:p>
-          <w:p>
-            <w:pPr>
-              <w:pStyle w:val="Body"/>
-              <w:numPr>
-                <w:ilvl w:val="0"/>
-                <w:numId w:val="2"/>
-              </w:numPr>
               <w:rPr>
                 <w:rStyle w:val="Hyperlink"/>
                 <w:color w:val="202529"/>
@@ -13178,7 +13378,7 @@
             <w:r>
               <w:t xml:space="preserve">Watch: </w:t>
             </w:r>
-            <w:hyperlink r:id="rId108">
+            <w:hyperlink r:id="rId112">
               <w:r>
                 <w:rPr>
                   <w:rStyle w:val="Hyperlink"/>
@@ -13196,104 +13396,58 @@
               </w:numPr>
             </w:pPr>
             <w:r>
-              <w:t xml:space="preserve">Fill out the Certificate of Service, file and serve your </w:t>
+              <w:t xml:space="preserve">Read </w:t>
             </w:r>
             <w:r>
               <w:rPr>
                 <w:b/>
                 <w:bCs/>
               </w:rPr>
-              <w:t>Motion to Dismiss</w:t>
-            </w:r>
-            <w:r>
-              <w:t xml:space="preserve"> with your </w:t>
-            </w:r>
-            <w:r>
-              <w:rPr>
-                <w:b/>
-                <w:bCs/>
-              </w:rPr>
-              <w:t xml:space="preserve">Answer </w:t>
-            </w:r>
-            <w:r>
-              <w:t>forms. See:</w:t>
-            </w:r>
-            <w:r>
-              <w:br/>
-              <w:t xml:space="preserve">Step </w:t>
-            </w:r>
-            <w:r>
-              <w:fldChar w:fldCharType="begin"/>
-            </w:r>
-            <w:r>
-              <w:instrText xml:space="preserve"> REF CertificateOfService \h </w:instrText>
-            </w:r>
-            <w:r>
-              <w:fldChar w:fldCharType="separate"/>
-            </w:r>
-            <w:r>
-              <w:rPr>
-                <w:noProof/>
-              </w:rPr>
-              <w:t>13</w:t>
-            </w:r>
-            <w:r>
-              <w:fldChar w:fldCharType="end"/>
-            </w:r>
-            <w:r>
-              <w:t>: Certificate of Service,</w:t>
-            </w:r>
-            <w:r>
-              <w:br/>
-              <w:t xml:space="preserve">Step </w:t>
-            </w:r>
-            <w:r>
-              <w:fldChar w:fldCharType="begin"/>
-            </w:r>
-            <w:r>
-              <w:instrText xml:space="preserve"> REF File \h </w:instrText>
-            </w:r>
-            <w:r>
-              <w:fldChar w:fldCharType="separate"/>
-            </w:r>
-            <w:r>
-              <w:rPr>
-                <w:noProof/>
-              </w:rPr>
-              <w:t>15</w:t>
-            </w:r>
-            <w:r>
-              <w:fldChar w:fldCharType="end"/>
-            </w:r>
-            <w:r>
-              <w:t>: File your original with the court, and</w:t>
-            </w:r>
-            <w:r>
-              <w:br/>
-              <w:t xml:space="preserve">Step </w:t>
-            </w:r>
-            <w:r>
-              <w:fldChar w:fldCharType="begin"/>
-            </w:r>
-            <w:r>
-              <w:instrText xml:space="preserve"> REF Serve \h </w:instrText>
-            </w:r>
-            <w:r>
-              <w:fldChar w:fldCharType="separate"/>
-            </w:r>
-            <w:r>
-              <w:rPr>
-                <w:rStyle w:val="NumChar"/>
-                <w:noProof/>
-              </w:rPr>
-              <w:t>17</w:t>
-            </w:r>
-            <w:r>
-              <w:fldChar w:fldCharType="end"/>
-            </w:r>
-            <w:r>
-              <w:t>: Serve {{ other_party_in_case }}.</w:t>
-            </w:r>
+              <w:t>Getting Your Message to the Judge, SHC-1380</w:t>
+            </w:r>
+            <w:r>
+              <w:t xml:space="preserve"> </w:t>
+            </w:r>
+            <w:hyperlink r:id="rId113" w:history="1">
+              <w:r>
+                <w:rPr>
+                  <w:rStyle w:val="Hyperlink"/>
+                </w:rPr>
+                <w:t>Word</w:t>
+              </w:r>
+            </w:hyperlink>
+            <w:r>
+              <w:t xml:space="preserve"> | </w:t>
+            </w:r>
+            <w:hyperlink r:id="rId114" w:history="1">
+              <w:r>
+                <w:rPr>
+                  <w:rStyle w:val="Hyperlink"/>
+                </w:rPr>
+                <w:t>PDF</w:t>
+              </w:r>
+            </w:hyperlink>
+          </w:p>
+          <w:p>
+            <w:pPr>
+              <w:pStyle w:val="Body"/>
+              <w:numPr>
+                <w:ilvl w:val="0"/>
+                <w:numId w:val="2"/>
+              </w:numPr>
+            </w:pPr>
+            <w:r>
+              <w:lastRenderedPageBreak/>
+              <w:t xml:space="preserve">Learn about motions: See the Court Guide Action Plan </w:t>
+            </w:r>
+            <w:hyperlink r:id="rId115" w:history="1">
+              <w:r>
+                <w:rPr>
+                  <w:rStyle w:val="Hyperlink"/>
+                </w:rPr>
+                <w:t>Asking for an Order in a Divorce Case When the Issue Can't Wait for the Court's Final Decision (Filing a Motion)</w:t>
+              </w:r>
+            </w:hyperlink>
           </w:p>
           <w:p>
             <w:pPr>
@@ -13321,7 +13475,7 @@
               <w:br/>
               <w:t xml:space="preserve">as a </w:t>
             </w:r>
-            <w:hyperlink r:id="rId109">
+            <w:hyperlink r:id="rId116">
               <w:r>
                 <w:rPr>
                   <w:rStyle w:val="Hyperlink"/>
@@ -13337,7 +13491,7 @@
               <w:br/>
               <w:t xml:space="preserve">as a </w:t>
             </w:r>
-            <w:hyperlink r:id="rId110">
+            <w:hyperlink r:id="rId117">
               <w:r>
                 <w:rPr>
                   <w:rStyle w:val="Hyperlink"/>
@@ -13352,11 +13506,136 @@
           </w:p>
           <w:p>
             <w:pPr>
+              <w:pStyle w:val="Body"/>
+            </w:pPr>
+            <w:r>
+              <w:rPr>
+                <w:b/>
+              </w:rPr>
+              <w:t>Affidavit</w:t>
+            </w:r>
+            <w:r>
+              <w:t xml:space="preserve"> </w:t>
+            </w:r>
+            <w:r>
+              <w:rPr>
+                <w:b/>
+                <w:bCs/>
+              </w:rPr>
+              <w:t>&amp; Memorandum, SHC-1301</w:t>
+            </w:r>
+            <w:r>
+              <w:rPr>
+                <w:b/>
+                <w:bCs/>
+              </w:rPr>
+              <w:br/>
+            </w:r>
+            <w:r>
+              <w:t>as</w:t>
+            </w:r>
+            <w:r>
+              <w:t xml:space="preserve"> a</w:t>
+            </w:r>
+            <w:r>
+              <w:t xml:space="preserve"> </w:t>
+            </w:r>
+            <w:hyperlink r:id="rId118" w:history="1">
+              <w:r>
+                <w:rPr>
+                  <w:rStyle w:val="Hyperlink"/>
+                </w:rPr>
+                <w:t>Word file</w:t>
+              </w:r>
+            </w:hyperlink>
+            <w:r>
+              <w:br/>
+            </w:r>
+            <w:r>
+              <w:t>courts.alaska.gov/shc/family/docs/shc-1301.doc</w:t>
+            </w:r>
+            <w:r>
+              <w:br/>
+              <w:t xml:space="preserve">as a </w:t>
+            </w:r>
+            <w:hyperlink r:id="rId119" w:history="1">
+              <w:r>
+                <w:rPr>
+                  <w:rStyle w:val="Hyperlink"/>
+                </w:rPr>
+                <w:t>PDF</w:t>
+              </w:r>
+            </w:hyperlink>
+            <w:r>
+              <w:br/>
+            </w:r>
+            <w:r>
+              <w:t>courts.alaska.gov/shc/family/docs/shc-1301n.pdf</w:t>
+            </w:r>
+          </w:p>
+          <w:p>
+            <w:pPr>
+              <w:pStyle w:val="Body"/>
+            </w:pPr>
+            <w:r>
+              <w:rPr>
+                <w:b/>
+              </w:rPr>
+              <w:t>Order on Motion, SHC-1302</w:t>
+            </w:r>
+            <w:r>
+              <w:rPr>
+                <w:b/>
+                <w:bCs/>
+              </w:rPr>
+              <w:br/>
+            </w:r>
+            <w:r>
+              <w:t xml:space="preserve">as a </w:t>
+            </w:r>
+            <w:hyperlink r:id="rId120" w:history="1">
+              <w:r>
+                <w:rPr>
+                  <w:rStyle w:val="Hyperlink"/>
+                </w:rPr>
+                <w:t>Word file</w:t>
+              </w:r>
+            </w:hyperlink>
+            <w:r>
+              <w:br/>
+            </w:r>
+            <w:r>
+              <w:t>courts.alaska.gov/shc/family/docs/shc-1302.doc</w:t>
+            </w:r>
+            <w:r>
+              <w:br/>
+              <w:t xml:space="preserve">as a </w:t>
+            </w:r>
+            <w:hyperlink r:id="rId121" w:history="1">
+              <w:r>
+                <w:rPr>
+                  <w:rStyle w:val="Hyperlink"/>
+                </w:rPr>
+                <w:t>PDF</w:t>
+              </w:r>
+            </w:hyperlink>
+            <w:r>
+              <w:br/>
+            </w:r>
+            <w:r>
+              <w:t>courts.alaska.gov/shc/family/docs/shc-1302n.pdf</w:t>
+            </w:r>
+          </w:p>
+          <w:p>
+            <w:pPr>
               <w:pStyle w:val="Listnumbered"/>
               <w:spacing w:before="240"/>
               <w:ind w:left="43"/>
-            </w:pPr>
-            <w:hyperlink r:id="rId111">
+              <w:rPr>
+                <w:bCs/>
+              </w:rPr>
+            </w:pPr>
+            <w:hyperlink r:id="rId122">
               <w:r>
                 <w:rPr>
                   <w:b/>
@@ -13385,6 +13664,81 @@
               </w:rPr>
               <w:t>=2irmxT0_0EA</w:t>
             </w:r>
+          </w:p>
+          <w:p>
+            <w:pPr>
+              <w:pStyle w:val="Body"/>
+            </w:pPr>
+            <w:r>
+              <w:rPr>
+                <w:b/>
+                <w:bCs/>
+              </w:rPr>
+              <w:t>Getting Your Message to the Judge, SHC-1380</w:t>
+            </w:r>
+            <w:r>
+              <w:br/>
+              <w:t>as a</w:t>
+            </w:r>
+            <w:r>
+              <w:t xml:space="preserve"> </w:t>
+            </w:r>
+            <w:hyperlink r:id="rId123" w:history="1">
+              <w:r>
+                <w:rPr>
+                  <w:rStyle w:val="Hyperlink"/>
+                </w:rPr>
+                <w:t>Word file</w:t>
+              </w:r>
+            </w:hyperlink>
+            <w:r>
+              <w:br/>
+            </w:r>
+            <w:r>
+              <w:t>courts.alaska.gov/shc/family/docs/shc-1380.doc</w:t>
+            </w:r>
+            <w:r>
+              <w:br/>
+              <w:t xml:space="preserve">as a </w:t>
+            </w:r>
+            <w:hyperlink r:id="rId124" w:history="1">
+              <w:r>
+                <w:rPr>
+                  <w:rStyle w:val="Hyperlink"/>
+                </w:rPr>
+                <w:t>PDF</w:t>
+              </w:r>
+            </w:hyperlink>
+            <w:r>
+              <w:br/>
+            </w:r>
+            <w:r>
+              <w:t>courts.alaska.gov/shc/family/docs/shc-1380n.pdf</w:t>
+            </w:r>
+          </w:p>
+          <w:p>
+            <w:pPr>
+              <w:pStyle w:val="Body"/>
+            </w:pPr>
+            <w:hyperlink r:id="rId125" w:history="1">
+              <w:r>
+                <w:rPr>
+                  <w:rStyle w:val="Hyperlink"/>
+                </w:rPr>
+                <w:t>Asking for an Order in a Divorce Case When the Issue Can't Wait for the Court's Final Decision (Filing a Motion)</w:t>
+              </w:r>
+            </w:hyperlink>
+            <w:r>
+              <w:br/>
+            </w:r>
+            <w:r>
+              <w:t>docassemble.akcourts.gov/start/</w:t>
+            </w:r>
+            <w:proofErr w:type="spellStart"/>
+            <w:r>
+              <w:t>FilingAMotion</w:t>
+            </w:r>
+            <w:proofErr w:type="spellEnd"/>
           </w:p>
         </w:tc>
       </w:tr>
@@ -13460,7 +13814,11 @@
               <w:pStyle w:val="Body"/>
             </w:pPr>
             <w:r>
-              <w:t>{%tr if agreement_documents %}</w:t>
+              <w:t xml:space="preserve">{%tr if agreement_documents </w:t>
+            </w:r>
+            <w:r>
+              <w:lastRenderedPageBreak/>
+              <w:t>%}</w:t>
             </w:r>
           </w:p>
         </w:tc>
@@ -13622,7 +13980,7 @@
               <w:br/>
               <w:t xml:space="preserve">as a </w:t>
             </w:r>
-            <w:hyperlink r:id="rId112">
+            <w:hyperlink r:id="rId126">
               <w:r>
                 <w:rPr>
                   <w:rStyle w:val="Hyperlink"/>
@@ -13641,7 +13999,7 @@
               <w:br/>
               <w:t>as a |</w:t>
             </w:r>
-            <w:hyperlink r:id="rId113">
+            <w:hyperlink r:id="rId127">
               <w:r>
                 <w:rPr>
                   <w:rStyle w:val="Hyperlink"/>
@@ -13724,7 +14082,7 @@
             <w:r>
               <w:t xml:space="preserve">as a </w:t>
             </w:r>
-            <w:hyperlink r:id="rId114">
+            <w:hyperlink r:id="rId128">
               <w:r>
                 <w:rPr>
                   <w:rStyle w:val="Hyperlink"/>
@@ -13743,7 +14101,7 @@
               <w:br/>
               <w:t xml:space="preserve">as a </w:t>
             </w:r>
-            <w:hyperlink r:id="rId115">
+            <w:hyperlink r:id="rId129">
               <w:r>
                 <w:rPr>
                   <w:rStyle w:val="Hyperlink"/>
@@ -13773,13 +14131,12 @@
               <w:rPr>
                 <w:b/>
               </w:rPr>
-              <w:lastRenderedPageBreak/>
               <w:t>Case description form</w:t>
             </w:r>
             <w:r>
               <w:t xml:space="preserve">, </w:t>
             </w:r>
-            <w:hyperlink r:id="rId116">
+            <w:hyperlink r:id="rId130">
               <w:r>
                 <w:rPr>
                   <w:rStyle w:val="Hyperlink"/>
@@ -13816,7 +14173,7 @@
               </w:rPr>
               <w:t xml:space="preserve">Child Custody Jurisdiction Affidavit, </w:t>
             </w:r>
-            <w:hyperlink r:id="rId117">
+            <w:hyperlink r:id="rId131">
               <w:r>
                 <w:rPr>
                   <w:rStyle w:val="Hyperlink"/>
@@ -13834,6 +14191,7 @@
               <w:pStyle w:val="Body"/>
             </w:pPr>
             <w:r>
+              <w:lastRenderedPageBreak/>
               <w:t>and</w:t>
             </w:r>
           </w:p>
@@ -13853,7 +14211,7 @@
               </w:rPr>
               <w:t xml:space="preserve">Child Support Guidelines Affidavit, </w:t>
             </w:r>
-            <w:hyperlink r:id="rId118">
+            <w:hyperlink r:id="rId132">
               <w:r>
                 <w:rPr>
                   <w:rStyle w:val="Hyperlink"/>
@@ -13897,7 +14255,7 @@
             <w:r>
               <w:t xml:space="preserve">See </w:t>
             </w:r>
-            <w:hyperlink r:id="rId119" w:history="1">
+            <w:hyperlink r:id="rId133" w:history="1">
               <w:r>
                 <w:rPr>
                   <w:rStyle w:val="Hyperlink"/>
@@ -13967,7 +14325,7 @@
             <w:r>
               <w:t xml:space="preserve"> Sheet</w:t>
             </w:r>
-            <w:hyperlink r:id="rId120">
+            <w:hyperlink r:id="rId134">
               <w:r>
                 <w:rPr>
                   <w:rStyle w:val="Hyperlink"/>
@@ -14024,7 +14382,7 @@
               </w:rPr>
               <w:t xml:space="preserve">Support Order, </w:t>
             </w:r>
-            <w:hyperlink r:id="rId121">
+            <w:hyperlink r:id="rId135">
               <w:r>
                 <w:rPr>
                   <w:rStyle w:val="Hyperlink"/>
@@ -14062,7 +14420,7 @@
               </w:rPr>
               <w:t xml:space="preserve">Custody Findings of Fact &amp; Conclusions of Law, </w:t>
             </w:r>
-            <w:hyperlink r:id="rId122">
+            <w:hyperlink r:id="rId136">
               <w:r>
                 <w:rPr>
                   <w:rStyle w:val="Hyperlink"/>
@@ -14106,7 +14464,7 @@
             <w:r>
               <w:t xml:space="preserve"> Judgment and Decree, </w:t>
             </w:r>
-            <w:hyperlink r:id="rId123">
+            <w:hyperlink r:id="rId137">
               <w:r>
                 <w:rPr>
                   <w:rStyle w:val="Hyperlink"/>
@@ -14152,7 +14510,6 @@
                 <w:b/>
                 <w:color w:val="000000"/>
               </w:rPr>
-              <w:lastRenderedPageBreak/>
               <w:t>Choose</w:t>
             </w:r>
             <w:r>
@@ -14221,7 +14578,7 @@
             <w:r>
               <w:t>[</w:t>
             </w:r>
-            <w:hyperlink r:id="rId124" w:history="1">
+            <w:hyperlink r:id="rId138" w:history="1">
               <w:r>
                 <w:rPr>
                   <w:rStyle w:val="Hyperlink"/>
@@ -14273,7 +14630,7 @@
             <w:r>
               <w:t xml:space="preserve"> [</w:t>
             </w:r>
-            <w:hyperlink r:id="rId125" w:history="1">
+            <w:hyperlink r:id="rId139" w:history="1">
               <w:r>
                 <w:rPr>
                   <w:rStyle w:val="Hyperlink"/>
@@ -14312,7 +14669,7 @@
             <w:r>
               <w:t xml:space="preserve"> </w:t>
             </w:r>
-            <w:hyperlink r:id="rId126" w:history="1">
+            <w:hyperlink r:id="rId140" w:history="1">
               <w:r>
                 <w:rPr>
                   <w:rStyle w:val="Hyperlink"/>
@@ -14344,6 +14701,7 @@
               <w:rPr>
                 <w:b/>
               </w:rPr>
+              <w:lastRenderedPageBreak/>
               <w:t xml:space="preserve">Application for Services of Child Support </w:t>
             </w:r>
             <w:r>
@@ -14373,7 +14731,7 @@
             <w:r>
               <w:t>[</w:t>
             </w:r>
-            <w:hyperlink r:id="rId127" w:history="1">
+            <w:hyperlink r:id="rId141" w:history="1">
               <w:r>
                 <w:rPr>
                   <w:rStyle w:val="Hyperlink"/>
@@ -14463,13 +14821,7 @@
               <w:pStyle w:val="Body"/>
             </w:pPr>
             <w:r>
-              <w:t xml:space="preserve">{%tr if (type_of_response.any_true('ak custody case', 'ak divorce case')) or (user_need == 'answer custody' and type_of_response['wrong state'] and not jurisdiction) or (user_need == 'answer divorce' and type_of_response['wrong state']) or (type_of_response['case in 2 states'] and stage_of_other_case in('still going', 'ended with </w:t>
-            </w:r>
-            <w:r>
-              <w:t xml:space="preserve">no </w:t>
-            </w:r>
-            <w:r>
-              <w:t xml:space="preserve">order')) or </w:t>
+              <w:t xml:space="preserve">{%tr if (type_of_response.any_true('ak custody case', 'ak divorce case')) or (user_need == 'answer custody' and type_of_response['wrong state'] and not jurisdiction) or (user_need == 'answer divorce' and type_of_response['wrong state']) or type_of_response['case in 2 states'] or </w:t>
             </w:r>
             <w:r>
               <w:t>(</w:t>
@@ -14481,11 +14833,7 @@
               <w:t xml:space="preserve">and </w:t>
             </w:r>
             <w:r>
-              <w:t xml:space="preserve">stage_of_default </w:t>
-            </w:r>
-            <w:r>
-              <w:lastRenderedPageBreak/>
-              <w:t>== 'judgment entered'</w:t>
+              <w:t>stage_of_default == 'judgment entered'</w:t>
             </w:r>
             <w:r>
               <w:t xml:space="preserve">) </w:t>
@@ -14655,6 +15003,7 @@
               <w:ind w:left="765"/>
             </w:pPr>
             <w:r>
+              <w:lastRenderedPageBreak/>
               <w:t>If they have a lawyer, email, mail, or hand-deliver the copy to their lawyer.</w:t>
             </w:r>
           </w:p>
@@ -14671,7 +15020,7 @@
             <w:r>
               <w:t>If you use the court’s</w:t>
             </w:r>
-            <w:hyperlink r:id="rId128">
+            <w:hyperlink r:id="rId142">
               <w:r>
                 <w:t xml:space="preserve"> </w:t>
               </w:r>
@@ -14890,7 +15239,6 @@
               <w:rPr>
                 <w:rFonts w:eastAsia="Calibri"/>
               </w:rPr>
-              <w:lastRenderedPageBreak/>
               <w:t>{% for image_data in images_list %}</w:t>
             </w:r>
           </w:p>
@@ -15019,24 +15367,55 @@
               <w:pStyle w:val="Body"/>
             </w:pPr>
             <w:r>
-              <w:t xml:space="preserve">{%tr if type_of_response['default'] </w:t>
+              <w:rPr>
+                <w:color w:val="ED7D31" w:themeColor="accent2"/>
+              </w:rPr>
+              <w:t xml:space="preserve">{%tr if </w:t>
+            </w:r>
+            <w:r>
+              <w:rPr>
+                <w:color w:val="ED7D31" w:themeColor="accent2"/>
+              </w:rPr>
+              <w:t>(</w:t>
+            </w:r>
+            <w:r>
+              <w:t>type_of_response['defau</w:t>
+            </w:r>
+            <w:r>
+              <w:lastRenderedPageBreak/>
+              <w:t xml:space="preserve">lt'] </w:t>
             </w:r>
             <w:r>
               <w:t xml:space="preserve">and </w:t>
             </w:r>
             <w:r>
+              <w:t>stage_of_default == 'judgment entered'</w:t>
+            </w:r>
+            <w:r>
               <w:rPr>
                 <w:color w:val="ED7D31" w:themeColor="accent2"/>
               </w:rPr>
-              <w:t>stage_of_default == 'judgment entered'</w:t>
+              <w:t xml:space="preserve"> </w:t>
             </w:r>
             <w:r>
               <w:rPr>
                 <w:color w:val="ED7D31" w:themeColor="accent2"/>
               </w:rPr>
-              <w:t xml:space="preserve"> </w:t>
-            </w:r>
-            <w:r>
+              <w:t>) or (</w:t>
+            </w:r>
+            <w:r>
+              <w:t>type_of_response['case in 2 states'] and stage_of_other_case == 'ended with order'</w:t>
+            </w:r>
+            <w:r>
+              <w:rPr>
+                <w:color w:val="ED7D31" w:themeColor="accent2"/>
+              </w:rPr>
+              <w:t>)</w:t>
+            </w:r>
+            <w:r>
+              <w:rPr>
+                <w:color w:val="ED7D31" w:themeColor="accent2"/>
+              </w:rPr>
               <w:t>%}</w:t>
             </w:r>
           </w:p>
@@ -15063,6 +15442,7 @@
             </w:pPr>
             <w:proofErr w:type="spellStart"/>
             <w:r>
+              <w:lastRenderedPageBreak/>
               <w:t>file_motion_step</w:t>
             </w:r>
             <w:proofErr w:type="spellEnd"/>
@@ -15070,7 +15450,11 @@
               <w:t xml:space="preserve"> in aka2j_templates.yml and Step 1 in  </w:t>
             </w:r>
             <w:r>
-              <w:t>"G:\Family Law\Legal Navigator\A Interviews\Conventions\File and Serve\File and serve a motion.docx"</w:t>
+              <w:t xml:space="preserve">"G:\Family Law\Legal Navigator\A Interviews\Conventions\File and Serve\File and </w:t>
+            </w:r>
+            <w:r>
+              <w:lastRenderedPageBreak/>
+              <w:t>serve a motion.docx"</w:t>
             </w:r>
           </w:p>
         </w:tc>
@@ -15098,16 +15482,32 @@
               <w:outlineLvl w:val="1"/>
             </w:pPr>
             <w:r>
+              <w:lastRenderedPageBreak/>
               <w:t xml:space="preserve">Step </w:t>
             </w:r>
-            <w:fldSimple w:instr=" SEQ stepList \* MERGEFORMAT ">
-              <w:r>
-                <w:rPr>
-                  <w:noProof/>
-                </w:rPr>
-                <w:t>14</w:t>
-              </w:r>
-            </w:fldSimple>
+            <w:bookmarkStart w:id="12" w:name="FileMotion"/>
+            <w:r>
+              <w:fldChar w:fldCharType="begin"/>
+            </w:r>
+            <w:r>
+              <w:instrText xml:space="preserve"> SEQ stepList \* MERGEFORMAT </w:instrText>
+            </w:r>
+            <w:r>
+              <w:fldChar w:fldCharType="separate"/>
+            </w:r>
+            <w:r>
+              <w:rPr>
+                <w:noProof/>
+              </w:rPr>
+              <w:t>14</w:t>
+            </w:r>
+            <w:r>
+              <w:rPr>
+                <w:noProof/>
+              </w:rPr>
+              <w:fldChar w:fldCharType="end"/>
+            </w:r>
+            <w:bookmarkEnd w:id="12"/>
             <w:r>
               <w:t xml:space="preserve">: </w:t>
             </w:r>
@@ -15295,7 +15695,7 @@
               <w:autoSpaceDN w:val="0"/>
               <w:spacing w:beforeAutospacing="0" w:afterAutospacing="0"/>
             </w:pPr>
-            <w:bookmarkStart w:id="12" w:name="_Hlk165985932"/>
+            <w:bookmarkStart w:id="13" w:name="_Hlk165985932"/>
             <w:r>
               <w:t>Give the original version of your documents to the court. This is called “filing” your documents. You can:</w:t>
             </w:r>
@@ -15312,8 +15712,8 @@
               <w:autoSpaceDN w:val="0"/>
               <w:spacing w:beforeAutospacing="0" w:afterAutospacing="0"/>
             </w:pPr>
-            <w:bookmarkStart w:id="13" w:name="_Hlk165983770"/>
-            <w:bookmarkEnd w:id="12"/>
+            <w:bookmarkStart w:id="14" w:name="_Hlk165983770"/>
+            <w:bookmarkEnd w:id="13"/>
             <w:r>
               <w:t>Deliver the documents to the court yourself.</w:t>
             </w:r>
@@ -15349,7 +15749,7 @@
             <w:r>
               <w:t xml:space="preserve">Use the court’s TrueFiling eFiling system to send the documents to the court electronically, if your local court uses TrueFiling. </w:t>
             </w:r>
-            <w:hyperlink r:id="rId129" w:anchor="current-courts" w:history="1">
+            <w:hyperlink r:id="rId143" w:anchor="current-courts" w:history="1">
               <w:r>
                 <w:rPr>
                   <w:rStyle w:val="Hyperlink"/>
@@ -15388,7 +15788,7 @@
             <w:r>
               <w:t xml:space="preserve">the documents, if your local court accepts email filings. </w:t>
             </w:r>
-            <w:hyperlink r:id="rId130" w:history="1">
+            <w:hyperlink r:id="rId144" w:history="1">
               <w:r>
                 <w:rPr>
                   <w:rStyle w:val="Hyperlink"/>
@@ -15464,9 +15864,6 @@
             </w:r>
             <w:r>
               <w:br/>
-            </w:r>
-            <w:r>
-              <w:lastRenderedPageBreak/>
               <w:t>If you cannot afford the filing fee, you can ask the court to waive it:</w:t>
             </w:r>
           </w:p>
@@ -15485,7 +15882,7 @@
             <w:r>
               <w:t xml:space="preserve">Call the </w:t>
             </w:r>
-            <w:hyperlink r:id="rId131" w:history="1">
+            <w:hyperlink r:id="rId145" w:history="1">
               <w:r>
                 <w:rPr>
                   <w:rStyle w:val="Hyperlink"/>
@@ -15603,7 +16000,7 @@
               </w:rPr>
               <w:t xml:space="preserve"> </w:t>
             </w:r>
-            <w:hyperlink r:id="rId132" w:tgtFrame="_blank" w:history="1">
+            <w:hyperlink r:id="rId146" w:tgtFrame="_blank" w:history="1">
               <w:r>
                 <w:rPr>
                   <w:b/>
@@ -15617,7 +16014,7 @@
             <w:r>
               <w:t>[</w:t>
             </w:r>
-            <w:hyperlink r:id="rId133" w:history="1">
+            <w:hyperlink r:id="rId147" w:history="1">
               <w:r>
                 <w:rPr>
                   <w:rStyle w:val="Hyperlink"/>
@@ -15668,7 +16065,14 @@
               <w:rPr>
                 <w:color w:val="C00000"/>
               </w:rPr>
-              <w:t>'change foreign custody order' or (</w:t>
+              <w:t xml:space="preserve">'change foreign custody order' or </w:t>
+            </w:r>
+            <w:r>
+              <w:rPr>
+                <w:color w:val="C00000"/>
+              </w:rPr>
+              <w:lastRenderedPageBreak/>
+              <w:t>(</w:t>
             </w:r>
             <w:r>
               <w:rPr>
@@ -15925,7 +16329,7 @@
             <w:r>
               <w:t xml:space="preserve">Call the </w:t>
             </w:r>
-            <w:hyperlink r:id="rId134" w:history="1">
+            <w:hyperlink r:id="rId148" w:history="1">
               <w:r>
                 <w:t>Family Law Self-Help Center</w:t>
               </w:r>
@@ -16040,7 +16444,7 @@
               </w:rPr>
               <w:t xml:space="preserve"> </w:t>
             </w:r>
-            <w:hyperlink r:id="rId135" w:tgtFrame="_blank" w:history="1">
+            <w:hyperlink r:id="rId149" w:tgtFrame="_blank" w:history="1">
               <w:r>
                 <w:rPr>
                   <w:b/>
@@ -16054,7 +16458,7 @@
             <w:r>
               <w:t>[</w:t>
             </w:r>
-            <w:hyperlink r:id="rId136" w:history="1">
+            <w:hyperlink r:id="rId150" w:history="1">
               <w:r>
                 <w:rPr>
                   <w:rStyle w:val="Hyperlink"/>
@@ -16114,7 +16518,7 @@
               <w:t>}</w:t>
             </w:r>
           </w:p>
-          <w:bookmarkEnd w:id="13"/>
+          <w:bookmarkEnd w:id="14"/>
           <w:p>
             <w:pPr>
               <w:pStyle w:val="Listnumbered"/>
@@ -16253,34 +16657,27 @@
               <w:rPr>
                 <w:color w:val="5B9BD5" w:themeColor="accent5"/>
               </w:rPr>
-              <w:t xml:space="preserve">why_change in('review', 'schedule', 'income') or </w:t>
+              <w:t>why_change in('review', 'schedule', 'income') or why_change_divorce_order == 'changed circumstances'</w:t>
+            </w:r>
+            <w:r>
+              <w:rPr>
+                <w:color w:val="FFC000"/>
+              </w:rPr>
+              <w:t>)</w:t>
+            </w:r>
+            <w:r>
+              <w:rPr>
+                <w:color w:val="FF0000"/>
+              </w:rPr>
+              <w:t>)</w:t>
             </w:r>
             <w:r>
               <w:rPr>
                 <w:color w:val="5B9BD5" w:themeColor="accent5"/>
               </w:rPr>
-              <w:lastRenderedPageBreak/>
-              <w:t>why_change_divorce_order == 'changed circumstances'</w:t>
-            </w:r>
-            <w:r>
-              <w:rPr>
-                <w:color w:val="FFC000"/>
-              </w:rPr>
-              <w:t>)</w:t>
-            </w:r>
-            <w:r>
-              <w:rPr>
-                <w:color w:val="FF0000"/>
-              </w:rPr>
-              <w:t>)</w:t>
-            </w:r>
-            <w:r>
-              <w:rPr>
-                <w:color w:val="5B9BD5" w:themeColor="accent5"/>
-              </w:rPr>
               <w:t xml:space="preserve"> %}</w:t>
             </w:r>
-            <w:hyperlink r:id="rId137" w:history="1">
+            <w:hyperlink r:id="rId151" w:history="1">
               <w:r>
                 <w:rPr>
                   <w:rStyle w:val="Hyperlink"/>
@@ -16333,7 +16730,7 @@
               </w:rPr>
               <w:t xml:space="preserve"> </w:t>
             </w:r>
-            <w:hyperlink r:id="rId138" w:tgtFrame="_blank" w:history="1">
+            <w:hyperlink r:id="rId152" w:tgtFrame="_blank" w:history="1">
               <w:r>
                 <w:rPr>
                   <w:b/>
@@ -16344,7 +16741,7 @@
             <w:r>
               <w:t> [</w:t>
             </w:r>
-            <w:hyperlink r:id="rId139" w:history="1">
+            <w:hyperlink r:id="rId153" w:history="1">
               <w:r>
                 <w:rPr>
                   <w:rStyle w:val="Hyperlink"/>
@@ -16376,7 +16773,7 @@
               </w:rPr>
               <w:t xml:space="preserve"> %}</w:t>
             </w:r>
-            <w:hyperlink r:id="rId140" w:anchor="current-courts" w:history="1">
+            <w:hyperlink r:id="rId154" w:anchor="current-courts" w:history="1">
               <w:r>
                 <w:rPr>
                   <w:b/>
@@ -16412,6 +16809,7 @@
                 <w:b/>
                 <w:bCs/>
               </w:rPr>
+              <w:lastRenderedPageBreak/>
               <w:t>See if your court accepts document</w:t>
             </w:r>
             <w:r>
@@ -16465,6 +16863,9 @@
               <w:pStyle w:val="Body"/>
             </w:pPr>
             <w:r>
+              <w:rPr>
+                <w:color w:val="ED7D31" w:themeColor="accent2"/>
+              </w:rPr>
               <w:lastRenderedPageBreak/>
               <w:t>{%tr endif %}</w:t>
             </w:r>
@@ -16573,7 +16974,7 @@
             <w:r>
               <w:t xml:space="preserve">Step </w:t>
             </w:r>
-            <w:bookmarkStart w:id="14" w:name="File"/>
+            <w:bookmarkStart w:id="15" w:name="File"/>
             <w:r>
               <w:fldChar w:fldCharType="begin"/>
             </w:r>
@@ -16592,13 +16993,9 @@
             <w:r>
               <w:fldChar w:fldCharType="end"/>
             </w:r>
-            <w:bookmarkEnd w:id="14"/>
-            <w:r>
-              <w:t xml:space="preserve">: File your original with </w:t>
-            </w:r>
-            <w:r>
-              <w:lastRenderedPageBreak/>
-              <w:t>the court</w:t>
+            <w:bookmarkEnd w:id="15"/>
+            <w:r>
+              <w:t>: File your original with the court</w:t>
             </w:r>
           </w:p>
         </w:tc>
@@ -16624,7 +17021,6 @@
               <w:spacing w:before="120"/>
             </w:pPr>
             <w:r>
-              <w:lastRenderedPageBreak/>
               <w:t xml:space="preserve">You have </w:t>
             </w:r>
             <w:r>
@@ -16641,14 +17037,7 @@
               <w:rPr>
                 <w:color w:val="FF0000"/>
               </w:rPr>
-              <w:t xml:space="preserve">{% if (type_of_response['wrong state'] and not jurisdiction) or </w:t>
-            </w:r>
-            <w:r>
-              <w:rPr>
-                <w:color w:val="FF0000"/>
-              </w:rPr>
-              <w:lastRenderedPageBreak/>
-              <w:t>(type_of_response['case in 2 states'] and stage_of_other_case in('ended with order', 'still going')) or (type_of_response['default'] and proper_service == 'neither') %}</w:t>
+              <w:t>{% if (type_of_response['wrong state'] and not jurisdiction) or (type_of_response['case in 2 states'] and stage_of_other_case in('ended with order', 'still going')) or (type_of_response['default'] and proper_service == 'neither') %}</w:t>
             </w:r>
             <w:r>
               <w:rPr>
@@ -16745,7 +17134,11 @@
               <w:t>{% elif user_need == 'answer divorce' and minor_children %}</w:t>
             </w:r>
             <w:r>
-              <w:t>divorce decree and custody order</w:t>
+              <w:t xml:space="preserve">divorce </w:t>
+            </w:r>
+            <w:r>
+              <w:lastRenderedPageBreak/>
+              <w:t>decree and custody order</w:t>
             </w:r>
             <w:r>
               <w:rPr>
@@ -16829,7 +17222,7 @@
             <w:r>
               <w:t xml:space="preserve">Find the address on the court's </w:t>
             </w:r>
-            <w:hyperlink r:id="rId141" w:anchor="trial" w:history="1">
+            <w:hyperlink r:id="rId155" w:anchor="trial" w:history="1">
               <w:r>
                 <w:t>Court Directory</w:t>
               </w:r>
@@ -16908,7 +17301,7 @@
             <w:r>
               <w:t xml:space="preserve">Use the court’s </w:t>
             </w:r>
-            <w:hyperlink r:id="rId142">
+            <w:hyperlink r:id="rId156">
               <w:r>
                 <w:rPr>
                   <w:rStyle w:val="Hyperlink"/>
@@ -16926,7 +17319,7 @@
             <w:r>
               <w:t xml:space="preserve">to send the documents to the court electronically. if your local court uses TrueFiling. </w:t>
             </w:r>
-            <w:hyperlink r:id="rId143" w:anchor="current-courts" w:history="1">
+            <w:hyperlink r:id="rId157" w:anchor="current-courts" w:history="1">
               <w:r>
                 <w:rPr>
                   <w:rStyle w:val="Hyperlink"/>
@@ -16966,7 +17359,7 @@
             <w:r>
               <w:t xml:space="preserve">the documents by email, if your local court accepts email filings. </w:t>
             </w:r>
-            <w:hyperlink r:id="rId144">
+            <w:hyperlink r:id="rId158">
               <w:r>
                 <w:rPr>
                   <w:rStyle w:val="Hyperlink"/>
@@ -17068,7 +17461,7 @@
             <w:pPr>
               <w:pStyle w:val="Body"/>
             </w:pPr>
-            <w:hyperlink r:id="rId145" w:anchor="trial" w:history="1">
+            <w:hyperlink r:id="rId159" w:anchor="trial" w:history="1">
               <w:r>
                 <w:rPr>
                   <w:rStyle w:val="Hyperlink"/>
@@ -17098,7 +17491,7 @@
             <w:pPr>
               <w:pStyle w:val="Body"/>
             </w:pPr>
-            <w:hyperlink r:id="rId146">
+            <w:hyperlink r:id="rId160">
               <w:r>
                 <w:rPr>
                   <w:rStyle w:val="Hyperlink"/>
@@ -17126,7 +17519,7 @@
             <w:pPr>
               <w:pStyle w:val="Body"/>
             </w:pPr>
-            <w:hyperlink r:id="rId147" w:anchor="current-courts" w:history="1">
+            <w:hyperlink r:id="rId161" w:anchor="current-courts" w:history="1">
               <w:r>
                 <w:rPr>
                   <w:rStyle w:val="Hyperlink"/>
@@ -17151,9 +17544,6 @@
             <w:proofErr w:type="spellEnd"/>
             <w:r>
               <w:br/>
-            </w:r>
-            <w:r>
-              <w:lastRenderedPageBreak/>
               <w:t>courts.alaska.gov/</w:t>
             </w:r>
             <w:proofErr w:type="spellStart"/>
@@ -17174,7 +17564,7 @@
             <w:pPr>
               <w:pStyle w:val="Body"/>
             </w:pPr>
-            <w:hyperlink r:id="rId148">
+            <w:hyperlink r:id="rId162">
               <w:r>
                 <w:rPr>
                   <w:rStyle w:val="Hyperlink"/>
@@ -17269,6 +17659,7 @@
               <w:pStyle w:val="Body"/>
             </w:pPr>
             <w:r>
+              <w:lastRenderedPageBreak/>
               <w:t>{%tr if type_of_response.all_false and agreement_documents %}</w:t>
             </w:r>
           </w:p>
@@ -17719,7 +18110,7 @@
             <w:r>
               <w:t xml:space="preserve">Find the closest Alaska court to file your paperwork  on the </w:t>
             </w:r>
-            <w:hyperlink r:id="rId149" w:anchor="trial" w:history="1">
+            <w:hyperlink r:id="rId163" w:anchor="trial" w:history="1">
               <w:r>
                 <w:rPr>
                   <w:rStyle w:val="Hyperlink"/>
@@ -17787,13 +18178,9 @@
               <w:ind w:left="750"/>
             </w:pPr>
             <w:r>
-              <w:t xml:space="preserve">Use the court’s TrueFiling eFiling system to send the </w:t>
-            </w:r>
-            <w:r>
-              <w:lastRenderedPageBreak/>
-              <w:t xml:space="preserve">documents to the court electronically, if your local court uses TrueFiling. </w:t>
-            </w:r>
-            <w:hyperlink r:id="rId150" w:anchor="current-courts" w:history="1">
+              <w:t xml:space="preserve">Use the court’s TrueFiling eFiling system to send the documents to the court electronically, if your local court uses TrueFiling. </w:t>
+            </w:r>
+            <w:hyperlink r:id="rId164" w:anchor="current-courts" w:history="1">
               <w:r>
                 <w:rPr>
                   <w:rStyle w:val="Hyperlink"/>
@@ -17818,7 +18205,7 @@
             <w:r>
               <w:t xml:space="preserve">File the documents by email, if your local court accepts email filings. </w:t>
             </w:r>
-            <w:hyperlink r:id="rId151">
+            <w:hyperlink r:id="rId165">
               <w:r>
                 <w:rPr>
                   <w:rStyle w:val="Hyperlink"/>
@@ -17862,7 +18249,7 @@
             <w:r>
               <w:t xml:space="preserve">Call the </w:t>
             </w:r>
-            <w:hyperlink r:id="rId152">
+            <w:hyperlink r:id="rId166">
               <w:r>
                 <w:rPr>
                   <w:rStyle w:val="Hyperlink"/>
@@ -17876,6 +18263,9 @@
             </w:r>
             <w:r>
               <w:br/>
+            </w:r>
+            <w:r>
+              <w:lastRenderedPageBreak/>
               <w:t>(866)279-0851,</w:t>
             </w:r>
             <w:r>
@@ -17903,7 +18293,7 @@
               </w:rPr>
               <w:t xml:space="preserve">Exemption From the Payment of Fees, </w:t>
             </w:r>
-            <w:hyperlink r:id="rId153" w:tgtFrame="_blank">
+            <w:hyperlink r:id="rId167" w:tgtFrame="_blank">
               <w:r>
                 <w:rPr>
                   <w:b/>
@@ -17914,7 +18304,7 @@
             <w:r>
               <w:t xml:space="preserve"> [</w:t>
             </w:r>
-            <w:hyperlink r:id="rId154">
+            <w:hyperlink r:id="rId168">
               <w:r>
                 <w:rPr>
                   <w:rStyle w:val="Hyperlink"/>
@@ -18235,7 +18625,7 @@
             <w:pPr>
               <w:pStyle w:val="Body"/>
             </w:pPr>
-            <w:hyperlink r:id="rId155" w:anchor="trial" w:history="1">
+            <w:hyperlink r:id="rId169" w:anchor="trial" w:history="1">
               <w:r>
                 <w:rPr>
                   <w:rStyle w:val="Hyperlink"/>
@@ -18246,9 +18636,6 @@
             </w:hyperlink>
             <w:r>
               <w:br/>
-            </w:r>
-            <w:r>
-              <w:lastRenderedPageBreak/>
               <w:t>courts.alaska.gov/</w:t>
             </w:r>
             <w:proofErr w:type="spellStart"/>
@@ -18269,7 +18656,7 @@
             <w:pPr>
               <w:pStyle w:val="Body"/>
             </w:pPr>
-            <w:hyperlink r:id="rId156" w:anchor="current-courts" w:history="1">
+            <w:hyperlink r:id="rId170" w:anchor="current-courts" w:history="1">
               <w:r>
                 <w:rPr>
                   <w:rStyle w:val="Hyperlink"/>
@@ -18305,7 +18692,7 @@
             <w:pPr>
               <w:pStyle w:val="Body"/>
             </w:pPr>
-            <w:hyperlink r:id="rId157">
+            <w:hyperlink r:id="rId171">
               <w:r>
                 <w:rPr>
                   <w:rStyle w:val="Hyperlink"/>
@@ -18330,7 +18717,7 @@
             <w:pPr>
               <w:pStyle w:val="Body"/>
             </w:pPr>
-            <w:hyperlink r:id="rId158">
+            <w:hyperlink r:id="rId172">
               <w:r>
                 <w:rPr>
                   <w:rStyle w:val="Hyperlink"/>
@@ -18353,7 +18740,7 @@
               </w:rPr>
               <w:t xml:space="preserve">Exemption From the Payment of Fees, </w:t>
             </w:r>
-            <w:hyperlink r:id="rId159" w:tgtFrame="_blank">
+            <w:hyperlink r:id="rId173" w:tgtFrame="_blank">
               <w:r>
                 <w:rPr>
                   <w:b/>
@@ -18364,7 +18751,7 @@
             <w:r>
               <w:t xml:space="preserve"> [</w:t>
             </w:r>
-            <w:hyperlink r:id="rId160">
+            <w:hyperlink r:id="rId174">
               <w:r>
                 <w:t>Fill-In PDF</w:t>
               </w:r>
@@ -18377,6 +18764,9 @@
             </w:r>
             <w:r>
               <w:br/>
+            </w:r>
+            <w:r>
+              <w:lastRenderedPageBreak/>
               <w:t>public.courts.alaska.gov/web/forms/docs/tf-920.pdf</w:t>
             </w:r>
           </w:p>
@@ -18454,13 +18844,7 @@
               <w:pStyle w:val="Body"/>
             </w:pPr>
             <w:r>
-              <w:t xml:space="preserve">{%tr if (type_of_response.any_true('ak custody case', 'ak divorce case')) or (user_need == 'answer custody' and type_of_response['wrong state'] and not jurisdiction) or (user_need == 'answer divorce' and type_of_response['wrong state']) or (type_of_response['case in 2 states'] and stage_of_other_case in('still going', 'ended with </w:t>
-            </w:r>
-            <w:r>
-              <w:t xml:space="preserve">no </w:t>
-            </w:r>
-            <w:r>
-              <w:t xml:space="preserve">order')) or </w:t>
+              <w:t xml:space="preserve">{%tr if (type_of_response.any_true('ak custody case', 'ak divorce case')) or (user_need == 'answer custody' and type_of_response['wrong state'] and not jurisdiction) or (user_need == 'answer divorce' and type_of_response['wrong state']) or type_of_response['case in 2 states'] or </w:t>
             </w:r>
             <w:r>
               <w:t>(</w:t>
@@ -18534,10 +18918,9 @@
               <w:outlineLvl w:val="1"/>
             </w:pPr>
             <w:r>
-              <w:lastRenderedPageBreak/>
               <w:t xml:space="preserve">Step </w:t>
             </w:r>
-            <w:bookmarkStart w:id="15" w:name="Serve"/>
+            <w:bookmarkStart w:id="16" w:name="Serve"/>
             <w:r>
               <w:rPr>
                 <w:rStyle w:val="NumChar"/>
@@ -18569,7 +18952,7 @@
               </w:rPr>
               <w:fldChar w:fldCharType="end"/>
             </w:r>
-            <w:bookmarkEnd w:id="15"/>
+            <w:bookmarkEnd w:id="16"/>
             <w:r>
               <w:t>: Serve {{ other_party_in_case }}</w:t>
             </w:r>
@@ -18644,7 +19027,7 @@
               </w:rPr>
               <w:t xml:space="preserve"> </w:t>
             </w:r>
-            <w:hyperlink r:id="rId161">
+            <w:hyperlink r:id="rId175">
               <w:r>
                 <w:rPr>
                   <w:rStyle w:val="Hyperlink"/>
@@ -18707,7 +19090,7 @@
             <w:pPr>
               <w:pStyle w:val="Body"/>
             </w:pPr>
-            <w:hyperlink r:id="rId162">
+            <w:hyperlink r:id="rId176">
               <w:r>
                 <w:rPr>
                   <w:rStyle w:val="Hyperlink"/>
@@ -18722,6 +19105,7 @@
               <w:br/>
             </w:r>
             <w:r>
+              <w:lastRenderedPageBreak/>
               <w:t>courts.alaska.gov/shc/family/docs/shc-1620.doc</w:t>
             </w:r>
           </w:p>
@@ -18749,6 +19133,7 @@
               <w:pStyle w:val="Body"/>
             </w:pPr>
             <w:r>
+              <w:lastRenderedPageBreak/>
               <w:t>{%tr endif %}</w:t>
             </w:r>
           </w:p>
@@ -18828,11 +19213,7 @@
               <w:t xml:space="preserve">) </w:t>
             </w:r>
             <w:r>
-              <w:t>or (type_of_response.all_fal</w:t>
-            </w:r>
-            <w:r>
-              <w:lastRenderedPageBreak/>
-              <w:t>se and agreement_documents) %}</w:t>
+              <w:t>or (type_of_response.all_false and agreement_documents) %}</w:t>
             </w:r>
           </w:p>
         </w:tc>
@@ -18893,7 +19274,11 @@
               </w:r>
             </w:fldSimple>
             <w:r>
-              <w:t xml:space="preserve">: Read the "Domestic Relations Procedural Order" or Standing Order </w:t>
+              <w:t xml:space="preserve">: Read the "Domestic Relations Procedural </w:t>
+            </w:r>
+            <w:r>
+              <w:lastRenderedPageBreak/>
+              <w:t xml:space="preserve">Order" or Standing Order </w:t>
             </w:r>
             <w:r>
               <w:rPr>
@@ -18942,6 +19327,7 @@
               <w:pStyle w:val="Body"/>
             </w:pPr>
             <w:r>
+              <w:lastRenderedPageBreak/>
               <w:t>This is the first order from your judge that sets out the basic rules for you and {{ other_party_in_case }} to follow during the case.</w:t>
             </w:r>
           </w:p>
@@ -18968,6 +19354,7 @@
               <w:rPr>
                 <w:color w:val="FF0000"/>
               </w:rPr>
+              <w:lastRenderedPageBreak/>
               <w:t>{% if user_need in('custody', 'answer custody') or (user_need in('divorce', 'answer divorce') and minor_children) %}</w:t>
             </w:r>
             <w:r>
@@ -19039,7 +19426,7 @@
               </w:rPr>
               <w:t xml:space="preserve"> with your local court for their </w:t>
             </w:r>
-            <w:hyperlink r:id="rId163">
+            <w:hyperlink r:id="rId177">
               <w:r>
                 <w:rPr>
                   <w:rStyle w:val="Hyperlink"/>
@@ -19093,7 +19480,7 @@
             <w:r>
               <w:t xml:space="preserve">the Court Guide Action Plan: </w:t>
             </w:r>
-            <w:hyperlink r:id="rId164">
+            <w:hyperlink r:id="rId178">
               <w:r>
                 <w:rPr>
                   <w:rStyle w:val="Hyperlink"/>
@@ -19109,7 +19496,7 @@
             <w:pPr>
               <w:pStyle w:val="Body"/>
             </w:pPr>
-            <w:hyperlink r:id="rId165">
+            <w:hyperlink r:id="rId179">
               <w:r>
                 <w:rPr>
                   <w:rStyle w:val="Hyperlink"/>
@@ -19141,7 +19528,7 @@
             <w:r>
               <w:t>{% if user_need in('custody', 'answer custody') or (user_need in('divorce', 'answer divorce') and minor_children) %}</w:t>
             </w:r>
-            <w:hyperlink r:id="rId166">
+            <w:hyperlink r:id="rId180">
               <w:r>
                 <w:rPr>
                   <w:rStyle w:val="Hyperlink"/>
@@ -19171,19 +19558,12 @@
               </w:rPr>
               <w:t>{% endif%}</w:t>
             </w:r>
-            <w:hyperlink r:id="rId167">
+            <w:hyperlink r:id="rId181">
               <w:r>
                 <w:rPr>
                   <w:rStyle w:val="Hyperlink"/>
                 </w:rPr>
-                <w:t xml:space="preserve">Asking for an Order in a Divorce Case When the Issue </w:t>
-              </w:r>
-              <w:r>
-                <w:rPr>
-                  <w:rStyle w:val="Hyperlink"/>
-                </w:rPr>
-                <w:lastRenderedPageBreak/>
-                <w:t>Cannot Wait for the Court’s Final Decision (Filing a Motion)</w:t>
+                <w:t>Asking for an Order in a Divorce Case When the Issue Cannot Wait for the Court’s Final Decision (Filing a Motion)</w:t>
               </w:r>
             </w:hyperlink>
             <w:r>
@@ -19208,7 +19588,7 @@
             <w:pPr>
               <w:pStyle w:val="Body"/>
             </w:pPr>
-            <w:hyperlink r:id="rId168">
+            <w:hyperlink r:id="rId182">
               <w:r>
                 <w:rPr>
                   <w:rStyle w:val="Hyperlink"/>
@@ -19298,6 +19678,7 @@
               <w:pStyle w:val="Body"/>
             </w:pPr>
             <w:r>
+              <w:lastRenderedPageBreak/>
               <w:t xml:space="preserve">{%tr if (type_of_response.any_true('ak custody case', 'ak divorce case')) or (user_need == 'answer custody' and type_of_response['wrong state'] and not jurisdiction) or (user_need == 'answer divorce' and type_of_response['wrong state']) or (type_of_response['case in 2 states'] and stage_of_other_case in('still going', 'ended with </w:t>
             </w:r>
             <w:r>
@@ -19412,7 +19793,7 @@
               <w:br/>
               <w:t xml:space="preserve">as a </w:t>
             </w:r>
-            <w:hyperlink r:id="rId169">
+            <w:hyperlink r:id="rId183">
               <w:r>
                 <w:rPr>
                   <w:rStyle w:val="Hyperlink"/>
@@ -19428,7 +19809,7 @@
               <w:br/>
               <w:t xml:space="preserve">as a </w:t>
             </w:r>
-            <w:hyperlink r:id="rId170">
+            <w:hyperlink r:id="rId184">
               <w:r>
                 <w:rPr>
                   <w:rStyle w:val="Hyperlink"/>
@@ -19452,14 +19833,13 @@
               <w:ind w:left="405"/>
             </w:pPr>
             <w:r>
-              <w:lastRenderedPageBreak/>
               <w:t xml:space="preserve">The Life of a Case, SHC-180 </w:t>
             </w:r>
             <w:r>
               <w:br/>
               <w:t xml:space="preserve">as a </w:t>
             </w:r>
-            <w:hyperlink r:id="rId171">
+            <w:hyperlink r:id="rId185">
               <w:r>
                 <w:rPr>
                   <w:rStyle w:val="Hyperlink"/>
@@ -19478,7 +19858,7 @@
               <w:br/>
               <w:t xml:space="preserve">as a </w:t>
             </w:r>
-            <w:hyperlink r:id="rId172">
+            <w:hyperlink r:id="rId186">
               <w:r>
                 <w:rPr>
                   <w:rStyle w:val="Hyperlink"/>
@@ -19510,7 +19890,7 @@
               <w:spacing w:after="0"/>
               <w:ind w:left="405"/>
             </w:pPr>
-            <w:hyperlink r:id="rId173">
+            <w:hyperlink r:id="rId187">
               <w:r>
                 <w:rPr>
                   <w:rStyle w:val="Hyperlink"/>
@@ -19533,7 +19913,7 @@
               <w:spacing w:before="0" w:after="0"/>
               <w:ind w:left="405"/>
             </w:pPr>
-            <w:hyperlink r:id="rId174">
+            <w:hyperlink r:id="rId188">
               <w:r>
                 <w:rPr>
                   <w:rStyle w:val="Hyperlink"/>
@@ -19543,6 +19923,9 @@
             </w:hyperlink>
             <w:r>
               <w:br/>
+            </w:r>
+            <w:r>
+              <w:lastRenderedPageBreak/>
               <w:t>youtu.be/EzSV4Caz6Co?si=h0tWLjcwF608hjRt</w:t>
             </w:r>
           </w:p>
@@ -19559,7 +19942,7 @@
             <w:r>
               <w:t xml:space="preserve">Find other Alaska Videos: </w:t>
             </w:r>
-            <w:hyperlink r:id="rId175">
+            <w:hyperlink r:id="rId189">
               <w:r>
                 <w:rPr>
                   <w:rStyle w:val="Hyperlink"/>
@@ -19570,7 +19953,7 @@
             <w:r>
               <w:t xml:space="preserve"> | </w:t>
             </w:r>
-            <w:hyperlink r:id="rId176">
+            <w:hyperlink r:id="rId190">
               <w:r>
                 <w:rPr>
                   <w:rStyle w:val="Hyperlink"/>
@@ -19581,7 +19964,7 @@
             <w:r>
               <w:t xml:space="preserve"> | </w:t>
             </w:r>
-            <w:hyperlink r:id="rId177">
+            <w:hyperlink r:id="rId191">
               <w:r>
                 <w:rPr>
                   <w:rStyle w:val="Hyperlink"/>
@@ -19592,7 +19975,7 @@
             <w:r>
               <w:br/>
             </w:r>
-            <w:hyperlink r:id="rId178">
+            <w:hyperlink r:id="rId192">
               <w:r>
                 <w:rPr>
                   <w:rStyle w:val="Hyperlink"/>
@@ -19606,7 +19989,7 @@
             <w:r>
               <w:br/>
             </w:r>
-            <w:hyperlink r:id="rId179">
+            <w:hyperlink r:id="rId193">
               <w:r>
                 <w:rPr>
                   <w:rStyle w:val="Hyperlink"/>
@@ -19620,7 +20003,7 @@
             <w:r>
               <w:br/>
             </w:r>
-            <w:hyperlink r:id="rId180">
+            <w:hyperlink r:id="rId194">
               <w:r>
                 <w:rPr>
                   <w:rStyle w:val="Hyperlink"/>
@@ -19646,7 +20029,7 @@
             <w:r>
               <w:t xml:space="preserve">Find </w:t>
             </w:r>
-            <w:hyperlink r:id="rId181">
+            <w:hyperlink r:id="rId195">
               <w:r>
                 <w:rPr>
                   <w:rStyle w:val="Hyperlink"/>
@@ -19790,7 +20173,79 @@
                 <w:color w:val="FF0000"/>
                 <w:shd w:val="clear" w:color="auto" w:fill="auto"/>
               </w:rPr>
-              <w:t>) or (</w:t>
+              <w:t xml:space="preserve">) </w:t>
+            </w:r>
+            <w:r>
+              <w:rPr>
+                <w:rStyle w:val="interviewvariable"/>
+                <w:color w:val="FF0000"/>
+                <w:shd w:val="clear" w:color="auto" w:fill="auto"/>
+              </w:rPr>
+              <w:t>or (</w:t>
+            </w:r>
+            <w:r>
+              <w:rPr>
+                <w:rStyle w:val="interviewvariable"/>
+                <w:color w:val="FFC000" w:themeColor="accent4"/>
+                <w:shd w:val="clear" w:color="auto" w:fill="auto"/>
+              </w:rPr>
+              <w:t>type_of_response[</w:t>
+            </w:r>
+            <w:r>
+              <w:rPr>
+                <w:rStyle w:val="interviewvariable"/>
+                <w:color w:val="FFC000" w:themeColor="accent4"/>
+                <w:shd w:val="clear" w:color="auto" w:fill="auto"/>
+              </w:rPr>
+              <w:t>'</w:t>
+            </w:r>
+            <w:r>
+              <w:rPr>
+                <w:rStyle w:val="interviewvariable"/>
+                <w:color w:val="FFC000" w:themeColor="accent4"/>
+                <w:shd w:val="clear" w:color="auto" w:fill="auto"/>
+              </w:rPr>
+              <w:t>wrong state</w:t>
+            </w:r>
+            <w:r>
+              <w:rPr>
+                <w:rStyle w:val="interviewvariable"/>
+                <w:color w:val="FFC000" w:themeColor="accent4"/>
+                <w:shd w:val="clear" w:color="auto" w:fill="auto"/>
+              </w:rPr>
+              <w:t>'</w:t>
+            </w:r>
+            <w:r>
+              <w:rPr>
+                <w:rStyle w:val="interviewvariable"/>
+                <w:color w:val="FFC000" w:themeColor="accent4"/>
+                <w:shd w:val="clear" w:color="auto" w:fill="auto"/>
+              </w:rPr>
+              <w:t>] and</w:t>
+            </w:r>
+            <w:r>
+              <w:rPr>
+                <w:rStyle w:val="interviewvariable"/>
+                <w:color w:val="FFC000" w:themeColor="accent4"/>
+                <w:shd w:val="clear" w:color="auto" w:fill="auto"/>
+              </w:rPr>
+              <w:t xml:space="preserve"> not jurisdiction</w:t>
+            </w:r>
+            <w:r>
+              <w:rPr>
+                <w:rStyle w:val="interviewvariable"/>
+                <w:color w:val="FF0000"/>
+                <w:shd w:val="clear" w:color="auto" w:fill="auto"/>
+              </w:rPr>
+              <w:t>) o</w:t>
+            </w:r>
+            <w:r>
+              <w:rPr>
+                <w:rStyle w:val="interviewvariable"/>
+                <w:color w:val="FF0000"/>
+                <w:shd w:val="clear" w:color="auto" w:fill="auto"/>
+              </w:rPr>
+              <w:t>r (</w:t>
             </w:r>
             <w:r>
               <w:rPr>
@@ -19928,7 +20383,6 @@
               <w:outlineLvl w:val="1"/>
             </w:pPr>
             <w:r>
-              <w:lastRenderedPageBreak/>
               <w:t xml:space="preserve">Step </w:t>
             </w:r>
             <w:r>
@@ -20033,6 +20487,7 @@
               <w:ind w:left="405"/>
             </w:pPr>
             <w:r>
+              <w:lastRenderedPageBreak/>
               <w:t xml:space="preserve">If it is not clear, the Alaska court will often hold a hearing and call the other court to talk about which case will move forward. </w:t>
             </w:r>
           </w:p>
@@ -20145,7 +20600,7 @@
             <w:r>
               <w:t xml:space="preserve"> </w:t>
             </w:r>
-            <w:hyperlink r:id="rId182">
+            <w:hyperlink r:id="rId196">
               <w:r>
                 <w:rPr>
                   <w:rStyle w:val="Hyperlink"/>
@@ -20156,7 +20611,7 @@
             <w:r>
               <w:t xml:space="preserve"> | </w:t>
             </w:r>
-            <w:hyperlink r:id="rId183">
+            <w:hyperlink r:id="rId197">
               <w:r>
                 <w:rPr>
                   <w:rStyle w:val="Hyperlink"/>
@@ -20179,7 +20634,7 @@
             <w:r>
               <w:t xml:space="preserve"> </w:t>
             </w:r>
-            <w:hyperlink r:id="rId184">
+            <w:hyperlink r:id="rId198">
               <w:r>
                 <w:rPr>
                   <w:rStyle w:val="Hyperlink"/>
@@ -20190,7 +20645,7 @@
             <w:r>
               <w:t xml:space="preserve"> | </w:t>
             </w:r>
-            <w:hyperlink r:id="rId185">
+            <w:hyperlink r:id="rId199">
               <w:r>
                 <w:rPr>
                   <w:rStyle w:val="Hyperlink"/>
@@ -20210,7 +20665,7 @@
             <w:r>
               <w:t xml:space="preserve">Read </w:t>
             </w:r>
-            <w:hyperlink r:id="rId186">
+            <w:hyperlink r:id="rId200">
               <w:r>
                 <w:rPr>
                   <w:rStyle w:val="Hyperlink"/>
@@ -20248,7 +20703,7 @@
               <w:br/>
               <w:t xml:space="preserve">as a </w:t>
             </w:r>
-            <w:hyperlink r:id="rId187">
+            <w:hyperlink r:id="rId201">
               <w:r>
                 <w:rPr>
                   <w:rStyle w:val="Hyperlink"/>
@@ -20267,7 +20722,7 @@
               <w:br/>
               <w:t xml:space="preserve">as a </w:t>
             </w:r>
-            <w:hyperlink r:id="rId188">
+            <w:hyperlink r:id="rId202">
               <w:r>
                 <w:rPr>
                   <w:rStyle w:val="Hyperlink"/>
@@ -20302,7 +20757,7 @@
               </w:rPr>
               <w:t xml:space="preserve"> </w:t>
             </w:r>
-            <w:hyperlink r:id="rId189">
+            <w:hyperlink r:id="rId203">
               <w:r>
                 <w:rPr>
                   <w:rStyle w:val="Hyperlink"/>
@@ -20321,7 +20776,7 @@
               <w:br/>
               <w:t xml:space="preserve">as a </w:t>
             </w:r>
-            <w:hyperlink r:id="rId190">
+            <w:hyperlink r:id="rId204">
               <w:r>
                 <w:rPr>
                   <w:rStyle w:val="Hyperlink"/>
@@ -20341,7 +20796,7 @@
                 <w:color w:val="auto"/>
               </w:rPr>
             </w:pPr>
-            <w:hyperlink r:id="rId191">
+            <w:hyperlink r:id="rId205">
               <w:r>
                 <w:rPr>
                   <w:rStyle w:val="Hyperlink"/>
@@ -20432,7 +20887,14 @@
               <w:rPr>
                 <w:color w:val="FF0000"/>
               </w:rPr>
-              <w:t>{%tr  if (</w:t>
+              <w:t xml:space="preserve">{%tr  if </w:t>
+            </w:r>
+            <w:r>
+              <w:rPr>
+                <w:color w:val="FF0000"/>
+              </w:rPr>
+              <w:lastRenderedPageBreak/>
+              <w:t>(</w:t>
             </w:r>
             <w:r>
               <w:rPr>
@@ -20507,6 +20969,7 @@
                 <w:rFonts w:eastAsia="Calibri"/>
                 <w:color w:val="00B050"/>
               </w:rPr>
+              <w:lastRenderedPageBreak/>
               <w:t>expect_after_motion_step  in aka2j_mod_cust_div_templates.yml</w:t>
             </w:r>
             <w:r>
@@ -20521,6 +20984,7 @@
                 <w:rFonts w:eastAsia="Calibri"/>
                 <w:color w:val="00B050"/>
               </w:rPr>
+              <w:lastRenderedPageBreak/>
               <w:t>"G:\Family Law\Legal Navigator\A Interviews\Conventions\File and Serve\File and serve a motion.docx"</w:t>
             </w:r>
           </w:p>
@@ -20546,6 +21010,7 @@
               <w:outlineLvl w:val="1"/>
             </w:pPr>
             <w:r>
+              <w:lastRenderedPageBreak/>
               <w:t xml:space="preserve">Step </w:t>
             </w:r>
             <w:fldSimple w:instr=" SEQ stepList \* MERGEFORMAT ">
@@ -20755,7 +21220,6 @@
               <w:ind w:left="403"/>
             </w:pPr>
             <w:r>
-              <w:lastRenderedPageBreak/>
               <w:t xml:space="preserve">by mail, they have 13 days to file a written </w:t>
             </w:r>
             <w:r>
@@ -20772,7 +21236,7 @@
                 <w:szCs w:val="24"/>
               </w:rPr>
             </w:pPr>
-            <w:bookmarkStart w:id="16" w:name="_Hlk166060862"/>
+            <w:bookmarkStart w:id="17" w:name="_Hlk166060862"/>
             <w:r>
               <w:rPr>
                 <w:rFonts w:ascii="Helvetica" w:hAnsi="Helvetica" w:cs="Helvetica"/>
@@ -20798,6 +21262,7 @@
               <w:ind w:left="403"/>
             </w:pPr>
             <w:r>
+              <w:lastRenderedPageBreak/>
               <w:t>Day 1 is the day after you delivered, emailed, or mailed it.</w:t>
             </w:r>
           </w:p>
@@ -20841,7 +21306,7 @@
               <w:t xml:space="preserve"> }}‘s response is due the next day the court is open. For example, if it is due on a Saturday, and the court is open Monday, their response is due Monday.</w:t>
             </w:r>
           </w:p>
-          <w:bookmarkEnd w:id="16"/>
+          <w:bookmarkEnd w:id="17"/>
           <w:p>
             <w:pPr>
               <w:pStyle w:val="Body"/>
@@ -21140,7 +21605,7 @@
                 <w:b/>
               </w:rPr>
             </w:pPr>
-            <w:hyperlink r:id="rId192" w:history="1">
+            <w:hyperlink r:id="rId206" w:history="1">
               <w:r>
                 <w:rPr>
                   <w:rStyle w:val="Hyperlink"/>
@@ -21178,7 +21643,7 @@
                 <w:b/>
               </w:rPr>
             </w:pPr>
-            <w:hyperlink r:id="rId193" w:history="1">
+            <w:hyperlink r:id="rId207" w:history="1">
               <w:r>
                 <w:rPr>
                   <w:b/>
@@ -21207,7 +21672,7 @@
               </w:rPr>
               <w:t xml:space="preserve">Read: </w:t>
             </w:r>
-            <w:hyperlink r:id="rId194" w:anchor="reply" w:history="1">
+            <w:hyperlink r:id="rId208" w:anchor="reply" w:history="1">
               <w:r>
                 <w:rPr>
                   <w:rStyle w:val="Hyperlink"/>
@@ -21236,7 +21701,6 @@
               <w:rPr>
                 <w:bCs/>
               </w:rPr>
-              <w:lastRenderedPageBreak/>
               <w:t>Use</w:t>
             </w:r>
             <w:r>
@@ -21248,7 +21712,7 @@
               </w:rPr>
               <w:t xml:space="preserve">Reply to Opposition to Motion, </w:t>
             </w:r>
-            <w:hyperlink r:id="rId195" w:history="1">
+            <w:hyperlink r:id="rId209" w:history="1">
               <w:r>
                 <w:rPr>
                   <w:rStyle w:val="Hyperlink"/>
@@ -21290,6 +21754,7 @@
               <w:rPr>
                 <w:noProof/>
               </w:rPr>
+              <w:lastRenderedPageBreak/>
               <w:t>{% for image_data in reply</w:t>
             </w:r>
             <w:r>
@@ -21513,7 +21978,7 @@
             <w:r>
               <w:t xml:space="preserve"> if you believe the judge made a legal mistake. Learn more about </w:t>
             </w:r>
-            <w:hyperlink r:id="rId196" w:history="1">
+            <w:hyperlink r:id="rId210" w:history="1">
               <w:r>
                 <w:rPr>
                   <w:rStyle w:val="Hyperlink"/>
@@ -21544,7 +22009,7 @@
             <w:pPr>
               <w:pStyle w:val="Body"/>
             </w:pPr>
-            <w:hyperlink r:id="rId197" w:history="1">
+            <w:hyperlink r:id="rId211" w:history="1">
               <w:r>
                 <w:rPr>
                   <w:rStyle w:val="Hyperlink"/>
@@ -21638,7 +22103,7 @@
               </w:rPr>
               <w:t>{% if user_need =='change foreign custody order' or (user_need in('change custody order', 'change divorce order') and middle_of_case == 'no') %}</w:t>
             </w:r>
-            <w:hyperlink r:id="rId198" w:history="1">
+            <w:hyperlink r:id="rId212" w:history="1">
               <w:r>
                 <w:rPr>
                   <w:rStyle w:val="Hyperlink"/>
@@ -21654,7 +22119,6 @@
               <w:br/>
             </w:r>
             <w:r>
-              <w:lastRenderedPageBreak/>
               <w:t>courts.alaska.gov/shc/appeals/appeals.htm</w:t>
             </w:r>
             <w:r>
@@ -21994,7 +22458,7 @@
             <w:r>
               <w:t xml:space="preserve">, </w:t>
             </w:r>
-            <w:hyperlink r:id="rId199">
+            <w:hyperlink r:id="rId213">
               <w:r>
                 <w:rPr>
                   <w:rStyle w:val="Hyperlink"/>
@@ -22044,13 +22508,12 @@
                 <w:b/>
                 <w:bCs/>
               </w:rPr>
-              <w:lastRenderedPageBreak/>
               <w:t>Affidavit, SHC-1625</w:t>
             </w:r>
             <w:r>
               <w:t xml:space="preserve"> </w:t>
             </w:r>
-            <w:hyperlink r:id="rId200">
+            <w:hyperlink r:id="rId214">
               <w:r>
                 <w:rPr>
                   <w:rStyle w:val="Hyperlink"/>
@@ -22060,798 +22523,6 @@
             </w:hyperlink>
             <w:r>
               <w:t xml:space="preserve"> | </w:t>
-            </w:r>
-            <w:hyperlink r:id="rId201">
-              <w:r>
-                <w:rPr>
-                  <w:rStyle w:val="Hyperlink"/>
-                </w:rPr>
-                <w:t>PDF</w:t>
-              </w:r>
-            </w:hyperlink>
-            <w:r>
-              <w:t xml:space="preserve"> (1 week before posting ends that states you):</w:t>
-            </w:r>
-          </w:p>
-          <w:p>
-            <w:pPr>
-              <w:pStyle w:val="ListParagraph"/>
-              <w:numPr>
-                <w:ilvl w:val="2"/>
-                <w:numId w:val="59"/>
-              </w:numPr>
-              <w:spacing w:before="0" w:after="0"/>
-              <w:ind w:left="1122"/>
-            </w:pPr>
-            <w:r>
-              <w:t xml:space="preserve">tried to serve your spouse by regular first class mail and registered or certified mail </w:t>
-            </w:r>
-            <w:r>
-              <w:rPr>
-                <w:b/>
-              </w:rPr>
-              <w:t>or</w:t>
-            </w:r>
-          </w:p>
-          <w:p>
-            <w:pPr>
-              <w:pStyle w:val="ListParagraph"/>
-              <w:numPr>
-                <w:ilvl w:val="2"/>
-                <w:numId w:val="59"/>
-              </w:numPr>
-              <w:spacing w:before="0"/>
-              <w:ind w:left="1122"/>
-            </w:pPr>
-            <w:r>
-              <w:t xml:space="preserve">could </w:t>
-            </w:r>
-            <w:r>
-              <w:rPr>
-                <w:b/>
-              </w:rPr>
-              <w:t>not</w:t>
-            </w:r>
-            <w:r>
-              <w:t xml:space="preserve"> serve by mail because you cannot find your spouse's last known mailing address</w:t>
-            </w:r>
-          </w:p>
-          <w:p>
-            <w:pPr>
-              <w:pStyle w:val="Body"/>
-              <w:rPr>
-                <w:color w:val="FF0000"/>
-              </w:rPr>
-            </w:pPr>
-            <w:r>
-              <w:t>After the Notice has been posted on the legal notice website for 4 weeks, the clerk will complete a certificate of service of posting to the Alaska Court System’s legal notice website. The court will put the certificate of service of posting in your case file and send you a copy in the mail.</w:t>
-            </w:r>
-            <w:r>
-              <w:rPr>
-                <w:color w:val="FF0000"/>
-              </w:rPr>
-              <w:t>{% endif %}</w:t>
-            </w:r>
-          </w:p>
-          <w:p>
-            <w:pPr>
-              <w:pStyle w:val="Body"/>
-            </w:pPr>
-            <w:r>
-              <w:rPr>
-                <w:color w:val="C00000"/>
-              </w:rPr>
-              <w:t>{%p endif %}</w:t>
-            </w:r>
-          </w:p>
-          <w:p>
-            <w:pPr>
-              <w:pStyle w:val="Heading3"/>
-              <w:spacing w:before="120"/>
-              <w:outlineLvl w:val="2"/>
-            </w:pPr>
-            <w:r>
-              <w:rPr>
-                <w:color w:val="00B050"/>
-              </w:rPr>
-              <w:t xml:space="preserve">{% if </w:t>
-            </w:r>
-            <w:r>
-              <w:rPr>
-                <w:color w:val="7030A0"/>
-              </w:rPr>
-              <w:t xml:space="preserve">(user_need == 'divorce' and </w:t>
-            </w:r>
-            <w:r>
-              <w:rPr>
-                <w:color w:val="FF0000"/>
-              </w:rPr>
-              <w:t>(</w:t>
-            </w:r>
-            <w:r>
-              <w:rPr>
-                <w:color w:val="00B050"/>
-              </w:rPr>
-              <w:t xml:space="preserve">legal_separation_or_divorce == 'divorce' </w:t>
-            </w:r>
-            <w:r>
-              <w:rPr>
-                <w:color w:val="00B0F0"/>
-              </w:rPr>
-              <w:t>and</w:t>
-            </w:r>
-            <w:r>
-              <w:rPr>
-                <w:color w:val="00B050"/>
-              </w:rPr>
-              <w:t xml:space="preserve"> </w:t>
-            </w:r>
-            <w:r>
-              <w:rPr>
-                <w:color w:val="00B0F0"/>
-              </w:rPr>
-              <w:t>(</w:t>
-            </w:r>
-            <w:r>
-              <w:rPr>
-                <w:color w:val="FFC000"/>
-              </w:rPr>
-              <w:t>(</w:t>
-            </w:r>
-            <w:r>
-              <w:rPr>
-                <w:color w:val="00B050"/>
-              </w:rPr>
-              <w:t>minor_children and agree_or_settle_kids == 'yes'</w:t>
-            </w:r>
-            <w:r>
-              <w:rPr>
-                <w:color w:val="FFC000"/>
-              </w:rPr>
-              <w:t>) or (</w:t>
-            </w:r>
-            <w:r>
-              <w:rPr>
-                <w:color w:val="00B050"/>
-              </w:rPr>
-              <w:t>not minor_children and agree_or_settle == 'agree'</w:t>
-            </w:r>
-            <w:r>
-              <w:rPr>
-                <w:color w:val="FFC000"/>
-              </w:rPr>
-              <w:t>) or (</w:t>
-            </w:r>
-            <w:r>
-              <w:rPr>
-                <w:color w:val="00B050"/>
-              </w:rPr>
-              <w:t>agree_or_settle == 'no prop debt or pregnancy' and no_prop_or_debt_agree</w:t>
-            </w:r>
-            <w:r>
-              <w:rPr>
-                <w:color w:val="FFC000"/>
-              </w:rPr>
-              <w:t>)</w:t>
-            </w:r>
-            <w:r>
-              <w:rPr>
-                <w:color w:val="00B0F0"/>
-              </w:rPr>
-              <w:t>)</w:t>
-            </w:r>
-            <w:r>
-              <w:rPr>
-                <w:color w:val="FF0000"/>
-              </w:rPr>
-              <w:t>)</w:t>
-            </w:r>
-            <w:r>
-              <w:rPr>
-                <w:color w:val="7030A0"/>
-              </w:rPr>
-              <w:t xml:space="preserve"> </w:t>
-            </w:r>
-            <w:r>
-              <w:rPr>
-                <w:color w:val="FF0000"/>
-              </w:rPr>
-              <w:t>or</w:t>
-            </w:r>
-            <w:r>
-              <w:rPr>
-                <w:color w:val="7030A0"/>
-              </w:rPr>
-              <w:t xml:space="preserve"> </w:t>
-            </w:r>
-            <w:r>
-              <w:rPr>
-                <w:color w:val="FF0000"/>
-              </w:rPr>
-              <w:t>(</w:t>
-            </w:r>
-            <w:r>
-              <w:rPr>
-                <w:color w:val="00B050"/>
-              </w:rPr>
-              <w:t>legal_separation_or_divorce == 'legal separation' and agree_or_settle_kids == 'yes'</w:t>
-            </w:r>
-            <w:r>
-              <w:rPr>
-                <w:color w:val="FF0000"/>
-              </w:rPr>
-              <w:t>)</w:t>
-            </w:r>
-            <w:r>
-              <w:rPr>
-                <w:color w:val="7030A0"/>
-              </w:rPr>
-              <w:t xml:space="preserve">) or (user_need == 'custody' and which_forms == 'agree') or user_need == 'answer custody' </w:t>
-            </w:r>
-            <w:r>
-              <w:rPr>
-                <w:color w:val="00B050"/>
-              </w:rPr>
-              <w:t>%}</w:t>
-            </w:r>
-            <w:r>
-              <w:t>The court will set a hearing</w:t>
-            </w:r>
-          </w:p>
-          <w:p>
-            <w:pPr>
-              <w:pStyle w:val="Body"/>
-              <w:rPr>
-                <w:color w:val="auto"/>
-              </w:rPr>
-            </w:pPr>
-            <w:r>
-              <w:t>They will send you a notice with the date and time of the hearing.</w:t>
-            </w:r>
-            <w:r>
-              <w:rPr>
-                <w:color w:val="00B050"/>
-              </w:rPr>
-              <w:t xml:space="preserve"> {% else %}</w:t>
-            </w:r>
-            <w:r>
-              <w:rPr>
-                <w:color w:val="00B0F0"/>
-              </w:rPr>
-              <w:t>{% if</w:t>
-            </w:r>
-            <w:r>
-              <w:t xml:space="preserve"> </w:t>
-            </w:r>
-            <w:r>
-              <w:rPr>
-                <w:color w:val="00B0F0"/>
-              </w:rPr>
-              <w:t>(</w:t>
-            </w:r>
-            <w:r>
-              <w:rPr>
-                <w:color w:val="0070C0"/>
-              </w:rPr>
-              <w:t>user_need == 'divorce' and (</w:t>
-            </w:r>
-            <w:r>
-              <w:t>minor_children and agree_or_settle_kids == 'do not know'</w:t>
-            </w:r>
-            <w:r>
-              <w:rPr>
-                <w:color w:val="0070C0"/>
-              </w:rPr>
-              <w:t>) or (</w:t>
-            </w:r>
-            <w:r>
-              <w:t>not minor_children and agree_or_settle =='do not know'</w:t>
-            </w:r>
-            <w:r>
-              <w:rPr>
-                <w:color w:val="0070C0"/>
-              </w:rPr>
-              <w:t>)</w:t>
-            </w:r>
-            <w:r>
-              <w:rPr>
-                <w:color w:val="00B0F0"/>
-              </w:rPr>
-              <w:t>) or (user_need == 'custody' and which_forms == 'both')</w:t>
-            </w:r>
-            <w:r>
-              <w:t xml:space="preserve"> </w:t>
-            </w:r>
-            <w:r>
-              <w:rPr>
-                <w:color w:val="00B0F0"/>
-              </w:rPr>
-              <w:t>%}</w:t>
-            </w:r>
-            <w:r>
-              <w:rPr>
-                <w:color w:val="auto"/>
-              </w:rPr>
-              <w:t>If you and {{ other_party_in_case }} do not agree about all the issues in your case and you file a complaint on your own, {{ other_party_in_case }} may file an Answer.</w:t>
-            </w:r>
-          </w:p>
-          <w:p>
-            <w:pPr>
-              <w:pStyle w:val="Heading3"/>
-              <w:outlineLvl w:val="2"/>
-              <w:rPr>
-                <w:color w:val="auto"/>
-              </w:rPr>
-            </w:pPr>
-            <w:r>
-              <w:rPr>
-                <w:color w:val="00B0F0"/>
-              </w:rPr>
-              <w:t>{% else %}</w:t>
-            </w:r>
-            <w:r>
-              <w:t>{{ capitalize(other_party_in_case) }} may file an Answer</w:t>
-            </w:r>
-            <w:r>
-              <w:rPr>
-                <w:color w:val="00B0F0"/>
-              </w:rPr>
-              <w:t>{% endif %}</w:t>
-            </w:r>
-          </w:p>
-          <w:p>
-            <w:pPr>
-              <w:pStyle w:val="Body"/>
-              <w:spacing w:before="280" w:after="280"/>
-            </w:pPr>
-            <w:r>
-              <w:t xml:space="preserve">{{ capitalize(other_party_in_case) }} has 20 days to file an Answer with </w:t>
-            </w:r>
-            <w:r>
-              <w:lastRenderedPageBreak/>
-              <w:t>the court and send you a copy.</w:t>
-            </w:r>
-          </w:p>
-          <w:p>
-            <w:pPr>
-              <w:pStyle w:val="Body"/>
-              <w:spacing w:before="280" w:after="280"/>
-            </w:pPr>
-            <w:r>
-              <w:t>{{ capitalize(other_party_in_case) }}'s Answer is their response to what you put in your Complaint.</w:t>
-            </w:r>
-          </w:p>
-          <w:p>
-            <w:pPr>
-              <w:pStyle w:val="Heading3"/>
-              <w:outlineLvl w:val="2"/>
-            </w:pPr>
-            <w:r>
-              <w:t>If {{ other_party_in_case }} does not file an Answer in 20 days, you can ask for a default judgment</w:t>
-            </w:r>
-          </w:p>
-          <w:p>
-            <w:pPr>
-              <w:pStyle w:val="Body"/>
-              <w:spacing w:before="280" w:after="280"/>
-              <w:rPr>
-                <w:color w:val="FFC000"/>
-              </w:rPr>
-            </w:pPr>
-            <w:r>
-              <w:t>A default judgment is when the court decides your case without hearing from {{ other_party_in_case }}.</w:t>
-            </w:r>
-            <w:r>
-              <w:rPr>
-                <w:color w:val="FFC000"/>
-              </w:rPr>
-              <w:t>{% if not default_info %}</w:t>
-            </w:r>
-          </w:p>
-          <w:p>
-            <w:pPr>
-              <w:pStyle w:val="Body"/>
-              <w:spacing w:before="280" w:after="280"/>
-            </w:pPr>
-            <w:r>
-              <w:t xml:space="preserve">Read </w:t>
-            </w:r>
-            <w:hyperlink r:id="rId202">
-              <w:r>
-                <w:t>Filing for Default in Divorce and Custody Cases</w:t>
-              </w:r>
-            </w:hyperlink>
-            <w:r>
-              <w:t>.</w:t>
-            </w:r>
-            <w:r>
-              <w:rPr>
-                <w:color w:val="FFC000"/>
-              </w:rPr>
-              <w:t>{% else %}</w:t>
-            </w:r>
-            <w:r>
-              <w:t xml:space="preserve">See </w:t>
-            </w:r>
-            <w:r>
-              <w:fldChar w:fldCharType="begin"/>
-            </w:r>
-            <w:r>
-              <w:instrText xml:space="preserve"> REF default \h </w:instrText>
-            </w:r>
-            <w:r>
-              <w:fldChar w:fldCharType="separate"/>
-            </w:r>
-            <w:r>
-              <w:rPr>
-                <w:rStyle w:val="NumChar"/>
-                <w:noProof/>
-              </w:rPr>
-              <w:t>4</w:t>
-            </w:r>
-            <w:r>
-              <w:fldChar w:fldCharType="end"/>
-            </w:r>
-            <w:r>
-              <w:t>: File for default if {{ other_party_in_case }} does not respond within 20 days.</w:t>
-            </w:r>
-            <w:r>
-              <w:rPr>
-                <w:color w:val="FFC000"/>
-              </w:rPr>
-              <w:t>{% endif %}</w:t>
-            </w:r>
-          </w:p>
-          <w:p>
-            <w:pPr>
-              <w:pStyle w:val="Body"/>
-              <w:spacing w:before="280" w:after="280"/>
-              <w:rPr>
-                <w:color w:val="auto"/>
-              </w:rPr>
-            </w:pPr>
-            <w:r>
-              <w:t>If {{ other_party_in_case }} does not file an Answer and you do nothing, the court will close your case after 120 days.</w:t>
-            </w:r>
-          </w:p>
-          <w:p>
-            <w:pPr>
-              <w:pStyle w:val="Heading3"/>
-              <w:outlineLvl w:val="2"/>
-            </w:pPr>
-            <w:r>
-              <w:t>The court will set a hearing and send you a notice with the date and time</w:t>
-            </w:r>
-          </w:p>
-          <w:p>
-            <w:pPr>
-              <w:pStyle w:val="Body"/>
-              <w:spacing w:before="280" w:after="280"/>
-            </w:pPr>
-            <w:r>
-              <w:rPr>
-                <w:color w:val="FFC000"/>
-              </w:rPr>
-              <w:t>{% if user_need == 'divorce' %}</w:t>
-            </w:r>
-            <w:r>
-              <w:t>Within 45 days of your spouse filing their answer, both of you are supposed to tell each other about all your property and debt. Fill out and give your spouse:</w:t>
-            </w:r>
-          </w:p>
-          <w:p>
-            <w:pPr>
-              <w:pStyle w:val="Body"/>
-              <w:spacing w:before="280" w:after="280"/>
-            </w:pPr>
-            <w:r>
-              <w:rPr>
-                <w:b/>
-                <w:bCs/>
-              </w:rPr>
-              <w:t>Civil Rule 26.1 Questionnaire, SHC-1010</w:t>
-            </w:r>
-            <w:r>
-              <w:t xml:space="preserve"> </w:t>
-            </w:r>
-            <w:hyperlink r:id="rId203">
-              <w:r>
-                <w:rPr>
-                  <w:rStyle w:val="Hyperlink"/>
-                </w:rPr>
-                <w:t>Word</w:t>
-              </w:r>
-            </w:hyperlink>
-            <w:r>
-              <w:t xml:space="preserve"> | </w:t>
-            </w:r>
-            <w:hyperlink r:id="rId204">
-              <w:r>
-                <w:rPr>
-                  <w:rStyle w:val="Hyperlink"/>
-                </w:rPr>
-                <w:t>PDF</w:t>
-              </w:r>
-            </w:hyperlink>
-          </w:p>
-          <w:p>
-            <w:pPr>
-              <w:pStyle w:val="Body"/>
-              <w:spacing w:before="280" w:after="280"/>
-            </w:pPr>
-            <w:r>
-              <w:rPr>
-                <w:b/>
-                <w:bCs/>
-              </w:rPr>
-              <w:t>Property &amp; Debt Worksheet, SHC-1000</w:t>
-            </w:r>
-            <w:r>
-              <w:t xml:space="preserve"> </w:t>
-            </w:r>
-            <w:hyperlink r:id="rId205">
-              <w:r>
-                <w:rPr>
-                  <w:rStyle w:val="Hyperlink"/>
-                </w:rPr>
-                <w:t>Word</w:t>
-              </w:r>
-            </w:hyperlink>
-            <w:r>
-              <w:t xml:space="preserve"> | </w:t>
-            </w:r>
-            <w:hyperlink r:id="rId206">
-              <w:r>
-                <w:rPr>
-                  <w:rStyle w:val="Hyperlink"/>
-                </w:rPr>
-                <w:t>PDF</w:t>
-              </w:r>
-            </w:hyperlink>
-          </w:p>
-          <w:p>
-            <w:pPr>
-              <w:pStyle w:val="Body"/>
-              <w:spacing w:before="280" w:after="280"/>
-              <w:rPr>
-                <w:rStyle w:val="Hyperlink"/>
-              </w:rPr>
-            </w:pPr>
-            <w:r>
-              <w:t xml:space="preserve">Read </w:t>
-            </w:r>
-            <w:hyperlink r:id="rId207">
-              <w:r>
-                <w:rPr>
-                  <w:rStyle w:val="Hyperlink"/>
-                </w:rPr>
-                <w:t>Dividing Property &amp; Debt</w:t>
-              </w:r>
-            </w:hyperlink>
-          </w:p>
-          <w:p>
-            <w:pPr>
-              <w:pStyle w:val="Heading3"/>
-              <w:outlineLvl w:val="2"/>
-            </w:pPr>
-            <w:r>
-              <w:rPr>
-                <w:color w:val="FFC000"/>
-              </w:rPr>
-              <w:t>{% endif %}</w:t>
-            </w:r>
-            <w:r>
-              <w:t>Links in this step</w:t>
-            </w:r>
-          </w:p>
-          <w:p>
-            <w:pPr>
-              <w:pStyle w:val="Body"/>
-              <w:spacing w:before="280" w:after="280"/>
-              <w:rPr>
-                <w:color w:val="auto"/>
-              </w:rPr>
-            </w:pPr>
-            <w:r>
-              <w:rPr>
-                <w:color w:val="C00000"/>
-              </w:rPr>
-              <w:t xml:space="preserve">{% if (user_need == 'custody' and </w:t>
-            </w:r>
-            <w:proofErr w:type="spellStart"/>
-            <w:r>
-              <w:rPr>
-                <w:color w:val="C00000"/>
-              </w:rPr>
-              <w:t>alternate_service</w:t>
-            </w:r>
-            <w:proofErr w:type="spellEnd"/>
-            <w:r>
-              <w:rPr>
-                <w:color w:val="C00000"/>
-              </w:rPr>
-              <w:t>) or (user_need == 'divorce' and not know_spouse_whereabouts) %}</w:t>
-            </w:r>
-            <w:r>
-              <w:rPr>
-                <w:b/>
-                <w:bCs/>
-              </w:rPr>
-              <w:t>Affidavit, SHC-1625</w:t>
-            </w:r>
-            <w:r>
-              <w:br/>
-              <w:t xml:space="preserve">as a </w:t>
-            </w:r>
-            <w:hyperlink r:id="rId208">
-              <w:r>
-                <w:rPr>
-                  <w:rStyle w:val="Hyperlink"/>
-                </w:rPr>
-                <w:t>Word</w:t>
-              </w:r>
-            </w:hyperlink>
-            <w:r>
-              <w:t xml:space="preserve"> file</w:t>
-            </w:r>
-            <w:r>
-              <w:br/>
-              <w:t>courts.alaska.gov/shc/family/docs/shc-1625.doc</w:t>
-            </w:r>
-            <w:r>
-              <w:br/>
-              <w:t xml:space="preserve">as a </w:t>
-            </w:r>
-            <w:hyperlink r:id="rId209">
-              <w:r>
-                <w:rPr>
-                  <w:rStyle w:val="Hyperlink"/>
-                </w:rPr>
-                <w:t>PDF</w:t>
-              </w:r>
-            </w:hyperlink>
-            <w:r>
-              <w:rPr>
-                <w:rStyle w:val="Hyperlink"/>
-                <w:color w:val="auto"/>
-              </w:rPr>
-              <w:br/>
-            </w:r>
-            <w:r>
-              <w:rPr>
-                <w:color w:val="auto"/>
-              </w:rPr>
-              <w:t>courts.alaska.gov/shc/family/docs/shc-1625.doc</w:t>
-            </w:r>
-          </w:p>
-          <w:p>
-            <w:pPr>
-              <w:pStyle w:val="Body"/>
-              <w:spacing w:before="280" w:after="280"/>
-            </w:pPr>
-            <w:r>
-              <w:rPr>
-                <w:color w:val="C00000"/>
-              </w:rPr>
-              <w:t>{% endif %}</w:t>
-            </w:r>
-            <w:r>
-              <w:rPr>
-                <w:color w:val="FFC000"/>
-              </w:rPr>
-              <w:t xml:space="preserve">{% if agree_or_settle in('no', 'dont know') or </w:t>
-            </w:r>
-            <w:r>
-              <w:rPr>
-                <w:color w:val="FFC000"/>
-              </w:rPr>
-              <w:lastRenderedPageBreak/>
-              <w:t>agree_or_settle_kids in('no', 'dont know') %}</w:t>
-            </w:r>
-            <w:hyperlink r:id="rId210" w:history="1">
-              <w:r>
-                <w:rPr>
-                  <w:rStyle w:val="Hyperlink"/>
-                </w:rPr>
-                <w:t>Filing for Default in Divorce and Custody Cases</w:t>
-              </w:r>
-            </w:hyperlink>
-            <w:r>
-              <w:br/>
-              <w:t>courts.alaska.gov/shc/family/shcdefault.htm</w:t>
-            </w:r>
-          </w:p>
-          <w:p>
-            <w:pPr>
-              <w:pStyle w:val="Body"/>
-              <w:spacing w:before="280" w:after="280"/>
-            </w:pPr>
-            <w:r>
-              <w:rPr>
-                <w:color w:val="FFC000"/>
-              </w:rPr>
-              <w:t>{% endif %}</w:t>
-            </w:r>
-            <w:r>
-              <w:rPr>
-                <w:b/>
-                <w:bCs/>
-              </w:rPr>
-              <w:t>Civil Rule 26.1 Questionnaire, SHC-1010</w:t>
-            </w:r>
-            <w:r>
-              <w:rPr>
-                <w:b/>
-                <w:bCs/>
-              </w:rPr>
-              <w:br/>
-            </w:r>
-            <w:r>
-              <w:t xml:space="preserve">as a </w:t>
-            </w:r>
-            <w:hyperlink r:id="rId211">
-              <w:r>
-                <w:rPr>
-                  <w:rStyle w:val="Hyperlink"/>
-                </w:rPr>
-                <w:t>Word file</w:t>
-              </w:r>
-            </w:hyperlink>
-            <w:r>
-              <w:br/>
-              <w:t>courts.alaska.gov/shc/family/docs/shc-1010.doc</w:t>
-            </w:r>
-            <w:r>
-              <w:br/>
-              <w:t xml:space="preserve">as a </w:t>
-            </w:r>
-            <w:hyperlink r:id="rId212">
-              <w:r>
-                <w:rPr>
-                  <w:rStyle w:val="Hyperlink"/>
-                </w:rPr>
-                <w:t>PDF</w:t>
-              </w:r>
-            </w:hyperlink>
-            <w:r>
-              <w:br/>
-              <w:t>courts.alaska.gov/shc/family/docs/shc-1010n.pdf</w:t>
-            </w:r>
-          </w:p>
-          <w:p>
-            <w:pPr>
-              <w:pStyle w:val="Body"/>
-              <w:spacing w:before="280" w:after="280"/>
-            </w:pPr>
-            <w:r>
-              <w:rPr>
-                <w:b/>
-                <w:bCs/>
-              </w:rPr>
-              <w:t>Property &amp; Debt Worksheet, SHC-1000</w:t>
-            </w:r>
-            <w:r>
-              <w:br/>
-              <w:t xml:space="preserve">as a </w:t>
-            </w:r>
-            <w:hyperlink r:id="rId213">
-              <w:r>
-                <w:rPr>
-                  <w:rStyle w:val="Hyperlink"/>
-                </w:rPr>
-                <w:t>Word file</w:t>
-              </w:r>
-            </w:hyperlink>
-            <w:r>
-              <w:br/>
-            </w:r>
-            <w:hyperlink r:id="rId214">
-              <w:r>
-                <w:t>courts.alaska.gov/shc/family/docs/shc-1000.doc</w:t>
-              </w:r>
-            </w:hyperlink>
-            <w:r>
-              <w:br/>
-              <w:t xml:space="preserve">as a </w:t>
             </w:r>
             <w:hyperlink r:id="rId215">
               <w:r>
@@ -22862,6 +22533,790 @@
               </w:r>
             </w:hyperlink>
             <w:r>
+              <w:t xml:space="preserve"> (1 week before posting ends that states you):</w:t>
+            </w:r>
+          </w:p>
+          <w:p>
+            <w:pPr>
+              <w:pStyle w:val="ListParagraph"/>
+              <w:numPr>
+                <w:ilvl w:val="2"/>
+                <w:numId w:val="59"/>
+              </w:numPr>
+              <w:spacing w:before="0" w:after="0"/>
+              <w:ind w:left="1122"/>
+            </w:pPr>
+            <w:r>
+              <w:t xml:space="preserve">tried to serve your spouse by regular first class mail and registered or certified mail </w:t>
+            </w:r>
+            <w:r>
+              <w:rPr>
+                <w:b/>
+              </w:rPr>
+              <w:t>or</w:t>
+            </w:r>
+          </w:p>
+          <w:p>
+            <w:pPr>
+              <w:pStyle w:val="ListParagraph"/>
+              <w:numPr>
+                <w:ilvl w:val="2"/>
+                <w:numId w:val="59"/>
+              </w:numPr>
+              <w:spacing w:before="0"/>
+              <w:ind w:left="1122"/>
+            </w:pPr>
+            <w:r>
+              <w:lastRenderedPageBreak/>
+              <w:t xml:space="preserve">could </w:t>
+            </w:r>
+            <w:r>
+              <w:rPr>
+                <w:b/>
+              </w:rPr>
+              <w:t>not</w:t>
+            </w:r>
+            <w:r>
+              <w:t xml:space="preserve"> serve by mail because you cannot find your spouse's last known mailing address</w:t>
+            </w:r>
+          </w:p>
+          <w:p>
+            <w:pPr>
+              <w:pStyle w:val="Body"/>
+              <w:rPr>
+                <w:color w:val="FF0000"/>
+              </w:rPr>
+            </w:pPr>
+            <w:r>
+              <w:t>After the Notice has been posted on the legal notice website for 4 weeks, the clerk will complete a certificate of service of posting to the Alaska Court System’s legal notice website. The court will put the certificate of service of posting in your case file and send you a copy in the mail.</w:t>
+            </w:r>
+            <w:r>
+              <w:rPr>
+                <w:color w:val="FF0000"/>
+              </w:rPr>
+              <w:t>{% endif %}</w:t>
+            </w:r>
+          </w:p>
+          <w:p>
+            <w:pPr>
+              <w:pStyle w:val="Body"/>
+            </w:pPr>
+            <w:r>
+              <w:rPr>
+                <w:color w:val="C00000"/>
+              </w:rPr>
+              <w:t>{%p endif %}</w:t>
+            </w:r>
+          </w:p>
+          <w:p>
+            <w:pPr>
+              <w:pStyle w:val="Heading3"/>
+              <w:spacing w:before="120"/>
+              <w:outlineLvl w:val="2"/>
+            </w:pPr>
+            <w:r>
+              <w:rPr>
+                <w:color w:val="00B050"/>
+              </w:rPr>
+              <w:t xml:space="preserve">{% if </w:t>
+            </w:r>
+            <w:r>
+              <w:rPr>
+                <w:color w:val="7030A0"/>
+              </w:rPr>
+              <w:t xml:space="preserve">(user_need == 'divorce' and </w:t>
+            </w:r>
+            <w:r>
+              <w:rPr>
+                <w:color w:val="FF0000"/>
+              </w:rPr>
+              <w:t>(</w:t>
+            </w:r>
+            <w:r>
+              <w:rPr>
+                <w:color w:val="00B050"/>
+              </w:rPr>
+              <w:t xml:space="preserve">legal_separation_or_divorce == 'divorce' </w:t>
+            </w:r>
+            <w:r>
+              <w:rPr>
+                <w:color w:val="00B0F0"/>
+              </w:rPr>
+              <w:t>and</w:t>
+            </w:r>
+            <w:r>
+              <w:rPr>
+                <w:color w:val="00B050"/>
+              </w:rPr>
+              <w:t xml:space="preserve"> </w:t>
+            </w:r>
+            <w:r>
+              <w:rPr>
+                <w:color w:val="00B0F0"/>
+              </w:rPr>
+              <w:t>(</w:t>
+            </w:r>
+            <w:r>
+              <w:rPr>
+                <w:color w:val="FFC000"/>
+              </w:rPr>
+              <w:t>(</w:t>
+            </w:r>
+            <w:r>
+              <w:rPr>
+                <w:color w:val="00B050"/>
+              </w:rPr>
+              <w:t>minor_children and agree_or_settle_kids == 'yes'</w:t>
+            </w:r>
+            <w:r>
+              <w:rPr>
+                <w:color w:val="FFC000"/>
+              </w:rPr>
+              <w:t>) or (</w:t>
+            </w:r>
+            <w:r>
+              <w:rPr>
+                <w:color w:val="00B050"/>
+              </w:rPr>
+              <w:t>not minor_children and agree_or_settle == 'agree'</w:t>
+            </w:r>
+            <w:r>
+              <w:rPr>
+                <w:color w:val="FFC000"/>
+              </w:rPr>
+              <w:t>) or (</w:t>
+            </w:r>
+            <w:r>
+              <w:rPr>
+                <w:color w:val="00B050"/>
+              </w:rPr>
+              <w:t>agree_or_settle == 'no prop debt or pregnancy' and no_prop_or_debt_agree</w:t>
+            </w:r>
+            <w:r>
+              <w:rPr>
+                <w:color w:val="FFC000"/>
+              </w:rPr>
+              <w:t>)</w:t>
+            </w:r>
+            <w:r>
+              <w:rPr>
+                <w:color w:val="00B0F0"/>
+              </w:rPr>
+              <w:t>)</w:t>
+            </w:r>
+            <w:r>
+              <w:rPr>
+                <w:color w:val="FF0000"/>
+              </w:rPr>
+              <w:t>)</w:t>
+            </w:r>
+            <w:r>
+              <w:rPr>
+                <w:color w:val="7030A0"/>
+              </w:rPr>
+              <w:t xml:space="preserve"> </w:t>
+            </w:r>
+            <w:r>
+              <w:rPr>
+                <w:color w:val="FF0000"/>
+              </w:rPr>
+              <w:t>or</w:t>
+            </w:r>
+            <w:r>
+              <w:rPr>
+                <w:color w:val="7030A0"/>
+              </w:rPr>
+              <w:t xml:space="preserve"> </w:t>
+            </w:r>
+            <w:r>
+              <w:rPr>
+                <w:color w:val="FF0000"/>
+              </w:rPr>
+              <w:t>(</w:t>
+            </w:r>
+            <w:r>
+              <w:rPr>
+                <w:color w:val="00B050"/>
+              </w:rPr>
+              <w:t>legal_separation_or_divorce == 'legal separation' and agree_or_settle_kids == 'yes'</w:t>
+            </w:r>
+            <w:r>
+              <w:rPr>
+                <w:color w:val="FF0000"/>
+              </w:rPr>
+              <w:t>)</w:t>
+            </w:r>
+            <w:r>
+              <w:rPr>
+                <w:color w:val="7030A0"/>
+              </w:rPr>
+              <w:t xml:space="preserve">) or (user_need == 'custody' and which_forms == 'agree') or user_need == 'answer custody' </w:t>
+            </w:r>
+            <w:r>
+              <w:rPr>
+                <w:color w:val="00B050"/>
+              </w:rPr>
+              <w:t>%}</w:t>
+            </w:r>
+            <w:r>
+              <w:t>The court will set a hearing</w:t>
+            </w:r>
+          </w:p>
+          <w:p>
+            <w:pPr>
+              <w:pStyle w:val="Body"/>
+              <w:rPr>
+                <w:color w:val="auto"/>
+              </w:rPr>
+            </w:pPr>
+            <w:r>
+              <w:t>They will send you a notice with the date and time of the hearing.</w:t>
+            </w:r>
+            <w:r>
+              <w:rPr>
+                <w:color w:val="00B050"/>
+              </w:rPr>
+              <w:t xml:space="preserve"> {% else %}</w:t>
+            </w:r>
+            <w:r>
+              <w:rPr>
+                <w:color w:val="00B0F0"/>
+              </w:rPr>
+              <w:t>{% if</w:t>
+            </w:r>
+            <w:r>
+              <w:t xml:space="preserve"> </w:t>
+            </w:r>
+            <w:r>
+              <w:rPr>
+                <w:color w:val="00B0F0"/>
+              </w:rPr>
+              <w:t>(</w:t>
+            </w:r>
+            <w:r>
+              <w:rPr>
+                <w:color w:val="0070C0"/>
+              </w:rPr>
+              <w:t>user_need == 'divorce' and (</w:t>
+            </w:r>
+            <w:r>
+              <w:t>minor_children and agree_or_settle_kids == 'do not know'</w:t>
+            </w:r>
+            <w:r>
+              <w:rPr>
+                <w:color w:val="0070C0"/>
+              </w:rPr>
+              <w:t>) or (</w:t>
+            </w:r>
+            <w:r>
+              <w:t>not minor_children and agree_or_settle =='do not know'</w:t>
+            </w:r>
+            <w:r>
+              <w:rPr>
+                <w:color w:val="0070C0"/>
+              </w:rPr>
+              <w:t>)</w:t>
+            </w:r>
+            <w:r>
+              <w:rPr>
+                <w:color w:val="00B0F0"/>
+              </w:rPr>
+              <w:t>) or (user_need == 'custody' and which_forms == 'both')</w:t>
+            </w:r>
+            <w:r>
+              <w:t xml:space="preserve"> </w:t>
+            </w:r>
+            <w:r>
+              <w:rPr>
+                <w:color w:val="00B0F0"/>
+              </w:rPr>
+              <w:t>%}</w:t>
+            </w:r>
+            <w:r>
+              <w:rPr>
+                <w:color w:val="auto"/>
+              </w:rPr>
+              <w:t>If you and {{ other_party_in_case }} do not agree about all the issues in your case and you file a complaint on your own, {{ other_party_in_case }} may file an Answer.</w:t>
+            </w:r>
+          </w:p>
+          <w:p>
+            <w:pPr>
+              <w:pStyle w:val="Heading3"/>
+              <w:outlineLvl w:val="2"/>
+              <w:rPr>
+                <w:color w:val="auto"/>
+              </w:rPr>
+            </w:pPr>
+            <w:r>
+              <w:rPr>
+                <w:color w:val="00B0F0"/>
+              </w:rPr>
+              <w:t>{% else %}</w:t>
+            </w:r>
+            <w:r>
+              <w:t>{{ capitalize(other_party_in_case) }} may file an Answer</w:t>
+            </w:r>
+            <w:r>
+              <w:rPr>
+                <w:color w:val="00B0F0"/>
+              </w:rPr>
+              <w:t>{% endif %}</w:t>
+            </w:r>
+          </w:p>
+          <w:p>
+            <w:pPr>
+              <w:pStyle w:val="Body"/>
+              <w:spacing w:before="280" w:after="280"/>
+            </w:pPr>
+            <w:r>
+              <w:t>{{ capitalize(other_party_in_case) }} has 20 days to file an Answer with the court and send you a copy.</w:t>
+            </w:r>
+          </w:p>
+          <w:p>
+            <w:pPr>
+              <w:pStyle w:val="Body"/>
+              <w:spacing w:before="280" w:after="280"/>
+            </w:pPr>
+            <w:r>
+              <w:t>{{ capitalize(other_party_in_case) }}'s Answer is their response to what you put in your Complaint.</w:t>
+            </w:r>
+          </w:p>
+          <w:p>
+            <w:pPr>
+              <w:pStyle w:val="Heading3"/>
+              <w:outlineLvl w:val="2"/>
+            </w:pPr>
+            <w:r>
+              <w:lastRenderedPageBreak/>
+              <w:t>If {{ other_party_in_case }} does not file an Answer in 20 days, you can ask for a default judgment</w:t>
+            </w:r>
+          </w:p>
+          <w:p>
+            <w:pPr>
+              <w:pStyle w:val="Body"/>
+              <w:spacing w:before="280" w:after="280"/>
+              <w:rPr>
+                <w:color w:val="FFC000"/>
+              </w:rPr>
+            </w:pPr>
+            <w:r>
+              <w:t>A default judgment is when the court decides your case without hearing from {{ other_party_in_case }}.</w:t>
+            </w:r>
+            <w:r>
+              <w:rPr>
+                <w:color w:val="FFC000"/>
+              </w:rPr>
+              <w:t>{% if not default_info %}</w:t>
+            </w:r>
+          </w:p>
+          <w:p>
+            <w:pPr>
+              <w:pStyle w:val="Body"/>
+              <w:spacing w:before="280" w:after="280"/>
+            </w:pPr>
+            <w:r>
+              <w:t xml:space="preserve">Read </w:t>
+            </w:r>
+            <w:hyperlink r:id="rId216">
+              <w:r>
+                <w:t>Filing for Default in Divorce and Custody Cases</w:t>
+              </w:r>
+            </w:hyperlink>
+            <w:r>
+              <w:t>.</w:t>
+            </w:r>
+            <w:r>
+              <w:rPr>
+                <w:color w:val="FFC000"/>
+              </w:rPr>
+              <w:t>{% else %}</w:t>
+            </w:r>
+            <w:r>
+              <w:t xml:space="preserve">See </w:t>
+            </w:r>
+            <w:r>
+              <w:fldChar w:fldCharType="begin"/>
+            </w:r>
+            <w:r>
+              <w:instrText xml:space="preserve"> REF default \h </w:instrText>
+            </w:r>
+            <w:r>
+              <w:fldChar w:fldCharType="separate"/>
+            </w:r>
+            <w:r>
+              <w:rPr>
+                <w:rStyle w:val="NumChar"/>
+                <w:noProof/>
+              </w:rPr>
+              <w:t>4</w:t>
+            </w:r>
+            <w:r>
+              <w:fldChar w:fldCharType="end"/>
+            </w:r>
+            <w:r>
+              <w:t>: File for default if {{ other_party_in_case }} does not respond within 20 days.</w:t>
+            </w:r>
+            <w:r>
+              <w:rPr>
+                <w:color w:val="FFC000"/>
+              </w:rPr>
+              <w:t>{% endif %}</w:t>
+            </w:r>
+          </w:p>
+          <w:p>
+            <w:pPr>
+              <w:pStyle w:val="Body"/>
+              <w:spacing w:before="280" w:after="280"/>
+              <w:rPr>
+                <w:color w:val="auto"/>
+              </w:rPr>
+            </w:pPr>
+            <w:r>
+              <w:t>If {{ other_party_in_case }} does not file an Answer and you do nothing, the court will close your case after 120 days.</w:t>
+            </w:r>
+          </w:p>
+          <w:p>
+            <w:pPr>
+              <w:pStyle w:val="Heading3"/>
+              <w:outlineLvl w:val="2"/>
+            </w:pPr>
+            <w:r>
+              <w:t>The court will set a hearing and send you a notice with the date and time</w:t>
+            </w:r>
+          </w:p>
+          <w:p>
+            <w:pPr>
+              <w:pStyle w:val="Body"/>
+              <w:spacing w:before="280" w:after="280"/>
+            </w:pPr>
+            <w:r>
+              <w:rPr>
+                <w:color w:val="FFC000"/>
+              </w:rPr>
+              <w:t>{% if user_need == 'divorce' %}</w:t>
+            </w:r>
+            <w:r>
+              <w:t>Within 45 days of your spouse filing their answer, both of you are supposed to tell each other about all your property and debt. Fill out and give your spouse:</w:t>
+            </w:r>
+          </w:p>
+          <w:p>
+            <w:pPr>
+              <w:pStyle w:val="Body"/>
+              <w:spacing w:before="280" w:after="280"/>
+            </w:pPr>
+            <w:r>
+              <w:rPr>
+                <w:b/>
+                <w:bCs/>
+              </w:rPr>
+              <w:t>Civil Rule 26.1 Questionnaire, SHC-1010</w:t>
+            </w:r>
+            <w:r>
+              <w:t xml:space="preserve"> </w:t>
+            </w:r>
+            <w:hyperlink r:id="rId217">
+              <w:r>
+                <w:rPr>
+                  <w:rStyle w:val="Hyperlink"/>
+                </w:rPr>
+                <w:t>Word</w:t>
+              </w:r>
+            </w:hyperlink>
+            <w:r>
+              <w:t xml:space="preserve"> | </w:t>
+            </w:r>
+            <w:hyperlink r:id="rId218">
+              <w:r>
+                <w:rPr>
+                  <w:rStyle w:val="Hyperlink"/>
+                </w:rPr>
+                <w:t>PDF</w:t>
+              </w:r>
+            </w:hyperlink>
+          </w:p>
+          <w:p>
+            <w:pPr>
+              <w:pStyle w:val="Body"/>
+              <w:spacing w:before="280" w:after="280"/>
+            </w:pPr>
+            <w:r>
+              <w:rPr>
+                <w:b/>
+                <w:bCs/>
+              </w:rPr>
+              <w:t>Property &amp; Debt Worksheet, SHC-1000</w:t>
+            </w:r>
+            <w:r>
+              <w:t xml:space="preserve"> </w:t>
+            </w:r>
+            <w:hyperlink r:id="rId219">
+              <w:r>
+                <w:rPr>
+                  <w:rStyle w:val="Hyperlink"/>
+                </w:rPr>
+                <w:t>Word</w:t>
+              </w:r>
+            </w:hyperlink>
+            <w:r>
+              <w:t xml:space="preserve"> | </w:t>
+            </w:r>
+            <w:hyperlink r:id="rId220">
+              <w:r>
+                <w:rPr>
+                  <w:rStyle w:val="Hyperlink"/>
+                </w:rPr>
+                <w:t>PDF</w:t>
+              </w:r>
+            </w:hyperlink>
+          </w:p>
+          <w:p>
+            <w:pPr>
+              <w:pStyle w:val="Body"/>
+              <w:spacing w:before="280" w:after="280"/>
+              <w:rPr>
+                <w:rStyle w:val="Hyperlink"/>
+              </w:rPr>
+            </w:pPr>
+            <w:r>
+              <w:t xml:space="preserve">Read </w:t>
+            </w:r>
+            <w:hyperlink r:id="rId221">
+              <w:r>
+                <w:rPr>
+                  <w:rStyle w:val="Hyperlink"/>
+                </w:rPr>
+                <w:t>Dividing Property &amp; Debt</w:t>
+              </w:r>
+            </w:hyperlink>
+          </w:p>
+          <w:p>
+            <w:pPr>
+              <w:pStyle w:val="Heading3"/>
+              <w:outlineLvl w:val="2"/>
+            </w:pPr>
+            <w:r>
+              <w:rPr>
+                <w:color w:val="FFC000"/>
+              </w:rPr>
+              <w:t>{% endif %}</w:t>
+            </w:r>
+            <w:r>
+              <w:t>Links in this step</w:t>
+            </w:r>
+          </w:p>
+          <w:p>
+            <w:pPr>
+              <w:pStyle w:val="Body"/>
+              <w:spacing w:before="280" w:after="280"/>
+              <w:rPr>
+                <w:color w:val="auto"/>
+              </w:rPr>
+            </w:pPr>
+            <w:r>
+              <w:rPr>
+                <w:color w:val="C00000"/>
+              </w:rPr>
+              <w:t xml:space="preserve">{% if (user_need == 'custody' and </w:t>
+            </w:r>
+            <w:proofErr w:type="spellStart"/>
+            <w:r>
+              <w:rPr>
+                <w:color w:val="C00000"/>
+              </w:rPr>
+              <w:t>alternate_service</w:t>
+            </w:r>
+            <w:proofErr w:type="spellEnd"/>
+            <w:r>
+              <w:rPr>
+                <w:color w:val="C00000"/>
+              </w:rPr>
+              <w:t>) or (user_need == 'divorce' and not know_spouse_whereabouts) %}</w:t>
+            </w:r>
+            <w:r>
+              <w:rPr>
+                <w:b/>
+                <w:bCs/>
+              </w:rPr>
+              <w:t>Affidavit, SHC-1625</w:t>
+            </w:r>
+            <w:r>
+              <w:br/>
+              <w:t xml:space="preserve">as a </w:t>
+            </w:r>
+            <w:hyperlink r:id="rId222">
+              <w:r>
+                <w:rPr>
+                  <w:rStyle w:val="Hyperlink"/>
+                </w:rPr>
+                <w:t>Word</w:t>
+              </w:r>
+            </w:hyperlink>
+            <w:r>
+              <w:t xml:space="preserve"> file</w:t>
+            </w:r>
+            <w:r>
+              <w:br/>
+              <w:t>courts.alaska.gov/shc/family/docs/shc-1625.doc</w:t>
+            </w:r>
+            <w:r>
+              <w:br/>
+              <w:t xml:space="preserve">as a </w:t>
+            </w:r>
+            <w:hyperlink r:id="rId223">
+              <w:r>
+                <w:rPr>
+                  <w:rStyle w:val="Hyperlink"/>
+                </w:rPr>
+                <w:t>PDF</w:t>
+              </w:r>
+            </w:hyperlink>
+            <w:r>
+              <w:rPr>
+                <w:rStyle w:val="Hyperlink"/>
+                <w:color w:val="auto"/>
+              </w:rPr>
+              <w:br/>
+            </w:r>
+            <w:r>
+              <w:rPr>
+                <w:color w:val="auto"/>
+              </w:rPr>
+              <w:t>courts.alaska.gov/shc/family/docs/shc-1625.doc</w:t>
+            </w:r>
+          </w:p>
+          <w:p>
+            <w:pPr>
+              <w:pStyle w:val="Body"/>
+              <w:spacing w:before="280" w:after="280"/>
+            </w:pPr>
+            <w:r>
+              <w:rPr>
+                <w:color w:val="C00000"/>
+              </w:rPr>
+              <w:t>{% endif %}</w:t>
+            </w:r>
+            <w:r>
+              <w:rPr>
+                <w:color w:val="FFC000"/>
+              </w:rPr>
+              <w:t>{% if agree_or_settle in('no', 'dont know') or agree_or_settle_kids in('no', 'dont know') %}</w:t>
+            </w:r>
+            <w:hyperlink r:id="rId224" w:history="1">
+              <w:r>
+                <w:rPr>
+                  <w:rStyle w:val="Hyperlink"/>
+                </w:rPr>
+                <w:t>Filing for Default in Divorce and Custody Cases</w:t>
+              </w:r>
+            </w:hyperlink>
+            <w:r>
+              <w:br/>
+              <w:t>courts.alaska.gov/shc/family/shcdefault.htm</w:t>
+            </w:r>
+          </w:p>
+          <w:p>
+            <w:pPr>
+              <w:pStyle w:val="Body"/>
+              <w:spacing w:before="280" w:after="280"/>
+            </w:pPr>
+            <w:r>
+              <w:rPr>
+                <w:color w:val="FFC000"/>
+              </w:rPr>
+              <w:t>{% endif %}</w:t>
+            </w:r>
+            <w:r>
+              <w:rPr>
+                <w:b/>
+                <w:bCs/>
+              </w:rPr>
+              <w:t>Civil Rule 26.1 Questionnaire, SHC-1010</w:t>
+            </w:r>
+            <w:r>
+              <w:rPr>
+                <w:b/>
+                <w:bCs/>
+              </w:rPr>
+              <w:br/>
+            </w:r>
+            <w:r>
+              <w:lastRenderedPageBreak/>
+              <w:t xml:space="preserve">as a </w:t>
+            </w:r>
+            <w:hyperlink r:id="rId225">
+              <w:r>
+                <w:rPr>
+                  <w:rStyle w:val="Hyperlink"/>
+                </w:rPr>
+                <w:t>Word file</w:t>
+              </w:r>
+            </w:hyperlink>
+            <w:r>
+              <w:br/>
+              <w:t>courts.alaska.gov/shc/family/docs/shc-1010.doc</w:t>
+            </w:r>
+            <w:r>
+              <w:br/>
+              <w:t xml:space="preserve">as a </w:t>
+            </w:r>
+            <w:hyperlink r:id="rId226">
+              <w:r>
+                <w:rPr>
+                  <w:rStyle w:val="Hyperlink"/>
+                </w:rPr>
+                <w:t>PDF</w:t>
+              </w:r>
+            </w:hyperlink>
+            <w:r>
+              <w:br/>
+              <w:t>courts.alaska.gov/shc/family/docs/shc-1010n.pdf</w:t>
+            </w:r>
+          </w:p>
+          <w:p>
+            <w:pPr>
+              <w:pStyle w:val="Body"/>
+              <w:spacing w:before="280" w:after="280"/>
+            </w:pPr>
+            <w:r>
+              <w:rPr>
+                <w:b/>
+                <w:bCs/>
+              </w:rPr>
+              <w:t>Property &amp; Debt Worksheet, SHC-1000</w:t>
+            </w:r>
+            <w:r>
+              <w:br/>
+              <w:t xml:space="preserve">as a </w:t>
+            </w:r>
+            <w:hyperlink r:id="rId227">
+              <w:r>
+                <w:rPr>
+                  <w:rStyle w:val="Hyperlink"/>
+                </w:rPr>
+                <w:t>Word file</w:t>
+              </w:r>
+            </w:hyperlink>
+            <w:r>
+              <w:br/>
+            </w:r>
+            <w:hyperlink r:id="rId228">
+              <w:r>
+                <w:t>courts.alaska.gov/shc/family/docs/shc-1000.doc</w:t>
+              </w:r>
+            </w:hyperlink>
+            <w:r>
+              <w:br/>
+              <w:t xml:space="preserve">as a </w:t>
+            </w:r>
+            <w:hyperlink r:id="rId229">
+              <w:r>
+                <w:rPr>
+                  <w:rStyle w:val="Hyperlink"/>
+                </w:rPr>
+                <w:t>PDF</w:t>
+              </w:r>
+            </w:hyperlink>
+            <w:r>
               <w:br/>
               <w:t>courts.alaska.gov/shc/family/docs/shc-1000n.pdf</w:t>
             </w:r>
@@ -22870,7 +23325,7 @@
             <w:pPr>
               <w:pStyle w:val="Body"/>
             </w:pPr>
-            <w:hyperlink r:id="rId216">
+            <w:hyperlink r:id="rId230">
               <w:r>
                 <w:rPr>
                   <w:rStyle w:val="Hyperlink"/>
@@ -23113,7 +23568,7 @@
                 <w:color w:val="ED7D31" w:themeColor="accent2"/>
                 <w:shd w:val="clear" w:color="auto" w:fill="FFFFFF"/>
               </w:rPr>
-              <w:t xml:space="preserve">% if ((user_need == 'answer custody' and type_of_response['ak custody </w:t>
+              <w:t xml:space="preserve">% if ((user_need == 'answer custody' and type_of_response['ak custody case']) or (user_need == 'answer divorce' </w:t>
             </w:r>
             <w:r>
               <w:rPr>
@@ -23121,7 +23576,7 @@
                 <w:shd w:val="clear" w:color="auto" w:fill="FFFFFF"/>
               </w:rPr>
               <w:lastRenderedPageBreak/>
-              <w:t xml:space="preserve">case']) or (user_need == 'answer divorce' and type_of_response['ak divorce case']) or (type_of_response['case in 2 states'] and </w:t>
+              <w:t xml:space="preserve">and type_of_response['ak divorce case']) or (type_of_response['case in 2 states'] and </w:t>
             </w:r>
             <w:r>
               <w:rPr>
@@ -23141,14 +23596,7 @@
               <w:rPr>
                 <w:shd w:val="clear" w:color="auto" w:fill="FFFFFF"/>
               </w:rPr>
-              <w:t xml:space="preserve">Abuse or domestic violence resources and reaching an </w:t>
-            </w:r>
-            <w:r>
-              <w:rPr>
-                <w:shd w:val="clear" w:color="auto" w:fill="FFFFFF"/>
-              </w:rPr>
-              <w:lastRenderedPageBreak/>
-              <w:t>agreement</w:t>
+              <w:t>Abuse or domestic violence resources and reaching an agreement</w:t>
             </w:r>
             <w:r>
               <w:rPr>
@@ -23161,7 +23609,14 @@
               <w:rPr>
                 <w:shd w:val="clear" w:color="auto" w:fill="FFFFFF"/>
               </w:rPr>
-              <w:t>Abuse or domestic violence and parenting</w:t>
+              <w:t xml:space="preserve">Abuse or domestic </w:t>
+            </w:r>
+            <w:r>
+              <w:rPr>
+                <w:shd w:val="clear" w:color="auto" w:fill="FFFFFF"/>
+              </w:rPr>
+              <w:lastRenderedPageBreak/>
+              <w:t>violence and parenting</w:t>
             </w:r>
             <w:r>
               <w:rPr>
@@ -23259,13 +23714,13 @@
             <w:r>
               <w:t xml:space="preserve">People who have experienced domestic violence can be at greater risk when they </w:t>
             </w:r>
-            <w:commentRangeStart w:id="17"/>
+            <w:commentRangeStart w:id="18"/>
             <w:r>
               <w:t>start a court case</w:t>
             </w:r>
-            <w:commentRangeEnd w:id="17"/>
-            <w:r>
-              <w:commentReference w:id="17"/>
+            <w:commentRangeEnd w:id="18"/>
+            <w:r>
+              <w:commentReference w:id="18"/>
             </w:r>
             <w:r>
               <w:t>.</w:t>
@@ -23298,11 +23753,7 @@
               <w:t>{% endif %}</w:t>
             </w:r>
             <w:r>
-              <w:t xml:space="preserve"> During this time, safety is very important. The dynamics in a relationship with domestic violence may also cause people to feel pressured to agree to something they do not want. If this </w:t>
-            </w:r>
-            <w:r>
-              <w:lastRenderedPageBreak/>
-              <w:t>is your situation, these resources may help:</w:t>
+              <w:t xml:space="preserve"> During this time, safety is very important. The dynamics in a relationship with domestic violence may also cause people to feel pressured to agree to something they do not want. If this is your situation, these resources may help:</w:t>
             </w:r>
           </w:p>
           <w:p>
@@ -23318,7 +23769,7 @@
             <w:r>
               <w:t xml:space="preserve"> Find a </w:t>
             </w:r>
-            <w:hyperlink r:id="rId217">
+            <w:hyperlink r:id="rId231">
               <w:r>
                 <w:rPr>
                   <w:rStyle w:val="Hyperlink"/>
@@ -23341,6 +23792,7 @@
               <w:ind w:left="420"/>
             </w:pPr>
             <w:r>
+              <w:lastRenderedPageBreak/>
               <w:t xml:space="preserve"> Ask the court for a protective order. You can get information about asking for a protective order by answering more questions. If you want to save this Action Plan, be sure to download, save, or print it. then return to the Guided Assist page and use the Guided Assist search box to find "Protective Orders."</w:t>
             </w:r>
           </w:p>
@@ -23357,7 +23809,7 @@
             <w:r>
               <w:t xml:space="preserve"> See if you qualify for </w:t>
             </w:r>
-            <w:hyperlink r:id="rId218">
+            <w:hyperlink r:id="rId232">
               <w:r>
                 <w:rPr>
                   <w:rStyle w:val="Hyperlink"/>
@@ -23368,7 +23820,7 @@
             <w:r>
               <w:t xml:space="preserve"> or </w:t>
             </w:r>
-            <w:hyperlink r:id="rId219">
+            <w:hyperlink r:id="rId233">
               <w:r>
                 <w:rPr>
                   <w:rStyle w:val="Hyperlink"/>
@@ -23474,11 +23926,7 @@
               <w:t>{% else %}</w:t>
             </w:r>
             <w:r>
-              <w:t xml:space="preserve">How domestic </w:t>
-            </w:r>
-            <w:r>
-              <w:lastRenderedPageBreak/>
-              <w:t>violence affects a {{ case_type }} case</w:t>
+              <w:t>How domestic violence affects a {{ case_type }} case</w:t>
             </w:r>
             <w:r>
               <w:rPr>
@@ -23498,7 +23946,11 @@
               <w:ind w:left="420"/>
             </w:pPr>
             <w:r>
-              <w:t>The law presumes that a parent with a "history of domestic violence" not get custody or unsupervised visitation unless he or she meets certain requirements. These may include completing a batterer’s intervention or substance abuse treatment program.</w:t>
+              <w:t xml:space="preserve">The law presumes that a parent with a "history of domestic violence" not get custody or unsupervised visitation unless he or she meets certain requirements. These may include completing a </w:t>
+            </w:r>
+            <w:r>
+              <w:lastRenderedPageBreak/>
+              <w:t>batterer’s intervention or substance abuse treatment program.</w:t>
             </w:r>
           </w:p>
           <w:p>
@@ -23584,14 +24036,7 @@
               <w:rPr>
                 <w:color w:val="FFC000"/>
               </w:rPr>
-              <w:t xml:space="preserve"> </w:t>
-            </w:r>
-            <w:r>
-              <w:rPr>
-                <w:color w:val="FFC000"/>
-              </w:rPr>
-              <w:lastRenderedPageBreak/>
-              <w:t>{% if response_to_complaint == 'none' and not agreement_documents %}</w:t>
+              <w:t xml:space="preserve"> {% if response_to_complaint == 'none' and not agreement_documents %}</w:t>
             </w:r>
           </w:p>
           <w:p>
@@ -23614,7 +24059,11 @@
               <w:pStyle w:val="Body"/>
             </w:pPr>
             <w:r>
-              <w:t>The judge will only know about your domestic violence concerns if you state them in the documents you file and when you talk in court. If you have concerns for the children’s safety when in the care of the other parent, or for yourself when interacting with the other parent, describe them to the judge. If the judge is going to allow the other parent to have parenting time (visitation) with the children, you can suggest ways to address your concerns. Some options include:</w:t>
+              <w:t xml:space="preserve">The judge will only know about your domestic violence concerns if you state them in the documents you file and when you talk in court. If you </w:t>
+            </w:r>
+            <w:r>
+              <w:lastRenderedPageBreak/>
+              <w:t>have concerns for the children’s safety when in the care of the other parent, or for yourself when interacting with the other parent, describe them to the judge. If the judge is going to allow the other parent to have parenting time (visitation) with the children, you can suggest ways to address your concerns. Some options include:</w:t>
             </w:r>
           </w:p>
           <w:p>
@@ -23807,7 +24256,7 @@
             <w:r>
               <w:t xml:space="preserve">, </w:t>
             </w:r>
-            <w:hyperlink r:id="rId220">
+            <w:hyperlink r:id="rId234">
               <w:r>
                 <w:rPr>
                   <w:rStyle w:val="Hyperlink"/>
@@ -23864,7 +24313,7 @@
             <w:r>
               <w:t xml:space="preserve">, </w:t>
             </w:r>
-            <w:hyperlink r:id="rId221">
+            <w:hyperlink r:id="rId235">
               <w:r>
                 <w:rPr>
                   <w:rStyle w:val="Hyperlink"/>
@@ -23912,9 +24361,6 @@
             </w:r>
             <w:r>
               <w:br/>
-            </w:r>
-            <w:r>
-              <w:lastRenderedPageBreak/>
               <w:t>andvsa.org/</w:t>
             </w:r>
             <w:proofErr w:type="spellStart"/>
@@ -23953,6 +24399,9 @@
             </w:r>
             <w:r>
               <w:br/>
+            </w:r>
+            <w:r>
+              <w:lastRenderedPageBreak/>
               <w:t>alsc-law.org/apply-for-services</w:t>
             </w:r>
           </w:p>
@@ -23976,7 +24425,7 @@
             <w:r>
               <w:t xml:space="preserve">, </w:t>
             </w:r>
-            <w:hyperlink r:id="rId222">
+            <w:hyperlink r:id="rId236">
               <w:r>
                 <w:rPr>
                   <w:rStyle w:val="Hyperlink"/>
@@ -24002,7 +24451,7 @@
             <w:r>
               <w:t xml:space="preserve">, </w:t>
             </w:r>
-            <w:hyperlink r:id="rId223">
+            <w:hyperlink r:id="rId237">
               <w:r>
                 <w:rPr>
                   <w:rStyle w:val="Hyperlink"/>
@@ -24293,16 +24742,15 @@
               <w:ind w:left="405"/>
             </w:pPr>
             <w:r>
-              <w:lastRenderedPageBreak/>
               <w:t xml:space="preserve"> Each parent signs an affidavit </w:t>
             </w:r>
-            <w:commentRangeStart w:id="18"/>
+            <w:commentRangeStart w:id="19"/>
             <w:r>
               <w:t>stating</w:t>
             </w:r>
-            <w:commentRangeEnd w:id="18"/>
-            <w:r>
-              <w:commentReference w:id="18"/>
+            <w:commentRangeEnd w:id="19"/>
+            <w:r>
+              <w:commentReference w:id="19"/>
             </w:r>
             <w:r>
               <w:t xml:space="preserve"> the biological father. Fill out:</w:t>
@@ -24327,7 +24775,7 @@
             <w:r>
               <w:t xml:space="preserve"> | [</w:t>
             </w:r>
-            <w:hyperlink r:id="rId224">
+            <w:hyperlink r:id="rId238">
               <w:r>
                 <w:rPr>
                   <w:rStyle w:val="Hyperlink"/>
@@ -24347,7 +24795,11 @@
               <w:ind w:left="405"/>
             </w:pPr>
             <w:r>
-              <w:t xml:space="preserve"> The mother, child, and person who may be the father take a DNA test using a painless swab inside the cheek. The whole process takes about 15 minutes and the result is ready within about 3 weeks. If someone is not cooperating or you want Child Support Services Division to do the testing, fill out and attach these forms to your Answer:</w:t>
+              <w:t xml:space="preserve"> The mother, child, and person who may be the father take a DNA </w:t>
+            </w:r>
+            <w:r>
+              <w:lastRenderedPageBreak/>
+              <w:t>test using a painless swab inside the cheek. The whole process takes about 15 minutes and the result is ready within about 3 weeks. If someone is not cooperating or you want Child Support Services Division to do the testing, fill out and attach these forms to your Answer:</w:t>
             </w:r>
           </w:p>
           <w:p>
@@ -24369,7 +24821,7 @@
               </w:rPr>
               <w:t xml:space="preserve">Motion &amp; Affidavit for Genetic (DNA) Testing, SHC-1370 </w:t>
             </w:r>
-            <w:hyperlink r:id="rId225">
+            <w:hyperlink r:id="rId239">
               <w:r>
                 <w:rPr>
                   <w:rStyle w:val="Hyperlink"/>
@@ -24400,7 +24852,7 @@
             <w:r>
               <w:t xml:space="preserve"> </w:t>
             </w:r>
-            <w:hyperlink r:id="rId226">
+            <w:hyperlink r:id="rId240">
               <w:r>
                 <w:rPr>
                   <w:rStyle w:val="Hyperlink"/>
@@ -24411,7 +24863,7 @@
             <w:r>
               <w:t xml:space="preserve"> | </w:t>
             </w:r>
-            <w:hyperlink r:id="rId227">
+            <w:hyperlink r:id="rId241">
               <w:r>
                 <w:rPr>
                   <w:rStyle w:val="Hyperlink"/>
@@ -24501,7 +24953,7 @@
               <w:br/>
               <w:t xml:space="preserve">as a </w:t>
             </w:r>
-            <w:hyperlink r:id="rId228">
+            <w:hyperlink r:id="rId242">
               <w:r>
                 <w:rPr>
                   <w:rStyle w:val="Hyperlink"/>
@@ -24520,7 +24972,7 @@
               <w:br/>
               <w:t xml:space="preserve">as a </w:t>
             </w:r>
-            <w:hyperlink r:id="rId229">
+            <w:hyperlink r:id="rId243">
               <w:r>
                 <w:rPr>
                   <w:rStyle w:val="Hyperlink"/>
@@ -24541,14 +24993,13 @@
               <w:rPr>
                 <w:b/>
               </w:rPr>
-              <w:lastRenderedPageBreak/>
               <w:t>Motion &amp; Affidavit for Genetic (DNA) Testing, SHC-1370</w:t>
             </w:r>
             <w:r>
               <w:br/>
               <w:t xml:space="preserve">as a </w:t>
             </w:r>
-            <w:hyperlink r:id="rId230">
+            <w:hyperlink r:id="rId244">
               <w:r>
                 <w:rPr>
                   <w:rStyle w:val="Hyperlink"/>
@@ -24567,7 +25018,7 @@
               <w:br/>
               <w:t xml:space="preserve">as a </w:t>
             </w:r>
-            <w:hyperlink r:id="rId231">
+            <w:hyperlink r:id="rId245">
               <w:r>
                 <w:rPr>
                   <w:rStyle w:val="Hyperlink"/>
@@ -24577,6 +25028,9 @@
             </w:hyperlink>
             <w:r>
               <w:br/>
+            </w:r>
+            <w:r>
+              <w:lastRenderedPageBreak/>
               <w:t>courts.alaska.gov/shc/family/docs/shc-1370n.pdf</w:t>
             </w:r>
           </w:p>
@@ -24594,7 +25048,7 @@
               <w:br/>
               <w:t xml:space="preserve">as a </w:t>
             </w:r>
-            <w:hyperlink r:id="rId232">
+            <w:hyperlink r:id="rId246">
               <w:r>
                 <w:rPr>
                   <w:rStyle w:val="Hyperlink"/>
@@ -24613,7 +25067,7 @@
               <w:br/>
               <w:t xml:space="preserve">as a </w:t>
             </w:r>
-            <w:hyperlink r:id="rId233">
+            <w:hyperlink r:id="rId247">
               <w:r>
                 <w:rPr>
                   <w:rStyle w:val="Hyperlink"/>
@@ -24704,7 +25158,7 @@
             <w:r>
               <w:t xml:space="preserve">Step </w:t>
             </w:r>
-            <w:bookmarkStart w:id="19" w:name="LastStep"/>
+            <w:bookmarkStart w:id="20" w:name="LastStep"/>
             <w:r>
               <w:rPr>
                 <w:rStyle w:val="NumChar"/>
@@ -24736,7 +25190,7 @@
               </w:rPr>
               <w:fldChar w:fldCharType="end"/>
             </w:r>
-            <w:bookmarkEnd w:id="19"/>
+            <w:bookmarkEnd w:id="20"/>
             <w:r>
               <w:t>: Get more information or help</w:t>
             </w:r>
@@ -24764,7 +25218,7 @@
             <w:r>
               <w:t xml:space="preserve">For help with forms or understanding the process, call the </w:t>
             </w:r>
-            <w:hyperlink r:id="rId234" w:history="1">
+            <w:hyperlink r:id="rId248" w:history="1">
               <w:r>
                 <w:rPr>
                   <w:rStyle w:val="Hyperlink"/>
@@ -24789,7 +25243,7 @@
             <w:r>
               <w:t xml:space="preserve">Many lawyers offer free or flat fee consultations without having to hire them for the whole case. </w:t>
             </w:r>
-            <w:hyperlink r:id="rId235" w:history="1">
+            <w:hyperlink r:id="rId249" w:history="1">
               <w:r>
                 <w:rPr>
                   <w:rStyle w:val="Hyperlink"/>
@@ -24809,7 +25263,7 @@
             <w:r>
               <w:t xml:space="preserve">Depending on your income, you may qualify for </w:t>
             </w:r>
-            <w:hyperlink r:id="rId236" w:history="1">
+            <w:hyperlink r:id="rId250" w:history="1">
               <w:r>
                 <w:rPr>
                   <w:rStyle w:val="Hyperlink"/>
@@ -24829,7 +25283,7 @@
             <w:r>
               <w:t xml:space="preserve">Depending on your income and circumstances, you may qualify for a free lawyer from </w:t>
             </w:r>
-            <w:hyperlink r:id="rId237" w:history="1">
+            <w:hyperlink r:id="rId251" w:history="1">
               <w:r>
                 <w:rPr>
                   <w:rStyle w:val="Hyperlink"/>
@@ -24855,7 +25309,7 @@
             <w:pPr>
               <w:pStyle w:val="Body"/>
             </w:pPr>
-            <w:hyperlink r:id="rId238" w:history="1">
+            <w:hyperlink r:id="rId252" w:history="1">
               <w:r>
                 <w:rPr>
                   <w:rStyle w:val="Hyperlink"/>
@@ -24873,7 +25327,7 @@
             <w:pPr>
               <w:pStyle w:val="Body"/>
             </w:pPr>
-            <w:hyperlink r:id="rId239" w:history="1">
+            <w:hyperlink r:id="rId253" w:history="1">
               <w:r>
                 <w:rPr>
                   <w:rStyle w:val="Hyperlink"/>
@@ -24891,7 +25345,7 @@
             <w:pPr>
               <w:pStyle w:val="Body"/>
             </w:pPr>
-            <w:hyperlink r:id="rId240" w:history="1">
+            <w:hyperlink r:id="rId254" w:history="1">
               <w:r>
                 <w:rPr>
                   <w:rStyle w:val="Hyperlink"/>
@@ -24911,7 +25365,7 @@
             <w:pPr>
               <w:pStyle w:val="Body"/>
             </w:pPr>
-            <w:hyperlink r:id="rId241" w:history="1">
+            <w:hyperlink r:id="rId255" w:history="1">
               <w:r>
                 <w:rPr>
                   <w:rStyle w:val="Hyperlink"/>
@@ -24934,12 +25388,12 @@
       </w:pPr>
     </w:p>
     <w:sectPr>
-      <w:headerReference w:type="even" r:id="rId242"/>
-      <w:headerReference w:type="default" r:id="rId243"/>
-      <w:footerReference w:type="even" r:id="rId244"/>
-      <w:footerReference w:type="default" r:id="rId245"/>
-      <w:headerReference w:type="first" r:id="rId246"/>
-      <w:footerReference w:type="first" r:id="rId247"/>
+      <w:headerReference w:type="even" r:id="rId256"/>
+      <w:headerReference w:type="default" r:id="rId257"/>
+      <w:footerReference w:type="even" r:id="rId258"/>
+      <w:footerReference w:type="default" r:id="rId259"/>
+      <w:headerReference w:type="first" r:id="rId260"/>
+      <w:footerReference w:type="first" r:id="rId261"/>
       <w:pgSz w:w="12240" w:h="15840"/>
       <w:pgMar w:top="245" w:right="1440" w:bottom="777" w:left="1440" w:header="0" w:footer="720" w:gutter="0"/>
       <w:cols w:space="720"/>
@@ -25037,7 +25491,7 @@
       </w:r>
     </w:p>
   </w:comment>
-  <w:comment w:id="17" w:author="Caroline Robinson" w:date="2024-03-04T13:48:00Z" w:initials="CR">
+  <w:comment w:id="18" w:author="Caroline Robinson" w:date="2024-03-04T13:48:00Z" w:initials="CR">
     <w:p>
       <w:pPr>
         <w:overflowPunct w:val="0"/>
@@ -25085,7 +25539,7 @@
       </w:r>
     </w:p>
   </w:comment>
-  <w:comment w:id="18" w:author="Caroline Robinson" w:date="2024-03-04T15:11:00Z" w:initials="CR">
+  <w:comment w:id="19" w:author="Caroline Robinson" w:date="2024-03-04T15:11:00Z" w:initials="CR">
     <w:p>
       <w:pPr>
         <w:overflowPunct w:val="0"/>
@@ -27081,7 +27535,7 @@
   <w:abstractNum w:abstractNumId="14" w15:restartNumberingAfterBreak="0">
     <w:nsid w:val="2ECE4BBE"/>
     <w:multiLevelType w:val="multilevel"/>
-    <w:tmpl w:val="D5FCC160"/>
+    <w:tmpl w:val="2E6E7D18"/>
     <w:lvl w:ilvl="0">
       <w:start w:val="1"/>
       <w:numFmt w:val="decimal"/>
@@ -27096,8 +27550,8 @@
     </w:lvl>
     <w:lvl w:ilvl="1">
       <w:start w:val="1"/>
-      <w:numFmt w:val="lowerLetter"/>
-      <w:lvlText w:val="%2."/>
+      <w:numFmt w:val="bullet"/>
+      <w:lvlText w:val=""/>
       <w:lvlJc w:val="left"/>
       <w:pPr>
         <w:tabs>
@@ -27105,6 +27559,9 @@
         </w:tabs>
         <w:ind w:left="1080" w:hanging="360"/>
       </w:pPr>
+      <w:rPr>
+        <w:rFonts w:ascii="Symbol" w:hAnsi="Symbol" w:hint="default"/>
+      </w:rPr>
     </w:lvl>
     <w:lvl w:ilvl="2">
       <w:start w:val="1"/>
@@ -30466,6 +30923,18 @@
       </w:tblBorders>
     </w:tblPr>
   </w:style>
+  <w:style w:type="character" w:styleId="UnresolvedMention">
+    <w:name w:val="Unresolved Mention"/>
+    <w:basedOn w:val="DefaultParagraphFont"/>
+    <w:uiPriority w:val="99"/>
+    <w:semiHidden/>
+    <w:unhideWhenUsed/>
+    <w:rsid w:val="00723603"/>
+    <w:rPr>
+      <w:color w:val="605E5C"/>
+      <w:shd w:val="clear" w:color="auto" w:fill="E1DFDD"/>
+    </w:rPr>
+  </w:style>
 </w:styles>
 </file>
 

</xml_diff>

<commit_message>
Fixed failing test 22, miscopied code in interview order last night. Formatted dismiss_step in both html and docx better.
</commit_message>
<xml_diff>
--- a/docassemble/RespondingChildCustodyActionPlan/data/templates/responding_child_custody_action_plan.docx
+++ b/docassemble/RespondingChildCustodyActionPlan/data/templates/responding_child_custody_action_plan.docx
@@ -487,7 +487,7 @@
                 </mc:Choice>
                 <mc:Fallback>
                   <w:pict>
-                    <v:group w14:anchorId="12F0EEE4" id="Group 1" o:spid="_x0000_s1026" style="position:absolute;margin-left:0;margin-top:12.95pt;width:58.45pt;height:53.4pt;z-index:3;mso-wrap-distance-left:8.95pt;mso-wrap-distance-right:25.2pt" coordsize="7423,6782" o:gfxdata="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">
+                    <v:group w14:anchorId="20DCE4C8" id="Group 1" o:spid="_x0000_s1026" style="position:absolute;margin-left:0;margin-top:12.95pt;width:58.45pt;height:53.4pt;z-index:3;mso-wrap-distance-left:8.95pt;mso-wrap-distance-right:25.2pt" coordsize="7423,6782" o:gfxdata="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">
                       <v:group id="Group 2" o:spid="_x0000_s1027" style="position:absolute;width:5785;height:6782" coordsize="0,0" o:gfxdata="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">
                         <v:shape id="docshape2" o:spid="_x0000_s1028" style="position:absolute;width:578520;height:678240;visibility:visible;mso-wrap-style:square;v-text-anchor:top" coordsize="915,1071" o:gfxdata="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" path="m85,89l85,,914,r,985l824,985t,85l,1070,,92r573,l573,337r246,l824,1070xe" filled="f" strokecolor="#333" strokeweight=".43858mm">
                           <v:path arrowok="t" textboxrect="0,0,916,1072"/>
@@ -656,27 +656,14 @@
             <w:r>
               <w:t xml:space="preserve">Step </w:t>
             </w:r>
-            <w:r>
-              <w:fldChar w:fldCharType="begin"/>
-            </w:r>
-            <w:r>
-              <w:instrText xml:space="preserve"> SEQ stepList \* ARABIC </w:instrText>
-            </w:r>
-            <w:r>
-              <w:fldChar w:fldCharType="separate"/>
-            </w:r>
-            <w:r>
-              <w:rPr>
-                <w:noProof/>
-              </w:rPr>
-              <w:t>1</w:t>
-            </w:r>
-            <w:r>
-              <w:rPr>
-                <w:noProof/>
-              </w:rPr>
-              <w:fldChar w:fldCharType="end"/>
-            </w:r>
+            <w:fldSimple w:instr=" SEQ stepList \* ARABIC ">
+              <w:r>
+                <w:rPr>
+                  <w:noProof/>
+                </w:rPr>
+                <w:t>1</w:t>
+              </w:r>
+            </w:fldSimple>
             <w:r>
               <w:t xml:space="preserve">: </w:t>
             </w:r>
@@ -3552,27 +3539,14 @@
               </w:rPr>
               <w:t xml:space="preserve">Step </w:t>
             </w:r>
-            <w:r>
-              <w:fldChar w:fldCharType="begin"/>
-            </w:r>
-            <w:r>
-              <w:instrText xml:space="preserve"> SEQ stepList \* ARABIC </w:instrText>
-            </w:r>
-            <w:r>
-              <w:fldChar w:fldCharType="separate"/>
-            </w:r>
-            <w:r>
-              <w:rPr>
-                <w:noProof/>
-              </w:rPr>
-              <w:t>3</w:t>
-            </w:r>
-            <w:r>
-              <w:rPr>
-                <w:noProof/>
-              </w:rPr>
-              <w:fldChar w:fldCharType="end"/>
-            </w:r>
+            <w:fldSimple w:instr=" SEQ stepList \* ARABIC ">
+              <w:r>
+                <w:rPr>
+                  <w:noProof/>
+                </w:rPr>
+                <w:t>3</w:t>
+              </w:r>
+            </w:fldSimple>
             <w:r>
               <w:rPr>
                 <w:shd w:val="clear" w:color="auto" w:fill="FFFFFF"/>
@@ -8447,7 +8421,7 @@
                   </mc:Choice>
                   <mc:Fallback>
                     <w:pict>
-                      <v:rect w14:anchorId="244E04CC" id="Rectangle 2" o:spid="_x0000_s1026" alt="Play Motions Part 1: How to ask the court for something Video" style="width:18.75pt;height:18.75pt;visibility:visible;mso-wrap-style:square;mso-left-percent:-10001;mso-top-percent:-10001;mso-position-horizontal:absolute;mso-position-horizontal-relative:char;mso-position-vertical:absolute;mso-position-vertical-relative:line;mso-left-percent:-10001;mso-top-percent:-10001;v-text-anchor:top" o:gfxdata="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" filled="f" stroked="f" strokeweight="0">
+                      <v:rect w14:anchorId="3062C6DC" id="Rectangle 2" o:spid="_x0000_s1026" alt="Play Motions Part 1: How to ask the court for something Video" style="width:18.75pt;height:18.75pt;visibility:visible;mso-wrap-style:square;mso-left-percent:-10001;mso-top-percent:-10001;mso-position-horizontal:absolute;mso-position-horizontal-relative:char;mso-position-vertical:absolute;mso-position-vertical-relative:line;mso-left-percent:-10001;mso-top-percent:-10001;v-text-anchor:top" o:gfxdata="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" filled="f" stroked="f" strokeweight="0">
                         <w10:anchorlock/>
                       </v:rect>
                     </w:pict>
@@ -13786,7 +13760,19 @@
               <w:rPr>
                 <w:color w:val="FF0000"/>
               </w:rPr>
-              <w:t>{% if user_need == 'answer divorce' and type_of_response['case in 2 states'] and stage_of_other_case == 'ended with order' %}</w:t>
+              <w:t>{%</w:t>
+            </w:r>
+            <w:r>
+              <w:rPr>
+                <w:color w:val="FF0000"/>
+              </w:rPr>
+              <w:t>p</w:t>
+            </w:r>
+            <w:r>
+              <w:rPr>
+                <w:color w:val="FF0000"/>
+              </w:rPr>
+              <w:t xml:space="preserve"> if user_need == 'answer divorce' and type_of_response['case in 2 states'] and stage_of_other_case == 'ended with order' %}</w:t>
             </w:r>
             <w:r>
               <w:t>If the case in the other state is over and the other court ended y our marriage, you can file a Motion to Dismiss your Alaska case</w:t>
@@ -13839,9 +13825,27 @@
           <w:p>
             <w:pPr>
               <w:pStyle w:val="Body"/>
+              <w:rPr>
+                <w:color w:val="auto"/>
+              </w:rPr>
             </w:pPr>
             <w:r>
               <w:t>File a copy of the custody order from the other state, and any other documents that support your request.</w:t>
+            </w:r>
+          </w:p>
+          <w:p>
+            <w:pPr>
+              <w:pStyle w:val="Body"/>
+              <w:spacing w:before="120"/>
+              <w:rPr>
+                <w:color w:val="auto"/>
+              </w:rPr>
+            </w:pPr>
+            <w:r>
+              <w:rPr>
+                <w:color w:val="FF0000"/>
+              </w:rPr>
+              <w:t>{%p endif %}</w:t>
             </w:r>
           </w:p>
           <w:p>
@@ -13851,13 +13855,8 @@
                 <w:ilvl w:val="0"/>
                 <w:numId w:val="2"/>
               </w:numPr>
-            </w:pPr>
-            <w:r>
-              <w:rPr>
-                <w:color w:val="FF0000"/>
-              </w:rPr>
-              <w:t>{% endif %}</w:t>
-            </w:r>
+              <w:spacing w:before="120"/>
+            </w:pPr>
             <w:r>
               <w:t xml:space="preserve">Fill out a </w:t>
             </w:r>
@@ -13891,21 +13890,31 @@
             <w:r>
               <w:t xml:space="preserve"> </w:t>
             </w:r>
-            <w:hyperlink r:id="rId112">
+            <w:hyperlink r:id="rId112" w:history="1">
               <w:r>
+                <w:rPr>
+                  <w:rStyle w:val="Hyperlink"/>
+                </w:rPr>
                 <w:t>Word</w:t>
               </w:r>
             </w:hyperlink>
             <w:r>
               <w:t xml:space="preserve"> | </w:t>
             </w:r>
-            <w:hyperlink r:id="rId113">
+            <w:hyperlink r:id="rId113" w:history="1">
               <w:r>
+                <w:rPr>
+                  <w:rStyle w:val="Hyperlink"/>
+                </w:rPr>
                 <w:t>PDF</w:t>
               </w:r>
             </w:hyperlink>
             <w:r>
-              <w:t xml:space="preserve">, and title it </w:t>
+              <w:br/>
+              <w:t>T</w:t>
+            </w:r>
+            <w:r>
+              <w:t xml:space="preserve">itle it </w:t>
             </w:r>
             <w:r>
               <w:rPr>
@@ -13929,16 +13938,34 @@
               <w:t xml:space="preserve"> “Motion to Dismiss.”</w:t>
             </w:r>
             <w:r>
+              <w:rPr>
+                <w:color w:val="92D050"/>
+              </w:rPr>
+              <w:t>{% if not jurisdiction %}</w:t>
+            </w:r>
+            <w:r>
+              <w:rPr>
+                <w:color w:val="auto"/>
+              </w:rPr>
               <w:br/>
             </w:r>
             <w:r>
+              <w:t>Explain that the Alaska court does not have jurisdiction over the children.</w:t>
+            </w:r>
+            <w:r>
               <w:rPr>
                 <w:color w:val="92D050"/>
               </w:rPr>
-              <w:t>{% if not jurisdiction %}</w:t>
-            </w:r>
-            <w:r>
-              <w:t>Explain that the Alaska court does not have jurisdiction over the children.</w:t>
+              <w:t>{% endif %}{% if stage_of_other_case == 'still going' %}</w:t>
+            </w:r>
+            <w:r>
+              <w:rPr>
+                <w:color w:val="auto"/>
+              </w:rPr>
+              <w:br/>
+            </w:r>
+            <w:r>
+              <w:t>Explain why you think the judge should dismiss the Alaska case.</w:t>
             </w:r>
             <w:r>
               <w:rPr>
@@ -13948,42 +13975,9 @@
             </w:r>
             <w:r>
               <w:rPr>
-                <w:color w:val="92D050"/>
-              </w:rPr>
-              <w:br/>
-            </w:r>
-            <w:r>
-              <w:rPr>
-                <w:color w:val="92D050"/>
-              </w:rPr>
-              <w:t>{% if stage_of_other_case == 'still going' %}</w:t>
-            </w:r>
-            <w:r>
-              <w:t>Explain why you think the judge should dismiss the Alaska case.</w:t>
-            </w:r>
-            <w:r>
-              <w:rPr>
-                <w:color w:val="92D050"/>
-              </w:rPr>
-              <w:t>{% endif %}</w:t>
-            </w:r>
-            <w:r>
-              <w:rPr>
                 <w:color w:val="FFC000"/>
               </w:rPr>
-              <w:t>{% endif %}</w:t>
-            </w:r>
-            <w:r>
-              <w:rPr>
-                <w:color w:val="FFC000"/>
-              </w:rPr>
-              <w:br/>
-            </w:r>
-            <w:r>
-              <w:rPr>
-                <w:color w:val="FFC000"/>
-              </w:rPr>
-              <w:t>{% if type_of_response['default'] %}</w:t>
+              <w:t>{% endif %}{% if type_of_response['default'] %}</w:t>
             </w:r>
             <w:r>
               <w:rPr>
@@ -14125,6 +14119,50 @@
               <w:t>Answer</w:t>
             </w:r>
             <w:r>
+              <w:rPr>
+                <w:b/>
+                <w:bCs/>
+              </w:rPr>
+              <w:t xml:space="preserve"> </w:t>
+            </w:r>
+            <w:r>
+              <w:t xml:space="preserve">and serve </w:t>
+            </w:r>
+            <w:r>
+              <w:t>{</w:t>
+            </w:r>
+            <w:r>
+              <w:t xml:space="preserve">{ other_party_in_case </w:t>
+            </w:r>
+            <w:r>
+              <w:t>}</w:t>
+            </w:r>
+            <w:r>
+              <w:t>}</w:t>
+            </w:r>
+            <w:r>
+              <w:t xml:space="preserve">. See Step </w:t>
+            </w:r>
+            <w:r>
+              <w:fldChar w:fldCharType="begin"/>
+            </w:r>
+            <w:r>
+              <w:instrText xml:space="preserve"> REF Serve \h </w:instrText>
+            </w:r>
+            <w:r>
+              <w:fldChar w:fldCharType="separate"/>
+            </w:r>
+            <w:r>
+              <w:rPr>
+                <w:rStyle w:val="NumChar"/>
+                <w:noProof/>
+              </w:rPr>
+              <w:t>17</w:t>
+            </w:r>
+            <w:r>
+              <w:fldChar w:fldCharType="end"/>
+            </w:r>
+            <w:r>
               <w:t>.{% endif %}</w:t>
             </w:r>
           </w:p>
@@ -14161,7 +14199,13 @@
               </w:numPr>
             </w:pPr>
             <w:r>
-              <w:t xml:space="preserve">Read </w:t>
+              <w:t>Read</w:t>
+            </w:r>
+            <w:r>
+              <w:t>:</w:t>
+            </w:r>
+            <w:r>
+              <w:t xml:space="preserve"> </w:t>
             </w:r>
             <w:r>
               <w:rPr>
@@ -14396,10 +14440,10 @@
                 <w:bCs/>
               </w:rPr>
             </w:pPr>
-            <w:hyperlink r:id="rId128">
+            <w:hyperlink r:id="rId128" w:history="1">
               <w:r>
                 <w:rPr>
-                  <w:b/>
+                  <w:rStyle w:val="Hyperlink"/>
                 </w:rPr>
                 <w:t>Motions Part 1: How to Ask the Court For Something</w:t>
               </w:r>
@@ -14476,6 +14520,7 @@
               <w:br/>
             </w:r>
             <w:r>
+              <w:lastRenderedPageBreak/>
               <w:t>docassemble.akcourts.gov/start/FilingAMotion</w:t>
             </w:r>
           </w:p>
@@ -14881,6 +14926,9 @@
             </w:hyperlink>
             <w:r>
               <w:br/>
+            </w:r>
+            <w:r>
+              <w:lastRenderedPageBreak/>
               <w:t>public.courts.alaska.gov/web/forms/docs/civ-125s.pdf</w:t>
             </w:r>
           </w:p>
@@ -14906,7 +14954,6 @@
               <w:rPr>
                 <w:b/>
               </w:rPr>
-              <w:lastRenderedPageBreak/>
               <w:t xml:space="preserve">Child Custody Jurisdiction Affidavit, </w:t>
             </w:r>
             <w:hyperlink r:id="rId137">
@@ -15259,7 +15306,14 @@
               <w:rPr>
                 <w:color w:val="000000"/>
               </w:rPr>
-              <w:t>1 form based on the parenting schedule if it is not a primary custody calculation (where children are with 1 parent for at least 256 overnights/year</w:t>
+              <w:t xml:space="preserve">1 form based on the parenting schedule if it is not a primary custody calculation (where children are with 1 parent for at </w:t>
+            </w:r>
+            <w:r>
+              <w:rPr>
+                <w:color w:val="000000"/>
+              </w:rPr>
+              <w:lastRenderedPageBreak/>
+              <w:t>least 256 overnights/year</w:t>
             </w:r>
             <w:r>
               <w:rPr>
@@ -15399,7 +15453,6 @@
                 <w:b/>
                 <w:bCs/>
               </w:rPr>
-              <w:lastRenderedPageBreak/>
               <w:t>Hybrid Custody Child Support Calculation, DR-308</w:t>
             </w:r>
             <w:r>
@@ -15649,7 +15702,11 @@
             </w:r>
             <w:bookmarkEnd w:id="12"/>
             <w:r>
-              <w:t>: Fill Out the Certificate of Service</w:t>
+              <w:t xml:space="preserve">: Fill Out </w:t>
+            </w:r>
+            <w:r>
+              <w:lastRenderedPageBreak/>
+              <w:t>the Certificate of Service</w:t>
             </w:r>
           </w:p>
         </w:tc>
@@ -15675,7 +15732,12 @@
               <w:spacing w:before="120"/>
             </w:pPr>
             <w:r>
-              <w:t>You must give {{ other_party_in_case }} 1 copy of everything you file with the court. This is called “service.”</w:t>
+              <w:lastRenderedPageBreak/>
+              <w:t xml:space="preserve">You must give {{ other_party_in_case }} 1 copy of everything you file </w:t>
+            </w:r>
+            <w:r>
+              <w:lastRenderedPageBreak/>
+              <w:t>with the court. This is called “service.”</w:t>
             </w:r>
           </w:p>
           <w:p>
@@ -15724,7 +15786,6 @@
               <w:ind w:left="765"/>
             </w:pPr>
             <w:r>
-              <w:lastRenderedPageBreak/>
               <w:t>If they file anything in court that says they agree to service by email, you can email the copy you made for them.</w:t>
             </w:r>
           </w:p>
@@ -16105,7 +16166,6 @@
               <w:rPr>
                 <w:color w:val="ED7D31" w:themeColor="accent2"/>
               </w:rPr>
-              <w:lastRenderedPageBreak/>
               <w:t xml:space="preserve">{%tr if </w:t>
             </w:r>
             <w:r>
@@ -16579,6 +16639,7 @@
               <w:ind w:left="765"/>
             </w:pPr>
             <w:r>
+              <w:lastRenderedPageBreak/>
               <w:t>or</w:t>
             </w:r>
           </w:p>
@@ -16700,7 +16761,6 @@
                 <w:rPr>
                   <w:rStyle w:val="Hyperlink"/>
                 </w:rPr>
-                <w:lastRenderedPageBreak/>
                 <w:t>PDF</w:t>
               </w:r>
             </w:hyperlink>
@@ -17381,6 +17441,9 @@
             </w:r>
             <w:r>
               <w:br/>
+            </w:r>
+            <w:r>
+              <w:lastRenderedPageBreak/>
               <w:t>public.courts.alaska.gov/web/forms/docs/tf-920.pdf</w:t>
             </w:r>
           </w:p>
@@ -17423,7 +17486,6 @@
                 <w:b/>
                 <w:bCs/>
               </w:rPr>
-              <w:lastRenderedPageBreak/>
               <w:t>See if your court accepts document</w:t>
             </w:r>
             <w:r>
@@ -17709,7 +17771,14 @@
               <w:rPr>
                 <w:color w:val="FF0000"/>
               </w:rPr>
-              <w:t>{% if type_of_response['case in 2 states'] and stage_of_other_case == 'ended with order' %}</w:t>
+              <w:t xml:space="preserve">{% if type_of_response['case in 2 states'] and stage_of_other_case == </w:t>
+            </w:r>
+            <w:r>
+              <w:rPr>
+                <w:color w:val="FF0000"/>
+              </w:rPr>
+              <w:lastRenderedPageBreak/>
+              <w:t>'ended with order' %}</w:t>
             </w:r>
             <w:r>
               <w:t xml:space="preserve">When you fille your </w:t>
@@ -17746,14 +17815,7 @@
               <w:rPr>
                 <w:color w:val="FFC000"/>
               </w:rPr>
-              <w:t xml:space="preserve">{% elif user_need == 'answer divorce' and </w:t>
-            </w:r>
-            <w:r>
-              <w:rPr>
-                <w:color w:val="FFC000"/>
-              </w:rPr>
-              <w:lastRenderedPageBreak/>
-              <w:t>not minor_children %}</w:t>
+              <w:t>{% elif user_need == 'answer divorce' and not minor_children %}</w:t>
             </w:r>
             <w:r>
               <w:t>divorce decree</w:t>
@@ -18213,11 +18275,7 @@
               <w:pStyle w:val="Body"/>
             </w:pPr>
             <w:r>
-              <w:t xml:space="preserve">{%tr if </w:t>
-            </w:r>
-            <w:r>
-              <w:lastRenderedPageBreak/>
-              <w:t>type_of_response.all_false and agreement_documents %}</w:t>
+              <w:t>{%tr if type_of_response.all_false and agreement_documents %}</w:t>
             </w:r>
           </w:p>
         </w:tc>
@@ -18242,12 +18300,7 @@
               <w:pStyle w:val="Body"/>
             </w:pPr>
             <w:r>
-              <w:lastRenderedPageBreak/>
-              <w:t xml:space="preserve">file_complaint_step in aka2j_templates.yml and Step 1 in "G:\Family </w:t>
-            </w:r>
-            <w:r>
-              <w:lastRenderedPageBreak/>
-              <w:t>Law\Legal Navigator\A Interviews\Conventions\File and Serve\File and Serve in Starting a case.docx</w:t>
+              <w:t>file_complaint_step in aka2j_templates.yml and Step 1 in "G:\Family Law\Legal Navigator\A Interviews\Conventions\File and Serve\File and Serve in Starting a case.docx</w:t>
             </w:r>
           </w:p>
         </w:tc>
@@ -18275,30 +18328,16 @@
               <w:outlineLvl w:val="1"/>
             </w:pPr>
             <w:r>
-              <w:lastRenderedPageBreak/>
               <w:t xml:space="preserve">Step </w:t>
             </w:r>
-            <w:r>
-              <w:fldChar w:fldCharType="begin"/>
-            </w:r>
-            <w:r>
-              <w:instrText xml:space="preserve"> SEQ stepList \* ARABIC </w:instrText>
-            </w:r>
-            <w:r>
-              <w:fldChar w:fldCharType="separate"/>
-            </w:r>
-            <w:r>
-              <w:rPr>
-                <w:noProof/>
-              </w:rPr>
-              <w:t>16</w:t>
-            </w:r>
-            <w:r>
-              <w:rPr>
-                <w:noProof/>
-              </w:rPr>
-              <w:fldChar w:fldCharType="end"/>
-            </w:r>
+            <w:fldSimple w:instr=" SEQ stepList \* ARABIC ">
+              <w:r>
+                <w:rPr>
+                  <w:noProof/>
+                </w:rPr>
+                <w:t>16</w:t>
+              </w:r>
+            </w:fldSimple>
             <w:r>
               <w:t>: File the original with your local court</w:t>
             </w:r>
@@ -18818,6 +18857,7 @@
               <w:ind w:left="765"/>
             </w:pPr>
             <w:r>
+              <w:lastRenderedPageBreak/>
               <w:t xml:space="preserve">Call the </w:t>
             </w:r>
             <w:hyperlink r:id="rId172">
@@ -18853,7 +18893,6 @@
               <w:ind w:left="765"/>
             </w:pPr>
             <w:r>
-              <w:lastRenderedPageBreak/>
               <w:t xml:space="preserve">Use </w:t>
             </w:r>
             <w:r>
@@ -19283,6 +19322,9 @@
             </w:r>
             <w:r>
               <w:br/>
+            </w:r>
+            <w:r>
+              <w:lastRenderedPageBreak/>
               <w:t>public.courts.alaska.gov/web/forms/docs/tf-920.pdf</w:t>
             </w:r>
           </w:p>
@@ -19648,6 +19690,7 @@
               <w:pStyle w:val="Body"/>
             </w:pPr>
             <w:r>
+              <w:lastRenderedPageBreak/>
               <w:t>{%tr endif %}</w:t>
             </w:r>
           </w:p>
@@ -19697,7 +19740,6 @@
               <w:pStyle w:val="Body"/>
             </w:pPr>
             <w:r>
-              <w:lastRenderedPageBreak/>
               <w:t xml:space="preserve">{%tr if (type_of_response.any_true('ak custody case', 'ak divorce case')) or (user_need == 'answer custody' and type_of_response['wrong state'] and not jurisdiction) or (user_need == 'answer divorce' and type_of_response['wrong state']) or (type_of_response['case in 2 states'] and stage_of_other_case in('still going', 'ended with </w:t>
             </w:r>
             <w:r>
@@ -19756,27 +19798,14 @@
             <w:r>
               <w:t xml:space="preserve">Step </w:t>
             </w:r>
-            <w:r>
-              <w:fldChar w:fldCharType="begin"/>
-            </w:r>
-            <w:r>
-              <w:instrText xml:space="preserve"> SEQ stepList \* ARABIC </w:instrText>
-            </w:r>
-            <w:r>
-              <w:fldChar w:fldCharType="separate"/>
-            </w:r>
-            <w:r>
-              <w:rPr>
-                <w:noProof/>
-              </w:rPr>
-              <w:t>18</w:t>
-            </w:r>
-            <w:r>
-              <w:rPr>
-                <w:noProof/>
-              </w:rPr>
-              <w:fldChar w:fldCharType="end"/>
-            </w:r>
+            <w:fldSimple w:instr=" SEQ stepList \* ARABIC ">
+              <w:r>
+                <w:rPr>
+                  <w:noProof/>
+                </w:rPr>
+                <w:t>18</w:t>
+              </w:r>
+            </w:fldSimple>
             <w:r>
               <w:t xml:space="preserve">: Read the "Domestic Relations Procedural Order" or Standing Order </w:t>
             </w:r>
@@ -19784,14 +19813,17 @@
               <w:rPr>
                 <w:color w:val="00B050"/>
               </w:rPr>
-              <w:t>{% if user_need == 'answer custody' and type_of_response.all_false()%}</w:t>
-            </w:r>
-            <w:r>
-              <w:t xml:space="preserve">if </w:t>
-            </w:r>
-            <w:r>
+              <w:t xml:space="preserve">{% if user_need == 'answer custody' and </w:t>
+            </w:r>
+            <w:r>
+              <w:rPr>
+                <w:color w:val="00B050"/>
+              </w:rPr>
               <w:lastRenderedPageBreak/>
-              <w:t>the clerk gives you one when you file your case</w:t>
+              <w:t>type_of_response.all_false()%}</w:t>
+            </w:r>
+            <w:r>
+              <w:t>if the clerk gives you one when you file your case</w:t>
             </w:r>
             <w:r>
               <w:rPr>
@@ -19910,7 +19942,14 @@
               <w:rPr>
                 <w:color w:val="FF0000"/>
               </w:rPr>
-              <w:t xml:space="preserve">{% if user_need in('custody', 'answer custody') or (user_need in('divorce', 'answer divorce') and minor_children) %} </w:t>
+              <w:t xml:space="preserve">{% if user_need in('custody', 'answer custody') or (user_need </w:t>
+            </w:r>
+            <w:r>
+              <w:rPr>
+                <w:color w:val="FF0000"/>
+              </w:rPr>
+              <w:lastRenderedPageBreak/>
+              <w:t xml:space="preserve">in('divorce', 'answer divorce') and minor_children) %} </w:t>
             </w:r>
           </w:p>
           <w:p>
@@ -19950,7 +19989,6 @@
               <w:pStyle w:val="Body"/>
             </w:pPr>
             <w:r>
-              <w:lastRenderedPageBreak/>
               <w:t>If you want to do something the order forbids, and {{ other_party_in_case }} will not agree, file a motion to ask the court for permission.</w:t>
             </w:r>
           </w:p>
@@ -20165,462 +20203,6 @@
               <w:bottom w:val="nil"/>
               <w:right w:val="nil"/>
             </w:tcBorders>
-            <w:tcMar>
-              <w:top w:w="0" w:type="dxa"/>
-            </w:tcMar>
-          </w:tcPr>
-          <w:p>
-            <w:pPr>
-              <w:pStyle w:val="Body"/>
-            </w:pPr>
-            <w:r>
-              <w:t xml:space="preserve">{%tr if (type_of_response.any_true('ak custody case', 'ak divorce case')) or (user_need == 'answer custody' and type_of_response['wrong state'] and not jurisdiction) or (user_need == 'answer divorce' and type_of_response['wrong state']) or </w:t>
-            </w:r>
-            <w:r>
-              <w:lastRenderedPageBreak/>
-              <w:t xml:space="preserve">(type_of_response['case in 2 states'] and stage_of_other_case in('still going', 'ended with </w:t>
-            </w:r>
-            <w:r>
-              <w:t xml:space="preserve">no </w:t>
-            </w:r>
-            <w:r>
-              <w:t>order')) %}</w:t>
-            </w:r>
-          </w:p>
-        </w:tc>
-        <w:tc>
-          <w:tcPr>
-            <w:tcW w:w="7597" w:type="dxa"/>
-            <w:tcBorders>
-              <w:top w:val="nil"/>
-              <w:left w:val="nil"/>
-              <w:bottom w:val="nil"/>
-              <w:right w:val="nil"/>
-            </w:tcBorders>
-            <w:tcMar>
-              <w:top w:w="432" w:type="dxa"/>
-              <w:left w:w="108" w:type="dxa"/>
-              <w:bottom w:w="360" w:type="dxa"/>
-              <w:right w:w="108" w:type="dxa"/>
-            </w:tcMar>
-          </w:tcPr>
-          <w:p>
-            <w:pPr>
-              <w:pStyle w:val="Body"/>
-            </w:pPr>
-          </w:p>
-        </w:tc>
-      </w:tr>
-      <w:tr>
-        <w:trPr>
-          <w:jc w:val="center"/>
-        </w:trPr>
-        <w:tc>
-          <w:tcPr>
-            <w:tcW w:w="2901" w:type="dxa"/>
-            <w:tcBorders>
-              <w:top w:val="nil"/>
-              <w:left w:val="nil"/>
-              <w:bottom w:val="nil"/>
-              <w:right w:val="nil"/>
-            </w:tcBorders>
-            <w:tcMar>
-              <w:top w:w="0" w:type="dxa"/>
-            </w:tcMar>
-          </w:tcPr>
-          <w:p>
-            <w:pPr>
-              <w:pStyle w:val="Heading2"/>
-              <w:outlineLvl w:val="1"/>
-            </w:pPr>
-            <w:r>
-              <w:t xml:space="preserve">Step </w:t>
-            </w:r>
-            <w:r>
-              <w:fldChar w:fldCharType="begin"/>
-            </w:r>
-            <w:r>
-              <w:instrText xml:space="preserve"> SEQ stepList \* ARABIC </w:instrText>
-            </w:r>
-            <w:r>
-              <w:fldChar w:fldCharType="separate"/>
-            </w:r>
-            <w:r>
-              <w:rPr>
-                <w:noProof/>
-              </w:rPr>
-              <w:t>19</w:t>
-            </w:r>
-            <w:r>
-              <w:rPr>
-                <w:noProof/>
-              </w:rPr>
-              <w:fldChar w:fldCharType="end"/>
-            </w:r>
-            <w:r>
-              <w:t>: Learn more about the process</w:t>
-            </w:r>
-          </w:p>
-        </w:tc>
-        <w:tc>
-          <w:tcPr>
-            <w:tcW w:w="7597" w:type="dxa"/>
-            <w:tcBorders>
-              <w:top w:val="nil"/>
-              <w:left w:val="nil"/>
-              <w:bottom w:val="nil"/>
-              <w:right w:val="nil"/>
-            </w:tcBorders>
-            <w:tcMar>
-              <w:top w:w="432" w:type="dxa"/>
-              <w:left w:w="108" w:type="dxa"/>
-              <w:bottom w:w="360" w:type="dxa"/>
-              <w:right w:w="108" w:type="dxa"/>
-            </w:tcMar>
-          </w:tcPr>
-          <w:p>
-            <w:pPr>
-              <w:pStyle w:val="Heading3"/>
-              <w:spacing w:before="120"/>
-              <w:outlineLvl w:val="2"/>
-            </w:pPr>
-            <w:r>
-              <w:t>Read</w:t>
-            </w:r>
-          </w:p>
-          <w:p>
-            <w:pPr>
-              <w:pStyle w:val="ListParagraph"/>
-              <w:numPr>
-                <w:ilvl w:val="0"/>
-                <w:numId w:val="24"/>
-              </w:numPr>
-              <w:spacing w:after="0"/>
-              <w:ind w:left="405"/>
-            </w:pPr>
-            <w:r>
-              <w:t xml:space="preserve">Flow Chart for Case Process, SHC-185: </w:t>
-            </w:r>
-            <w:r>
-              <w:br/>
-              <w:t xml:space="preserve">as a </w:t>
-            </w:r>
-            <w:hyperlink r:id="rId189">
-              <w:r>
-                <w:rPr>
-                  <w:rStyle w:val="Hyperlink"/>
-                </w:rPr>
-                <w:t>Word file</w:t>
-              </w:r>
-            </w:hyperlink>
-            <w:r>
-              <w:br/>
-              <w:t>courts.alaska.gov/shc/family/docs/shc-185.doc</w:t>
-            </w:r>
-            <w:r>
-              <w:br/>
-              <w:t xml:space="preserve">as a </w:t>
-            </w:r>
-            <w:hyperlink r:id="rId190">
-              <w:r>
-                <w:rPr>
-                  <w:rStyle w:val="Hyperlink"/>
-                </w:rPr>
-                <w:t>PDF</w:t>
-              </w:r>
-            </w:hyperlink>
-            <w:r>
-              <w:br/>
-              <w:t>courts.alaska.gov/shc/family/docs/shc-185n.pdf</w:t>
-            </w:r>
-          </w:p>
-          <w:p>
-            <w:pPr>
-              <w:pStyle w:val="ListParagraph"/>
-              <w:numPr>
-                <w:ilvl w:val="0"/>
-                <w:numId w:val="25"/>
-              </w:numPr>
-              <w:spacing w:before="0"/>
-              <w:ind w:left="405"/>
-            </w:pPr>
-            <w:r>
-              <w:t xml:space="preserve">The Life of a Case, SHC-180 </w:t>
-            </w:r>
-            <w:r>
-              <w:br/>
-              <w:t xml:space="preserve">as a </w:t>
-            </w:r>
-            <w:hyperlink r:id="rId191">
-              <w:r>
-                <w:rPr>
-                  <w:rStyle w:val="Hyperlink"/>
-                </w:rPr>
-                <w:t>Word</w:t>
-              </w:r>
-            </w:hyperlink>
-            <w:r>
-              <w:t xml:space="preserve"> file</w:t>
-            </w:r>
-            <w:r>
-              <w:br/>
-              <w:t>courts.alaska.gov/shc/family/docs/shc-180.doc</w:t>
-            </w:r>
-            <w:r>
-              <w:br/>
-              <w:t xml:space="preserve">as a </w:t>
-            </w:r>
-            <w:hyperlink r:id="rId192">
-              <w:r>
-                <w:rPr>
-                  <w:rStyle w:val="Hyperlink"/>
-                </w:rPr>
-                <w:t>PDF</w:t>
-              </w:r>
-            </w:hyperlink>
-            <w:r>
-              <w:br/>
-              <w:t>courts.alaska.gov/shc/family/docs/shc-180n.pdf</w:t>
-            </w:r>
-          </w:p>
-          <w:p>
-            <w:pPr>
-              <w:pStyle w:val="Heading3"/>
-              <w:outlineLvl w:val="2"/>
-            </w:pPr>
-            <w:r>
-              <w:t xml:space="preserve">Watch a Video </w:t>
-            </w:r>
-          </w:p>
-          <w:p>
-            <w:pPr>
-              <w:pStyle w:val="ListParagraph"/>
-              <w:numPr>
-                <w:ilvl w:val="0"/>
-                <w:numId w:val="26"/>
-              </w:numPr>
-              <w:spacing w:after="0"/>
-              <w:ind w:left="405"/>
-            </w:pPr>
-            <w:hyperlink r:id="rId193">
-              <w:r>
-                <w:rPr>
-                  <w:rStyle w:val="Hyperlink"/>
-                </w:rPr>
-                <w:t>Introduction to Divorce and Custody Cases in Alaska</w:t>
-              </w:r>
-            </w:hyperlink>
-            <w:r>
-              <w:br/>
-              <w:t>youtu.be/z2d2CLllPUU?si=r-f9LKnxV9FfS3Sm</w:t>
-            </w:r>
-          </w:p>
-          <w:p>
-            <w:pPr>
-              <w:pStyle w:val="ListParagraph"/>
-              <w:numPr>
-                <w:ilvl w:val="0"/>
-                <w:numId w:val="27"/>
-              </w:numPr>
-              <w:spacing w:before="0" w:after="0"/>
-              <w:ind w:left="405"/>
-            </w:pPr>
-            <w:hyperlink r:id="rId194">
-              <w:r>
-                <w:rPr>
-                  <w:rStyle w:val="Hyperlink"/>
-                </w:rPr>
-                <w:t>Overview and Timeline of the Case</w:t>
-              </w:r>
-            </w:hyperlink>
-            <w:r>
-              <w:br/>
-              <w:t>youtu.be/EzSV4Caz6Co?si=h0tWLjcwF608hjRt</w:t>
-            </w:r>
-          </w:p>
-          <w:p>
-            <w:pPr>
-              <w:pStyle w:val="ListParagraph"/>
-              <w:numPr>
-                <w:ilvl w:val="0"/>
-                <w:numId w:val="28"/>
-              </w:numPr>
-              <w:spacing w:before="0" w:after="0"/>
-              <w:ind w:left="405"/>
-            </w:pPr>
-            <w:r>
-              <w:t xml:space="preserve">Find other Alaska Videos: </w:t>
-            </w:r>
-            <w:hyperlink r:id="rId195">
-              <w:r>
-                <w:rPr>
-                  <w:rStyle w:val="Hyperlink"/>
-                </w:rPr>
-                <w:t>English</w:t>
-              </w:r>
-            </w:hyperlink>
-            <w:r>
-              <w:t xml:space="preserve"> | </w:t>
-            </w:r>
-            <w:hyperlink r:id="rId196">
-              <w:r>
-                <w:rPr>
-                  <w:rStyle w:val="Hyperlink"/>
-                </w:rPr>
-                <w:t>Spanish</w:t>
-              </w:r>
-            </w:hyperlink>
-            <w:r>
-              <w:t xml:space="preserve"> | </w:t>
-            </w:r>
-            <w:hyperlink r:id="rId197">
-              <w:r>
-                <w:rPr>
-                  <w:rStyle w:val="Hyperlink"/>
-                </w:rPr>
-                <w:t>Tagalog</w:t>
-              </w:r>
-            </w:hyperlink>
-            <w:r>
-              <w:br/>
-            </w:r>
-            <w:hyperlink r:id="rId198">
-              <w:r>
-                <w:rPr>
-                  <w:rStyle w:val="Hyperlink"/>
-                </w:rPr>
-                <w:t>English</w:t>
-              </w:r>
-            </w:hyperlink>
-            <w:r>
-              <w:t>: aklawselfhelp.org</w:t>
-            </w:r>
-            <w:r>
-              <w:br/>
-            </w:r>
-            <w:hyperlink r:id="rId199">
-              <w:r>
-                <w:rPr>
-                  <w:rStyle w:val="Hyperlink"/>
-                </w:rPr>
-                <w:t>Spanish</w:t>
-              </w:r>
-            </w:hyperlink>
-            <w:r>
-              <w:t>:aklawselfhelp.org/resources/4b145751b31d22d28010f9e03c6e9580.html</w:t>
-            </w:r>
-            <w:r>
-              <w:br/>
-            </w:r>
-            <w:hyperlink r:id="rId200">
-              <w:r>
-                <w:rPr>
-                  <w:rStyle w:val="Hyperlink"/>
-                </w:rPr>
-                <w:t>Tagalog</w:t>
-              </w:r>
-            </w:hyperlink>
-            <w:r>
-              <w:br/>
-              <w:t>aklawselfhelp.org/resources/63a0e14b62dbdfd5895a75a2400fd693.html</w:t>
-            </w:r>
-          </w:p>
-          <w:p>
-            <w:pPr>
-              <w:pStyle w:val="ListParagraph"/>
-              <w:numPr>
-                <w:ilvl w:val="0"/>
-                <w:numId w:val="29"/>
-              </w:numPr>
-              <w:spacing w:before="0"/>
-              <w:ind w:left="405"/>
-            </w:pPr>
-            <w:r>
-              <w:t xml:space="preserve">Find </w:t>
-            </w:r>
-            <w:hyperlink r:id="rId201">
-              <w:r>
-                <w:rPr>
-                  <w:rStyle w:val="Hyperlink"/>
-                </w:rPr>
-                <w:t>Alaska Family Law Hearing &amp; Trial Preparation Videos</w:t>
-              </w:r>
-              <w:r>
-                <w:rPr>
-                  <w:rStyle w:val="Hyperlink"/>
-                </w:rPr>
-                <w:br/>
-                <w:t>yout</w:t>
-              </w:r>
-            </w:hyperlink>
-            <w:r>
-              <w:t>ube.com/playlist?list=PL82589B66ED712B4B</w:t>
-            </w:r>
-          </w:p>
-        </w:tc>
-      </w:tr>
-      <w:tr>
-        <w:trPr>
-          <w:jc w:val="center"/>
-        </w:trPr>
-        <w:tc>
-          <w:tcPr>
-            <w:tcW w:w="2901" w:type="dxa"/>
-            <w:tcBorders>
-              <w:top w:val="nil"/>
-              <w:left w:val="nil"/>
-              <w:bottom w:val="nil"/>
-              <w:right w:val="nil"/>
-            </w:tcBorders>
-            <w:tcMar>
-              <w:top w:w="0" w:type="dxa"/>
-            </w:tcMar>
-          </w:tcPr>
-          <w:p>
-            <w:pPr>
-              <w:pStyle w:val="Body"/>
-            </w:pPr>
-            <w:r>
-              <w:t>{%tr endif %}</w:t>
-            </w:r>
-          </w:p>
-        </w:tc>
-        <w:tc>
-          <w:tcPr>
-            <w:tcW w:w="7597" w:type="dxa"/>
-            <w:tcBorders>
-              <w:top w:val="nil"/>
-              <w:left w:val="nil"/>
-              <w:bottom w:val="nil"/>
-              <w:right w:val="nil"/>
-            </w:tcBorders>
-            <w:tcMar>
-              <w:top w:w="432" w:type="dxa"/>
-              <w:left w:w="108" w:type="dxa"/>
-              <w:bottom w:w="360" w:type="dxa"/>
-              <w:right w:w="108" w:type="dxa"/>
-            </w:tcMar>
-          </w:tcPr>
-          <w:p>
-            <w:pPr>
-              <w:pStyle w:val="Body"/>
-            </w:pPr>
-          </w:p>
-        </w:tc>
-      </w:tr>
-      <w:tr>
-        <w:trPr>
-          <w:jc w:val="center"/>
-        </w:trPr>
-        <w:tc>
-          <w:tcPr>
-            <w:tcW w:w="2901" w:type="dxa"/>
-            <w:tcBorders>
-              <w:top w:val="nil"/>
-              <w:left w:val="nil"/>
-              <w:bottom w:val="nil"/>
-              <w:right w:val="nil"/>
-            </w:tcBorders>
             <w:shd w:val="clear" w:color="auto" w:fill="auto"/>
           </w:tcPr>
           <w:p>
@@ -20633,7 +20215,6 @@
                 <w:color w:val="FF0000"/>
                 <w:shd w:val="clear" w:color="auto" w:fill="auto"/>
               </w:rPr>
-              <w:lastRenderedPageBreak/>
               <w:t xml:space="preserve">{%tr if </w:t>
             </w:r>
             <w:r>
@@ -20746,7 +20327,16 @@
                 <w:color w:val="FF0000"/>
                 <w:shd w:val="clear" w:color="auto" w:fill="auto"/>
               </w:rPr>
-              <w:t>r (</w:t>
+              <w:t xml:space="preserve">r </w:t>
+            </w:r>
+            <w:r>
+              <w:rPr>
+                <w:rStyle w:val="interviewvariable"/>
+                <w:color w:val="FF0000"/>
+                <w:shd w:val="clear" w:color="auto" w:fill="auto"/>
+              </w:rPr>
+              <w:lastRenderedPageBreak/>
+              <w:t>(</w:t>
             </w:r>
             <w:r>
               <w:rPr>
@@ -20857,6 +20447,7 @@
               <w:pStyle w:val="Body"/>
             </w:pPr>
             <w:r>
+              <w:lastRenderedPageBreak/>
               <w:t>expect_after_answer_step</w:t>
             </w:r>
           </w:p>
@@ -21098,7 +20689,7 @@
             <w:r>
               <w:t xml:space="preserve"> </w:t>
             </w:r>
-            <w:hyperlink r:id="rId202">
+            <w:hyperlink r:id="rId189">
               <w:r>
                 <w:rPr>
                   <w:rStyle w:val="Hyperlink"/>
@@ -21109,7 +20700,7 @@
             <w:r>
               <w:t xml:space="preserve"> | </w:t>
             </w:r>
-            <w:hyperlink r:id="rId203">
+            <w:hyperlink r:id="rId190">
               <w:r>
                 <w:rPr>
                   <w:rStyle w:val="Hyperlink"/>
@@ -21132,7 +20723,7 @@
             <w:r>
               <w:t xml:space="preserve"> </w:t>
             </w:r>
-            <w:hyperlink r:id="rId204">
+            <w:hyperlink r:id="rId191">
               <w:r>
                 <w:rPr>
                   <w:rStyle w:val="Hyperlink"/>
@@ -21143,7 +20734,7 @@
             <w:r>
               <w:t xml:space="preserve"> | </w:t>
             </w:r>
-            <w:hyperlink r:id="rId205">
+            <w:hyperlink r:id="rId192">
               <w:r>
                 <w:rPr>
                   <w:rStyle w:val="Hyperlink"/>
@@ -21161,10 +20752,9 @@
               </w:rPr>
             </w:pPr>
             <w:r>
-              <w:lastRenderedPageBreak/>
               <w:t xml:space="preserve">Read </w:t>
             </w:r>
-            <w:hyperlink r:id="rId206">
+            <w:hyperlink r:id="rId193">
               <w:r>
                 <w:rPr>
                   <w:rStyle w:val="Hyperlink"/>
@@ -21202,7 +20792,7 @@
               <w:br/>
               <w:t xml:space="preserve">as a </w:t>
             </w:r>
-            <w:hyperlink r:id="rId207">
+            <w:hyperlink r:id="rId194">
               <w:r>
                 <w:rPr>
                   <w:rStyle w:val="Hyperlink"/>
@@ -21221,7 +20811,7 @@
               <w:br/>
               <w:t xml:space="preserve">as a </w:t>
             </w:r>
-            <w:hyperlink r:id="rId208">
+            <w:hyperlink r:id="rId195">
               <w:r>
                 <w:rPr>
                   <w:rStyle w:val="Hyperlink"/>
@@ -21247,6 +20837,9 @@
             </w:r>
             <w:r>
               <w:br/>
+            </w:r>
+            <w:r>
+              <w:lastRenderedPageBreak/>
               <w:t>as a</w:t>
             </w:r>
             <w:r>
@@ -21256,7 +20849,7 @@
               </w:rPr>
               <w:t xml:space="preserve"> </w:t>
             </w:r>
-            <w:hyperlink r:id="rId209">
+            <w:hyperlink r:id="rId196">
               <w:r>
                 <w:rPr>
                   <w:rStyle w:val="Hyperlink"/>
@@ -21275,7 +20868,7 @@
               <w:br/>
               <w:t xml:space="preserve">as a </w:t>
             </w:r>
-            <w:hyperlink r:id="rId210">
+            <w:hyperlink r:id="rId197">
               <w:r>
                 <w:rPr>
                   <w:rStyle w:val="Hyperlink"/>
@@ -21295,7 +20888,7 @@
                 <w:color w:val="auto"/>
               </w:rPr>
             </w:pPr>
-            <w:hyperlink r:id="rId211">
+            <w:hyperlink r:id="rId198">
               <w:r>
                 <w:rPr>
                   <w:rStyle w:val="Hyperlink"/>
@@ -21466,27 +21059,14 @@
             <w:r>
               <w:t xml:space="preserve">Step </w:t>
             </w:r>
-            <w:r>
-              <w:fldChar w:fldCharType="begin"/>
-            </w:r>
-            <w:r>
-              <w:instrText xml:space="preserve"> SEQ stepList \* MERGEFORMAT </w:instrText>
-            </w:r>
-            <w:r>
-              <w:fldChar w:fldCharType="separate"/>
-            </w:r>
-            <w:r>
-              <w:rPr>
-                <w:noProof/>
-              </w:rPr>
-              <w:t>21</w:t>
-            </w:r>
-            <w:r>
-              <w:rPr>
-                <w:noProof/>
-              </w:rPr>
-              <w:fldChar w:fldCharType="end"/>
-            </w:r>
+            <w:fldSimple w:instr=" SEQ stepList \* MERGEFORMAT ">
+              <w:r>
+                <w:rPr>
+                  <w:noProof/>
+                </w:rPr>
+                <w:t>21</w:t>
+              </w:r>
+            </w:fldSimple>
             <w:r>
               <w:t xml:space="preserve">: What to expect after </w:t>
             </w:r>
@@ -21601,11 +21181,7 @@
               <w:ind w:left="512"/>
             </w:pPr>
             <w:r>
-              <w:t xml:space="preserve">Jurisdiction can be very complicated. Talking to a lawyer can help </w:t>
-            </w:r>
-            <w:r>
-              <w:lastRenderedPageBreak/>
-              <w:t>you decide which is the best state for your case.</w:t>
+              <w:t>Jurisdiction can be very complicated. Talking to a lawyer can help you decide which is the best state for your case.</w:t>
             </w:r>
           </w:p>
           <w:p>
@@ -21715,6 +21291,7 @@
                 <w:sz w:val="24"/>
                 <w:szCs w:val="24"/>
               </w:rPr>
+              <w:lastRenderedPageBreak/>
               <w:t>Counting:</w:t>
             </w:r>
           </w:p>
@@ -22014,11 +21591,7 @@
               <w:ind w:left="403"/>
             </w:pPr>
             <w:r>
-              <w:t xml:space="preserve">If the due date is a weekend or holiday, your reply is due the next day the court is open. For example, if it is due on a Saturday, and </w:t>
-            </w:r>
-            <w:r>
-              <w:lastRenderedPageBreak/>
-              <w:t>the court is open Monday, your reply is due Monday.</w:t>
+              <w:t>If the due date is a weekend or holiday, your reply is due the next day the court is open. For example, if it is due on a Saturday, and the court is open Monday, your reply is due Monday.</w:t>
             </w:r>
           </w:p>
           <w:p>
@@ -22078,7 +21651,7 @@
                 <w:b/>
               </w:rPr>
             </w:pPr>
-            <w:hyperlink r:id="rId212" w:history="1">
+            <w:hyperlink r:id="rId199" w:history="1">
               <w:r>
                 <w:rPr>
                   <w:rStyle w:val="Hyperlink"/>
@@ -22116,7 +21689,7 @@
                 <w:b/>
               </w:rPr>
             </w:pPr>
-            <w:hyperlink r:id="rId213" w:history="1">
+            <w:hyperlink r:id="rId200" w:history="1">
               <w:r>
                 <w:rPr>
                   <w:b/>
@@ -22145,7 +21718,7 @@
               </w:rPr>
               <w:t xml:space="preserve">Read: </w:t>
             </w:r>
-            <w:hyperlink r:id="rId214" w:anchor="reply" w:history="1">
+            <w:hyperlink r:id="rId201" w:anchor="reply" w:history="1">
               <w:r>
                 <w:rPr>
                   <w:rStyle w:val="Hyperlink"/>
@@ -22185,7 +21758,7 @@
               </w:rPr>
               <w:t xml:space="preserve">Reply to Opposition to Motion, </w:t>
             </w:r>
-            <w:hyperlink r:id="rId215" w:history="1">
+            <w:hyperlink r:id="rId202" w:history="1">
               <w:r>
                 <w:rPr>
                   <w:rStyle w:val="Hyperlink"/>
@@ -22213,7 +21786,11 @@
               <w:t>Certificate of Service</w:t>
             </w:r>
             <w:r>
-              <w:t xml:space="preserve"> and tell the court how and when you deliver your reply to {{ other_party_in_case }}</w:t>
+              <w:t xml:space="preserve"> and tell the court how </w:t>
+            </w:r>
+            <w:r>
+              <w:lastRenderedPageBreak/>
+              <w:t>and when you deliver your reply to {{ other_party_in_case }}</w:t>
             </w:r>
           </w:p>
           <w:p>
@@ -22450,7 +22027,7 @@
             <w:r>
               <w:t xml:space="preserve"> if you believe the judge made a legal mistake. Learn more about </w:t>
             </w:r>
-            <w:hyperlink r:id="rId216" w:history="1">
+            <w:hyperlink r:id="rId203" w:history="1">
               <w:r>
                 <w:rPr>
                   <w:rStyle w:val="Hyperlink"/>
@@ -22481,7 +22058,7 @@
             <w:pPr>
               <w:pStyle w:val="Body"/>
             </w:pPr>
-            <w:hyperlink r:id="rId217" w:history="1">
+            <w:hyperlink r:id="rId204" w:history="1">
               <w:r>
                 <w:rPr>
                   <w:rStyle w:val="Hyperlink"/>
@@ -22524,7 +22101,6 @@
                 <w:b/>
                 <w:bCs/>
               </w:rPr>
-              <w:lastRenderedPageBreak/>
               <w:t>How do I reply to an opposition?</w:t>
             </w:r>
             <w:r>
@@ -22558,7 +22134,7 @@
               </w:rPr>
               <w:t>{% if user_need =='change foreign custody order' or (user_need in('change custody order', 'change divorce order') and middle_of_case == 'no') %}</w:t>
             </w:r>
-            <w:hyperlink r:id="rId218" w:history="1">
+            <w:hyperlink r:id="rId205" w:history="1">
               <w:r>
                 <w:rPr>
                   <w:rStyle w:val="Hyperlink"/>
@@ -22890,7 +22466,7 @@
             <w:r>
               <w:t xml:space="preserve">, </w:t>
             </w:r>
-            <w:hyperlink r:id="rId219">
+            <w:hyperlink r:id="rId206">
               <w:r>
                 <w:rPr>
                   <w:rStyle w:val="Hyperlink"/>
@@ -22913,11 +22489,7 @@
               <w:ind w:left="402"/>
             </w:pPr>
             <w:r>
-              <w:t xml:space="preserve">Attend the hearing. The court will ask you questions about trying to </w:t>
-            </w:r>
-            <w:r>
-              <w:lastRenderedPageBreak/>
-              <w:t>find your spouse and about ending the marriage.</w:t>
+              <w:t>Attend the hearing. The court will ask you questions about trying to find your spouse and about ending the marriage.</w:t>
             </w:r>
             <w:r>
               <w:rPr>
@@ -22949,7 +22521,7 @@
             <w:r>
               <w:t xml:space="preserve"> </w:t>
             </w:r>
-            <w:hyperlink r:id="rId220">
+            <w:hyperlink r:id="rId207">
               <w:r>
                 <w:rPr>
                   <w:rStyle w:val="Hyperlink"/>
@@ -22960,7 +22532,7 @@
             <w:r>
               <w:t xml:space="preserve"> | </w:t>
             </w:r>
-            <w:hyperlink r:id="rId221">
+            <w:hyperlink r:id="rId208">
               <w:r>
                 <w:rPr>
                   <w:rStyle w:val="Hyperlink"/>
@@ -23003,6 +22575,7 @@
               <w:ind w:left="1122"/>
             </w:pPr>
             <w:r>
+              <w:lastRenderedPageBreak/>
               <w:t xml:space="preserve">could </w:t>
             </w:r>
             <w:r>
@@ -23271,14 +22844,7 @@
               <w:rPr>
                 <w:color w:val="auto"/>
               </w:rPr>
-              <w:t xml:space="preserve">If you and {{ other_party_in_case }} do not agree about all the issues in your case and you file a complaint on </w:t>
-            </w:r>
-            <w:r>
-              <w:rPr>
-                <w:color w:val="auto"/>
-              </w:rPr>
-              <w:lastRenderedPageBreak/>
-              <w:t>your own, {{ other_party_in_case }} may file an Answer.</w:t>
+              <w:t>If you and {{ other_party_in_case }} do not agree about all the issues in your case and you file a complaint on your own, {{ other_party_in_case }} may file an Answer.</w:t>
             </w:r>
           </w:p>
           <w:p>
@@ -23329,7 +22895,11 @@
               <w:outlineLvl w:val="2"/>
             </w:pPr>
             <w:r>
-              <w:t>If {{ other_party_in_case }} does not file an Answer in 20 days, you can ask for a default judgment</w:t>
+              <w:t xml:space="preserve">If {{ other_party_in_case }} does not file an Answer </w:t>
+            </w:r>
+            <w:r>
+              <w:lastRenderedPageBreak/>
+              <w:t>in 20 days, you can ask for a default judgment</w:t>
             </w:r>
           </w:p>
           <w:p>
@@ -23358,7 +22928,7 @@
             <w:r>
               <w:t xml:space="preserve">Read </w:t>
             </w:r>
-            <w:hyperlink r:id="rId222">
+            <w:hyperlink r:id="rId209">
               <w:r>
                 <w:t>Filing for Default in Divorce and Custody Cases</w:t>
               </w:r>
@@ -23455,7 +23025,7 @@
             <w:r>
               <w:t xml:space="preserve"> </w:t>
             </w:r>
-            <w:hyperlink r:id="rId223">
+            <w:hyperlink r:id="rId210">
               <w:r>
                 <w:rPr>
                   <w:rStyle w:val="Hyperlink"/>
@@ -23466,7 +23036,7 @@
             <w:r>
               <w:t xml:space="preserve"> | </w:t>
             </w:r>
-            <w:hyperlink r:id="rId224">
+            <w:hyperlink r:id="rId211">
               <w:r>
                 <w:rPr>
                   <w:rStyle w:val="Hyperlink"/>
@@ -23490,7 +23060,7 @@
             <w:r>
               <w:t xml:space="preserve"> </w:t>
             </w:r>
-            <w:hyperlink r:id="rId225">
+            <w:hyperlink r:id="rId212">
               <w:r>
                 <w:rPr>
                   <w:rStyle w:val="Hyperlink"/>
@@ -23501,7 +23071,7 @@
             <w:r>
               <w:t xml:space="preserve"> | </w:t>
             </w:r>
-            <w:hyperlink r:id="rId226">
+            <w:hyperlink r:id="rId213">
               <w:r>
                 <w:rPr>
                   <w:rStyle w:val="Hyperlink"/>
@@ -23521,7 +23091,7 @@
             <w:r>
               <w:t xml:space="preserve">Read </w:t>
             </w:r>
-            <w:hyperlink r:id="rId227">
+            <w:hyperlink r:id="rId214">
               <w:r>
                 <w:rPr>
                   <w:rStyle w:val="Hyperlink"/>
@@ -23570,7 +23140,7 @@
               <w:br/>
               <w:t xml:space="preserve">as a </w:t>
             </w:r>
-            <w:hyperlink r:id="rId228">
+            <w:hyperlink r:id="rId215">
               <w:r>
                 <w:rPr>
                   <w:rStyle w:val="Hyperlink"/>
@@ -23583,16 +23153,13 @@
             </w:r>
             <w:r>
               <w:br/>
-            </w:r>
-            <w:r>
-              <w:lastRenderedPageBreak/>
               <w:t>courts.alaska.gov/shc/family/docs/shc-1625.doc</w:t>
             </w:r>
             <w:r>
               <w:br/>
               <w:t xml:space="preserve">as a </w:t>
             </w:r>
-            <w:hyperlink r:id="rId229">
+            <w:hyperlink r:id="rId216">
               <w:r>
                 <w:rPr>
                   <w:rStyle w:val="Hyperlink"/>
@@ -23631,7 +23198,7 @@
               </w:rPr>
               <w:t>{% if agree_or_settle in('no', 'dont know') or agree_or_settle_kids in('no', 'dont know') %}</w:t>
             </w:r>
-            <w:hyperlink r:id="rId230" w:history="1">
+            <w:hyperlink r:id="rId217" w:history="1">
               <w:r>
                 <w:rPr>
                   <w:rStyle w:val="Hyperlink"/>
@@ -23672,7 +23239,7 @@
             <w:r>
               <w:t xml:space="preserve">as a </w:t>
             </w:r>
-            <w:hyperlink r:id="rId231">
+            <w:hyperlink r:id="rId218">
               <w:r>
                 <w:rPr>
                   <w:rStyle w:val="Hyperlink"/>
@@ -23686,9 +23253,12 @@
             </w:r>
             <w:r>
               <w:br/>
+            </w:r>
+            <w:r>
+              <w:lastRenderedPageBreak/>
               <w:t xml:space="preserve">as a </w:t>
             </w:r>
-            <w:hyperlink r:id="rId232">
+            <w:hyperlink r:id="rId219">
               <w:r>
                 <w:rPr>
                   <w:rStyle w:val="Hyperlink"/>
@@ -23717,7 +23287,7 @@
               <w:br/>
               <w:t xml:space="preserve">as a </w:t>
             </w:r>
-            <w:hyperlink r:id="rId233">
+            <w:hyperlink r:id="rId220">
               <w:r>
                 <w:rPr>
                   <w:rStyle w:val="Hyperlink"/>
@@ -23728,7 +23298,7 @@
             <w:r>
               <w:br/>
             </w:r>
-            <w:hyperlink r:id="rId234">
+            <w:hyperlink r:id="rId221">
               <w:r>
                 <w:t>courts.alaska.gov/shc/family/docs/shc-1000.doc</w:t>
               </w:r>
@@ -23737,7 +23307,7 @@
               <w:br/>
               <w:t xml:space="preserve">as a </w:t>
             </w:r>
-            <w:hyperlink r:id="rId235">
+            <w:hyperlink r:id="rId222">
               <w:r>
                 <w:rPr>
                   <w:rStyle w:val="Hyperlink"/>
@@ -23754,7 +23324,7 @@
             <w:pPr>
               <w:pStyle w:val="Body"/>
             </w:pPr>
-            <w:hyperlink r:id="rId236">
+            <w:hyperlink r:id="rId223">
               <w:r>
                 <w:rPr>
                   <w:rStyle w:val="Hyperlink"/>
@@ -23843,15 +23413,9 @@
           <w:p>
             <w:pPr>
               <w:pStyle w:val="Body"/>
-              <w:rPr>
-                <w:shd w:val="clear" w:color="auto" w:fill="FFFFFF"/>
-              </w:rPr>
-            </w:pPr>
-            <w:r>
-              <w:rPr>
-                <w:shd w:val="clear" w:color="auto" w:fill="FFFFFF"/>
-              </w:rPr>
-              <w:t>{%tr if domestic_violence %}</w:t>
+            </w:pPr>
+            <w:r>
+              <w:t>{%tr if (type_of_response.any_true('ak custody case', 'ak divorce case')) or (user_need == 'answer custody' and type_of_response['wrong state'] and not jurisdiction) or (user_need == 'answer divorce' and type_of_response['wrong state']) or (type_of_response['case in 2 states'] and stage_of_other_case in('still going', 'ended with no order')) %}</w:t>
             </w:r>
           </w:p>
         </w:tc>
@@ -23871,18 +23435,8 @@
           </w:tcPr>
           <w:p>
             <w:pPr>
-              <w:widowControl w:val="0"/>
-              <w:rPr>
-                <w:rFonts w:eastAsia="Calibri"/>
-              </w:rPr>
-            </w:pPr>
-            <w:r>
-              <w:rPr>
-                <w:rFonts w:eastAsia="Calibri"/>
-                <w:color w:val="00B050"/>
-              </w:rPr>
-              <w:t>answer_domestic_violence_step in aka2jtemplates.yml</w:t>
-            </w:r>
+              <w:pStyle w:val="Body"/>
+            </w:pPr>
           </w:p>
         </w:tc>
       </w:tr>
@@ -23903,195 +23457,37 @@
           <w:p>
             <w:pPr>
               <w:pStyle w:val="Heading2"/>
-              <w:outlineLvl w:val="1"/>
-              <w:rPr>
-                <w:color w:val="FF0000"/>
-                <w:shd w:val="clear" w:color="auto" w:fill="FFFFFF"/>
-              </w:rPr>
-            </w:pPr>
-            <w:r>
-              <w:rPr>
-                <w:shd w:val="clear" w:color="auto" w:fill="FFFFFF"/>
-              </w:rPr>
+            </w:pPr>
+            <w:r>
               <w:t xml:space="preserve">Step </w:t>
             </w:r>
             <w:r>
-              <w:rPr>
-                <w:shd w:val="clear" w:color="auto" w:fill="FFFFFF"/>
-              </w:rPr>
               <w:fldChar w:fldCharType="begin"/>
             </w:r>
             <w:r>
-              <w:rPr>
-                <w:shd w:val="clear" w:color="auto" w:fill="FFFFFF"/>
-              </w:rPr>
               <w:instrText xml:space="preserve"> SEQ stepList \* ARABIC </w:instrText>
             </w:r>
             <w:r>
-              <w:rPr>
-                <w:shd w:val="clear" w:color="auto" w:fill="FFFFFF"/>
-              </w:rPr>
               <w:fldChar w:fldCharType="separate"/>
             </w:r>
             <w:r>
               <w:rPr>
                 <w:noProof/>
-                <w:shd w:val="clear" w:color="auto" w:fill="FFFFFF"/>
-              </w:rPr>
-              <w:t>23</w:t>
-            </w:r>
-            <w:r>
-              <w:rPr>
-                <w:shd w:val="clear" w:color="auto" w:fill="FFFFFF"/>
+              </w:rPr>
+              <w:t>19</w:t>
+            </w:r>
+            <w:r>
+              <w:rPr>
+                <w:noProof/>
               </w:rPr>
               <w:fldChar w:fldCharType="end"/>
             </w:r>
             <w:r>
-              <w:rPr>
-                <w:shd w:val="clear" w:color="auto" w:fill="FFFFFF"/>
-              </w:rPr>
-              <w:t>:</w:t>
-            </w:r>
-            <w:r>
-              <w:t xml:space="preserve"> </w:t>
-            </w:r>
-            <w:r>
-              <w:rPr>
-                <w:color w:val="FF0000"/>
-                <w:shd w:val="clear" w:color="auto" w:fill="FFFFFF"/>
-              </w:rPr>
-              <w:t>{%</w:t>
-            </w:r>
-            <w:r>
-              <w:rPr>
-                <w:color w:val="FF0000"/>
-                <w:shd w:val="clear" w:color="auto" w:fill="FFFFFF"/>
-              </w:rPr>
-              <w:t xml:space="preserve"> if type_of_response.any_true()</w:t>
-            </w:r>
-            <w:r>
-              <w:rPr>
-                <w:color w:val="FF0000"/>
-                <w:shd w:val="clear" w:color="auto" w:fill="FFFFFF"/>
-              </w:rPr>
-              <w:t>%}</w:t>
-            </w:r>
-            <w:r>
-              <w:rPr>
-                <w:color w:val="ED7D31" w:themeColor="accent2"/>
-                <w:shd w:val="clear" w:color="auto" w:fill="FFFFFF"/>
-              </w:rPr>
-              <w:t>{</w:t>
-            </w:r>
-            <w:r>
-              <w:rPr>
-                <w:color w:val="ED7D31" w:themeColor="accent2"/>
-                <w:shd w:val="clear" w:color="auto" w:fill="FFFFFF"/>
-              </w:rPr>
-              <w:t xml:space="preserve">% if ((user_need == 'answer </w:t>
-            </w:r>
-            <w:r>
-              <w:rPr>
-                <w:color w:val="ED7D31" w:themeColor="accent2"/>
-                <w:shd w:val="clear" w:color="auto" w:fill="FFFFFF"/>
-              </w:rPr>
+              <w:t xml:space="preserve">: Learn more about the </w:t>
+            </w:r>
+            <w:r>
               <w:lastRenderedPageBreak/>
-              <w:t xml:space="preserve">custody' and type_of_response['ak custody case']) or (user_need == 'answer divorce' and type_of_response['ak divorce case']) or (type_of_response['case in 2 states'] and </w:t>
-            </w:r>
-            <w:r>
-              <w:rPr>
-                <w:color w:val="ED7D31" w:themeColor="accent2"/>
-                <w:shd w:val="clear" w:color="auto" w:fill="FFFFFF"/>
-              </w:rPr>
-              <w:t>stage_of_other_case</w:t>
-            </w:r>
-            <w:r>
-              <w:rPr>
-                <w:color w:val="ED7D31" w:themeColor="accent2"/>
-                <w:shd w:val="clear" w:color="auto" w:fill="FFFFFF"/>
-              </w:rPr>
-              <w:t xml:space="preserve"> == 'ended with no order')) and (response_to_complaint in('agree', 'some') or (response_to_complaint == 'none' and want_help_to_agree))%}</w:t>
-            </w:r>
-            <w:r>
-              <w:rPr>
-                <w:shd w:val="clear" w:color="auto" w:fill="FFFFFF"/>
-              </w:rPr>
-              <w:t xml:space="preserve">Abuse or domestic violence </w:t>
-            </w:r>
-            <w:r>
-              <w:rPr>
-                <w:shd w:val="clear" w:color="auto" w:fill="FFFFFF"/>
-              </w:rPr>
-              <w:lastRenderedPageBreak/>
-              <w:t>resources and reaching an agreement</w:t>
-            </w:r>
-            <w:r>
-              <w:rPr>
-                <w:color w:val="ED7D31" w:themeColor="accent2"/>
-                <w:shd w:val="clear" w:color="auto" w:fill="FFFFFF"/>
-              </w:rPr>
-              <w:t>{% else %}</w:t>
-            </w:r>
-            <w:r>
-              <w:rPr>
-                <w:shd w:val="clear" w:color="auto" w:fill="FFFFFF"/>
-              </w:rPr>
-              <w:t>Abuse or domestic violence and parenting</w:t>
-            </w:r>
-            <w:r>
-              <w:rPr>
-                <w:color w:val="ED7D31" w:themeColor="accent2"/>
-                <w:shd w:val="clear" w:color="auto" w:fill="FFFFFF"/>
-              </w:rPr>
-              <w:t>{% endif %}</w:t>
-            </w:r>
-            <w:r>
-              <w:rPr>
-                <w:color w:val="FF0000"/>
-                <w:shd w:val="clear" w:color="auto" w:fill="FFFFFF"/>
-              </w:rPr>
-              <w:t>{</w:t>
-            </w:r>
-            <w:r>
-              <w:rPr>
-                <w:color w:val="FF0000"/>
-                <w:shd w:val="clear" w:color="auto" w:fill="FFFFFF"/>
-              </w:rPr>
-              <w:t>% else</w:t>
-            </w:r>
-            <w:r>
-              <w:rPr>
-                <w:color w:val="FF0000"/>
-                <w:shd w:val="clear" w:color="auto" w:fill="FFFFFF"/>
-              </w:rPr>
-              <w:t xml:space="preserve"> %}</w:t>
-            </w:r>
-            <w:r>
-              <w:rPr>
-                <w:shd w:val="clear" w:color="auto" w:fill="FFFFFF"/>
-              </w:rPr>
-              <w:t>Abuse or domestic violence resources and reaching an agreement</w:t>
-            </w:r>
-            <w:r>
-              <w:rPr>
-                <w:color w:val="FF0000"/>
-                <w:shd w:val="clear" w:color="auto" w:fill="FFFFFF"/>
-              </w:rPr>
-              <w:t>{</w:t>
-            </w:r>
-            <w:r>
-              <w:rPr>
-                <w:color w:val="FF0000"/>
-                <w:shd w:val="clear" w:color="auto" w:fill="FFFFFF"/>
-              </w:rPr>
-              <w:t>% endif</w:t>
-            </w:r>
-            <w:r>
-              <w:rPr>
-                <w:color w:val="FF0000"/>
-                <w:shd w:val="clear" w:color="auto" w:fill="FFFFFF"/>
-              </w:rPr>
-              <w:t xml:space="preserve"> %}</w:t>
+              <w:t>process</w:t>
             </w:r>
           </w:p>
         </w:tc>
@@ -24117,67 +23513,7 @@
             </w:pPr>
             <w:r>
               <w:lastRenderedPageBreak/>
-              <w:t>If you are in immediate danger, call 911</w:t>
-            </w:r>
-          </w:p>
-          <w:p>
-            <w:pPr>
-              <w:pStyle w:val="Body"/>
-            </w:pPr>
-            <w:r>
-              <w:rPr>
-                <w:color w:val="FF0000"/>
-                <w:shd w:val="clear" w:color="auto" w:fill="FFFFFF"/>
-              </w:rPr>
-              <w:t>{% if user_need == 'custody' %}</w:t>
-            </w:r>
-            <w:r>
-              <w:t xml:space="preserve">People who have experienced domestic violence can be at greater risk when they </w:t>
-            </w:r>
-            <w:commentRangeStart w:id="20"/>
-            <w:r>
-              <w:t>start a court case</w:t>
-            </w:r>
-            <w:commentRangeEnd w:id="20"/>
-            <w:r>
-              <w:commentReference w:id="20"/>
-            </w:r>
-            <w:r>
-              <w:t>.</w:t>
-            </w:r>
-            <w:r>
-              <w:rPr>
-                <w:color w:val="FF0000"/>
-                <w:shd w:val="clear" w:color="auto" w:fill="FFFFFF"/>
-              </w:rPr>
-              <w:t>{% elif user_need == 'divorce' %}</w:t>
-            </w:r>
-            <w:r>
-              <w:t>People who have experienced domestic violence can be at greater risk when they separate from their spouse or start a court case to end their marriage.</w:t>
-            </w:r>
-            <w:r>
-              <w:rPr>
-                <w:color w:val="FF0000"/>
-                <w:shd w:val="clear" w:color="auto" w:fill="FFFFFF"/>
-              </w:rPr>
-              <w:t>{% elif user_need in('answer custody', 'answer divorce') %}</w:t>
-            </w:r>
-            <w:r>
-              <w:t xml:space="preserve"> People who have </w:t>
-            </w:r>
-            <w:r>
-              <w:lastRenderedPageBreak/>
-              <w:t>experienced domestic violence can be at greater risk during a court case.</w:t>
-            </w:r>
-            <w:r>
-              <w:rPr>
-                <w:color w:val="FF0000"/>
-                <w:shd w:val="clear" w:color="auto" w:fill="FFFFFF"/>
-              </w:rPr>
-              <w:t>{% endif %}</w:t>
-            </w:r>
-            <w:r>
-              <w:t xml:space="preserve"> During this time, safety is very important. The dynamics in a relationship with domestic violence may also cause people to feel pressured to agree to something they do not want. If this is your situation, these resources may help:</w:t>
+              <w:t>Read</w:t>
             </w:r>
           </w:p>
           <w:p>
@@ -24185,507 +23521,106 @@
               <w:pStyle w:val="ListParagraph"/>
               <w:numPr>
                 <w:ilvl w:val="0"/>
-                <w:numId w:val="34"/>
+                <w:numId w:val="1"/>
               </w:numPr>
               <w:spacing w:after="0"/>
-              <w:ind w:left="420"/>
-            </w:pPr>
-            <w:r>
-              <w:t xml:space="preserve"> Find a </w:t>
-            </w:r>
-            <w:hyperlink r:id="rId237">
+              <w:ind w:left="405"/>
+            </w:pPr>
+            <w:r>
+              <w:t xml:space="preserve">Flow Chart for Case Process, SHC-185: </w:t>
+            </w:r>
+            <w:r>
+              <w:br/>
+            </w:r>
+            <w:r>
+              <w:lastRenderedPageBreak/>
+              <w:t xml:space="preserve">as a </w:t>
+            </w:r>
+            <w:hyperlink r:id="rId224">
               <w:r>
                 <w:rPr>
                   <w:rStyle w:val="Hyperlink"/>
                 </w:rPr>
-                <w:t>domestic violence program</w:t>
+                <w:t>Word file</w:t>
               </w:r>
             </w:hyperlink>
             <w:r>
-              <w:t xml:space="preserve"> in your area to learn about the services they offer (counseling, financial assistance, housing and safe shelter, resources for children, and help with court).</w:t>
-            </w:r>
-          </w:p>
-          <w:p>
-            <w:pPr>
-              <w:pStyle w:val="ListParagraph"/>
-              <w:numPr>
-                <w:ilvl w:val="0"/>
-                <w:numId w:val="35"/>
-              </w:numPr>
-              <w:spacing w:before="0" w:after="0"/>
-              <w:ind w:left="420"/>
-            </w:pPr>
-            <w:r>
-              <w:t xml:space="preserve"> Ask the court for a protective order. You can get information about asking for a protective order by answering more questions. If you want to save this Action Plan, be sure to download, save, or print it. then return to the Guided Assist page and use the Guided Assist search box to find "Protective Orders."</w:t>
-            </w:r>
-          </w:p>
-          <w:p>
-            <w:pPr>
-              <w:pStyle w:val="ListParagraph"/>
-              <w:numPr>
-                <w:ilvl w:val="0"/>
-                <w:numId w:val="36"/>
-              </w:numPr>
-              <w:spacing w:before="0"/>
-              <w:ind w:left="420"/>
-            </w:pPr>
-            <w:r>
-              <w:t xml:space="preserve"> See if you qualify for </w:t>
-            </w:r>
-            <w:hyperlink r:id="rId238">
+              <w:br/>
+              <w:t>courts.alaska.gov/shc/family/docs/shc-185.doc</w:t>
+            </w:r>
+            <w:r>
+              <w:br/>
+              <w:t xml:space="preserve">as a </w:t>
+            </w:r>
+            <w:hyperlink r:id="rId225">
               <w:r>
                 <w:rPr>
                   <w:rStyle w:val="Hyperlink"/>
                 </w:rPr>
-                <w:t>legal assistance through your local domestic violence program</w:t>
+                <w:t>PDF</w:t>
               </w:r>
             </w:hyperlink>
             <w:r>
-              <w:t xml:space="preserve"> or </w:t>
-            </w:r>
-            <w:hyperlink r:id="rId239">
+              <w:br/>
+              <w:t>courts.alaska.gov/shc/family/docs/shc-185n.pdf</w:t>
+            </w:r>
+          </w:p>
+          <w:p>
+            <w:pPr>
+              <w:pStyle w:val="ListParagraph"/>
+              <w:numPr>
+                <w:ilvl w:val="0"/>
+                <w:numId w:val="1"/>
+              </w:numPr>
+              <w:spacing w:before="0"/>
+              <w:ind w:left="405"/>
+            </w:pPr>
+            <w:r>
+              <w:t xml:space="preserve">The Life of a Case, SHC-180 </w:t>
+            </w:r>
+            <w:r>
+              <w:br/>
+              <w:t xml:space="preserve">as a </w:t>
+            </w:r>
+            <w:hyperlink r:id="rId226">
               <w:r>
                 <w:rPr>
                   <w:rStyle w:val="Hyperlink"/>
                 </w:rPr>
-                <w:t>Alaska Legal Services Corporation</w:t>
+                <w:t>Word</w:t>
               </w:r>
             </w:hyperlink>
             <w:r>
-              <w:t>.</w:t>
-            </w:r>
-          </w:p>
-          <w:p>
-            <w:pPr>
-              <w:pStyle w:val="Body"/>
-            </w:pPr>
-            <w:r>
-              <w:t>{% if user_need == 'answer custody' or (user_need == 'answer divorce' and minor_children) %}</w:t>
-            </w:r>
-            <w:r>
-              <w:rPr>
-                <w:color w:val="FFC000"/>
-              </w:rPr>
-              <w:t xml:space="preserve">{% if (type_of_response.any_true() and </w:t>
-            </w:r>
-            <w:r>
-              <w:rPr>
-                <w:color w:val="00B050"/>
-              </w:rPr>
-              <w:t>response_to_complaint in('agree', 'some')</w:t>
-            </w:r>
-            <w:r>
-              <w:rPr>
-                <w:color w:val="FFC000"/>
-              </w:rPr>
-              <w:t>)or type_of_response.all_false() %}</w:t>
-            </w:r>
-            <w:r>
-              <w:t>However, some parents in a relationship with domestic violence are comfortable reaching an agreement about a parenting plan for a variety of reasons. Sometimes:</w:t>
-            </w:r>
-          </w:p>
-          <w:p>
-            <w:pPr>
-              <w:pStyle w:val="ListParagraph"/>
-              <w:numPr>
-                <w:ilvl w:val="0"/>
-                <w:numId w:val="37"/>
-              </w:numPr>
-              <w:spacing w:after="0"/>
-              <w:ind w:left="420"/>
-            </w:pPr>
-            <w:r>
-              <w:t xml:space="preserve"> the domestic violence does not make either parent uncomfortable or afraid to ask for what they want in their Parenting Plan;</w:t>
-            </w:r>
-          </w:p>
-          <w:p>
-            <w:pPr>
-              <w:pStyle w:val="ListParagraph"/>
-              <w:numPr>
-                <w:ilvl w:val="0"/>
-                <w:numId w:val="38"/>
-              </w:numPr>
-              <w:spacing w:before="0" w:after="0"/>
-              <w:ind w:left="420"/>
-            </w:pPr>
-            <w:r>
-              <w:t xml:space="preserve"> if the domestic violence does make a parent uncomfortable or afraid, provisions are used to make the process of trying to reach an agreement feel safer (having a support person present, having a mediator or a trusted third person help with discussions, not meeting in-person, meeting in different rooms, or talking about an agreement through email, text or telephone);</w:t>
-            </w:r>
-          </w:p>
-          <w:p>
-            <w:pPr>
-              <w:pStyle w:val="ListParagraph"/>
-              <w:numPr>
-                <w:ilvl w:val="0"/>
-                <w:numId w:val="39"/>
-              </w:numPr>
-              <w:spacing w:before="0"/>
-              <w:ind w:left="420"/>
-            </w:pPr>
-            <w:r>
-              <w:t xml:space="preserve"> one parent’s main goal is to finish the case and be done in a safe manner so they are willing to give up some things in the agreement that they may be entitled to under the law.</w:t>
-            </w:r>
-          </w:p>
-          <w:p>
-            <w:pPr>
-              <w:pStyle w:val="Body"/>
-            </w:pPr>
-            <w:r>
-              <w:t>You can decide if you are comfortable trying to reach an agreement with the other parent based on the facts and circumstances of your case. As explained below, if you want to try to reach an agreement about the Parenting Plan, your options may be limited if there has been domestic violence.</w:t>
-            </w:r>
-          </w:p>
-          <w:p>
-            <w:pPr>
-              <w:pStyle w:val="Heading3"/>
-              <w:outlineLvl w:val="2"/>
-            </w:pPr>
-            <w:r>
-              <w:lastRenderedPageBreak/>
-              <w:t>Your Parenting Plan agreement may be limited if there is domestic violence</w:t>
-            </w:r>
-            <w:r>
-              <w:rPr>
-                <w:color w:val="FFC000"/>
-              </w:rPr>
-              <w:t>{% else %}</w:t>
-            </w:r>
-            <w:r>
-              <w:t>How domestic violence affects a {{ case_type }} case</w:t>
-            </w:r>
-            <w:r>
-              <w:rPr>
-                <w:color w:val="FFC000"/>
-              </w:rPr>
-              <w:t>{% endif %}</w:t>
-            </w:r>
-          </w:p>
-          <w:p>
-            <w:pPr>
-              <w:pStyle w:val="ListParagraph"/>
-              <w:numPr>
-                <w:ilvl w:val="0"/>
-                <w:numId w:val="40"/>
-              </w:numPr>
-              <w:spacing w:after="0"/>
-              <w:ind w:left="420"/>
-            </w:pPr>
-            <w:r>
-              <w:t>The law presumes that a parent with a "history of domestic violence" not get custody or unsupervised visitation unless he or she meets certain requirements. These may include completing a batterer’s intervention or substance abuse treatment program.</w:t>
-            </w:r>
-          </w:p>
-          <w:p>
-            <w:pPr>
-              <w:pStyle w:val="ListParagraph"/>
-              <w:numPr>
-                <w:ilvl w:val="0"/>
-                <w:numId w:val="41"/>
-              </w:numPr>
-              <w:spacing w:before="0"/>
-              <w:ind w:left="420"/>
-            </w:pPr>
-            <w:r>
-              <w:t>A "history of domestic violence" is defined by the law as either one incident of domestic violence that caused serious physical injury, or more than one incident. The parent's domestic violence behavior needs to fit under one of the domestic violence crimes in the law. There does not have to be a protective order or criminal case for the court to find a parent has a history of domestic violence. The court can find domestic violence based on one parent's testimony.</w:t>
-            </w:r>
-          </w:p>
-          <w:p>
-            <w:pPr>
-              <w:pStyle w:val="Heading2"/>
-              <w:outlineLvl w:val="1"/>
-            </w:pPr>
-            <w:r>
-              <w:rPr>
-                <w:color w:val="FFC000"/>
-              </w:rPr>
-              <w:t>{% if (response_to_complaint in('agree', 'some') or (response_to_complaint == 'none' and agreement_documents</w:t>
-            </w:r>
-            <w:r>
-              <w:rPr>
-                <w:color w:val="92D050"/>
-              </w:rPr>
-              <w:t>)</w:t>
-            </w:r>
-            <w:r>
-              <w:rPr>
-                <w:color w:val="FFC000"/>
-              </w:rPr>
-              <w:t>) or type_of_response.all_false() %}</w:t>
-            </w:r>
-            <w:r>
-              <w:t>Considerations if you and {{ other_party_in_case }} do not agree</w:t>
-            </w:r>
-            <w:r>
-              <w:rPr>
-                <w:color w:val="FFC000"/>
-              </w:rPr>
-              <w:t>{% else %}</w:t>
-            </w:r>
-            <w:r>
-              <w:t>Contact between parent &amp; children</w:t>
-            </w:r>
-            <w:r>
-              <w:rPr>
-                <w:color w:val="FFC000"/>
-              </w:rPr>
-              <w:t>{% endif %}</w:t>
-            </w:r>
-          </w:p>
-          <w:p>
-            <w:pPr>
-              <w:pStyle w:val="Body"/>
-            </w:pPr>
-            <w:r>
-              <w:t xml:space="preserve">If you think the other parent should not have any contact with your children, you will need to convince the judge that it is in the children’s best interest. </w:t>
-            </w:r>
-          </w:p>
-          <w:p>
-            <w:pPr>
-              <w:pStyle w:val="Body"/>
-            </w:pPr>
-            <w:r>
-              <w:t>Generally, it is unusual for a judge in a divorce or custody case to decide that a parent cannot see his or her children. There is research that shows it is important for children to have a relationship with both parents if it can happen in a safe manner.</w:t>
-            </w:r>
-          </w:p>
-          <w:p>
-            <w:pPr>
-              <w:pStyle w:val="Body"/>
-            </w:pPr>
-            <w:r>
-              <w:t xml:space="preserve">If the judge finds the domestic violence presumption applies, the judge will usually permit supervised contact between the parent and the children while the parent is completing a batterer’s intervention or substance abuse treatment program. After the parent finishes the program and any other requirements the judge ordered, the judge may </w:t>
-            </w:r>
-            <w:r>
-              <w:lastRenderedPageBreak/>
-              <w:t>lift the supervision restriction and allow a different parenting schedule.</w:t>
-            </w:r>
-            <w:r>
-              <w:rPr>
-                <w:color w:val="FFC000"/>
-              </w:rPr>
-              <w:t xml:space="preserve"> {% if response_to_complaint == 'none' and not agreement_documents %}</w:t>
-            </w:r>
-          </w:p>
-          <w:p>
-            <w:pPr>
-              <w:pStyle w:val="Heading3"/>
-              <w:outlineLvl w:val="2"/>
-            </w:pPr>
-            <w:r>
-              <w:t>Tell the judge your concerns</w:t>
-            </w:r>
-            <w:r>
-              <w:rPr>
-                <w:color w:val="FFC000"/>
-              </w:rPr>
-              <w:t>{% endif %}</w:t>
-            </w:r>
-          </w:p>
-          <w:p>
-            <w:pPr>
-              <w:pStyle w:val="Body"/>
-            </w:pPr>
-            <w:r>
-              <w:t>The judge will only know about your domestic violence concerns if you state them in the documents you file and when you talk in court. If you have concerns for the children’s safety when in the care of the other parent, or for yourself when interacting with the other parent, describe them to the judge. If the judge is going to allow the other parent to have parenting time (visitation) with the children, you can suggest ways to address your concerns. Some options include:</w:t>
-            </w:r>
-          </w:p>
-          <w:p>
-            <w:pPr>
-              <w:pStyle w:val="ListParagraph"/>
-              <w:numPr>
-                <w:ilvl w:val="0"/>
-                <w:numId w:val="42"/>
-              </w:numPr>
-              <w:spacing w:after="0"/>
-              <w:ind w:left="420"/>
-            </w:pPr>
-            <w:r>
-              <w:t xml:space="preserve"> no drugs or alcohol prior to or during the visits,</w:t>
-            </w:r>
-          </w:p>
-          <w:p>
-            <w:pPr>
-              <w:pStyle w:val="ListParagraph"/>
-              <w:numPr>
-                <w:ilvl w:val="0"/>
-                <w:numId w:val="43"/>
-              </w:numPr>
-              <w:spacing w:before="0" w:after="0"/>
-              <w:ind w:left="420"/>
-            </w:pPr>
-            <w:r>
-              <w:t xml:space="preserve"> drug or alcohol testing and/or treatment,</w:t>
-            </w:r>
-          </w:p>
-          <w:p>
-            <w:pPr>
-              <w:pStyle w:val="ListParagraph"/>
-              <w:numPr>
-                <w:ilvl w:val="0"/>
-                <w:numId w:val="44"/>
-              </w:numPr>
-              <w:spacing w:before="0" w:after="0"/>
-              <w:ind w:left="420"/>
-            </w:pPr>
-            <w:r>
-              <w:t xml:space="preserve"> no overnight visitation,</w:t>
-            </w:r>
-          </w:p>
-          <w:p>
-            <w:pPr>
-              <w:pStyle w:val="ListParagraph"/>
-              <w:numPr>
-                <w:ilvl w:val="0"/>
-                <w:numId w:val="45"/>
-              </w:numPr>
-              <w:spacing w:before="0" w:after="0"/>
-              <w:ind w:left="420"/>
-            </w:pPr>
-            <w:r>
-              <w:t xml:space="preserve"> no excessive discipline or spanking,</w:t>
-            </w:r>
-          </w:p>
-          <w:p>
-            <w:pPr>
-              <w:pStyle w:val="ListParagraph"/>
-              <w:numPr>
-                <w:ilvl w:val="0"/>
-                <w:numId w:val="46"/>
-              </w:numPr>
-              <w:spacing w:before="0" w:after="0"/>
-              <w:ind w:left="420"/>
-            </w:pPr>
-            <w:r>
-              <w:t xml:space="preserve"> no emotional abuse such as cursing at or name calling,</w:t>
-            </w:r>
-          </w:p>
-          <w:p>
-            <w:pPr>
-              <w:pStyle w:val="ListParagraph"/>
-              <w:numPr>
-                <w:ilvl w:val="0"/>
-                <w:numId w:val="47"/>
-              </w:numPr>
-              <w:spacing w:before="0" w:after="0"/>
-              <w:ind w:left="420"/>
-            </w:pPr>
-            <w:r>
-              <w:t xml:space="preserve"> no saying anything bad about you to or in front the children or letting anyone else do it,</w:t>
-            </w:r>
-          </w:p>
-          <w:p>
-            <w:pPr>
-              <w:pStyle w:val="ListParagraph"/>
-              <w:numPr>
-                <w:ilvl w:val="0"/>
-                <w:numId w:val="48"/>
-              </w:numPr>
-              <w:spacing w:before="0" w:after="0"/>
-              <w:ind w:left="420"/>
-            </w:pPr>
-            <w:r>
-              <w:t xml:space="preserve"> no inappropriate exposure to adult activities such as pornography,</w:t>
-            </w:r>
-          </w:p>
-          <w:p>
-            <w:pPr>
-              <w:pStyle w:val="ListParagraph"/>
-              <w:numPr>
-                <w:ilvl w:val="0"/>
-                <w:numId w:val="49"/>
-              </w:numPr>
-              <w:spacing w:before="0" w:after="0"/>
-              <w:ind w:left="420"/>
-            </w:pPr>
-            <w:r>
-              <w:t xml:space="preserve"> exchanges only at public or specified places,</w:t>
-            </w:r>
-          </w:p>
-          <w:p>
-            <w:pPr>
-              <w:pStyle w:val="ListParagraph"/>
-              <w:numPr>
-                <w:ilvl w:val="0"/>
-                <w:numId w:val="50"/>
-              </w:numPr>
-              <w:spacing w:before="0" w:after="0"/>
-              <w:ind w:left="420"/>
-            </w:pPr>
-            <w:r>
-              <w:t xml:space="preserve"> supervised exchanges by a willing and available third party who you trust,</w:t>
-            </w:r>
-          </w:p>
-          <w:p>
-            <w:pPr>
-              <w:pStyle w:val="ListParagraph"/>
-              <w:numPr>
-                <w:ilvl w:val="0"/>
-                <w:numId w:val="51"/>
-              </w:numPr>
-              <w:spacing w:before="0" w:after="0"/>
-              <w:ind w:left="420"/>
-            </w:pPr>
-            <w:r>
-              <w:t xml:space="preserve"> parenting time only occur in a public or specified place,</w:t>
-            </w:r>
-          </w:p>
-          <w:p>
-            <w:pPr>
-              <w:pStyle w:val="ListParagraph"/>
-              <w:numPr>
-                <w:ilvl w:val="0"/>
-                <w:numId w:val="52"/>
-              </w:numPr>
-              <w:spacing w:before="0" w:after="0"/>
-              <w:ind w:left="420"/>
-            </w:pPr>
-            <w:r>
-              <w:t xml:space="preserve"> supervised parenting time with a willing and available third party who you trust, or</w:t>
-            </w:r>
-          </w:p>
-          <w:p>
-            <w:pPr>
-              <w:pStyle w:val="ListParagraph"/>
-              <w:numPr>
-                <w:ilvl w:val="0"/>
-                <w:numId w:val="53"/>
-              </w:numPr>
-              <w:spacing w:before="0"/>
-              <w:ind w:left="420"/>
-            </w:pPr>
-            <w:r>
-              <w:t xml:space="preserve"> no contact between the children and specific individuals you are concerned about.</w:t>
-            </w:r>
-            <w:r>
-              <w:rPr>
-                <w:color w:val="FFC000"/>
-              </w:rPr>
-              <w:t xml:space="preserve"> {% if response_to_complaint == 'none' and not agreement_documents %}</w:t>
-            </w:r>
-          </w:p>
-          <w:p>
-            <w:pPr>
-              <w:pStyle w:val="Body"/>
-            </w:pPr>
-            <w:r>
-              <w:t xml:space="preserve">If you think you or your children's health, safety, or liberty would be harmed by providing the information on the </w:t>
-            </w:r>
-            <w:r>
-              <w:rPr>
-                <w:b/>
-              </w:rPr>
-              <w:t>Child Custody Jurisdiction Affidavit</w:t>
-            </w:r>
-            <w:r>
-              <w:t xml:space="preserve">, </w:t>
-            </w:r>
-            <w:hyperlink r:id="rId240">
+              <w:t xml:space="preserve"> file</w:t>
+            </w:r>
+            <w:r>
+              <w:br/>
+              <w:t>courts.alaska.gov/shc/family/docs/shc-180.doc</w:t>
+            </w:r>
+            <w:r>
+              <w:br/>
+              <w:t xml:space="preserve">as a </w:t>
+            </w:r>
+            <w:hyperlink r:id="rId227">
               <w:r>
                 <w:rPr>
                   <w:rStyle w:val="Hyperlink"/>
                 </w:rPr>
-                <w:t>DR-150</w:t>
+                <w:t>PDF</w:t>
               </w:r>
             </w:hyperlink>
             <w:r>
-              <w:t xml:space="preserve"> to the other parent:</w:t>
+              <w:br/>
+              <w:t>courts.alaska.gov/shc/family/docs/shc-180n.pdf</w:t>
+            </w:r>
+          </w:p>
+          <w:p>
+            <w:pPr>
+              <w:pStyle w:val="Heading3"/>
+              <w:outlineLvl w:val="2"/>
+            </w:pPr>
+            <w:r>
+              <w:t xml:space="preserve">Watch a Video </w:t>
             </w:r>
           </w:p>
           <w:p>
@@ -24693,193 +23628,158 @@
               <w:pStyle w:val="ListParagraph"/>
               <w:numPr>
                 <w:ilvl w:val="0"/>
-                <w:numId w:val="54"/>
+                <w:numId w:val="1"/>
               </w:numPr>
               <w:spacing w:after="0"/>
-              <w:ind w:left="420"/>
-            </w:pPr>
-            <w:r>
-              <w:t xml:space="preserve"> Do not give the other parent a copy of the completed </w:t>
-            </w:r>
-            <w:r>
-              <w:rPr>
-                <w:b/>
-              </w:rPr>
-              <w:t>Child Custody Jurisdiction Affidavit</w:t>
-            </w:r>
-            <w:r>
-              <w:t xml:space="preserve"> after you file it with the court, and</w:t>
-            </w:r>
-          </w:p>
-          <w:p>
-            <w:pPr>
-              <w:pStyle w:val="ListParagraph"/>
-              <w:numPr>
-                <w:ilvl w:val="0"/>
-                <w:numId w:val="55"/>
-              </w:numPr>
-              <w:spacing w:before="0"/>
-              <w:ind w:left="420"/>
-            </w:pPr>
-            <w:r>
-              <w:t xml:space="preserve">File </w:t>
-            </w:r>
-            <w:r>
-              <w:rPr>
-                <w:b/>
-              </w:rPr>
-              <w:t>Direction to Seal Child Custody Jurisdiction Affidavit</w:t>
-            </w:r>
-            <w:r>
-              <w:t xml:space="preserve">, </w:t>
-            </w:r>
-            <w:hyperlink r:id="rId241">
+              <w:ind w:left="405"/>
+            </w:pPr>
+            <w:hyperlink r:id="rId228">
               <w:r>
                 <w:rPr>
                   <w:rStyle w:val="Hyperlink"/>
                 </w:rPr>
-                <w:t>DR-151</w:t>
+                <w:t>Introduction to Divorce and Custody Cases in Alaska</w:t>
               </w:r>
             </w:hyperlink>
             <w:r>
-              <w:t>.</w:t>
-            </w:r>
-            <w:r>
-              <w:rPr>
-                <w:color w:val="FFC000"/>
-              </w:rPr>
-              <w:t>{% endif %}</w:t>
-            </w:r>
-            <w:r>
-              <w:t>.</w:t>
-            </w:r>
-            <w:r>
-              <w:rPr>
-                <w:color w:val="FF0000"/>
-              </w:rPr>
-              <w:t>{% endif %}</w:t>
-            </w:r>
-          </w:p>
-          <w:p>
-            <w:pPr>
-              <w:pStyle w:val="Heading3"/>
-              <w:outlineLvl w:val="2"/>
-            </w:pPr>
-            <w:r>
-              <w:t>Links in this step</w:t>
-            </w:r>
-          </w:p>
-          <w:p>
-            <w:pPr>
-              <w:pStyle w:val="Body"/>
-            </w:pPr>
-            <w:r>
-              <w:rPr>
-                <w:b/>
-              </w:rPr>
-              <w:t>Domestic violence program</w:t>
-            </w:r>
-            <w:r>
               <w:br/>
-            </w:r>
-            <w:r>
-              <w:lastRenderedPageBreak/>
-              <w:t>andvsa.org/communitys-programs</w:t>
-            </w:r>
-          </w:p>
-          <w:p>
-            <w:pPr>
-              <w:pStyle w:val="Body"/>
-            </w:pPr>
-            <w:r>
-              <w:t>legal assistance through your local domestic violence program</w:t>
-            </w:r>
-            <w:r>
-              <w:br/>
-              <w:t>andvsa.org/for-survivors/</w:t>
-            </w:r>
-          </w:p>
-          <w:p>
-            <w:pPr>
-              <w:pStyle w:val="Body"/>
-              <w:rPr>
-                <w:b/>
-              </w:rPr>
-            </w:pPr>
-            <w:r>
-              <w:rPr>
-                <w:b/>
-              </w:rPr>
-              <w:t>Alaska Legal Services</w:t>
-            </w:r>
-            <w:r>
-              <w:br/>
-              <w:t>alsc-law.org/apply-for-services</w:t>
-            </w:r>
-          </w:p>
-          <w:p>
-            <w:pPr>
-              <w:pStyle w:val="Body"/>
-            </w:pPr>
-            <w:r>
-              <w:rPr>
-                <w:bCs/>
-                <w:color w:val="FFC000"/>
-              </w:rPr>
-              <w:t>{% if response_to_complaint == 'none' and not agreement_documents %}</w:t>
-            </w:r>
-            <w:r>
-              <w:rPr>
-                <w:b/>
-              </w:rPr>
-              <w:t>Child Custody Jurisdiction Affidavit</w:t>
-            </w:r>
-            <w:r>
-              <w:t xml:space="preserve">, </w:t>
-            </w:r>
-            <w:hyperlink r:id="rId242">
+              <w:t>youtu.be/z2d2CLllPUU?si=r-f9LKnxV9FfS3Sm</w:t>
+            </w:r>
+          </w:p>
+          <w:p>
+            <w:pPr>
+              <w:pStyle w:val="ListParagraph"/>
+              <w:numPr>
+                <w:ilvl w:val="0"/>
+                <w:numId w:val="1"/>
+              </w:numPr>
+              <w:spacing w:before="0" w:after="0"/>
+              <w:ind w:left="405"/>
+            </w:pPr>
+            <w:hyperlink r:id="rId229">
               <w:r>
                 <w:rPr>
                   <w:rStyle w:val="Hyperlink"/>
                 </w:rPr>
-                <w:t>DR-150</w:t>
+                <w:t>Overview and Timeline of the Case</w:t>
               </w:r>
             </w:hyperlink>
             <w:r>
               <w:br/>
-              <w:t>public.courts.alaska.gov/web/forms/docs/dr-150.pdf</w:t>
-            </w:r>
-          </w:p>
-          <w:p>
-            <w:pPr>
-              <w:pStyle w:val="Body"/>
-            </w:pPr>
-            <w:r>
-              <w:rPr>
-                <w:b/>
-              </w:rPr>
-              <w:t>Direction to Seal Child Custody Jurisdiction Affidavit</w:t>
-            </w:r>
-            <w:r>
-              <w:t xml:space="preserve">, </w:t>
-            </w:r>
-            <w:hyperlink r:id="rId243">
+              <w:t>youtu.be/EzSV4Caz6Co?si=h0tWLjcwF608hjRt</w:t>
+            </w:r>
+          </w:p>
+          <w:p>
+            <w:pPr>
+              <w:pStyle w:val="ListParagraph"/>
+              <w:numPr>
+                <w:ilvl w:val="0"/>
+                <w:numId w:val="1"/>
+              </w:numPr>
+              <w:spacing w:before="0" w:after="0"/>
+              <w:ind w:left="405"/>
+            </w:pPr>
+            <w:r>
+              <w:t xml:space="preserve">Find other Alaska Videos: </w:t>
+            </w:r>
+            <w:hyperlink r:id="rId230">
               <w:r>
                 <w:rPr>
                   <w:rStyle w:val="Hyperlink"/>
                 </w:rPr>
-                <w:t>DR-151</w:t>
+                <w:t>English</w:t>
               </w:r>
             </w:hyperlink>
             <w:r>
+              <w:t xml:space="preserve"> | </w:t>
+            </w:r>
+            <w:hyperlink r:id="rId231">
+              <w:r>
+                <w:rPr>
+                  <w:rStyle w:val="Hyperlink"/>
+                </w:rPr>
+                <w:t>Spanish</w:t>
+              </w:r>
+            </w:hyperlink>
+            <w:r>
+              <w:t xml:space="preserve"> | </w:t>
+            </w:r>
+            <w:hyperlink r:id="rId232">
+              <w:r>
+                <w:rPr>
+                  <w:rStyle w:val="Hyperlink"/>
+                </w:rPr>
+                <w:t>Tagalog</w:t>
+              </w:r>
+            </w:hyperlink>
+            <w:r>
               <w:br/>
-              <w:t>public.courts.alaska.gov/web/forms/docs/dr-151.pdf</w:t>
-            </w:r>
-            <w:r>
-              <w:rPr>
-                <w:color w:val="FFC000"/>
-              </w:rPr>
-              <w:t>{% endif %}</w:t>
+            </w:r>
+            <w:hyperlink r:id="rId233">
+              <w:r>
+                <w:rPr>
+                  <w:rStyle w:val="Hyperlink"/>
+                </w:rPr>
+                <w:t>English</w:t>
+              </w:r>
+            </w:hyperlink>
+            <w:r>
+              <w:t>: aklawselfhelp.org</w:t>
+            </w:r>
+            <w:r>
+              <w:br/>
+            </w:r>
+            <w:hyperlink r:id="rId234">
+              <w:r>
+                <w:rPr>
+                  <w:rStyle w:val="Hyperlink"/>
+                </w:rPr>
+                <w:t>Spanish</w:t>
+              </w:r>
+            </w:hyperlink>
+            <w:r>
+              <w:t>:aklawselfhelp.org/resources/4b145751b31d22d28010f9e03c6e9580.html</w:t>
+            </w:r>
+            <w:r>
+              <w:br/>
+            </w:r>
+            <w:hyperlink r:id="rId235">
+              <w:r>
+                <w:rPr>
+                  <w:rStyle w:val="Hyperlink"/>
+                </w:rPr>
+                <w:t>Tagalog</w:t>
+              </w:r>
+            </w:hyperlink>
+            <w:r>
+              <w:br/>
+              <w:t>aklawselfhelp.org/resources/63a0e14b62dbdfd5895a75a2400fd693.html</w:t>
+            </w:r>
+          </w:p>
+          <w:p>
+            <w:pPr>
+              <w:pStyle w:val="Body"/>
+            </w:pPr>
+            <w:r>
+              <w:t xml:space="preserve">Find </w:t>
+            </w:r>
+            <w:hyperlink r:id="rId236">
+              <w:r>
+                <w:rPr>
+                  <w:rStyle w:val="Hyperlink"/>
+                </w:rPr>
+                <w:t>Alaska Family Law Hearing &amp; Trial Preparation Videos</w:t>
+              </w:r>
+              <w:r>
+                <w:rPr>
+                  <w:rStyle w:val="Hyperlink"/>
+                </w:rPr>
+                <w:br/>
+                <w:t>yout</w:t>
+              </w:r>
+            </w:hyperlink>
+            <w:r>
+              <w:t>ube.com/playlist?list=PL82589B66ED712B4B</w:t>
             </w:r>
           </w:p>
         </w:tc>
@@ -24901,14 +23801,8 @@
           <w:p>
             <w:pPr>
               <w:pStyle w:val="Body"/>
-              <w:rPr>
-                <w:shd w:val="clear" w:color="auto" w:fill="FFFFFF"/>
-              </w:rPr>
-            </w:pPr>
-            <w:r>
-              <w:rPr>
-                <w:shd w:val="clear" w:color="auto" w:fill="FFFFFF"/>
-              </w:rPr>
+            </w:pPr>
+            <w:r>
               <w:lastRenderedPageBreak/>
               <w:t>{%tr endif %}</w:t>
             </w:r>
@@ -24930,10 +23824,7 @@
           </w:tcPr>
           <w:p>
             <w:pPr>
-              <w:widowControl w:val="0"/>
-              <w:rPr>
-                <w:rFonts w:eastAsia="Calibri"/>
-              </w:rPr>
+              <w:pStyle w:val="Body"/>
             </w:pPr>
           </w:p>
         </w:tc>
@@ -24963,7 +23854,7 @@
               <w:rPr>
                 <w:shd w:val="clear" w:color="auto" w:fill="FFFFFF"/>
               </w:rPr>
-              <w:t>{%tr if paternity %}</w:t>
+              <w:t>{%tr if domestic_violence %}</w:t>
             </w:r>
           </w:p>
         </w:tc>
@@ -24988,6 +23879,13 @@
                 <w:rFonts w:eastAsia="Calibri"/>
               </w:rPr>
             </w:pPr>
+            <w:r>
+              <w:rPr>
+                <w:rFonts w:eastAsia="Calibri"/>
+                <w:color w:val="00B050"/>
+              </w:rPr>
+              <w:t>answer_domestic_violence_step in aka2jtemplates.yml</w:t>
+            </w:r>
           </w:p>
         </w:tc>
       </w:tr>
@@ -25010,6 +23908,7 @@
               <w:pStyle w:val="Heading2"/>
               <w:outlineLvl w:val="1"/>
               <w:rPr>
+                <w:color w:val="FF0000"/>
                 <w:shd w:val="clear" w:color="auto" w:fill="FFFFFF"/>
               </w:rPr>
             </w:pPr>
@@ -25042,7 +23941,7 @@
                 <w:noProof/>
                 <w:shd w:val="clear" w:color="auto" w:fill="FFFFFF"/>
               </w:rPr>
-              <w:t>24</w:t>
+              <w:t>23</w:t>
             </w:r>
             <w:r>
               <w:rPr>
@@ -25051,7 +23950,144 @@
               <w:fldChar w:fldCharType="end"/>
             </w:r>
             <w:r>
-              <w:t xml:space="preserve"> Learn about paternity</w:t>
+              <w:rPr>
+                <w:shd w:val="clear" w:color="auto" w:fill="FFFFFF"/>
+              </w:rPr>
+              <w:t>:</w:t>
+            </w:r>
+            <w:r>
+              <w:t xml:space="preserve"> </w:t>
+            </w:r>
+            <w:r>
+              <w:rPr>
+                <w:color w:val="FF0000"/>
+                <w:shd w:val="clear" w:color="auto" w:fill="FFFFFF"/>
+              </w:rPr>
+              <w:t>{%</w:t>
+            </w:r>
+            <w:r>
+              <w:rPr>
+                <w:color w:val="FF0000"/>
+                <w:shd w:val="clear" w:color="auto" w:fill="FFFFFF"/>
+              </w:rPr>
+              <w:t xml:space="preserve"> if type_of_response.any_true()</w:t>
+            </w:r>
+            <w:r>
+              <w:rPr>
+                <w:color w:val="FF0000"/>
+                <w:shd w:val="clear" w:color="auto" w:fill="FFFFFF"/>
+              </w:rPr>
+              <w:t>%}</w:t>
+            </w:r>
+            <w:r>
+              <w:rPr>
+                <w:color w:val="ED7D31" w:themeColor="accent2"/>
+                <w:shd w:val="clear" w:color="auto" w:fill="FFFFFF"/>
+              </w:rPr>
+              <w:t>{</w:t>
+            </w:r>
+            <w:r>
+              <w:rPr>
+                <w:color w:val="ED7D31" w:themeColor="accent2"/>
+                <w:shd w:val="clear" w:color="auto" w:fill="FFFFFF"/>
+              </w:rPr>
+              <w:lastRenderedPageBreak/>
+              <w:t xml:space="preserve">% if ((user_need == 'answer custody' and type_of_response['ak custody case']) or (user_need == 'answer divorce' and type_of_response['ak divorce case']) or (type_of_response['case in 2 states'] and </w:t>
+            </w:r>
+            <w:r>
+              <w:rPr>
+                <w:color w:val="ED7D31" w:themeColor="accent2"/>
+                <w:shd w:val="clear" w:color="auto" w:fill="FFFFFF"/>
+              </w:rPr>
+              <w:t>stage_of_other_case</w:t>
+            </w:r>
+            <w:r>
+              <w:rPr>
+                <w:color w:val="ED7D31" w:themeColor="accent2"/>
+                <w:shd w:val="clear" w:color="auto" w:fill="FFFFFF"/>
+              </w:rPr>
+              <w:t xml:space="preserve"> == 'ended with no order')) and (response_to_complaint in('agree', 'some') or (response_to_complaint == 'none' and want_help_to_agree))%}</w:t>
+            </w:r>
+            <w:r>
+              <w:rPr>
+                <w:shd w:val="clear" w:color="auto" w:fill="FFFFFF"/>
+              </w:rPr>
+              <w:t xml:space="preserve">Abuse </w:t>
+            </w:r>
+            <w:r>
+              <w:rPr>
+                <w:shd w:val="clear" w:color="auto" w:fill="FFFFFF"/>
+              </w:rPr>
+              <w:lastRenderedPageBreak/>
+              <w:t>or domestic violence resources and reaching an agreement</w:t>
+            </w:r>
+            <w:r>
+              <w:rPr>
+                <w:color w:val="ED7D31" w:themeColor="accent2"/>
+                <w:shd w:val="clear" w:color="auto" w:fill="FFFFFF"/>
+              </w:rPr>
+              <w:t>{% else %}</w:t>
+            </w:r>
+            <w:r>
+              <w:rPr>
+                <w:shd w:val="clear" w:color="auto" w:fill="FFFFFF"/>
+              </w:rPr>
+              <w:t>Abuse or domestic violence and parenting</w:t>
+            </w:r>
+            <w:r>
+              <w:rPr>
+                <w:color w:val="ED7D31" w:themeColor="accent2"/>
+                <w:shd w:val="clear" w:color="auto" w:fill="FFFFFF"/>
+              </w:rPr>
+              <w:t>{% endif %}</w:t>
+            </w:r>
+            <w:r>
+              <w:rPr>
+                <w:color w:val="FF0000"/>
+                <w:shd w:val="clear" w:color="auto" w:fill="FFFFFF"/>
+              </w:rPr>
+              <w:t>{</w:t>
+            </w:r>
+            <w:r>
+              <w:rPr>
+                <w:color w:val="FF0000"/>
+                <w:shd w:val="clear" w:color="auto" w:fill="FFFFFF"/>
+              </w:rPr>
+              <w:t>% else</w:t>
+            </w:r>
+            <w:r>
+              <w:rPr>
+                <w:color w:val="FF0000"/>
+                <w:shd w:val="clear" w:color="auto" w:fill="FFFFFF"/>
+              </w:rPr>
+              <w:t xml:space="preserve"> %}</w:t>
+            </w:r>
+            <w:r>
+              <w:rPr>
+                <w:shd w:val="clear" w:color="auto" w:fill="FFFFFF"/>
+              </w:rPr>
+              <w:t>Abuse or domestic violence resources and reaching an agreement</w:t>
+            </w:r>
+            <w:r>
+              <w:rPr>
+                <w:color w:val="FF0000"/>
+                <w:shd w:val="clear" w:color="auto" w:fill="FFFFFF"/>
+              </w:rPr>
+              <w:t>{</w:t>
+            </w:r>
+            <w:r>
+              <w:rPr>
+                <w:color w:val="FF0000"/>
+                <w:shd w:val="clear" w:color="auto" w:fill="FFFFFF"/>
+              </w:rPr>
+              <w:t>% endif</w:t>
+            </w:r>
+            <w:r>
+              <w:rPr>
+                <w:color w:val="FF0000"/>
+                <w:shd w:val="clear" w:color="auto" w:fill="FFFFFF"/>
+              </w:rPr>
+              <w:t xml:space="preserve"> %}</w:t>
             </w:r>
           </w:p>
         </w:tc>
@@ -25076,31 +24112,226 @@
               <w:outlineLvl w:val="2"/>
             </w:pPr>
             <w:r>
-              <w:t>General paternity information</w:t>
-            </w:r>
-          </w:p>
-          <w:p>
-            <w:pPr>
-              <w:pStyle w:val="Body"/>
-            </w:pPr>
-            <w:r>
-              <w:t xml:space="preserve">Establishing paternity means legally determining the biological father of a child, and can make a big difference in a child's health, financial outlook and sense of identity in knowing who both parents are. </w:t>
-            </w:r>
-          </w:p>
-          <w:p>
-            <w:pPr>
-              <w:pStyle w:val="Body"/>
-            </w:pPr>
-            <w:r>
-              <w:t xml:space="preserve">Once established, the father's name can be placed on the child's birth certificate and he has legal and financial responsibility for the child. </w:t>
-            </w:r>
-          </w:p>
-          <w:p>
-            <w:pPr>
-              <w:pStyle w:val="Body"/>
-            </w:pPr>
-            <w:r>
-              <w:t>Disestablishing paternity is legally un-naming a man as the child's biological father.</w:t>
+              <w:lastRenderedPageBreak/>
+              <w:t>If you are in immediate danger, call 911</w:t>
+            </w:r>
+          </w:p>
+          <w:p>
+            <w:pPr>
+              <w:pStyle w:val="Body"/>
+            </w:pPr>
+            <w:r>
+              <w:rPr>
+                <w:color w:val="FF0000"/>
+                <w:shd w:val="clear" w:color="auto" w:fill="FFFFFF"/>
+              </w:rPr>
+              <w:t>{% if user_need == 'custody' %}</w:t>
+            </w:r>
+            <w:r>
+              <w:t xml:space="preserve">People who have experienced domestic violence can be at greater risk when they </w:t>
+            </w:r>
+            <w:commentRangeStart w:id="20"/>
+            <w:r>
+              <w:t>start a court case</w:t>
+            </w:r>
+            <w:commentRangeEnd w:id="20"/>
+            <w:r>
+              <w:commentReference w:id="20"/>
+            </w:r>
+            <w:r>
+              <w:t>.</w:t>
+            </w:r>
+            <w:r>
+              <w:rPr>
+                <w:color w:val="FF0000"/>
+                <w:shd w:val="clear" w:color="auto" w:fill="FFFFFF"/>
+              </w:rPr>
+              <w:t>{% elif user_need == 'divorce' %}</w:t>
+            </w:r>
+            <w:r>
+              <w:t xml:space="preserve">People who have experienced </w:t>
+            </w:r>
+            <w:r>
+              <w:lastRenderedPageBreak/>
+              <w:t>domestic violence can be at greater risk when they separate from their spouse or start a court case to end their marriage.</w:t>
+            </w:r>
+            <w:r>
+              <w:rPr>
+                <w:color w:val="FF0000"/>
+                <w:shd w:val="clear" w:color="auto" w:fill="FFFFFF"/>
+              </w:rPr>
+              <w:t>{% elif user_need in('answer custody', 'answer divorce') %}</w:t>
+            </w:r>
+            <w:r>
+              <w:t xml:space="preserve"> People who have experienced domestic violence can be at greater risk during a court case.</w:t>
+            </w:r>
+            <w:r>
+              <w:rPr>
+                <w:color w:val="FF0000"/>
+                <w:shd w:val="clear" w:color="auto" w:fill="FFFFFF"/>
+              </w:rPr>
+              <w:t>{% endif %}</w:t>
+            </w:r>
+            <w:r>
+              <w:t xml:space="preserve"> During this time, safety is very important. The dynamics in a relationship with domestic violence may also cause people to feel pressured to agree to something they do not want. If this is your situation, these resources may help:</w:t>
+            </w:r>
+          </w:p>
+          <w:p>
+            <w:pPr>
+              <w:pStyle w:val="ListParagraph"/>
+              <w:numPr>
+                <w:ilvl w:val="0"/>
+                <w:numId w:val="34"/>
+              </w:numPr>
+              <w:spacing w:after="0"/>
+              <w:ind w:left="420"/>
+            </w:pPr>
+            <w:r>
+              <w:t xml:space="preserve"> Find a </w:t>
+            </w:r>
+            <w:hyperlink r:id="rId237">
+              <w:r>
+                <w:rPr>
+                  <w:rStyle w:val="Hyperlink"/>
+                </w:rPr>
+                <w:t>domestic violence program</w:t>
+              </w:r>
+            </w:hyperlink>
+            <w:r>
+              <w:t xml:space="preserve"> in your area to learn about the services they offer (counseling, financial assistance, housing and safe shelter, resources for children, and help with court).</w:t>
+            </w:r>
+          </w:p>
+          <w:p>
+            <w:pPr>
+              <w:pStyle w:val="ListParagraph"/>
+              <w:numPr>
+                <w:ilvl w:val="0"/>
+                <w:numId w:val="35"/>
+              </w:numPr>
+              <w:spacing w:before="0" w:after="0"/>
+              <w:ind w:left="420"/>
+            </w:pPr>
+            <w:r>
+              <w:t xml:space="preserve"> Ask the court for a protective order. You can get information about asking for a protective order by answering more questions. If you want to save this Action Plan, be sure to download, save, or print it. then return to the Guided Assist page and use the Guided Assist search box to find "Protective Orders."</w:t>
+            </w:r>
+          </w:p>
+          <w:p>
+            <w:pPr>
+              <w:pStyle w:val="ListParagraph"/>
+              <w:numPr>
+                <w:ilvl w:val="0"/>
+                <w:numId w:val="36"/>
+              </w:numPr>
+              <w:spacing w:before="0"/>
+              <w:ind w:left="420"/>
+            </w:pPr>
+            <w:r>
+              <w:t xml:space="preserve"> See if you qualify for </w:t>
+            </w:r>
+            <w:hyperlink r:id="rId238">
+              <w:r>
+                <w:rPr>
+                  <w:rStyle w:val="Hyperlink"/>
+                </w:rPr>
+                <w:t>legal assistance through your local domestic violence program</w:t>
+              </w:r>
+            </w:hyperlink>
+            <w:r>
+              <w:t xml:space="preserve"> or </w:t>
+            </w:r>
+            <w:hyperlink r:id="rId239">
+              <w:r>
+                <w:rPr>
+                  <w:rStyle w:val="Hyperlink"/>
+                </w:rPr>
+                <w:t>Alaska Legal Services Corporation</w:t>
+              </w:r>
+            </w:hyperlink>
+            <w:r>
+              <w:t>.</w:t>
+            </w:r>
+          </w:p>
+          <w:p>
+            <w:pPr>
+              <w:pStyle w:val="Body"/>
+            </w:pPr>
+            <w:r>
+              <w:t>{% if user_need == 'answer custody' or (user_need == 'answer divorce' and minor_children) %}</w:t>
+            </w:r>
+            <w:r>
+              <w:rPr>
+                <w:color w:val="FFC000"/>
+              </w:rPr>
+              <w:t xml:space="preserve">{% if (type_of_response.any_true() and </w:t>
+            </w:r>
+            <w:r>
+              <w:rPr>
+                <w:color w:val="00B050"/>
+              </w:rPr>
+              <w:t>response_to_complaint in('agree', 'some')</w:t>
+            </w:r>
+            <w:r>
+              <w:rPr>
+                <w:color w:val="FFC000"/>
+              </w:rPr>
+              <w:t>)or type_of_response.all_false() %}</w:t>
+            </w:r>
+            <w:r>
+              <w:t>However, some parents in a relationship with domestic violence are comfortable reaching an agreement about a parenting plan for a variety of reasons. Sometimes:</w:t>
+            </w:r>
+          </w:p>
+          <w:p>
+            <w:pPr>
+              <w:pStyle w:val="ListParagraph"/>
+              <w:numPr>
+                <w:ilvl w:val="0"/>
+                <w:numId w:val="37"/>
+              </w:numPr>
+              <w:spacing w:after="0"/>
+              <w:ind w:left="420"/>
+            </w:pPr>
+            <w:r>
+              <w:t xml:space="preserve"> the domestic violence does not make either parent uncomfortable or afraid to ask for what they want in their Parenting Plan;</w:t>
+            </w:r>
+          </w:p>
+          <w:p>
+            <w:pPr>
+              <w:pStyle w:val="ListParagraph"/>
+              <w:numPr>
+                <w:ilvl w:val="0"/>
+                <w:numId w:val="38"/>
+              </w:numPr>
+              <w:spacing w:before="0" w:after="0"/>
+              <w:ind w:left="420"/>
+            </w:pPr>
+            <w:r>
+              <w:t xml:space="preserve"> if the domestic violence does make a parent uncomfortable or afraid, provisions are used to make the process of trying to reach an agreement feel safer (having a support person present, having a mediator or a trusted third person help with discussions, not meeting in-person, meeting in different rooms, or talking about an agreement through email, text or telephone);</w:t>
+            </w:r>
+          </w:p>
+          <w:p>
+            <w:pPr>
+              <w:pStyle w:val="ListParagraph"/>
+              <w:numPr>
+                <w:ilvl w:val="0"/>
+                <w:numId w:val="39"/>
+              </w:numPr>
+              <w:spacing w:before="0"/>
+              <w:ind w:left="420"/>
+            </w:pPr>
+            <w:r>
+              <w:t xml:space="preserve"> one parent’s main goal is to finish the case and be done in a safe manner so they are willing to give up some things in the agreement that they may be entitled to under the law.</w:t>
+            </w:r>
+          </w:p>
+          <w:p>
+            <w:pPr>
+              <w:pStyle w:val="Body"/>
+            </w:pPr>
+            <w:r>
+              <w:t xml:space="preserve">You can decide if you are comfortable trying to reach an agreement with the other parent based on the facts and circumstances of your </w:t>
+            </w:r>
+            <w:r>
+              <w:lastRenderedPageBreak/>
+              <w:t>case. As explained below, if you want to try to reach an agreement about the Parenting Plan, your options may be limited if there has been domestic violence.</w:t>
             </w:r>
           </w:p>
           <w:p>
@@ -25109,6 +24340,778 @@
               <w:outlineLvl w:val="2"/>
             </w:pPr>
             <w:r>
+              <w:t>Your Parenting Plan agreement may be limited if there is domestic violence</w:t>
+            </w:r>
+            <w:r>
+              <w:rPr>
+                <w:color w:val="FFC000"/>
+              </w:rPr>
+              <w:t>{% else %}</w:t>
+            </w:r>
+            <w:r>
+              <w:t>How domestic violence affects a {{ case_type }} case</w:t>
+            </w:r>
+            <w:r>
+              <w:rPr>
+                <w:color w:val="FFC000"/>
+              </w:rPr>
+              <w:t>{% endif %}</w:t>
+            </w:r>
+          </w:p>
+          <w:p>
+            <w:pPr>
+              <w:pStyle w:val="ListParagraph"/>
+              <w:numPr>
+                <w:ilvl w:val="0"/>
+                <w:numId w:val="40"/>
+              </w:numPr>
+              <w:spacing w:after="0"/>
+              <w:ind w:left="420"/>
+            </w:pPr>
+            <w:r>
+              <w:t>The law presumes that a parent with a "history of domestic violence" not get custody or unsupervised visitation unless he or she meets certain requirements. These may include completing a batterer’s intervention or substance abuse treatment program.</w:t>
+            </w:r>
+          </w:p>
+          <w:p>
+            <w:pPr>
+              <w:pStyle w:val="ListParagraph"/>
+              <w:numPr>
+                <w:ilvl w:val="0"/>
+                <w:numId w:val="41"/>
+              </w:numPr>
+              <w:spacing w:before="0"/>
+              <w:ind w:left="420"/>
+            </w:pPr>
+            <w:r>
+              <w:t>A "history of domestic violence" is defined by the law as either one incident of domestic violence that caused serious physical injury, or more than one incident. The parent's domestic violence behavior needs to fit under one of the domestic violence crimes in the law. There does not have to be a protective order or criminal case for the court to find a parent has a history of domestic violence. The court can find domestic violence based on one parent's testimony.</w:t>
+            </w:r>
+          </w:p>
+          <w:p>
+            <w:pPr>
+              <w:pStyle w:val="Heading2"/>
+              <w:outlineLvl w:val="1"/>
+            </w:pPr>
+            <w:r>
+              <w:rPr>
+                <w:color w:val="FFC000"/>
+              </w:rPr>
+              <w:t>{% if (response_to_complaint in('agree', 'some') or (response_to_complaint == 'none' and agreement_documents</w:t>
+            </w:r>
+            <w:r>
+              <w:rPr>
+                <w:color w:val="92D050"/>
+              </w:rPr>
+              <w:t>)</w:t>
+            </w:r>
+            <w:r>
+              <w:rPr>
+                <w:color w:val="FFC000"/>
+              </w:rPr>
+              <w:t>) or type_of_response.all_false() %}</w:t>
+            </w:r>
+            <w:r>
+              <w:t>Considerations if you and {{ other_party_in_case }} do not agree</w:t>
+            </w:r>
+            <w:r>
+              <w:rPr>
+                <w:color w:val="FFC000"/>
+              </w:rPr>
+              <w:t>{% else %}</w:t>
+            </w:r>
+            <w:r>
+              <w:t>Contact between parent &amp; children</w:t>
+            </w:r>
+            <w:r>
+              <w:rPr>
+                <w:color w:val="FFC000"/>
+              </w:rPr>
+              <w:t>{% endif %}</w:t>
+            </w:r>
+          </w:p>
+          <w:p>
+            <w:pPr>
+              <w:pStyle w:val="Body"/>
+            </w:pPr>
+            <w:r>
+              <w:t xml:space="preserve">If you think the other parent should not have any contact with your children, you will need to convince the judge that it is in the children’s best interest. </w:t>
+            </w:r>
+          </w:p>
+          <w:p>
+            <w:pPr>
+              <w:pStyle w:val="Body"/>
+            </w:pPr>
+            <w:r>
+              <w:t>Generally, it is unusual for a judge in a divorce or custody case to decide that a parent cannot see his or her children. There is research that shows it is important for children to have a relationship with both parents if it can happen in a safe manner.</w:t>
+            </w:r>
+          </w:p>
+          <w:p>
+            <w:pPr>
+              <w:pStyle w:val="Body"/>
+            </w:pPr>
+            <w:r>
+              <w:t xml:space="preserve">If the judge finds the domestic violence presumption applies, the judge </w:t>
+            </w:r>
+            <w:r>
+              <w:lastRenderedPageBreak/>
+              <w:t>will usually permit supervised contact between the parent and the children while the parent is completing a batterer’s intervention or substance abuse treatment program. After the parent finishes the program and any other requirements the judge ordered, the judge may lift the supervision restriction and allow a different parenting schedule.</w:t>
+            </w:r>
+            <w:r>
+              <w:rPr>
+                <w:color w:val="FFC000"/>
+              </w:rPr>
+              <w:t xml:space="preserve"> {% if response_to_complaint == 'none' and not agreement_documents %}</w:t>
+            </w:r>
+          </w:p>
+          <w:p>
+            <w:pPr>
+              <w:pStyle w:val="Heading3"/>
+              <w:outlineLvl w:val="2"/>
+            </w:pPr>
+            <w:r>
+              <w:t>Tell the judge your concerns</w:t>
+            </w:r>
+            <w:r>
+              <w:rPr>
+                <w:color w:val="FFC000"/>
+              </w:rPr>
+              <w:t>{% endif %}</w:t>
+            </w:r>
+          </w:p>
+          <w:p>
+            <w:pPr>
+              <w:pStyle w:val="Body"/>
+            </w:pPr>
+            <w:r>
+              <w:t>The judge will only know about your domestic violence concerns if you state them in the documents you file and when you talk in court. If you have concerns for the children’s safety when in the care of the other parent, or for yourself when interacting with the other parent, describe them to the judge. If the judge is going to allow the other parent to have parenting time (visitation) with the children, you can suggest ways to address your concerns. Some options include:</w:t>
+            </w:r>
+          </w:p>
+          <w:p>
+            <w:pPr>
+              <w:pStyle w:val="ListParagraph"/>
+              <w:numPr>
+                <w:ilvl w:val="0"/>
+                <w:numId w:val="42"/>
+              </w:numPr>
+              <w:spacing w:after="0"/>
+              <w:ind w:left="420"/>
+            </w:pPr>
+            <w:r>
+              <w:t xml:space="preserve"> no drugs or alcohol prior to or during the visits,</w:t>
+            </w:r>
+          </w:p>
+          <w:p>
+            <w:pPr>
+              <w:pStyle w:val="ListParagraph"/>
+              <w:numPr>
+                <w:ilvl w:val="0"/>
+                <w:numId w:val="43"/>
+              </w:numPr>
+              <w:spacing w:before="0" w:after="0"/>
+              <w:ind w:left="420"/>
+            </w:pPr>
+            <w:r>
+              <w:t xml:space="preserve"> drug or alcohol testing and/or treatment,</w:t>
+            </w:r>
+          </w:p>
+          <w:p>
+            <w:pPr>
+              <w:pStyle w:val="ListParagraph"/>
+              <w:numPr>
+                <w:ilvl w:val="0"/>
+                <w:numId w:val="44"/>
+              </w:numPr>
+              <w:spacing w:before="0" w:after="0"/>
+              <w:ind w:left="420"/>
+            </w:pPr>
+            <w:r>
+              <w:t xml:space="preserve"> no overnight visitation,</w:t>
+            </w:r>
+          </w:p>
+          <w:p>
+            <w:pPr>
+              <w:pStyle w:val="ListParagraph"/>
+              <w:numPr>
+                <w:ilvl w:val="0"/>
+                <w:numId w:val="45"/>
+              </w:numPr>
+              <w:spacing w:before="0" w:after="0"/>
+              <w:ind w:left="420"/>
+            </w:pPr>
+            <w:r>
+              <w:t xml:space="preserve"> no excessive discipline or spanking,</w:t>
+            </w:r>
+          </w:p>
+          <w:p>
+            <w:pPr>
+              <w:pStyle w:val="ListParagraph"/>
+              <w:numPr>
+                <w:ilvl w:val="0"/>
+                <w:numId w:val="46"/>
+              </w:numPr>
+              <w:spacing w:before="0" w:after="0"/>
+              <w:ind w:left="420"/>
+            </w:pPr>
+            <w:r>
+              <w:t xml:space="preserve"> no emotional abuse such as cursing at or name calling,</w:t>
+            </w:r>
+          </w:p>
+          <w:p>
+            <w:pPr>
+              <w:pStyle w:val="ListParagraph"/>
+              <w:numPr>
+                <w:ilvl w:val="0"/>
+                <w:numId w:val="47"/>
+              </w:numPr>
+              <w:spacing w:before="0" w:after="0"/>
+              <w:ind w:left="420"/>
+            </w:pPr>
+            <w:r>
+              <w:t xml:space="preserve"> no saying anything bad about you to or in front the children or letting anyone else do it,</w:t>
+            </w:r>
+          </w:p>
+          <w:p>
+            <w:pPr>
+              <w:pStyle w:val="ListParagraph"/>
+              <w:numPr>
+                <w:ilvl w:val="0"/>
+                <w:numId w:val="48"/>
+              </w:numPr>
+              <w:spacing w:before="0" w:after="0"/>
+              <w:ind w:left="420"/>
+            </w:pPr>
+            <w:r>
+              <w:t xml:space="preserve"> no inappropriate exposure to adult activities such as pornography,</w:t>
+            </w:r>
+          </w:p>
+          <w:p>
+            <w:pPr>
+              <w:pStyle w:val="ListParagraph"/>
+              <w:numPr>
+                <w:ilvl w:val="0"/>
+                <w:numId w:val="49"/>
+              </w:numPr>
+              <w:spacing w:before="0" w:after="0"/>
+              <w:ind w:left="420"/>
+            </w:pPr>
+            <w:r>
+              <w:t xml:space="preserve"> exchanges only at public or specified places,</w:t>
+            </w:r>
+          </w:p>
+          <w:p>
+            <w:pPr>
+              <w:pStyle w:val="ListParagraph"/>
+              <w:numPr>
+                <w:ilvl w:val="0"/>
+                <w:numId w:val="50"/>
+              </w:numPr>
+              <w:spacing w:before="0" w:after="0"/>
+              <w:ind w:left="420"/>
+            </w:pPr>
+            <w:r>
+              <w:t xml:space="preserve"> supervised exchanges by a willing and available third party who you trust,</w:t>
+            </w:r>
+          </w:p>
+          <w:p>
+            <w:pPr>
+              <w:pStyle w:val="ListParagraph"/>
+              <w:numPr>
+                <w:ilvl w:val="0"/>
+                <w:numId w:val="51"/>
+              </w:numPr>
+              <w:spacing w:before="0" w:after="0"/>
+              <w:ind w:left="420"/>
+            </w:pPr>
+            <w:r>
+              <w:t xml:space="preserve"> parenting time only occur in a public or specified place,</w:t>
+            </w:r>
+          </w:p>
+          <w:p>
+            <w:pPr>
+              <w:pStyle w:val="ListParagraph"/>
+              <w:numPr>
+                <w:ilvl w:val="0"/>
+                <w:numId w:val="52"/>
+              </w:numPr>
+              <w:spacing w:before="0" w:after="0"/>
+              <w:ind w:left="420"/>
+            </w:pPr>
+            <w:r>
+              <w:t xml:space="preserve"> supervised parenting time with a willing and available third party who you trust, or</w:t>
+            </w:r>
+          </w:p>
+          <w:p>
+            <w:pPr>
+              <w:pStyle w:val="ListParagraph"/>
+              <w:numPr>
+                <w:ilvl w:val="0"/>
+                <w:numId w:val="53"/>
+              </w:numPr>
+              <w:spacing w:before="0"/>
+              <w:ind w:left="420"/>
+            </w:pPr>
+            <w:r>
+              <w:t xml:space="preserve"> no contact between the children and specific individuals you are concerned about.</w:t>
+            </w:r>
+            <w:r>
+              <w:rPr>
+                <w:color w:val="FFC000"/>
+              </w:rPr>
+              <w:t xml:space="preserve"> {% if response_to_complaint == 'none' and not agreement_documents %}</w:t>
+            </w:r>
+          </w:p>
+          <w:p>
+            <w:pPr>
+              <w:pStyle w:val="Body"/>
+            </w:pPr>
+            <w:r>
+              <w:t xml:space="preserve">If you think you or your children's health, safety, or liberty would be harmed by providing the information on the </w:t>
+            </w:r>
+            <w:r>
+              <w:rPr>
+                <w:b/>
+              </w:rPr>
+              <w:t>Child Custody Jurisdiction Affidavit</w:t>
+            </w:r>
+            <w:r>
+              <w:t xml:space="preserve">, </w:t>
+            </w:r>
+            <w:hyperlink r:id="rId240">
+              <w:r>
+                <w:rPr>
+                  <w:rStyle w:val="Hyperlink"/>
+                </w:rPr>
+                <w:t>DR-150</w:t>
+              </w:r>
+            </w:hyperlink>
+            <w:r>
+              <w:t xml:space="preserve"> to the other parent:</w:t>
+            </w:r>
+          </w:p>
+          <w:p>
+            <w:pPr>
+              <w:pStyle w:val="ListParagraph"/>
+              <w:numPr>
+                <w:ilvl w:val="0"/>
+                <w:numId w:val="54"/>
+              </w:numPr>
+              <w:spacing w:after="0"/>
+              <w:ind w:left="420"/>
+            </w:pPr>
+            <w:r>
+              <w:t xml:space="preserve"> Do not give the other parent a copy of the completed </w:t>
+            </w:r>
+            <w:r>
+              <w:rPr>
+                <w:b/>
+              </w:rPr>
+              <w:t>Child Custody Jurisdiction Affidavit</w:t>
+            </w:r>
+            <w:r>
+              <w:t xml:space="preserve"> after you file it with the court, and</w:t>
+            </w:r>
+          </w:p>
+          <w:p>
+            <w:pPr>
+              <w:pStyle w:val="ListParagraph"/>
+              <w:numPr>
+                <w:ilvl w:val="0"/>
+                <w:numId w:val="55"/>
+              </w:numPr>
+              <w:spacing w:before="0"/>
+              <w:ind w:left="420"/>
+            </w:pPr>
+            <w:r>
+              <w:t xml:space="preserve">File </w:t>
+            </w:r>
+            <w:r>
+              <w:rPr>
+                <w:b/>
+              </w:rPr>
+              <w:t>Direction to Seal Child Custody Jurisdiction Affidavit</w:t>
+            </w:r>
+            <w:r>
+              <w:t xml:space="preserve">, </w:t>
+            </w:r>
+            <w:hyperlink r:id="rId241">
+              <w:r>
+                <w:rPr>
+                  <w:rStyle w:val="Hyperlink"/>
+                </w:rPr>
+                <w:t>DR-</w:t>
+              </w:r>
+              <w:r>
+                <w:rPr>
+                  <w:rStyle w:val="Hyperlink"/>
+                </w:rPr>
+                <w:lastRenderedPageBreak/>
+                <w:t>151</w:t>
+              </w:r>
+            </w:hyperlink>
+            <w:r>
+              <w:t>.</w:t>
+            </w:r>
+            <w:r>
+              <w:rPr>
+                <w:color w:val="FFC000"/>
+              </w:rPr>
+              <w:t>{% endif %}</w:t>
+            </w:r>
+            <w:r>
+              <w:t>.</w:t>
+            </w:r>
+            <w:r>
+              <w:rPr>
+                <w:color w:val="FF0000"/>
+              </w:rPr>
+              <w:t>{% endif %}</w:t>
+            </w:r>
+          </w:p>
+          <w:p>
+            <w:pPr>
+              <w:pStyle w:val="Heading3"/>
+              <w:outlineLvl w:val="2"/>
+            </w:pPr>
+            <w:r>
+              <w:t>Links in this step</w:t>
+            </w:r>
+          </w:p>
+          <w:p>
+            <w:pPr>
+              <w:pStyle w:val="Body"/>
+            </w:pPr>
+            <w:r>
+              <w:rPr>
+                <w:b/>
+              </w:rPr>
+              <w:t>Domestic violence program</w:t>
+            </w:r>
+            <w:r>
+              <w:br/>
+              <w:t>andvsa.org/communitys-programs</w:t>
+            </w:r>
+          </w:p>
+          <w:p>
+            <w:pPr>
+              <w:pStyle w:val="Body"/>
+            </w:pPr>
+            <w:r>
+              <w:t>legal assistance through your local domestic violence program</w:t>
+            </w:r>
+            <w:r>
+              <w:br/>
+              <w:t>andvsa.org/for-survivors/</w:t>
+            </w:r>
+          </w:p>
+          <w:p>
+            <w:pPr>
+              <w:pStyle w:val="Body"/>
+              <w:rPr>
+                <w:b/>
+              </w:rPr>
+            </w:pPr>
+            <w:r>
+              <w:rPr>
+                <w:b/>
+              </w:rPr>
+              <w:t>Alaska Legal Services</w:t>
+            </w:r>
+            <w:r>
+              <w:br/>
+              <w:t>alsc-law.org/apply-for-services</w:t>
+            </w:r>
+          </w:p>
+          <w:p>
+            <w:pPr>
+              <w:pStyle w:val="Body"/>
+            </w:pPr>
+            <w:r>
+              <w:rPr>
+                <w:bCs/>
+                <w:color w:val="FFC000"/>
+              </w:rPr>
+              <w:t>{% if response_to_complaint == 'none' and not agreement_documents %}</w:t>
+            </w:r>
+            <w:r>
+              <w:rPr>
+                <w:b/>
+              </w:rPr>
+              <w:t>Child Custody Jurisdiction Affidavit</w:t>
+            </w:r>
+            <w:r>
+              <w:t xml:space="preserve">, </w:t>
+            </w:r>
+            <w:hyperlink r:id="rId242">
+              <w:r>
+                <w:rPr>
+                  <w:rStyle w:val="Hyperlink"/>
+                </w:rPr>
+                <w:t>DR-150</w:t>
+              </w:r>
+            </w:hyperlink>
+            <w:r>
+              <w:br/>
+              <w:t>public.courts.alaska.gov/web/forms/docs/dr-150.pdf</w:t>
+            </w:r>
+          </w:p>
+          <w:p>
+            <w:pPr>
+              <w:pStyle w:val="Body"/>
+            </w:pPr>
+            <w:r>
+              <w:rPr>
+                <w:b/>
+              </w:rPr>
+              <w:t>Direction to Seal Child Custody Jurisdiction Affidavit</w:t>
+            </w:r>
+            <w:r>
+              <w:t xml:space="preserve">, </w:t>
+            </w:r>
+            <w:hyperlink r:id="rId243">
+              <w:r>
+                <w:rPr>
+                  <w:rStyle w:val="Hyperlink"/>
+                </w:rPr>
+                <w:t>DR-151</w:t>
+              </w:r>
+            </w:hyperlink>
+            <w:r>
+              <w:br/>
+              <w:t>public.courts.alaska.gov/web/forms/docs/dr-151.pdf</w:t>
+            </w:r>
+            <w:r>
+              <w:rPr>
+                <w:color w:val="FFC000"/>
+              </w:rPr>
+              <w:t>{% endif %}</w:t>
+            </w:r>
+          </w:p>
+        </w:tc>
+      </w:tr>
+      <w:tr>
+        <w:trPr>
+          <w:jc w:val="center"/>
+        </w:trPr>
+        <w:tc>
+          <w:tcPr>
+            <w:tcW w:w="2901" w:type="dxa"/>
+            <w:tcBorders>
+              <w:top w:val="nil"/>
+              <w:left w:val="nil"/>
+              <w:bottom w:val="nil"/>
+              <w:right w:val="nil"/>
+            </w:tcBorders>
+          </w:tcPr>
+          <w:p>
+            <w:pPr>
+              <w:pStyle w:val="Body"/>
+              <w:rPr>
+                <w:shd w:val="clear" w:color="auto" w:fill="FFFFFF"/>
+              </w:rPr>
+            </w:pPr>
+            <w:r>
+              <w:rPr>
+                <w:shd w:val="clear" w:color="auto" w:fill="FFFFFF"/>
+              </w:rPr>
+              <w:lastRenderedPageBreak/>
+              <w:t>{%tr endif %}</w:t>
+            </w:r>
+          </w:p>
+        </w:tc>
+        <w:tc>
+          <w:tcPr>
+            <w:tcW w:w="7597" w:type="dxa"/>
+            <w:tcBorders>
+              <w:top w:val="nil"/>
+              <w:left w:val="nil"/>
+              <w:bottom w:val="nil"/>
+              <w:right w:val="nil"/>
+            </w:tcBorders>
+            <w:tcMar>
+              <w:top w:w="432" w:type="dxa"/>
+              <w:bottom w:w="360" w:type="dxa"/>
+            </w:tcMar>
+          </w:tcPr>
+          <w:p>
+            <w:pPr>
+              <w:widowControl w:val="0"/>
+              <w:rPr>
+                <w:rFonts w:eastAsia="Calibri"/>
+              </w:rPr>
+            </w:pPr>
+          </w:p>
+        </w:tc>
+      </w:tr>
+      <w:tr>
+        <w:trPr>
+          <w:jc w:val="center"/>
+        </w:trPr>
+        <w:tc>
+          <w:tcPr>
+            <w:tcW w:w="2901" w:type="dxa"/>
+            <w:tcBorders>
+              <w:top w:val="nil"/>
+              <w:left w:val="nil"/>
+              <w:bottom w:val="nil"/>
+              <w:right w:val="nil"/>
+            </w:tcBorders>
+          </w:tcPr>
+          <w:p>
+            <w:pPr>
+              <w:pStyle w:val="Body"/>
+              <w:rPr>
+                <w:shd w:val="clear" w:color="auto" w:fill="FFFFFF"/>
+              </w:rPr>
+            </w:pPr>
+            <w:r>
+              <w:rPr>
+                <w:shd w:val="clear" w:color="auto" w:fill="FFFFFF"/>
+              </w:rPr>
+              <w:t>{%tr if paternity %}</w:t>
+            </w:r>
+          </w:p>
+        </w:tc>
+        <w:tc>
+          <w:tcPr>
+            <w:tcW w:w="7597" w:type="dxa"/>
+            <w:tcBorders>
+              <w:top w:val="nil"/>
+              <w:left w:val="nil"/>
+              <w:bottom w:val="nil"/>
+              <w:right w:val="nil"/>
+            </w:tcBorders>
+            <w:tcMar>
+              <w:top w:w="432" w:type="dxa"/>
+              <w:bottom w:w="360" w:type="dxa"/>
+            </w:tcMar>
+          </w:tcPr>
+          <w:p>
+            <w:pPr>
+              <w:widowControl w:val="0"/>
+              <w:rPr>
+                <w:rFonts w:eastAsia="Calibri"/>
+              </w:rPr>
+            </w:pPr>
+          </w:p>
+        </w:tc>
+      </w:tr>
+      <w:tr>
+        <w:trPr>
+          <w:jc w:val="center"/>
+        </w:trPr>
+        <w:tc>
+          <w:tcPr>
+            <w:tcW w:w="2901" w:type="dxa"/>
+            <w:tcBorders>
+              <w:top w:val="nil"/>
+              <w:left w:val="nil"/>
+              <w:bottom w:val="nil"/>
+              <w:right w:val="nil"/>
+            </w:tcBorders>
+          </w:tcPr>
+          <w:p>
+            <w:pPr>
+              <w:pStyle w:val="Heading2"/>
+              <w:outlineLvl w:val="1"/>
+              <w:rPr>
+                <w:shd w:val="clear" w:color="auto" w:fill="FFFFFF"/>
+              </w:rPr>
+            </w:pPr>
+            <w:r>
+              <w:rPr>
+                <w:shd w:val="clear" w:color="auto" w:fill="FFFFFF"/>
+              </w:rPr>
+              <w:t xml:space="preserve">Step </w:t>
+            </w:r>
+            <w:r>
+              <w:rPr>
+                <w:shd w:val="clear" w:color="auto" w:fill="FFFFFF"/>
+              </w:rPr>
+              <w:fldChar w:fldCharType="begin"/>
+            </w:r>
+            <w:r>
+              <w:rPr>
+                <w:shd w:val="clear" w:color="auto" w:fill="FFFFFF"/>
+              </w:rPr>
+              <w:instrText xml:space="preserve"> SEQ stepList \* ARABIC </w:instrText>
+            </w:r>
+            <w:r>
+              <w:rPr>
+                <w:shd w:val="clear" w:color="auto" w:fill="FFFFFF"/>
+              </w:rPr>
+              <w:fldChar w:fldCharType="separate"/>
+            </w:r>
+            <w:r>
+              <w:rPr>
+                <w:noProof/>
+                <w:shd w:val="clear" w:color="auto" w:fill="FFFFFF"/>
+              </w:rPr>
+              <w:t>24</w:t>
+            </w:r>
+            <w:r>
+              <w:rPr>
+                <w:shd w:val="clear" w:color="auto" w:fill="FFFFFF"/>
+              </w:rPr>
+              <w:fldChar w:fldCharType="end"/>
+            </w:r>
+            <w:r>
+              <w:t xml:space="preserve"> Learn about paternity</w:t>
+            </w:r>
+          </w:p>
+        </w:tc>
+        <w:tc>
+          <w:tcPr>
+            <w:tcW w:w="7597" w:type="dxa"/>
+            <w:tcBorders>
+              <w:top w:val="nil"/>
+              <w:left w:val="nil"/>
+              <w:bottom w:val="nil"/>
+              <w:right w:val="nil"/>
+            </w:tcBorders>
+            <w:tcMar>
+              <w:top w:w="432" w:type="dxa"/>
+              <w:bottom w:w="360" w:type="dxa"/>
+            </w:tcMar>
+          </w:tcPr>
+          <w:p>
+            <w:pPr>
+              <w:pStyle w:val="Heading3"/>
+              <w:spacing w:before="120"/>
+              <w:outlineLvl w:val="2"/>
+            </w:pPr>
+            <w:r>
+              <w:t>General paternity information</w:t>
+            </w:r>
+          </w:p>
+          <w:p>
+            <w:pPr>
+              <w:pStyle w:val="Body"/>
+            </w:pPr>
+            <w:r>
+              <w:t xml:space="preserve">Establishing paternity means legally determining the biological father of a child, and can make a big difference in a child's health, financial outlook and sense of identity in knowing who both parents are. </w:t>
+            </w:r>
+          </w:p>
+          <w:p>
+            <w:pPr>
+              <w:pStyle w:val="Body"/>
+            </w:pPr>
+            <w:r>
+              <w:t xml:space="preserve">Once established, the father's name can be placed on the child's birth certificate and he has legal and financial responsibility for the child. </w:t>
+            </w:r>
+          </w:p>
+          <w:p>
+            <w:pPr>
+              <w:pStyle w:val="Body"/>
+            </w:pPr>
+            <w:r>
+              <w:t>Disestablishing paternity is legally un-naming a man as the child's biological father.</w:t>
+            </w:r>
+          </w:p>
+          <w:p>
+            <w:pPr>
+              <w:pStyle w:val="Heading3"/>
+              <w:outlineLvl w:val="2"/>
+            </w:pPr>
+            <w:r>
               <w:t>Establishing or disestablishing paternity in your custody case</w:t>
             </w:r>
           </w:p>
@@ -25129,7 +25132,14 @@
               <w:rPr>
                 <w:color w:val="9CC2E5" w:themeColor="accent5" w:themeTint="99"/>
               </w:rPr>
-              <w:t>{% endif %}{% if user_need == 'respond to custody case' %}</w:t>
+              <w:t xml:space="preserve">{% endif %}{% if user_need == 'respond to custody case' </w:t>
+            </w:r>
+            <w:r>
+              <w:rPr>
+                <w:color w:val="9CC2E5" w:themeColor="accent5" w:themeTint="99"/>
+              </w:rPr>
+              <w:lastRenderedPageBreak/>
+              <w:t>%}</w:t>
             </w:r>
             <w:r>
               <w:t>When you file your Answer, state that paternity is an issue in section 4 of the Counterclaims section of the Answer.</w:t>
@@ -25154,7 +25164,6 @@
               <w:ind w:left="405"/>
             </w:pPr>
             <w:r>
-              <w:lastRenderedPageBreak/>
               <w:t xml:space="preserve"> Each parent signs an affidavit </w:t>
             </w:r>
             <w:commentRangeStart w:id="21"/>
@@ -25379,6 +25388,9 @@
             </w:r>
             <w:r>
               <w:br/>
+            </w:r>
+            <w:r>
+              <w:lastRenderedPageBreak/>
               <w:t xml:space="preserve">as a </w:t>
             </w:r>
             <w:hyperlink r:id="rId249">
@@ -25406,9 +25418,6 @@
             </w:r>
             <w:r>
               <w:br/>
-            </w:r>
-            <w:r>
-              <w:lastRenderedPageBreak/>
               <w:t xml:space="preserve">as a </w:t>
             </w:r>
             <w:hyperlink r:id="rId250">
@@ -26047,27 +26056,14 @@
     <w:r>
       <w:t xml:space="preserve"> of </w:t>
     </w:r>
-    <w:r>
-      <w:fldChar w:fldCharType="begin"/>
-    </w:r>
-    <w:r>
-      <w:instrText xml:space="preserve"> NUMPAGES \* ARABIC </w:instrText>
-    </w:r>
-    <w:r>
-      <w:fldChar w:fldCharType="separate"/>
-    </w:r>
-    <w:r>
-      <w:rPr>
-        <w:noProof/>
-      </w:rPr>
-      <w:t>62</w:t>
-    </w:r>
-    <w:r>
-      <w:rPr>
-        <w:noProof/>
-      </w:rPr>
-      <w:fldChar w:fldCharType="end"/>
-    </w:r>
+    <w:fldSimple w:instr=" NUMPAGES \* ARABIC ">
+      <w:r>
+        <w:rPr>
+          <w:noProof/>
+        </w:rPr>
+        <w:t>62</w:t>
+      </w:r>
+    </w:fldSimple>
     <w:r>
       <w:t xml:space="preserve"> pages</w:t>
     </w:r>
@@ -26081,7 +26077,7 @@
       <w:t>January 1</w:t>
     </w:r>
     <w:r>
-      <w:t>5</w:t>
+      <w:t>6</w:t>
     </w:r>
     <w:r>
       <w:t>, 2025</w:t>
@@ -26116,21 +26112,11 @@
     <w:r>
       <w:t xml:space="preserve"> of </w:t>
     </w:r>
-    <w:r>
-      <w:fldChar w:fldCharType="begin"/>
-    </w:r>
-    <w:r>
-      <w:instrText xml:space="preserve"> NUMPAGES \* ARABIC </w:instrText>
-    </w:r>
-    <w:r>
-      <w:fldChar w:fldCharType="separate"/>
-    </w:r>
-    <w:r>
-      <w:t>57</w:t>
-    </w:r>
-    <w:r>
-      <w:fldChar w:fldCharType="end"/>
-    </w:r>
+    <w:fldSimple w:instr=" NUMPAGES \* ARABIC ">
+      <w:r>
+        <w:t>57</w:t>
+      </w:r>
+    </w:fldSimple>
     <w:r>
       <w:t xml:space="preserve"> pages</w:t>
     </w:r>

</xml_diff>

<commit_message>
fixing typo in coding and formatting html and docx default_options_step, a little more on dismiss_step
</commit_message>
<xml_diff>
--- a/docassemble/RespondingChildCustodyActionPlan/data/templates/responding_child_custody_action_plan.docx
+++ b/docassemble/RespondingChildCustodyActionPlan/data/templates/responding_child_custody_action_plan.docx
@@ -487,7 +487,7 @@
                 </mc:Choice>
                 <mc:Fallback>
                   <w:pict>
-                    <v:group w14:anchorId="20DCE4C8" id="Group 1" o:spid="_x0000_s1026" style="position:absolute;margin-left:0;margin-top:12.95pt;width:58.45pt;height:53.4pt;z-index:3;mso-wrap-distance-left:8.95pt;mso-wrap-distance-right:25.2pt" coordsize="7423,6782" o:gfxdata="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">
+                    <v:group w14:anchorId="253F72CC" id="Group 1" o:spid="_x0000_s1026" style="position:absolute;margin-left:0;margin-top:12.95pt;width:58.45pt;height:53.4pt;z-index:3;mso-wrap-distance-left:8.95pt;mso-wrap-distance-right:25.2pt" coordsize="7423,6782" o:gfxdata="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">
                       <v:group id="Group 2" o:spid="_x0000_s1027" style="position:absolute;width:5785;height:6782" coordsize="0,0" o:gfxdata="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">
                         <v:shape id="docshape2" o:spid="_x0000_s1028" style="position:absolute;width:578520;height:678240;visibility:visible;mso-wrap-style:square;v-text-anchor:top" coordsize="915,1071" o:gfxdata="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" path="m85,89l85,,914,r,985l824,985t,85l,1070,,92r573,l573,337r246,l824,1070xe" filled="f" strokecolor="#333" strokeweight=".43858mm">
                           <v:path arrowok="t" textboxrect="0,0,916,1072"/>
@@ -1669,6 +1669,9 @@
               <w:fldChar w:fldCharType="end"/>
             </w:r>
             <w:r>
+              <w:t>:</w:t>
+            </w:r>
+            <w:r>
               <w:t xml:space="preserve"> Options when {{ other_party_in_case }} asks for a default judgment.</w:t>
             </w:r>
             <w:r>
@@ -3301,7 +3304,13 @@
               <w:t>ell the court you think Alaska is the wrong state</w:t>
             </w:r>
             <w:r>
-              <w:t xml:space="preserve"> and ask the Alaska court to dismiss your Alaska case. .See Step 11 Fill out a Motion to Dismiss your Alaska case.</w:t>
+              <w:t xml:space="preserve"> and ask the Alaska court to dismiss your Alaska case. .See Step 11</w:t>
+            </w:r>
+            <w:r>
+              <w:t>:</w:t>
+            </w:r>
+            <w:r>
+              <w:t xml:space="preserve"> Fill out a Motion to Dismiss your Alaska case.</w:t>
             </w:r>
             <w:r>
               <w:rPr>
@@ -4654,7 +4663,13 @@
               <w:t xml:space="preserve">The </w:t>
             </w:r>
             <w:r>
-              <w:t xml:space="preserve">Court Guide: </w:t>
+              <w:t>Court Guide</w:t>
+            </w:r>
+            <w:r>
+              <w:t xml:space="preserve"> Action Plan</w:t>
+            </w:r>
+            <w:r>
+              <w:t xml:space="preserve">: </w:t>
             </w:r>
             <w:hyperlink r:id="rId27">
               <w:r>
@@ -4702,7 +4717,7 @@
             <w:pPr>
               <w:pStyle w:val="Body"/>
               <w:rPr>
-                <w:color w:val="EA9999"/>
+                <w:color w:val="FF0000"/>
               </w:rPr>
             </w:pPr>
             <w:r>
@@ -4754,37 +4769,86 @@
               <w:t>Entry of Default</w:t>
             </w:r>
             <w:r>
-              <w:t xml:space="preserve"> and accept your Answer even though it is late.</w:t>
-            </w:r>
-            <w:r>
-              <w:rPr>
-                <w:color w:val="EA9999"/>
-              </w:rPr>
-              <w:t xml:space="preserve"> {% endif %}</w:t>
-            </w:r>
-          </w:p>
-          <w:p>
-            <w:pPr>
-              <w:pStyle w:val="Body"/>
-            </w:pPr>
-            <w:r>
-              <w:rPr>
-                <w:color w:val="FF0000"/>
-              </w:rPr>
-              <w:t>{% endif %}{% if proper_service in('server to me', 'server to responsible person', 'mail') %}</w:t>
+              <w:t xml:space="preserve"> and accept your </w:t>
             </w:r>
             <w:r>
               <w:rPr>
                 <w:b/>
                 <w:bCs/>
               </w:rPr>
+              <w:t>Answer</w:t>
+            </w:r>
+            <w:r>
+              <w:t xml:space="preserve"> even though it is late.</w:t>
+            </w:r>
+            <w:r>
+              <w:rPr>
+                <w:color w:val="EA9999"/>
+              </w:rPr>
+              <w:t xml:space="preserve"> {% endif %}</w:t>
+            </w:r>
+            <w:r>
+              <w:rPr>
+                <w:color w:val="FF0000"/>
+              </w:rPr>
+              <w:t>{% endif %}</w:t>
+            </w:r>
+          </w:p>
+          <w:p>
+            <w:pPr>
+              <w:pStyle w:val="Body"/>
+              <w:rPr>
+                <w:b/>
+                <w:bCs/>
+              </w:rPr>
+            </w:pPr>
+            <w:r>
+              <w:rPr>
+                <w:color w:val="FF0000"/>
+              </w:rPr>
+              <w:t>{%</w:t>
+            </w:r>
+            <w:r>
+              <w:rPr>
+                <w:color w:val="FF0000"/>
+              </w:rPr>
+              <w:t>p</w:t>
+            </w:r>
+            <w:r>
+              <w:rPr>
+                <w:color w:val="FF0000"/>
+              </w:rPr>
+              <w:t xml:space="preserve"> if proper_service in('server to me', 'server to responsible person', 'mail') %}</w:t>
+            </w:r>
+            <w:r>
+              <w:rPr>
+                <w:b/>
+                <w:bCs/>
+              </w:rPr>
               <w:t>Tell the court your side of the story</w:t>
             </w:r>
+          </w:p>
+          <w:p>
+            <w:pPr>
+              <w:pStyle w:val="Body"/>
+            </w:pPr>
             <w:r>
               <w:rPr>
                 <w:color w:val="FF0000"/>
               </w:rPr>
-              <w:t>{% endif %}</w:t>
+              <w:t>{%</w:t>
+            </w:r>
+            <w:r>
+              <w:rPr>
+                <w:color w:val="FF0000"/>
+              </w:rPr>
+              <w:t>p</w:t>
+            </w:r>
+            <w:r>
+              <w:rPr>
+                <w:color w:val="FF0000"/>
+              </w:rPr>
+              <w:t xml:space="preserve"> endif %}</w:t>
             </w:r>
           </w:p>
           <w:p>
@@ -4864,13 +4928,19 @@
               <w:ind w:left="885"/>
             </w:pPr>
             <w:r>
+              <w:t>G</w:t>
+            </w:r>
+            <w:r>
+              <w:t>o back to the Court Guide</w:t>
+            </w:r>
+            <w:r>
+              <w:t xml:space="preserve"> Action Plan</w:t>
+            </w:r>
+            <w:r>
+              <w:t>:</w:t>
+            </w:r>
+            <w:r>
               <w:t xml:space="preserve"> </w:t>
-            </w:r>
-            <w:r>
-              <w:t>G</w:t>
-            </w:r>
-            <w:r>
-              <w:t xml:space="preserve">o back to the Court Guide </w:t>
             </w:r>
             <w:r>
               <w:rPr>
@@ -5015,6 +5085,7 @@
               <w:ind w:left="855"/>
             </w:pPr>
             <w:r>
+              <w:lastRenderedPageBreak/>
               <w:t>Title it "Motion and Affidavit to Accept Late Filed Answer,"</w:t>
             </w:r>
           </w:p>
@@ -5029,7 +5100,6 @@
               <w:ind w:left="855"/>
             </w:pPr>
             <w:r>
-              <w:lastRenderedPageBreak/>
               <w:t xml:space="preserve">Ask the court to accept your </w:t>
             </w:r>
             <w:r>
@@ -5225,6 +5295,9 @@
           <w:p>
             <w:pPr>
               <w:pStyle w:val="Body"/>
+              <w:rPr>
+                <w:color w:val="auto"/>
+              </w:rPr>
             </w:pPr>
             <w:r>
               <w:rPr>
@@ -5296,11 +5369,6 @@
               </w:rPr>
               <w:t xml:space="preserve"> %}</w:t>
             </w:r>
-          </w:p>
-          <w:p>
-            <w:pPr>
-              <w:pStyle w:val="Body"/>
-            </w:pPr>
             <w:r>
               <w:rPr>
                 <w:color w:val="8EAADB"/>
@@ -5309,64 +5377,110 @@
             </w:r>
             <w:r>
               <w:rPr>
+                <w:color w:val="8EAADB"/>
+              </w:rPr>
+              <w:t>%</w:t>
+            </w:r>
+            <w:r>
+              <w:rPr>
+                <w:color w:val="8EAADB"/>
+              </w:rPr>
+              <w:t>}</w:t>
+            </w:r>
+          </w:p>
+          <w:p>
+            <w:pPr>
+              <w:pStyle w:val="Body"/>
+              <w:rPr>
                 <w:color w:val="9900FF"/>
               </w:rPr>
-              <w:t>%</w:t>
-            </w:r>
+            </w:pPr>
             <w:r>
               <w:rPr>
                 <w:color w:val="9900FF"/>
               </w:rPr>
-              <w:t>}</w:t>
+              <w:t>{%</w:t>
             </w:r>
             <w:r>
               <w:rPr>
                 <w:color w:val="9900FF"/>
               </w:rPr>
-              <w:t>{% if proper_service in('server to me', 'server to responsible person', 'mail') %}</w:t>
-            </w:r>
-            <w:r>
+              <w:t>p</w:t>
+            </w:r>
+            <w:r>
+              <w:rPr>
+                <w:color w:val="9900FF"/>
+              </w:rPr>
+              <w:t xml:space="preserve"> if proper_service in('server to me', 'server to responsible person', 'mail') %}</w:t>
+            </w:r>
+          </w:p>
+          <w:p>
+            <w:pPr>
+              <w:pStyle w:val="Body"/>
               <w:rPr>
                 <w:b/>
                 <w:bCs/>
               </w:rPr>
-              <w:t>Go forward with the case without telling the court your side of the story</w:t>
-            </w:r>
-            <w:r>
-              <w:rPr>
-                <w:color w:val="9900FF"/>
-              </w:rPr>
-              <w:t>{% endif %}</w:t>
-            </w:r>
-          </w:p>
-          <w:p>
-            <w:pPr>
-              <w:pStyle w:val="Body"/>
-            </w:pPr>
-            <w:r>
-              <w:t>If you are okay with the judge deciding the case based on {{ other_party_in_case }}’s Complaint without hearing from you, you do not need to do anything.</w:t>
-            </w:r>
-          </w:p>
-          <w:p>
-            <w:pPr>
-              <w:pStyle w:val="Body"/>
-            </w:pPr>
-            <w:r>
-              <w:t>But once the judge decides, it is much harder to undo it.</w:t>
-            </w:r>
-          </w:p>
-          <w:p>
-            <w:pPr>
-              <w:pStyle w:val="Body"/>
-            </w:pPr>
-            <w:r>
-              <w:t xml:space="preserve">If you file an </w:t>
-            </w:r>
+            </w:pPr>
             <w:r>
               <w:rPr>
                 <w:b/>
                 <w:bCs/>
               </w:rPr>
+              <w:t>Go forward with the case without telling the court your side of the story</w:t>
+            </w:r>
+          </w:p>
+          <w:p>
+            <w:pPr>
+              <w:pStyle w:val="Body"/>
+            </w:pPr>
+            <w:r>
+              <w:rPr>
+                <w:color w:val="9900FF"/>
+              </w:rPr>
+              <w:t>{%</w:t>
+            </w:r>
+            <w:r>
+              <w:rPr>
+                <w:color w:val="9900FF"/>
+              </w:rPr>
+              <w:t>p</w:t>
+            </w:r>
+            <w:r>
+              <w:rPr>
+                <w:color w:val="9900FF"/>
+              </w:rPr>
+              <w:t xml:space="preserve"> endif %}</w:t>
+            </w:r>
+          </w:p>
+          <w:p>
+            <w:pPr>
+              <w:pStyle w:val="Body"/>
+            </w:pPr>
+            <w:r>
+              <w:t>If you are okay with the judge deciding the case based on {{ other_party_in_case }}’s Complaint without hearing from you, you do not need to do anything.</w:t>
+            </w:r>
+          </w:p>
+          <w:p>
+            <w:pPr>
+              <w:pStyle w:val="Body"/>
+            </w:pPr>
+            <w:r>
+              <w:t>But once the judge decides, it is much harder to undo it.</w:t>
+            </w:r>
+          </w:p>
+          <w:p>
+            <w:pPr>
+              <w:pStyle w:val="Body"/>
+            </w:pPr>
+            <w:r>
+              <w:t xml:space="preserve">If you file an </w:t>
+            </w:r>
+            <w:r>
+              <w:rPr>
+                <w:b/>
+                <w:bCs/>
+              </w:rPr>
               <w:t>Answer</w:t>
             </w:r>
             <w:r>
@@ -5388,6 +5502,7 @@
               <w:outlineLvl w:val="2"/>
             </w:pPr>
             <w:r>
+              <w:lastRenderedPageBreak/>
               <w:t>Links in this step</w:t>
             </w:r>
           </w:p>
@@ -5735,6 +5850,7 @@
               <w:rPr>
                 <w:color w:val="auto"/>
               </w:rPr>
+              <w:lastRenderedPageBreak/>
               <w:t>docassemble.akcourts.gov/start/FilingAMotion</w:t>
             </w:r>
             <w:r>
@@ -5781,9 +5897,6 @@
             </w:r>
             <w:r>
               <w:br/>
-            </w:r>
-            <w:r>
-              <w:lastRenderedPageBreak/>
               <w:t>courts.alaska.gov/shc/family/docs/shc-410.doc</w:t>
             </w:r>
             <w:r>
@@ -6108,7 +6221,11 @@
               <w:t>th</w:t>
             </w:r>
             <w:r>
-              <w:t xml:space="preserve"> day is a Saturday, and the court is open Monday, your motion is due Monday. If Monday is a holiday, your motion is due Tuesday.</w:t>
+              <w:t xml:space="preserve"> day is a </w:t>
+            </w:r>
+            <w:r>
+              <w:lastRenderedPageBreak/>
+              <w:t>Saturday, and the court is open Monday, your motion is due Monday. If Monday is a holiday, your motion is due Tuesday.</w:t>
             </w:r>
           </w:p>
           <w:p>
@@ -6125,7 +6242,6 @@
               <w:pStyle w:val="Body"/>
             </w:pPr>
             <w:r>
-              <w:lastRenderedPageBreak/>
               <w:t>The judge overlooked, misapplied or failed to consider a statute, decision or principle directly controlling. This means the judge made a mistake when they applied the law in your case.</w:t>
             </w:r>
           </w:p>
@@ -6295,6 +6411,7 @@
               <w:pStyle w:val="Body"/>
             </w:pPr>
             <w:r>
+              <w:lastRenderedPageBreak/>
               <w:t xml:space="preserve">The </w:t>
             </w:r>
             <w:r>
@@ -6321,7 +6438,6 @@
               <w:outlineLvl w:val="3"/>
             </w:pPr>
             <w:r>
-              <w:lastRenderedPageBreak/>
               <w:t>For example</w:t>
             </w:r>
           </w:p>
@@ -6722,6 +6838,7 @@
               <w:rPr>
                 <w:b/>
               </w:rPr>
+              <w:lastRenderedPageBreak/>
               <w:t>Proposed Order on Motion, SHC-1302</w:t>
             </w:r>
             <w:r>
@@ -6783,7 +6900,6 @@
               <w:rPr>
                 <w:b/>
               </w:rPr>
-              <w:lastRenderedPageBreak/>
               <w:t>Motion to Reconsider, SHC-1545</w:t>
             </w:r>
             <w:r>
@@ -7134,7 +7250,11 @@
               <w:t>:</w:t>
             </w:r>
             <w:r>
-              <w:t xml:space="preserve"> Learn about the Motion to Set Aside Judgment or Order</w:t>
+              <w:t xml:space="preserve"> Learn about the Motion </w:t>
+            </w:r>
+            <w:r>
+              <w:lastRenderedPageBreak/>
+              <w:t>to Set Aside Judgment or Order</w:t>
             </w:r>
           </w:p>
         </w:tc>
@@ -7159,6 +7279,7 @@
               <w:pStyle w:val="Body"/>
             </w:pPr>
             <w:r>
+              <w:lastRenderedPageBreak/>
               <w:t>A Motion to Set Aside Judgment or Order asks the judge to:</w:t>
             </w:r>
           </w:p>
@@ -7179,7 +7300,14 @@
               <w:rPr>
                 <w:color w:val="FFC000"/>
               </w:rPr>
-              <w:t>{% if user_need == 'change AK order' and type_of_final_order.all_true('custody order', exclusive = True) %}</w:t>
+              <w:t xml:space="preserve">{% if user_need == 'change AK order' </w:t>
+            </w:r>
+            <w:r>
+              <w:rPr>
+                <w:color w:val="FFC000"/>
+              </w:rPr>
+              <w:lastRenderedPageBreak/>
+              <w:t>and type_of_final_order.all_true('custody order', exclusive = True) %}</w:t>
             </w:r>
             <w:r>
               <w:t xml:space="preserve">custody </w:t>
@@ -7220,14 +7348,7 @@
               <w:rPr>
                 <w:color w:val="FFC000"/>
               </w:rPr>
-              <w:t xml:space="preserve">{% endif </w:t>
-            </w:r>
-            <w:r>
-              <w:rPr>
-                <w:color w:val="FFC000"/>
-              </w:rPr>
-              <w:lastRenderedPageBreak/>
-              <w:t>%}</w:t>
+              <w:t>{% endif %}</w:t>
             </w:r>
             <w:r>
               <w:t>your case all over again.</w:t>
@@ -7419,7 +7540,11 @@
               <w:t>2023</w:t>
             </w:r>
             <w:r>
-              <w:t xml:space="preserve">, but the date on the order is January 4, </w:t>
+              <w:t xml:space="preserve">, but the </w:t>
+            </w:r>
+            <w:r>
+              <w:lastRenderedPageBreak/>
+              <w:t xml:space="preserve">date on the order is January 4, </w:t>
             </w:r>
             <w:r>
               <w:rPr>
@@ -7452,7 +7577,6 @@
               <w:pStyle w:val="Body"/>
             </w:pPr>
             <w:r>
-              <w:lastRenderedPageBreak/>
               <w:t xml:space="preserve">For the first 3 types of mistakes, you must file your </w:t>
             </w:r>
             <w:r>
@@ -7732,7 +7856,15 @@
                 <w:rFonts w:eastAsia="Times New Roman"/>
                 <w:color w:val="000000"/>
               </w:rPr>
-              <w:t>an appraisal of the marital home and uses it as evidence at the divorce trial to argue the value of the house</w:t>
+              <w:t xml:space="preserve">an appraisal of the marital home and uses it as </w:t>
+            </w:r>
+            <w:r>
+              <w:rPr>
+                <w:rFonts w:eastAsia="Times New Roman"/>
+                <w:color w:val="000000"/>
+              </w:rPr>
+              <w:lastRenderedPageBreak/>
+              <w:t>evidence at the divorce trial to argue the value of the house</w:t>
             </w:r>
             <w:r>
               <w:rPr>
@@ -7763,7 +7895,6 @@
               </w:rPr>
             </w:pPr>
             <w:r>
-              <w:lastRenderedPageBreak/>
               <w:t>The judgment is void.</w:t>
             </w:r>
           </w:p>
@@ -8049,7 +8180,11 @@
               <w:t>:</w:t>
             </w:r>
             <w:r>
-              <w:t xml:space="preserve"> Fill out forms if you want to file a Motion to Set Aside</w:t>
+              <w:t xml:space="preserve"> Fill out forms if you want to file a Motion to Set </w:t>
+            </w:r>
+            <w:r>
+              <w:lastRenderedPageBreak/>
+              <w:t>Aside</w:t>
             </w:r>
           </w:p>
         </w:tc>
@@ -8074,6 +8209,7 @@
               <w:pStyle w:val="Body"/>
             </w:pPr>
             <w:r>
+              <w:lastRenderedPageBreak/>
               <w:t xml:space="preserve">If you decide to file a </w:t>
             </w:r>
             <w:r>
@@ -8149,6 +8285,7 @@
               <w:ind w:left="750"/>
             </w:pPr>
             <w:r>
+              <w:lastRenderedPageBreak/>
               <w:t xml:space="preserve">Put everything you want the judge to know and think about in your motion. You may not be able to tell the judge in person because they may not hold a hearing. </w:t>
             </w:r>
           </w:p>
@@ -8163,11 +8300,7 @@
               <w:ind w:left="750"/>
             </w:pPr>
             <w:r>
-              <w:t xml:space="preserve">Wait to sign the form until you are in front of someone who has </w:t>
-            </w:r>
-            <w:r>
-              <w:lastRenderedPageBreak/>
-              <w:t xml:space="preserve">the power to take oaths, like a notary public. </w:t>
+              <w:t xml:space="preserve">Wait to sign the form until you are in front of someone who has the power to take oaths, like a notary public. </w:t>
             </w:r>
           </w:p>
           <w:p>
@@ -8421,7 +8554,7 @@
                   </mc:Choice>
                   <mc:Fallback>
                     <w:pict>
-                      <v:rect w14:anchorId="3062C6DC" id="Rectangle 2" o:spid="_x0000_s1026" alt="Play Motions Part 1: How to ask the court for something Video" style="width:18.75pt;height:18.75pt;visibility:visible;mso-wrap-style:square;mso-left-percent:-10001;mso-top-percent:-10001;mso-position-horizontal:absolute;mso-position-horizontal-relative:char;mso-position-vertical:absolute;mso-position-vertical-relative:line;mso-left-percent:-10001;mso-top-percent:-10001;v-text-anchor:top" o:gfxdata="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" filled="f" stroked="f" strokeweight="0">
+                      <v:rect w14:anchorId="455B4F66" id="Rectangle 2" o:spid="_x0000_s1026" alt="Play Motions Part 1: How to ask the court for something Video" style="width:18.75pt;height:18.75pt;visibility:visible;mso-wrap-style:square;mso-left-percent:-10001;mso-top-percent:-10001;mso-position-horizontal:absolute;mso-position-horizontal-relative:char;mso-position-vertical:absolute;mso-position-vertical-relative:line;mso-left-percent:-10001;mso-top-percent:-10001;v-text-anchor:top" o:gfxdata="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" filled="f" stroked="f" strokeweight="0">
                         <w10:anchorlock/>
                       </v:rect>
                     </w:pict>
@@ -8656,6 +8789,7 @@
               <w:rPr>
                 <w:color w:val="FF0000"/>
               </w:rPr>
+              <w:lastRenderedPageBreak/>
               <w:t>{%tr if (</w:t>
             </w:r>
             <w:r>
@@ -8695,387 +8829,383 @@
               <w:rPr>
                 <w:color w:val="auto"/>
               </w:rPr>
+              <w:t xml:space="preserve"> == 'none' and </w:t>
+            </w:r>
+            <w:r>
+              <w:rPr>
+                <w:color w:val="00B050"/>
+              </w:rPr>
+              <w:t>want_help_to_agree</w:t>
+            </w:r>
+            <w:r>
+              <w:rPr>
+                <w:color w:val="FF0000"/>
+              </w:rPr>
+              <w:t xml:space="preserve">) or </w:t>
+            </w:r>
+            <w:r>
+              <w:rPr>
+                <w:color w:val="FF0000"/>
+              </w:rPr>
+              <w:t>(</w:t>
+            </w:r>
+            <w:r>
+              <w:rPr>
+                <w:color w:val="34A853"/>
+              </w:rPr>
+              <w:t>user_need</w:t>
+            </w:r>
+            <w:r>
+              <w:t xml:space="preserve"> == 'answer divorce' </w:t>
+            </w:r>
+            <w:r>
+              <w:rPr>
+                <w:color w:val="FF9900"/>
+              </w:rPr>
+              <w:t>and</w:t>
+            </w:r>
+            <w:r>
               <w:t xml:space="preserve"> </w:t>
             </w:r>
             <w:r>
               <w:rPr>
+                <w:color w:val="FF9900"/>
+              </w:rPr>
+              <w:t>(</w:t>
+            </w:r>
+            <w:r>
+              <w:rPr>
+                <w:color w:val="34A853"/>
+              </w:rPr>
+              <w:t>type_of_response</w:t>
+            </w:r>
+            <w:r>
+              <w:t xml:space="preserve">['stay married'] </w:t>
+            </w:r>
+            <w:r>
+              <w:rPr>
+                <w:color w:val="34A853"/>
+              </w:rPr>
+              <w:t>or</w:t>
+            </w:r>
+            <w:r>
+              <w:t xml:space="preserve"> </w:t>
+            </w:r>
+            <w:r>
+              <w:rPr>
+                <w:color w:val="34A853"/>
+              </w:rPr>
+              <w:t>(type_of_response</w:t>
+            </w:r>
+            <w:r>
+              <w:t xml:space="preserve">['ak divorce case'] </w:t>
+            </w:r>
+            <w:r>
+              <w:rPr>
+                <w:color w:val="4285F4"/>
+              </w:rPr>
+              <w:t>and</w:t>
+            </w:r>
+            <w:r>
+              <w:t xml:space="preserve"> </w:t>
+            </w:r>
+            <w:r>
+              <w:rPr>
+                <w:color w:val="34A853"/>
+              </w:rPr>
+              <w:t>case_type</w:t>
+            </w:r>
+            <w:r>
+              <w:t xml:space="preserve"> == 'legal separation' </w:t>
+            </w:r>
+            <w:r>
+              <w:rPr>
+                <w:color w:val="4285F4"/>
+              </w:rPr>
+              <w:t>and</w:t>
+            </w:r>
+            <w:r>
+              <w:t xml:space="preserve"> </w:t>
+            </w:r>
+            <w:r>
+              <w:rPr>
+                <w:color w:val="34A853"/>
+              </w:rPr>
+              <w:t>want_legal_separation</w:t>
+            </w:r>
+            <w:r>
+              <w:t xml:space="preserve"> in('no', 'unsure') </w:t>
+            </w:r>
+            <w:r>
+              <w:rPr>
+                <w:color w:val="4285F4"/>
+              </w:rPr>
+              <w:t>and</w:t>
+            </w:r>
+            <w:r>
+              <w:t xml:space="preserve"> </w:t>
+            </w:r>
+            <w:r>
+              <w:rPr>
+                <w:color w:val="34A853"/>
+              </w:rPr>
+              <w:t>want_help_to_agree)</w:t>
+            </w:r>
+            <w:r>
+              <w:rPr>
+                <w:color w:val="FF9900"/>
+              </w:rPr>
+              <w:t>)</w:t>
+            </w:r>
+            <w:r>
+              <w:rPr>
+                <w:color w:val="FF0000"/>
+              </w:rPr>
+              <w:t>) or (</w:t>
+            </w:r>
+            <w:r>
+              <w:rPr>
+                <w:color w:val="34A853"/>
+              </w:rPr>
+              <w:t>user_need</w:t>
+            </w:r>
+            <w:r>
+              <w:rPr>
+                <w:color w:val="FF9900"/>
+              </w:rPr>
+              <w:t xml:space="preserve"> </w:t>
+            </w:r>
+            <w:r>
+              <w:t>in('answer custody', 'answer divorce')</w:t>
+            </w:r>
+            <w:r>
+              <w:rPr>
+                <w:color w:val="FF9900"/>
+              </w:rPr>
+              <w:t xml:space="preserve"> and (</w:t>
+            </w:r>
+            <w:r>
+              <w:rPr>
+                <w:color w:val="34A853"/>
+              </w:rPr>
+              <w:t>type_of_response</w:t>
+            </w:r>
+            <w:r>
+              <w:rPr>
                 <w:color w:val="auto"/>
               </w:rPr>
+              <w:t xml:space="preserve">.all_false() </w:t>
+            </w:r>
+            <w:r>
+              <w:rPr>
+                <w:color w:val="00B050"/>
+              </w:rPr>
+              <w:t>or</w:t>
+            </w:r>
+            <w:r>
+              <w:rPr>
+                <w:color w:val="92D050"/>
+              </w:rPr>
+              <w:t xml:space="preserve"> </w:t>
+            </w:r>
+            <w:r>
+              <w:rPr>
+                <w:color w:val="00B050"/>
+              </w:rPr>
+              <w:t>(</w:t>
+            </w:r>
+            <w:r>
+              <w:rPr>
+                <w:color w:val="00B0F0"/>
+              </w:rPr>
+              <w:t>(</w:t>
+            </w:r>
+            <w:r>
+              <w:rPr>
+                <w:color w:val="9900FF"/>
+              </w:rPr>
+              <w:t>type_of_response</w:t>
+            </w:r>
+            <w:r>
+              <w:t xml:space="preserve">['ak custody case'] </w:t>
+            </w:r>
+            <w:r>
+              <w:rPr>
+                <w:color w:val="9900FF"/>
+              </w:rPr>
+              <w:t>or (</w:t>
+            </w:r>
+            <w:r>
+              <w:rPr>
+                <w:color w:val="34A853"/>
+              </w:rPr>
+              <w:t>type_of_response[</w:t>
+            </w:r>
+            <w:r>
+              <w:t xml:space="preserve">'ak divorce case'] and </w:t>
+            </w:r>
+            <w:r>
+              <w:rPr>
+                <w:color w:val="34A853"/>
+              </w:rPr>
+              <w:t xml:space="preserve">case_type </w:t>
+            </w:r>
+            <w:r>
+              <w:t>== 'divorce'</w:t>
+            </w:r>
+            <w:r>
+              <w:rPr>
+                <w:color w:val="9900FF"/>
+              </w:rPr>
+              <w:t>) or (</w:t>
+            </w:r>
+            <w:r>
+              <w:rPr>
+                <w:color w:val="34A853"/>
+              </w:rPr>
+              <w:t>type_of_response</w:t>
+            </w:r>
+            <w:r>
+              <w:t xml:space="preserve">['ak divorce case'] and </w:t>
+            </w:r>
+            <w:r>
+              <w:rPr>
+                <w:color w:val="34A853"/>
+              </w:rPr>
+              <w:t xml:space="preserve">case_type </w:t>
+            </w:r>
+            <w:r>
+              <w:t xml:space="preserve">== 'legal separation' and </w:t>
+            </w:r>
+            <w:r>
+              <w:rPr>
+                <w:color w:val="34A853"/>
+              </w:rPr>
+              <w:t xml:space="preserve">want_legal_separation </w:t>
+            </w:r>
+            <w:r>
+              <w:t>== 'yes'</w:t>
+            </w:r>
+            <w:r>
+              <w:rPr>
+                <w:color w:val="9900FF"/>
+              </w:rPr>
+              <w:t>) or (</w:t>
+            </w:r>
+            <w:r>
+              <w:rPr>
+                <w:color w:val="34A853"/>
+              </w:rPr>
+              <w:t>type_of_response</w:t>
+            </w:r>
+            <w:r>
+              <w:t xml:space="preserve">['case in 2 states'] and </w:t>
+            </w:r>
+            <w:r>
+              <w:rPr>
+                <w:color w:val="34A853"/>
+              </w:rPr>
+              <w:t xml:space="preserve">stage_of_other_case </w:t>
+            </w:r>
+            <w:r>
+              <w:t>== 'ended with no order'</w:t>
+            </w:r>
+            <w:r>
+              <w:rPr>
+                <w:color w:val="9900FF"/>
+              </w:rPr>
+              <w:t>)</w:t>
+            </w:r>
+            <w:r>
+              <w:rPr>
+                <w:color w:val="4285F4"/>
+              </w:rPr>
+              <w:t>)</w:t>
+            </w:r>
+            <w:r>
+              <w:rPr>
+                <w:color w:val="00B050"/>
+              </w:rPr>
+              <w:t xml:space="preserve"> </w:t>
+            </w:r>
+            <w:r>
+              <w:rPr>
+                <w:color w:val="4285F4"/>
+              </w:rPr>
+              <w:t>and (</w:t>
+            </w:r>
+            <w:r>
+              <w:rPr>
+                <w:color w:val="6AA84F"/>
+              </w:rPr>
+              <w:t xml:space="preserve">response_to_complaint in('agree', 'some') </w:t>
+            </w:r>
+            <w:r>
+              <w:rPr>
+                <w:color w:val="9900FF"/>
+              </w:rPr>
+              <w:t>or</w:t>
+            </w:r>
+            <w:r>
+              <w:rPr>
+                <w:color w:val="6AA84F"/>
+              </w:rPr>
+              <w:t xml:space="preserve"> </w:t>
+            </w:r>
+            <w:r>
+              <w:rPr>
+                <w:color w:val="7030A0"/>
+              </w:rPr>
+              <w:t>(</w:t>
+            </w:r>
+            <w:r>
+              <w:rPr>
+                <w:color w:val="6AA84F"/>
+              </w:rPr>
+              <w:t xml:space="preserve">response_to_complaint </w:t>
+            </w:r>
+            <w:r>
+              <w:rPr>
+                <w:color w:val="6AA84F"/>
+              </w:rPr>
               <w:lastRenderedPageBreak/>
-              <w:t xml:space="preserve">== 'none' and </w:t>
+              <w:t>== 'none' and want_help_to_agree</w:t>
+            </w:r>
+            <w:r>
+              <w:rPr>
+                <w:color w:val="9900FF"/>
+              </w:rPr>
+              <w:t>)</w:t>
+            </w:r>
+            <w:r>
+              <w:rPr>
+                <w:color w:val="4285F4"/>
+              </w:rPr>
+              <w:t>)</w:t>
             </w:r>
             <w:r>
               <w:rPr>
                 <w:color w:val="00B050"/>
               </w:rPr>
-              <w:t>want_help_to_agree</w:t>
-            </w:r>
-            <w:r>
-              <w:rPr>
-                <w:color w:val="FF0000"/>
-              </w:rPr>
               <w:t xml:space="preserve">) or </w:t>
             </w:r>
             <w:r>
               <w:rPr>
-                <w:color w:val="FF0000"/>
-              </w:rPr>
-              <w:t>(</w:t>
-            </w:r>
-            <w:r>
-              <w:rPr>
                 <w:color w:val="34A853"/>
               </w:rPr>
-              <w:t>user_need</w:t>
-            </w:r>
-            <w:r>
-              <w:t xml:space="preserve"> == 'answer divorce' </w:t>
-            </w:r>
-            <w:r>
-              <w:rPr>
-                <w:color w:val="FF9900"/>
-              </w:rPr>
-              <w:t>and</w:t>
-            </w:r>
-            <w:r>
-              <w:t xml:space="preserve"> </w:t>
-            </w:r>
-            <w:r>
-              <w:rPr>
-                <w:color w:val="FF9900"/>
-              </w:rPr>
-              <w:t>(</w:t>
+              <w:t>(type_of_response</w:t>
+            </w:r>
+            <w:r>
+              <w:t xml:space="preserve">['ak divorce case'] and </w:t>
             </w:r>
             <w:r>
               <w:rPr>
                 <w:color w:val="34A853"/>
               </w:rPr>
-              <w:t>type_of_response</w:t>
-            </w:r>
-            <w:r>
-              <w:t xml:space="preserve">['stay married'] </w:t>
-            </w:r>
-            <w:r>
-              <w:rPr>
-                <w:color w:val="34A853"/>
-              </w:rPr>
-              <w:t>or</w:t>
-            </w:r>
-            <w:r>
-              <w:t xml:space="preserve"> </w:t>
-            </w:r>
-            <w:r>
-              <w:rPr>
-                <w:color w:val="34A853"/>
-              </w:rPr>
-              <w:t>(type_of_response</w:t>
-            </w:r>
-            <w:r>
-              <w:t xml:space="preserve">['ak divorce case'] </w:t>
-            </w:r>
-            <w:r>
-              <w:rPr>
-                <w:color w:val="4285F4"/>
-              </w:rPr>
-              <w:t>and</w:t>
-            </w:r>
-            <w:r>
-              <w:t xml:space="preserve"> </w:t>
-            </w:r>
-            <w:r>
-              <w:rPr>
-                <w:color w:val="34A853"/>
-              </w:rPr>
-              <w:t>case_type</w:t>
-            </w:r>
-            <w:r>
-              <w:t xml:space="preserve"> == 'legal separation' </w:t>
-            </w:r>
-            <w:r>
-              <w:rPr>
-                <w:color w:val="4285F4"/>
-              </w:rPr>
-              <w:t>and</w:t>
-            </w:r>
-            <w:r>
-              <w:t xml:space="preserve"> </w:t>
-            </w:r>
-            <w:r>
-              <w:rPr>
-                <w:color w:val="34A853"/>
-              </w:rPr>
-              <w:t>want_legal_separation</w:t>
-            </w:r>
-            <w:r>
-              <w:t xml:space="preserve"> in('no', 'unsure') </w:t>
-            </w:r>
-            <w:r>
-              <w:rPr>
-                <w:color w:val="4285F4"/>
-              </w:rPr>
-              <w:t>and</w:t>
-            </w:r>
-            <w:r>
-              <w:t xml:space="preserve"> </w:t>
-            </w:r>
-            <w:r>
-              <w:rPr>
-                <w:color w:val="34A853"/>
-              </w:rPr>
-              <w:t>want_help_to_agree)</w:t>
-            </w:r>
-            <w:r>
-              <w:rPr>
-                <w:color w:val="FF9900"/>
-              </w:rPr>
-              <w:t>)</w:t>
-            </w:r>
-            <w:r>
-              <w:rPr>
-                <w:color w:val="FF0000"/>
-              </w:rPr>
-              <w:t>) or (</w:t>
-            </w:r>
-            <w:r>
-              <w:rPr>
-                <w:color w:val="34A853"/>
-              </w:rPr>
-              <w:t>user_need</w:t>
-            </w:r>
-            <w:r>
-              <w:rPr>
-                <w:color w:val="FF9900"/>
-              </w:rPr>
-              <w:t xml:space="preserve"> </w:t>
-            </w:r>
-            <w:r>
-              <w:t>in('answer custody', 'answer divorce')</w:t>
-            </w:r>
-            <w:r>
-              <w:rPr>
-                <w:color w:val="FF9900"/>
-              </w:rPr>
-              <w:t xml:space="preserve"> and (</w:t>
-            </w:r>
-            <w:r>
-              <w:rPr>
-                <w:color w:val="34A853"/>
-              </w:rPr>
-              <w:t>type_of_response</w:t>
-            </w:r>
-            <w:r>
-              <w:rPr>
-                <w:color w:val="auto"/>
-              </w:rPr>
-              <w:t xml:space="preserve">.all_false() </w:t>
-            </w:r>
-            <w:r>
-              <w:rPr>
-                <w:color w:val="00B050"/>
-              </w:rPr>
-              <w:t>or</w:t>
-            </w:r>
-            <w:r>
-              <w:rPr>
-                <w:color w:val="92D050"/>
-              </w:rPr>
-              <w:t xml:space="preserve"> </w:t>
-            </w:r>
-            <w:r>
-              <w:rPr>
-                <w:color w:val="00B050"/>
-              </w:rPr>
-              <w:t>(</w:t>
-            </w:r>
-            <w:r>
-              <w:rPr>
-                <w:color w:val="00B0F0"/>
-              </w:rPr>
-              <w:t>(</w:t>
-            </w:r>
-            <w:r>
-              <w:rPr>
-                <w:color w:val="9900FF"/>
-              </w:rPr>
-              <w:t>type_of_response</w:t>
-            </w:r>
-            <w:r>
-              <w:t xml:space="preserve">['ak custody case'] </w:t>
-            </w:r>
-            <w:r>
-              <w:rPr>
-                <w:color w:val="9900FF"/>
-              </w:rPr>
-              <w:t>or (</w:t>
-            </w:r>
-            <w:r>
-              <w:rPr>
-                <w:color w:val="34A853"/>
-              </w:rPr>
-              <w:t>type_of_response[</w:t>
-            </w:r>
-            <w:r>
-              <w:t xml:space="preserve">'ak divorce case'] and </w:t>
-            </w:r>
-            <w:r>
-              <w:rPr>
-                <w:color w:val="34A853"/>
-              </w:rPr>
               <w:t xml:space="preserve">case_type </w:t>
             </w:r>
             <w:r>
-              <w:t>== 'divorce'</w:t>
-            </w:r>
-            <w:r>
-              <w:rPr>
-                <w:color w:val="9900FF"/>
-              </w:rPr>
-              <w:t>) or (</w:t>
-            </w:r>
-            <w:r>
-              <w:rPr>
-                <w:color w:val="34A853"/>
-              </w:rPr>
-              <w:t>type_of_response</w:t>
-            </w:r>
-            <w:r>
-              <w:t xml:space="preserve">['ak divorce case'] and </w:t>
-            </w:r>
-            <w:r>
-              <w:rPr>
-                <w:color w:val="34A853"/>
-              </w:rPr>
-              <w:t xml:space="preserve">case_type </w:t>
-            </w:r>
-            <w:r>
               <w:t xml:space="preserve">== 'legal separation' and </w:t>
-            </w:r>
-            <w:r>
-              <w:rPr>
-                <w:color w:val="34A853"/>
-              </w:rPr>
-              <w:t xml:space="preserve">want_legal_separation </w:t>
-            </w:r>
-            <w:r>
-              <w:t>== 'yes'</w:t>
-            </w:r>
-            <w:r>
-              <w:rPr>
-                <w:color w:val="9900FF"/>
-              </w:rPr>
-              <w:t>) or (</w:t>
-            </w:r>
-            <w:r>
-              <w:rPr>
-                <w:color w:val="34A853"/>
-              </w:rPr>
-              <w:t>type_of_response</w:t>
-            </w:r>
-            <w:r>
-              <w:t xml:space="preserve">['case in 2 states'] and </w:t>
-            </w:r>
-            <w:r>
-              <w:rPr>
-                <w:color w:val="34A853"/>
-              </w:rPr>
-              <w:t xml:space="preserve">stage_of_other_case </w:t>
-            </w:r>
-            <w:r>
-              <w:t>== 'ended with no order'</w:t>
-            </w:r>
-            <w:r>
-              <w:rPr>
-                <w:color w:val="9900FF"/>
-              </w:rPr>
-              <w:t>)</w:t>
-            </w:r>
-            <w:r>
-              <w:rPr>
-                <w:color w:val="4285F4"/>
-              </w:rPr>
-              <w:t>)</w:t>
-            </w:r>
-            <w:r>
-              <w:rPr>
-                <w:color w:val="00B050"/>
-              </w:rPr>
-              <w:t xml:space="preserve"> </w:t>
-            </w:r>
-            <w:r>
-              <w:rPr>
-                <w:color w:val="4285F4"/>
-              </w:rPr>
-              <w:t>and (</w:t>
-            </w:r>
-            <w:r>
-              <w:rPr>
-                <w:color w:val="6AA84F"/>
-              </w:rPr>
-              <w:t xml:space="preserve">response_to_complaint in('agree', 'some') </w:t>
-            </w:r>
-            <w:r>
-              <w:rPr>
-                <w:color w:val="9900FF"/>
-              </w:rPr>
-              <w:t>or</w:t>
-            </w:r>
-            <w:r>
-              <w:rPr>
-                <w:color w:val="6AA84F"/>
-              </w:rPr>
-              <w:t xml:space="preserve"> </w:t>
-            </w:r>
-            <w:r>
-              <w:rPr>
-                <w:color w:val="7030A0"/>
-              </w:rPr>
-              <w:t>(</w:t>
-            </w:r>
-            <w:r>
-              <w:rPr>
-                <w:color w:val="6AA84F"/>
-              </w:rPr>
-              <w:t>response_to_complaint == 'none' and want_help_to_agree</w:t>
-            </w:r>
-            <w:r>
-              <w:rPr>
-                <w:color w:val="9900FF"/>
-              </w:rPr>
-              <w:t>)</w:t>
-            </w:r>
-            <w:r>
-              <w:rPr>
-                <w:color w:val="4285F4"/>
-              </w:rPr>
-              <w:t>)</w:t>
-            </w:r>
-            <w:r>
-              <w:rPr>
-                <w:color w:val="00B050"/>
-              </w:rPr>
-              <w:t xml:space="preserve">) or </w:t>
-            </w:r>
-            <w:r>
-              <w:rPr>
-                <w:color w:val="34A853"/>
-              </w:rPr>
-              <w:t>(type_of_response</w:t>
-            </w:r>
-            <w:r>
-              <w:t xml:space="preserve">['ak divorce case'] and </w:t>
-            </w:r>
-            <w:r>
-              <w:rPr>
-                <w:color w:val="34A853"/>
-              </w:rPr>
-              <w:t xml:space="preserve">case_type </w:t>
-            </w:r>
-            <w:r>
-              <w:t xml:space="preserve">== 'legal </w:t>
-            </w:r>
-            <w:r>
-              <w:lastRenderedPageBreak/>
-              <w:t xml:space="preserve">separation' and </w:t>
             </w:r>
             <w:r>
               <w:rPr>
@@ -9203,14 +9333,17 @@
               <w:rPr>
                 <w:color w:val="FF0000"/>
               </w:rPr>
-              <w:t>{% elif user_need == 'answer divorce' and type_of_response.all_false() %}</w:t>
-            </w:r>
-            <w:r>
-              <w:t xml:space="preserve">Options if {{other_party_in_case}} wants to </w:t>
-            </w:r>
-            <w:r>
+              <w:t>{% elif user_need == 'answer divorce' and type_of_respons</w:t>
+            </w:r>
+            <w:r>
+              <w:rPr>
+                <w:color w:val="FF0000"/>
+              </w:rPr>
               <w:lastRenderedPageBreak/>
-              <w:t>talk about ending a marriage</w:t>
+              <w:t>e.all_false() %}</w:t>
+            </w:r>
+            <w:r>
+              <w:t>Options if {{other_party_in_case}} wants to talk about ending a marriage</w:t>
             </w:r>
             <w:r>
               <w:rPr>
@@ -9243,14 +9376,14 @@
               <w:rPr>
                 <w:color w:val="FFC000"/>
               </w:rPr>
-              <w:t xml:space="preserve">type_of_response['case in 2 states'] and stage_of_other_case == 'ended </w:t>
+              <w:t>type_of_respon</w:t>
             </w:r>
             <w:r>
               <w:rPr>
                 <w:color w:val="FFC000"/>
               </w:rPr>
               <w:lastRenderedPageBreak/>
-              <w:t>with no order'</w:t>
+              <w:t>se['case in 2 states'] and stage_of_other_case == 'ended with no order'</w:t>
             </w:r>
             <w:r>
               <w:rPr>
@@ -9280,14 +9413,17 @@
               <w:rPr>
                 <w:color w:val="92D050"/>
               </w:rPr>
-              <w:t>{% elif response_to_complaint == 'none' and want_help_to_agree %}</w:t>
-            </w:r>
-            <w:r>
-              <w:t xml:space="preserve">Resources to </w:t>
-            </w:r>
-            <w:r>
+              <w:t xml:space="preserve">{% elif response_to_complaint == </w:t>
+            </w:r>
+            <w:r>
+              <w:rPr>
+                <w:color w:val="92D050"/>
+              </w:rPr>
               <w:lastRenderedPageBreak/>
-              <w:t>help you reach an agreement with {{other_party_in_case}}</w:t>
+              <w:t>'none' and want_help_to_agree %}</w:t>
+            </w:r>
+            <w:r>
+              <w:t>Resources to help you reach an agreement with {{other_party_in_case}}</w:t>
             </w:r>
             <w:r>
               <w:rPr>
@@ -9317,41 +9453,7 @@
               <w:rPr>
                 <w:color w:val="FFC000"/>
               </w:rPr>
-              <w:t>) and response_to_complaint == 'agree' %}</w:t>
-            </w:r>
-            <w:r>
-              <w:t xml:space="preserve">Review your options when you agree with what </w:t>
-            </w:r>
-            <w:r>
-              <w:lastRenderedPageBreak/>
-              <w:t>{{other_party_in_case}} is asking</w:t>
-            </w:r>
-            <w:r>
-              <w:rPr>
-                <w:color w:val="FFC000"/>
-              </w:rPr>
-              <w:t>{% elif case_type == 'divorce' or (</w:t>
-            </w:r>
-            <w:r>
-              <w:rPr>
-                <w:color w:val="92D050"/>
-              </w:rPr>
-              <w:t>case_type == 'legal separation' and want_legal_separation == 'yes'</w:t>
-            </w:r>
-            <w:r>
-              <w:rPr>
-                <w:color w:val="FFC000"/>
-              </w:rPr>
-              <w:t>) and response_to_complaint == 'some' %}</w:t>
-            </w:r>
-            <w:r>
-              <w:t>Review your options when you agree with some of what {{other_party_in_case}} is asking</w:t>
-            </w:r>
-            <w:r>
-              <w:rPr>
-                <w:color w:val="FFC000"/>
-              </w:rPr>
-              <w:t xml:space="preserve">{% elif case_type == 'divorce' and response_to_complaint == 'none' and want_help_to_agree </w:t>
+              <w:t xml:space="preserve">) and response_to_complaint == 'agree' </w:t>
             </w:r>
             <w:r>
               <w:rPr>
@@ -9361,6 +9463,43 @@
               <w:t>%}</w:t>
             </w:r>
             <w:r>
+              <w:t>Review your options when you agree with what {{other_party_in_case}} is asking</w:t>
+            </w:r>
+            <w:r>
+              <w:rPr>
+                <w:color w:val="FFC000"/>
+              </w:rPr>
+              <w:t>{% elif case_type == 'divorce' or (</w:t>
+            </w:r>
+            <w:r>
+              <w:rPr>
+                <w:color w:val="92D050"/>
+              </w:rPr>
+              <w:t>case_type == 'legal separation' and want_legal_separation == 'yes'</w:t>
+            </w:r>
+            <w:r>
+              <w:rPr>
+                <w:color w:val="FFC000"/>
+              </w:rPr>
+              <w:t>) and response_to_complaint == 'some' %}</w:t>
+            </w:r>
+            <w:r>
+              <w:t>Review your options when you agree with some of what {{other_party_in_case}} is asking</w:t>
+            </w:r>
+            <w:r>
+              <w:rPr>
+                <w:color w:val="FFC000"/>
+              </w:rPr>
+              <w:t>{% elif case_type == 'divorce' and response_to_co</w:t>
+            </w:r>
+            <w:r>
+              <w:rPr>
+                <w:color w:val="FFC000"/>
+              </w:rPr>
+              <w:lastRenderedPageBreak/>
+              <w:t>mplaint == 'none' and want_help_to_agree %}</w:t>
+            </w:r>
+            <w:r>
               <w:t>Resources to help you reach an agreement with {{other_party_in_case}}</w:t>
             </w:r>
             <w:r>
@@ -9394,7 +9533,11 @@
               <w:t>) and want_help_to_agree %}</w:t>
             </w:r>
             <w:r>
-              <w:t>Decide if you want to try to reach an agreement with {{other_party_in_case}}</w:t>
+              <w:t>Decide if you want to try to reach an agreement with {{other_party_in</w:t>
+            </w:r>
+            <w:r>
+              <w:lastRenderedPageBreak/>
+              <w:t>_case}}</w:t>
             </w:r>
             <w:r>
               <w:rPr>
@@ -9588,6 +9731,7 @@
                 <w:rFonts w:eastAsia="Times New Roman"/>
                 <w:bCs/>
               </w:rPr>
+              <w:lastRenderedPageBreak/>
               <w:t xml:space="preserve">If the marriage is going to end, </w:t>
             </w:r>
             <w:r>
@@ -9620,11 +9764,7 @@
               <w:t>% if response_to_complaint == 'agree' %}</w:t>
             </w:r>
             <w:r>
-              <w:t xml:space="preserve">If you agree with everything the </w:t>
-            </w:r>
-            <w:r>
-              <w:lastRenderedPageBreak/>
-              <w:t>other parent asked for in the Complaint:</w:t>
+              <w:t>If you agree with everything the other parent asked for in the Complaint:</w:t>
             </w:r>
             <w:r>
               <w:rPr>
@@ -9882,6 +10022,7 @@
               <w:outlineLvl w:val="2"/>
             </w:pPr>
             <w:r>
+              <w:lastRenderedPageBreak/>
               <w:t>Watch a video about reaching an agreement</w:t>
             </w:r>
           </w:p>
@@ -9916,7 +10057,6 @@
               <w:outlineLvl w:val="2"/>
             </w:pPr>
             <w:r>
-              <w:lastRenderedPageBreak/>
               <w:t>Forms to use if you and the other parent write out your agreement</w:t>
             </w:r>
           </w:p>
@@ -10234,6 +10374,7 @@
               <w:ind w:left="514"/>
             </w:pPr>
             <w:r>
+              <w:lastRenderedPageBreak/>
               <w:t>figure out the important issues in the disagreement,</w:t>
             </w:r>
           </w:p>
@@ -10290,7 +10431,6 @@
               <w:ind w:left="514"/>
             </w:pPr>
             <w:r>
-              <w:lastRenderedPageBreak/>
               <w:t>reach acceptable agreements.</w:t>
             </w:r>
           </w:p>
@@ -10426,7 +10566,11 @@
               </w:rPr>
             </w:pPr>
             <w:r>
-              <w:t>A settlement conference is a meeting with a judge before trial to explore ways to settle your issues. The meeting includes you, the other parent, your lawyers (if you have them) and a judge. The judge may or may not be the same judge you will have if you go to trial. The judge's role is to try help you to reach an agreement, not to be a decision-maker. Each side makes offers about what he/she wants and the judge comments on whether it meets the legal requirements and is reasonable. The judge has no official power to make the parties settle at this stage, but usually strongly encourages settlement by critiquing the parties' trial positions. The judge also indicates how a judge would likely rule on disputed issues during the trial. If both parties want a judge to help settle the issues, file a motion asking for a settlement conference:</w:t>
+              <w:t xml:space="preserve">A settlement conference is a meeting with a judge before trial to explore ways to settle your issues. The meeting includes you, the other parent, your lawyers (if you have them) and a judge. The judge may or may not be the same judge you will have if you go to trial. The judge's role is to try help you to reach an agreement, not to be a decision-maker. Each side makes offers about what he/she wants and the judge comments on whether it meets the legal requirements and is reasonable. The judge has no official power to make the parties settle at this stage, but usually strongly encourages settlement by critiquing the parties' trial positions. The judge also indicates how a judge would likely rule on disputed issues during the trial. If both parties want a judge to help settle the issues, file a motion asking for a settlement </w:t>
+            </w:r>
+            <w:r>
+              <w:lastRenderedPageBreak/>
+              <w:t>conference:</w:t>
             </w:r>
           </w:p>
           <w:p>
@@ -10492,7 +10636,6 @@
               <w:outlineLvl w:val="2"/>
             </w:pPr>
             <w:r>
-              <w:lastRenderedPageBreak/>
               <w:t>Collaborative Law</w:t>
             </w:r>
           </w:p>
@@ -10861,6 +11004,7 @@
               <w:rPr>
                 <w:b/>
               </w:rPr>
+              <w:lastRenderedPageBreak/>
               <w:t>Joint Motion for Settlement Conference, SHC-1062</w:t>
             </w:r>
             <w:r>
@@ -10913,9 +11057,6 @@
             </w:hyperlink>
             <w:r>
               <w:br/>
-            </w:r>
-            <w:r>
-              <w:lastRenderedPageBreak/>
               <w:t>courts.alaska.gov/shc/family/docs/shc-1062n.pdf</w:t>
             </w:r>
           </w:p>
@@ -11246,6 +11387,7 @@
               <w:rPr>
                 <w:rFonts w:eastAsia="Calibri"/>
               </w:rPr>
+              <w:lastRenderedPageBreak/>
               <w:t xml:space="preserve">Fill out the forms to </w:t>
             </w:r>
             <w:r>
@@ -11258,14 +11400,7 @@
               <w:rPr>
                 <w:rFonts w:eastAsia="Calibri"/>
               </w:rPr>
-              <w:t xml:space="preserve"> and </w:t>
-            </w:r>
-            <w:r>
-              <w:rPr>
-                <w:rFonts w:eastAsia="Calibri"/>
-              </w:rPr>
-              <w:lastRenderedPageBreak/>
-              <w:t>respond within 20 days</w:t>
+              <w:t xml:space="preserve"> and respond within 20 days</w:t>
             </w:r>
             <w:r>
               <w:rPr>
@@ -11443,7 +11578,11 @@
               <w:t xml:space="preserve"> if type_of_response['case in 2 states'] and stage_of_other_case == 'still going' %}</w:t>
             </w:r>
             <w:r>
-              <w:t>If you want to have your case in Alaska</w:t>
+              <w:t xml:space="preserve">If you want to </w:t>
+            </w:r>
+            <w:r>
+              <w:lastRenderedPageBreak/>
+              <w:t>have your case in Alaska</w:t>
             </w:r>
           </w:p>
           <w:p>
@@ -11499,7 +11638,6 @@
               <w:rPr>
                 <w:color w:val="FF0000"/>
               </w:rPr>
-              <w:lastRenderedPageBreak/>
               <w:t>{% if type_of_response['ak divorce case'] or type_of_response['ak custody case'] or (</w:t>
             </w:r>
             <w:r>
@@ -11906,6 +12044,7 @@
                 <w:b w:val="0"/>
                 <w:bCs/>
               </w:rPr>
+              <w:lastRenderedPageBreak/>
               <w:t xml:space="preserve">the location of the court, </w:t>
             </w:r>
           </w:p>
@@ -11977,13 +12116,6 @@
                 <w:bCs/>
               </w:rPr>
               <w:br/>
-            </w:r>
-            <w:r>
-              <w:rPr>
-                <w:b w:val="0"/>
-                <w:bCs/>
-              </w:rPr>
-              <w:lastRenderedPageBreak/>
               <w:t xml:space="preserve">This section of the form is called the 'Caption'. </w:t>
             </w:r>
           </w:p>
@@ -12399,6 +12531,7 @@
                 <w:bCs/>
                 <w:color w:val="auto"/>
               </w:rPr>
+              <w:lastRenderedPageBreak/>
               <w:t>the court location, and</w:t>
             </w:r>
           </w:p>
@@ -12450,15 +12583,7 @@
                 <w:b w:val="0"/>
                 <w:bCs/>
               </w:rPr>
-              <w:t xml:space="preserve">An affirmative defense is the facts and arguments that attack the plaintiff’s legal right to bring the court case. The affirmative defense might win for the defendant even if </w:t>
-            </w:r>
-            <w:r>
-              <w:rPr>
-                <w:b w:val="0"/>
-                <w:bCs/>
-              </w:rPr>
-              <w:lastRenderedPageBreak/>
-              <w:t xml:space="preserve">everything in the plaintiff’s complaint is true. </w:t>
+              <w:t xml:space="preserve">An affirmative defense is the facts and arguments that attack the plaintiff’s legal right to bring the court case. The affirmative defense might win for the defendant even if everything in the plaintiff’s complaint is true. </w:t>
             </w:r>
             <w:r>
               <w:rPr>
@@ -12740,7 +12865,16 @@
                 <w:bCs/>
                 <w:color w:val="auto"/>
               </w:rPr>
-              <w:t>If you want your case in the other state, check</w:t>
+              <w:t xml:space="preserve">If you want your case in </w:t>
+            </w:r>
+            <w:r>
+              <w:rPr>
+                <w:b w:val="0"/>
+                <w:bCs/>
+                <w:color w:val="auto"/>
+              </w:rPr>
+              <w:lastRenderedPageBreak/>
+              <w:t>the other state, check</w:t>
             </w:r>
             <w:r>
               <w:rPr>
@@ -12798,7 +12932,6 @@
               <w:rPr>
                 <w:color w:val="FF0000"/>
               </w:rPr>
-              <w:lastRenderedPageBreak/>
               <w:t>{% if type_of_response['wrong state'] and (</w:t>
             </w:r>
             <w:r>
@@ -13171,6 +13304,7 @@
               <w:spacing w:after="0"/>
             </w:pPr>
             <w:r>
+              <w:lastRenderedPageBreak/>
               <w:t>The court clerk can do this for free.</w:t>
             </w:r>
           </w:p>
@@ -13224,14 +13358,7 @@
               <w:rPr>
                 <w:color w:val="FF0000"/>
               </w:rPr>
-              <w:t xml:space="preserve">{% </w:t>
-            </w:r>
-            <w:r>
-              <w:rPr>
-                <w:color w:val="FF0000"/>
-              </w:rPr>
-              <w:lastRenderedPageBreak/>
-              <w:t>endif %}</w:t>
+              <w:t>{% endif %}</w:t>
             </w:r>
           </w:p>
           <w:p>
@@ -13556,7 +13683,14 @@
               <w:rPr>
                 <w:rStyle w:val="interviewvariable"/>
               </w:rPr>
-              <w:t>(type_of_response['case in 2 states'] and</w:t>
+              <w:t xml:space="preserve">(type_of_response['case </w:t>
+            </w:r>
+            <w:r>
+              <w:rPr>
+                <w:rStyle w:val="interviewvariable"/>
+              </w:rPr>
+              <w:lastRenderedPageBreak/>
+              <w:t>in 2 states'] and</w:t>
             </w:r>
             <w:r>
               <w:rPr>
@@ -13568,14 +13702,7 @@
               <w:rPr>
                 <w:rStyle w:val="interviewvariable"/>
               </w:rPr>
-              <w:t>stage_of_other_case in('still going', 'ended with order')) or (type_of_response['defau</w:t>
-            </w:r>
-            <w:r>
-              <w:rPr>
-                <w:rStyle w:val="interviewvariable"/>
-              </w:rPr>
-              <w:lastRenderedPageBreak/>
-              <w:t xml:space="preserve">lt'] </w:t>
+              <w:t xml:space="preserve">stage_of_other_case in('still going', 'ended with order')) or (type_of_response['default'] </w:t>
             </w:r>
             <w:r>
               <w:rPr>
@@ -13992,6 +14119,7 @@
               <w:br/>
             </w:r>
             <w:r>
+              <w:lastRenderedPageBreak/>
               <w:t>Explain that the other parent did not serve you one of the correct ways and you want the case dismissed.</w:t>
             </w:r>
             <w:r>
@@ -14068,7 +14196,6 @@
               <w:rPr>
                 <w:b/>
               </w:rPr>
-              <w:lastRenderedPageBreak/>
               <w:t>Order on Motion, SHC-1302</w:t>
             </w:r>
             <w:r>
@@ -14106,8 +14233,29 @@
               <w:rPr>
                 <w:color w:val="FFC000" w:themeColor="accent4"/>
               </w:rPr>
-              <w:t>{% if (type_of_response['case in 2 states'] and stage_of_other_case == 'still going') or (type_of_response['wrong state'] and not jurisdiction) %}</w:t>
-            </w:r>
+              <w:t>{%</w:t>
+            </w:r>
+            <w:r>
+              <w:rPr>
+                <w:color w:val="FFC000" w:themeColor="accent4"/>
+              </w:rPr>
+              <w:t>p</w:t>
+            </w:r>
+            <w:r>
+              <w:rPr>
+                <w:color w:val="FFC000" w:themeColor="accent4"/>
+              </w:rPr>
+              <w:t xml:space="preserve"> if (type_of_response['case in 2 states'] and stage_of_other_case == 'still going') or (type_of_response['wrong state'] and not jurisdiction) %}</w:t>
+            </w:r>
+          </w:p>
+          <w:p>
+            <w:pPr>
+              <w:pStyle w:val="Body"/>
+              <w:numPr>
+                <w:ilvl w:val="0"/>
+                <w:numId w:val="2"/>
+              </w:numPr>
+            </w:pPr>
             <w:r>
               <w:t xml:space="preserve">File your motion to dismiss forms with your </w:t>
             </w:r>
@@ -14163,7 +14311,37 @@
               <w:fldChar w:fldCharType="end"/>
             </w:r>
             <w:r>
-              <w:t>.{% endif %}</w:t>
+              <w:rPr>
+                <w:color w:val="FFC000" w:themeColor="accent4"/>
+              </w:rPr>
+              <w:t>.</w:t>
+            </w:r>
+          </w:p>
+          <w:p>
+            <w:pPr>
+              <w:pStyle w:val="Body"/>
+              <w:numPr>
+                <w:ilvl w:val="0"/>
+                <w:numId w:val="2"/>
+              </w:numPr>
+            </w:pPr>
+            <w:r>
+              <w:rPr>
+                <w:color w:val="FFC000" w:themeColor="accent4"/>
+              </w:rPr>
+              <w:t>{%</w:t>
+            </w:r>
+            <w:r>
+              <w:rPr>
+                <w:color w:val="FFC000" w:themeColor="accent4"/>
+              </w:rPr>
+              <w:t>p</w:t>
+            </w:r>
+            <w:r>
+              <w:rPr>
+                <w:color w:val="FFC000" w:themeColor="accent4"/>
+              </w:rPr>
+              <w:t xml:space="preserve"> endif %}</w:t>
             </w:r>
           </w:p>
           <w:p>
@@ -14469,6 +14647,9 @@
             </w:r>
             <w:r>
               <w:br/>
+            </w:r>
+            <w:r>
+              <w:lastRenderedPageBreak/>
               <w:t xml:space="preserve">as a </w:t>
             </w:r>
             <w:hyperlink r:id="rId129" w:history="1">
@@ -14520,7 +14701,6 @@
               <w:br/>
             </w:r>
             <w:r>
-              <w:lastRenderedPageBreak/>
               <w:t>docassemble.akcourts.gov/start/FilingAMotion</w:t>
             </w:r>
           </w:p>
@@ -14851,6 +15031,7 @@
               <w:rPr>
                 <w:b/>
               </w:rPr>
+              <w:lastRenderedPageBreak/>
               <w:t>Joint Motion to Put Settlement on the Record, SHC-1063</w:t>
             </w:r>
             <w:r>
@@ -14926,9 +15107,6 @@
             </w:hyperlink>
             <w:r>
               <w:br/>
-            </w:r>
-            <w:r>
-              <w:lastRenderedPageBreak/>
               <w:t>public.courts.alaska.gov/web/forms/docs/civ-125s.pdf</w:t>
             </w:r>
           </w:p>
@@ -15259,6 +15437,9 @@
             </w:r>
             <w:r>
               <w:br/>
+            </w:r>
+            <w:r>
+              <w:lastRenderedPageBreak/>
               <w:t>public.courts.alaska.gov/web/forms/docs/dr-465.pdf</w:t>
             </w:r>
           </w:p>
@@ -15306,14 +15487,7 @@
               <w:rPr>
                 <w:color w:val="000000"/>
               </w:rPr>
-              <w:t xml:space="preserve">1 form based on the parenting schedule if it is not a primary custody calculation (where children are with 1 parent for at </w:t>
-            </w:r>
-            <w:r>
-              <w:rPr>
-                <w:color w:val="000000"/>
-              </w:rPr>
-              <w:lastRenderedPageBreak/>
-              <w:t>least 256 overnights/year</w:t>
+              <w:t>1 form based on the parenting schedule if it is not a primary custody calculation (where children are with 1 parent for at least 256 overnights/year</w:t>
             </w:r>
             <w:r>
               <w:rPr>
@@ -15621,7 +15795,11 @@
               <w:t xml:space="preserve">and </w:t>
             </w:r>
             <w:r>
-              <w:t>stage_of_default == 'judgment entered'</w:t>
+              <w:t xml:space="preserve">stage_of_default </w:t>
+            </w:r>
+            <w:r>
+              <w:lastRenderedPageBreak/>
+              <w:t>== 'judgment entered'</w:t>
             </w:r>
             <w:r>
               <w:t xml:space="preserve">) </w:t>
@@ -15702,11 +15880,7 @@
             </w:r>
             <w:bookmarkEnd w:id="12"/>
             <w:r>
-              <w:t xml:space="preserve">: Fill Out </w:t>
-            </w:r>
-            <w:r>
-              <w:lastRenderedPageBreak/>
-              <w:t>the Certificate of Service</w:t>
+              <w:t>: Fill Out the Certificate of Service</w:t>
             </w:r>
           </w:p>
         </w:tc>
@@ -15732,12 +15906,7 @@
               <w:spacing w:before="120"/>
             </w:pPr>
             <w:r>
-              <w:lastRenderedPageBreak/>
-              <w:t xml:space="preserve">You must give {{ other_party_in_case }} 1 copy of everything you file </w:t>
-            </w:r>
-            <w:r>
-              <w:lastRenderedPageBreak/>
-              <w:t>with the court. This is called “service.”</w:t>
+              <w:t>You must give {{ other_party_in_case }} 1 copy of everything you file with the court. This is called “service.”</w:t>
             </w:r>
           </w:p>
           <w:p>
@@ -16035,6 +16204,7 @@
               <w:rPr>
                 <w:rFonts w:eastAsia="Calibri"/>
               </w:rPr>
+              <w:lastRenderedPageBreak/>
               <w:t>{% for image_data in images_list %}</w:t>
             </w:r>
           </w:p>
@@ -16550,7 +16720,14 @@
               <w:rPr>
                 <w:color w:val="5B9BD5" w:themeColor="accent5"/>
               </w:rPr>
-              <w:t xml:space="preserve"> middle_of_case == 'no' and why_change in ('review', 'schedule', 'income') and why_change_divorce_order == 'changed circumstances' %}</w:t>
+              <w:t xml:space="preserve"> middle_of_case == 'no' and why_change in ('review', 'schedule', 'income') and why_change_divorce_order == 'changed circum</w:t>
+            </w:r>
+            <w:r>
+              <w:rPr>
+                <w:color w:val="5B9BD5" w:themeColor="accent5"/>
+              </w:rPr>
+              <w:lastRenderedPageBreak/>
+              <w:t>stances' %}</w:t>
             </w:r>
             <w:r>
               <w:t xml:space="preserve"> </w:t>
@@ -16639,7 +16816,6 @@
               <w:ind w:left="765"/>
             </w:pPr>
             <w:r>
-              <w:lastRenderedPageBreak/>
               <w:t>or</w:t>
             </w:r>
           </w:p>
@@ -17298,6 +17474,7 @@
               <w:outlineLvl w:val="2"/>
             </w:pPr>
             <w:r>
+              <w:lastRenderedPageBreak/>
               <w:t>Links in this step</w:t>
             </w:r>
           </w:p>
@@ -17441,9 +17618,6 @@
             </w:r>
             <w:r>
               <w:br/>
-            </w:r>
-            <w:r>
-              <w:lastRenderedPageBreak/>
               <w:t>public.courts.alaska.gov/web/forms/docs/tf-920.pdf</w:t>
             </w:r>
           </w:p>
@@ -17640,6 +17814,7 @@
               <w:outlineLvl w:val="1"/>
             </w:pPr>
             <w:r>
+              <w:lastRenderedPageBreak/>
               <w:t xml:space="preserve">Step </w:t>
             </w:r>
             <w:bookmarkStart w:id="17" w:name="File"/>
@@ -17771,14 +17946,7 @@
               <w:rPr>
                 <w:color w:val="FF0000"/>
               </w:rPr>
-              <w:t xml:space="preserve">{% if type_of_response['case in 2 states'] and stage_of_other_case == </w:t>
-            </w:r>
-            <w:r>
-              <w:rPr>
-                <w:color w:val="FF0000"/>
-              </w:rPr>
-              <w:lastRenderedPageBreak/>
-              <w:t>'ended with order' %}</w:t>
+              <w:t>{% if type_of_response['case in 2 states'] and stage_of_other_case == 'ended with order' %}</w:t>
             </w:r>
             <w:r>
               <w:t xml:space="preserve">When you fille your </w:t>
@@ -18157,6 +18325,7 @@
               <w:br/>
             </w:r>
             <w:r>
+              <w:lastRenderedPageBreak/>
               <w:t>courts.alaska.gov/efile</w:t>
             </w:r>
           </w:p>
@@ -18788,6 +18957,7 @@
               <w:ind w:left="750"/>
             </w:pPr>
             <w:r>
+              <w:lastRenderedPageBreak/>
               <w:t xml:space="preserve">Use the court’s TrueFiling eFiling system to send the documents to the court electronically, if your local court uses TrueFiling. </w:t>
             </w:r>
             <w:hyperlink r:id="rId170" w:anchor="current-courts" w:history="1">
@@ -18857,7 +19027,6 @@
               <w:ind w:left="765"/>
             </w:pPr>
             <w:r>
-              <w:lastRenderedPageBreak/>
               <w:t xml:space="preserve">Call the </w:t>
             </w:r>
             <w:hyperlink r:id="rId172">
@@ -19228,6 +19397,9 @@
             </w:hyperlink>
             <w:r>
               <w:br/>
+            </w:r>
+            <w:r>
+              <w:lastRenderedPageBreak/>
               <w:t>courts.alaska.gov/courtdir/index.htm#trial</w:t>
             </w:r>
           </w:p>
@@ -19322,9 +19494,6 @@
             </w:r>
             <w:r>
               <w:br/>
-            </w:r>
-            <w:r>
-              <w:lastRenderedPageBreak/>
               <w:t>public.courts.alaska.gov/web/forms/docs/tf-920.pdf</w:t>
             </w:r>
           </w:p>
@@ -19512,7 +19681,11 @@
             </w:r>
             <w:bookmarkEnd w:id="18"/>
             <w:r>
-              <w:t>: Serve {{ other_party_in_case }}</w:t>
+              <w:t xml:space="preserve">: Serve {{ </w:t>
+            </w:r>
+            <w:r>
+              <w:lastRenderedPageBreak/>
+              <w:t>other_party_in_case }}</w:t>
             </w:r>
           </w:p>
         </w:tc>
@@ -19542,6 +19715,7 @@
               <w:spacing w:before="120"/>
             </w:pPr>
             <w:r>
+              <w:lastRenderedPageBreak/>
               <w:t xml:space="preserve">Give a copy of all your documents to {{ other_party_in_case }} the way you wrote on the </w:t>
             </w:r>
             <w:r>
@@ -19564,6 +19738,7 @@
               </w:numPr>
             </w:pPr>
             <w:r>
+              <w:lastRenderedPageBreak/>
               <w:t>Serve them on the date you said you would.</w:t>
             </w:r>
           </w:p>
@@ -19807,20 +19982,17 @@
               </w:r>
             </w:fldSimple>
             <w:r>
-              <w:t xml:space="preserve">: Read the "Domestic Relations Procedural Order" or Standing Order </w:t>
+              <w:t xml:space="preserve">: Read </w:t>
+            </w:r>
+            <w:r>
+              <w:lastRenderedPageBreak/>
+              <w:t xml:space="preserve">the "Domestic Relations Procedural Order" or Standing Order </w:t>
             </w:r>
             <w:r>
               <w:rPr>
                 <w:color w:val="00B050"/>
               </w:rPr>
-              <w:t xml:space="preserve">{% if user_need == 'answer custody' and </w:t>
-            </w:r>
-            <w:r>
-              <w:rPr>
-                <w:color w:val="00B050"/>
-              </w:rPr>
-              <w:lastRenderedPageBreak/>
-              <w:t>type_of_response.all_false()%}</w:t>
+              <w:t>{% if user_need == 'answer custody' and type_of_response.all_false()%}</w:t>
             </w:r>
             <w:r>
               <w:t>if the clerk gives you one when you file your case</w:t>
@@ -19864,7 +20036,11 @@
             </w:pPr>
             <w:r>
               <w:lastRenderedPageBreak/>
-              <w:t>This is the first order from your judge that sets out the basic rules for you and {{ other_party_in_case }} to follow during the case.</w:t>
+              <w:t xml:space="preserve">This is the first order from your judge that sets out the basic rules for </w:t>
+            </w:r>
+            <w:r>
+              <w:lastRenderedPageBreak/>
+              <w:t>you and {{ other_party_in_case }} to follow during the case.</w:t>
             </w:r>
           </w:p>
           <w:p>
@@ -19942,14 +20118,7 @@
               <w:rPr>
                 <w:color w:val="FF0000"/>
               </w:rPr>
-              <w:t xml:space="preserve">{% if user_need in('custody', 'answer custody') or (user_need </w:t>
-            </w:r>
-            <w:r>
-              <w:rPr>
-                <w:color w:val="FF0000"/>
-              </w:rPr>
-              <w:lastRenderedPageBreak/>
-              <w:t xml:space="preserve">in('divorce', 'answer divorce') and minor_children) %} </w:t>
+              <w:t xml:space="preserve">{% if user_need in('custody', 'answer custody') or (user_need in('divorce', 'answer divorce') and minor_children) %} </w:t>
             </w:r>
           </w:p>
           <w:p>
@@ -20327,16 +20496,7 @@
                 <w:color w:val="FF0000"/>
                 <w:shd w:val="clear" w:color="auto" w:fill="auto"/>
               </w:rPr>
-              <w:t xml:space="preserve">r </w:t>
-            </w:r>
-            <w:r>
-              <w:rPr>
-                <w:rStyle w:val="interviewvariable"/>
-                <w:color w:val="FF0000"/>
-                <w:shd w:val="clear" w:color="auto" w:fill="auto"/>
-              </w:rPr>
-              <w:lastRenderedPageBreak/>
-              <w:t>(</w:t>
+              <w:t>r (</w:t>
             </w:r>
             <w:r>
               <w:rPr>
@@ -20447,7 +20607,6 @@
               <w:pStyle w:val="Body"/>
             </w:pPr>
             <w:r>
-              <w:lastRenderedPageBreak/>
               <w:t>expect_after_answer_step</w:t>
             </w:r>
           </w:p>
@@ -20672,7 +20831,11 @@
               <w:t>{% if user_need == 'answer divorce' %}</w:t>
             </w:r>
             <w:r>
-              <w:t>Within 45 days of the date you file and serve your spouse with your Answer, both of you are supposed to tell each other about all your property and debt. Fill out and give your spouse:</w:t>
+              <w:t xml:space="preserve">Within 45 days of the date you file and serve your spouse with your Answer, both of you are supposed to tell each other about all your property and debt. Fill out </w:t>
+            </w:r>
+            <w:r>
+              <w:lastRenderedPageBreak/>
+              <w:t>and give your spouse:</w:t>
             </w:r>
           </w:p>
           <w:p>
@@ -20837,9 +21000,6 @@
             </w:r>
             <w:r>
               <w:br/>
-            </w:r>
-            <w:r>
-              <w:lastRenderedPageBreak/>
               <w:t>as a</w:t>
             </w:r>
             <w:r>
@@ -21164,6 +21324,7 @@
               <w:ind w:left="512"/>
             </w:pPr>
             <w:r>
+              <w:lastRenderedPageBreak/>
               <w:t>It is important to pay attention to what is happening in both cases until you know which state will decide the case.</w:t>
             </w:r>
           </w:p>
@@ -21291,7 +21452,6 @@
                 <w:sz w:val="24"/>
                 <w:szCs w:val="24"/>
               </w:rPr>
-              <w:lastRenderedPageBreak/>
               <w:t>Counting:</w:t>
             </w:r>
           </w:p>
@@ -21574,6 +21734,7 @@
               <w:ind w:left="403"/>
             </w:pPr>
             <w:r>
+              <w:lastRenderedPageBreak/>
               <w:t>Do not count weekends and holidays.</w:t>
             </w:r>
           </w:p>
@@ -21786,11 +21947,7 @@
               <w:t>Certificate of Service</w:t>
             </w:r>
             <w:r>
-              <w:t xml:space="preserve"> and tell the court how </w:t>
-            </w:r>
-            <w:r>
-              <w:lastRenderedPageBreak/>
-              <w:t>and when you deliver your reply to {{ other_party_in_case }}</w:t>
+              <w:t xml:space="preserve"> and tell the court how and when you deliver your reply to {{ other_party_in_case }}</w:t>
             </w:r>
           </w:p>
           <w:p>
@@ -22071,6 +22228,7 @@
               <w:br/>
             </w:r>
             <w:r>
+              <w:lastRenderedPageBreak/>
               <w:t>youtube.com/watch?v=egoBeRFB_Uw</w:t>
             </w:r>
           </w:p>
@@ -22475,7 +22633,11 @@
               </w:r>
             </w:hyperlink>
             <w:r>
-              <w:t>. When you file your Proof of Notice, ask the clerk's office for instructions on setting a hearing date. The hearing must be at least 30 days after the end of the 4 weeks the notice was posted on the court’s website.</w:t>
+              <w:t xml:space="preserve">. When you file your Proof of Notice, ask the clerk's office for instructions on </w:t>
+            </w:r>
+            <w:r>
+              <w:lastRenderedPageBreak/>
+              <w:t>setting a hearing date. The hearing must be at least 30 days after the end of the 4 weeks the notice was posted on the court’s website.</w:t>
             </w:r>
           </w:p>
           <w:p>
@@ -22575,7 +22737,6 @@
               <w:ind w:left="1122"/>
             </w:pPr>
             <w:r>
-              <w:lastRenderedPageBreak/>
               <w:t xml:space="preserve">could </w:t>
             </w:r>
             <w:r>
@@ -22817,7 +22978,11 @@
               <w:t>) or (</w:t>
             </w:r>
             <w:r>
-              <w:t>not minor_children and agree_or_settle =='do not know'</w:t>
+              <w:t xml:space="preserve">not minor_children and </w:t>
+            </w:r>
+            <w:r>
+              <w:lastRenderedPageBreak/>
+              <w:t>agree_or_settle =='do not know'</w:t>
             </w:r>
             <w:r>
               <w:rPr>
@@ -22895,11 +23060,7 @@
               <w:outlineLvl w:val="2"/>
             </w:pPr>
             <w:r>
-              <w:t xml:space="preserve">If {{ other_party_in_case }} does not file an Answer </w:t>
-            </w:r>
-            <w:r>
-              <w:lastRenderedPageBreak/>
-              <w:t>in 20 days, you can ask for a default judgment</w:t>
+              <w:t>If {{ other_party_in_case }} does not file an Answer in 20 days, you can ask for a default judgment</w:t>
             </w:r>
           </w:p>
           <w:p>
@@ -23127,6 +23288,7 @@
               <w:rPr>
                 <w:color w:val="C00000"/>
               </w:rPr>
+              <w:lastRenderedPageBreak/>
               <w:t>{% if (user_need == 'custody' and alternate_service) or (user_need == 'divorce' and not know_spouse_whereabouts) %}</w:t>
             </w:r>
             <w:r>
@@ -23253,9 +23415,6 @@
             </w:r>
             <w:r>
               <w:br/>
-            </w:r>
-            <w:r>
-              <w:lastRenderedPageBreak/>
               <w:t xml:space="preserve">as a </w:t>
             </w:r>
             <w:hyperlink r:id="rId219">
@@ -23415,7 +23574,11 @@
               <w:pStyle w:val="Body"/>
             </w:pPr>
             <w:r>
-              <w:t>{%tr if (type_of_response.any_true('ak custody case', 'ak divorce case')) or (user_need == 'answer custody' and type_of_response['wrong state'] and not jurisdiction) or (user_need == 'answer divorce' and type_of_response['wrong state']) or (type_of_response['case in 2 states'] and stage_of_other_case in('still going', 'ended with no order')) %}</w:t>
+              <w:t xml:space="preserve">{%tr if (type_of_response.any_true('ak custody case', 'ak divorce case')) or (user_need == 'answer custody' and type_of_response['wrong state'] and not jurisdiction) or </w:t>
+            </w:r>
+            <w:r>
+              <w:lastRenderedPageBreak/>
+              <w:t>(user_need == 'answer divorce' and type_of_response['wrong state']) or (type_of_response['case in 2 states'] and stage_of_other_case in('still going', 'ended with no order')) %}</w:t>
             </w:r>
           </w:p>
         </w:tc>
@@ -23483,11 +23646,7 @@
               <w:fldChar w:fldCharType="end"/>
             </w:r>
             <w:r>
-              <w:t xml:space="preserve">: Learn more about the </w:t>
-            </w:r>
-            <w:r>
-              <w:lastRenderedPageBreak/>
-              <w:t>process</w:t>
+              <w:t>: Learn more about the process</w:t>
             </w:r>
           </w:p>
         </w:tc>
@@ -23512,7 +23671,6 @@
               <w:outlineLvl w:val="2"/>
             </w:pPr>
             <w:r>
-              <w:lastRenderedPageBreak/>
               <w:t>Read</w:t>
             </w:r>
           </w:p>
@@ -23531,9 +23689,6 @@
             </w:r>
             <w:r>
               <w:br/>
-            </w:r>
-            <w:r>
-              <w:lastRenderedPageBreak/>
               <w:t xml:space="preserve">as a </w:t>
             </w:r>
             <w:hyperlink r:id="rId224">
@@ -23991,7 +24146,6 @@
                 <w:color w:val="ED7D31" w:themeColor="accent2"/>
                 <w:shd w:val="clear" w:color="auto" w:fill="FFFFFF"/>
               </w:rPr>
-              <w:lastRenderedPageBreak/>
               <w:t xml:space="preserve">% if ((user_need == 'answer custody' and type_of_response['ak custody case']) or (user_need == 'answer divorce' and type_of_response['ak divorce case']) or (type_of_response['case in 2 states'] and </w:t>
             </w:r>
             <w:r>
@@ -24006,20 +24160,21 @@
                 <w:color w:val="ED7D31" w:themeColor="accent2"/>
                 <w:shd w:val="clear" w:color="auto" w:fill="FFFFFF"/>
               </w:rPr>
-              <w:t xml:space="preserve"> == 'ended with no order')) and (response_to_complaint in('agree', 'some') or (response_to_complaint == 'none' and want_help_to_agree))%}</w:t>
-            </w:r>
-            <w:r>
-              <w:rPr>
+              <w:t xml:space="preserve"> == 'ended with no order')) and </w:t>
+            </w:r>
+            <w:r>
+              <w:rPr>
+                <w:color w:val="ED7D31" w:themeColor="accent2"/>
                 <w:shd w:val="clear" w:color="auto" w:fill="FFFFFF"/>
               </w:rPr>
-              <w:t xml:space="preserve">Abuse </w:t>
+              <w:lastRenderedPageBreak/>
+              <w:t>(response_to_complaint in('agree', 'some') or (response_to_complaint == 'none' and want_help_to_agree))%}</w:t>
             </w:r>
             <w:r>
               <w:rPr>
                 <w:shd w:val="clear" w:color="auto" w:fill="FFFFFF"/>
               </w:rPr>
-              <w:lastRenderedPageBreak/>
-              <w:t>or domestic violence resources and reaching an agreement</w:t>
+              <w:t>Abuse or domestic violence resources and reaching an agreement</w:t>
             </w:r>
             <w:r>
               <w:rPr>
@@ -24149,11 +24304,7 @@
               <w:t>{% elif user_need == 'divorce' %}</w:t>
             </w:r>
             <w:r>
-              <w:t xml:space="preserve">People who have experienced </w:t>
-            </w:r>
-            <w:r>
-              <w:lastRenderedPageBreak/>
-              <w:t>domestic violence can be at greater risk when they separate from their spouse or start a court case to end their marriage.</w:t>
+              <w:t>People who have experienced domestic violence can be at greater risk when they separate from their spouse or start a court case to end their marriage.</w:t>
             </w:r>
             <w:r>
               <w:rPr>
@@ -24291,7 +24442,11 @@
               <w:ind w:left="420"/>
             </w:pPr>
             <w:r>
-              <w:t xml:space="preserve"> the domestic violence does not make either parent uncomfortable or afraid to ask for what they want in their Parenting Plan;</w:t>
+              <w:t xml:space="preserve"> the domestic violence does not make either parent uncomfortable </w:t>
+            </w:r>
+            <w:r>
+              <w:lastRenderedPageBreak/>
+              <w:t>or afraid to ask for what they want in their Parenting Plan;</w:t>
             </w:r>
           </w:p>
           <w:p>
@@ -24327,11 +24482,7 @@
               <w:pStyle w:val="Body"/>
             </w:pPr>
             <w:r>
-              <w:t xml:space="preserve">You can decide if you are comfortable trying to reach an agreement with the other parent based on the facts and circumstances of your </w:t>
-            </w:r>
-            <w:r>
-              <w:lastRenderedPageBreak/>
-              <w:t>case. As explained below, if you want to try to reach an agreement about the Parenting Plan, your options may be limited if there has been domestic violence.</w:t>
+              <w:t>You can decide if you are comfortable trying to reach an agreement with the other parent based on the facts and circumstances of your case. As explained below, if you want to try to reach an agreement about the Parenting Plan, your options may be limited if there has been domestic violence.</w:t>
             </w:r>
           </w:p>
           <w:p>
@@ -24410,7 +24561,11 @@
               <w:t>) or type_of_response.all_false() %}</w:t>
             </w:r>
             <w:r>
-              <w:t>Considerations if you and {{ other_party_in_case }} do not agree</w:t>
+              <w:t xml:space="preserve">Considerations if you and {{ </w:t>
+            </w:r>
+            <w:r>
+              <w:lastRenderedPageBreak/>
+              <w:t>other_party_in_case }} do not agree</w:t>
             </w:r>
             <w:r>
               <w:rPr>
@@ -24449,11 +24604,7 @@
               <w:pStyle w:val="Body"/>
             </w:pPr>
             <w:r>
-              <w:t xml:space="preserve">If the judge finds the domestic violence presumption applies, the judge </w:t>
-            </w:r>
-            <w:r>
-              <w:lastRenderedPageBreak/>
-              <w:t>will usually permit supervised contact between the parent and the children while the parent is completing a batterer’s intervention or substance abuse treatment program. After the parent finishes the program and any other requirements the judge ordered, the judge may lift the supervision restriction and allow a different parenting schedule.</w:t>
+              <w:t>If the judge finds the domestic violence presumption applies, the judge will usually permit supervised contact between the parent and the children while the parent is completing a batterer’s intervention or substance abuse treatment program. After the parent finishes the program and any other requirements the judge ordered, the judge may lift the supervision restriction and allow a different parenting schedule.</w:t>
             </w:r>
             <w:r>
               <w:rPr>
@@ -24636,6 +24787,7 @@
               <w:ind w:left="420"/>
             </w:pPr>
             <w:r>
+              <w:lastRenderedPageBreak/>
               <w:t xml:space="preserve"> supervised parenting time with a willing and available third party who you trust, or</w:t>
             </w:r>
           </w:p>
@@ -24737,14 +24889,7 @@
                 <w:rPr>
                   <w:rStyle w:val="Hyperlink"/>
                 </w:rPr>
-                <w:t>DR-</w:t>
-              </w:r>
-              <w:r>
-                <w:rPr>
-                  <w:rStyle w:val="Hyperlink"/>
-                </w:rPr>
-                <w:lastRenderedPageBreak/>
-                <w:t>151</w:t>
+                <w:t>DR-151</w:t>
               </w:r>
             </w:hyperlink>
             <w:r>
@@ -25087,7 +25232,11 @@
               <w:pStyle w:val="Body"/>
             </w:pPr>
             <w:r>
-              <w:t xml:space="preserve">Establishing paternity means legally determining the biological father of a child, and can make a big difference in a child's health, financial outlook and sense of identity in knowing who both parents are. </w:t>
+              <w:t xml:space="preserve">Establishing paternity means legally determining the biological father </w:t>
+            </w:r>
+            <w:r>
+              <w:lastRenderedPageBreak/>
+              <w:t xml:space="preserve">of a child, and can make a big difference in a child's health, financial outlook and sense of identity in knowing who both parents are. </w:t>
             </w:r>
           </w:p>
           <w:p>
@@ -25132,14 +25281,7 @@
               <w:rPr>
                 <w:color w:val="9CC2E5" w:themeColor="accent5" w:themeTint="99"/>
               </w:rPr>
-              <w:t xml:space="preserve">{% endif %}{% if user_need == 'respond to custody case' </w:t>
-            </w:r>
-            <w:r>
-              <w:rPr>
-                <w:color w:val="9CC2E5" w:themeColor="accent5" w:themeTint="99"/>
-              </w:rPr>
-              <w:lastRenderedPageBreak/>
-              <w:t>%}</w:t>
+              <w:t>{% endif %}{% if user_need == 'respond to custody case' %}</w:t>
             </w:r>
             <w:r>
               <w:t>When you file your Answer, state that paternity is an issue in section 4 of the Counterclaims section of the Answer.</w:t>
@@ -25345,7 +25487,11 @@
               <w:pStyle w:val="Body"/>
             </w:pPr>
             <w:r>
-              <w:t>If the court decides that the biological father is someone not listed on the birth certificate, you must send a copy of the court order to the Health Analytics &amp; Vital Records to change the birth certificate. After the birth certificate is changed, the child is considered "legitimated" and the heir of that father. This means that if the child should be eligible for any medical or financial benefits connected to the father such as health insurance, or benefits based on military service or being Alaska Native or American Indian. Also, if the father dies, the child will be able to inherit and collect financial or medical benefits that the child may be eligible for such as Social Security Children's Insurance Benefits or military benefits. If you do not notify Health Analytics &amp; Vital Records to change the birth certificate, the child may miss out on these benefits.</w:t>
+              <w:t xml:space="preserve">If the court decides that the biological father is someone not listed on the birth certificate, you must send a copy of the court order to the Health Analytics &amp; Vital Records to change the birth certificate. After the birth certificate is changed, the child is considered "legitimated" and the heir of that father. This means that if the child should be eligible for any medical or financial benefits connected to the father </w:t>
+            </w:r>
+            <w:r>
+              <w:lastRenderedPageBreak/>
+              <w:t>such as health insurance, or benefits based on military service or being Alaska Native or American Indian. Also, if the father dies, the child will be able to inherit and collect financial or medical benefits that the child may be eligible for such as Social Security Children's Insurance Benefits or military benefits. If you do not notify Health Analytics &amp; Vital Records to change the birth certificate, the child may miss out on these benefits.</w:t>
             </w:r>
           </w:p>
           <w:p>
@@ -25388,9 +25534,6 @@
             </w:r>
             <w:r>
               <w:br/>
-            </w:r>
-            <w:r>
-              <w:lastRenderedPageBreak/>
               <w:t xml:space="preserve">as a </w:t>
             </w:r>
             <w:hyperlink r:id="rId249">
@@ -25699,6 +25842,7 @@
               <w:pStyle w:val="Body"/>
             </w:pPr>
             <w:r>
+              <w:lastRenderedPageBreak/>
               <w:t xml:space="preserve">Depending on your income and circumstances, you may qualify for a free lawyer from </w:t>
             </w:r>
             <w:hyperlink r:id="rId257" w:history="1">

</xml_diff>

<commit_message>
Default step content matches in html and docx and unbolded default judgment, all lower case and kept uppercase for Answer but unbolded in docx and html
</commit_message>
<xml_diff>
--- a/docassemble/RespondingChildCustodyActionPlan/data/templates/responding_child_custody_action_plan.docx
+++ b/docassemble/RespondingChildCustodyActionPlan/data/templates/responding_child_custody_action_plan.docx
@@ -487,7 +487,7 @@
                 </mc:Choice>
                 <mc:Fallback>
                   <w:pict>
-                    <v:group w14:anchorId="09E9DC94" id="Group 1" o:spid="_x0000_s1026" style="position:absolute;margin-left:0;margin-top:12.95pt;width:58.45pt;height:53.4pt;z-index:3;mso-wrap-distance-left:8.95pt;mso-wrap-distance-right:25.2pt" coordsize="7423,6782" o:gfxdata="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">
+                    <v:group w14:anchorId="4E43905D" id="Group 1" o:spid="_x0000_s1026" style="position:absolute;margin-left:0;margin-top:12.95pt;width:58.45pt;height:53.4pt;z-index:3;mso-wrap-distance-left:8.95pt;mso-wrap-distance-right:25.2pt" coordsize="7423,6782" o:gfxdata="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">
                       <v:group id="Group 2" o:spid="_x0000_s1027" style="position:absolute;width:5785;height:6782" coordsize="0,0" o:gfxdata="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">
                         <v:shape id="docshape2" o:spid="_x0000_s1028" style="position:absolute;width:578520;height:678240;visibility:visible;mso-wrap-style:square;v-text-anchor:top" coordsize="915,1071" o:gfxdata="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" path="m85,89l85,,914,r,985l824,985t,85l,1070,,92r573,l573,337r246,l824,1070xe" filled="f" strokecolor="#333" strokeweight=".43858mm">
                           <v:path arrowok="t" textboxrect="0,0,916,1072"/>
@@ -658,14 +658,27 @@
             <w:r>
               <w:t xml:space="preserve">Step </w:t>
             </w:r>
-            <w:fldSimple w:instr=" SEQ stepList \* ARABIC ">
-              <w:r>
-                <w:rPr>
-                  <w:noProof/>
-                </w:rPr>
-                <w:t>1</w:t>
-              </w:r>
-            </w:fldSimple>
+            <w:r>
+              <w:fldChar w:fldCharType="begin"/>
+            </w:r>
+            <w:r>
+              <w:instrText xml:space="preserve"> SEQ stepList \* ARABIC </w:instrText>
+            </w:r>
+            <w:r>
+              <w:fldChar w:fldCharType="separate"/>
+            </w:r>
+            <w:r>
+              <w:rPr>
+                <w:noProof/>
+              </w:rPr>
+              <w:t>1</w:t>
+            </w:r>
+            <w:r>
+              <w:rPr>
+                <w:noProof/>
+              </w:rPr>
+              <w:fldChar w:fldCharType="end"/>
+            </w:r>
             <w:r>
               <w:t xml:space="preserve">: </w:t>
             </w:r>
@@ -691,7 +704,10 @@
               <w:t>{% else %}</w:t>
             </w:r>
             <w:r>
-              <w:t>Watch out for a Default Judgment</w:t>
+              <w:t xml:space="preserve">Watch out for a </w:t>
+            </w:r>
+            <w:r>
+              <w:t>default judgment</w:t>
             </w:r>
             <w:r>
               <w:rPr>
@@ -835,7 +851,6 @@
             </w:r>
             <w:r>
               <w:rPr>
-                <w:b/>
                 <w:bCs/>
               </w:rPr>
               <w:t>Answer</w:t>
@@ -856,7 +871,6 @@
             </w:r>
             <w:r>
               <w:rPr>
-                <w:b/>
                 <w:bCs/>
               </w:rPr>
               <w:t>Answer</w:t>
@@ -872,10 +886,9 @@
             </w:r>
             <w:r>
               <w:rPr>
-                <w:b/>
                 <w:color w:val="auto"/>
               </w:rPr>
-              <w:t>Default Judgment</w:t>
+              <w:t>default judgment</w:t>
             </w:r>
             <w:r>
               <w:rPr>
@@ -927,9 +940,6 @@
               <w:t xml:space="preserve">Even if you were served a different way, you can file an </w:t>
             </w:r>
             <w:r>
-              <w:rPr>
-                <w:b/>
-              </w:rPr>
               <w:t>Answer</w:t>
             </w:r>
             <w:r>
@@ -1003,10 +1013,10 @@
             </w:r>
             <w:r>
               <w:rPr>
-                <w:b/>
+                <w:bCs/>
                 <w:color w:val="auto"/>
               </w:rPr>
-              <w:t>Default Judgment</w:t>
+              <w:t>default judgment</w:t>
             </w:r>
             <w:r>
               <w:rPr>
@@ -1130,9 +1140,6 @@
               <w:t xml:space="preserve">Wait for proper service and then file your </w:t>
             </w:r>
             <w:r>
-              <w:rPr>
-                <w:b/>
-              </w:rPr>
               <w:t>Answer</w:t>
             </w:r>
             <w:r>
@@ -1271,7 +1278,10 @@
               <w:outlineLvl w:val="2"/>
             </w:pPr>
             <w:r>
-              <w:t>Watch out for a Default Judgment</w:t>
+              <w:t xml:space="preserve">Watch out for a </w:t>
+            </w:r>
+            <w:r>
+              <w:t>default judgment</w:t>
             </w:r>
           </w:p>
           <w:p>
@@ -1310,7 +1320,6 @@
             </w:r>
             <w:r>
               <w:rPr>
-                <w:b/>
                 <w:bCs/>
               </w:rPr>
               <w:t>default judgment</w:t>
@@ -1367,7 +1376,6 @@
             </w:r>
             <w:r>
               <w:rPr>
-                <w:b/>
                 <w:bCs/>
               </w:rPr>
               <w:t>default judgment</w:t>
@@ -1456,16 +1464,15 @@
             </w:r>
             <w:r>
               <w:rPr>
+                <w:bCs/>
+              </w:rPr>
+              <w:t>Answer</w:t>
+            </w:r>
+            <w:r>
+              <w:rPr>
                 <w:b/>
                 <w:bCs/>
               </w:rPr>
-              <w:t>Answer</w:t>
-            </w:r>
-            <w:r>
-              <w:rPr>
-                <w:b/>
-                <w:bCs/>
-              </w:rPr>
               <w:t>:</w:t>
             </w:r>
             <w:r>
@@ -1479,7 +1486,6 @@
             </w:r>
             <w:r>
               <w:rPr>
-                <w:b/>
                 <w:bCs/>
               </w:rPr>
               <w:t>Answer</w:t>
@@ -3581,14 +3587,27 @@
               </w:rPr>
               <w:t xml:space="preserve">Step </w:t>
             </w:r>
-            <w:fldSimple w:instr=" SEQ stepList \* ARABIC ">
-              <w:r>
-                <w:rPr>
-                  <w:noProof/>
-                </w:rPr>
-                <w:t>3</w:t>
-              </w:r>
-            </w:fldSimple>
+            <w:r>
+              <w:fldChar w:fldCharType="begin"/>
+            </w:r>
+            <w:r>
+              <w:instrText xml:space="preserve"> SEQ stepList \* ARABIC </w:instrText>
+            </w:r>
+            <w:r>
+              <w:fldChar w:fldCharType="separate"/>
+            </w:r>
+            <w:r>
+              <w:rPr>
+                <w:noProof/>
+              </w:rPr>
+              <w:t>3</w:t>
+            </w:r>
+            <w:r>
+              <w:rPr>
+                <w:noProof/>
+              </w:rPr>
+              <w:fldChar w:fldCharType="end"/>
+            </w:r>
             <w:r>
               <w:rPr>
                 <w:shd w:val="clear" w:color="auto" w:fill="FFFFFF"/>
@@ -3642,7 +3661,6 @@
             </w:r>
             <w:r>
               <w:rPr>
-                <w:b/>
                 <w:bCs/>
               </w:rPr>
               <w:t>Answer</w:t>
@@ -4074,48 +4092,18 @@
             </w:r>
             <w:r>
               <w:rPr>
-                <w:b/>
                 <w:bCs/>
               </w:rPr>
-              <w:t>D</w:t>
-            </w:r>
-            <w:r>
-              <w:rPr>
-                <w:b/>
+              <w:t>default judgment</w:t>
+            </w:r>
+            <w:r>
+              <w:t xml:space="preserve"> which means that the court will decide the case without hearing your side of the story. There are 3 steps to get a </w:t>
+            </w:r>
+            <w:r>
+              <w:rPr>
                 <w:bCs/>
               </w:rPr>
-              <w:t>efault judgment</w:t>
-            </w:r>
-            <w:r>
-              <w:t xml:space="preserve"> which means that the court will decide the case without hearing your side of the story. There are 3 steps to get a </w:t>
-            </w:r>
-            <w:r>
-              <w:rPr>
-                <w:b/>
-                <w:bCs/>
-              </w:rPr>
-              <w:t>D</w:t>
-            </w:r>
-            <w:r>
-              <w:rPr>
-                <w:b/>
-                <w:bCs/>
-              </w:rPr>
-              <w:t xml:space="preserve">efault </w:t>
-            </w:r>
-            <w:r>
-              <w:rPr>
-                <w:b/>
-                <w:bCs/>
-              </w:rPr>
-              <w:t>J</w:t>
-            </w:r>
-            <w:r>
-              <w:rPr>
-                <w:b/>
-                <w:bCs/>
-              </w:rPr>
-              <w:t>udgment</w:t>
+              <w:t>default judgment</w:t>
             </w:r>
             <w:r>
               <w:t>:</w:t>
@@ -4178,57 +4166,59 @@
             </w:r>
             <w:r>
               <w:rPr>
+                <w:bCs/>
+              </w:rPr>
+              <w:t>default judgment</w:t>
+            </w:r>
+            <w:r>
+              <w:t xml:space="preserve"> order ending the case without hearing from you.</w:t>
+            </w:r>
+          </w:p>
+          <w:p>
+            <w:pPr>
+              <w:pStyle w:val="Heading3"/>
+              <w:outlineLvl w:val="2"/>
+            </w:pPr>
+            <w:r>
+              <w:rPr>
+                <w:color w:val="FF0000"/>
+              </w:rPr>
+              <w:t>{% if military %}</w:t>
+            </w:r>
+            <w:r>
+              <w:t>Military Protections</w:t>
+            </w:r>
+          </w:p>
+          <w:p>
+            <w:pPr>
+              <w:pStyle w:val="Body"/>
+            </w:pPr>
+            <w:r>
+              <w:t xml:space="preserve">Under the </w:t>
+            </w:r>
+            <w:r>
+              <w:rPr>
                 <w:b/>
                 <w:bCs/>
               </w:rPr>
-              <w:t>Default Judgment</w:t>
-            </w:r>
-            <w:r>
-              <w:t xml:space="preserve"> order ending the case without hearing from you.</w:t>
-            </w:r>
-          </w:p>
-          <w:p>
-            <w:pPr>
-              <w:pStyle w:val="Heading3"/>
-              <w:outlineLvl w:val="2"/>
-            </w:pPr>
-            <w:r>
-              <w:rPr>
-                <w:color w:val="FF0000"/>
-              </w:rPr>
-              <w:t>{% if military %}</w:t>
-            </w:r>
-            <w:r>
-              <w:t>Military Protections</w:t>
-            </w:r>
-          </w:p>
-          <w:p>
-            <w:pPr>
-              <w:pStyle w:val="Body"/>
-            </w:pPr>
-            <w:r>
-              <w:t xml:space="preserve">Under the </w:t>
-            </w:r>
-            <w:r>
-              <w:rPr>
-                <w:b/>
-                <w:bCs/>
-              </w:rPr>
               <w:t>Servicemembers Civil Relief Act</w:t>
             </w:r>
             <w:r>
-              <w:t xml:space="preserve">, you may have some protections against default judgment if the case is filed while you were </w:t>
-            </w:r>
-            <w:r>
-              <w:lastRenderedPageBreak/>
-              <w:t xml:space="preserve">on active duty. You can learn more about </w:t>
+              <w:t xml:space="preserve">, you may have some protections against default judgment if the case is filed while you were on active duty. You can learn more about </w:t>
             </w:r>
             <w:hyperlink r:id="rId20">
               <w:r>
                 <w:rPr>
                   <w:rStyle w:val="Hyperlink"/>
                 </w:rPr>
-                <w:t>the Servicemembers Civil Relief Act</w:t>
+                <w:t xml:space="preserve">the Servicemembers Civil </w:t>
+              </w:r>
+              <w:r>
+                <w:rPr>
+                  <w:rStyle w:val="Hyperlink"/>
+                </w:rPr>
+                <w:lastRenderedPageBreak/>
+                <w:t>Relief Act</w:t>
               </w:r>
             </w:hyperlink>
             <w:r>
@@ -4318,22 +4308,13 @@
               <w:rPr>
                 <w:color w:val="00B0F0"/>
               </w:rPr>
-              <w:t>{</w:t>
+              <w:t>{% elif final_order_date_more_than_10_days or (not final_order_date_within_10_days and not final_order_date_more_than_10_days)</w:t>
             </w:r>
             <w:r>
               <w:rPr>
                 <w:color w:val="00B0F0"/>
               </w:rPr>
-              <w:t>% elif final_order_date_more_than_10_days or (not final_order_date_within_10_days and not final_order_date_more_than_10_days)</w:t>
-            </w:r>
-            <w:r>
-              <w:rPr>
-                <w:color w:val="00B0F0"/>
-              </w:rPr>
               <w:t xml:space="preserve"> %}</w:t>
-            </w:r>
-            <w:r>
-              <w:t xml:space="preserve"> </w:t>
             </w:r>
             <w:r>
               <w:t>Ask the court to set aside the default judgment</w:t>
@@ -4441,12 +4422,6 @@
                 <w:color w:val="00B0F0"/>
               </w:rPr>
               <w:t xml:space="preserve"> %}</w:t>
-            </w:r>
-            <w:r>
-              <w:rPr>
-                <w:color w:val="00B0F0"/>
-              </w:rPr>
-              <w:t>:</w:t>
             </w:r>
             <w:r>
               <w:t>There are specific reasons that a judgment can be set aside</w:t>
@@ -4619,7 +4594,6 @@
               </w:numPr>
             </w:pPr>
             <w:r>
-              <w:lastRenderedPageBreak/>
               <w:t xml:space="preserve">Step </w:t>
             </w:r>
             <w:r>
@@ -4653,6 +4627,7 @@
               </w:numPr>
             </w:pPr>
             <w:r>
+              <w:lastRenderedPageBreak/>
               <w:t xml:space="preserve">The </w:t>
             </w:r>
             <w:r>
@@ -4718,22 +4693,40 @@
             </w:r>
             <w:r>
               <w:rPr>
+                <w:bCs/>
+              </w:rPr>
+              <w:t>Answer</w:t>
+            </w:r>
+            <w:r>
+              <w:t xml:space="preserve"> and ask the court </w:t>
+            </w:r>
+            <w:r>
+              <w:rPr>
+                <w:color w:val="EA9999"/>
+              </w:rPr>
+              <w:t>{% if stage_of_default == 'application filed' %}</w:t>
+            </w:r>
+            <w:r>
+              <w:t xml:space="preserve">not to enter an </w:t>
+            </w:r>
+            <w:r>
+              <w:rPr>
                 <w:b/>
                 <w:bCs/>
               </w:rPr>
-              <w:t>Answer</w:t>
-            </w:r>
-            <w:r>
-              <w:t xml:space="preserve"> and ask the court </w:t>
+              <w:t>Entry of Default</w:t>
+            </w:r>
+            <w:r>
+              <w:t xml:space="preserve"> or set a default hearing</w:t>
             </w:r>
             <w:r>
               <w:rPr>
                 <w:color w:val="EA9999"/>
               </w:rPr>
-              <w:t>{% if stage_of_default == 'application filed' %}</w:t>
-            </w:r>
-            <w:r>
-              <w:t xml:space="preserve">not to enter an </w:t>
+              <w:t>{% elif stage_of_default == 'hearing scheduled' %}</w:t>
+            </w:r>
+            <w:r>
+              <w:t xml:space="preserve">to undo the </w:t>
             </w:r>
             <w:r>
               <w:rPr>
@@ -4743,30 +4736,10 @@
               <w:t>Entry of Default</w:t>
             </w:r>
             <w:r>
-              <w:t xml:space="preserve"> or set a default hearing</w:t>
-            </w:r>
-            <w:r>
-              <w:rPr>
-                <w:color w:val="EA9999"/>
-              </w:rPr>
-              <w:t>{% elif stage_of_default == 'hearing scheduled' %}</w:t>
-            </w:r>
-            <w:r>
-              <w:t xml:space="preserve">to undo the </w:t>
-            </w:r>
-            <w:r>
-              <w:rPr>
-                <w:b/>
-                <w:bCs/>
-              </w:rPr>
-              <w:t>Entry of Default</w:t>
-            </w:r>
-            <w:r>
               <w:t xml:space="preserve"> and accept your </w:t>
             </w:r>
             <w:r>
               <w:rPr>
-                <w:b/>
                 <w:bCs/>
               </w:rPr>
               <w:t>Answer</w:t>
@@ -4879,7 +4852,6 @@
             </w:r>
             <w:r>
               <w:rPr>
-                <w:b/>
                 <w:bCs/>
               </w:rPr>
               <w:t>Answer</w:t>
@@ -5047,7 +5019,6 @@
             </w:r>
             <w:r>
               <w:rPr>
-                <w:b/>
                 <w:bCs/>
               </w:rPr>
               <w:t>Answer</w:t>
@@ -5139,7 +5110,6 @@
             </w:r>
             <w:r>
               <w:rPr>
-                <w:b/>
                 <w:bCs/>
               </w:rPr>
               <w:t>Answer</w:t>
@@ -5181,7 +5151,6 @@
             </w:pPr>
             <w:commentRangeStart w:id="2"/>
             <w:r>
-              <w:lastRenderedPageBreak/>
               <w:t xml:space="preserve">See the Court Guide: </w:t>
             </w:r>
             <w:hyperlink r:id="rId26">
@@ -5189,7 +5158,14 @@
                 <w:rPr>
                   <w:rStyle w:val="Hyperlink"/>
                 </w:rPr>
-                <w:t>Asking for an Order in a Divorce Case When the Issue Cannot Wait for the Court’s Final Decision (Filing a Motion</w:t>
+                <w:t xml:space="preserve">Asking for an Order in a Divorce Case When the </w:t>
+              </w:r>
+              <w:r>
+                <w:rPr>
+                  <w:rStyle w:val="Hyperlink"/>
+                </w:rPr>
+                <w:lastRenderedPageBreak/>
+                <w:t>Issue Cannot Wait for the Court’s Final Decision (Filing a Motion</w:t>
               </w:r>
             </w:hyperlink>
             <w:commentRangeEnd w:id="2"/>
@@ -5247,7 +5223,20 @@
                 <w:b/>
                 <w:bCs/>
               </w:rPr>
-              <w:t>Motion and Affidavit to Set Aside Entry of Default and Accept Late Filed Answer, SHC-410</w:t>
+              <w:t xml:space="preserve">Motion and Affidavit to Set Aside Entry of Default and Accept Late Filed </w:t>
+            </w:r>
+            <w:r>
+              <w:rPr>
+                <w:bCs/>
+              </w:rPr>
+              <w:t>Answer</w:t>
+            </w:r>
+            <w:r>
+              <w:rPr>
+                <w:b/>
+                <w:bCs/>
+              </w:rPr>
+              <w:t>, SHC-410</w:t>
             </w:r>
             <w:r>
               <w:t xml:space="preserve"> </w:t>
@@ -5553,7 +5542,6 @@
             </w:r>
             <w:r>
               <w:rPr>
-                <w:b/>
                 <w:bCs/>
               </w:rPr>
               <w:t>Answer</w:t>
@@ -5580,31 +5568,19 @@
               <w:rPr>
                 <w:color w:val="FF0000"/>
               </w:rPr>
-              <w:t xml:space="preserve">{% if military </w:t>
+              <w:t xml:space="preserve">{% if military or </w:t>
             </w:r>
             <w:r>
               <w:rPr>
                 <w:color w:val="FF0000"/>
               </w:rPr>
-              <w:t xml:space="preserve">or </w:t>
+              <w:t>stage_of_default in('application filed', 'hearing scheduled')</w:t>
             </w:r>
             <w:r>
               <w:rPr>
                 <w:color w:val="FF0000"/>
               </w:rPr>
-              <w:t>stage_of_default in('application filed', 'hearing scheduled')</w:t>
-            </w:r>
-            <w:r>
-              <w:rPr>
-                <w:color w:val="FF0000"/>
-              </w:rPr>
-              <w:t xml:space="preserve"> </w:t>
-            </w:r>
-            <w:r>
-              <w:rPr>
-                <w:color w:val="FF0000"/>
-              </w:rPr>
-              <w:t>%}</w:t>
+              <w:t xml:space="preserve"> %}</w:t>
             </w:r>
             <w:r>
               <w:t>Links in this step</w:t>
@@ -5863,7 +5839,20 @@
                 <w:b/>
                 <w:bCs/>
               </w:rPr>
-              <w:t>Motion and Affidavit to Set Aside Entry of Default and Accept Late Filed Answer, SHC-410</w:t>
+              <w:t xml:space="preserve">Motion and Affidavit to Set Aside Entry of Default and Accept Late Filed </w:t>
+            </w:r>
+            <w:r>
+              <w:rPr>
+                <w:bCs/>
+              </w:rPr>
+              <w:t>Answer</w:t>
+            </w:r>
+            <w:r>
+              <w:rPr>
+                <w:b/>
+                <w:bCs/>
+              </w:rPr>
+              <w:t>, SHC-410</w:t>
             </w:r>
             <w:r>
               <w:br/>
@@ -8640,7 +8629,7 @@
                   </mc:Choice>
                   <mc:Fallback>
                     <w:pict>
-                      <v:rect w14:anchorId="65933813" id="Rectangle 2" o:spid="_x0000_s1026" alt="Play Motions Part 1: How to ask the court for something Video" style="width:18.75pt;height:18.75pt;visibility:visible;mso-wrap-style:square;mso-left-percent:-10001;mso-top-percent:-10001;mso-position-horizontal:absolute;mso-position-horizontal-relative:char;mso-position-vertical:absolute;mso-position-vertical-relative:line;mso-left-percent:-10001;mso-top-percent:-10001;v-text-anchor:top" o:gfxdata="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" filled="f" stroked="f" strokeweight="0">
+                      <v:rect w14:anchorId="64546FB1" id="Rectangle 2" o:spid="_x0000_s1026" alt="Play Motions Part 1: How to ask the court for something Video" style="width:18.75pt;height:18.75pt;visibility:visible;mso-wrap-style:square;mso-left-percent:-10001;mso-top-percent:-10001;mso-position-horizontal:absolute;mso-position-horizontal-relative:char;mso-position-vertical:absolute;mso-position-vertical-relative:line;mso-left-percent:-10001;mso-top-percent:-10001;v-text-anchor:top" o:gfxdata="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" filled="f" stroked="f" strokeweight="0">
                         <w10:anchorlock/>
                       </v:rect>
                     </w:pict>
@@ -9934,7 +9923,16 @@
               <w:rPr>
                 <w:b/>
               </w:rPr>
-              <w:t>you must file your Answer within 20 days</w:t>
+              <w:t xml:space="preserve">you must file your </w:t>
+            </w:r>
+            <w:r>
+              <w:t>Answer</w:t>
+            </w:r>
+            <w:r>
+              <w:rPr>
+                <w:b/>
+              </w:rPr>
+              <w:t xml:space="preserve"> within 20 days</w:t>
             </w:r>
             <w:r>
               <w:t xml:space="preserve"> of getting the Complaint or risk the court entering a default judgment against you.</w:t>
@@ -11663,6 +11661,10 @@
                 <w:ilvl w:val="0"/>
                 <w:numId w:val="11"/>
               </w:numPr>
+              <w:tabs>
+                <w:tab w:val="clear" w:pos="720"/>
+              </w:tabs>
+              <w:ind w:left="435"/>
             </w:pPr>
             <w:r>
               <w:t>File these forms with the court. And</w:t>
@@ -11675,6 +11677,10 @@
                 <w:ilvl w:val="0"/>
                 <w:numId w:val="11"/>
               </w:numPr>
+              <w:tabs>
+                <w:tab w:val="clear" w:pos="720"/>
+              </w:tabs>
+              <w:ind w:left="435"/>
             </w:pPr>
             <w:r>
               <w:t>Mail, email or give a copy of the forms to {{ other_party_in_case }}.</w:t>
@@ -11743,77 +11749,82 @@
             </w:r>
             <w:r>
               <w:rPr>
+                <w:bCs/>
+              </w:rPr>
+              <w:t>Answer</w:t>
+            </w:r>
+            <w:r>
+              <w:t xml:space="preserve"> and tell the court what you want to happen in your {{ case_type}} case.</w:t>
+            </w:r>
+          </w:p>
+          <w:p>
+            <w:pPr>
+              <w:pStyle w:val="Body"/>
+            </w:pPr>
+            <w:r>
+              <w:rPr>
+                <w:color w:val="FF0000"/>
+              </w:rPr>
+              <w:t>{% if type_of_response['ak divorce case'] or type_of_response['ak custody case'] or (</w:t>
+            </w:r>
+            <w:r>
+              <w:rPr>
+                <w:color w:val="FFC000"/>
+              </w:rPr>
+              <w:t>type_of_response['case in 2 states'] and stage_of_other_case in('still going', 'ended with no order')</w:t>
+            </w:r>
+            <w:r>
+              <w:rPr>
+                <w:color w:val="FF0000"/>
+              </w:rPr>
+              <w:t>) %}</w:t>
+            </w:r>
+            <w:r>
+              <w:t xml:space="preserve"> Answer each question completely.</w:t>
+            </w:r>
+            <w:r>
+              <w:rPr>
+                <w:color w:val="FF0000"/>
+              </w:rPr>
+              <w:t>{% endif %}</w:t>
+            </w:r>
+          </w:p>
+          <w:p>
+            <w:pPr>
+              <w:pStyle w:val="Heading3"/>
+              <w:outlineLvl w:val="2"/>
+            </w:pPr>
+            <w:r>
+              <w:t>Use</w:t>
+            </w:r>
+          </w:p>
+          <w:p>
+            <w:pPr>
+              <w:pStyle w:val="Body"/>
+            </w:pPr>
+            <w:r>
+              <w:rPr>
+                <w:color w:val="C00000"/>
+              </w:rPr>
+              <w:t>{%p if user_need == 'answer custody' %}</w:t>
+            </w:r>
+          </w:p>
+          <w:p>
+            <w:pPr>
+              <w:pStyle w:val="Body"/>
+            </w:pPr>
+            <w:r>
+              <w:rPr>
+                <w:b/>
+              </w:rPr>
+              <w:t>Answer</w:t>
+            </w:r>
+            <w:r>
+              <w:rPr>
                 <w:b/>
                 <w:bCs/>
               </w:rPr>
-              <w:t>Answer</w:t>
-            </w:r>
-            <w:r>
-              <w:t xml:space="preserve"> and tell the court what you want to happen in your {{ case_type}} case.</w:t>
-            </w:r>
-          </w:p>
-          <w:p>
-            <w:pPr>
-              <w:pStyle w:val="Body"/>
-            </w:pPr>
-            <w:r>
-              <w:rPr>
-                <w:color w:val="FF0000"/>
-              </w:rPr>
-              <w:t>{% if type_of_response['ak divorce case'] or type_of_response['ak custody case'] or (</w:t>
-            </w:r>
-            <w:r>
-              <w:rPr>
-                <w:color w:val="FFC000"/>
-              </w:rPr>
-              <w:t>type_of_response['case in 2 states'] and stage_of_other_case in('still going', 'ended with no order')</w:t>
-            </w:r>
-            <w:r>
-              <w:rPr>
-                <w:color w:val="FF0000"/>
-              </w:rPr>
-              <w:t>) %}</w:t>
-            </w:r>
-            <w:r>
-              <w:t xml:space="preserve"> Answer each question completely.</w:t>
-            </w:r>
-            <w:r>
-              <w:rPr>
-                <w:color w:val="FF0000"/>
-              </w:rPr>
-              <w:t>{% endif %}</w:t>
-            </w:r>
-          </w:p>
-          <w:p>
-            <w:pPr>
-              <w:pStyle w:val="Heading3"/>
-              <w:outlineLvl w:val="2"/>
-            </w:pPr>
-            <w:r>
-              <w:t>Use</w:t>
-            </w:r>
-          </w:p>
-          <w:p>
-            <w:pPr>
-              <w:pStyle w:val="Body"/>
-            </w:pPr>
-            <w:r>
-              <w:rPr>
-                <w:color w:val="C00000"/>
-              </w:rPr>
-              <w:t>{%p if user_need == 'answer custody' %}</w:t>
-            </w:r>
-          </w:p>
-          <w:p>
-            <w:pPr>
-              <w:pStyle w:val="Body"/>
-            </w:pPr>
-            <w:r>
-              <w:rPr>
-                <w:b/>
-                <w:bCs/>
-              </w:rPr>
-              <w:t>Answer &amp; Counterclaim to a Custody Complaint, SHC-117</w:t>
+              <w:t xml:space="preserve"> &amp; Counterclaim to a Custody Complaint, SHC-117</w:t>
             </w:r>
             <w:r>
               <w:t xml:space="preserve"> </w:t>
@@ -11890,54 +11901,54 @@
               <w:rPr>
                 <w:color w:val="C00000"/>
               </w:rPr>
+              <w:t>{%</w:t>
+            </w:r>
+            <w:r>
+              <w:rPr>
+                <w:color w:val="C00000"/>
+              </w:rPr>
+              <w:t xml:space="preserve">p </w:t>
+            </w:r>
+            <w:r>
+              <w:rPr>
+                <w:color w:val="C00000"/>
+              </w:rPr>
+              <w:t>if</w:t>
+            </w:r>
+            <w:r>
+              <w:rPr>
+                <w:color w:val="C00000"/>
+              </w:rPr>
+              <w:t xml:space="preserve"> user_need == 'answer divorce'</w:t>
+            </w:r>
+            <w:r>
+              <w:rPr>
+                <w:color w:val="C00000"/>
+              </w:rPr>
+              <w:t xml:space="preserve"> %}</w:t>
+            </w:r>
+            <w:r>
+              <w:rPr>
+                <w:color w:val="C00000"/>
+              </w:rPr>
+              <w:t xml:space="preserve"> </w:t>
+            </w:r>
+          </w:p>
+          <w:p>
+            <w:pPr>
+              <w:pStyle w:val="Body"/>
+            </w:pPr>
+            <w:r>
+              <w:rPr>
+                <w:color w:val="FF0000"/>
+              </w:rPr>
               <w:lastRenderedPageBreak/>
-              <w:t>{%</w:t>
-            </w:r>
-            <w:r>
-              <w:rPr>
-                <w:color w:val="C00000"/>
-              </w:rPr>
-              <w:t xml:space="preserve">p </w:t>
-            </w:r>
-            <w:r>
-              <w:rPr>
-                <w:color w:val="C00000"/>
-              </w:rPr>
-              <w:t>if</w:t>
-            </w:r>
-            <w:r>
-              <w:rPr>
-                <w:color w:val="C00000"/>
-              </w:rPr>
-              <w:t xml:space="preserve"> user_need == 'answer divorce'</w:t>
-            </w:r>
-            <w:r>
-              <w:rPr>
-                <w:color w:val="C00000"/>
-              </w:rPr>
-              <w:t xml:space="preserve"> %}</w:t>
-            </w:r>
-            <w:r>
-              <w:rPr>
-                <w:color w:val="C00000"/>
-              </w:rPr>
-              <w:t xml:space="preserve"> </w:t>
-            </w:r>
-          </w:p>
-          <w:p>
-            <w:pPr>
-              <w:pStyle w:val="Body"/>
-            </w:pPr>
+              <w:t xml:space="preserve">{% if </w:t>
+            </w:r>
             <w:r>
               <w:rPr>
                 <w:color w:val="FF0000"/>
               </w:rPr>
-              <w:t xml:space="preserve">{% if </w:t>
-            </w:r>
-            <w:r>
-              <w:rPr>
-                <w:color w:val="FF0000"/>
-              </w:rPr>
               <w:t>minor_children or wife_is_pregnant in('husband', 'not husband') %}</w:t>
             </w:r>
             <w:r>
@@ -11945,13 +11956,19 @@
                 <w:color w:val="ED7D31" w:themeColor="accent2"/>
               </w:rPr>
               <w:t>{% if type_of_response['ak divorce case'] and case_type == 'divorce' %}</w:t>
+            </w:r>
+            <w:r>
+              <w:rPr>
+                <w:b/>
+              </w:rPr>
+              <w:t>Answer</w:t>
             </w:r>
             <w:r>
               <w:rPr>
                 <w:b/>
                 <w:bCs/>
               </w:rPr>
-              <w:t>Answer &amp; Counterclaim to Divorce With Children</w:t>
+              <w:t xml:space="preserve"> &amp; Counterclaim to Divorce With Children</w:t>
             </w:r>
             <w:r>
               <w:t xml:space="preserve">, </w:t>
@@ -11971,6 +11988,13 @@
                 <w:color w:val="ED7D31" w:themeColor="accent2"/>
               </w:rPr>
               <w:t>{% elif type_of_response['ak divorce case'] and case_type == 'legal separation' %}</w:t>
+            </w:r>
+            <w:r>
+              <w:rPr>
+                <w:b/>
+                <w:color w:val="auto"/>
+              </w:rPr>
+              <w:t>Answer</w:t>
             </w:r>
             <w:r>
               <w:rPr>
@@ -11978,7 +12002,7 @@
                 <w:bCs/>
                 <w:color w:val="auto"/>
               </w:rPr>
-              <w:t>Answer &amp; Counterclaim to Legal Separation With Children, SHC-094</w:t>
+              <w:t xml:space="preserve"> &amp; Counterclaim to Legal Separation With Children, SHC-094</w:t>
             </w:r>
             <w:r>
               <w:rPr>
@@ -12019,9 +12043,15 @@
             <w:r>
               <w:rPr>
                 <w:b/>
+              </w:rPr>
+              <w:t>Answer</w:t>
+            </w:r>
+            <w:r>
+              <w:rPr>
+                <w:b/>
                 <w:bCs/>
               </w:rPr>
-              <w:t>Answer &amp; Counterclaim to Divorce Without Minor Children, SHC-107</w:t>
+              <w:t xml:space="preserve"> &amp; Counterclaim to Divorce Without Minor Children, SHC-107</w:t>
             </w:r>
             <w:r>
               <w:t xml:space="preserve"> Word | PDF</w:t>
@@ -12038,7 +12068,29 @@
                 <w:bCs/>
                 <w:color w:val="auto"/>
               </w:rPr>
-              <w:t xml:space="preserve"> Answer &amp; Counterclaim to Legal Separation Without Children, SHC-095</w:t>
+              <w:t xml:space="preserve"> </w:t>
+            </w:r>
+            <w:r>
+              <w:rPr>
+                <w:b/>
+                <w:color w:val="auto"/>
+              </w:rPr>
+              <w:t>Answer</w:t>
+            </w:r>
+            <w:r>
+              <w:rPr>
+                <w:b/>
+                <w:color w:val="auto"/>
+              </w:rPr>
+              <w:t xml:space="preserve"> </w:t>
+            </w:r>
+            <w:r>
+              <w:rPr>
+                <w:b/>
+                <w:bCs/>
+                <w:color w:val="auto"/>
+              </w:rPr>
+              <w:t>&amp; Counterclaim to Legal Separation Without Children, SHC-095</w:t>
             </w:r>
             <w:r>
               <w:rPr>
@@ -12101,972 +12153,899 @@
           </w:p>
           <w:p>
             <w:pPr>
-              <w:pStyle w:val="ListParagraphNumbered"/>
+              <w:pStyle w:val="Body"/>
               <w:numPr>
                 <w:ilvl w:val="0"/>
-                <w:numId w:val="6"/>
+                <w:numId w:val="62"/>
+              </w:numPr>
+              <w:tabs>
+                <w:tab w:val="clear" w:pos="0"/>
+              </w:tabs>
+              <w:ind w:left="435" w:hanging="365"/>
+              <w:rPr>
+                <w:bCs/>
+              </w:rPr>
+            </w:pPr>
+            <w:r>
+              <w:t xml:space="preserve"> </w:t>
+            </w:r>
+            <w:r>
+              <w:rPr>
+                <w:bCs/>
+              </w:rPr>
+              <w:t xml:space="preserve">At the top of the Answer &amp; Counterclaim form, put your name, mailing address, contact phone number, and email address. </w:t>
+            </w:r>
+          </w:p>
+          <w:p>
+            <w:pPr>
+              <w:pStyle w:val="Body"/>
+              <w:numPr>
+                <w:ilvl w:val="0"/>
+                <w:numId w:val="62"/>
+              </w:numPr>
+              <w:tabs>
+                <w:tab w:val="clear" w:pos="0"/>
+              </w:tabs>
+              <w:ind w:left="435" w:hanging="365"/>
+              <w:rPr>
+                <w:bCs/>
+              </w:rPr>
+            </w:pPr>
+            <w:r>
+              <w:rPr>
+                <w:bCs/>
+              </w:rPr>
+              <w:t xml:space="preserve">Fill out the rest of the top portion </w:t>
+            </w:r>
+            <w:r>
+              <w:t>exactly as it is filled out on {{ other_party_in_case }}'s complaint:</w:t>
+            </w:r>
+          </w:p>
+          <w:p>
+            <w:pPr>
+              <w:pStyle w:val="ListParagraph"/>
+              <w:numPr>
+                <w:ilvl w:val="1"/>
+                <w:numId w:val="10"/>
               </w:numPr>
               <w:spacing w:after="0"/>
-              <w:ind w:left="590" w:hanging="365"/>
-              <w:rPr>
-                <w:b w:val="0"/>
+            </w:pPr>
+            <w:r>
+              <w:rPr>
                 <w:bCs/>
               </w:rPr>
-            </w:pPr>
-            <w:r>
-              <w:t xml:space="preserve"> </w:t>
-            </w:r>
-            <w:r>
-              <w:rPr>
-                <w:b w:val="0"/>
+              <w:t xml:space="preserve">the location of </w:t>
+            </w:r>
+            <w:r>
+              <w:t xml:space="preserve">the court, </w:t>
+            </w:r>
+          </w:p>
+          <w:p>
+            <w:pPr>
+              <w:pStyle w:val="ListParagraph"/>
+              <w:numPr>
+                <w:ilvl w:val="1"/>
+                <w:numId w:val="10"/>
+              </w:numPr>
+              <w:spacing w:after="0"/>
+            </w:pPr>
+            <w:r>
+              <w:t xml:space="preserve">{{ other_party_in_case }}'s name goes above the line for plaintiff's name, </w:t>
+            </w:r>
+          </w:p>
+          <w:p>
+            <w:pPr>
+              <w:pStyle w:val="ListParagraph"/>
+              <w:numPr>
+                <w:ilvl w:val="1"/>
+                <w:numId w:val="10"/>
+              </w:numPr>
+              <w:spacing w:after="0"/>
+            </w:pPr>
+            <w:r>
+              <w:t>your name goes above the line for defendant's name, and</w:t>
+            </w:r>
+          </w:p>
+          <w:p>
+            <w:pPr>
+              <w:pStyle w:val="ListParagraph"/>
+              <w:numPr>
+                <w:ilvl w:val="1"/>
+                <w:numId w:val="10"/>
+              </w:numPr>
+              <w:spacing w:after="0"/>
+              <w:rPr>
+                <w:b/>
                 <w:bCs/>
               </w:rPr>
-              <w:t xml:space="preserve">At the top of the Answer &amp; Counterclaim form, put your name, mailing address, contact phone number, and email address. </w:t>
-            </w:r>
-          </w:p>
-          <w:p>
-            <w:pPr>
-              <w:pStyle w:val="ListParagraphNumbered"/>
+            </w:pPr>
+            <w:r>
+              <w:t>the case number</w:t>
+            </w:r>
+            <w:r>
+              <w:rPr>
+                <w:bCs/>
+              </w:rPr>
+              <w:t xml:space="preserve"> from the complaint. </w:t>
+            </w:r>
+            <w:r>
+              <w:rPr>
+                <w:bCs/>
+              </w:rPr>
+              <w:br/>
+              <w:t xml:space="preserve">This section of the form is called the 'Caption'. </w:t>
+            </w:r>
+          </w:p>
+          <w:p>
+            <w:pPr>
+              <w:pStyle w:val="Body"/>
               <w:numPr>
                 <w:ilvl w:val="0"/>
-                <w:numId w:val="6"/>
+                <w:numId w:val="62"/>
               </w:numPr>
-              <w:spacing w:before="0"/>
-              <w:ind w:left="590" w:hanging="365"/>
-              <w:rPr>
-                <w:b w:val="0"/>
+              <w:tabs>
+                <w:tab w:val="clear" w:pos="0"/>
+              </w:tabs>
+              <w:ind w:left="435" w:hanging="365"/>
+              <w:rPr>
+                <w:b/>
                 <w:bCs/>
               </w:rPr>
             </w:pPr>
             <w:r>
               <w:rPr>
-                <w:b w:val="0"/>
                 <w:bCs/>
               </w:rPr>
-              <w:t xml:space="preserve">Fill out the rest of the top portion </w:t>
-            </w:r>
-            <w:r>
-              <w:t>exactly as it is filled out on {{ other_party_in_case }}'s complaint:</w:t>
-            </w:r>
-          </w:p>
-          <w:p>
-            <w:pPr>
-              <w:pStyle w:val="ListParagraphNumbered"/>
+              <w:t>The Answer section:</w:t>
+            </w:r>
+            <w:r>
+              <w:rPr>
+                <w:bCs/>
+              </w:rPr>
+              <w:br/>
+              <w:t>Look at each paragraph in {{ other_party_in_case }}'s complaint and decide if you agree, disagree, or you are not sure.</w:t>
+            </w:r>
+            <w:r>
+              <w:rPr>
+                <w:bCs/>
+              </w:rPr>
+              <w:br/>
+              <w:t>Check the appropriate box in your Answer.</w:t>
+            </w:r>
+            <w:r>
+              <w:rPr>
+                <w:bCs/>
+              </w:rPr>
+              <w:br/>
+              <w:t>If you disagree with any of the paragraphs in the complaint, list the paragraph numbers you disagree with.</w:t>
+            </w:r>
+          </w:p>
+          <w:p>
+            <w:pPr>
+              <w:pStyle w:val="Body"/>
               <w:numPr>
                 <w:ilvl w:val="0"/>
-                <w:numId w:val="12"/>
+                <w:numId w:val="62"/>
               </w:numPr>
+              <w:tabs>
+                <w:tab w:val="clear" w:pos="0"/>
+              </w:tabs>
+              <w:ind w:left="435" w:hanging="365"/>
+              <w:rPr>
+                <w:b/>
+                <w:bCs/>
+              </w:rPr>
+            </w:pPr>
+            <w:r>
+              <w:rPr>
+                <w:bCs/>
+              </w:rPr>
+              <w:t>Affirmative Defenses:</w:t>
+            </w:r>
+            <w:r>
+              <w:rPr>
+                <w:bCs/>
+              </w:rPr>
+              <w:br/>
+            </w:r>
+            <w:r>
+              <w:rPr>
+                <w:bCs/>
+                <w:color w:val="FF0000"/>
+              </w:rPr>
+              <w:t>{% if type_of_response['wrong state'] and (</w:t>
+            </w:r>
+            <w:r>
+              <w:rPr>
+                <w:bCs/>
+                <w:color w:val="FFC000"/>
+              </w:rPr>
+              <w:t>not jurisdiction or (</w:t>
+            </w:r>
+            <w:r>
+              <w:rPr>
+                <w:bCs/>
+                <w:color w:val="92D050"/>
+              </w:rPr>
+              <w:t>user_need == 'divorce' and not residency</w:t>
+            </w:r>
+            <w:r>
+              <w:rPr>
+                <w:bCs/>
+                <w:color w:val="FFC000"/>
+              </w:rPr>
+              <w:t>)</w:t>
+            </w:r>
+            <w:r>
+              <w:rPr>
+                <w:bCs/>
+                <w:color w:val="FF0000"/>
+              </w:rPr>
+              <w:t>) %}'</w:t>
+            </w:r>
+            <w:r>
+              <w:rPr>
+                <w:bCs/>
+                <w:color w:val="auto"/>
+              </w:rPr>
+              <w:br/>
+              <w:t>○ Check the box, "I state the following affirmative defense(s)."</w:t>
+            </w:r>
+            <w:r>
+              <w:rPr>
+                <w:bCs/>
+                <w:color w:val="FF0000"/>
+              </w:rPr>
+              <w:t xml:space="preserve"> </w:t>
+            </w:r>
+            <w:r>
+              <w:rPr>
+                <w:bCs/>
+                <w:color w:val="FFC000"/>
+              </w:rPr>
+              <w:t xml:space="preserve">{% if user_need == 'answer custody' or (user_need == 'answer </w:t>
+            </w:r>
+            <w:r>
+              <w:rPr>
+                <w:bCs/>
+                <w:color w:val="FFC000"/>
+              </w:rPr>
+              <w:lastRenderedPageBreak/>
+              <w:t>divorce' and minor_children) %}</w:t>
+            </w:r>
+            <w:r>
+              <w:rPr>
+                <w:bCs/>
+              </w:rPr>
+              <w:t>I</w:t>
+            </w:r>
+            <w:r>
+              <w:rPr>
+                <w:bCs/>
+                <w:color w:val="auto"/>
+              </w:rPr>
+              <w:t>f you think Alaska is not the "home state," you can ask the court to dismiss your case.</w:t>
+            </w:r>
+            <w:r>
+              <w:rPr>
+                <w:bCs/>
+                <w:color w:val="auto"/>
+              </w:rPr>
+              <w:br/>
+              <w:t>○ Check the box that describes the reason you think Alaska is the wrong state to decide custody of your children.</w:t>
+            </w:r>
+            <w:r>
+              <w:rPr>
+                <w:bCs/>
+                <w:color w:val="auto"/>
+              </w:rPr>
+              <w:br/>
+              <w:t xml:space="preserve">○ Check the box that says you are attaching a </w:t>
+            </w:r>
+            <w:r>
+              <w:rPr>
+                <w:color w:val="auto"/>
+              </w:rPr>
+              <w:t>Motion to Dismiss the Child Custody Claim</w:t>
+            </w:r>
+            <w:r>
+              <w:rPr>
+                <w:bCs/>
+                <w:color w:val="auto"/>
+              </w:rPr>
+              <w:t>.</w:t>
+            </w:r>
+            <w:r>
+              <w:rPr>
+                <w:bCs/>
+                <w:color w:val="FFC000"/>
+              </w:rPr>
+              <w:t>{% endif %}</w:t>
+            </w:r>
+            <w:r>
+              <w:rPr>
+                <w:bCs/>
+                <w:color w:val="FF0000"/>
+              </w:rPr>
+              <w:t>{% endif %}{% if user_need == 'divorce' and type_of_response['wrong state'] and not residency %}</w:t>
+            </w:r>
+            <w:r>
+              <w:rPr>
+                <w:bCs/>
+                <w:color w:val="auto"/>
+              </w:rPr>
+              <w:t>○ Check the box, that describes the reason you think Alaska is the wrong state to decide your {{ case_type }} case.</w:t>
+            </w:r>
+            <w:r>
+              <w:rPr>
+                <w:bCs/>
+                <w:color w:val="auto"/>
+              </w:rPr>
+              <w:br/>
+              <w:t xml:space="preserve">○ Check the box that says you are attaching a </w:t>
+            </w:r>
+            <w:r>
+              <w:rPr>
+                <w:color w:val="auto"/>
+              </w:rPr>
+              <w:t>Motion to Dismiss</w:t>
+            </w:r>
+            <w:r>
+              <w:rPr>
+                <w:bCs/>
+                <w:color w:val="FF0000"/>
+              </w:rPr>
+              <w:t xml:space="preserve">{% endif %}{% if type_of_response['case in 2 states'] and stage_of_other_case in('still going', 'ended with </w:t>
+            </w:r>
+            <w:r>
+              <w:rPr>
+                <w:bCs/>
+                <w:color w:val="FF0000"/>
+              </w:rPr>
+              <w:t xml:space="preserve">no </w:t>
+            </w:r>
+            <w:r>
+              <w:rPr>
+                <w:bCs/>
+                <w:color w:val="FF0000"/>
+              </w:rPr>
+              <w:t>order') %}</w:t>
+            </w:r>
+            <w:r>
+              <w:rPr>
+                <w:bCs/>
+                <w:color w:val="FFC000"/>
+              </w:rPr>
+              <w:t>{% if stage_of_other_case == 'still going' %}</w:t>
+            </w:r>
+            <w:r>
+              <w:rPr>
+                <w:bCs/>
+                <w:color w:val="auto"/>
+              </w:rPr>
+              <w:br/>
+            </w:r>
+            <w:r>
+              <w:rPr>
+                <w:color w:val="auto"/>
+              </w:rPr>
+              <w:t>If you want your case in the other state</w:t>
+            </w:r>
+            <w:r>
+              <w:rPr>
+                <w:bCs/>
+                <w:color w:val="FFC000"/>
+              </w:rPr>
+              <w:t xml:space="preserve">{% elif stage_of_other_case == 'ended with </w:t>
+            </w:r>
+            <w:r>
+              <w:rPr>
+                <w:bCs/>
+                <w:color w:val="FFC000"/>
+              </w:rPr>
+              <w:t xml:space="preserve">no </w:t>
+            </w:r>
+            <w:r>
+              <w:rPr>
+                <w:bCs/>
+                <w:color w:val="FFC000"/>
+              </w:rPr>
+              <w:t>order' %}</w:t>
+            </w:r>
+            <w:r>
+              <w:rPr>
+                <w:bCs/>
+              </w:rPr>
+              <w:br/>
+              <w:t>If the case in another state is over and the other court</w:t>
+            </w:r>
+            <w:r>
+              <w:t xml:space="preserve"> </w:t>
+            </w:r>
+            <w:r>
+              <w:rPr>
+                <w:bCs/>
+                <w:color w:val="92D050"/>
+              </w:rPr>
+              <w:t>{% if user_need == 'answer custody' %}</w:t>
+            </w:r>
+            <w:r>
+              <w:rPr>
+                <w:bCs/>
+                <w:color w:val="auto"/>
+              </w:rPr>
+              <w:t>issued a custody order</w:t>
+            </w:r>
+            <w:r>
+              <w:rPr>
+                <w:bCs/>
+                <w:color w:val="92D050"/>
+              </w:rPr>
+              <w:t>{% elif user_need == 'answer divorce' %}</w:t>
+            </w:r>
+            <w:r>
+              <w:rPr>
+                <w:bCs/>
+                <w:color w:val="auto"/>
+              </w:rPr>
+              <w:t>ended your marriage</w:t>
+            </w:r>
+            <w:r>
+              <w:rPr>
+                <w:bCs/>
+                <w:color w:val="92D050"/>
+              </w:rPr>
+              <w:t>{% endif %}</w:t>
+            </w:r>
+            <w:r>
+              <w:rPr>
+                <w:bCs/>
+                <w:color w:val="auto"/>
+              </w:rPr>
+              <w:t>, you can tell the Alaska court by stating it in your Answer and filing a “Motion to Dismiss” your Alaska case.</w:t>
+            </w:r>
+            <w:r>
+              <w:rPr>
+                <w:bCs/>
+                <w:color w:val="FFC000"/>
+              </w:rPr>
+              <w:t>{% endif %}</w:t>
+            </w:r>
+            <w:r>
+              <w:rPr>
+                <w:bCs/>
+                <w:color w:val="auto"/>
+              </w:rPr>
+              <w:t>Check the "other" box and tell the Alaska court:</w:t>
+            </w:r>
+          </w:p>
+          <w:p>
+            <w:pPr>
+              <w:pStyle w:val="ListParagraph"/>
+              <w:numPr>
+                <w:ilvl w:val="2"/>
+                <w:numId w:val="10"/>
+              </w:numPr>
+              <w:tabs>
+                <w:tab w:val="clear" w:pos="1080"/>
+                <w:tab w:val="num" w:pos="720"/>
+              </w:tabs>
               <w:spacing w:after="0"/>
-              <w:rPr>
-                <w:b w:val="0"/>
+              <w:ind w:left="795"/>
+            </w:pPr>
+            <w:r>
+              <w:rPr>
                 <w:bCs/>
-              </w:rPr>
-            </w:pPr>
-            <w:r>
-              <w:rPr>
-                <w:b w:val="0"/>
+                <w:color w:val="auto"/>
+              </w:rPr>
+              <w:t xml:space="preserve">There </w:t>
+            </w:r>
+            <w:r>
+              <w:t>is another case,</w:t>
+            </w:r>
+          </w:p>
+          <w:p>
+            <w:pPr>
+              <w:pStyle w:val="ListParagraph"/>
+              <w:numPr>
+                <w:ilvl w:val="2"/>
+                <w:numId w:val="10"/>
+              </w:numPr>
+              <w:tabs>
+                <w:tab w:val="clear" w:pos="1080"/>
+                <w:tab w:val="num" w:pos="720"/>
+              </w:tabs>
+              <w:spacing w:after="0"/>
+              <w:ind w:left="795"/>
+            </w:pPr>
+            <w:r>
+              <w:t>the court location, and</w:t>
+            </w:r>
+          </w:p>
+          <w:p>
+            <w:pPr>
+              <w:pStyle w:val="ListParagraph"/>
+              <w:numPr>
+                <w:ilvl w:val="2"/>
+                <w:numId w:val="10"/>
+              </w:numPr>
+              <w:tabs>
+                <w:tab w:val="clear" w:pos="1080"/>
+                <w:tab w:val="num" w:pos="720"/>
+              </w:tabs>
+              <w:spacing w:after="0"/>
+              <w:ind w:left="795"/>
+              <w:rPr>
+                <w:b/>
                 <w:bCs/>
               </w:rPr>
-              <w:t xml:space="preserve">the location of the court, </w:t>
-            </w:r>
-          </w:p>
-          <w:p>
-            <w:pPr>
-              <w:pStyle w:val="ListParagraphNumbered"/>
+            </w:pPr>
+            <w:r>
+              <w:t>the case</w:t>
+            </w:r>
+            <w:r>
+              <w:rPr>
+                <w:bCs/>
+                <w:color w:val="auto"/>
+              </w:rPr>
+              <w:t xml:space="preserve"> </w:t>
+            </w:r>
+            <w:proofErr w:type="gramStart"/>
+            <w:r>
+              <w:rPr>
+                <w:bCs/>
+                <w:color w:val="auto"/>
+              </w:rPr>
+              <w:t>number</w:t>
+            </w:r>
+            <w:proofErr w:type="gramEnd"/>
+            <w:r>
+              <w:rPr>
+                <w:bCs/>
+                <w:color w:val="auto"/>
+              </w:rPr>
+              <w:t>.</w:t>
+            </w:r>
+          </w:p>
+          <w:p>
+            <w:pPr>
+              <w:pStyle w:val="ListParagraph"/>
+              <w:numPr>
+                <w:ilvl w:val="2"/>
+                <w:numId w:val="10"/>
+              </w:numPr>
+              <w:tabs>
+                <w:tab w:val="clear" w:pos="1080"/>
+                <w:tab w:val="num" w:pos="720"/>
+              </w:tabs>
+              <w:spacing w:after="0"/>
+              <w:ind w:left="795"/>
+              <w:rPr>
+                <w:b/>
+                <w:bCs/>
+              </w:rPr>
+            </w:pPr>
+            <w:r>
+              <w:rPr>
+                <w:bCs/>
+                <w:color w:val="FF0000"/>
+              </w:rPr>
+              <w:t>{% endif %}</w:t>
+            </w:r>
+            <w:r>
+              <w:rPr>
+                <w:bCs/>
+              </w:rPr>
+              <w:t xml:space="preserve">An affirmative defense is the facts and arguments that attack the plaintiff’s legal right to bring the court case. The </w:t>
+            </w:r>
+            <w:r>
+              <w:t>affirmative</w:t>
+            </w:r>
+            <w:r>
+              <w:rPr>
+                <w:bCs/>
+              </w:rPr>
+              <w:t xml:space="preserve"> defense might win for the defendant even if everything in the plaintiff’s complaint is true. </w:t>
+            </w:r>
+            <w:r>
+              <w:rPr>
+                <w:bCs/>
+              </w:rPr>
+              <w:br/>
+              <w:t xml:space="preserve">If you are unsure if an affirmative defense might apply to you, you are strongly encouraged to consult with a lawyer because this is a very complicated and important area. </w:t>
+            </w:r>
+            <w:r>
+              <w:rPr>
+                <w:bCs/>
+              </w:rPr>
+              <w:br/>
+              <w:t>If you have no affirmative defenses, check the box at the beginning of the section that states "I have no affirmative defenses" and go to the next section.</w:t>
+            </w:r>
+          </w:p>
+          <w:p>
+            <w:pPr>
+              <w:pStyle w:val="Body"/>
               <w:numPr>
                 <w:ilvl w:val="0"/>
-                <w:numId w:val="12"/>
+                <w:numId w:val="62"/>
               </w:numPr>
-              <w:spacing w:before="0" w:after="0"/>
-              <w:rPr>
-                <w:b w:val="0"/>
+              <w:tabs>
+                <w:tab w:val="clear" w:pos="0"/>
+              </w:tabs>
+              <w:ind w:left="435" w:hanging="365"/>
+              <w:rPr>
+                <w:b/>
                 <w:bCs/>
-              </w:rPr>
-            </w:pPr>
-            <w:r>
-              <w:rPr>
-                <w:b w:val="0"/>
+                <w:color w:val="auto"/>
+              </w:rPr>
+            </w:pPr>
+            <w:r>
+              <w:rPr>
                 <w:bCs/>
               </w:rPr>
-              <w:t xml:space="preserve">{{ other_party_in_case }}'s name goes above the line for plaintiff's name, </w:t>
-            </w:r>
-          </w:p>
-          <w:p>
-            <w:pPr>
-              <w:pStyle w:val="ListParagraphNumbered"/>
+              <w:t>Counterclaims:</w:t>
+            </w:r>
+            <w:r>
+              <w:rPr>
+                <w:bCs/>
+              </w:rPr>
+              <w:br/>
+              <w:t>Use this section, to tell the court your version of the facts and what you want.</w:t>
+            </w:r>
+            <w:r>
+              <w:rPr>
+                <w:bCs/>
+                <w:color w:val="FF0000"/>
+              </w:rPr>
+              <w:t>{% if type_of_response['wrong state'] and (</w:t>
+            </w:r>
+            <w:r>
+              <w:rPr>
+                <w:bCs/>
+                <w:color w:val="FFC000"/>
+              </w:rPr>
+              <w:t>not jurisdiction or (</w:t>
+            </w:r>
+            <w:r>
+              <w:rPr>
+                <w:bCs/>
+                <w:color w:val="92D050"/>
+              </w:rPr>
+              <w:t>user_need == 'answer divorce' and not residency</w:t>
+            </w:r>
+            <w:r>
+              <w:rPr>
+                <w:bCs/>
+                <w:color w:val="FFC000"/>
+              </w:rPr>
+              <w:t>)</w:t>
+            </w:r>
+            <w:r>
+              <w:rPr>
+                <w:bCs/>
+                <w:color w:val="FF0000"/>
+              </w:rPr>
+              <w:t>) %}</w:t>
+            </w:r>
+            <w:r>
+              <w:t xml:space="preserve"> </w:t>
+            </w:r>
+            <w:r>
+              <w:rPr>
+                <w:bCs/>
+              </w:rPr>
+              <w:t xml:space="preserve">Check the box at the beginning of this section that says, "I have stated above that the case should be dismissed because the Alaska court does not have jurisdiction over </w:t>
+            </w:r>
+            <w:r>
+              <w:rPr>
+                <w:bCs/>
+                <w:color w:val="FFC000"/>
+              </w:rPr>
+              <w:t xml:space="preserve">{% if user_need == </w:t>
+            </w:r>
+            <w:r>
+              <w:rPr>
+                <w:bCs/>
+                <w:color w:val="FFC000"/>
+              </w:rPr>
+              <w:lastRenderedPageBreak/>
+              <w:t>'answer custody' %}</w:t>
+            </w:r>
+            <w:r>
+              <w:rPr>
+                <w:bCs/>
+              </w:rPr>
+              <w:t>the child(ren).</w:t>
+            </w:r>
+            <w:r>
+              <w:rPr>
+                <w:bCs/>
+                <w:color w:val="FFC000"/>
+              </w:rPr>
+              <w:t>{% elif user_need == 'answer divorce' and minor_children %}</w:t>
+            </w:r>
+            <w:r>
+              <w:rPr>
+                <w:bCs/>
+                <w:color w:val="auto"/>
+              </w:rPr>
+              <w:t>the marital estate and/or child custody.</w:t>
+            </w:r>
+            <w:r>
+              <w:rPr>
+                <w:bCs/>
+                <w:color w:val="FFC000"/>
+              </w:rPr>
+              <w:t>{% elif user_need == 'answer divorce' and not minor_children %}</w:t>
+            </w:r>
+            <w:r>
+              <w:rPr>
+                <w:bCs/>
+                <w:color w:val="auto"/>
+              </w:rPr>
+              <w:t>the marital estate.</w:t>
+            </w:r>
+            <w:r>
+              <w:rPr>
+                <w:bCs/>
+                <w:color w:val="FFC000"/>
+              </w:rPr>
+              <w:t>{% endif %}</w:t>
+            </w:r>
+            <w:r>
+              <w:rPr>
+                <w:bCs/>
+                <w:color w:val="FF0000"/>
+              </w:rPr>
+              <w:t>{% endif %}{% if type_of_response['ak divorce case'] %}</w:t>
+            </w:r>
+            <w:r>
+              <w:rPr>
+                <w:bCs/>
+                <w:color w:val="FFC000"/>
+              </w:rPr>
+              <w:t xml:space="preserve">{% if (case_type == 'legal separation' and want_legal_separation == 'yes') or case_type == 'divorce' %} </w:t>
+            </w:r>
+            <w:r>
+              <w:rPr>
+                <w:bCs/>
+              </w:rPr>
+              <w:t>If you agree with everything in the Complaint and do not have any counterclaims, mark the box at the beginning of the section that says "I have no counterclaims" and go to the "Request for Relief" section.</w:t>
+            </w:r>
+            <w:r>
+              <w:rPr>
+                <w:bCs/>
+                <w:color w:val="FFC000"/>
+              </w:rPr>
+              <w:t>{% elif case_type == 'legal separation' and want_legal_separation == 'unsure' %}</w:t>
+            </w:r>
+            <w:r>
+              <w:rPr>
+                <w:bCs/>
+                <w:color w:val="auto"/>
+              </w:rPr>
+              <w:t xml:space="preserve"> </w:t>
+            </w:r>
+            <w:r>
+              <w:rPr>
+                <w:bCs/>
+              </w:rPr>
+              <w:t>If you decide you want a divorce instead of a legal separation, check the box telling the court “I do NOT agree to a legal separation because I want the marriage to end in a divorce”.</w:t>
+            </w:r>
+            <w:r>
+              <w:rPr>
+                <w:bCs/>
+                <w:color w:val="FFC000"/>
+              </w:rPr>
+              <w:t xml:space="preserve"> {% elif case_type == 'legal separation' and want_legal_separation == 'no' %}</w:t>
+            </w:r>
+            <w:r>
+              <w:rPr>
+                <w:bCs/>
+              </w:rPr>
+              <w:t>Check the box telling the court “I do NOT agree to a legal separation because I want the marriage to end in a divorce.”</w:t>
+            </w:r>
+            <w:r>
+              <w:rPr>
+                <w:bCs/>
+                <w:color w:val="FFC000"/>
+              </w:rPr>
+              <w:t xml:space="preserve"> {% endif %}</w:t>
+            </w:r>
+            <w:r>
+              <w:rPr>
+                <w:bCs/>
+                <w:color w:val="FF0000"/>
+              </w:rPr>
+              <w:t>{% endif %}</w:t>
+            </w:r>
+          </w:p>
+          <w:p>
+            <w:pPr>
+              <w:pStyle w:val="Body"/>
               <w:numPr>
                 <w:ilvl w:val="0"/>
-                <w:numId w:val="12"/>
+                <w:numId w:val="62"/>
               </w:numPr>
-              <w:spacing w:before="0" w:after="0"/>
-              <w:rPr>
-                <w:b w:val="0"/>
+              <w:tabs>
+                <w:tab w:val="clear" w:pos="0"/>
+              </w:tabs>
+              <w:ind w:left="435" w:hanging="365"/>
+              <w:rPr>
+                <w:b/>
                 <w:bCs/>
               </w:rPr>
             </w:pPr>
             <w:r>
               <w:rPr>
-                <w:b w:val="0"/>
                 <w:bCs/>
               </w:rPr>
-              <w:t>your name goes above the line for defendant's name, and</w:t>
-            </w:r>
-          </w:p>
-          <w:p>
-            <w:pPr>
-              <w:pStyle w:val="ListParagraphNumbered"/>
-              <w:numPr>
-                <w:ilvl w:val="0"/>
-                <w:numId w:val="12"/>
-              </w:numPr>
-              <w:spacing w:before="0"/>
-              <w:rPr>
-                <w:b w:val="0"/>
+              <w:t>Request for Relief:</w:t>
+            </w:r>
+            <w:r>
+              <w:rPr>
                 <w:bCs/>
               </w:rPr>
-            </w:pPr>
-            <w:r>
-              <w:rPr>
-                <w:b w:val="0"/>
-                <w:bCs/>
-              </w:rPr>
-              <w:t xml:space="preserve">the case number from the complaint. </w:t>
-            </w:r>
-            <w:r>
-              <w:rPr>
-                <w:b w:val="0"/>
-                <w:bCs/>
-              </w:rPr>
               <w:br/>
-              <w:t xml:space="preserve">This section of the form is called the 'Caption'. </w:t>
-            </w:r>
-          </w:p>
-          <w:p>
-            <w:pPr>
-              <w:pStyle w:val="ListParagraphNumbered"/>
-              <w:numPr>
-                <w:ilvl w:val="0"/>
-                <w:numId w:val="6"/>
-              </w:numPr>
-              <w:spacing w:after="0"/>
-              <w:ind w:left="590" w:hanging="365"/>
-              <w:rPr>
-                <w:b w:val="0"/>
-                <w:bCs/>
-              </w:rPr>
-            </w:pPr>
-            <w:r>
-              <w:rPr>
-                <w:b w:val="0"/>
-                <w:bCs/>
-              </w:rPr>
-              <w:t>The Answer section:</w:t>
-            </w:r>
-            <w:r>
-              <w:rPr>
-                <w:b w:val="0"/>
-                <w:bCs/>
-              </w:rPr>
-              <w:br/>
-              <w:t>Look at each paragraph in {{ other_party_in_case }}'s complaint and decide if you agree, disagree, or you are not sure.</w:t>
-            </w:r>
-            <w:r>
-              <w:rPr>
-                <w:b w:val="0"/>
-                <w:bCs/>
-              </w:rPr>
-              <w:br/>
-              <w:t>Check the appropriate box in your Answer.</w:t>
-            </w:r>
-            <w:r>
-              <w:rPr>
-                <w:b w:val="0"/>
-                <w:bCs/>
-              </w:rPr>
-              <w:br/>
-              <w:t>If you disagree with any of the paragraphs in the complaint, list the paragraph numbers you disagree with.</w:t>
-            </w:r>
-          </w:p>
-          <w:p>
-            <w:pPr>
-              <w:pStyle w:val="ListParagraphNumbered"/>
-              <w:numPr>
-                <w:ilvl w:val="0"/>
-                <w:numId w:val="6"/>
-              </w:numPr>
-              <w:spacing w:before="0"/>
-              <w:ind w:left="590" w:hanging="365"/>
-              <w:rPr>
-                <w:b w:val="0"/>
-                <w:bCs/>
-              </w:rPr>
-            </w:pPr>
-            <w:r>
-              <w:rPr>
-                <w:b w:val="0"/>
-                <w:bCs/>
-              </w:rPr>
-              <w:t>Affirmative Defenses:</w:t>
-            </w:r>
-            <w:r>
-              <w:rPr>
-                <w:b w:val="0"/>
-                <w:bCs/>
-              </w:rPr>
-              <w:br/>
-            </w:r>
-            <w:r>
-              <w:rPr>
-                <w:b w:val="0"/>
+            </w:r>
+            <w:r>
+              <w:rPr>
                 <w:bCs/>
                 <w:color w:val="FF0000"/>
               </w:rPr>
-              <w:t>{% if type_of_response['wrong state'] and (</w:t>
-            </w:r>
-            <w:r>
-              <w:rPr>
-                <w:b w:val="0"/>
+              <w:t>{% if type_of_response['case in 2 states'] and stage_of_other_case in('still going', 'ended with order') %}</w:t>
+            </w:r>
+            <w:r>
+              <w:rPr>
                 <w:bCs/>
                 <w:color w:val="FFC000"/>
               </w:rPr>
-              <w:t>not jurisdiction or (</w:t>
-            </w:r>
-            <w:r>
-              <w:rPr>
-                <w:b w:val="0"/>
+              <w:t>{% if stage_of_other_case == 'still going' %}</w:t>
+            </w:r>
+            <w:r>
+              <w:rPr>
                 <w:bCs/>
-                <w:color w:val="92D050"/>
-              </w:rPr>
-              <w:t>user_need == 'divorce' and not residency</w:t>
-            </w:r>
-            <w:r>
-              <w:rPr>
-                <w:b w:val="0"/>
+                <w:color w:val="auto"/>
+              </w:rPr>
+              <w:t>If you want your case in the other state, check</w:t>
+            </w:r>
+            <w:r>
+              <w:rPr>
                 <w:bCs/>
                 <w:color w:val="FFC000"/>
               </w:rPr>
-              <w:t>)</w:t>
-            </w:r>
-            <w:r>
-              <w:rPr>
-                <w:b w:val="0"/>
+              <w:t>{% elif stage_of_other_case == 'ended with order' %}</w:t>
+            </w:r>
+            <w:r>
+              <w:rPr>
+                <w:bCs/>
+                <w:color w:val="auto"/>
+              </w:rPr>
+              <w:t>Check</w:t>
+            </w:r>
+            <w:r>
+              <w:rPr>
+                <w:bCs/>
+                <w:color w:val="FFC000"/>
+              </w:rPr>
+              <w:t>{% endif %}</w:t>
+            </w:r>
+            <w:r>
+              <w:rPr>
+                <w:bCs/>
+                <w:color w:val="auto"/>
+              </w:rPr>
+              <w:t xml:space="preserve"> the "other" box and ask the Alaska court to dismiss your Alaska case.</w:t>
+            </w:r>
+            <w:r>
+              <w:rPr>
                 <w:bCs/>
                 <w:color w:val="FF0000"/>
               </w:rPr>
-              <w:t>) %}'</w:t>
-            </w:r>
-            <w:r>
-              <w:rPr>
-                <w:b w:val="0"/>
-                <w:bCs/>
-                <w:color w:val="auto"/>
-              </w:rPr>
-              <w:br/>
-              <w:t>○ Check the box, "I state the following affirmative defense(s)."</w:t>
-            </w:r>
-            <w:r>
-              <w:rPr>
-                <w:b w:val="0"/>
-                <w:bCs/>
-                <w:color w:val="FF0000"/>
-              </w:rPr>
-              <w:t xml:space="preserve"> </w:t>
-            </w:r>
-            <w:r>
-              <w:rPr>
-                <w:b w:val="0"/>
-                <w:bCs/>
-                <w:color w:val="FFC000"/>
-              </w:rPr>
-              <w:t xml:space="preserve">{% </w:t>
-            </w:r>
-            <w:r>
-              <w:rPr>
-                <w:b w:val="0"/>
-                <w:bCs/>
-                <w:color w:val="FFC000"/>
-              </w:rPr>
-              <w:lastRenderedPageBreak/>
-              <w:t>if user_need == 'answer custody' or (user_need == 'answer divorce' and minor_children) %}</w:t>
-            </w:r>
-            <w:r>
-              <w:rPr>
-                <w:b w:val="0"/>
-                <w:bCs/>
-              </w:rPr>
-              <w:t>I</w:t>
-            </w:r>
-            <w:r>
-              <w:rPr>
-                <w:b w:val="0"/>
-                <w:bCs/>
-                <w:color w:val="auto"/>
-              </w:rPr>
-              <w:t>f you think Alaska is not the "home state," you can ask the court to dismiss your case.</w:t>
-            </w:r>
-            <w:r>
-              <w:rPr>
-                <w:b w:val="0"/>
-                <w:bCs/>
-                <w:color w:val="auto"/>
-              </w:rPr>
-              <w:br/>
-              <w:t>○ Check the box that describes the reason you think Alaska is the wrong state to decide custody of your children.</w:t>
-            </w:r>
-            <w:r>
-              <w:rPr>
-                <w:b w:val="0"/>
-                <w:bCs/>
-                <w:color w:val="auto"/>
-              </w:rPr>
-              <w:br/>
-              <w:t xml:space="preserve">○ Check the box that says you are attaching a </w:t>
-            </w:r>
-            <w:r>
-              <w:rPr>
-                <w:color w:val="auto"/>
-              </w:rPr>
-              <w:t>Motion to Dismiss the Child Custody Claim</w:t>
-            </w:r>
-            <w:r>
-              <w:rPr>
-                <w:b w:val="0"/>
-                <w:bCs/>
-                <w:color w:val="auto"/>
-              </w:rPr>
-              <w:t>.</w:t>
-            </w:r>
-            <w:r>
-              <w:rPr>
-                <w:b w:val="0"/>
-                <w:bCs/>
-                <w:color w:val="FFC000"/>
-              </w:rPr>
               <w:t>{% endif %}</w:t>
             </w:r>
             <w:r>
               <w:rPr>
-                <w:b w:val="0"/>
-                <w:bCs/>
-                <w:color w:val="FF0000"/>
-              </w:rPr>
-              <w:t>{% endif %}{% if user_need == 'divorce' and type_of_response['wrong state'] and not residency %}</w:t>
-            </w:r>
-            <w:r>
-              <w:rPr>
-                <w:b w:val="0"/>
-                <w:bCs/>
-                <w:color w:val="auto"/>
-              </w:rPr>
-              <w:t>○ Check the box, that describes the reason you think Alaska is the wrong state to decide your {{ case_type }} case.</w:t>
-            </w:r>
-            <w:r>
-              <w:rPr>
-                <w:b w:val="0"/>
-                <w:bCs/>
-                <w:color w:val="auto"/>
-              </w:rPr>
-              <w:br/>
-              <w:t xml:space="preserve">○ Check the box that says you are attaching a </w:t>
-            </w:r>
-            <w:r>
-              <w:rPr>
-                <w:color w:val="auto"/>
-              </w:rPr>
-              <w:t>Motion to Dismiss</w:t>
-            </w:r>
-            <w:r>
-              <w:rPr>
-                <w:b w:val="0"/>
-                <w:bCs/>
-                <w:color w:val="FF0000"/>
-              </w:rPr>
-              <w:t xml:space="preserve">{% endif %}{% if type_of_response['case in 2 states'] and stage_of_other_case in('still going', 'ended with </w:t>
-            </w:r>
-            <w:r>
-              <w:rPr>
-                <w:b w:val="0"/>
-                <w:bCs/>
-                <w:color w:val="FF0000"/>
-              </w:rPr>
-              <w:t xml:space="preserve">no </w:t>
-            </w:r>
-            <w:r>
-              <w:rPr>
-                <w:b w:val="0"/>
-                <w:bCs/>
-                <w:color w:val="FF0000"/>
-              </w:rPr>
-              <w:t>order') %}</w:t>
-            </w:r>
-            <w:r>
-              <w:rPr>
-                <w:b w:val="0"/>
-                <w:bCs/>
-                <w:color w:val="FFC000"/>
-              </w:rPr>
-              <w:t>{% if stage_of_other_case == 'still going' %}</w:t>
-            </w:r>
-            <w:r>
-              <w:rPr>
-                <w:b w:val="0"/>
-                <w:bCs/>
-                <w:color w:val="auto"/>
-              </w:rPr>
-              <w:br/>
-            </w:r>
-            <w:r>
-              <w:rPr>
-                <w:color w:val="auto"/>
-              </w:rPr>
-              <w:t>If you want your case in the other state</w:t>
-            </w:r>
-            <w:r>
-              <w:rPr>
-                <w:b w:val="0"/>
-                <w:bCs/>
-                <w:color w:val="FFC000"/>
-              </w:rPr>
-              <w:t xml:space="preserve">{% elif stage_of_other_case == 'ended with </w:t>
-            </w:r>
-            <w:r>
-              <w:rPr>
-                <w:b w:val="0"/>
-                <w:bCs/>
-                <w:color w:val="FFC000"/>
-              </w:rPr>
-              <w:t xml:space="preserve">no </w:t>
-            </w:r>
-            <w:r>
-              <w:rPr>
-                <w:b w:val="0"/>
-                <w:bCs/>
-                <w:color w:val="FFC000"/>
-              </w:rPr>
-              <w:t>order' %}</w:t>
-            </w:r>
-            <w:r>
-              <w:rPr>
-                <w:b w:val="0"/>
-                <w:bCs/>
-              </w:rPr>
-              <w:br/>
-              <w:t>If the case in another state is over and the other court</w:t>
-            </w:r>
-            <w:r>
-              <w:t xml:space="preserve"> </w:t>
-            </w:r>
-            <w:r>
-              <w:rPr>
-                <w:b w:val="0"/>
-                <w:bCs/>
-                <w:color w:val="92D050"/>
-              </w:rPr>
-              <w:t>{% if user_need == 'answer custody' %}</w:t>
-            </w:r>
-            <w:r>
-              <w:rPr>
-                <w:b w:val="0"/>
-                <w:bCs/>
-                <w:color w:val="auto"/>
-              </w:rPr>
-              <w:t>issued a custody order</w:t>
-            </w:r>
-            <w:r>
-              <w:rPr>
-                <w:b w:val="0"/>
-                <w:bCs/>
-                <w:color w:val="92D050"/>
-              </w:rPr>
-              <w:t>{% elif user_need == 'answer divorce' %}</w:t>
-            </w:r>
-            <w:r>
-              <w:rPr>
-                <w:b w:val="0"/>
-                <w:bCs/>
-                <w:color w:val="auto"/>
-              </w:rPr>
-              <w:t>ended your marriage</w:t>
-            </w:r>
-            <w:r>
-              <w:rPr>
-                <w:b w:val="0"/>
-                <w:bCs/>
-                <w:color w:val="92D050"/>
-              </w:rPr>
-              <w:t>{% endif %}</w:t>
-            </w:r>
-            <w:r>
-              <w:rPr>
-                <w:b w:val="0"/>
-                <w:bCs/>
-                <w:color w:val="auto"/>
-              </w:rPr>
-              <w:t>, you can tell the Alaska court by stating it in your Answer and filing a “Motion to Dismiss” your Alaska case.</w:t>
-            </w:r>
-            <w:r>
-              <w:rPr>
-                <w:b w:val="0"/>
-                <w:bCs/>
-                <w:color w:val="FFC000"/>
-              </w:rPr>
-              <w:t>{% endif %}</w:t>
-            </w:r>
-            <w:r>
-              <w:rPr>
-                <w:b w:val="0"/>
-                <w:bCs/>
-                <w:color w:val="auto"/>
-              </w:rPr>
-              <w:t>Check the "other" box and tell the Alaska court:</w:t>
-            </w:r>
-          </w:p>
-          <w:p>
-            <w:pPr>
-              <w:pStyle w:val="ListParagraphNumbered"/>
-              <w:numPr>
-                <w:ilvl w:val="0"/>
-                <w:numId w:val="12"/>
-              </w:numPr>
-              <w:spacing w:after="0"/>
-              <w:rPr>
-                <w:b w:val="0"/>
-                <w:bCs/>
-              </w:rPr>
-            </w:pPr>
-            <w:r>
-              <w:rPr>
-                <w:b w:val="0"/>
-                <w:bCs/>
-                <w:color w:val="auto"/>
-              </w:rPr>
-              <w:t>There is another case,</w:t>
-            </w:r>
-          </w:p>
-          <w:p>
-            <w:pPr>
-              <w:pStyle w:val="ListParagraphNumbered"/>
-              <w:numPr>
-                <w:ilvl w:val="0"/>
-                <w:numId w:val="12"/>
-              </w:numPr>
-              <w:spacing w:before="0" w:after="0"/>
-              <w:rPr>
-                <w:b w:val="0"/>
-                <w:bCs/>
-              </w:rPr>
-            </w:pPr>
-            <w:r>
-              <w:rPr>
-                <w:b w:val="0"/>
-                <w:bCs/>
-                <w:color w:val="auto"/>
-              </w:rPr>
-              <w:t>the court location, and</w:t>
-            </w:r>
-          </w:p>
-          <w:p>
-            <w:pPr>
-              <w:pStyle w:val="ListParagraphNumbered"/>
-              <w:numPr>
-                <w:ilvl w:val="0"/>
-                <w:numId w:val="12"/>
-              </w:numPr>
-              <w:spacing w:before="0"/>
-              <w:rPr>
-                <w:b w:val="0"/>
-                <w:bCs/>
-              </w:rPr>
-            </w:pPr>
-            <w:r>
-              <w:rPr>
-                <w:b w:val="0"/>
-                <w:bCs/>
-                <w:color w:val="auto"/>
-              </w:rPr>
-              <w:t xml:space="preserve">the case </w:t>
-            </w:r>
-            <w:proofErr w:type="gramStart"/>
-            <w:r>
-              <w:rPr>
-                <w:b w:val="0"/>
-                <w:bCs/>
-                <w:color w:val="auto"/>
-              </w:rPr>
-              <w:t>number</w:t>
-            </w:r>
-            <w:proofErr w:type="gramEnd"/>
-            <w:r>
-              <w:rPr>
-                <w:b w:val="0"/>
-                <w:bCs/>
-                <w:color w:val="auto"/>
-              </w:rPr>
-              <w:t>.</w:t>
-            </w:r>
-          </w:p>
-          <w:p>
-            <w:pPr>
-              <w:pStyle w:val="ListParagraphNumbered"/>
-              <w:numPr>
-                <w:ilvl w:val="0"/>
-                <w:numId w:val="12"/>
-              </w:numPr>
-              <w:spacing w:before="0"/>
-              <w:rPr>
-                <w:b w:val="0"/>
-                <w:bCs/>
-              </w:rPr>
-            </w:pPr>
-            <w:r>
-              <w:rPr>
-                <w:b w:val="0"/>
-                <w:bCs/>
-                <w:color w:val="FF0000"/>
-              </w:rPr>
-              <w:t>{% endif %}</w:t>
-            </w:r>
-            <w:r>
-              <w:rPr>
-                <w:b w:val="0"/>
-                <w:bCs/>
-              </w:rPr>
-              <w:t xml:space="preserve">An affirmative defense is the facts and arguments that attack the plaintiff’s legal right to bring the court case. The affirmative defense might win for the defendant even if everything in the plaintiff’s complaint is true. </w:t>
-            </w:r>
-            <w:r>
-              <w:rPr>
-                <w:b w:val="0"/>
-                <w:bCs/>
-              </w:rPr>
-              <w:br/>
-              <w:t xml:space="preserve">If you are unsure if an affirmative defense might apply to you, you are strongly encouraged to consult with a lawyer because this is a very complicated and important area. </w:t>
-            </w:r>
-            <w:r>
-              <w:rPr>
-                <w:b w:val="0"/>
-                <w:bCs/>
-              </w:rPr>
-              <w:br/>
-              <w:t>If you have no affirmative defenses, check the box at the beginning of the section that states "I have no affirmative defenses" and go to the next section.</w:t>
-            </w:r>
-          </w:p>
-          <w:p>
-            <w:pPr>
-              <w:pStyle w:val="ListParagraphNumbered"/>
-              <w:numPr>
-                <w:ilvl w:val="0"/>
-                <w:numId w:val="6"/>
-              </w:numPr>
-              <w:spacing w:after="0"/>
-              <w:ind w:left="590" w:hanging="365"/>
-              <w:rPr>
-                <w:b w:val="0"/>
-                <w:bCs/>
-                <w:color w:val="auto"/>
-              </w:rPr>
-            </w:pPr>
-            <w:r>
-              <w:rPr>
-                <w:b w:val="0"/>
-                <w:bCs/>
-              </w:rPr>
-              <w:t>Counterclaims:</w:t>
-            </w:r>
-            <w:r>
-              <w:rPr>
-                <w:b w:val="0"/>
-                <w:bCs/>
-              </w:rPr>
-              <w:br/>
-              <w:t>Use this section, to tell the court your version of the facts and what you want.</w:t>
-            </w:r>
-            <w:r>
-              <w:rPr>
-                <w:b w:val="0"/>
-                <w:bCs/>
-                <w:color w:val="FF0000"/>
-              </w:rPr>
-              <w:t>{% if type_of_response['wrong state'] and (</w:t>
-            </w:r>
-            <w:r>
-              <w:rPr>
-                <w:b w:val="0"/>
-                <w:bCs/>
-                <w:color w:val="FFC000"/>
-              </w:rPr>
-              <w:t>not jurisdiction or (</w:t>
-            </w:r>
-            <w:r>
-              <w:rPr>
-                <w:b w:val="0"/>
-                <w:bCs/>
-                <w:color w:val="92D050"/>
-              </w:rPr>
-              <w:t xml:space="preserve">user_need == 'answer divorce' and not </w:t>
-            </w:r>
-            <w:r>
-              <w:rPr>
-                <w:b w:val="0"/>
-                <w:bCs/>
-                <w:color w:val="92D050"/>
-              </w:rPr>
-              <w:lastRenderedPageBreak/>
-              <w:t>residency</w:t>
-            </w:r>
-            <w:r>
-              <w:rPr>
-                <w:b w:val="0"/>
-                <w:bCs/>
-                <w:color w:val="FFC000"/>
-              </w:rPr>
-              <w:t>)</w:t>
-            </w:r>
-            <w:r>
-              <w:rPr>
-                <w:b w:val="0"/>
-                <w:bCs/>
-                <w:color w:val="FF0000"/>
-              </w:rPr>
-              <w:t>) %}</w:t>
-            </w:r>
-            <w:r>
-              <w:t xml:space="preserve"> </w:t>
-            </w:r>
-            <w:r>
-              <w:rPr>
-                <w:b w:val="0"/>
-                <w:bCs/>
-              </w:rPr>
-              <w:t xml:space="preserve">Check the box at the beginning of this section that says, "I have stated above that the case should be dismissed because the Alaska court does not have jurisdiction over </w:t>
-            </w:r>
-            <w:r>
-              <w:rPr>
-                <w:b w:val="0"/>
-                <w:bCs/>
-                <w:color w:val="FFC000"/>
-              </w:rPr>
-              <w:t>{% if user_need == 'answer custody' %}</w:t>
-            </w:r>
-            <w:r>
-              <w:rPr>
-                <w:b w:val="0"/>
-                <w:bCs/>
-              </w:rPr>
-              <w:t>the child(ren).</w:t>
-            </w:r>
-            <w:r>
-              <w:rPr>
-                <w:b w:val="0"/>
-                <w:bCs/>
-                <w:color w:val="FFC000"/>
-              </w:rPr>
-              <w:t>{% elif user_need == 'answer divorce' and minor_children %}</w:t>
-            </w:r>
-            <w:r>
-              <w:rPr>
-                <w:b w:val="0"/>
-                <w:bCs/>
-                <w:color w:val="auto"/>
-              </w:rPr>
-              <w:t>the marital estate and/or child custody.</w:t>
-            </w:r>
-            <w:r>
-              <w:rPr>
-                <w:b w:val="0"/>
-                <w:bCs/>
-                <w:color w:val="FFC000"/>
-              </w:rPr>
-              <w:t>{% elif user_need == 'answer divorce' and not minor_children %}</w:t>
-            </w:r>
-            <w:r>
-              <w:rPr>
-                <w:b w:val="0"/>
-                <w:bCs/>
-                <w:color w:val="auto"/>
-              </w:rPr>
-              <w:t>the marital estate.</w:t>
-            </w:r>
-            <w:r>
-              <w:rPr>
-                <w:b w:val="0"/>
-                <w:bCs/>
-                <w:color w:val="FFC000"/>
-              </w:rPr>
-              <w:t>{% endif %}</w:t>
-            </w:r>
-            <w:r>
-              <w:rPr>
-                <w:b w:val="0"/>
-                <w:bCs/>
-                <w:color w:val="FF0000"/>
-              </w:rPr>
-              <w:t>{% endif %}{% if type_of_response['ak divorce case'] %}</w:t>
-            </w:r>
-            <w:r>
-              <w:rPr>
-                <w:b w:val="0"/>
-                <w:bCs/>
-                <w:color w:val="FFC000"/>
-              </w:rPr>
-              <w:t xml:space="preserve">{% if (case_type == 'legal separation' and want_legal_separation == 'yes') or case_type == 'divorce' %} </w:t>
-            </w:r>
-            <w:r>
-              <w:rPr>
-                <w:b w:val="0"/>
-                <w:bCs/>
-              </w:rPr>
-              <w:t>If you agree with everything in the Complaint and do not have any counterclaims, mark the box at the beginning of the section that says "I have no counterclaims" and go to the "Request for Relief" section.</w:t>
-            </w:r>
-            <w:r>
-              <w:rPr>
-                <w:b w:val="0"/>
-                <w:bCs/>
-                <w:color w:val="FFC000"/>
-              </w:rPr>
-              <w:t>{% elif case_type == 'legal separation' and want_legal_separation == 'unsure' %}</w:t>
-            </w:r>
-            <w:r>
-              <w:rPr>
-                <w:b w:val="0"/>
-                <w:bCs/>
-                <w:color w:val="auto"/>
-              </w:rPr>
-              <w:t xml:space="preserve"> </w:t>
-            </w:r>
-            <w:r>
-              <w:rPr>
-                <w:b w:val="0"/>
-                <w:bCs/>
-              </w:rPr>
-              <w:t>If you decide you want a divorce instead of a legal separation, check the box telling the court “I do NOT agree to a legal separation because I want the marriage to end in a divorce”.</w:t>
-            </w:r>
-            <w:r>
-              <w:rPr>
-                <w:b w:val="0"/>
-                <w:bCs/>
-                <w:color w:val="FFC000"/>
-              </w:rPr>
-              <w:t xml:space="preserve"> {% elif case_type == 'legal separation' and want_legal_separation == 'no' %}</w:t>
-            </w:r>
-            <w:r>
-              <w:rPr>
-                <w:b w:val="0"/>
-                <w:bCs/>
-              </w:rPr>
-              <w:t>Check the box telling the court “I do NOT agree to a legal separation because I want the marriage to end in a divorce.”</w:t>
-            </w:r>
-            <w:r>
-              <w:rPr>
-                <w:b w:val="0"/>
-                <w:bCs/>
-                <w:color w:val="FFC000"/>
-              </w:rPr>
-              <w:t xml:space="preserve"> {% endif %}</w:t>
-            </w:r>
-            <w:r>
-              <w:rPr>
-                <w:b w:val="0"/>
-                <w:bCs/>
-                <w:color w:val="FF0000"/>
-              </w:rPr>
-              <w:t>{% endif %}</w:t>
-            </w:r>
-          </w:p>
-          <w:p>
-            <w:pPr>
-              <w:pStyle w:val="ListParagraphNumbered"/>
-              <w:numPr>
-                <w:ilvl w:val="0"/>
-                <w:numId w:val="6"/>
-              </w:numPr>
-              <w:spacing w:before="0"/>
-              <w:ind w:left="590" w:hanging="365"/>
-              <w:rPr>
-                <w:b w:val="0"/>
-                <w:bCs/>
-              </w:rPr>
-            </w:pPr>
-            <w:r>
-              <w:rPr>
-                <w:b w:val="0"/>
-                <w:bCs/>
-              </w:rPr>
-              <w:t>Request for Relief:</w:t>
-            </w:r>
-            <w:r>
-              <w:rPr>
-                <w:b w:val="0"/>
-                <w:bCs/>
-              </w:rPr>
-              <w:br/>
-            </w:r>
-            <w:r>
-              <w:rPr>
-                <w:b w:val="0"/>
-                <w:bCs/>
-                <w:color w:val="FF0000"/>
-              </w:rPr>
-              <w:t>{% if type_of_response['case in 2 states'] and stage_of_other_case in('still going', 'ended with order') %}</w:t>
-            </w:r>
-            <w:r>
-              <w:rPr>
-                <w:b w:val="0"/>
-                <w:bCs/>
-                <w:color w:val="FFC000"/>
-              </w:rPr>
-              <w:t>{% if stage_of_other_case == 'still going' %}</w:t>
-            </w:r>
-            <w:r>
-              <w:rPr>
-                <w:b w:val="0"/>
-                <w:bCs/>
-                <w:color w:val="auto"/>
-              </w:rPr>
-              <w:t>If you want your case in the other state, check</w:t>
-            </w:r>
-            <w:r>
-              <w:rPr>
-                <w:b w:val="0"/>
-                <w:bCs/>
-                <w:color w:val="FFC000"/>
-              </w:rPr>
-              <w:t>{% elif stage_of_other_case == 'ended with order' %}</w:t>
-            </w:r>
-            <w:r>
-              <w:rPr>
-                <w:b w:val="0"/>
-                <w:bCs/>
-                <w:color w:val="auto"/>
-              </w:rPr>
-              <w:t>Check</w:t>
-            </w:r>
-            <w:r>
-              <w:rPr>
-                <w:b w:val="0"/>
-                <w:bCs/>
-                <w:color w:val="FFC000"/>
-              </w:rPr>
-              <w:t>{% endif %}</w:t>
-            </w:r>
-            <w:r>
-              <w:rPr>
-                <w:b w:val="0"/>
-                <w:bCs/>
-                <w:color w:val="auto"/>
-              </w:rPr>
-              <w:t xml:space="preserve"> the "other" box and ask the Alaska court to dismiss your Alaska case.</w:t>
-            </w:r>
-            <w:r>
-              <w:rPr>
-                <w:b w:val="0"/>
-                <w:bCs/>
-                <w:color w:val="FF0000"/>
-              </w:rPr>
-              <w:t>{% endif %}</w:t>
-            </w:r>
-            <w:r>
-              <w:rPr>
-                <w:b w:val="0"/>
                 <w:bCs/>
               </w:rPr>
               <w:t>Fill in the information to let the court know what you want the judge to order.</w:t>
@@ -13161,14 +13140,7 @@
               <w:rPr>
                 <w:color w:val="FF0000"/>
               </w:rPr>
-              <w:t xml:space="preserve">{% if user_need == 'answer custody' or (user_need == 'divorce' and </w:t>
-            </w:r>
-            <w:r>
-              <w:rPr>
-                <w:color w:val="FF0000"/>
-              </w:rPr>
-              <w:lastRenderedPageBreak/>
-              <w:t>minor_children) %}</w:t>
+              <w:t>{% if user_need == 'answer custody' or (user_need == 'divorce' and minor_children) %}</w:t>
             </w:r>
             <w:r>
               <w:rPr>
@@ -13221,6 +13193,7 @@
                 <w:b/>
                 <w:bCs/>
               </w:rPr>
+              <w:lastRenderedPageBreak/>
               <w:t>Child Support Guidelines Affidavit, DR-305</w:t>
             </w:r>
             <w:r>
@@ -13530,10 +13503,16 @@
             </w:pPr>
             <w:r>
               <w:rPr>
+                <w:bCs/>
+              </w:rPr>
+              <w:t>Answer</w:t>
+            </w:r>
+            <w:r>
+              <w:rPr>
                 <w:b/>
                 <w:bCs/>
               </w:rPr>
-              <w:t>Answer &amp; Counterclaim to a Custody Complaint, SHC-117</w:t>
+              <w:t xml:space="preserve"> &amp; Counterclaim to a Custody Complaint, SHC-117</w:t>
             </w:r>
             <w:r>
               <w:br/>
@@ -13638,9 +13617,6 @@
             </w:r>
             <w:r>
               <w:br/>
-            </w:r>
-            <w:r>
-              <w:lastRenderedPageBreak/>
               <w:t xml:space="preserve">https://public.courts.alaska.gov/web/forms/docs/dr-305.pdf </w:t>
             </w:r>
           </w:p>
@@ -13675,6 +13651,7 @@
                 <w:b/>
                 <w:bCs/>
               </w:rPr>
+              <w:lastRenderedPageBreak/>
               <w:t>Information</w:t>
             </w:r>
             <w:r>
@@ -13985,17 +13962,14 @@
               <w:rPr>
                 <w:rStyle w:val="interviewvariable"/>
               </w:rPr>
-              <w:t>{% if type_of_response.any_true('wron</w:t>
-            </w:r>
-            <w:r>
-              <w:rPr>
-                <w:rStyle w:val="interviewvariable"/>
-              </w:rPr>
+              <w:t>{% if type_of_response.any_true('wrong state', 'case in 2 states') %}</w:t>
+            </w:r>
+            <w:r>
+              <w:t xml:space="preserve">File </w:t>
+            </w:r>
+            <w:r>
               <w:lastRenderedPageBreak/>
-              <w:t>g state', 'case in 2 states') %}</w:t>
-            </w:r>
-            <w:r>
-              <w:t>File a</w:t>
+              <w:t>a</w:t>
             </w:r>
             <w:r>
               <w:t xml:space="preserve"> motion to dismiss your Alaska case</w:t>
@@ -14078,20 +14052,23 @@
               <w:rPr>
                 <w:color w:val="FFC000"/>
               </w:rPr>
+              <w:t>{% if minor_children%}</w:t>
+            </w:r>
+            <w:r>
+              <w:t>File a copy of the custody order and your divorce decree from the other state, as well as any other documents that support your request.</w:t>
+            </w:r>
+            <w:r>
+              <w:rPr>
+                <w:color w:val="FFC000"/>
+              </w:rPr>
+              <w:t>{% else %}</w:t>
+            </w:r>
+            <w:r>
+              <w:t xml:space="preserve">File a copy of your divorce decree from the other state and any other documents that support your </w:t>
+            </w:r>
+            <w:r>
               <w:lastRenderedPageBreak/>
-              <w:t>{% if minor_children%}</w:t>
-            </w:r>
-            <w:r>
-              <w:t>File a copy of the custody order and your divorce decree from the other state, as well as any other documents that support your request.</w:t>
-            </w:r>
-            <w:r>
-              <w:rPr>
-                <w:color w:val="FFC000"/>
-              </w:rPr>
-              <w:t>{% else %}</w:t>
-            </w:r>
-            <w:r>
-              <w:t>File a copy of your divorce decree from the other state and any other documents that support your request.</w:t>
+              <w:t>request.</w:t>
             </w:r>
             <w:r>
               <w:rPr>
@@ -14420,7 +14397,6 @@
             </w:r>
             <w:r>
               <w:rPr>
-                <w:b/>
                 <w:bCs/>
               </w:rPr>
               <w:t>Answer</w:t>
@@ -14518,25 +14494,7 @@
               <w:rPr>
                 <w:color w:val="FFC000" w:themeColor="accent4"/>
               </w:rPr>
-              <w:t>type_of_response[</w:t>
-            </w:r>
-            <w:r>
-              <w:rPr>
-                <w:color w:val="FFC000" w:themeColor="accent4"/>
-              </w:rPr>
-              <w:t>'default'</w:t>
-            </w:r>
-            <w:r>
-              <w:rPr>
-                <w:color w:val="FFC000" w:themeColor="accent4"/>
-              </w:rPr>
-              <w:t xml:space="preserve">] </w:t>
-            </w:r>
-            <w:r>
-              <w:rPr>
-                <w:color w:val="FFC000" w:themeColor="accent4"/>
-              </w:rPr>
-              <w:t>%}</w:t>
+              <w:t>type_of_response['default'] %}</w:t>
             </w:r>
           </w:p>
           <w:p>
@@ -14552,7 +14510,6 @@
             </w:r>
             <w:r>
               <w:rPr>
-                <w:b/>
                 <w:bCs/>
               </w:rPr>
               <w:t>Answer</w:t>
@@ -14570,22 +14527,7 @@
               </w:numPr>
             </w:pPr>
             <w:r>
-              <w:t xml:space="preserve">Give a copy of every document you file with the court to </w:t>
-            </w:r>
-            <w:r>
-              <w:t>{</w:t>
-            </w:r>
-            <w:r>
-              <w:t xml:space="preserve">{ other_party_in_case </w:t>
-            </w:r>
-            <w:r>
-              <w:t>}</w:t>
-            </w:r>
-            <w:r>
-              <w:t>}. You can use regular mail or deliver it by hand</w:t>
-            </w:r>
-            <w:r>
-              <w:t>.</w:t>
+              <w:t>Give a copy of every document you file with the court to {{ other_party_in_case }}. You can use regular mail or deliver it by hand.</w:t>
             </w:r>
           </w:p>
           <w:p>
@@ -14600,7 +14542,6 @@
               <w:rPr>
                 <w:color w:val="FFC000" w:themeColor="accent4"/>
               </w:rPr>
-              <w:lastRenderedPageBreak/>
               <w:t>{%</w:t>
             </w:r>
             <w:r>
@@ -15066,8 +15007,11 @@
               <w:pStyle w:val="Body"/>
             </w:pPr>
             <w:r>
+              <w:t xml:space="preserve">{%tr if </w:t>
+            </w:r>
+            <w:r>
               <w:lastRenderedPageBreak/>
-              <w:t>{%tr if agreement_documents %}</w:t>
+              <w:t>agreement_documents %}</w:t>
             </w:r>
           </w:p>
         </w:tc>
@@ -15432,18 +15376,15 @@
               </w:r>
             </w:hyperlink>
             <w:r>
-              <w:t xml:space="preserve"> [Fill-In PDF] (2 copies - each parent fills out their own) </w:t>
-            </w:r>
+              <w:t xml:space="preserve"> [Fill-In PDF] (2 copies - each parent fills out their own) public.courts.alaska.gov/web/forms/docs/dr-150.pdf</w:t>
+            </w:r>
+          </w:p>
+          <w:p>
+            <w:pPr>
+              <w:pStyle w:val="Body"/>
+            </w:pPr>
             <w:r>
               <w:lastRenderedPageBreak/>
-              <w:t>public.courts.alaska.gov/web/forms/docs/dr-150.pdf</w:t>
-            </w:r>
-          </w:p>
-          <w:p>
-            <w:pPr>
-              <w:pStyle w:val="Body"/>
-            </w:pPr>
-            <w:r>
               <w:t>and</w:t>
             </w:r>
           </w:p>
@@ -15936,43 +15877,49 @@
               <w:br/>
             </w:r>
             <w:r>
+              <w:t>publ</w:t>
+            </w:r>
+            <w:r>
+              <w:rPr>
+                <w:color w:val="000000"/>
+              </w:rPr>
+              <w:t>ic.courts.alaska.gov/web/forms/docs/dr-308.pdf</w:t>
+            </w:r>
+          </w:p>
+          <w:p>
+            <w:pPr>
+              <w:pStyle w:val="Body"/>
+            </w:pPr>
+            <w:r>
+              <w:rPr>
+                <w:b/>
+              </w:rPr>
+              <w:t xml:space="preserve">Application for Services of Child Support </w:t>
+            </w:r>
+            <w:r>
+              <w:rPr>
+                <w:b/>
+              </w:rPr>
+              <w:t>Services Division</w:t>
+            </w:r>
+            <w:r>
+              <w:rPr>
+                <w:b/>
+              </w:rPr>
+              <w:t xml:space="preserve">, </w:t>
+            </w:r>
+            <w:r>
+              <w:rPr>
+                <w:b/>
+              </w:rPr>
+              <w:t>DR-</w:t>
+            </w:r>
+            <w:r>
+              <w:rPr>
+                <w:b/>
+              </w:rPr>
               <w:lastRenderedPageBreak/>
-              <w:t>publ</w:t>
-            </w:r>
-            <w:r>
-              <w:rPr>
-                <w:color w:val="000000"/>
-              </w:rPr>
-              <w:t>ic.courts.alaska.gov/web/forms/docs/dr-308.pdf</w:t>
-            </w:r>
-          </w:p>
-          <w:p>
-            <w:pPr>
-              <w:pStyle w:val="Body"/>
-            </w:pPr>
-            <w:r>
-              <w:rPr>
-                <w:b/>
-              </w:rPr>
-              <w:t xml:space="preserve">Application for Services of Child Support </w:t>
-            </w:r>
-            <w:r>
-              <w:rPr>
-                <w:b/>
-              </w:rPr>
-              <w:t>Services Division</w:t>
-            </w:r>
-            <w:r>
-              <w:rPr>
-                <w:b/>
-              </w:rPr>
-              <w:t xml:space="preserve">, </w:t>
-            </w:r>
-            <w:r>
-              <w:rPr>
-                <w:b/>
-              </w:rPr>
-              <w:t>DR-315</w:t>
+              <w:t>315</w:t>
             </w:r>
             <w:r>
               <w:rPr>
@@ -16255,7 +16202,6 @@
               <w:ind w:left="765"/>
             </w:pPr>
             <w:r>
-              <w:lastRenderedPageBreak/>
               <w:t>If they have a lawyer, email, mail, or hand-deliver the copy to their lawyer.</w:t>
             </w:r>
           </w:p>
@@ -16270,6 +16216,7 @@
               <w:ind w:left="765"/>
             </w:pPr>
             <w:r>
+              <w:lastRenderedPageBreak/>
               <w:t>If you use the court’s</w:t>
             </w:r>
             <w:hyperlink r:id="rId138">
@@ -16631,29 +16578,32 @@
               <w:t>(</w:t>
             </w:r>
             <w:r>
-              <w:t>type_of_response['defau</w:t>
-            </w:r>
-            <w:r>
+              <w:t xml:space="preserve">type_of_response['default'] </w:t>
+            </w:r>
+            <w:r>
+              <w:t xml:space="preserve">and </w:t>
+            </w:r>
+            <w:r>
+              <w:t>stage_of_default == 'judgment entered'</w:t>
+            </w:r>
+            <w:r>
+              <w:rPr>
+                <w:color w:val="ED7D31" w:themeColor="accent2"/>
+              </w:rPr>
+              <w:t xml:space="preserve"> </w:t>
+            </w:r>
+            <w:r>
+              <w:rPr>
+                <w:color w:val="ED7D31" w:themeColor="accent2"/>
+              </w:rPr>
+              <w:t xml:space="preserve">) or </w:t>
+            </w:r>
+            <w:r>
+              <w:rPr>
+                <w:color w:val="ED7D31" w:themeColor="accent2"/>
+              </w:rPr>
               <w:lastRenderedPageBreak/>
-              <w:t xml:space="preserve">lt'] </w:t>
-            </w:r>
-            <w:r>
-              <w:t xml:space="preserve">and </w:t>
-            </w:r>
-            <w:r>
-              <w:t>stage_of_default == 'judgment entered'</w:t>
-            </w:r>
-            <w:r>
-              <w:rPr>
-                <w:color w:val="ED7D31" w:themeColor="accent2"/>
-              </w:rPr>
-              <w:t xml:space="preserve"> </w:t>
-            </w:r>
-            <w:r>
-              <w:rPr>
-                <w:color w:val="ED7D31" w:themeColor="accent2"/>
-              </w:rPr>
-              <w:t>) or (</w:t>
+              <w:t>(</w:t>
             </w:r>
             <w:r>
               <w:t>type_of_response['case in 2 states'] and stage_of_other_case == 'ended with order'</w:t>
@@ -16710,11 +16660,7 @@
             </w:r>
             <w:proofErr w:type="gramEnd"/>
             <w:r>
-              <w:t xml:space="preserve"> Interviews\Conventions\File and Serve\File and </w:t>
-            </w:r>
-            <w:r>
-              <w:lastRenderedPageBreak/>
-              <w:t>serve a motion.docx"</w:t>
+              <w:t xml:space="preserve"> Interviews\Conventions\File and Serve\File and serve a motion.docx"</w:t>
             </w:r>
           </w:p>
         </w:tc>
@@ -17337,78 +17283,78 @@
               <w:rPr>
                 <w:color w:val="FF0000"/>
               </w:rPr>
+              <w:t xml:space="preserve"> (</w:t>
+            </w:r>
+            <w:r>
+              <w:rPr>
+                <w:color w:val="FFC000"/>
+              </w:rPr>
+              <w:t>(</w:t>
+            </w:r>
+            <w:r>
+              <w:rPr>
+                <w:color w:val="FFC000"/>
+              </w:rPr>
+              <w:t>type_of_final_order.any_true('</w:t>
+            </w:r>
+            <w:proofErr w:type="spellStart"/>
+            <w:r>
+              <w:rPr>
+                <w:color w:val="FFC000"/>
+              </w:rPr>
+              <w:t>custody','child</w:t>
+            </w:r>
+            <w:proofErr w:type="spellEnd"/>
+            <w:r>
+              <w:rPr>
+                <w:color w:val="FFC000"/>
+              </w:rPr>
+              <w:t xml:space="preserve"> support') and why_</w:t>
+            </w:r>
+            <w:r>
+              <w:rPr>
+                <w:color w:val="FFC000"/>
+              </w:rPr>
+              <w:t>change in ('review', 'schedule', 'income')</w:t>
+            </w:r>
+            <w:r>
+              <w:rPr>
+                <w:color w:val="FFC000"/>
+              </w:rPr>
               <w:t xml:space="preserve"> </w:t>
             </w:r>
             <w:r>
               <w:rPr>
-                <w:color w:val="FF0000"/>
+                <w:color w:val="FFC000"/>
+              </w:rPr>
+              <w:t xml:space="preserve">and </w:t>
+            </w:r>
+            <w:r>
+              <w:rPr>
+                <w:color w:val="92D050"/>
+              </w:rPr>
+              <w:t>(</w:t>
+            </w:r>
+            <w:proofErr w:type="spellStart"/>
+            <w:r>
+              <w:rPr>
+                <w:color w:val="92D050"/>
+              </w:rPr>
+              <w:t>type_of_final_order.all_false</w:t>
+            </w:r>
+            <w:proofErr w:type="spellEnd"/>
+            <w:r>
+              <w:rPr>
+                <w:color w:val="92D050"/>
+              </w:rPr>
+              <w:t xml:space="preserve">('spousal support', 'property or </w:t>
+            </w:r>
+            <w:r>
+              <w:rPr>
+                <w:color w:val="92D050"/>
               </w:rPr>
               <w:lastRenderedPageBreak/>
-              <w:t>(</w:t>
-            </w:r>
-            <w:r>
-              <w:rPr>
-                <w:color w:val="FFC000"/>
-              </w:rPr>
-              <w:t>(</w:t>
-            </w:r>
-            <w:r>
-              <w:rPr>
-                <w:color w:val="FFC000"/>
-              </w:rPr>
-              <w:t>type_of_final_order.any_true('</w:t>
-            </w:r>
-            <w:proofErr w:type="spellStart"/>
-            <w:r>
-              <w:rPr>
-                <w:color w:val="FFC000"/>
-              </w:rPr>
-              <w:t>custody','child</w:t>
-            </w:r>
-            <w:proofErr w:type="spellEnd"/>
-            <w:r>
-              <w:rPr>
-                <w:color w:val="FFC000"/>
-              </w:rPr>
-              <w:t xml:space="preserve"> support') and why_</w:t>
-            </w:r>
-            <w:r>
-              <w:rPr>
-                <w:color w:val="FFC000"/>
-              </w:rPr>
-              <w:t>change in ('review', 'schedule', 'income')</w:t>
-            </w:r>
-            <w:r>
-              <w:rPr>
-                <w:color w:val="FFC000"/>
-              </w:rPr>
-              <w:t xml:space="preserve"> </w:t>
-            </w:r>
-            <w:r>
-              <w:rPr>
-                <w:color w:val="FFC000"/>
-              </w:rPr>
-              <w:t xml:space="preserve">and </w:t>
-            </w:r>
-            <w:r>
-              <w:rPr>
-                <w:color w:val="92D050"/>
-              </w:rPr>
-              <w:t>(</w:t>
-            </w:r>
-            <w:proofErr w:type="spellStart"/>
-            <w:r>
-              <w:rPr>
-                <w:color w:val="92D050"/>
-              </w:rPr>
-              <w:t>type_of_final_order.all_false</w:t>
-            </w:r>
-            <w:proofErr w:type="spellEnd"/>
-            <w:r>
-              <w:rPr>
-                <w:color w:val="92D050"/>
-              </w:rPr>
-              <w:t>('spousal support', 'property or debt')</w:t>
+              <w:t>debt')</w:t>
             </w:r>
             <w:r>
               <w:rPr>
@@ -18087,9 +18033,6 @@
             </w:r>
             <w:r>
               <w:br/>
-            </w:r>
-            <w:r>
-              <w:lastRenderedPageBreak/>
               <w:t>courts.alaska.gov/</w:t>
             </w:r>
             <w:proofErr w:type="spellStart"/>
@@ -18317,7 +18260,6 @@
             </w:r>
             <w:r>
               <w:rPr>
-                <w:b/>
                 <w:bCs/>
               </w:rPr>
               <w:t>Answer</w:t>
@@ -18430,7 +18372,6 @@
               <w:rPr>
                 <w:color w:val="FF0000"/>
               </w:rPr>
-              <w:lastRenderedPageBreak/>
               <w:t>{% endif %}</w:t>
             </w:r>
             <w:r>
@@ -18453,7 +18394,14 @@
               <w:rPr>
                 <w:color w:val="FF0000"/>
               </w:rPr>
-              <w:t>{% if type_of_response['case in 2 states'] and stage_of_other_case == 'ended with order' %}</w:t>
+              <w:t xml:space="preserve">{% if </w:t>
+            </w:r>
+            <w:r>
+              <w:rPr>
+                <w:color w:val="FF0000"/>
+              </w:rPr>
+              <w:lastRenderedPageBreak/>
+              <w:t>type_of_response['case in 2 states'] and stage_of_other_case == 'ended with order' %}</w:t>
             </w:r>
             <w:r>
               <w:t xml:space="preserve"> and a copy of the order from the other state</w:t>
@@ -18918,11 +18866,7 @@
               <w:pStyle w:val="Body"/>
             </w:pPr>
             <w:r>
-              <w:t>{%tr if type_of_response.all_fal</w:t>
-            </w:r>
-            <w:r>
-              <w:lastRenderedPageBreak/>
-              <w:t>se and agreement_documents %}</w:t>
+              <w:t>{%tr if type_of_response.all_false and agreement_documents %}</w:t>
             </w:r>
           </w:p>
         </w:tc>
@@ -18948,7 +18892,6 @@
             </w:pPr>
             <w:proofErr w:type="spellStart"/>
             <w:r>
-              <w:lastRenderedPageBreak/>
               <w:t>file_complaint_step</w:t>
             </w:r>
             <w:proofErr w:type="spellEnd"/>
@@ -18961,11 +18904,7 @@
             </w:r>
             <w:proofErr w:type="gramEnd"/>
             <w:r>
-              <w:t xml:space="preserve"> Interviews\Conventions\File and Serve\File and </w:t>
-            </w:r>
-            <w:r>
-              <w:lastRenderedPageBreak/>
-              <w:t>Serve in Starting a case.docx</w:t>
+              <w:t xml:space="preserve"> Interviews\Conventions\File and Serve\File and Serve in Starting a case.docx</w:t>
             </w:r>
           </w:p>
         </w:tc>
@@ -18996,14 +18935,27 @@
               <w:lastRenderedPageBreak/>
               <w:t xml:space="preserve">Step </w:t>
             </w:r>
-            <w:fldSimple w:instr=" SEQ stepList \* ARABIC ">
-              <w:r>
-                <w:rPr>
-                  <w:noProof/>
-                </w:rPr>
-                <w:t>16</w:t>
-              </w:r>
-            </w:fldSimple>
+            <w:r>
+              <w:fldChar w:fldCharType="begin"/>
+            </w:r>
+            <w:r>
+              <w:instrText xml:space="preserve"> SEQ stepList \* ARABIC </w:instrText>
+            </w:r>
+            <w:r>
+              <w:fldChar w:fldCharType="separate"/>
+            </w:r>
+            <w:r>
+              <w:rPr>
+                <w:noProof/>
+              </w:rPr>
+              <w:t>16</w:t>
+            </w:r>
+            <w:r>
+              <w:rPr>
+                <w:noProof/>
+              </w:rPr>
+              <w:fldChar w:fldCharType="end"/>
+            </w:r>
             <w:r>
               <w:t>: File the original with your local court</w:t>
             </w:r>
@@ -19582,14 +19534,7 @@
                 <w:rPr>
                   <w:rStyle w:val="Hyperlink"/>
                 </w:rPr>
-                <w:t xml:space="preserve">Fill-In </w:t>
-              </w:r>
-              <w:r>
-                <w:rPr>
-                  <w:rStyle w:val="Hyperlink"/>
-                </w:rPr>
-                <w:lastRenderedPageBreak/>
-                <w:t>PDF</w:t>
+                <w:t>Fill-In PDF</w:t>
               </w:r>
             </w:hyperlink>
             <w:r>
@@ -19629,6 +19574,7 @@
               <w:ind w:left="584"/>
             </w:pPr>
             <w:r>
+              <w:lastRenderedPageBreak/>
               <w:t>After you pay the filing fee or the court says you can file for free, the court clerk will give you 2 copies of:</w:t>
             </w:r>
           </w:p>
@@ -20121,8 +20067,11 @@
               <w:pStyle w:val="Body"/>
             </w:pPr>
             <w:r>
+              <w:t xml:space="preserve">{%tr if (type_of_response.any_true('ak custody case', 'ak </w:t>
+            </w:r>
+            <w:r>
               <w:lastRenderedPageBreak/>
-              <w:t xml:space="preserve">{%tr if (type_of_response.any_true('ak custody case', 'ak divorce case')) or (user_need == 'answer custody' and type_of_response['wrong state'] and not jurisdiction) or (user_need == 'answer divorce' and type_of_response['wrong state']) or type_of_response['case in 2 states'] or </w:t>
+              <w:t xml:space="preserve">divorce case')) or (user_need == 'answer custody' and type_of_response['wrong state'] and not jurisdiction) or (user_need == 'answer divorce' and type_of_response['wrong state']) or type_of_response['case in 2 states'] or </w:t>
             </w:r>
             <w:r>
               <w:t>(</w:t>
@@ -20459,11 +20408,11 @@
               <w:pStyle w:val="Body"/>
             </w:pPr>
             <w:r>
-              <w:t xml:space="preserve">{%tr if </w:t>
+              <w:t xml:space="preserve">{%tr if (type_of_response.any_true('ak custody case', 'ak divorce case')) or </w:t>
             </w:r>
             <w:r>
               <w:lastRenderedPageBreak/>
-              <w:t xml:space="preserve">(type_of_response.any_true('ak custody case', 'ak divorce case')) or (user_need == 'answer custody' and type_of_response['wrong state'] and not jurisdiction) or (user_need == 'answer divorce' and type_of_response['wrong state']) or (type_of_response['case in 2 states'] and stage_of_other_case in('still going', 'ended with </w:t>
+              <w:t xml:space="preserve">(user_need == 'answer custody' and type_of_response['wrong state'] and not jurisdiction) or (user_need == 'answer divorce' and type_of_response['wrong state']) or (type_of_response['case in 2 states'] and stage_of_other_case in('still going', 'ended with </w:t>
             </w:r>
             <w:r>
               <w:t xml:space="preserve">no </w:t>
@@ -20521,14 +20470,27 @@
             <w:r>
               <w:t xml:space="preserve">Step </w:t>
             </w:r>
-            <w:fldSimple w:instr=" SEQ stepList \* ARABIC ">
-              <w:r>
-                <w:rPr>
-                  <w:noProof/>
-                </w:rPr>
-                <w:t>18</w:t>
-              </w:r>
-            </w:fldSimple>
+            <w:r>
+              <w:fldChar w:fldCharType="begin"/>
+            </w:r>
+            <w:r>
+              <w:instrText xml:space="preserve"> SEQ stepList \* ARABIC </w:instrText>
+            </w:r>
+            <w:r>
+              <w:fldChar w:fldCharType="separate"/>
+            </w:r>
+            <w:r>
+              <w:rPr>
+                <w:noProof/>
+              </w:rPr>
+              <w:t>18</w:t>
+            </w:r>
+            <w:r>
+              <w:rPr>
+                <w:noProof/>
+              </w:rPr>
+              <w:fldChar w:fldCharType="end"/>
+            </w:r>
             <w:r>
               <w:t xml:space="preserve">: Read the "Domestic Relations Procedural Order" or Standing Order </w:t>
             </w:r>
@@ -20539,11 +20501,11 @@
               <w:t>{% if user_need == 'answer custody' and type_of_response.all_false()%}</w:t>
             </w:r>
             <w:r>
-              <w:t xml:space="preserve">if the clerk gives </w:t>
+              <w:t xml:space="preserve">if the clerk gives you one when you file your </w:t>
             </w:r>
             <w:r>
               <w:lastRenderedPageBreak/>
-              <w:t>you one when you file your case</w:t>
+              <w:t>case</w:t>
             </w:r>
             <w:r>
               <w:rPr>
@@ -20702,11 +20664,7 @@
               <w:pStyle w:val="Body"/>
             </w:pPr>
             <w:r>
-              <w:t xml:space="preserve">If you want to do something the order forbids, and {{ </w:t>
-            </w:r>
-            <w:r>
-              <w:lastRenderedPageBreak/>
-              <w:t>other_party_in_case }} will not agree, file a motion to ask the court for permission.</w:t>
+              <w:t>If you want to do something the order forbids, and {{ other_party_in_case }} will not agree, file a motion to ask the court for permission.</w:t>
             </w:r>
           </w:p>
           <w:p>
@@ -20718,6 +20676,7 @@
                 <w:b/>
                 <w:bCs/>
               </w:rPr>
+              <w:lastRenderedPageBreak/>
               <w:t>Wait</w:t>
             </w:r>
             <w:r>
@@ -21108,7 +21067,6 @@
                 <w:color w:val="FFC000" w:themeColor="accent4"/>
                 <w:shd w:val="clear" w:color="auto" w:fill="auto"/>
               </w:rPr>
-              <w:lastRenderedPageBreak/>
               <w:t>divorce</w:t>
             </w:r>
             <w:r>
@@ -21165,7 +21123,6 @@
             </w:pPr>
             <w:proofErr w:type="spellStart"/>
             <w:r>
-              <w:lastRenderedPageBreak/>
               <w:t>expect_after_answer_step</w:t>
             </w:r>
             <w:proofErr w:type="spellEnd"/>
@@ -21192,6 +21149,7 @@
               <w:outlineLvl w:val="1"/>
             </w:pPr>
             <w:r>
+              <w:lastRenderedPageBreak/>
               <w:t xml:space="preserve">Step </w:t>
             </w:r>
             <w:r>
@@ -21614,9 +21572,6 @@
             </w:hyperlink>
             <w:r>
               <w:br/>
-            </w:r>
-            <w:r>
-              <w:lastRenderedPageBreak/>
               <w:t>courts.alaska.gov/shc/family/property.htm</w:t>
             </w:r>
             <w:r>
@@ -21794,14 +21749,27 @@
             <w:r>
               <w:t xml:space="preserve">Step </w:t>
             </w:r>
-            <w:fldSimple w:instr=" SEQ stepList \* MERGEFORMAT ">
-              <w:r>
-                <w:rPr>
-                  <w:noProof/>
-                </w:rPr>
-                <w:t>21</w:t>
-              </w:r>
-            </w:fldSimple>
+            <w:r>
+              <w:fldChar w:fldCharType="begin"/>
+            </w:r>
+            <w:r>
+              <w:instrText xml:space="preserve"> SEQ stepList \* MERGEFORMAT </w:instrText>
+            </w:r>
+            <w:r>
+              <w:fldChar w:fldCharType="separate"/>
+            </w:r>
+            <w:r>
+              <w:rPr>
+                <w:noProof/>
+              </w:rPr>
+              <w:t>21</w:t>
+            </w:r>
+            <w:r>
+              <w:rPr>
+                <w:noProof/>
+              </w:rPr>
+              <w:fldChar w:fldCharType="end"/>
+            </w:r>
             <w:r>
               <w:t xml:space="preserve">: What to expect after </w:t>
             </w:r>
@@ -22077,25 +22045,25 @@
               <w:ind w:left="403"/>
             </w:pPr>
             <w:r>
+              <w:t xml:space="preserve">If the due date is a weekend or holiday, the {{ </w:t>
+            </w:r>
+            <w:r>
+              <w:t>other_party_in_case</w:t>
+            </w:r>
+            <w:r>
+              <w:t xml:space="preserve"> }}‘s response is due the next day the court is open. For example, if it is due on a Saturday, and the court is open Monday, their response is due Monday.</w:t>
+            </w:r>
+          </w:p>
+          <w:bookmarkEnd w:id="18"/>
+          <w:p>
+            <w:pPr>
+              <w:pStyle w:val="Body"/>
+            </w:pPr>
+            <w:r>
+              <w:rPr>
+                <w:color w:val="FF0000"/>
+              </w:rPr>
               <w:lastRenderedPageBreak/>
-              <w:t xml:space="preserve">If the due date is a weekend or holiday, the {{ </w:t>
-            </w:r>
-            <w:r>
-              <w:t>other_party_in_case</w:t>
-            </w:r>
-            <w:r>
-              <w:t xml:space="preserve"> }}‘s response is due the next day the court is open. For example, if it is due on a Saturday, and the court is open Monday, their response is due Monday.</w:t>
-            </w:r>
-          </w:p>
-          <w:bookmarkEnd w:id="18"/>
-          <w:p>
-            <w:pPr>
-              <w:pStyle w:val="Body"/>
-            </w:pPr>
-            <w:r>
-              <w:rPr>
-                <w:color w:val="FF0000"/>
-              </w:rPr>
               <w:t xml:space="preserve">{% if </w:t>
             </w:r>
             <w:r>
@@ -22568,12 +22536,6 @@
                 <w:noProof/>
               </w:rPr>
               <w:br/>
-            </w:r>
-            <w:r>
-              <w:rPr>
-                <w:noProof/>
-              </w:rPr>
-              <w:lastRenderedPageBreak/>
               <w:t>{% endfor %}</w:t>
             </w:r>
           </w:p>
@@ -22621,6 +22583,7 @@
               </w:rPr>
             </w:pPr>
             <w:r>
+              <w:lastRenderedPageBreak/>
               <w:t xml:space="preserve">The judge may grant your </w:t>
             </w:r>
             <w:r>
@@ -22986,8 +22949,11 @@
               </w:rPr>
             </w:pPr>
             <w:r>
+              <w:t xml:space="preserve">{%tr if type_of_response.all_false() and agreement_documents </w:t>
+            </w:r>
+            <w:r>
               <w:lastRenderedPageBreak/>
-              <w:t>{%tr if type_of_response.all_false() and agreement_documents %}</w:t>
+              <w:t>%}</w:t>
             </w:r>
           </w:p>
         </w:tc>
@@ -23015,6 +22981,7 @@
                 <w:rFonts w:eastAsia="Calibri"/>
                 <w:color w:val="00B050"/>
               </w:rPr>
+              <w:lastRenderedPageBreak/>
               <w:t>expect_after_complaint_step</w:t>
             </w:r>
             <w:proofErr w:type="spellEnd"/>
@@ -23374,27 +23341,24 @@
               </w:rPr>
             </w:pPr>
             <w:r>
-              <w:t xml:space="preserve">After the Notice has been posted on the legal notice website for 4 </w:t>
-            </w:r>
-            <w:r>
+              <w:t>After the Notice has been posted on the legal notice website for 4 weeks, the clerk will complete a certificate of service of posting to the Alaska Court System’s legal notice website. The court will put the certificate of service of posting in your case file and send you a copy in the mail.</w:t>
+            </w:r>
+            <w:r>
+              <w:rPr>
+                <w:color w:val="FF0000"/>
+              </w:rPr>
+              <w:t>{% endif %}</w:t>
+            </w:r>
+          </w:p>
+          <w:p>
+            <w:pPr>
+              <w:pStyle w:val="Body"/>
+            </w:pPr>
+            <w:r>
+              <w:rPr>
+                <w:color w:val="C00000"/>
+              </w:rPr>
               <w:lastRenderedPageBreak/>
-              <w:t>weeks, the clerk will complete a certificate of service of posting to the Alaska Court System’s legal notice website. The court will put the certificate of service of posting in your case file and send you a copy in the mail.</w:t>
-            </w:r>
-            <w:r>
-              <w:rPr>
-                <w:color w:val="FF0000"/>
-              </w:rPr>
-              <w:t>{% endif %}</w:t>
-            </w:r>
-          </w:p>
-          <w:p>
-            <w:pPr>
-              <w:pStyle w:val="Body"/>
-            </w:pPr>
-            <w:r>
-              <w:rPr>
-                <w:color w:val="C00000"/>
-              </w:rPr>
               <w:t>{%p endif %}</w:t>
             </w:r>
           </w:p>
@@ -23689,11 +23653,7 @@
               </w:rPr>
             </w:pPr>
             <w:r>
-              <w:t xml:space="preserve">A default judgment is when the court decides your case without </w:t>
-            </w:r>
-            <w:r>
-              <w:lastRenderedPageBreak/>
-              <w:t>hearing from {{ other_party_in_case }}.</w:t>
+              <w:t>A default judgment is when the court decides your case without hearing from {{ other_party_in_case }}.</w:t>
             </w:r>
             <w:r>
               <w:rPr>
@@ -23747,7 +23707,11 @@
               <w:fldChar w:fldCharType="end"/>
             </w:r>
             <w:r>
-              <w:t>: File for default if {{ other_party_in_case }} does not respond within 20 days.</w:t>
+              <w:t xml:space="preserve">: File for default if {{ other_party_in_case }} does not respond within </w:t>
+            </w:r>
+            <w:r>
+              <w:lastRenderedPageBreak/>
+              <w:t>20 days.</w:t>
             </w:r>
             <w:r>
               <w:rPr>
@@ -24078,9 +24042,6 @@
             </w:r>
             <w:r>
               <w:br/>
-            </w:r>
-            <w:r>
-              <w:lastRenderedPageBreak/>
               <w:t xml:space="preserve">as a </w:t>
             </w:r>
             <w:hyperlink r:id="rId210">
@@ -24113,6 +24074,9 @@
             </w:hyperlink>
             <w:r>
               <w:br/>
+            </w:r>
+            <w:r>
+              <w:lastRenderedPageBreak/>
               <w:t>courts.alaska.gov/shc/family/docs/shc-1000n.pdf</w:t>
             </w:r>
           </w:p>
@@ -24253,31 +24217,19 @@
           <w:p>
             <w:pPr>
               <w:pStyle w:val="Heading2"/>
+              <w:outlineLvl w:val="1"/>
             </w:pPr>
             <w:r>
               <w:t xml:space="preserve">Step </w:t>
             </w:r>
-            <w:r>
-              <w:fldChar w:fldCharType="begin"/>
-            </w:r>
-            <w:r>
-              <w:instrText xml:space="preserve"> SEQ stepList \* ARABIC </w:instrText>
-            </w:r>
-            <w:r>
-              <w:fldChar w:fldCharType="separate"/>
-            </w:r>
-            <w:r>
-              <w:rPr>
-                <w:noProof/>
-              </w:rPr>
-              <w:t>19</w:t>
-            </w:r>
-            <w:r>
-              <w:rPr>
-                <w:noProof/>
-              </w:rPr>
-              <w:fldChar w:fldCharType="end"/>
-            </w:r>
+            <w:fldSimple w:instr=" SEQ stepList \* ARABIC ">
+              <w:r>
+                <w:rPr>
+                  <w:noProof/>
+                </w:rPr>
+                <w:t>19</w:t>
+              </w:r>
+            </w:fldSimple>
             <w:r>
               <w:t>: Learn more about the process</w:t>
             </w:r>
@@ -24364,7 +24316,6 @@
               <w:ind w:left="405"/>
             </w:pPr>
             <w:r>
-              <w:lastRenderedPageBreak/>
               <w:t xml:space="preserve">The Life of a Case, SHC-180 </w:t>
             </w:r>
             <w:r>
@@ -24388,6 +24339,9 @@
             </w:r>
             <w:r>
               <w:br/>
+            </w:r>
+            <w:r>
+              <w:lastRenderedPageBreak/>
               <w:t xml:space="preserve">as a </w:t>
             </w:r>
             <w:hyperlink r:id="rId217">
@@ -24797,7 +24751,7 @@
                 <w:color w:val="ED7D31" w:themeColor="accent2"/>
                 <w:shd w:val="clear" w:color="auto" w:fill="FFFFFF"/>
               </w:rPr>
-              <w:t xml:space="preserve">% if ((user_need == 'answer </w:t>
+              <w:t xml:space="preserve">% if ((user_need == 'answer custody' and type_of_response['ak custody </w:t>
             </w:r>
             <w:r>
               <w:rPr>
@@ -24805,7 +24759,7 @@
                 <w:shd w:val="clear" w:color="auto" w:fill="FFFFFF"/>
               </w:rPr>
               <w:lastRenderedPageBreak/>
-              <w:t xml:space="preserve">custody' and type_of_response['ak custody case']) or (user_need == 'answer divorce' and type_of_response['ak divorce case']) or (type_of_response['case in 2 states'] and </w:t>
+              <w:t xml:space="preserve">case']) or (user_need == 'answer divorce' and type_of_response['ak divorce case']) or (type_of_response['case in 2 states'] and </w:t>
             </w:r>
             <w:r>
               <w:rPr>
@@ -24825,21 +24779,22 @@
               <w:rPr>
                 <w:shd w:val="clear" w:color="auto" w:fill="FFFFFF"/>
               </w:rPr>
-              <w:t xml:space="preserve">Abuse or domestic violence </w:t>
-            </w:r>
-            <w:r>
-              <w:rPr>
-                <w:shd w:val="clear" w:color="auto" w:fill="FFFFFF"/>
-              </w:rPr>
-              <w:lastRenderedPageBreak/>
-              <w:t>resources and reaching an agreement</w:t>
+              <w:t>Abuse or domestic violence resources and reaching an agreement</w:t>
             </w:r>
             <w:r>
               <w:rPr>
                 <w:color w:val="ED7D31" w:themeColor="accent2"/>
                 <w:shd w:val="clear" w:color="auto" w:fill="FFFFFF"/>
               </w:rPr>
-              <w:t>{% else %}</w:t>
+              <w:t xml:space="preserve">{% </w:t>
+            </w:r>
+            <w:r>
+              <w:rPr>
+                <w:color w:val="ED7D31" w:themeColor="accent2"/>
+                <w:shd w:val="clear" w:color="auto" w:fill="FFFFFF"/>
+              </w:rPr>
+              <w:lastRenderedPageBreak/>
+              <w:t>else %}</w:t>
             </w:r>
             <w:r>
               <w:rPr>
@@ -24972,11 +24927,7 @@
               <w:t>{% elif user_need in('answer custody', 'answer divorce') %}</w:t>
             </w:r>
             <w:r>
-              <w:t xml:space="preserve"> People who have experienced domestic violence can be at greater risk during a court </w:t>
-            </w:r>
-            <w:r>
-              <w:lastRenderedPageBreak/>
-              <w:t>case.</w:t>
+              <w:t xml:space="preserve"> People who have experienced domestic violence can be at greater risk during a court case.</w:t>
             </w:r>
             <w:r>
               <w:rPr>
@@ -24986,7 +24937,11 @@
               <w:t>{% endif %}</w:t>
             </w:r>
             <w:r>
-              <w:t xml:space="preserve"> During this time, safety is very important. The dynamics in a relationship with domestic violence may also cause people to feel pressured to agree to something they do not want. If this is your situation, these resources may help:</w:t>
+              <w:t xml:space="preserve"> During this time, safety is very important. The dynamics in a relationship with domestic violence may also cause people to feel pressured to agree to something they do not want. If this </w:t>
+            </w:r>
+            <w:r>
+              <w:lastRenderedPageBreak/>
+              <w:t>is your situation, these resources may help:</w:t>
             </w:r>
           </w:p>
           <w:p>
@@ -25149,11 +25104,7 @@
               <w:outlineLvl w:val="2"/>
             </w:pPr>
             <w:r>
-              <w:t xml:space="preserve">Your Parenting Plan agreement may be limited if </w:t>
-            </w:r>
-            <w:r>
-              <w:lastRenderedPageBreak/>
-              <w:t>there is domestic violence</w:t>
+              <w:t>Your Parenting Plan agreement may be limited if there is domestic violence</w:t>
             </w:r>
             <w:r>
               <w:rPr>
@@ -25182,6 +25133,7 @@
               <w:ind w:left="420"/>
             </w:pPr>
             <w:r>
+              <w:lastRenderedPageBreak/>
               <w:t>The law presumes that a parent with a "history of domestic violence" not get custody or unsupervised visitation unless he or she meets certain requirements. These may include completing a batterer’s intervention or substance abuse treatment program.</w:t>
             </w:r>
           </w:p>
@@ -25268,14 +25220,7 @@
               <w:rPr>
                 <w:color w:val="FFC000"/>
               </w:rPr>
-              <w:t xml:space="preserve"> </w:t>
-            </w:r>
-            <w:r>
-              <w:rPr>
-                <w:color w:val="FFC000"/>
-              </w:rPr>
-              <w:lastRenderedPageBreak/>
-              <w:t>{% if response_to_complaint == 'none' and not agreement_documents %}</w:t>
+              <w:t xml:space="preserve"> {% if response_to_complaint == 'none' and not agreement_documents %}</w:t>
             </w:r>
           </w:p>
           <w:p>
@@ -25284,6 +25229,7 @@
               <w:outlineLvl w:val="2"/>
             </w:pPr>
             <w:r>
+              <w:lastRenderedPageBreak/>
               <w:t>Tell the judge your concerns</w:t>
             </w:r>
             <w:r>
@@ -25596,29 +25542,29 @@
             </w:r>
             <w:r>
               <w:br/>
+              <w:t>andvsa.org/</w:t>
+            </w:r>
+            <w:proofErr w:type="spellStart"/>
+            <w:r>
+              <w:t>communitys</w:t>
+            </w:r>
+            <w:proofErr w:type="spellEnd"/>
+            <w:r>
+              <w:t>-programs</w:t>
+            </w:r>
+          </w:p>
+          <w:p>
+            <w:pPr>
+              <w:pStyle w:val="Body"/>
+            </w:pPr>
+            <w:r>
+              <w:t>legal assistance through your local domestic violence program</w:t>
+            </w:r>
+            <w:r>
+              <w:br/>
             </w:r>
             <w:r>
               <w:lastRenderedPageBreak/>
-              <w:t>andvsa.org/</w:t>
-            </w:r>
-            <w:proofErr w:type="spellStart"/>
-            <w:r>
-              <w:t>communitys</w:t>
-            </w:r>
-            <w:proofErr w:type="spellEnd"/>
-            <w:r>
-              <w:t>-programs</w:t>
-            </w:r>
-          </w:p>
-          <w:p>
-            <w:pPr>
-              <w:pStyle w:val="Body"/>
-            </w:pPr>
-            <w:r>
-              <w:t>legal assistance through your local domestic violence program</w:t>
-            </w:r>
-            <w:r>
-              <w:br/>
               <w:t>andvsa.org/for-survivors/</w:t>
             </w:r>
           </w:p>
@@ -25977,7 +25923,6 @@
               <w:ind w:left="405"/>
             </w:pPr>
             <w:r>
-              <w:lastRenderedPageBreak/>
               <w:t xml:space="preserve"> Each parent signs an affidavit </w:t>
             </w:r>
             <w:commentRangeStart w:id="20"/>
@@ -26031,6 +25976,7 @@
               <w:ind w:left="405"/>
             </w:pPr>
             <w:r>
+              <w:lastRenderedPageBreak/>
               <w:t xml:space="preserve"> The mother, child, and person who may be the father take a DNA test using a painless swab inside the cheek. The whole process takes about 15 minutes and the result is ready within about 3 weeks. If someone is not cooperating or you want Child Support Services Division to do the testing, fill out and attach these forms to your Answer:</w:t>
             </w:r>
           </w:p>
@@ -26229,9 +26175,6 @@
             </w:r>
             <w:r>
               <w:br/>
-            </w:r>
-            <w:r>
-              <w:lastRenderedPageBreak/>
               <w:t xml:space="preserve">as a </w:t>
             </w:r>
             <w:hyperlink r:id="rId240">
@@ -26263,6 +26206,9 @@
             </w:hyperlink>
             <w:r>
               <w:br/>
+            </w:r>
+            <w:r>
+              <w:lastRenderedPageBreak/>
               <w:t>courts.alaska.gov/shc/family/docs/shc-1370n.pdf</w:t>
             </w:r>
           </w:p>
@@ -26852,14 +26798,27 @@
     <w:r>
       <w:t xml:space="preserve"> of </w:t>
     </w:r>
-    <w:fldSimple w:instr=" NUMPAGES \* ARABIC ">
-      <w:r>
-        <w:rPr>
-          <w:noProof/>
-        </w:rPr>
-        <w:t>62</w:t>
-      </w:r>
-    </w:fldSimple>
+    <w:r>
+      <w:fldChar w:fldCharType="begin"/>
+    </w:r>
+    <w:r>
+      <w:instrText xml:space="preserve"> NUMPAGES \* ARABIC </w:instrText>
+    </w:r>
+    <w:r>
+      <w:fldChar w:fldCharType="separate"/>
+    </w:r>
+    <w:r>
+      <w:rPr>
+        <w:noProof/>
+      </w:rPr>
+      <w:t>62</w:t>
+    </w:r>
+    <w:r>
+      <w:rPr>
+        <w:noProof/>
+      </w:rPr>
+      <w:fldChar w:fldCharType="end"/>
+    </w:r>
     <w:r>
       <w:t xml:space="preserve"> pages</w:t>
     </w:r>
@@ -26908,11 +26867,21 @@
     <w:r>
       <w:t xml:space="preserve"> of </w:t>
     </w:r>
-    <w:fldSimple w:instr=" NUMPAGES \* ARABIC ">
-      <w:r>
-        <w:t>57</w:t>
-      </w:r>
-    </w:fldSimple>
+    <w:r>
+      <w:fldChar w:fldCharType="begin"/>
+    </w:r>
+    <w:r>
+      <w:instrText xml:space="preserve"> NUMPAGES \* ARABIC </w:instrText>
+    </w:r>
+    <w:r>
+      <w:fldChar w:fldCharType="separate"/>
+    </w:r>
+    <w:r>
+      <w:t>57</w:t>
+    </w:r>
+    <w:r>
+      <w:fldChar w:fldCharType="end"/>
+    </w:r>
     <w:r>
       <w:t xml:space="preserve"> pages</w:t>
     </w:r>
@@ -28601,6 +28570,123 @@
     </w:lvl>
   </w:abstractNum>
   <w:abstractNum w:abstractNumId="13" w15:restartNumberingAfterBreak="0">
+    <w:nsid w:val="282F53ED"/>
+    <w:multiLevelType w:val="multilevel"/>
+    <w:tmpl w:val="ED80CAC6"/>
+    <w:lvl w:ilvl="0">
+      <w:start w:val="1"/>
+      <w:numFmt w:val="decimal"/>
+      <w:lvlText w:val="%1."/>
+      <w:lvlJc w:val="left"/>
+      <w:pPr>
+        <w:tabs>
+          <w:tab w:val="num" w:pos="0"/>
+        </w:tabs>
+        <w:ind w:left="765" w:hanging="360"/>
+      </w:pPr>
+      <w:rPr>
+        <w:b w:val="0"/>
+        <w:bCs w:val="0"/>
+      </w:rPr>
+    </w:lvl>
+    <w:lvl w:ilvl="1">
+      <w:start w:val="1"/>
+      <w:numFmt w:val="lowerLetter"/>
+      <w:lvlText w:val="%2."/>
+      <w:lvlJc w:val="left"/>
+      <w:pPr>
+        <w:tabs>
+          <w:tab w:val="num" w:pos="0"/>
+        </w:tabs>
+        <w:ind w:left="1485" w:hanging="360"/>
+      </w:pPr>
+    </w:lvl>
+    <w:lvl w:ilvl="2">
+      <w:start w:val="1"/>
+      <w:numFmt w:val="lowerRoman"/>
+      <w:lvlText w:val="%3."/>
+      <w:lvlJc w:val="right"/>
+      <w:pPr>
+        <w:tabs>
+          <w:tab w:val="num" w:pos="0"/>
+        </w:tabs>
+        <w:ind w:left="2205" w:hanging="180"/>
+      </w:pPr>
+    </w:lvl>
+    <w:lvl w:ilvl="3">
+      <w:start w:val="1"/>
+      <w:numFmt w:val="decimal"/>
+      <w:lvlText w:val="%4."/>
+      <w:lvlJc w:val="left"/>
+      <w:pPr>
+        <w:tabs>
+          <w:tab w:val="num" w:pos="0"/>
+        </w:tabs>
+        <w:ind w:left="2925" w:hanging="360"/>
+      </w:pPr>
+    </w:lvl>
+    <w:lvl w:ilvl="4">
+      <w:start w:val="1"/>
+      <w:numFmt w:val="lowerLetter"/>
+      <w:lvlText w:val="%5."/>
+      <w:lvlJc w:val="left"/>
+      <w:pPr>
+        <w:tabs>
+          <w:tab w:val="num" w:pos="0"/>
+        </w:tabs>
+        <w:ind w:left="3645" w:hanging="360"/>
+      </w:pPr>
+    </w:lvl>
+    <w:lvl w:ilvl="5">
+      <w:start w:val="1"/>
+      <w:numFmt w:val="lowerRoman"/>
+      <w:lvlText w:val="%6."/>
+      <w:lvlJc w:val="right"/>
+      <w:pPr>
+        <w:tabs>
+          <w:tab w:val="num" w:pos="0"/>
+        </w:tabs>
+        <w:ind w:left="4365" w:hanging="180"/>
+      </w:pPr>
+    </w:lvl>
+    <w:lvl w:ilvl="6">
+      <w:start w:val="1"/>
+      <w:numFmt w:val="decimal"/>
+      <w:lvlText w:val="%7."/>
+      <w:lvlJc w:val="left"/>
+      <w:pPr>
+        <w:tabs>
+          <w:tab w:val="num" w:pos="0"/>
+        </w:tabs>
+        <w:ind w:left="5085" w:hanging="360"/>
+      </w:pPr>
+    </w:lvl>
+    <w:lvl w:ilvl="7">
+      <w:start w:val="1"/>
+      <w:numFmt w:val="lowerLetter"/>
+      <w:lvlText w:val="%8."/>
+      <w:lvlJc w:val="left"/>
+      <w:pPr>
+        <w:tabs>
+          <w:tab w:val="num" w:pos="0"/>
+        </w:tabs>
+        <w:ind w:left="5805" w:hanging="360"/>
+      </w:pPr>
+    </w:lvl>
+    <w:lvl w:ilvl="8">
+      <w:start w:val="1"/>
+      <w:numFmt w:val="lowerRoman"/>
+      <w:lvlText w:val="%9."/>
+      <w:lvlJc w:val="right"/>
+      <w:pPr>
+        <w:tabs>
+          <w:tab w:val="num" w:pos="0"/>
+        </w:tabs>
+        <w:ind w:left="6525" w:hanging="180"/>
+      </w:pPr>
+    </w:lvl>
+  </w:abstractNum>
+  <w:abstractNum w:abstractNumId="14" w15:restartNumberingAfterBreak="0">
     <w:nsid w:val="296F3872"/>
     <w:multiLevelType w:val="hybridMultilevel"/>
     <w:tmpl w:val="ED52EED6"/>
@@ -28713,7 +28799,7 @@
       </w:rPr>
     </w:lvl>
   </w:abstractNum>
-  <w:abstractNum w:abstractNumId="14" w15:restartNumberingAfterBreak="0">
+  <w:abstractNum w:abstractNumId="15" w15:restartNumberingAfterBreak="0">
     <w:nsid w:val="2ECE4BBE"/>
     <w:multiLevelType w:val="multilevel"/>
     <w:tmpl w:val="2E6E7D18"/>
@@ -28829,7 +28915,7 @@
       </w:pPr>
     </w:lvl>
   </w:abstractNum>
-  <w:abstractNum w:abstractNumId="15" w15:restartNumberingAfterBreak="0">
+  <w:abstractNum w:abstractNumId="16" w15:restartNumberingAfterBreak="0">
     <w:nsid w:val="3BF86B9F"/>
     <w:multiLevelType w:val="multilevel"/>
     <w:tmpl w:val="E40881F0"/>
@@ -28946,7 +29032,7 @@
       </w:pPr>
     </w:lvl>
   </w:abstractNum>
-  <w:abstractNum w:abstractNumId="16" w15:restartNumberingAfterBreak="0">
+  <w:abstractNum w:abstractNumId="17" w15:restartNumberingAfterBreak="0">
     <w:nsid w:val="3F3512EC"/>
     <w:multiLevelType w:val="multilevel"/>
     <w:tmpl w:val="3E5A6F48"/>
@@ -29059,7 +29145,7 @@
       </w:pPr>
     </w:lvl>
   </w:abstractNum>
-  <w:abstractNum w:abstractNumId="17" w15:restartNumberingAfterBreak="0">
+  <w:abstractNum w:abstractNumId="18" w15:restartNumberingAfterBreak="0">
     <w:nsid w:val="427D734F"/>
     <w:multiLevelType w:val="multilevel"/>
     <w:tmpl w:val="C4048250"/>
@@ -29176,7 +29262,7 @@
       </w:pPr>
     </w:lvl>
   </w:abstractNum>
-  <w:abstractNum w:abstractNumId="18" w15:restartNumberingAfterBreak="0">
+  <w:abstractNum w:abstractNumId="19" w15:restartNumberingAfterBreak="0">
     <w:nsid w:val="42BA136D"/>
     <w:multiLevelType w:val="multilevel"/>
     <w:tmpl w:val="CA9A0FBE"/>
@@ -29289,7 +29375,7 @@
       </w:pPr>
     </w:lvl>
   </w:abstractNum>
-  <w:abstractNum w:abstractNumId="19" w15:restartNumberingAfterBreak="0">
+  <w:abstractNum w:abstractNumId="20" w15:restartNumberingAfterBreak="0">
     <w:nsid w:val="56A54715"/>
     <w:multiLevelType w:val="multilevel"/>
     <w:tmpl w:val="4CDE645A"/>
@@ -29403,7 +29489,7 @@
       </w:pPr>
     </w:lvl>
   </w:abstractNum>
-  <w:abstractNum w:abstractNumId="20" w15:restartNumberingAfterBreak="0">
+  <w:abstractNum w:abstractNumId="21" w15:restartNumberingAfterBreak="0">
     <w:nsid w:val="5A0A6934"/>
     <w:multiLevelType w:val="multilevel"/>
     <w:tmpl w:val="69E61DEA"/>
@@ -29544,7 +29630,7 @@
       </w:rPr>
     </w:lvl>
   </w:abstractNum>
-  <w:abstractNum w:abstractNumId="21" w15:restartNumberingAfterBreak="0">
+  <w:abstractNum w:abstractNumId="22" w15:restartNumberingAfterBreak="0">
     <w:nsid w:val="5F463F62"/>
     <w:multiLevelType w:val="multilevel"/>
     <w:tmpl w:val="B930DFE2"/>
@@ -29685,7 +29771,7 @@
       </w:rPr>
     </w:lvl>
   </w:abstractNum>
-  <w:abstractNum w:abstractNumId="22" w15:restartNumberingAfterBreak="0">
+  <w:abstractNum w:abstractNumId="23" w15:restartNumberingAfterBreak="0">
     <w:nsid w:val="61C51B7D"/>
     <w:multiLevelType w:val="multilevel"/>
     <w:tmpl w:val="79B0CFC4"/>
@@ -29798,7 +29884,7 @@
       </w:pPr>
     </w:lvl>
   </w:abstractNum>
-  <w:abstractNum w:abstractNumId="23" w15:restartNumberingAfterBreak="0">
+  <w:abstractNum w:abstractNumId="24" w15:restartNumberingAfterBreak="0">
     <w:nsid w:val="69ED0A25"/>
     <w:multiLevelType w:val="multilevel"/>
     <w:tmpl w:val="9AECFB24"/>
@@ -29911,7 +29997,7 @@
       </w:pPr>
     </w:lvl>
   </w:abstractNum>
-  <w:abstractNum w:abstractNumId="24" w15:restartNumberingAfterBreak="0">
+  <w:abstractNum w:abstractNumId="25" w15:restartNumberingAfterBreak="0">
     <w:nsid w:val="6DA640A9"/>
     <w:multiLevelType w:val="multilevel"/>
     <w:tmpl w:val="9760A870"/>
@@ -30051,7 +30137,7 @@
       </w:rPr>
     </w:lvl>
   </w:abstractNum>
-  <w:abstractNum w:abstractNumId="25" w15:restartNumberingAfterBreak="0">
+  <w:abstractNum w:abstractNumId="26" w15:restartNumberingAfterBreak="0">
     <w:nsid w:val="7B6F2815"/>
     <w:multiLevelType w:val="multilevel"/>
     <w:tmpl w:val="C856FDCA"/>
@@ -30191,11 +30277,128 @@
       </w:rPr>
     </w:lvl>
   </w:abstractNum>
+  <w:abstractNum w:abstractNumId="27" w15:restartNumberingAfterBreak="0">
+    <w:nsid w:val="7EF13C94"/>
+    <w:multiLevelType w:val="multilevel"/>
+    <w:tmpl w:val="473C426A"/>
+    <w:lvl w:ilvl="0">
+      <w:start w:val="1"/>
+      <w:numFmt w:val="decimal"/>
+      <w:lvlText w:val="%1."/>
+      <w:lvlJc w:val="left"/>
+      <w:pPr>
+        <w:tabs>
+          <w:tab w:val="num" w:pos="720"/>
+        </w:tabs>
+        <w:ind w:left="720" w:hanging="360"/>
+      </w:pPr>
+      <w:rPr>
+        <w:b w:val="0"/>
+        <w:bCs w:val="0"/>
+      </w:rPr>
+    </w:lvl>
+    <w:lvl w:ilvl="1">
+      <w:start w:val="1"/>
+      <w:numFmt w:val="lowerLetter"/>
+      <w:lvlText w:val="%2."/>
+      <w:lvlJc w:val="left"/>
+      <w:pPr>
+        <w:tabs>
+          <w:tab w:val="num" w:pos="1080"/>
+        </w:tabs>
+        <w:ind w:left="1440" w:hanging="360"/>
+      </w:pPr>
+    </w:lvl>
+    <w:lvl w:ilvl="2">
+      <w:start w:val="1"/>
+      <w:numFmt w:val="lowerRoman"/>
+      <w:lvlText w:val="%3."/>
+      <w:lvlJc w:val="right"/>
+      <w:pPr>
+        <w:tabs>
+          <w:tab w:val="num" w:pos="1440"/>
+        </w:tabs>
+        <w:ind w:left="2160" w:hanging="180"/>
+      </w:pPr>
+    </w:lvl>
+    <w:lvl w:ilvl="3">
+      <w:start w:val="1"/>
+      <w:numFmt w:val="decimal"/>
+      <w:lvlText w:val="%4."/>
+      <w:lvlJc w:val="left"/>
+      <w:pPr>
+        <w:tabs>
+          <w:tab w:val="num" w:pos="1800"/>
+        </w:tabs>
+        <w:ind w:left="2880" w:hanging="360"/>
+      </w:pPr>
+    </w:lvl>
+    <w:lvl w:ilvl="4">
+      <w:start w:val="1"/>
+      <w:numFmt w:val="lowerLetter"/>
+      <w:lvlText w:val="%5."/>
+      <w:lvlJc w:val="left"/>
+      <w:pPr>
+        <w:tabs>
+          <w:tab w:val="num" w:pos="2160"/>
+        </w:tabs>
+        <w:ind w:left="3600" w:hanging="360"/>
+      </w:pPr>
+    </w:lvl>
+    <w:lvl w:ilvl="5">
+      <w:start w:val="1"/>
+      <w:numFmt w:val="lowerRoman"/>
+      <w:lvlText w:val="%6."/>
+      <w:lvlJc w:val="right"/>
+      <w:pPr>
+        <w:tabs>
+          <w:tab w:val="num" w:pos="2520"/>
+        </w:tabs>
+        <w:ind w:left="4320" w:hanging="180"/>
+      </w:pPr>
+    </w:lvl>
+    <w:lvl w:ilvl="6">
+      <w:start w:val="1"/>
+      <w:numFmt w:val="decimal"/>
+      <w:lvlText w:val="%7."/>
+      <w:lvlJc w:val="left"/>
+      <w:pPr>
+        <w:tabs>
+          <w:tab w:val="num" w:pos="2880"/>
+        </w:tabs>
+        <w:ind w:left="5040" w:hanging="360"/>
+      </w:pPr>
+    </w:lvl>
+    <w:lvl w:ilvl="7">
+      <w:start w:val="1"/>
+      <w:numFmt w:val="lowerLetter"/>
+      <w:lvlText w:val="%8."/>
+      <w:lvlJc w:val="left"/>
+      <w:pPr>
+        <w:tabs>
+          <w:tab w:val="num" w:pos="3240"/>
+        </w:tabs>
+        <w:ind w:left="5760" w:hanging="360"/>
+      </w:pPr>
+    </w:lvl>
+    <w:lvl w:ilvl="8">
+      <w:start w:val="1"/>
+      <w:numFmt w:val="lowerRoman"/>
+      <w:lvlText w:val="%9."/>
+      <w:lvlJc w:val="right"/>
+      <w:pPr>
+        <w:tabs>
+          <w:tab w:val="num" w:pos="3600"/>
+        </w:tabs>
+        <w:ind w:left="6480" w:hanging="180"/>
+      </w:pPr>
+    </w:lvl>
+  </w:abstractNum>
   <w:num w:numId="1">
-    <w:abstractNumId w:val="24"/>
+    <w:abstractNumId w:val="25"/>
   </w:num>
   <w:num w:numId="2">
-    <w:abstractNumId w:val="14"/>
+    <w:abstractNumId w:val="15"/>
   </w:num>
   <w:num w:numId="3">
     <w:abstractNumId w:val="1"/>
@@ -30210,34 +30413,34 @@
     <w:abstractNumId w:val="4"/>
   </w:num>
   <w:num w:numId="7">
-    <w:abstractNumId w:val="22"/>
+    <w:abstractNumId w:val="23"/>
   </w:num>
   <w:num w:numId="8">
     <w:abstractNumId w:val="12"/>
   </w:num>
   <w:num w:numId="9">
-    <w:abstractNumId w:val="25"/>
+    <w:abstractNumId w:val="26"/>
   </w:num>
   <w:num w:numId="10">
-    <w:abstractNumId w:val="21"/>
+    <w:abstractNumId w:val="22"/>
   </w:num>
   <w:num w:numId="11">
-    <w:abstractNumId w:val="18"/>
+    <w:abstractNumId w:val="19"/>
   </w:num>
   <w:num w:numId="12">
     <w:abstractNumId w:val="5"/>
   </w:num>
   <w:num w:numId="13">
-    <w:abstractNumId w:val="17"/>
+    <w:abstractNumId w:val="18"/>
   </w:num>
   <w:num w:numId="14">
-    <w:abstractNumId w:val="20"/>
+    <w:abstractNumId w:val="21"/>
   </w:num>
   <w:num w:numId="15">
     <w:abstractNumId w:val="2"/>
   </w:num>
   <w:num w:numId="16">
-    <w:abstractNumId w:val="19"/>
+    <w:abstractNumId w:val="20"/>
   </w:num>
   <w:num w:numId="17">
     <w:abstractNumId w:val="11"/>
@@ -30246,133 +30449,148 @@
     <w:abstractNumId w:val="3"/>
   </w:num>
   <w:num w:numId="19">
-    <w:abstractNumId w:val="23"/>
+    <w:abstractNumId w:val="24"/>
   </w:num>
   <w:num w:numId="20">
     <w:abstractNumId w:val="6"/>
   </w:num>
   <w:num w:numId="21">
-    <w:abstractNumId w:val="16"/>
+    <w:abstractNumId w:val="17"/>
   </w:num>
   <w:num w:numId="22">
-    <w:abstractNumId w:val="15"/>
+    <w:abstractNumId w:val="16"/>
   </w:num>
   <w:num w:numId="23">
     <w:abstractNumId w:val="8"/>
   </w:num>
   <w:num w:numId="24">
-    <w:abstractNumId w:val="24"/>
+    <w:abstractNumId w:val="25"/>
   </w:num>
   <w:num w:numId="25">
-    <w:abstractNumId w:val="24"/>
+    <w:abstractNumId w:val="25"/>
   </w:num>
   <w:num w:numId="26">
-    <w:abstractNumId w:val="24"/>
+    <w:abstractNumId w:val="25"/>
   </w:num>
   <w:num w:numId="27">
-    <w:abstractNumId w:val="24"/>
+    <w:abstractNumId w:val="25"/>
   </w:num>
   <w:num w:numId="28">
-    <w:abstractNumId w:val="24"/>
+    <w:abstractNumId w:val="25"/>
   </w:num>
   <w:num w:numId="29">
-    <w:abstractNumId w:val="24"/>
+    <w:abstractNumId w:val="25"/>
   </w:num>
   <w:num w:numId="30">
-    <w:abstractNumId w:val="24"/>
+    <w:abstractNumId w:val="25"/>
   </w:num>
   <w:num w:numId="31">
-    <w:abstractNumId w:val="24"/>
+    <w:abstractNumId w:val="25"/>
   </w:num>
   <w:num w:numId="32">
-    <w:abstractNumId w:val="24"/>
+    <w:abstractNumId w:val="25"/>
   </w:num>
   <w:num w:numId="33">
-    <w:abstractNumId w:val="24"/>
+    <w:abstractNumId w:val="25"/>
   </w:num>
   <w:num w:numId="34">
-    <w:abstractNumId w:val="24"/>
+    <w:abstractNumId w:val="25"/>
   </w:num>
   <w:num w:numId="35">
-    <w:abstractNumId w:val="24"/>
+    <w:abstractNumId w:val="25"/>
   </w:num>
   <w:num w:numId="36">
-    <w:abstractNumId w:val="24"/>
+    <w:abstractNumId w:val="25"/>
   </w:num>
   <w:num w:numId="37">
-    <w:abstractNumId w:val="24"/>
+    <w:abstractNumId w:val="25"/>
   </w:num>
   <w:num w:numId="38">
-    <w:abstractNumId w:val="24"/>
+    <w:abstractNumId w:val="25"/>
   </w:num>
   <w:num w:numId="39">
-    <w:abstractNumId w:val="24"/>
+    <w:abstractNumId w:val="25"/>
   </w:num>
   <w:num w:numId="40">
-    <w:abstractNumId w:val="24"/>
+    <w:abstractNumId w:val="25"/>
   </w:num>
   <w:num w:numId="41">
-    <w:abstractNumId w:val="24"/>
+    <w:abstractNumId w:val="25"/>
   </w:num>
   <w:num w:numId="42">
-    <w:abstractNumId w:val="24"/>
+    <w:abstractNumId w:val="25"/>
   </w:num>
   <w:num w:numId="43">
-    <w:abstractNumId w:val="24"/>
+    <w:abstractNumId w:val="25"/>
   </w:num>
   <w:num w:numId="44">
-    <w:abstractNumId w:val="24"/>
+    <w:abstractNumId w:val="25"/>
   </w:num>
   <w:num w:numId="45">
-    <w:abstractNumId w:val="24"/>
+    <w:abstractNumId w:val="25"/>
   </w:num>
   <w:num w:numId="46">
-    <w:abstractNumId w:val="24"/>
+    <w:abstractNumId w:val="25"/>
   </w:num>
   <w:num w:numId="47">
-    <w:abstractNumId w:val="24"/>
+    <w:abstractNumId w:val="25"/>
   </w:num>
   <w:num w:numId="48">
-    <w:abstractNumId w:val="24"/>
+    <w:abstractNumId w:val="25"/>
   </w:num>
   <w:num w:numId="49">
-    <w:abstractNumId w:val="24"/>
+    <w:abstractNumId w:val="25"/>
   </w:num>
   <w:num w:numId="50">
-    <w:abstractNumId w:val="24"/>
+    <w:abstractNumId w:val="25"/>
   </w:num>
   <w:num w:numId="51">
-    <w:abstractNumId w:val="24"/>
+    <w:abstractNumId w:val="25"/>
   </w:num>
   <w:num w:numId="52">
-    <w:abstractNumId w:val="24"/>
+    <w:abstractNumId w:val="25"/>
   </w:num>
   <w:num w:numId="53">
-    <w:abstractNumId w:val="24"/>
+    <w:abstractNumId w:val="25"/>
   </w:num>
   <w:num w:numId="54">
-    <w:abstractNumId w:val="24"/>
+    <w:abstractNumId w:val="25"/>
   </w:num>
   <w:num w:numId="55">
-    <w:abstractNumId w:val="24"/>
+    <w:abstractNumId w:val="25"/>
   </w:num>
   <w:num w:numId="56">
-    <w:abstractNumId w:val="24"/>
+    <w:abstractNumId w:val="25"/>
   </w:num>
   <w:num w:numId="57">
-    <w:abstractNumId w:val="24"/>
+    <w:abstractNumId w:val="25"/>
   </w:num>
   <w:num w:numId="58">
-    <w:abstractNumId w:val="24"/>
+    <w:abstractNumId w:val="25"/>
   </w:num>
   <w:num w:numId="59">
     <w:abstractNumId w:val="10"/>
   </w:num>
   <w:num w:numId="60">
-    <w:abstractNumId w:val="13"/>
+    <w:abstractNumId w:val="14"/>
   </w:num>
   <w:num w:numId="61">
     <w:abstractNumId w:val="0"/>
+  </w:num>
+  <w:num w:numId="62">
+    <w:abstractNumId w:val="13"/>
+  </w:num>
+  <w:num w:numId="63">
+    <w:abstractNumId w:val="27"/>
+  </w:num>
+  <w:num w:numId="64">
+    <w:abstractNumId w:val="21"/>
+  </w:num>
+  <w:num w:numId="65">
+    <w:abstractNumId w:val="21"/>
+  </w:num>
+  <w:num w:numId="66">
+    <w:abstractNumId w:val="21"/>
   </w:num>
   <w:numIdMacAtCleanup w:val="61"/>
 </w:numbering>

</xml_diff>

<commit_message>
Default step in html and docx matches so does jurisdiction step
</commit_message>
<xml_diff>
--- a/docassemble/RespondingChildCustodyActionPlan/data/templates/responding_child_custody_action_plan.docx
+++ b/docassemble/RespondingChildCustodyActionPlan/data/templates/responding_child_custody_action_plan.docx
@@ -487,7 +487,7 @@
                 </mc:Choice>
                 <mc:Fallback>
                   <w:pict>
-                    <v:group w14:anchorId="4E43905D" id="Group 1" o:spid="_x0000_s1026" style="position:absolute;margin-left:0;margin-top:12.95pt;width:58.45pt;height:53.4pt;z-index:3;mso-wrap-distance-left:8.95pt;mso-wrap-distance-right:25.2pt" coordsize="7423,6782" o:gfxdata="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">
+                    <v:group w14:anchorId="5B39C26A" id="Group 1" o:spid="_x0000_s1026" style="position:absolute;margin-left:0;margin-top:12.95pt;width:58.45pt;height:53.4pt;z-index:3;mso-wrap-distance-left:8.95pt;mso-wrap-distance-right:25.2pt" coordsize="7423,6782" o:gfxdata="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">
                       <v:group id="Group 2" o:spid="_x0000_s1027" style="position:absolute;width:5785;height:6782" coordsize="0,0" o:gfxdata="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">
                         <v:shape id="docshape2" o:spid="_x0000_s1028" style="position:absolute;width:578520;height:678240;visibility:visible;mso-wrap-style:square;v-text-anchor:top" coordsize="915,1071" o:gfxdata="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" path="m85,89l85,,914,r,985l824,985t,85l,1070,,92r573,l573,337r246,l824,1070xe" filled="f" strokecolor="#333" strokeweight=".43858mm">
                           <v:path arrowok="t" textboxrect="0,0,916,1072"/>
@@ -2411,7 +2411,19 @@
               <w:rPr>
                 <w:color w:val="FFC000" w:themeColor="accent4"/>
               </w:rPr>
-              <w:t xml:space="preserve"> stage_of_case </w:t>
+              <w:t xml:space="preserve"> stage_of_</w:t>
+            </w:r>
+            <w:r>
+              <w:rPr>
+                <w:color w:val="FFC000" w:themeColor="accent4"/>
+              </w:rPr>
+              <w:t>other_</w:t>
+            </w:r>
+            <w:r>
+              <w:rPr>
+                <w:color w:val="FFC000" w:themeColor="accent4"/>
+              </w:rPr>
+              <w:t xml:space="preserve">case </w:t>
             </w:r>
             <w:r>
               <w:rPr>
@@ -2534,6 +2546,118 @@
               <w:spacing w:before="100" w:after="100"/>
               <w:rPr>
                 <w:color w:val="auto"/>
+              </w:rPr>
+            </w:pPr>
+            <w:r>
+              <w:rPr>
+                <w:color w:val="FF0000"/>
+              </w:rPr>
+              <w:lastRenderedPageBreak/>
+              <w:t>{%</w:t>
+            </w:r>
+            <w:r>
+              <w:rPr>
+                <w:color w:val="FF0000"/>
+              </w:rPr>
+              <w:t>p</w:t>
+            </w:r>
+            <w:r>
+              <w:rPr>
+                <w:color w:val="FF0000"/>
+              </w:rPr>
+              <w:t xml:space="preserve"> if type_of_response['case in 2 states'] and </w:t>
+            </w:r>
+            <w:r>
+              <w:rPr>
+                <w:color w:val="FF0000"/>
+              </w:rPr>
+              <w:t>stage_of_other_case</w:t>
+            </w:r>
+            <w:r>
+              <w:rPr>
+                <w:color w:val="FF0000"/>
+              </w:rPr>
+              <w:t xml:space="preserve"> == 'ended with no order' %}</w:t>
+            </w:r>
+          </w:p>
+          <w:p>
+            <w:pPr>
+              <w:pStyle w:val="Body"/>
+              <w:spacing w:before="100" w:after="100"/>
+            </w:pPr>
+            <w:r>
+              <w:t xml:space="preserve">If the case in the other state is over, but </w:t>
+            </w:r>
+            <w:r>
+              <w:rPr>
+                <w:color w:val="FFC000"/>
+              </w:rPr>
+              <w:t xml:space="preserve">{% if </w:t>
+            </w:r>
+            <w:r>
+              <w:rPr>
+                <w:color w:val="FFC000"/>
+              </w:rPr>
+              <w:t>user_need == 'answer divorce</w:t>
+            </w:r>
+            <w:r>
+              <w:rPr>
+                <w:color w:val="FFC000"/>
+              </w:rPr>
+              <w:t>' %}</w:t>
+            </w:r>
+            <w:r>
+              <w:t>did not end your marriage</w:t>
+            </w:r>
+            <w:r>
+              <w:rPr>
+                <w:color w:val="FFC000"/>
+              </w:rPr>
+              <w:t>{% elif  user_need == 'answer custody'</w:t>
+            </w:r>
+            <w:r>
+              <w:rPr>
+                <w:color w:val="FF0000"/>
+              </w:rPr>
+              <w:t xml:space="preserve">  </w:t>
+            </w:r>
+            <w:r>
+              <w:rPr>
+                <w:color w:val="FFC000"/>
+              </w:rPr>
+              <w:t>%}</w:t>
+            </w:r>
+            <w:r>
+              <w:t xml:space="preserve">the court did not </w:t>
+            </w:r>
+            <w:r>
+              <w:t>issue any orders</w:t>
+            </w:r>
+            <w:r>
+              <w:rPr>
+                <w:color w:val="FFC000"/>
+              </w:rPr>
+              <w:t xml:space="preserve">{% endif </w:t>
+            </w:r>
+            <w:r>
+              <w:rPr>
+                <w:color w:val="FFC000"/>
+              </w:rPr>
+              <w:t>%}</w:t>
+            </w:r>
+            <w:r>
+              <w:t xml:space="preserve">, </w:t>
+            </w:r>
+            <w:r>
+              <w:t>you can move forward with the Alaska case.</w:t>
+            </w:r>
+          </w:p>
+          <w:p>
+            <w:pPr>
+              <w:pStyle w:val="Body"/>
+              <w:spacing w:before="100" w:after="100"/>
+              <w:rPr>
+                <w:color w:val="auto"/>
                 <w:sz w:val="26"/>
                 <w:szCs w:val="26"/>
               </w:rPr>
@@ -2542,62 +2666,19 @@
               <w:rPr>
                 <w:color w:val="FF0000"/>
               </w:rPr>
-              <w:lastRenderedPageBreak/>
-              <w:t xml:space="preserve">{% if user_need == 'answer divorce' and type_of_response['case in 2 states'] and </w:t>
+              <w:t>{%</w:t>
             </w:r>
             <w:r>
               <w:rPr>
                 <w:color w:val="FF0000"/>
               </w:rPr>
-              <w:t>stage_of_other_case</w:t>
+              <w:t>p</w:t>
             </w:r>
             <w:r>
               <w:rPr>
                 <w:color w:val="FF0000"/>
               </w:rPr>
-              <w:t xml:space="preserve"> == 'ended with no order' %}</w:t>
-            </w:r>
-            <w:r>
-              <w:t>If the case in the other state is over, but did not end your marriage, you can move forward with the Alaska case.</w:t>
-            </w:r>
-            <w:r>
-              <w:rPr>
-                <w:color w:val="FF0000"/>
-              </w:rPr>
-              <w:t xml:space="preserve">{% elif  user_need == 'answer custody' and  type_of_response['case in 2 states'] and </w:t>
-            </w:r>
-            <w:r>
-              <w:rPr>
-                <w:color w:val="FF0000"/>
-              </w:rPr>
-              <w:t>stage_of_other_case</w:t>
-            </w:r>
-            <w:r>
-              <w:rPr>
-                <w:color w:val="FF0000"/>
-              </w:rPr>
-              <w:t xml:space="preserve"> == 'ended with no order' %}</w:t>
-            </w:r>
-            <w:r>
-              <w:t xml:space="preserve">If the case in the other state is over, but </w:t>
-            </w:r>
-            <w:r>
-              <w:t xml:space="preserve">the court did not </w:t>
-            </w:r>
-            <w:r>
-              <w:t>issue any orders</w:t>
-            </w:r>
-            <w:r>
-              <w:t xml:space="preserve">, </w:t>
-            </w:r>
-            <w:r>
-              <w:t>you can move forward with the Alaska case.</w:t>
-            </w:r>
-            <w:r>
-              <w:rPr>
-                <w:color w:val="FF0000"/>
-              </w:rPr>
-              <w:t>{% endif %}</w:t>
+              <w:t xml:space="preserve"> endif %}</w:t>
             </w:r>
           </w:p>
           <w:p>
@@ -2613,35 +2694,25 @@
               <w:rPr>
                 <w:color w:val="FF0000"/>
               </w:rPr>
-              <w:t>{% if type_of_response['case in 2 states'] and stage_of_other_case == 'still going' %}</w:t>
-            </w:r>
-            <w:r>
+              <w:t>{%p if type_of_response['case in 2 states'] and stage_of_other_case == 'still going' %}</w:t>
+            </w:r>
+          </w:p>
+          <w:p>
+            <w:pPr>
+              <w:pStyle w:val="Body"/>
               <w:rPr>
                 <w:color w:val="00B0F0"/>
                 <w:sz w:val="26"/>
                 <w:szCs w:val="26"/>
               </w:rPr>
-              <w:t xml:space="preserve"> </w:t>
-            </w:r>
-            <w:r>
-              <w:rPr>
-                <w:b/>
-                <w:bCs/>
+            </w:pPr>
+            <w:r>
+              <w:rPr>
                 <w:color w:val="00B0F0"/>
                 <w:sz w:val="26"/>
                 <w:szCs w:val="26"/>
               </w:rPr>
-              <w:t>Blue</w:t>
-            </w:r>
-            <w:r>
-              <w:rPr>
-                <w:b/>
-                <w:bCs/>
-                <w:color w:val="00B0F0"/>
-                <w:sz w:val="26"/>
-                <w:szCs w:val="26"/>
-              </w:rPr>
-              <w:t xml:space="preserve"> 1</w:t>
+              <w:t>Blue 1</w:t>
             </w:r>
           </w:p>
           <w:p>
@@ -2732,14 +2803,11 @@
             <w:r>
               <w:t>To decide the correct state for your case, the courts will look at which court has the authority, called “jurisdiction” to decide the case.</w:t>
             </w:r>
-          </w:p>
-          <w:p>
-            <w:pPr>
-              <w:pStyle w:val="Heading3"/>
-              <w:outlineLvl w:val="2"/>
-            </w:pPr>
-            <w:r>
-              <w:t>Check if the Alaska courts have jurisdiction</w:t>
+            <w:r>
+              <w:rPr>
+                <w:color w:val="FF9900"/>
+              </w:rPr>
+              <w:t xml:space="preserve"> {% endif %}</w:t>
             </w:r>
           </w:p>
           <w:p>
@@ -2751,15 +2819,9 @@
             </w:pPr>
             <w:r>
               <w:rPr>
-                <w:color w:val="FF9900"/>
-              </w:rPr>
-              <w:t>{% endif %}</w:t>
-            </w:r>
-            <w:r>
-              <w:rPr>
                 <w:color w:val="FF0000"/>
               </w:rPr>
-              <w:t xml:space="preserve">{% </w:t>
+              <w:t xml:space="preserve">{%p </w:t>
             </w:r>
             <w:r>
               <w:rPr>
@@ -2767,11 +2829,19 @@
               </w:rPr>
               <w:t>endif %}</w:t>
             </w:r>
+          </w:p>
+          <w:p>
+            <w:pPr>
+              <w:pStyle w:val="Body"/>
+              <w:rPr>
+                <w:color w:val="00B050"/>
+              </w:rPr>
+            </w:pPr>
             <w:r>
               <w:rPr>
                 <w:color w:val="FF0000"/>
               </w:rPr>
-              <w:t xml:space="preserve">{% </w:t>
+              <w:t xml:space="preserve">{%p </w:t>
             </w:r>
             <w:r>
               <w:rPr>
@@ -2779,43 +2849,86 @@
               </w:rPr>
               <w:t>if user_need == 'answer divorce' and type_of_response['wrong state'] and type_of_response.all_false('case in 2 states') %}</w:t>
             </w:r>
-            <w:r>
+          </w:p>
+          <w:p>
+            <w:pPr>
+              <w:pStyle w:val="Body"/>
+              <w:rPr>
+                <w:color w:val="FF0000"/>
+              </w:rPr>
+            </w:pPr>
+            <w:r>
+              <w:rPr>
+                <w:color w:val="00B050"/>
+              </w:rPr>
+              <w:t xml:space="preserve">Divorce </w:t>
+            </w:r>
+            <w:r>
+              <w:rPr>
+                <w:color w:val="00B050"/>
+              </w:rPr>
+              <w:t>g</w:t>
+            </w:r>
+            <w:r>
+              <w:rPr>
+                <w:color w:val="00B050"/>
+              </w:rPr>
+              <w:t>reen 1</w:t>
+            </w:r>
+          </w:p>
+          <w:p>
+            <w:pPr>
+              <w:pStyle w:val="Body"/>
               <w:rPr>
                 <w:b/>
                 <w:bCs/>
-                <w:color w:val="00B050"/>
-              </w:rPr>
-              <w:t>Green</w:t>
+              </w:rPr>
+            </w:pPr>
+            <w:r>
+              <w:rPr>
+                <w:color w:val="FF9900"/>
+              </w:rPr>
+              <w:lastRenderedPageBreak/>
+              <w:t>{% if jurisdiction %}</w:t>
             </w:r>
             <w:r>
               <w:rPr>
                 <w:b/>
                 <w:bCs/>
-                <w:color w:val="00B050"/>
-              </w:rPr>
-              <w:t xml:space="preserve"> 1</w:t>
-            </w:r>
-          </w:p>
-          <w:p>
-            <w:pPr>
-              <w:pStyle w:val="Body"/>
-              <w:rPr>
-                <w:b/>
-                <w:bCs/>
-              </w:rPr>
+              </w:rPr>
+              <w:t>Residency &amp; jurisdiction</w:t>
+            </w:r>
+          </w:p>
+          <w:p>
+            <w:pPr>
+              <w:pStyle w:val="Body"/>
             </w:pPr>
             <w:r>
               <w:rPr>
                 <w:color w:val="FF9900"/>
               </w:rPr>
-              <w:t>{% if jurisdiction %}</w:t>
-            </w:r>
-            <w:r>
-              <w:rPr>
-                <w:b/>
-                <w:bCs/>
-              </w:rPr>
-              <w:t>Residency &amp; jurisdiction</w:t>
+              <w:t>{% endif %}</w:t>
+            </w:r>
+            <w:r>
+              <w:t xml:space="preserve">There is a residency requirement in Alaska. Generally, you meet the residency requirement to end your marriage if </w:t>
+            </w:r>
+            <w:r>
+              <w:rPr>
+                <w:color w:val="92D050"/>
+              </w:rPr>
+              <w:t>{% if military %}</w:t>
+            </w:r>
+            <w:r>
+              <w:t>either you or your spouse are serving in the military and are continuously stationed at a military base in Alaska for at least 30 days, or</w:t>
+            </w:r>
+            <w:r>
+              <w:rPr>
+                <w:color w:val="92D050"/>
+              </w:rPr>
+              <w:t>{% endif %}</w:t>
+            </w:r>
+            <w:r>
+              <w:t>you or your spouse are in Alaska and intend to stay as a resident.</w:t>
             </w:r>
           </w:p>
           <w:p>
@@ -2827,114 +2940,35 @@
             </w:pPr>
             <w:r>
               <w:rPr>
-                <w:color w:val="FF9900"/>
-              </w:rPr>
-              <w:t>{% endif %}</w:t>
-            </w:r>
-            <w:r>
-              <w:t xml:space="preserve">There is a residency requirement in Alaska. Generally, you </w:t>
-            </w:r>
-            <w:r>
-              <w:lastRenderedPageBreak/>
-              <w:t xml:space="preserve">meet the residency requirement to end your marriage if </w:t>
-            </w:r>
-            <w:r>
-              <w:rPr>
-                <w:color w:val="92D050"/>
-              </w:rPr>
-              <w:t>{% if military %}</w:t>
-            </w:r>
-            <w:r>
-              <w:t>either you or your spouse are serving in the military and are continuously stationed at a military base in Alaska for at least 30 days, or</w:t>
-            </w:r>
-            <w:r>
-              <w:rPr>
-                <w:color w:val="92D050"/>
-              </w:rPr>
-              <w:t>{% endif %}</w:t>
-            </w:r>
-            <w:r>
-              <w:t>you or your spouse are in Alaska and intend to stay as a resident.</w:t>
-            </w:r>
-            <w:r>
-              <w:rPr>
                 <w:color w:val="FF0000"/>
               </w:rPr>
-              <w:t>{% endif %}</w:t>
-            </w:r>
-          </w:p>
-          <w:p>
-            <w:pPr>
-              <w:pStyle w:val="ListParagraph"/>
-              <w:numPr>
-                <w:ilvl w:val="0"/>
-                <w:numId w:val="60"/>
-              </w:numPr>
-              <w:suppressAutoHyphens w:val="0"/>
-              <w:autoSpaceDE w:val="0"/>
-              <w:autoSpaceDN w:val="0"/>
-              <w:spacing w:before="0" w:beforeAutospacing="0" w:afterAutospacing="0"/>
-              <w:ind w:left="403"/>
+              <w:t>{%p endif %}</w:t>
+            </w:r>
+          </w:p>
+          <w:p>
+            <w:pPr>
+              <w:pStyle w:val="Body"/>
+              <w:rPr>
+                <w:color w:val="auto"/>
+              </w:rPr>
             </w:pPr>
             <w:r>
               <w:rPr>
                 <w:color w:val="FF0000"/>
               </w:rPr>
-              <w:t xml:space="preserve">{% if (type_of_response['wrong state'] and type_of_response.all_false('case in 2 states')) or (type_of_response['case in 2 states'] and </w:t>
+              <w:t>{%</w:t>
             </w:r>
             <w:r>
               <w:rPr>
                 <w:color w:val="FF0000"/>
               </w:rPr>
-              <w:t>stage_of_other_case</w:t>
+              <w:t>p</w:t>
             </w:r>
             <w:r>
               <w:rPr>
                 <w:color w:val="FF0000"/>
               </w:rPr>
-              <w:t xml:space="preserve"> == 'still going') %}</w:t>
-            </w:r>
-            <w:r>
-              <w:rPr>
-                <w:color w:val="FF9900"/>
-              </w:rPr>
-              <w:t>{% if user_need == 'answer custody' or (user_need == 'answer divorce' and minor_children) %}</w:t>
-            </w:r>
-            <w:r>
-              <w:rPr>
-                <w:color w:val="34A853"/>
-              </w:rPr>
-              <w:t>{% if user_need == 'answer divorce' %}</w:t>
-            </w:r>
-            <w:r>
-              <w:t xml:space="preserve">Children: </w:t>
-            </w:r>
-            <w:r>
-              <w:rPr>
-                <w:color w:val="34A853"/>
-              </w:rPr>
-              <w:t>{% endif %}</w:t>
-            </w:r>
-            <w:r>
-              <w:t xml:space="preserve">A court must have </w:t>
-            </w:r>
-            <w:r>
-              <w:rPr>
-                <w:color w:val="auto"/>
-              </w:rPr>
-              <w:t>the</w:t>
-            </w:r>
-            <w:r>
-              <w:t xml:space="preserve"> authority called </w:t>
-            </w:r>
-            <w:r>
-              <w:rPr>
-                <w:color w:val="auto"/>
-              </w:rPr>
-              <w:t>jurisdiction</w:t>
-            </w:r>
-            <w:r>
-              <w:t xml:space="preserve"> to issue an order about a custody or parenting plan or a child support order.</w:t>
+              <w:t xml:space="preserve"> if (type_of_response['wrong state'] and type_of_response.all_false('case in 2 states')) or (type_of_response['case in 2 states'] and stage_of_other_case == 'still going') %}</w:t>
             </w:r>
           </w:p>
           <w:p>
@@ -2949,27 +2983,48 @@
               <w:autoSpaceDN w:val="0"/>
               <w:spacing w:beforeAutospacing="0" w:afterAutospacing="0"/>
               <w:ind w:left="405"/>
+            </w:pPr>
+            <w:r>
+              <w:rPr>
+                <w:color w:val="FF9900"/>
+              </w:rPr>
+              <w:t>{% if user_need == 'answer custody' or (user_need == 'answer divorce' and minor_children) %}</w:t>
+            </w:r>
+            <w:r>
+              <w:rPr>
+                <w:color w:val="34A853"/>
+              </w:rPr>
+              <w:t>{% if user_need == 'answer divorce' %}</w:t>
+            </w:r>
+            <w:r>
+              <w:t xml:space="preserve">Children: </w:t>
+            </w:r>
+            <w:r>
+              <w:rPr>
+                <w:color w:val="34A853"/>
+              </w:rPr>
+              <w:t>{% endif %}</w:t>
+            </w:r>
+            <w:r>
+              <w:t xml:space="preserve">A court must have </w:t>
+            </w:r>
+            <w:r>
               <w:rPr>
                 <w:color w:val="auto"/>
               </w:rPr>
-            </w:pPr>
-            <w:r>
-              <w:rPr>
-                <w:color w:val="34A853"/>
-              </w:rPr>
-              <w:t>{% if user_need == 'answer divorce' %}</w:t>
+              <w:t>the</w:t>
+            </w:r>
+            <w:r>
+              <w:t xml:space="preserve"> authority called </w:t>
             </w:r>
             <w:r>
               <w:rPr>
                 <w:color w:val="auto"/>
               </w:rPr>
-              <w:t>Spouses: Generally, the court has jurisdiction if a married couple lived in Alaska for at least 6 months in a row within the 6 years before filing for divorce</w:t>
-            </w:r>
-            <w:r>
-              <w:rPr>
-                <w:color w:val="auto"/>
-              </w:rPr>
-              <w:t>.</w:t>
+              <w:t>jurisdiction</w:t>
+            </w:r>
+            <w:r>
+              <w:t xml:space="preserve"> to issue an order about a custody or parenting plan or a child support order.</w:t>
             </w:r>
           </w:p>
           <w:p>
@@ -2984,21 +3039,27 @@
               <w:autoSpaceDN w:val="0"/>
               <w:spacing w:beforeAutospacing="0" w:afterAutospacing="0"/>
               <w:ind w:left="405"/>
+              <w:rPr>
+                <w:color w:val="auto"/>
+              </w:rPr>
             </w:pPr>
             <w:r>
               <w:rPr>
                 <w:color w:val="34A853"/>
               </w:rPr>
-              <w:t>{% endif %}</w:t>
+              <w:t>{% if user_need == 'answer divorce' %}</w:t>
             </w:r>
             <w:r>
               <w:rPr>
                 <w:color w:val="auto"/>
               </w:rPr>
-              <w:t>Generally</w:t>
-            </w:r>
-            <w:r>
-              <w:t>, only the court in the state where the children have lived for the last 6 months can make decisions, enter a parenting plan, or order child support. This is called the children’s "home state."</w:t>
+              <w:t>Spouses: Generally, the court has jurisdiction if a married couple lived in Alaska for at least 6 months in a row within the 6 years before filing for divorce</w:t>
+            </w:r>
+            <w:r>
+              <w:rPr>
+                <w:color w:val="auto"/>
+              </w:rPr>
+              <w:t>.</w:t>
             </w:r>
           </w:p>
           <w:p>
@@ -3015,6 +3076,38 @@
               <w:ind w:left="405"/>
             </w:pPr>
             <w:r>
+              <w:rPr>
+                <w:color w:val="34A853"/>
+              </w:rPr>
+              <w:t>{% endif %}</w:t>
+            </w:r>
+            <w:r>
+              <w:rPr>
+                <w:color w:val="auto"/>
+              </w:rPr>
+              <w:t>Generally</w:t>
+            </w:r>
+            <w:r>
+              <w:t>, only the court in the state where the children have lived for the last 6 months can make decisions, enter a parenting plan, or order child support. This is called the children’s "home state."</w:t>
+            </w:r>
+          </w:p>
+          <w:p>
+            <w:pPr>
+              <w:pStyle w:val="ListParagraph"/>
+              <w:numPr>
+                <w:ilvl w:val="0"/>
+                <w:numId w:val="60"/>
+              </w:numPr>
+              <w:suppressAutoHyphens w:val="0"/>
+              <w:autoSpaceDE w:val="0"/>
+              <w:autoSpaceDN w:val="0"/>
+              <w:spacing w:beforeAutospacing="0" w:afterAutospacing="0"/>
+              <w:ind w:left="405"/>
+              <w:rPr>
+                <w:color w:val="auto"/>
+              </w:rPr>
+            </w:pPr>
+            <w:r>
               <w:t>Jurisdiction</w:t>
             </w:r>
             <w:r>
@@ -3044,14 +3137,14 @@
               </w:r>
             </w:hyperlink>
             <w:r>
-              <w:t xml:space="preserve"> can help you decide which is the best state for your case.</w:t>
-            </w:r>
-          </w:p>
-          <w:p>
-            <w:pPr>
-              <w:pStyle w:val="Body"/>
-              <w:rPr>
-                <w:color w:val="2F5496"/>
+              <w:t xml:space="preserve"> can help you decide the best state for your case.</w:t>
+            </w:r>
+          </w:p>
+          <w:p>
+            <w:pPr>
+              <w:pStyle w:val="Body"/>
+              <w:rPr>
+                <w:color w:val="auto"/>
               </w:rPr>
             </w:pPr>
             <w:r>
@@ -3081,6 +3174,33 @@
               </w:rPr>
               <w:t>To divide marital property and debt, the court also needs authority called “jurisdiction.” Generally, the court has jurisdiction if a married couple lived in Alaska for at least 6 months in a row within the 6 years before filing for divorce</w:t>
             </w:r>
+            <w:r>
+              <w:rPr>
+                <w:color w:val="auto"/>
+              </w:rPr>
+              <w:t>.</w:t>
+            </w:r>
+          </w:p>
+          <w:p>
+            <w:pPr>
+              <w:pStyle w:val="Body"/>
+              <w:rPr>
+                <w:color w:val="auto"/>
+              </w:rPr>
+            </w:pPr>
+            <w:r>
+              <w:rPr>
+                <w:color w:val="auto"/>
+              </w:rPr>
+              <w:lastRenderedPageBreak/>
+              <w:t>Jurisdiction and residency can be very complicated. For example, if you have property such as a home outside Alaska, the court may not have the authority to enforce any orders about that property if problems arise after the final order.</w:t>
+            </w:r>
+            <w:r>
+              <w:rPr>
+                <w:color w:val="FF9900"/>
+              </w:rPr>
+              <w:t>{% endif %}</w:t>
+            </w:r>
           </w:p>
           <w:p>
             <w:pPr>
@@ -3091,21 +3211,89 @@
             </w:pPr>
             <w:r>
               <w:rPr>
+                <w:color w:val="FF0000"/>
+              </w:rPr>
+              <w:t xml:space="preserve">{%p </w:t>
+            </w:r>
+            <w:r>
+              <w:rPr>
+                <w:color w:val="FF0000"/>
+              </w:rPr>
+              <w:t>endif %}</w:t>
+            </w:r>
+          </w:p>
+          <w:p>
+            <w:pPr>
+              <w:pStyle w:val="Body"/>
+              <w:rPr>
+                <w:color w:val="FF0000"/>
+              </w:rPr>
+            </w:pPr>
+            <w:r>
+              <w:rPr>
+                <w:color w:val="FF0000"/>
+              </w:rPr>
+              <w:t xml:space="preserve">{%p </w:t>
+            </w:r>
+            <w:r>
+              <w:rPr>
+                <w:color w:val="FF0000"/>
+              </w:rPr>
+              <w:t xml:space="preserve">if user_need == 'answer divorce' and type_of_response['case in 2 states'] and </w:t>
+            </w:r>
+            <w:r>
+              <w:rPr>
+                <w:color w:val="FF0000"/>
+              </w:rPr>
+              <w:t>stage_of_other_case</w:t>
+            </w:r>
+            <w:r>
+              <w:rPr>
+                <w:color w:val="FF0000"/>
+              </w:rPr>
+              <w:t xml:space="preserve"> == 'still going' %}</w:t>
+            </w:r>
+          </w:p>
+          <w:p>
+            <w:pPr>
+              <w:pStyle w:val="Body"/>
+              <w:rPr>
+                <w:color w:val="0070C0"/>
+              </w:rPr>
+            </w:pPr>
+            <w:r>
+              <w:rPr>
+                <w:color w:val="0070C0"/>
+              </w:rPr>
+              <w:t>Blue</w:t>
+            </w:r>
+            <w:r>
+              <w:rPr>
+                <w:color w:val="0070C0"/>
+              </w:rPr>
+              <w:t xml:space="preserve"> 2</w:t>
+            </w:r>
+          </w:p>
+          <w:p>
+            <w:pPr>
+              <w:pStyle w:val="Body"/>
+            </w:pPr>
+            <w:r>
+              <w:t>Your case can only happen in one state. If you and your spouse disagree about the state, the courts will decide after hearing both side’s arguments. The decision generally depends on each state’s residency and jurisdiction laws.</w:t>
+            </w:r>
+          </w:p>
+          <w:p>
+            <w:pPr>
+              <w:pStyle w:val="Body"/>
+              <w:rPr>
                 <w:color w:val="auto"/>
               </w:rPr>
-              <w:t>Jurisdiction and residency can be very complicated. For example, if you have property such as a home outside Alaska, the court may not have the authority to enforce any orders about that property if problems arise after the final order.</w:t>
-            </w:r>
-            <w:r>
-              <w:rPr>
-                <w:color w:val="FF9900"/>
-              </w:rPr>
-              <w:t>{% endif %}</w:t>
-            </w:r>
+            </w:pPr>
             <w:r>
               <w:rPr>
                 <w:color w:val="FF0000"/>
               </w:rPr>
-              <w:t xml:space="preserve">{% </w:t>
+              <w:t xml:space="preserve">{%p </w:t>
             </w:r>
             <w:r>
               <w:rPr>
@@ -3113,90 +3301,24 @@
               </w:rPr>
               <w:t>endif %}</w:t>
             </w:r>
+          </w:p>
+          <w:p>
+            <w:pPr>
+              <w:pStyle w:val="Body"/>
+              <w:rPr>
+                <w:color w:val="auto"/>
+              </w:rPr>
+            </w:pPr>
             <w:r>
               <w:rPr>
                 <w:color w:val="FF0000"/>
               </w:rPr>
-              <w:t xml:space="preserve">{% </w:t>
+              <w:t xml:space="preserve">{%p </w:t>
             </w:r>
             <w:r>
               <w:rPr>
                 <w:color w:val="FF0000"/>
               </w:rPr>
-              <w:t xml:space="preserve">if user_need == 'answer divorce' and type_of_response['case in 2 </w:t>
-            </w:r>
-            <w:r>
-              <w:rPr>
-                <w:color w:val="FF0000"/>
-              </w:rPr>
-              <w:lastRenderedPageBreak/>
-              <w:t xml:space="preserve">states'] and </w:t>
-            </w:r>
-            <w:r>
-              <w:rPr>
-                <w:color w:val="FF0000"/>
-              </w:rPr>
-              <w:t>stage_of_other_case</w:t>
-            </w:r>
-            <w:r>
-              <w:rPr>
-                <w:color w:val="FF0000"/>
-              </w:rPr>
-              <w:t xml:space="preserve"> == 'still going' %}</w:t>
-            </w:r>
-          </w:p>
-          <w:p>
-            <w:pPr>
-              <w:pStyle w:val="Body"/>
-              <w:rPr>
-                <w:color w:val="0070C0"/>
-              </w:rPr>
-            </w:pPr>
-            <w:r>
-              <w:rPr>
-                <w:color w:val="0070C0"/>
-              </w:rPr>
-              <w:t>Blue</w:t>
-            </w:r>
-            <w:r>
-              <w:rPr>
-                <w:color w:val="0070C0"/>
-              </w:rPr>
-              <w:t xml:space="preserve"> 2</w:t>
-            </w:r>
-          </w:p>
-          <w:p>
-            <w:pPr>
-              <w:pStyle w:val="Body"/>
-              <w:rPr>
-                <w:color w:val="FF0000"/>
-              </w:rPr>
-            </w:pPr>
-            <w:r>
-              <w:t>Your case can only happen in one state. If you and your spouse disagree about which state, the courts will decide after hearing both side’s arguments. The decision generally depends on each state’s residency and jurisdiction laws</w:t>
-            </w:r>
-            <w:r>
-              <w:rPr>
-                <w:color w:val="FF0000"/>
-              </w:rPr>
-              <w:t xml:space="preserve">{% </w:t>
-            </w:r>
-            <w:r>
-              <w:rPr>
-                <w:color w:val="FF0000"/>
-              </w:rPr>
-              <w:t>endif %}</w:t>
-            </w:r>
-            <w:r>
-              <w:rPr>
-                <w:color w:val="FF0000"/>
-              </w:rPr>
-              <w:t xml:space="preserve">{% </w:t>
-            </w:r>
-            <w:r>
-              <w:rPr>
-                <w:color w:val="FF0000"/>
-              </w:rPr>
               <w:t>if type_of_response['wrong state'] and type_of_response.all_false('case in 2 states') and jurisdiction %}</w:t>
             </w:r>
           </w:p>
@@ -3204,26 +3326,26 @@
             <w:pPr>
               <w:pStyle w:val="Body"/>
               <w:rPr>
-                <w:b/>
-                <w:bCs/>
                 <w:color w:val="00B050"/>
               </w:rPr>
             </w:pPr>
             <w:r>
               <w:rPr>
-                <w:b/>
-                <w:bCs/>
                 <w:color w:val="00B050"/>
               </w:rPr>
-              <w:t>Green</w:t>
-            </w:r>
-            <w:r>
-              <w:rPr>
-                <w:b/>
-                <w:bCs/>
+              <w:t>Custody green 1, Divorce g</w:t>
+            </w:r>
+            <w:r>
+              <w:rPr>
                 <w:color w:val="00B050"/>
               </w:rPr>
-              <w:t xml:space="preserve"> 2</w:t>
+              <w:t>reen 2</w:t>
+            </w:r>
+            <w:r>
+              <w:rPr>
+                <w:color w:val="00B050"/>
+              </w:rPr>
+              <w:t xml:space="preserve"> </w:t>
             </w:r>
           </w:p>
           <w:p>
@@ -3268,7 +3390,7 @@
               <w:rPr>
                 <w:color w:val="FF0000"/>
               </w:rPr>
-              <w:t xml:space="preserve">{% </w:t>
+              <w:t xml:space="preserve">{%p </w:t>
             </w:r>
             <w:r>
               <w:rPr>
@@ -3276,16 +3398,24 @@
               </w:rPr>
               <w:t>endif %}</w:t>
             </w:r>
-            <w:r>
+          </w:p>
+          <w:p>
+            <w:pPr>
+              <w:pStyle w:val="Body"/>
               <w:rPr>
                 <w:color w:val="FF0000"/>
               </w:rPr>
-              <w:t xml:space="preserve">{% </w:t>
-            </w:r>
+            </w:pPr>
             <w:r>
               <w:rPr>
                 <w:color w:val="FF0000"/>
               </w:rPr>
+              <w:t xml:space="preserve">{%p </w:t>
+            </w:r>
+            <w:r>
+              <w:rPr>
+                <w:color w:val="FF0000"/>
+              </w:rPr>
               <w:t>if type_of_response['wrong state'] and type_of_response.all_false('case in 2 states') and</w:t>
             </w:r>
             <w:r>
@@ -3305,68 +3435,157 @@
             <w:pPr>
               <w:pStyle w:val="Body"/>
               <w:rPr>
-                <w:b/>
-                <w:bCs/>
                 <w:color w:val="00B050"/>
               </w:rPr>
             </w:pPr>
             <w:r>
               <w:rPr>
-                <w:b/>
-                <w:bCs/>
                 <w:color w:val="00B050"/>
               </w:rPr>
-              <w:t>Green</w:t>
-            </w:r>
-            <w:r>
-              <w:rPr>
-                <w:b/>
-                <w:bCs/>
+              <w:t>Custody green 2, Divorce g</w:t>
+            </w:r>
+            <w:r>
+              <w:rPr>
                 <w:color w:val="00B050"/>
               </w:rPr>
-              <w:t xml:space="preserve"> 3</w:t>
-            </w:r>
-          </w:p>
-          <w:p>
-            <w:pPr>
-              <w:pStyle w:val="Body"/>
+              <w:t>reen 3</w:t>
+            </w:r>
+          </w:p>
+          <w:p>
+            <w:pPr>
+              <w:pStyle w:val="Body"/>
+            </w:pPr>
+            <w:r>
+              <w:t>If you think your {{ case_type }} case should be in another state, t</w:t>
+            </w:r>
+            <w:r>
+              <w:t>ell the court you think Alaska is the wrong state</w:t>
+            </w:r>
+            <w:r>
+              <w:t xml:space="preserve"> and ask the Alaska court to dismiss your Alaska case. See :</w:t>
+            </w:r>
+          </w:p>
+          <w:p>
+            <w:pPr>
+              <w:pStyle w:val="Body"/>
+              <w:widowControl/>
+              <w:numPr>
+                <w:ilvl w:val="0"/>
+                <w:numId w:val="67"/>
+              </w:numPr>
+              <w:ind w:left="525"/>
               <w:rPr>
                 <w:color w:val="auto"/>
               </w:rPr>
             </w:pPr>
             <w:r>
-              <w:t>If you think your {{ case_type }} case should be in another state, t</w:t>
-            </w:r>
-            <w:r>
-              <w:t>ell the court you think Alaska is the wrong state</w:t>
-            </w:r>
-            <w:r>
-              <w:t xml:space="preserve"> and ask the Alaska court to dismiss your Alaska case. .See Step 11</w:t>
-            </w:r>
-            <w:r>
-              <w:t>:</w:t>
-            </w:r>
-            <w:r>
-              <w:t xml:space="preserve"> Fill out a Motion to Dismiss your Alaska case.</w:t>
-            </w:r>
-            <w:r>
+              <w:t>Step 11: Fill out a Motion to Dismiss your Alaska case, and</w:t>
+            </w:r>
+          </w:p>
+          <w:p>
+            <w:pPr>
+              <w:pStyle w:val="Body"/>
+              <w:widowControl/>
+              <w:numPr>
+                <w:ilvl w:val="0"/>
+                <w:numId w:val="67"/>
+              </w:numPr>
+              <w:ind w:left="525"/>
+              <w:rPr>
+                <w:color w:val="auto"/>
+              </w:rPr>
+            </w:pPr>
+            <w:r>
+              <w:t xml:space="preserve">Step </w:t>
+            </w:r>
+            <w:r>
+              <w:fldChar w:fldCharType="begin"/>
+            </w:r>
+            <w:r>
+              <w:instrText xml:space="preserve"> REF Answer \h </w:instrText>
+            </w:r>
+            <w:r>
+              <w:fldChar w:fldCharType="separate"/>
+            </w:r>
+            <w:r>
+              <w:rPr>
+                <w:noProof/>
+              </w:rPr>
+              <w:t>10</w:t>
+            </w:r>
+            <w:r>
+              <w:fldChar w:fldCharType="end"/>
+            </w:r>
+            <w:r>
+              <w:t xml:space="preserve">: </w:t>
+            </w:r>
+            <w:r>
+              <w:t>File a motion to dismiss your Alaska case.</w:t>
+            </w:r>
+          </w:p>
+          <w:p>
+            <w:pPr>
+              <w:pStyle w:val="Body"/>
               <w:rPr>
                 <w:color w:val="FF0000"/>
               </w:rPr>
-              <w:t>{% endif %}{% if type_of_response['case in 2 states'] %}</w:t>
-            </w:r>
-          </w:p>
-          <w:p>
-            <w:pPr>
-              <w:pStyle w:val="Body"/>
-              <w:rPr>
-                <w:rStyle w:val="Heading2Char"/>
-              </w:rPr>
-            </w:pPr>
-            <w:r>
+            </w:pPr>
+            <w:r>
+              <w:rPr>
+                <w:color w:val="FF0000"/>
+              </w:rPr>
+              <w:t>{%</w:t>
+            </w:r>
+            <w:r>
+              <w:rPr>
+                <w:color w:val="FF0000"/>
+              </w:rPr>
+              <w:t>p</w:t>
+            </w:r>
+            <w:r>
+              <w:rPr>
+                <w:color w:val="FF0000"/>
+              </w:rPr>
+              <w:t xml:space="preserve"> endif %}</w:t>
+            </w:r>
+          </w:p>
+          <w:p>
+            <w:pPr>
+              <w:pStyle w:val="Body"/>
+              <w:rPr>
+                <w:color w:val="FF0000"/>
+              </w:rPr>
+            </w:pPr>
+            <w:r>
+              <w:rPr>
+                <w:color w:val="FF0000"/>
+              </w:rPr>
+              <w:t>{%</w:t>
+            </w:r>
+            <w:r>
+              <w:rPr>
+                <w:color w:val="FF0000"/>
+              </w:rPr>
+              <w:t>p</w:t>
+            </w:r>
+            <w:r>
+              <w:rPr>
+                <w:color w:val="FF0000"/>
+              </w:rPr>
+              <w:t xml:space="preserve"> if type_of_response['case in 2 states'] %}</w:t>
+            </w:r>
+          </w:p>
+          <w:p>
+            <w:pPr>
+              <w:pStyle w:val="Body"/>
               <w:rPr>
                 <w:color w:val="FF9900"/>
               </w:rPr>
+            </w:pPr>
+            <w:r>
+              <w:rPr>
+                <w:color w:val="FF9900"/>
+              </w:rPr>
               <w:t xml:space="preserve">{% if </w:t>
             </w:r>
             <w:r>
@@ -3382,7 +3601,85 @@
               <w:t xml:space="preserve"> == 'ended with order' %}</w:t>
             </w:r>
             <w:r>
-              <w:t xml:space="preserve">If the case in another state is over and the other court ended your marriage, you can file a “Motion to Dismiss" your Alaska case. See </w:t>
+              <w:t xml:space="preserve">If the case in another state is over and the other court </w:t>
+            </w:r>
+            <w:r>
+              <w:rPr>
+                <w:color w:val="92D050"/>
+              </w:rPr>
+              <w:t>{</w:t>
+            </w:r>
+            <w:r>
+              <w:rPr>
+                <w:color w:val="92D050"/>
+              </w:rPr>
+              <w:t xml:space="preserve">% if user_need == 'answer divorce' </w:t>
+            </w:r>
+            <w:r>
+              <w:rPr>
+                <w:color w:val="92D050"/>
+              </w:rPr>
+              <w:t>%}</w:t>
+            </w:r>
+            <w:r>
+              <w:t>ended your marriage</w:t>
+            </w:r>
+            <w:r>
+              <w:rPr>
+                <w:color w:val="92D050"/>
+              </w:rPr>
+              <w:t>{</w:t>
+            </w:r>
+            <w:r>
+              <w:rPr>
+                <w:color w:val="92D050"/>
+              </w:rPr>
+              <w:t xml:space="preserve">% </w:t>
+            </w:r>
+            <w:r>
+              <w:rPr>
+                <w:color w:val="92D050"/>
+              </w:rPr>
+              <w:t>el</w:t>
+            </w:r>
+            <w:r>
+              <w:rPr>
+                <w:color w:val="92D050"/>
+              </w:rPr>
+              <w:t xml:space="preserve">if user_need == 'answer </w:t>
+            </w:r>
+            <w:r>
+              <w:rPr>
+                <w:color w:val="92D050"/>
+              </w:rPr>
+              <w:t>custody</w:t>
+            </w:r>
+            <w:r>
+              <w:rPr>
+                <w:color w:val="92D050"/>
+              </w:rPr>
+              <w:t xml:space="preserve">' </w:t>
+            </w:r>
+            <w:r>
+              <w:rPr>
+                <w:color w:val="92D050"/>
+              </w:rPr>
+              <w:t>%}</w:t>
+            </w:r>
+            <w:r>
+              <w:rPr>
+                <w:color w:val="auto"/>
+              </w:rPr>
+              <w:t>issued a custody order</w:t>
+            </w:r>
+            <w:r>
+              <w:rPr>
+                <w:color w:val="92D050"/>
+              </w:rPr>
+              <w:t>{% endif %}</w:t>
+            </w:r>
+            <w:r>
+              <w:t xml:space="preserve">, you can file a “Motion to Dismiss" your Alaska case. See </w:t>
             </w:r>
             <w:r>
               <w:rPr>
@@ -3399,11 +3696,58 @@
               </w:rPr>
               <w:t>{% endif %}</w:t>
             </w:r>
-            <w:r>
+          </w:p>
+          <w:p>
+            <w:pPr>
+              <w:pStyle w:val="Body"/>
               <w:rPr>
                 <w:color w:val="FF0000"/>
               </w:rPr>
-              <w:t>{% endif %}</w:t>
+            </w:pPr>
+            <w:r>
+              <w:rPr>
+                <w:color w:val="FF0000"/>
+              </w:rPr>
+              <w:lastRenderedPageBreak/>
+              <w:t>{%</w:t>
+            </w:r>
+            <w:r>
+              <w:rPr>
+                <w:color w:val="FF0000"/>
+              </w:rPr>
+              <w:t>p</w:t>
+            </w:r>
+            <w:r>
+              <w:rPr>
+                <w:color w:val="FF0000"/>
+              </w:rPr>
+              <w:t xml:space="preserve"> endif %}</w:t>
+            </w:r>
+          </w:p>
+          <w:p>
+            <w:pPr>
+              <w:pStyle w:val="Body"/>
+              <w:rPr>
+                <w:color w:val="FF0000"/>
+              </w:rPr>
+            </w:pPr>
+            <w:r>
+              <w:rPr>
+                <w:color w:val="FF0000"/>
+              </w:rPr>
+              <w:t>{%</w:t>
+            </w:r>
+            <w:r>
+              <w:rPr>
+                <w:color w:val="FF0000"/>
+              </w:rPr>
+              <w:t>p</w:t>
+            </w:r>
+            <w:r>
+              <w:rPr>
+                <w:color w:val="FF0000"/>
+              </w:rPr>
+              <w:t xml:space="preserve"> if (type_of_response['wrong state'] and type_of_response.all_false('case in 2 states')) or (type_of_response['case in 2 states'] and stage_of_other_case == 'still going') %}</w:t>
             </w:r>
           </w:p>
           <w:p>
@@ -3437,6 +3781,37 @@
               <w:br/>
               <w:t>courts.alaska.gov/shc/shclawyer.htm</w:t>
             </w:r>
+          </w:p>
+          <w:p>
+            <w:pPr>
+              <w:pStyle w:val="Body"/>
+              <w:rPr>
+                <w:color w:val="FF0000"/>
+              </w:rPr>
+            </w:pPr>
+            <w:r>
+              <w:rPr>
+                <w:color w:val="FF0000"/>
+              </w:rPr>
+              <w:t>{%</w:t>
+            </w:r>
+            <w:r>
+              <w:rPr>
+                <w:color w:val="FF0000"/>
+              </w:rPr>
+              <w:t>p</w:t>
+            </w:r>
+            <w:r>
+              <w:rPr>
+                <w:color w:val="FF0000"/>
+              </w:rPr>
+              <w:t xml:space="preserve"> endif %}</w:t>
+            </w:r>
+          </w:p>
+          <w:p>
+            <w:pPr>
+              <w:pStyle w:val="Body"/>
+            </w:pPr>
           </w:p>
         </w:tc>
       </w:tr>
@@ -8629,7 +9004,7 @@
                   </mc:Choice>
                   <mc:Fallback>
                     <w:pict>
-                      <v:rect w14:anchorId="64546FB1" id="Rectangle 2" o:spid="_x0000_s1026" alt="Play Motions Part 1: How to ask the court for something Video" style="width:18.75pt;height:18.75pt;visibility:visible;mso-wrap-style:square;mso-left-percent:-10001;mso-top-percent:-10001;mso-position-horizontal:absolute;mso-position-horizontal-relative:char;mso-position-vertical:absolute;mso-position-vertical-relative:line;mso-left-percent:-10001;mso-top-percent:-10001;v-text-anchor:top" o:gfxdata="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" filled="f" stroked="f" strokeweight="0">
+                      <v:rect w14:anchorId="29EEF0A4" id="Rectangle 2" o:spid="_x0000_s1026" alt="Play Motions Part 1: How to ask the court for something Video" style="width:18.75pt;height:18.75pt;visibility:visible;mso-wrap-style:square;mso-left-percent:-10001;mso-top-percent:-10001;mso-position-horizontal:absolute;mso-position-horizontal-relative:char;mso-position-vertical:absolute;mso-position-vertical-relative:line;mso-left-percent:-10001;mso-top-percent:-10001;v-text-anchor:top" o:gfxdata="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" filled="f" stroked="f" strokeweight="0">
                         <w10:anchorlock/>
                       </v:rect>
                     </w:pict>
@@ -16688,7 +17063,6 @@
               <w:outlineLvl w:val="1"/>
             </w:pPr>
             <w:r>
-              <w:lastRenderedPageBreak/>
               <w:t xml:space="preserve">Step </w:t>
             </w:r>
             <w:bookmarkStart w:id="13" w:name="FileMotion"/>
@@ -21753,7 +22127,10 @@
               <w:fldChar w:fldCharType="begin"/>
             </w:r>
             <w:r>
-              <w:instrText xml:space="preserve"> SEQ stepList \* MERGEFORMAT </w:instrText>
+              <w:instrText xml:space="preserve"> SEQ stepList \* MERGEF</w:instrText>
+            </w:r>
+            <w:r>
+              <w:instrText xml:space="preserve">ORMAT </w:instrText>
             </w:r>
             <w:r>
               <w:fldChar w:fldCharType="separate"/>
@@ -26832,7 +27209,7 @@
       <w:t>January 1</w:t>
     </w:r>
     <w:r>
-      <w:t>6</w:t>
+      <w:t>7</w:t>
     </w:r>
     <w:r>
       <w:t>, 2025</w:t>
@@ -30138,6 +30515,119 @@
     </w:lvl>
   </w:abstractNum>
   <w:abstractNum w:abstractNumId="26" w15:restartNumberingAfterBreak="0">
+    <w:nsid w:val="71C14385"/>
+    <w:multiLevelType w:val="hybridMultilevel"/>
+    <w:tmpl w:val="27B0EBAE"/>
+    <w:lvl w:ilvl="0" w:tplc="04090001">
+      <w:start w:val="1"/>
+      <w:numFmt w:val="bullet"/>
+      <w:lvlText w:val=""/>
+      <w:lvlJc w:val="left"/>
+      <w:pPr>
+        <w:ind w:left="720" w:hanging="360"/>
+      </w:pPr>
+      <w:rPr>
+        <w:rFonts w:ascii="Symbol" w:hAnsi="Symbol" w:hint="default"/>
+      </w:rPr>
+    </w:lvl>
+    <w:lvl w:ilvl="1" w:tplc="04090003" w:tentative="1">
+      <w:start w:val="1"/>
+      <w:numFmt w:val="bullet"/>
+      <w:lvlText w:val="o"/>
+      <w:lvlJc w:val="left"/>
+      <w:pPr>
+        <w:ind w:left="1440" w:hanging="360"/>
+      </w:pPr>
+      <w:rPr>
+        <w:rFonts w:ascii="Courier New" w:hAnsi="Courier New" w:cs="Courier New" w:hint="default"/>
+      </w:rPr>
+    </w:lvl>
+    <w:lvl w:ilvl="2" w:tplc="04090005" w:tentative="1">
+      <w:start w:val="1"/>
+      <w:numFmt w:val="bullet"/>
+      <w:lvlText w:val=""/>
+      <w:lvlJc w:val="left"/>
+      <w:pPr>
+        <w:ind w:left="2160" w:hanging="360"/>
+      </w:pPr>
+      <w:rPr>
+        <w:rFonts w:ascii="Wingdings" w:hAnsi="Wingdings" w:hint="default"/>
+      </w:rPr>
+    </w:lvl>
+    <w:lvl w:ilvl="3" w:tplc="04090001" w:tentative="1">
+      <w:start w:val="1"/>
+      <w:numFmt w:val="bullet"/>
+      <w:lvlText w:val=""/>
+      <w:lvlJc w:val="left"/>
+      <w:pPr>
+        <w:ind w:left="2880" w:hanging="360"/>
+      </w:pPr>
+      <w:rPr>
+        <w:rFonts w:ascii="Symbol" w:hAnsi="Symbol" w:hint="default"/>
+      </w:rPr>
+    </w:lvl>
+    <w:lvl w:ilvl="4" w:tplc="04090003" w:tentative="1">
+      <w:start w:val="1"/>
+      <w:numFmt w:val="bullet"/>
+      <w:lvlText w:val="o"/>
+      <w:lvlJc w:val="left"/>
+      <w:pPr>
+        <w:ind w:left="3600" w:hanging="360"/>
+      </w:pPr>
+      <w:rPr>
+        <w:rFonts w:ascii="Courier New" w:hAnsi="Courier New" w:cs="Courier New" w:hint="default"/>
+      </w:rPr>
+    </w:lvl>
+    <w:lvl w:ilvl="5" w:tplc="04090005" w:tentative="1">
+      <w:start w:val="1"/>
+      <w:numFmt w:val="bullet"/>
+      <w:lvlText w:val=""/>
+      <w:lvlJc w:val="left"/>
+      <w:pPr>
+        <w:ind w:left="4320" w:hanging="360"/>
+      </w:pPr>
+      <w:rPr>
+        <w:rFonts w:ascii="Wingdings" w:hAnsi="Wingdings" w:hint="default"/>
+      </w:rPr>
+    </w:lvl>
+    <w:lvl w:ilvl="6" w:tplc="04090001" w:tentative="1">
+      <w:start w:val="1"/>
+      <w:numFmt w:val="bullet"/>
+      <w:lvlText w:val=""/>
+      <w:lvlJc w:val="left"/>
+      <w:pPr>
+        <w:ind w:left="5040" w:hanging="360"/>
+      </w:pPr>
+      <w:rPr>
+        <w:rFonts w:ascii="Symbol" w:hAnsi="Symbol" w:hint="default"/>
+      </w:rPr>
+    </w:lvl>
+    <w:lvl w:ilvl="7" w:tplc="04090003" w:tentative="1">
+      <w:start w:val="1"/>
+      <w:numFmt w:val="bullet"/>
+      <w:lvlText w:val="o"/>
+      <w:lvlJc w:val="left"/>
+      <w:pPr>
+        <w:ind w:left="5760" w:hanging="360"/>
+      </w:pPr>
+      <w:rPr>
+        <w:rFonts w:ascii="Courier New" w:hAnsi="Courier New" w:cs="Courier New" w:hint="default"/>
+      </w:rPr>
+    </w:lvl>
+    <w:lvl w:ilvl="8" w:tplc="04090005" w:tentative="1">
+      <w:start w:val="1"/>
+      <w:numFmt w:val="bullet"/>
+      <w:lvlText w:val=""/>
+      <w:lvlJc w:val="left"/>
+      <w:pPr>
+        <w:ind w:left="6480" w:hanging="360"/>
+      </w:pPr>
+      <w:rPr>
+        <w:rFonts w:ascii="Wingdings" w:hAnsi="Wingdings" w:hint="default"/>
+      </w:rPr>
+    </w:lvl>
+  </w:abstractNum>
+  <w:abstractNum w:abstractNumId="27" w15:restartNumberingAfterBreak="0">
     <w:nsid w:val="7B6F2815"/>
     <w:multiLevelType w:val="multilevel"/>
     <w:tmpl w:val="C856FDCA"/>
@@ -30277,7 +30767,7 @@
       </w:rPr>
     </w:lvl>
   </w:abstractNum>
-  <w:abstractNum w:abstractNumId="27" w15:restartNumberingAfterBreak="0">
+  <w:abstractNum w:abstractNumId="28" w15:restartNumberingAfterBreak="0">
     <w:nsid w:val="7EF13C94"/>
     <w:multiLevelType w:val="multilevel"/>
     <w:tmpl w:val="473C426A"/>
@@ -30419,7 +30909,7 @@
     <w:abstractNumId w:val="12"/>
   </w:num>
   <w:num w:numId="9">
-    <w:abstractNumId w:val="26"/>
+    <w:abstractNumId w:val="27"/>
   </w:num>
   <w:num w:numId="10">
     <w:abstractNumId w:val="22"/>
@@ -30581,7 +31071,7 @@
     <w:abstractNumId w:val="13"/>
   </w:num>
   <w:num w:numId="63">
-    <w:abstractNumId w:val="27"/>
+    <w:abstractNumId w:val="28"/>
   </w:num>
   <w:num w:numId="64">
     <w:abstractNumId w:val="21"/>
@@ -30590,6 +31080,12 @@
     <w:abstractNumId w:val="21"/>
   </w:num>
   <w:num w:numId="66">
+    <w:abstractNumId w:val="21"/>
+  </w:num>
+  <w:num w:numId="67">
+    <w:abstractNumId w:val="26"/>
+  </w:num>
+  <w:num w:numId="68">
     <w:abstractNumId w:val="21"/>
   </w:num>
   <w:numIdMacAtCleanup w:val="61"/>

</xml_diff>

<commit_message>
fixed oversight in test row23 and typo in dismiss_step in docx
</commit_message>
<xml_diff>
--- a/docassemble/RespondingChildCustodyActionPlan/data/templates/responding_child_custody_action_plan.docx
+++ b/docassemble/RespondingChildCustodyActionPlan/data/templates/responding_child_custody_action_plan.docx
@@ -487,7 +487,7 @@
                 </mc:Choice>
                 <mc:Fallback>
                   <w:pict>
-                    <v:group w14:anchorId="5B39C26A" id="Group 1" o:spid="_x0000_s1026" style="position:absolute;margin-left:0;margin-top:12.95pt;width:58.45pt;height:53.4pt;z-index:3;mso-wrap-distance-left:8.95pt;mso-wrap-distance-right:25.2pt" coordsize="7423,6782" o:gfxdata="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">
+                    <v:group w14:anchorId="142B6ABA" id="Group 1" o:spid="_x0000_s1026" style="position:absolute;margin-left:0;margin-top:12.95pt;width:58.45pt;height:53.4pt;z-index:3;mso-wrap-distance-left:8.95pt;mso-wrap-distance-right:25.2pt" coordsize="7423,6782" o:gfxdata="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">
                       <v:group id="Group 2" o:spid="_x0000_s1027" style="position:absolute;width:5785;height:6782" coordsize="0,0" o:gfxdata="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">
                         <v:shape id="docshape2" o:spid="_x0000_s1028" style="position:absolute;width:578520;height:678240;visibility:visible;mso-wrap-style:square;v-text-anchor:top" coordsize="915,1071" o:gfxdata="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" path="m85,89l85,,914,r,985l824,985t,85l,1070,,92r573,l573,337r246,l824,1070xe" filled="f" strokecolor="#333" strokeweight=".43858mm">
                           <v:path arrowok="t" textboxrect="0,0,916,1072"/>
@@ -658,27 +658,14 @@
             <w:r>
               <w:t xml:space="preserve">Step </w:t>
             </w:r>
-            <w:r>
-              <w:fldChar w:fldCharType="begin"/>
-            </w:r>
-            <w:r>
-              <w:instrText xml:space="preserve"> SEQ stepList \* ARABIC </w:instrText>
-            </w:r>
-            <w:r>
-              <w:fldChar w:fldCharType="separate"/>
-            </w:r>
-            <w:r>
-              <w:rPr>
-                <w:noProof/>
-              </w:rPr>
-              <w:t>1</w:t>
-            </w:r>
-            <w:r>
-              <w:rPr>
-                <w:noProof/>
-              </w:rPr>
-              <w:fldChar w:fldCharType="end"/>
-            </w:r>
+            <w:fldSimple w:instr=" SEQ stepList \* ARABIC ">
+              <w:r>
+                <w:rPr>
+                  <w:noProof/>
+                </w:rPr>
+                <w:t>1</w:t>
+              </w:r>
+            </w:fldSimple>
             <w:r>
               <w:t xml:space="preserve">: </w:t>
             </w:r>
@@ -719,14 +706,17 @@
               <w:rPr>
                 <w:color w:val="FF0000"/>
               </w:rPr>
-              <w:t>{% endif %}{% if type_of_response['default'] %}</w:t>
-            </w:r>
-            <w:r>
-              <w:t xml:space="preserve">Learn about 'proper </w:t>
-            </w:r>
-            <w:r>
+              <w:t xml:space="preserve">{% endif %}{% if type_of_response['default'] </w:t>
+            </w:r>
+            <w:r>
+              <w:rPr>
+                <w:color w:val="FF0000"/>
+              </w:rPr>
               <w:lastRenderedPageBreak/>
-              <w:t>service'</w:t>
+              <w:t>%}</w:t>
+            </w:r>
+            <w:r>
+              <w:t>Learn about 'proper service'</w:t>
             </w:r>
             <w:r>
               <w:rPr>
@@ -959,6 +949,7 @@
               </w:rPr>
             </w:pPr>
             <w:r>
+              <w:lastRenderedPageBreak/>
               <w:t xml:space="preserve">You agree with {{ other_party_in_case }} that there should be a case to </w:t>
             </w:r>
             <w:r>
@@ -974,14 +965,7 @@
               <w:rPr>
                 <w:color w:val="FFC000"/>
               </w:rPr>
-              <w:t xml:space="preserve">{% elif user_need == </w:t>
-            </w:r>
-            <w:r>
-              <w:rPr>
-                <w:color w:val="FFC000"/>
-              </w:rPr>
-              <w:lastRenderedPageBreak/>
-              <w:t>'answer divorce' %}</w:t>
+              <w:t>{% elif user_need == 'answer divorce' %}</w:t>
             </w:r>
             <w:r>
               <w:rPr>
@@ -1409,7 +1393,14 @@
                 <w:rPr>
                   <w:rStyle w:val="Hyperlink"/>
                 </w:rPr>
-                <w:t>) and Responding to a Motion</w:t>
+                <w:t xml:space="preserve">) and </w:t>
+              </w:r>
+              <w:r>
+                <w:rPr>
+                  <w:rStyle w:val="Hyperlink"/>
+                </w:rPr>
+                <w:lastRenderedPageBreak/>
+                <w:t>Responding to a Motion</w:t>
               </w:r>
             </w:hyperlink>
             <w:r>
@@ -1445,14 +1436,7 @@
               <w:rPr>
                 <w:color w:val="FF0000"/>
               </w:rPr>
-              <w:t xml:space="preserve"> if type_of_response.all_true('improper service', exclusive=True) </w:t>
-            </w:r>
-            <w:r>
-              <w:rPr>
-                <w:color w:val="FF0000"/>
-              </w:rPr>
-              <w:lastRenderedPageBreak/>
-              <w:t>%}</w:t>
+              <w:t xml:space="preserve"> if type_of_response.all_true('improper service', exclusive=True) %}</w:t>
             </w:r>
           </w:p>
           <w:p>
@@ -1882,14 +1866,8 @@
               <w:rPr>
                 <w:shd w:val="clear" w:color="auto" w:fill="FFFFFF"/>
               </w:rPr>
-              <w:t xml:space="preserve">{%tr if type_of_response['wrong state'] or </w:t>
-            </w:r>
-            <w:r>
-              <w:rPr>
-                <w:shd w:val="clear" w:color="auto" w:fill="FFFFFF"/>
-              </w:rPr>
               <w:lastRenderedPageBreak/>
-              <w:t>(type_of_response['case in 2 states'] and stage_of_other_case in('still going', 'ended with no order')) %}</w:t>
+              <w:t>{%tr if type_of_response['wrong state'] or (type_of_response['case in 2 states'] and stage_of_other_case in('still going', 'ended with no order')) %}</w:t>
             </w:r>
           </w:p>
         </w:tc>
@@ -1917,7 +1895,6 @@
               <w:rPr>
                 <w:shd w:val="clear" w:color="auto" w:fill="92D050"/>
               </w:rPr>
-              <w:lastRenderedPageBreak/>
               <w:t>Green</w:t>
             </w:r>
             <w:r>
@@ -1959,7 +1936,6 @@
                 <w:sz w:val="24"/>
                 <w:shd w:val="clear" w:color="auto" w:fill="DBD600"/>
               </w:rPr>
-              <w:lastRenderedPageBreak/>
               <w:t>Yellow</w:t>
             </w:r>
             <w:r>
@@ -2020,7 +1996,6 @@
                 <w:rFonts w:eastAsia="Calibri"/>
                 <w:shd w:val="clear" w:color="auto" w:fill="FFFFFF"/>
               </w:rPr>
-              <w:lastRenderedPageBreak/>
               <w:t xml:space="preserve">Step </w:t>
             </w:r>
             <w:r>
@@ -2107,7 +2082,11 @@
               <w:t>%}</w:t>
             </w:r>
             <w:r>
-              <w:t>ended your marriage</w:t>
+              <w:t xml:space="preserve">ended your </w:t>
+            </w:r>
+            <w:r>
+              <w:lastRenderedPageBreak/>
+              <w:t>marriage</w:t>
             </w:r>
             <w:r>
               <w:rPr>
@@ -2137,312 +2116,299 @@
               <w:rPr>
                 <w:color w:val="FF0000"/>
               </w:rPr>
-              <w:t xml:space="preserve">{% endif </w:t>
-            </w:r>
-            <w:r>
-              <w:rPr>
-                <w:color w:val="FF0000"/>
+              <w:t>{% endif %}</w:t>
+            </w:r>
+            <w:r>
+              <w:rPr>
+                <w:color w:val="FF0000"/>
+              </w:rPr>
+              <w:t>{% if type_of_response['wrong state'] and type_of_response.all_false('case in 2 states') %}</w:t>
+            </w:r>
+            <w:r>
+              <w:rPr>
+                <w:color w:val="FF9900"/>
+              </w:rPr>
+              <w:t>{% if (user_need == 'answer custody' and jurisdiction) or user_need == 'answer divorce' %}</w:t>
+            </w:r>
+            <w:r>
+              <w:t xml:space="preserve">Resources to learn more about </w:t>
+            </w:r>
+            <w:r>
+              <w:rPr>
+                <w:color w:val="92D050"/>
+              </w:rPr>
+              <w:t>{% if user_need == 'answer divorce' %}</w:t>
+            </w:r>
+            <w:r>
+              <w:t xml:space="preserve">residency &amp; </w:t>
+            </w:r>
+            <w:r>
+              <w:rPr>
+                <w:color w:val="92D050"/>
+              </w:rPr>
+              <w:t>{% endif %}</w:t>
+            </w:r>
+            <w:r>
+              <w:t>jurisdiction</w:t>
+            </w:r>
+            <w:r>
+              <w:rPr>
+                <w:color w:val="FF9900"/>
+              </w:rPr>
+              <w:t>{% endif %}</w:t>
+            </w:r>
+            <w:r>
+              <w:rPr>
+                <w:color w:val="FF0000"/>
+              </w:rPr>
+              <w:t xml:space="preserve">{% </w:t>
+            </w:r>
+            <w:r>
+              <w:rPr>
+                <w:color w:val="EA4335"/>
+              </w:rPr>
+              <w:t>endif %}</w:t>
+            </w:r>
+            <w:r>
+              <w:rPr>
+                <w:color w:val="EA4335"/>
+              </w:rPr>
+              <w:t xml:space="preserve">{% if </w:t>
+            </w:r>
+            <w:r>
+              <w:rPr>
+                <w:color w:val="EA4335"/>
+              </w:rPr>
+              <w:t>(</w:t>
+            </w:r>
+            <w:r>
+              <w:rPr>
+                <w:color w:val="EA4335"/>
+              </w:rPr>
+              <w:t xml:space="preserve">user_need == 'answer custody' </w:t>
+            </w:r>
+            <w:r>
+              <w:rPr>
+                <w:color w:val="EA4335"/>
+              </w:rPr>
+              <w:t xml:space="preserve">and </w:t>
+            </w:r>
+            <w:r>
+              <w:rPr>
+                <w:color w:val="EA4335"/>
               </w:rPr>
               <w:lastRenderedPageBreak/>
-              <w:t>%}</w:t>
-            </w:r>
-            <w:r>
-              <w:rPr>
-                <w:color w:val="FF0000"/>
-              </w:rPr>
-              <w:t>{% if type_of_response['wrong state'] and type_of_response.all_false('case in 2 states') %}</w:t>
-            </w:r>
-            <w:r>
-              <w:rPr>
-                <w:color w:val="FF9900"/>
-              </w:rPr>
-              <w:t>{% if (user_need == 'answer custody' and jurisdiction) or user_need == 'answer divorce' %}</w:t>
-            </w:r>
-            <w:r>
-              <w:t xml:space="preserve">Resources to learn more about </w:t>
-            </w:r>
-            <w:r>
-              <w:rPr>
-                <w:color w:val="92D050"/>
-              </w:rPr>
-              <w:t>{% if user_need == 'answer divorce' %}</w:t>
-            </w:r>
-            <w:r>
-              <w:t xml:space="preserve">residency &amp; </w:t>
-            </w:r>
-            <w:r>
-              <w:rPr>
-                <w:color w:val="92D050"/>
+              <w:t>type_of_response['wrong state'] and type_of_response.all_false('case in 2 states') and not jurisdiction</w:t>
+            </w:r>
+            <w:r>
+              <w:rPr>
+                <w:color w:val="EA4335"/>
+              </w:rPr>
+              <w:t xml:space="preserve">) </w:t>
+            </w:r>
+            <w:r>
+              <w:rPr>
+                <w:color w:val="EA4335"/>
+              </w:rPr>
+              <w:t xml:space="preserve">or </w:t>
+            </w:r>
+            <w:r>
+              <w:rPr>
+                <w:color w:val="EA4335"/>
+              </w:rPr>
+              <w:t>(</w:t>
+            </w:r>
+            <w:r>
+              <w:rPr>
+                <w:color w:val="EA4335"/>
+              </w:rPr>
+              <w:t>user_need</w:t>
+            </w:r>
+            <w:r>
+              <w:rPr>
+                <w:color w:val="EA4335"/>
+              </w:rPr>
+              <w:t xml:space="preserve"> == 'answer divorce' and </w:t>
+            </w:r>
+            <w:r>
+              <w:rPr>
+                <w:color w:val="EA4335"/>
+              </w:rPr>
+              <w:t>type_of_response</w:t>
+            </w:r>
+            <w:r>
+              <w:rPr>
+                <w:color w:val="EA4335"/>
+              </w:rPr>
+              <w:t>[</w:t>
+            </w:r>
+            <w:r>
+              <w:rPr>
+                <w:color w:val="EA4335"/>
+              </w:rPr>
+              <w:t>'case in 2 states'</w:t>
+            </w:r>
+            <w:r>
+              <w:rPr>
+                <w:color w:val="EA4335"/>
+              </w:rPr>
+              <w:t>]</w:t>
+            </w:r>
+            <w:r>
+              <w:rPr>
+                <w:color w:val="EA4335"/>
+              </w:rPr>
+              <w:t xml:space="preserve"> and </w:t>
+            </w:r>
+            <w:r>
+              <w:rPr>
+                <w:color w:val="FF0000"/>
+              </w:rPr>
+              <w:t>stage_of_other_case</w:t>
+            </w:r>
+            <w:r>
+              <w:rPr>
+                <w:color w:val="FF0000"/>
+              </w:rPr>
+              <w:t xml:space="preserve"> in('still </w:t>
+            </w:r>
+            <w:proofErr w:type="spellStart"/>
+            <w:r>
+              <w:rPr>
+                <w:color w:val="FF0000"/>
+              </w:rPr>
+              <w:t>going','ended</w:t>
+            </w:r>
+            <w:proofErr w:type="spellEnd"/>
+            <w:r>
+              <w:rPr>
+                <w:color w:val="FF0000"/>
+              </w:rPr>
+              <w:t xml:space="preserve"> with no order'</w:t>
+            </w:r>
+            <w:r>
+              <w:rPr>
+                <w:color w:val="EA4335"/>
+              </w:rPr>
+              <w:t>)</w:t>
+            </w:r>
+            <w:r>
+              <w:rPr>
+                <w:color w:val="EA4335"/>
+              </w:rPr>
+              <w:t>)</w:t>
+            </w:r>
+            <w:r>
+              <w:rPr>
+                <w:color w:val="EA4335"/>
+              </w:rPr>
+              <w:t xml:space="preserve"> %}</w:t>
+            </w:r>
+            <w:r>
+              <w:t>Decide if Alaska is the right state for your case</w:t>
+            </w:r>
+            <w:r>
+              <w:rPr>
+                <w:color w:val="FF0000"/>
               </w:rPr>
               <w:t>{% endif %}</w:t>
             </w:r>
             <w:r>
-              <w:t>jurisdiction</w:t>
-            </w:r>
-            <w:r>
-              <w:rPr>
-                <w:color w:val="FF9900"/>
-              </w:rPr>
-              <w:t>{% endif %}</w:t>
-            </w:r>
-            <w:r>
-              <w:rPr>
-                <w:color w:val="FF0000"/>
-              </w:rPr>
-              <w:t xml:space="preserve">{% </w:t>
+              <w:rPr>
+                <w:color w:val="FF0000"/>
+              </w:rPr>
+              <w:t xml:space="preserve">{% if </w:t>
             </w:r>
             <w:r>
               <w:rPr>
                 <w:color w:val="EA4335"/>
               </w:rPr>
-              <w:t>endif %}</w:t>
+              <w:t>user_need</w:t>
             </w:r>
             <w:r>
               <w:rPr>
                 <w:color w:val="EA4335"/>
               </w:rPr>
-              <w:t xml:space="preserve">{% if </w:t>
+              <w:t xml:space="preserve"> == 'answer custody' and </w:t>
             </w:r>
             <w:r>
               <w:rPr>
                 <w:color w:val="EA4335"/>
               </w:rPr>
-              <w:t>(</w:t>
+              <w:t>type_of_response</w:t>
             </w:r>
             <w:r>
               <w:rPr>
                 <w:color w:val="EA4335"/>
               </w:rPr>
-              <w:t xml:space="preserve">user_need == 'answer custody' </w:t>
+              <w:t>[</w:t>
             </w:r>
             <w:r>
               <w:rPr>
                 <w:color w:val="EA4335"/>
               </w:rPr>
-              <w:t xml:space="preserve">and </w:t>
+              <w:t>'case in 2 states'</w:t>
             </w:r>
             <w:r>
               <w:rPr>
                 <w:color w:val="EA4335"/>
               </w:rPr>
-              <w:t xml:space="preserve">type_of_response['wrong state'] </w:t>
-            </w:r>
-            <w:r>
-              <w:rPr>
-                <w:color w:val="EA4335"/>
+              <w:t>]</w:t>
+            </w:r>
+            <w:r>
+              <w:rPr>
+                <w:color w:val="FF0000"/>
+              </w:rPr>
+              <w:t xml:space="preserve"> %}</w:t>
+            </w:r>
+            <w:r>
+              <w:rPr>
+                <w:color w:val="FFC000" w:themeColor="accent4"/>
+              </w:rPr>
+              <w:t>{</w:t>
+            </w:r>
+            <w:r>
+              <w:rPr>
+                <w:color w:val="FFC000" w:themeColor="accent4"/>
+              </w:rPr>
+              <w:t>% if</w:t>
+            </w:r>
+            <w:r>
+              <w:rPr>
+                <w:color w:val="FFC000" w:themeColor="accent4"/>
+              </w:rPr>
+              <w:t xml:space="preserve"> </w:t>
+            </w:r>
+            <w:r>
+              <w:rPr>
+                <w:color w:val="FFC000" w:themeColor="accent4"/>
               </w:rPr>
               <w:lastRenderedPageBreak/>
-              <w:t>and type_of_response.all_false('case in 2 states') and not jurisdiction</w:t>
-            </w:r>
-            <w:r>
-              <w:rPr>
-                <w:color w:val="EA4335"/>
-              </w:rPr>
-              <w:t xml:space="preserve">) </w:t>
-            </w:r>
-            <w:r>
-              <w:rPr>
-                <w:color w:val="EA4335"/>
-              </w:rPr>
-              <w:t xml:space="preserve">or </w:t>
-            </w:r>
-            <w:r>
-              <w:rPr>
-                <w:color w:val="EA4335"/>
-              </w:rPr>
-              <w:t>(</w:t>
-            </w:r>
-            <w:r>
-              <w:rPr>
-                <w:color w:val="EA4335"/>
-              </w:rPr>
-              <w:t>user_need</w:t>
-            </w:r>
-            <w:r>
-              <w:rPr>
-                <w:color w:val="EA4335"/>
-              </w:rPr>
-              <w:t xml:space="preserve"> == 'answer divorce' and </w:t>
-            </w:r>
-            <w:r>
-              <w:rPr>
-                <w:color w:val="EA4335"/>
-              </w:rPr>
-              <w:t>type_of_response</w:t>
-            </w:r>
-            <w:r>
-              <w:rPr>
-                <w:color w:val="EA4335"/>
-              </w:rPr>
-              <w:t>[</w:t>
-            </w:r>
-            <w:r>
-              <w:rPr>
-                <w:color w:val="EA4335"/>
-              </w:rPr>
-              <w:t>'case in 2 states'</w:t>
-            </w:r>
-            <w:r>
-              <w:rPr>
-                <w:color w:val="EA4335"/>
-              </w:rPr>
-              <w:t>]</w:t>
-            </w:r>
-            <w:r>
-              <w:rPr>
-                <w:color w:val="EA4335"/>
-              </w:rPr>
-              <w:t xml:space="preserve"> and </w:t>
-            </w:r>
-            <w:r>
-              <w:rPr>
-                <w:color w:val="FF0000"/>
-              </w:rPr>
-              <w:t>stage_of_other_case</w:t>
-            </w:r>
-            <w:r>
-              <w:rPr>
-                <w:color w:val="FF0000"/>
-              </w:rPr>
-              <w:t xml:space="preserve"> in('still </w:t>
-            </w:r>
-            <w:proofErr w:type="spellStart"/>
-            <w:r>
-              <w:rPr>
-                <w:color w:val="FF0000"/>
-              </w:rPr>
-              <w:t>going','ended</w:t>
-            </w:r>
-            <w:proofErr w:type="spellEnd"/>
-            <w:r>
-              <w:rPr>
-                <w:color w:val="FF0000"/>
-              </w:rPr>
-              <w:t xml:space="preserve"> with no order'</w:t>
-            </w:r>
-            <w:r>
-              <w:rPr>
-                <w:color w:val="EA4335"/>
-              </w:rPr>
-              <w:t>)</w:t>
-            </w:r>
-            <w:r>
-              <w:rPr>
-                <w:color w:val="EA4335"/>
-              </w:rPr>
-              <w:t>)</w:t>
-            </w:r>
-            <w:r>
-              <w:rPr>
-                <w:color w:val="EA4335"/>
-              </w:rPr>
-              <w:t xml:space="preserve"> %}</w:t>
-            </w:r>
-            <w:r>
-              <w:t>Decide if Alaska is the right state for your case</w:t>
-            </w:r>
-            <w:r>
-              <w:rPr>
-                <w:color w:val="FF0000"/>
-              </w:rPr>
-              <w:t>{% endif %}</w:t>
-            </w:r>
-            <w:r>
-              <w:rPr>
-                <w:color w:val="FF0000"/>
-              </w:rPr>
-              <w:t xml:space="preserve">{% if </w:t>
-            </w:r>
-            <w:r>
-              <w:rPr>
-                <w:color w:val="EA4335"/>
-              </w:rPr>
-              <w:t>user_need</w:t>
-            </w:r>
-            <w:r>
-              <w:rPr>
-                <w:color w:val="EA4335"/>
-              </w:rPr>
-              <w:t xml:space="preserve"> == 'answer custody' and </w:t>
-            </w:r>
-            <w:r>
-              <w:rPr>
-                <w:color w:val="EA4335"/>
-              </w:rPr>
-              <w:t>type_of_response</w:t>
-            </w:r>
-            <w:r>
-              <w:rPr>
-                <w:color w:val="EA4335"/>
-              </w:rPr>
-              <w:t>[</w:t>
-            </w:r>
-            <w:r>
-              <w:rPr>
-                <w:color w:val="EA4335"/>
-              </w:rPr>
-              <w:t>'case in 2 states'</w:t>
-            </w:r>
-            <w:r>
-              <w:rPr>
-                <w:color w:val="EA4335"/>
-              </w:rPr>
-              <w:t>]</w:t>
-            </w:r>
-            <w:r>
-              <w:rPr>
-                <w:color w:val="FF0000"/>
-              </w:rPr>
-              <w:t xml:space="preserve"> %}</w:t>
+              <w:t>stage_of_</w:t>
             </w:r>
             <w:r>
               <w:rPr>
                 <w:color w:val="FFC000" w:themeColor="accent4"/>
               </w:rPr>
-              <w:t>{</w:t>
+              <w:t>other_</w:t>
             </w:r>
             <w:r>
               <w:rPr>
                 <w:color w:val="FFC000" w:themeColor="accent4"/>
               </w:rPr>
-              <w:t>% if</w:t>
+              <w:t xml:space="preserve">case </w:t>
             </w:r>
             <w:r>
               <w:rPr>
                 <w:color w:val="FFC000" w:themeColor="accent4"/>
               </w:rPr>
-              <w:t xml:space="preserve"> stage_of_</w:t>
+              <w:t xml:space="preserve">== </w:t>
             </w:r>
             <w:r>
               <w:rPr>
                 <w:color w:val="FFC000" w:themeColor="accent4"/>
               </w:rPr>
-              <w:t>other_</w:t>
-            </w:r>
-            <w:r>
-              <w:rPr>
-                <w:color w:val="FFC000" w:themeColor="accent4"/>
-              </w:rPr>
-              <w:t xml:space="preserve">case </w:t>
-            </w:r>
-            <w:r>
-              <w:rPr>
-                <w:color w:val="FFC000" w:themeColor="accent4"/>
-              </w:rPr>
-              <w:t xml:space="preserve">== </w:t>
-            </w:r>
-            <w:r>
-              <w:rPr>
-                <w:color w:val="FFC000" w:themeColor="accent4"/>
-              </w:rPr>
-              <w:t xml:space="preserve">'still </w:t>
-            </w:r>
-            <w:r>
-              <w:rPr>
-                <w:color w:val="FFC000" w:themeColor="accent4"/>
-              </w:rPr>
-              <w:lastRenderedPageBreak/>
-              <w:t>going'%}</w:t>
+              <w:t>'still going'%}</w:t>
             </w:r>
             <w:r>
               <w:t>Check if the Alaska courts have jurisdiction</w:t>
@@ -2847,7 +2813,14 @@
               <w:rPr>
                 <w:color w:val="FF0000"/>
               </w:rPr>
-              <w:t>if user_need == 'answer divorce' and type_of_response['wrong state'] and type_of_response.all_false('case in 2 states') %}</w:t>
+              <w:t xml:space="preserve">if user_need == 'answer divorce' and type_of_response['wrong </w:t>
+            </w:r>
+            <w:r>
+              <w:rPr>
+                <w:color w:val="FF0000"/>
+              </w:rPr>
+              <w:lastRenderedPageBreak/>
+              <w:t>state'] and type_of_response.all_false('case in 2 states') %}</w:t>
             </w:r>
           </w:p>
           <w:p>
@@ -2888,7 +2861,6 @@
               <w:rPr>
                 <w:color w:val="FF9900"/>
               </w:rPr>
-              <w:lastRenderedPageBreak/>
               <w:t>{% if jurisdiction %}</w:t>
             </w:r>
             <w:r>
@@ -3172,12 +3144,19 @@
               <w:rPr>
                 <w:color w:val="auto"/>
               </w:rPr>
-              <w:t>To divide marital property and debt, the court also needs authority called “jurisdiction.” Generally, the court has jurisdiction if a married couple lived in Alaska for at least 6 months in a row within the 6 years before filing for divorce</w:t>
+              <w:t xml:space="preserve">To divide marital property and debt, the court also </w:t>
             </w:r>
             <w:r>
               <w:rPr>
                 <w:color w:val="auto"/>
               </w:rPr>
+              <w:lastRenderedPageBreak/>
+              <w:t>needs authority called “jurisdiction.” Generally, the court has jurisdiction if a married couple lived in Alaska for at least 6 months in a row within the 6 years before filing for divorce</w:t>
+            </w:r>
+            <w:r>
+              <w:rPr>
+                <w:color w:val="auto"/>
+              </w:rPr>
               <w:t>.</w:t>
             </w:r>
           </w:p>
@@ -3192,7 +3171,6 @@
               <w:rPr>
                 <w:color w:val="auto"/>
               </w:rPr>
-              <w:lastRenderedPageBreak/>
               <w:t>Jurisdiction and residency can be very complicated. For example, if you have property such as a home outside Alaska, the court may not have the authority to enforce any orders about that property if problems arise after the final order.</w:t>
             </w:r>
             <w:r>
@@ -3679,7 +3657,11 @@
               <w:t>{% endif %}</w:t>
             </w:r>
             <w:r>
-              <w:t xml:space="preserve">, you can file a “Motion to Dismiss" your Alaska case. See </w:t>
+              <w:t xml:space="preserve">, you can file a “Motion to </w:t>
+            </w:r>
+            <w:r>
+              <w:lastRenderedPageBreak/>
+              <w:t xml:space="preserve">Dismiss" your Alaska case. See </w:t>
             </w:r>
             <w:r>
               <w:rPr>
@@ -3708,7 +3690,6 @@
               <w:rPr>
                 <w:color w:val="FF0000"/>
               </w:rPr>
-              <w:lastRenderedPageBreak/>
               <w:t>{%</w:t>
             </w:r>
             <w:r>
@@ -3962,27 +3943,14 @@
               </w:rPr>
               <w:t xml:space="preserve">Step </w:t>
             </w:r>
-            <w:r>
-              <w:fldChar w:fldCharType="begin"/>
-            </w:r>
-            <w:r>
-              <w:instrText xml:space="preserve"> SEQ stepList \* ARABIC </w:instrText>
-            </w:r>
-            <w:r>
-              <w:fldChar w:fldCharType="separate"/>
-            </w:r>
-            <w:r>
-              <w:rPr>
-                <w:noProof/>
-              </w:rPr>
-              <w:t>3</w:t>
-            </w:r>
-            <w:r>
-              <w:rPr>
-                <w:noProof/>
-              </w:rPr>
-              <w:fldChar w:fldCharType="end"/>
-            </w:r>
+            <w:fldSimple w:instr=" SEQ stepList \* ARABIC ">
+              <w:r>
+                <w:rPr>
+                  <w:noProof/>
+                </w:rPr>
+                <w:t>3</w:t>
+              </w:r>
+            </w:fldSimple>
             <w:r>
               <w:rPr>
                 <w:shd w:val="clear" w:color="auto" w:fill="FFFFFF"/>
@@ -4105,6 +4073,9 @@
             </w:r>
             <w:r>
               <w:br/>
+            </w:r>
+            <w:r>
+              <w:lastRenderedPageBreak/>
               <w:t xml:space="preserve">Talk to a lawyer in the other state </w:t>
             </w:r>
             <w:r>
@@ -4113,9 +4084,6 @@
             </w:r>
             <w:r>
               <w:br/>
-            </w:r>
-            <w:r>
-              <w:lastRenderedPageBreak/>
               <w:t>or lawhelp.org</w:t>
             </w:r>
             <w:r>
@@ -4569,6 +4537,7 @@
               <w:pStyle w:val="Body"/>
             </w:pPr>
             <w:r>
+              <w:lastRenderedPageBreak/>
               <w:t xml:space="preserve">Under the </w:t>
             </w:r>
             <w:r>
@@ -4586,14 +4555,7 @@
                 <w:rPr>
                   <w:rStyle w:val="Hyperlink"/>
                 </w:rPr>
-                <w:t xml:space="preserve">the Servicemembers Civil </w:t>
-              </w:r>
-              <w:r>
-                <w:rPr>
-                  <w:rStyle w:val="Hyperlink"/>
-                </w:rPr>
-                <w:lastRenderedPageBreak/>
-                <w:t>Relief Act</w:t>
+                <w:t>the Servicemembers Civil Relief Act</w:t>
               </w:r>
             </w:hyperlink>
             <w:r>
@@ -4951,7 +4913,11 @@
               <w:pStyle w:val="Body"/>
             </w:pPr>
             <w:r>
-              <w:t>If you think you were not served the correct way and want the court to dismiss the case, you can fill out and file a “motion” that tells the court what you want to happen. See</w:t>
+              <w:t xml:space="preserve">If you think you were not served the correct way and want the court to dismiss the case, you can fill out and file a “motion” that tells the court </w:t>
+            </w:r>
+            <w:r>
+              <w:lastRenderedPageBreak/>
+              <w:t>what you want to happen. See</w:t>
             </w:r>
             <w:r>
               <w:t>:</w:t>
@@ -5002,7 +4968,6 @@
               </w:numPr>
             </w:pPr>
             <w:r>
-              <w:lastRenderedPageBreak/>
               <w:t xml:space="preserve">The </w:t>
             </w:r>
             <w:r>
@@ -5504,6 +5469,7 @@
               <w:ind w:left="855"/>
             </w:pPr>
             <w:r>
+              <w:lastRenderedPageBreak/>
               <w:t xml:space="preserve">Ask the court </w:t>
             </w:r>
             <w:r>
@@ -5533,14 +5499,7 @@
                 <w:rPr>
                   <w:rStyle w:val="Hyperlink"/>
                 </w:rPr>
-                <w:t xml:space="preserve">Asking for an Order in a Divorce Case When the </w:t>
-              </w:r>
-              <w:r>
-                <w:rPr>
-                  <w:rStyle w:val="Hyperlink"/>
-                </w:rPr>
-                <w:lastRenderedPageBreak/>
-                <w:t>Issue Cannot Wait for the Court’s Final Decision (Filing a Motion</w:t>
+                <w:t>Asking for an Order in a Divorce Case When the Issue Cannot Wait for the Court’s Final Decision (Filing a Motion</w:t>
               </w:r>
             </w:hyperlink>
             <w:commentRangeEnd w:id="2"/>
@@ -5969,6 +5928,7 @@
               <w:rPr>
                 <w:color w:val="ED7D31" w:themeColor="accent2"/>
               </w:rPr>
+              <w:lastRenderedPageBreak/>
               <w:t>{% if military %}</w:t>
             </w:r>
             <w:hyperlink r:id="rId29" w:history="1">
@@ -5981,11 +5941,7 @@
             </w:hyperlink>
             <w:r>
               <w:br/>
-              <w:t>militaryonesource.mil/financial-legal/personal-</w:t>
-            </w:r>
-            <w:r>
-              <w:lastRenderedPageBreak/>
-              <w:t>finance/servicemembers-civil-relief-act</w:t>
+              <w:t>militaryonesource.mil/financial-legal/personal-finance/servicemembers-civil-relief-act</w:t>
             </w:r>
           </w:p>
           <w:p>
@@ -6363,7 +6319,11 @@
               <w:pStyle w:val="Body"/>
             </w:pPr>
             <w:r>
-              <w:t>{%tr if type_of_response</w:t>
+              <w:t xml:space="preserve">{%tr if </w:t>
+            </w:r>
+            <w:r>
+              <w:lastRenderedPageBreak/>
+              <w:t>type_of_response</w:t>
             </w:r>
             <w:r>
               <w:t>[</w:t>
@@ -6375,11 +6335,7 @@
               <w:t>]</w:t>
             </w:r>
             <w:r>
-              <w:t xml:space="preserve"> and stage_of_default </w:t>
-            </w:r>
-            <w:r>
-              <w:lastRenderedPageBreak/>
-              <w:t>== 'judgment entered' and (</w:t>
+              <w:t xml:space="preserve"> and stage_of_default == 'judgment entered' and (</w:t>
             </w:r>
             <w:r>
               <w:t>final_order_date_within_10_days</w:t>
@@ -6673,14 +6629,11 @@
               <w:rPr>
                 <w:b/>
               </w:rPr>
+              <w:lastRenderedPageBreak/>
               <w:t>Motion to Reconsider</w:t>
             </w:r>
             <w:r>
-              <w:t xml:space="preserve"> would state that the judge misapplied </w:t>
-            </w:r>
-            <w:r>
-              <w:lastRenderedPageBreak/>
-              <w:t>Civil Rule 90.3.</w:t>
+              <w:t xml:space="preserve"> would state that the judge misapplied Civil Rule 90.3.</w:t>
             </w:r>
           </w:p>
           <w:p>
@@ -6868,6 +6821,7 @@
               <w:pStyle w:val="Body"/>
             </w:pPr>
             <w:r>
+              <w:lastRenderedPageBreak/>
               <w:t xml:space="preserve">See </w:t>
             </w:r>
             <w:hyperlink r:id="rId38">
@@ -6879,11 +6833,7 @@
               </w:r>
             </w:hyperlink>
             <w:r>
-              <w:t xml:space="preserve"> 77(k) to read the court rules about </w:t>
-            </w:r>
-            <w:r>
-              <w:lastRenderedPageBreak/>
-              <w:t xml:space="preserve">the </w:t>
+              <w:t xml:space="preserve"> 77(k) to read the court rules about the </w:t>
             </w:r>
             <w:r>
               <w:rPr>
@@ -9004,7 +8954,7 @@
                   </mc:Choice>
                   <mc:Fallback>
                     <w:pict>
-                      <v:rect w14:anchorId="29EEF0A4" id="Rectangle 2" o:spid="_x0000_s1026" alt="Play Motions Part 1: How to ask the court for something Video" style="width:18.75pt;height:18.75pt;visibility:visible;mso-wrap-style:square;mso-left-percent:-10001;mso-top-percent:-10001;mso-position-horizontal:absolute;mso-position-horizontal-relative:char;mso-position-vertical:absolute;mso-position-vertical-relative:line;mso-left-percent:-10001;mso-top-percent:-10001;v-text-anchor:top" o:gfxdata="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" filled="f" stroked="f" strokeweight="0">
+                      <v:rect w14:anchorId="12D46C85" id="Rectangle 2" o:spid="_x0000_s1026" alt="Play Motions Part 1: How to ask the court for something Video" style="width:18.75pt;height:18.75pt;visibility:visible;mso-wrap-style:square;mso-left-percent:-10001;mso-top-percent:-10001;mso-position-horizontal:absolute;mso-position-horizontal-relative:char;mso-position-vertical:absolute;mso-position-vertical-relative:line;mso-left-percent:-10001;mso-top-percent:-10001;v-text-anchor:top" o:gfxdata="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" filled="f" stroked="f" strokeweight="0">
                         <w10:anchorlock/>
                       </v:rect>
                     </w:pict>
@@ -14422,6 +14372,9 @@
           <w:p>
             <w:pPr>
               <w:pStyle w:val="Body"/>
+              <w:rPr>
+                <w:color w:val="auto"/>
+              </w:rPr>
             </w:pPr>
             <w:r>
               <w:rPr>
@@ -14451,12 +14404,40 @@
               </w:rPr>
               <w:t>{% endif %}</w:t>
             </w:r>
-            <w:r>
-              <w:rPr>
-                <w:color w:val="FF0000"/>
-              </w:rPr>
-              <w:t>{% elif type_of_response['case in 2 states'] and stage_of_other_case == 'ended with order' %}</w:t>
-            </w:r>
+          </w:p>
+          <w:p>
+            <w:pPr>
+              <w:pStyle w:val="Body"/>
+              <w:rPr>
+                <w:color w:val="FF0000"/>
+              </w:rPr>
+            </w:pPr>
+            <w:r>
+              <w:rPr>
+                <w:color w:val="FF0000"/>
+              </w:rPr>
+              <w:t>{%</w:t>
+            </w:r>
+            <w:r>
+              <w:rPr>
+                <w:color w:val="FF0000"/>
+              </w:rPr>
+              <w:t>p</w:t>
+            </w:r>
+            <w:r>
+              <w:rPr>
+                <w:color w:val="FF0000"/>
+              </w:rPr>
+              <w:t xml:space="preserve"> elif type_of_response['case in 2 states'] and stage_of_other_case == 'ended with order' %}</w:t>
+            </w:r>
+          </w:p>
+          <w:p>
+            <w:pPr>
+              <w:pStyle w:val="Body"/>
+              <w:rPr>
+                <w:color w:val="auto"/>
+              </w:rPr>
+            </w:pPr>
             <w:r>
               <w:t>If the case in another state is over and the other court issued an order about custody, a parenting plan or a child support order, you can file a Motion to Dismiss your Alaska case.</w:t>
             </w:r>
@@ -14945,6 +14926,7 @@
               </w:rPr>
             </w:pPr>
             <w:r>
+              <w:lastRenderedPageBreak/>
               <w:t xml:space="preserve">Watch: </w:t>
             </w:r>
             <w:hyperlink r:id="rId108">
@@ -15382,11 +15364,8 @@
               <w:pStyle w:val="Body"/>
             </w:pPr>
             <w:r>
-              <w:t xml:space="preserve">{%tr if </w:t>
-            </w:r>
-            <w:r>
               <w:lastRenderedPageBreak/>
-              <w:t>agreement_documents %}</w:t>
+              <w:t>{%tr if agreement_documents %}</w:t>
             </w:r>
           </w:p>
         </w:tc>
@@ -15751,15 +15730,18 @@
               </w:r>
             </w:hyperlink>
             <w:r>
-              <w:t xml:space="preserve"> [Fill-In PDF] (2 copies - each parent fills out their own) public.courts.alaska.gov/web/forms/docs/dr-150.pdf</w:t>
-            </w:r>
-          </w:p>
-          <w:p>
-            <w:pPr>
-              <w:pStyle w:val="Body"/>
-            </w:pPr>
+              <w:t xml:space="preserve"> [Fill-In PDF] (2 copies - each parent fills out their own) </w:t>
+            </w:r>
             <w:r>
               <w:lastRenderedPageBreak/>
+              <w:t>public.courts.alaska.gov/web/forms/docs/dr-150.pdf</w:t>
+            </w:r>
+          </w:p>
+          <w:p>
+            <w:pPr>
+              <w:pStyle w:val="Body"/>
+            </w:pPr>
+            <w:r>
               <w:t>and</w:t>
             </w:r>
           </w:p>
@@ -16252,6 +16234,7 @@
               <w:br/>
             </w:r>
             <w:r>
+              <w:lastRenderedPageBreak/>
               <w:t>publ</w:t>
             </w:r>
             <w:r>
@@ -16287,14 +16270,7 @@
               <w:rPr>
                 <w:b/>
               </w:rPr>
-              <w:t>DR-</w:t>
-            </w:r>
-            <w:r>
-              <w:rPr>
-                <w:b/>
-              </w:rPr>
-              <w:lastRenderedPageBreak/>
-              <w:t>315</w:t>
+              <w:t>DR-315</w:t>
             </w:r>
             <w:r>
               <w:rPr>
@@ -16577,6 +16553,7 @@
               <w:ind w:left="765"/>
             </w:pPr>
             <w:r>
+              <w:lastRenderedPageBreak/>
               <w:t>If they have a lawyer, email, mail, or hand-deliver the copy to their lawyer.</w:t>
             </w:r>
           </w:p>
@@ -16591,7 +16568,6 @@
               <w:ind w:left="765"/>
             </w:pPr>
             <w:r>
-              <w:lastRenderedPageBreak/>
               <w:t>If you use the court’s</w:t>
             </w:r>
             <w:hyperlink r:id="rId138">
@@ -16953,7 +16929,11 @@
               <w:t>(</w:t>
             </w:r>
             <w:r>
-              <w:t xml:space="preserve">type_of_response['default'] </w:t>
+              <w:t>type_of_response['defau</w:t>
+            </w:r>
+            <w:r>
+              <w:lastRenderedPageBreak/>
+              <w:t xml:space="preserve">lt'] </w:t>
             </w:r>
             <w:r>
               <w:t xml:space="preserve">and </w:t>
@@ -16971,14 +16951,7 @@
               <w:rPr>
                 <w:color w:val="ED7D31" w:themeColor="accent2"/>
               </w:rPr>
-              <w:t xml:space="preserve">) or </w:t>
-            </w:r>
-            <w:r>
-              <w:rPr>
-                <w:color w:val="ED7D31" w:themeColor="accent2"/>
-              </w:rPr>
-              <w:lastRenderedPageBreak/>
-              <w:t>(</w:t>
+              <w:t>) or (</w:t>
             </w:r>
             <w:r>
               <w:t>type_of_response['case in 2 states'] and stage_of_other_case == 'ended with order'</w:t>
@@ -17035,7 +17008,11 @@
             </w:r>
             <w:proofErr w:type="gramEnd"/>
             <w:r>
-              <w:t xml:space="preserve"> Interviews\Conventions\File and Serve\File and serve a motion.docx"</w:t>
+              <w:t xml:space="preserve"> Interviews\Conventions\File and Serve\File and </w:t>
+            </w:r>
+            <w:r>
+              <w:lastRenderedPageBreak/>
+              <w:t>serve a motion.docx"</w:t>
             </w:r>
           </w:p>
         </w:tc>
@@ -17063,6 +17040,7 @@
               <w:outlineLvl w:val="1"/>
             </w:pPr>
             <w:r>
+              <w:lastRenderedPageBreak/>
               <w:t xml:space="preserve">Step </w:t>
             </w:r>
             <w:bookmarkStart w:id="13" w:name="FileMotion"/>
@@ -17657,7 +17635,14 @@
               <w:rPr>
                 <w:color w:val="FF0000"/>
               </w:rPr>
-              <w:t xml:space="preserve"> (</w:t>
+              <w:t xml:space="preserve"> </w:t>
+            </w:r>
+            <w:r>
+              <w:rPr>
+                <w:color w:val="FF0000"/>
+              </w:rPr>
+              <w:lastRenderedPageBreak/>
+              <w:t>(</w:t>
             </w:r>
             <w:r>
               <w:rPr>
@@ -17721,14 +17706,7 @@
               <w:rPr>
                 <w:color w:val="92D050"/>
               </w:rPr>
-              <w:t xml:space="preserve">('spousal support', 'property or </w:t>
-            </w:r>
-            <w:r>
-              <w:rPr>
-                <w:color w:val="92D050"/>
-              </w:rPr>
-              <w:lastRenderedPageBreak/>
-              <w:t>debt')</w:t>
+              <w:t>('spousal support', 'property or debt')</w:t>
             </w:r>
             <w:r>
               <w:rPr>
@@ -18407,6 +18385,9 @@
             </w:r>
             <w:r>
               <w:br/>
+            </w:r>
+            <w:r>
+              <w:lastRenderedPageBreak/>
               <w:t>courts.alaska.gov/</w:t>
             </w:r>
             <w:proofErr w:type="spellStart"/>
@@ -18746,6 +18727,7 @@
               <w:rPr>
                 <w:color w:val="FF0000"/>
               </w:rPr>
+              <w:lastRenderedPageBreak/>
               <w:t>{% endif %}</w:t>
             </w:r>
             <w:r>
@@ -18768,14 +18750,7 @@
               <w:rPr>
                 <w:color w:val="FF0000"/>
               </w:rPr>
-              <w:t xml:space="preserve">{% if </w:t>
-            </w:r>
-            <w:r>
-              <w:rPr>
-                <w:color w:val="FF0000"/>
-              </w:rPr>
-              <w:lastRenderedPageBreak/>
-              <w:t>type_of_response['case in 2 states'] and stage_of_other_case == 'ended with order' %}</w:t>
+              <w:t>{% if type_of_response['case in 2 states'] and stage_of_other_case == 'ended with order' %}</w:t>
             </w:r>
             <w:r>
               <w:t xml:space="preserve"> and a copy of the order from the other state</w:t>
@@ -19240,7 +19215,11 @@
               <w:pStyle w:val="Body"/>
             </w:pPr>
             <w:r>
-              <w:t>{%tr if type_of_response.all_false and agreement_documents %}</w:t>
+              <w:t>{%tr if type_of_response.all_fal</w:t>
+            </w:r>
+            <w:r>
+              <w:lastRenderedPageBreak/>
+              <w:t>se and agreement_documents %}</w:t>
             </w:r>
           </w:p>
         </w:tc>
@@ -19266,6 +19245,7 @@
             </w:pPr>
             <w:proofErr w:type="spellStart"/>
             <w:r>
+              <w:lastRenderedPageBreak/>
               <w:t>file_complaint_step</w:t>
             </w:r>
             <w:proofErr w:type="spellEnd"/>
@@ -19278,7 +19258,11 @@
             </w:r>
             <w:proofErr w:type="gramEnd"/>
             <w:r>
-              <w:t xml:space="preserve"> Interviews\Conventions\File and Serve\File and Serve in Starting a case.docx</w:t>
+              <w:t xml:space="preserve"> Interviews\Conventions\File and Serve\File and </w:t>
+            </w:r>
+            <w:r>
+              <w:lastRenderedPageBreak/>
+              <w:t>Serve in Starting a case.docx</w:t>
             </w:r>
           </w:p>
         </w:tc>
@@ -19309,27 +19293,14 @@
               <w:lastRenderedPageBreak/>
               <w:t xml:space="preserve">Step </w:t>
             </w:r>
-            <w:r>
-              <w:fldChar w:fldCharType="begin"/>
-            </w:r>
-            <w:r>
-              <w:instrText xml:space="preserve"> SEQ stepList \* ARABIC </w:instrText>
-            </w:r>
-            <w:r>
-              <w:fldChar w:fldCharType="separate"/>
-            </w:r>
-            <w:r>
-              <w:rPr>
-                <w:noProof/>
-              </w:rPr>
-              <w:t>16</w:t>
-            </w:r>
-            <w:r>
-              <w:rPr>
-                <w:noProof/>
-              </w:rPr>
-              <w:fldChar w:fldCharType="end"/>
-            </w:r>
+            <w:fldSimple w:instr=" SEQ stepList \* ARABIC ">
+              <w:r>
+                <w:rPr>
+                  <w:noProof/>
+                </w:rPr>
+                <w:t>16</w:t>
+              </w:r>
+            </w:fldSimple>
             <w:r>
               <w:t>: File the original with your local court</w:t>
             </w:r>
@@ -19908,7 +19879,14 @@
                 <w:rPr>
                   <w:rStyle w:val="Hyperlink"/>
                 </w:rPr>
-                <w:t>Fill-In PDF</w:t>
+                <w:t xml:space="preserve">Fill-In </w:t>
+              </w:r>
+              <w:r>
+                <w:rPr>
+                  <w:rStyle w:val="Hyperlink"/>
+                </w:rPr>
+                <w:lastRenderedPageBreak/>
+                <w:t>PDF</w:t>
               </w:r>
             </w:hyperlink>
             <w:r>
@@ -19948,7 +19926,6 @@
               <w:ind w:left="584"/>
             </w:pPr>
             <w:r>
-              <w:lastRenderedPageBreak/>
               <w:t>After you pay the filing fee or the court says you can file for free, the court clerk will give you 2 copies of:</w:t>
             </w:r>
           </w:p>
@@ -20441,11 +20418,8 @@
               <w:pStyle w:val="Body"/>
             </w:pPr>
             <w:r>
-              <w:t xml:space="preserve">{%tr if (type_of_response.any_true('ak custody case', 'ak </w:t>
-            </w:r>
-            <w:r>
               <w:lastRenderedPageBreak/>
-              <w:t xml:space="preserve">divorce case')) or (user_need == 'answer custody' and type_of_response['wrong state'] and not jurisdiction) or (user_need == 'answer divorce' and type_of_response['wrong state']) or type_of_response['case in 2 states'] or </w:t>
+              <w:t xml:space="preserve">{%tr if (type_of_response.any_true('ak custody case', 'ak divorce case')) or (user_need == 'answer custody' and type_of_response['wrong state'] and not jurisdiction) or (user_need == 'answer divorce' and type_of_response['wrong state']) or type_of_response['case in 2 states'] or </w:t>
             </w:r>
             <w:r>
               <w:t>(</w:t>
@@ -20782,11 +20756,11 @@
               <w:pStyle w:val="Body"/>
             </w:pPr>
             <w:r>
-              <w:t xml:space="preserve">{%tr if (type_of_response.any_true('ak custody case', 'ak divorce case')) or </w:t>
+              <w:t xml:space="preserve">{%tr if </w:t>
             </w:r>
             <w:r>
               <w:lastRenderedPageBreak/>
-              <w:t xml:space="preserve">(user_need == 'answer custody' and type_of_response['wrong state'] and not jurisdiction) or (user_need == 'answer divorce' and type_of_response['wrong state']) or (type_of_response['case in 2 states'] and stage_of_other_case in('still going', 'ended with </w:t>
+              <w:t xml:space="preserve">(type_of_response.any_true('ak custody case', 'ak divorce case')) or (user_need == 'answer custody' and type_of_response['wrong state'] and not jurisdiction) or (user_need == 'answer divorce' and type_of_response['wrong state']) or (type_of_response['case in 2 states'] and stage_of_other_case in('still going', 'ended with </w:t>
             </w:r>
             <w:r>
               <w:t xml:space="preserve">no </w:t>
@@ -20844,27 +20818,14 @@
             <w:r>
               <w:t xml:space="preserve">Step </w:t>
             </w:r>
-            <w:r>
-              <w:fldChar w:fldCharType="begin"/>
-            </w:r>
-            <w:r>
-              <w:instrText xml:space="preserve"> SEQ stepList \* ARABIC </w:instrText>
-            </w:r>
-            <w:r>
-              <w:fldChar w:fldCharType="separate"/>
-            </w:r>
-            <w:r>
-              <w:rPr>
-                <w:noProof/>
-              </w:rPr>
-              <w:t>18</w:t>
-            </w:r>
-            <w:r>
-              <w:rPr>
-                <w:noProof/>
-              </w:rPr>
-              <w:fldChar w:fldCharType="end"/>
-            </w:r>
+            <w:fldSimple w:instr=" SEQ stepList \* ARABIC ">
+              <w:r>
+                <w:rPr>
+                  <w:noProof/>
+                </w:rPr>
+                <w:t>18</w:t>
+              </w:r>
+            </w:fldSimple>
             <w:r>
               <w:t xml:space="preserve">: Read the "Domestic Relations Procedural Order" or Standing Order </w:t>
             </w:r>
@@ -20875,11 +20836,11 @@
               <w:t>{% if user_need == 'answer custody' and type_of_response.all_false()%}</w:t>
             </w:r>
             <w:r>
-              <w:t xml:space="preserve">if the clerk gives you one when you file your </w:t>
+              <w:t xml:space="preserve">if the clerk gives </w:t>
             </w:r>
             <w:r>
               <w:lastRenderedPageBreak/>
-              <w:t>case</w:t>
+              <w:t>you one when you file your case</w:t>
             </w:r>
             <w:r>
               <w:rPr>
@@ -21038,7 +20999,11 @@
               <w:pStyle w:val="Body"/>
             </w:pPr>
             <w:r>
-              <w:t>If you want to do something the order forbids, and {{ other_party_in_case }} will not agree, file a motion to ask the court for permission.</w:t>
+              <w:t xml:space="preserve">If you want to do something the order forbids, and {{ </w:t>
+            </w:r>
+            <w:r>
+              <w:lastRenderedPageBreak/>
+              <w:t>other_party_in_case }} will not agree, file a motion to ask the court for permission.</w:t>
             </w:r>
           </w:p>
           <w:p>
@@ -21050,7 +21015,6 @@
                 <w:b/>
                 <w:bCs/>
               </w:rPr>
-              <w:lastRenderedPageBreak/>
               <w:t>Wait</w:t>
             </w:r>
             <w:r>
@@ -21441,6 +21405,7 @@
                 <w:color w:val="FFC000" w:themeColor="accent4"/>
                 <w:shd w:val="clear" w:color="auto" w:fill="auto"/>
               </w:rPr>
+              <w:lastRenderedPageBreak/>
               <w:t>divorce</w:t>
             </w:r>
             <w:r>
@@ -21497,6 +21462,7 @@
             </w:pPr>
             <w:proofErr w:type="spellStart"/>
             <w:r>
+              <w:lastRenderedPageBreak/>
               <w:t>expect_after_answer_step</w:t>
             </w:r>
             <w:proofErr w:type="spellEnd"/>
@@ -21523,7 +21489,6 @@
               <w:outlineLvl w:val="1"/>
             </w:pPr>
             <w:r>
-              <w:lastRenderedPageBreak/>
               <w:t xml:space="preserve">Step </w:t>
             </w:r>
             <w:r>
@@ -21946,6 +21911,9 @@
             </w:hyperlink>
             <w:r>
               <w:br/>
+            </w:r>
+            <w:r>
+              <w:lastRenderedPageBreak/>
               <w:t>courts.alaska.gov/shc/family/property.htm</w:t>
             </w:r>
             <w:r>
@@ -22123,30 +22091,14 @@
             <w:r>
               <w:t xml:space="preserve">Step </w:t>
             </w:r>
-            <w:r>
-              <w:fldChar w:fldCharType="begin"/>
-            </w:r>
-            <w:r>
-              <w:instrText xml:space="preserve"> SEQ stepList \* MERGEF</w:instrText>
-            </w:r>
-            <w:r>
-              <w:instrText xml:space="preserve">ORMAT </w:instrText>
-            </w:r>
-            <w:r>
-              <w:fldChar w:fldCharType="separate"/>
-            </w:r>
-            <w:r>
-              <w:rPr>
-                <w:noProof/>
-              </w:rPr>
-              <w:t>21</w:t>
-            </w:r>
-            <w:r>
-              <w:rPr>
-                <w:noProof/>
-              </w:rPr>
-              <w:fldChar w:fldCharType="end"/>
-            </w:r>
+            <w:fldSimple w:instr=" SEQ stepList \* MERGEFORMAT ">
+              <w:r>
+                <w:rPr>
+                  <w:noProof/>
+                </w:rPr>
+                <w:t>21</w:t>
+              </w:r>
+            </w:fldSimple>
             <w:r>
               <w:t xml:space="preserve">: What to expect after </w:t>
             </w:r>
@@ -22422,6 +22374,7 @@
               <w:ind w:left="403"/>
             </w:pPr>
             <w:r>
+              <w:lastRenderedPageBreak/>
               <w:t xml:space="preserve">If the due date is a weekend or holiday, the {{ </w:t>
             </w:r>
             <w:r>
@@ -22440,7 +22393,6 @@
               <w:rPr>
                 <w:color w:val="FF0000"/>
               </w:rPr>
-              <w:lastRenderedPageBreak/>
               <w:t xml:space="preserve">{% if </w:t>
             </w:r>
             <w:r>
@@ -22913,6 +22865,12 @@
                 <w:noProof/>
               </w:rPr>
               <w:br/>
+            </w:r>
+            <w:r>
+              <w:rPr>
+                <w:noProof/>
+              </w:rPr>
+              <w:lastRenderedPageBreak/>
               <w:t>{% endfor %}</w:t>
             </w:r>
           </w:p>
@@ -22960,7 +22918,6 @@
               </w:rPr>
             </w:pPr>
             <w:r>
-              <w:lastRenderedPageBreak/>
               <w:t xml:space="preserve">The judge may grant your </w:t>
             </w:r>
             <w:r>
@@ -23326,11 +23283,8 @@
               </w:rPr>
             </w:pPr>
             <w:r>
-              <w:t xml:space="preserve">{%tr if type_of_response.all_false() and agreement_documents </w:t>
-            </w:r>
-            <w:r>
               <w:lastRenderedPageBreak/>
-              <w:t>%}</w:t>
+              <w:t>{%tr if type_of_response.all_false() and agreement_documents %}</w:t>
             </w:r>
           </w:p>
         </w:tc>
@@ -23358,7 +23312,6 @@
                 <w:rFonts w:eastAsia="Calibri"/>
                 <w:color w:val="00B050"/>
               </w:rPr>
-              <w:lastRenderedPageBreak/>
               <w:t>expect_after_complaint_step</w:t>
             </w:r>
             <w:proofErr w:type="spellEnd"/>
@@ -23718,7 +23671,11 @@
               </w:rPr>
             </w:pPr>
             <w:r>
-              <w:t>After the Notice has been posted on the legal notice website for 4 weeks, the clerk will complete a certificate of service of posting to the Alaska Court System’s legal notice website. The court will put the certificate of service of posting in your case file and send you a copy in the mail.</w:t>
+              <w:t xml:space="preserve">After the Notice has been posted on the legal notice website for 4 </w:t>
+            </w:r>
+            <w:r>
+              <w:lastRenderedPageBreak/>
+              <w:t>weeks, the clerk will complete a certificate of service of posting to the Alaska Court System’s legal notice website. The court will put the certificate of service of posting in your case file and send you a copy in the mail.</w:t>
             </w:r>
             <w:r>
               <w:rPr>
@@ -23735,7 +23692,6 @@
               <w:rPr>
                 <w:color w:val="C00000"/>
               </w:rPr>
-              <w:lastRenderedPageBreak/>
               <w:t>{%p endif %}</w:t>
             </w:r>
           </w:p>
@@ -24030,7 +23986,11 @@
               </w:rPr>
             </w:pPr>
             <w:r>
-              <w:t>A default judgment is when the court decides your case without hearing from {{ other_party_in_case }}.</w:t>
+              <w:t xml:space="preserve">A default judgment is when the court decides your case without </w:t>
+            </w:r>
+            <w:r>
+              <w:lastRenderedPageBreak/>
+              <w:t>hearing from {{ other_party_in_case }}.</w:t>
             </w:r>
             <w:r>
               <w:rPr>
@@ -24084,11 +24044,7 @@
               <w:fldChar w:fldCharType="end"/>
             </w:r>
             <w:r>
-              <w:t xml:space="preserve">: File for default if {{ other_party_in_case }} does not respond within </w:t>
-            </w:r>
-            <w:r>
-              <w:lastRenderedPageBreak/>
-              <w:t>20 days.</w:t>
+              <w:t>: File for default if {{ other_party_in_case }} does not respond within 20 days.</w:t>
             </w:r>
             <w:r>
               <w:rPr>
@@ -24419,6 +24375,9 @@
             </w:r>
             <w:r>
               <w:br/>
+            </w:r>
+            <w:r>
+              <w:lastRenderedPageBreak/>
               <w:t xml:space="preserve">as a </w:t>
             </w:r>
             <w:hyperlink r:id="rId210">
@@ -24451,9 +24410,6 @@
             </w:hyperlink>
             <w:r>
               <w:br/>
-            </w:r>
-            <w:r>
-              <w:lastRenderedPageBreak/>
               <w:t>courts.alaska.gov/shc/family/docs/shc-1000n.pdf</w:t>
             </w:r>
           </w:p>
@@ -24599,14 +24555,27 @@
             <w:r>
               <w:t xml:space="preserve">Step </w:t>
             </w:r>
-            <w:fldSimple w:instr=" SEQ stepList \* ARABIC ">
-              <w:r>
-                <w:rPr>
-                  <w:noProof/>
-                </w:rPr>
-                <w:t>19</w:t>
-              </w:r>
-            </w:fldSimple>
+            <w:r>
+              <w:fldChar w:fldCharType="begin"/>
+            </w:r>
+            <w:r>
+              <w:instrText xml:space="preserve"> SEQ stepList \* ARABIC </w:instrText>
+            </w:r>
+            <w:r>
+              <w:fldChar w:fldCharType="separate"/>
+            </w:r>
+            <w:r>
+              <w:rPr>
+                <w:noProof/>
+              </w:rPr>
+              <w:t>19</w:t>
+            </w:r>
+            <w:r>
+              <w:rPr>
+                <w:noProof/>
+              </w:rPr>
+              <w:fldChar w:fldCharType="end"/>
+            </w:r>
             <w:r>
               <w:t>: Learn more about the process</w:t>
             </w:r>
@@ -24693,6 +24662,7 @@
               <w:ind w:left="405"/>
             </w:pPr>
             <w:r>
+              <w:lastRenderedPageBreak/>
               <w:t xml:space="preserve">The Life of a Case, SHC-180 </w:t>
             </w:r>
             <w:r>
@@ -24716,9 +24686,6 @@
             </w:r>
             <w:r>
               <w:br/>
-            </w:r>
-            <w:r>
-              <w:lastRenderedPageBreak/>
               <w:t xml:space="preserve">as a </w:t>
             </w:r>
             <w:hyperlink r:id="rId217">
@@ -25128,7 +25095,7 @@
                 <w:color w:val="ED7D31" w:themeColor="accent2"/>
                 <w:shd w:val="clear" w:color="auto" w:fill="FFFFFF"/>
               </w:rPr>
-              <w:t xml:space="preserve">% if ((user_need == 'answer custody' and type_of_response['ak custody </w:t>
+              <w:t xml:space="preserve">% if ((user_need == 'answer </w:t>
             </w:r>
             <w:r>
               <w:rPr>
@@ -25136,7 +25103,7 @@
                 <w:shd w:val="clear" w:color="auto" w:fill="FFFFFF"/>
               </w:rPr>
               <w:lastRenderedPageBreak/>
-              <w:t xml:space="preserve">case']) or (user_need == 'answer divorce' and type_of_response['ak divorce case']) or (type_of_response['case in 2 states'] and </w:t>
+              <w:t xml:space="preserve">custody' and type_of_response['ak custody case']) or (user_need == 'answer divorce' and type_of_response['ak divorce case']) or (type_of_response['case in 2 states'] and </w:t>
             </w:r>
             <w:r>
               <w:rPr>
@@ -25156,22 +25123,21 @@
               <w:rPr>
                 <w:shd w:val="clear" w:color="auto" w:fill="FFFFFF"/>
               </w:rPr>
-              <w:t>Abuse or domestic violence resources and reaching an agreement</w:t>
+              <w:t xml:space="preserve">Abuse or domestic violence </w:t>
+            </w:r>
+            <w:r>
+              <w:rPr>
+                <w:shd w:val="clear" w:color="auto" w:fill="FFFFFF"/>
+              </w:rPr>
+              <w:lastRenderedPageBreak/>
+              <w:t>resources and reaching an agreement</w:t>
             </w:r>
             <w:r>
               <w:rPr>
                 <w:color w:val="ED7D31" w:themeColor="accent2"/>
                 <w:shd w:val="clear" w:color="auto" w:fill="FFFFFF"/>
               </w:rPr>
-              <w:t xml:space="preserve">{% </w:t>
-            </w:r>
-            <w:r>
-              <w:rPr>
-                <w:color w:val="ED7D31" w:themeColor="accent2"/>
-                <w:shd w:val="clear" w:color="auto" w:fill="FFFFFF"/>
-              </w:rPr>
-              <w:lastRenderedPageBreak/>
-              <w:t>else %}</w:t>
+              <w:t>{% else %}</w:t>
             </w:r>
             <w:r>
               <w:rPr>
@@ -25304,7 +25270,11 @@
               <w:t>{% elif user_need in('answer custody', 'answer divorce') %}</w:t>
             </w:r>
             <w:r>
-              <w:t xml:space="preserve"> People who have experienced domestic violence can be at greater risk during a court case.</w:t>
+              <w:t xml:space="preserve"> People who have experienced domestic violence can be at greater risk during a court </w:t>
+            </w:r>
+            <w:r>
+              <w:lastRenderedPageBreak/>
+              <w:t>case.</w:t>
             </w:r>
             <w:r>
               <w:rPr>
@@ -25314,11 +25284,7 @@
               <w:t>{% endif %}</w:t>
             </w:r>
             <w:r>
-              <w:t xml:space="preserve"> During this time, safety is very important. The dynamics in a relationship with domestic violence may also cause people to feel pressured to agree to something they do not want. If this </w:t>
-            </w:r>
-            <w:r>
-              <w:lastRenderedPageBreak/>
-              <w:t>is your situation, these resources may help:</w:t>
+              <w:t xml:space="preserve"> During this time, safety is very important. The dynamics in a relationship with domestic violence may also cause people to feel pressured to agree to something they do not want. If this is your situation, these resources may help:</w:t>
             </w:r>
           </w:p>
           <w:p>
@@ -25481,7 +25447,11 @@
               <w:outlineLvl w:val="2"/>
             </w:pPr>
             <w:r>
-              <w:t>Your Parenting Plan agreement may be limited if there is domestic violence</w:t>
+              <w:t xml:space="preserve">Your Parenting Plan agreement may be limited if </w:t>
+            </w:r>
+            <w:r>
+              <w:lastRenderedPageBreak/>
+              <w:t>there is domestic violence</w:t>
             </w:r>
             <w:r>
               <w:rPr>
@@ -25510,7 +25480,6 @@
               <w:ind w:left="420"/>
             </w:pPr>
             <w:r>
-              <w:lastRenderedPageBreak/>
               <w:t>The law presumes that a parent with a "history of domestic violence" not get custody or unsupervised visitation unless he or she meets certain requirements. These may include completing a batterer’s intervention or substance abuse treatment program.</w:t>
             </w:r>
           </w:p>
@@ -25597,7 +25566,14 @@
               <w:rPr>
                 <w:color w:val="FFC000"/>
               </w:rPr>
-              <w:t xml:space="preserve"> {% if response_to_complaint == 'none' and not agreement_documents %}</w:t>
+              <w:t xml:space="preserve"> </w:t>
+            </w:r>
+            <w:r>
+              <w:rPr>
+                <w:color w:val="FFC000"/>
+              </w:rPr>
+              <w:lastRenderedPageBreak/>
+              <w:t>{% if response_to_complaint == 'none' and not agreement_documents %}</w:t>
             </w:r>
           </w:p>
           <w:p>
@@ -25606,7 +25582,6 @@
               <w:outlineLvl w:val="2"/>
             </w:pPr>
             <w:r>
-              <w:lastRenderedPageBreak/>
               <w:t>Tell the judge your concerns</w:t>
             </w:r>
             <w:r>
@@ -25919,6 +25894,9 @@
             </w:r>
             <w:r>
               <w:br/>
+            </w:r>
+            <w:r>
+              <w:lastRenderedPageBreak/>
               <w:t>andvsa.org/</w:t>
             </w:r>
             <w:proofErr w:type="spellStart"/>
@@ -25939,9 +25917,6 @@
             </w:r>
             <w:r>
               <w:br/>
-            </w:r>
-            <w:r>
-              <w:lastRenderedPageBreak/>
               <w:t>andvsa.org/for-survivors/</w:t>
             </w:r>
           </w:p>
@@ -26300,6 +26275,7 @@
               <w:ind w:left="405"/>
             </w:pPr>
             <w:r>
+              <w:lastRenderedPageBreak/>
               <w:t xml:space="preserve"> Each parent signs an affidavit </w:t>
             </w:r>
             <w:commentRangeStart w:id="20"/>
@@ -26353,7 +26329,6 @@
               <w:ind w:left="405"/>
             </w:pPr>
             <w:r>
-              <w:lastRenderedPageBreak/>
               <w:t xml:space="preserve"> The mother, child, and person who may be the father take a DNA test using a painless swab inside the cheek. The whole process takes about 15 minutes and the result is ready within about 3 weeks. If someone is not cooperating or you want Child Support Services Division to do the testing, fill out and attach these forms to your Answer:</w:t>
             </w:r>
           </w:p>
@@ -26552,6 +26527,9 @@
             </w:r>
             <w:r>
               <w:br/>
+            </w:r>
+            <w:r>
+              <w:lastRenderedPageBreak/>
               <w:t xml:space="preserve">as a </w:t>
             </w:r>
             <w:hyperlink r:id="rId240">
@@ -26583,9 +26561,6 @@
             </w:hyperlink>
             <w:r>
               <w:br/>
-            </w:r>
-            <w:r>
-              <w:lastRenderedPageBreak/>
               <w:t>courts.alaska.gov/shc/family/docs/shc-1370n.pdf</w:t>
             </w:r>
           </w:p>
@@ -27175,27 +27150,14 @@
     <w:r>
       <w:t xml:space="preserve"> of </w:t>
     </w:r>
-    <w:r>
-      <w:fldChar w:fldCharType="begin"/>
-    </w:r>
-    <w:r>
-      <w:instrText xml:space="preserve"> NUMPAGES \* ARABIC </w:instrText>
-    </w:r>
-    <w:r>
-      <w:fldChar w:fldCharType="separate"/>
-    </w:r>
-    <w:r>
-      <w:rPr>
-        <w:noProof/>
-      </w:rPr>
-      <w:t>62</w:t>
-    </w:r>
-    <w:r>
-      <w:rPr>
-        <w:noProof/>
-      </w:rPr>
-      <w:fldChar w:fldCharType="end"/>
-    </w:r>
+    <w:fldSimple w:instr=" NUMPAGES \* ARABIC ">
+      <w:r>
+        <w:rPr>
+          <w:noProof/>
+        </w:rPr>
+        <w:t>62</w:t>
+      </w:r>
+    </w:fldSimple>
     <w:r>
       <w:t xml:space="preserve"> pages</w:t>
     </w:r>
@@ -27244,21 +27206,11 @@
     <w:r>
       <w:t xml:space="preserve"> of </w:t>
     </w:r>
-    <w:r>
-      <w:fldChar w:fldCharType="begin"/>
-    </w:r>
-    <w:r>
-      <w:instrText xml:space="preserve"> NUMPAGES \* ARABIC </w:instrText>
-    </w:r>
-    <w:r>
-      <w:fldChar w:fldCharType="separate"/>
-    </w:r>
-    <w:r>
-      <w:t>57</w:t>
-    </w:r>
-    <w:r>
-      <w:fldChar w:fldCharType="end"/>
-    </w:r>
+    <w:fldSimple w:instr=" NUMPAGES \* ARABIC ">
+      <w:r>
+        <w:t>57</w:t>
+      </w:r>
+    </w:fldSimple>
     <w:r>
       <w:t xml:space="preserve"> pages</w:t>
     </w:r>

</xml_diff>

<commit_message>
Updated tests for wrong state
</commit_message>
<xml_diff>
--- a/docassemble/RespondingChildCustodyActionPlan/data/templates/responding_child_custody_action_plan.docx
+++ b/docassemble/RespondingChildCustodyActionPlan/data/templates/responding_child_custody_action_plan.docx
@@ -484,7 +484,7 @@
                     </wp:anchor>
                   </w:drawing>
                 </mc:Choice>
-                <mc:Fallback xmlns:w16se="http://schemas.microsoft.com/office/word/2015/wordml/symex" xmlns:w16sdtdh="http://schemas.microsoft.com/office/word/2020/wordml/sdtdatahash" xmlns:w16="http://schemas.microsoft.com/office/word/2018/wordml" xmlns:w16cid="http://schemas.microsoft.com/office/word/2016/wordml/cid" xmlns:w16cex="http://schemas.microsoft.com/office/word/2018/wordml/cex" xmlns:w15="http://schemas.microsoft.com/office/word/2012/wordml" xmlns:am3d="http://schemas.microsoft.com/office/drawing/2017/model3d" xmlns:aink="http://schemas.microsoft.com/office/drawing/2016/ink" xmlns:cx8="http://schemas.microsoft.com/office/drawing/2016/5/14/chartex" xmlns:cx7="http://schemas.microsoft.com/office/drawing/2016/5/13/chartex" xmlns:cx6="http://schemas.microsoft.com/office/drawing/2016/5/12/chartex" xmlns:cx5="http://schemas.microsoft.com/office/drawing/2016/5/11/chartex" xmlns:cx4="http://schemas.microsoft.com/office/drawing/2016/5/10/chartex" xmlns:cx3="http://schemas.microsoft.com/office/drawing/2016/5/9/chartex" xmlns:cx2="http://schemas.microsoft.com/office/drawing/2015/10/21/chartex" xmlns:cx1="http://schemas.microsoft.com/office/drawing/2015/9/8/chartex" xmlns:cx="http://schemas.microsoft.com/office/drawing/2014/chartex">
+                <mc:Fallback xmlns:cx="http://schemas.microsoft.com/office/drawing/2014/chartex" xmlns:cx1="http://schemas.microsoft.com/office/drawing/2015/9/8/chartex" xmlns:cx2="http://schemas.microsoft.com/office/drawing/2015/10/21/chartex" xmlns:cx3="http://schemas.microsoft.com/office/drawing/2016/5/9/chartex" xmlns:cx4="http://schemas.microsoft.com/office/drawing/2016/5/10/chartex" xmlns:cx5="http://schemas.microsoft.com/office/drawing/2016/5/11/chartex" xmlns:cx6="http://schemas.microsoft.com/office/drawing/2016/5/12/chartex" xmlns:cx7="http://schemas.microsoft.com/office/drawing/2016/5/13/chartex" xmlns:cx8="http://schemas.microsoft.com/office/drawing/2016/5/14/chartex" xmlns:aink="http://schemas.microsoft.com/office/drawing/2016/ink" xmlns:am3d="http://schemas.microsoft.com/office/drawing/2017/model3d" xmlns:w15="http://schemas.microsoft.com/office/word/2012/wordml" xmlns:w16cex="http://schemas.microsoft.com/office/word/2018/wordml/cex" xmlns:w16cid="http://schemas.microsoft.com/office/word/2016/wordml/cid" xmlns:w16="http://schemas.microsoft.com/office/word/2018/wordml" xmlns:w16sdtdh="http://schemas.microsoft.com/office/word/2020/wordml/sdtdatahash" xmlns:w16se="http://schemas.microsoft.com/office/word/2015/wordml/symex">
                   <w:pict>
                     <v:group w14:anchorId="72D482C3" id="Group 1" o:spid="_x0000_s1026" style="position:absolute;margin-left:0;margin-top:12.95pt;width:58.45pt;height:53.4pt;z-index:251659264;mso-wrap-distance-left:8.95pt;mso-wrap-distance-right:25.2pt" coordsize="7423,6782" o:gfxdata="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">
                       <v:group id="Group 2" o:spid="_x0000_s1027" style="position:absolute;width:5785;height:6782" coordsize="0,0" o:gfxdata="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">
@@ -11872,19 +11872,30 @@
               </w:rPr>
               <w:t xml:space="preserve">('improper service', exclusive = True) or </w:t>
             </w:r>
-            <w:proofErr w:type="spellStart"/>
-            <w:r>
-              <w:rPr>
-                <w:color w:val="FFC000"/>
-              </w:rPr>
-              <w:t>or</w:t>
-            </w:r>
-            <w:proofErr w:type="spellEnd"/>
-            <w:r>
-              <w:rPr>
-                <w:color w:val="FFC000"/>
-              </w:rPr>
-              <w:t xml:space="preserve"> (</w:t>
+            <w:r>
+              <w:rPr>
+                <w:color w:val="FFC000"/>
+              </w:rPr>
+              <w:t>(</w:t>
+            </w:r>
+            <w:r>
+              <w:rPr>
+                <w:color w:val="FFC000"/>
+              </w:rPr>
+              <w:t>type_of_response.all_true('improper service', 'wrong state') and jurisdiction and not proper_service</w:t>
+            </w:r>
+            <w:r>
+              <w:rPr>
+                <w:color w:val="FFC000"/>
+              </w:rPr>
+              <w:t xml:space="preserve">) </w:t>
+            </w:r>
+            <w:r>
+              <w:rPr>
+                <w:color w:val="FFC000"/>
+              </w:rPr>
+              <w:lastRenderedPageBreak/>
+              <w:t>or (</w:t>
             </w:r>
             <w:r>
               <w:rPr>
@@ -11902,75 +11913,72 @@
               <w:rPr>
                 <w:color w:val="92D050"/>
               </w:rPr>
-              <w:t>type_of_respon</w:t>
-            </w:r>
+              <w:t xml:space="preserve">type_of_response.all_true('default', exclusive=True) and </w:t>
+            </w:r>
+            <w:proofErr w:type="spellStart"/>
             <w:r>
               <w:rPr>
                 <w:color w:val="92D050"/>
               </w:rPr>
+              <w:t>stage_of_default</w:t>
+            </w:r>
+            <w:proofErr w:type="spellEnd"/>
+            <w:r>
+              <w:rPr>
+                <w:color w:val="92D050"/>
+              </w:rPr>
+              <w:t xml:space="preserve"> in ['application filed', 'hearing scheduled']</w:t>
+            </w:r>
+            <w:r>
+              <w:rPr>
+                <w:color w:val="FFC000"/>
+              </w:rPr>
+              <w:t>) %}</w:t>
+            </w:r>
+            <w:r>
+              <w:t>If you decide to move forwar</w:t>
+            </w:r>
+            <w:r>
+              <w:t>d</w:t>
+            </w:r>
+            <w:r>
+              <w:rPr>
+                <w:color w:val="92D050"/>
+              </w:rPr>
+              <w:t>{% if type_of_response['case in 2 states'] and stage_of_other_case == 'still going' %}</w:t>
+            </w:r>
+            <w:r>
+              <w:t xml:space="preserve"> in </w:t>
+            </w:r>
+            <w:r>
               <w:lastRenderedPageBreak/>
-              <w:t xml:space="preserve">se.all_true('default', exclusive=True) and </w:t>
-            </w:r>
-            <w:proofErr w:type="spellStart"/>
+              <w:t>Alaska</w:t>
+            </w:r>
             <w:r>
               <w:rPr>
                 <w:color w:val="92D050"/>
               </w:rPr>
-              <w:t>stage_of_default</w:t>
-            </w:r>
-            <w:proofErr w:type="spellEnd"/>
+              <w:t>{% endif %}</w:t>
+            </w:r>
+            <w:r>
+              <w:t>, fill</w:t>
+            </w:r>
             <w:r>
               <w:rPr>
                 <w:color w:val="92D050"/>
               </w:rPr>
-              <w:t xml:space="preserve"> in ['application filed', 'hearing scheduled']</w:t>
-            </w:r>
-            <w:r>
-              <w:rPr>
-                <w:color w:val="FFC000"/>
-              </w:rPr>
-              <w:t>) %}</w:t>
-            </w:r>
-            <w:r>
-              <w:t>If you decide to move forwar</w:t>
-            </w:r>
-            <w:r>
-              <w:t>d</w:t>
+              <w:t>{% else %}</w:t>
+            </w:r>
+            <w:r>
+              <w:t>Fill</w:t>
             </w:r>
             <w:r>
               <w:rPr>
                 <w:color w:val="92D050"/>
               </w:rPr>
-              <w:t>{% if type_of_response['case in 2 states'] and stage_of_other_case == 'still going' %}</w:t>
-            </w:r>
-            <w:r>
-              <w:t xml:space="preserve"> in Alaska</w:t>
-            </w:r>
-            <w:r>
-              <w:rPr>
-                <w:color w:val="92D050"/>
-              </w:rPr>
               <w:t>{% endif %}</w:t>
             </w:r>
             <w:r>
-              <w:t>, fill</w:t>
-            </w:r>
-            <w:r>
-              <w:rPr>
-                <w:color w:val="92D050"/>
-              </w:rPr>
-              <w:t>{% else %}</w:t>
-            </w:r>
-            <w:r>
-              <w:t>Fill</w:t>
-            </w:r>
-            <w:r>
-              <w:rPr>
-                <w:color w:val="92D050"/>
-              </w:rPr>
-              <w:t>{% endif %}</w:t>
-            </w:r>
-            <w:r>
               <w:t xml:space="preserve"> out the forms to answer the complaint</w:t>
             </w:r>
             <w:r>
@@ -11991,52 +11999,112 @@
               <w:rPr>
                 <w:color w:val="FFC000"/>
               </w:rPr>
+              <w:t xml:space="preserve"> custody case', exclusive=True)</w:t>
+            </w:r>
+            <w:r>
+              <w:rPr>
+                <w:color w:val="FFC000"/>
+              </w:rPr>
+              <w:t xml:space="preserve"> o</w:t>
+            </w:r>
+            <w:r>
+              <w:rPr>
+                <w:color w:val="FFC000"/>
+              </w:rPr>
+              <w:t>r type_of_response.all_true('</w:t>
+            </w:r>
+            <w:proofErr w:type="spellStart"/>
+            <w:r>
+              <w:rPr>
+                <w:color w:val="FFC000"/>
+              </w:rPr>
+              <w:t>improper_service</w:t>
+            </w:r>
+            <w:proofErr w:type="spellEnd"/>
+            <w:r>
+              <w:rPr>
+                <w:color w:val="FFC000"/>
+              </w:rPr>
+              <w:t>', exclusive=True)</w:t>
+            </w:r>
+            <w:r>
+              <w:rPr>
+                <w:color w:val="FFC000"/>
+              </w:rPr>
               <w:t xml:space="preserve"> </w:t>
             </w:r>
             <w:r>
               <w:rPr>
                 <w:color w:val="FFC000"/>
               </w:rPr>
+              <w:t>or type_of_response.all_true('wrong state', exclusive=True)</w:t>
+            </w:r>
+            <w:r>
+              <w:rPr>
+                <w:color w:val="FFC000"/>
+              </w:rPr>
+              <w:t xml:space="preserve"> </w:t>
+            </w:r>
+            <w:r>
+              <w:rPr>
+                <w:color w:val="FFC000"/>
+              </w:rPr>
+              <w:t>or type_of_response.all_true('case in 2 states', exclusive=True)</w:t>
+            </w:r>
+            <w:r>
+              <w:rPr>
+                <w:color w:val="FFC000"/>
+              </w:rPr>
+              <w:t xml:space="preserve"> </w:t>
+            </w:r>
+            <w:r>
+              <w:rPr>
+                <w:color w:val="FFC000"/>
+              </w:rPr>
               <w:lastRenderedPageBreak/>
-              <w:t>custody case', exclusive=True)</w:t>
-            </w:r>
-            <w:r>
-              <w:rPr>
-                <w:color w:val="FFC000"/>
-              </w:rPr>
-              <w:t xml:space="preserve"> o</w:t>
-            </w:r>
-            <w:r>
-              <w:rPr>
-                <w:color w:val="FFC000"/>
-              </w:rPr>
-              <w:t>r type_of_response.all_true('</w:t>
-            </w:r>
-            <w:proofErr w:type="spellStart"/>
-            <w:r>
-              <w:rPr>
-                <w:color w:val="FFC000"/>
-              </w:rPr>
-              <w:t>improper_service</w:t>
-            </w:r>
-            <w:proofErr w:type="spellEnd"/>
-            <w:r>
-              <w:rPr>
-                <w:color w:val="FFC000"/>
-              </w:rPr>
-              <w:t>', exclusive=True)</w:t>
-            </w:r>
+              <w:t>or (type_of_response.any_true('</w:t>
+            </w:r>
+            <w:proofErr w:type="spellStart"/>
+            <w:r>
+              <w:rPr>
+                <w:color w:val="FFC000"/>
+              </w:rPr>
+              <w:t>ak</w:t>
+            </w:r>
+            <w:proofErr w:type="spellEnd"/>
+            <w:r>
+              <w:rPr>
+                <w:color w:val="FFC000"/>
+              </w:rPr>
+              <w:t xml:space="preserve"> custody </w:t>
+            </w:r>
+            <w:proofErr w:type="spellStart"/>
+            <w:r>
+              <w:rPr>
+                <w:color w:val="FFC000"/>
+              </w:rPr>
+              <w:t>case','improper_service','wrong</w:t>
+            </w:r>
+            <w:proofErr w:type="spellEnd"/>
             <w:r>
               <w:rPr>
                 <w:color w:val="FFC000"/>
               </w:rPr>
               <w:t xml:space="preserve"> </w:t>
             </w:r>
-            <w:r>
-              <w:rPr>
-                <w:color w:val="FFC000"/>
-              </w:rPr>
-              <w:t>or type_of_response.all_true('wrong state', exclusive=True)</w:t>
+            <w:proofErr w:type="spellStart"/>
+            <w:r>
+              <w:rPr>
+                <w:color w:val="FFC000"/>
+              </w:rPr>
+              <w:t>state','case</w:t>
+            </w:r>
+            <w:proofErr w:type="spellEnd"/>
+            <w:r>
+              <w:rPr>
+                <w:color w:val="FFC000"/>
+              </w:rPr>
+              <w:t xml:space="preserve"> in 2 states')</w:t>
             </w:r>
             <w:r>
               <w:rPr>
@@ -12048,80 +12116,7 @@
               <w:rPr>
                 <w:color w:val="FFC000"/>
               </w:rPr>
-              <w:t>or type_of_response.all_true('case in 2 states', exclusive=True)</w:t>
-            </w:r>
-            <w:r>
-              <w:rPr>
-                <w:color w:val="FFC000"/>
-              </w:rPr>
-              <w:t xml:space="preserve"> </w:t>
-            </w:r>
-            <w:r>
-              <w:rPr>
-                <w:color w:val="FFC000"/>
-              </w:rPr>
-              <w:t>or (type_of_response.any_true('</w:t>
-            </w:r>
-            <w:proofErr w:type="spellStart"/>
-            <w:r>
-              <w:rPr>
-                <w:color w:val="FFC000"/>
-              </w:rPr>
-              <w:t>ak</w:t>
-            </w:r>
-            <w:proofErr w:type="spellEnd"/>
-            <w:r>
-              <w:rPr>
-                <w:color w:val="FFC000"/>
-              </w:rPr>
-              <w:t xml:space="preserve"> custody </w:t>
-            </w:r>
-            <w:proofErr w:type="spellStart"/>
-            <w:r>
-              <w:rPr>
-                <w:color w:val="FFC000"/>
-              </w:rPr>
-              <w:t>case','improper_service','wrong</w:t>
-            </w:r>
-            <w:proofErr w:type="spellEnd"/>
-            <w:r>
-              <w:rPr>
-                <w:color w:val="FFC000"/>
-              </w:rPr>
-              <w:t xml:space="preserve"> </w:t>
-            </w:r>
-            <w:proofErr w:type="spellStart"/>
-            <w:r>
-              <w:rPr>
-                <w:color w:val="FFC000"/>
-              </w:rPr>
-              <w:t>state','case</w:t>
-            </w:r>
-            <w:proofErr w:type="spellEnd"/>
-            <w:r>
-              <w:rPr>
-                <w:color w:val="FFC000"/>
-              </w:rPr>
-              <w:t xml:space="preserve"> in 2 states')</w:t>
-            </w:r>
-            <w:r>
-              <w:rPr>
-                <w:color w:val="FFC000"/>
-              </w:rPr>
-              <w:t xml:space="preserve"> </w:t>
-            </w:r>
-            <w:r>
-              <w:rPr>
-                <w:color w:val="FFC000"/>
-              </w:rPr>
-              <w:t xml:space="preserve">and </w:t>
-            </w:r>
-            <w:r>
-              <w:rPr>
-                <w:color w:val="FFC000"/>
-              </w:rPr>
-              <w:lastRenderedPageBreak/>
-              <w:t>type_of_response.any_tru</w:t>
+              <w:t>and type_of_response.any_tru</w:t>
             </w:r>
             <w:r>
               <w:rPr>
@@ -25503,21 +25498,31 @@
               <w:rPr>
                 <w:color w:val="FF0000"/>
               </w:rPr>
-              <w:t>{% if type_of_response.all_</w:t>
-            </w:r>
-            <w:proofErr w:type="gramStart"/>
-            <w:r>
-              <w:rPr>
-                <w:color w:val="FF0000"/>
-              </w:rPr>
-              <w:t>true(</w:t>
-            </w:r>
-            <w:proofErr w:type="gramEnd"/>
-            <w:r>
-              <w:rPr>
-                <w:color w:val="FF0000"/>
-              </w:rPr>
-              <w:t>'improper service', exclusive = True) or (</w:t>
+              <w:t xml:space="preserve">{% if type_of_response.all_true('improper service', exclusive = True) or </w:t>
+            </w:r>
+            <w:r>
+              <w:rPr>
+                <w:color w:val="FF0000"/>
+              </w:rPr>
+              <w:t>(</w:t>
+            </w:r>
+            <w:r>
+              <w:rPr>
+                <w:color w:val="FFC000"/>
+              </w:rPr>
+              <w:t>type_of_response.all_true('improper service', 'wrong state') and jurisdiction and not proper_service</w:t>
+            </w:r>
+            <w:r>
+              <w:rPr>
+                <w:color w:val="FF0000"/>
+              </w:rPr>
+              <w:t xml:space="preserve">) or </w:t>
+            </w:r>
+            <w:r>
+              <w:rPr>
+                <w:color w:val="FF0000"/>
+              </w:rPr>
+              <w:t>(</w:t>
             </w:r>
             <w:r>
               <w:rPr>
@@ -25535,7 +25540,14 @@
               <w:rPr>
                 <w:color w:val="FFC000"/>
               </w:rPr>
-              <w:t xml:space="preserve">type_of_response.all_true('default', exclusive=True) and </w:t>
+              <w:t>type_of_respon</w:t>
+            </w:r>
+            <w:r>
+              <w:rPr>
+                <w:color w:val="FFC000"/>
+              </w:rPr>
+              <w:lastRenderedPageBreak/>
+              <w:t xml:space="preserve">se.all_true('default', exclusive=True) and </w:t>
             </w:r>
             <w:proofErr w:type="spellStart"/>
             <w:r>
@@ -25582,11 +25594,7 @@
               <w:t xml:space="preserve"> %}</w:t>
             </w:r>
             <w:r>
-              <w:t xml:space="preserve">If </w:t>
-            </w:r>
-            <w:r>
-              <w:lastRenderedPageBreak/>
-              <w:t>you decide to move forwar</w:t>
+              <w:t>If you decide to move forwar</w:t>
             </w:r>
             <w:r>
               <w:t>d, fill</w:t>
@@ -28214,8 +28222,6 @@
             <w:r>
               <w:t>August 1</w:t>
             </w:r>
-            <w:bookmarkStart w:id="22" w:name="_GoBack"/>
-            <w:bookmarkEnd w:id="22"/>
             <w:r>
               <w:t>, 2025</w:t>
             </w:r>
@@ -28238,7 +28244,7 @@
             <w:r>
               <w:t xml:space="preserve">Step </w:t>
             </w:r>
-            <w:bookmarkStart w:id="23" w:name="File"/>
+            <w:bookmarkStart w:id="22" w:name="File"/>
             <w:r>
               <w:fldChar w:fldCharType="begin"/>
             </w:r>
@@ -28263,7 +28269,7 @@
             <w:r>
               <w:fldChar w:fldCharType="end"/>
             </w:r>
-            <w:bookmarkEnd w:id="23"/>
+            <w:bookmarkEnd w:id="22"/>
             <w:r>
               <w:t>:</w:t>
             </w:r>
@@ -28343,12 +28349,36 @@
               <w:rPr>
                 <w:color w:val="FFC000"/>
               </w:rPr>
-              <w:t>{% if type_of_response.all_true('improper service', exclusive = True) or (</w:t>
+              <w:t xml:space="preserve">{% if type_of_response.all_true('improper service', exclusive = True) or </w:t>
+            </w:r>
+            <w:r>
+              <w:rPr>
+                <w:color w:val="FFC000"/>
+              </w:rPr>
+              <w:t>(</w:t>
             </w:r>
             <w:r>
               <w:rPr>
                 <w:color w:val="92D050"/>
               </w:rPr>
+              <w:t>type_of_response.all_true('improper service', 'wrong state') and jurisdiction and not proper_service</w:t>
+            </w:r>
+            <w:r>
+              <w:rPr>
+                <w:color w:val="FFC000"/>
+              </w:rPr>
+              <w:t xml:space="preserve">) or </w:t>
+            </w:r>
+            <w:r>
+              <w:rPr>
+                <w:color w:val="FFC000"/>
+              </w:rPr>
+              <w:t>(</w:t>
+            </w:r>
+            <w:r>
+              <w:rPr>
+                <w:color w:val="92D050"/>
+              </w:rPr>
               <w:t>type_of_response['case in 2 states'] and stage_of_other_case == 'still going'</w:t>
             </w:r>
             <w:r>
@@ -28368,6 +28398,7 @@
               <w:rPr>
                 <w:color w:val="92D050"/>
               </w:rPr>
+              <w:lastRenderedPageBreak/>
               <w:t>stage_of_default</w:t>
             </w:r>
             <w:proofErr w:type="spellEnd"/>
@@ -28418,7 +28449,6 @@
               <w:t xml:space="preserve"> </w:t>
             </w:r>
             <w:r>
-              <w:lastRenderedPageBreak/>
               <w:t xml:space="preserve">your documents with the court and serve </w:t>
             </w:r>
             <w:r>
@@ -28579,7 +28609,7 @@
               </w:rPr>
               <w:t xml:space="preserve"> if </w:t>
             </w:r>
-            <w:commentRangeStart w:id="24"/>
+            <w:commentRangeStart w:id="23"/>
             <w:r>
               <w:rPr>
                 <w:color w:val="FF0000"/>
@@ -28685,13 +28715,13 @@
               </w:rPr>
               <w:t xml:space="preserve"> </w:t>
             </w:r>
-            <w:commentRangeEnd w:id="24"/>
+            <w:commentRangeEnd w:id="23"/>
             <w:r>
               <w:rPr>
                 <w:rStyle w:val="CommentReference"/>
                 <w:rFonts w:ascii="Arial" w:eastAsia="Arial" w:hAnsi="Arial" w:cs="Arial"/>
               </w:rPr>
-              <w:commentReference w:id="24"/>
+              <w:commentReference w:id="23"/>
             </w:r>
             <w:r>
               <w:rPr>
@@ -29205,7 +29235,11 @@
               <w:t xml:space="preserve"> </w:t>
             </w:r>
             <w:r>
-              <w:t xml:space="preserve"> File the original with your local court</w:t>
+              <w:t xml:space="preserve"> File the original with </w:t>
+            </w:r>
+            <w:r>
+              <w:lastRenderedPageBreak/>
+              <w:t>your local court</w:t>
             </w:r>
           </w:p>
         </w:tc>
@@ -29235,6 +29269,7 @@
               <w:contextualSpacing/>
             </w:pPr>
             <w:r>
+              <w:lastRenderedPageBreak/>
               <w:t xml:space="preserve">Make 2 copies of your forms: 1 copy for your own records and 1 copy for {{ </w:t>
             </w:r>
             <w:proofErr w:type="spellStart"/>
@@ -29267,6 +29302,7 @@
               <w:rPr>
                 <w:color w:val="7030A0"/>
               </w:rPr>
+              <w:lastRenderedPageBreak/>
               <w:t>and (</w:t>
             </w:r>
             <w:proofErr w:type="spellStart"/>
@@ -29614,7 +29650,6 @@
             </w:r>
             <w:proofErr w:type="spellStart"/>
             <w:r>
-              <w:lastRenderedPageBreak/>
               <w:t>other_party_in_case</w:t>
             </w:r>
             <w:proofErr w:type="spellEnd"/>
@@ -29926,6 +29961,7 @@
               <w:pStyle w:val="ExampleorImportantblock"/>
             </w:pPr>
             <w:r>
+              <w:lastRenderedPageBreak/>
               <w:t>Check with your local court to make sure you understand the procedure to follow after the court decides whether or not to grant your exemption.</w:t>
             </w:r>
           </w:p>
@@ -30019,7 +30055,6 @@
               <w:pStyle w:val="Example"/>
             </w:pPr>
             <w:r>
-              <w:lastRenderedPageBreak/>
               <w:t xml:space="preserve">1 copy is for you. The other copy is for {{ </w:t>
             </w:r>
             <w:proofErr w:type="spellStart"/>
@@ -30573,14 +30608,7 @@
               <w:rPr>
                 <w:color w:val="FF0000"/>
               </w:rPr>
-              <w:t xml:space="preserve"> </w:t>
-            </w:r>
-            <w:r>
-              <w:rPr>
-                <w:color w:val="FF0000"/>
-              </w:rPr>
-              <w:lastRenderedPageBreak/>
-              <w:t xml:space="preserve">divorce case') or </w:t>
+              <w:t xml:space="preserve"> divorce case') or </w:t>
             </w:r>
             <w:r>
               <w:rPr>
@@ -30592,7 +30620,31 @@
               <w:rPr>
                 <w:color w:val="FF0000"/>
               </w:rPr>
-              <w:t>or (</w:t>
+              <w:t xml:space="preserve">or </w:t>
+            </w:r>
+            <w:r>
+              <w:rPr>
+                <w:color w:val="FF0000"/>
+              </w:rPr>
+              <w:t>(</w:t>
+            </w:r>
+            <w:r>
+              <w:rPr>
+                <w:color w:val="FF0000"/>
+              </w:rPr>
+              <w:t>type_of_response.all_true('improper service', 'wrong state') and jurisdiction and not proper_service</w:t>
+            </w:r>
+            <w:r>
+              <w:rPr>
+                <w:color w:val="FF0000"/>
+              </w:rPr>
+              <w:t xml:space="preserve">) or </w:t>
+            </w:r>
+            <w:r>
+              <w:rPr>
+                <w:color w:val="FF0000"/>
+              </w:rPr>
+              <w:t>(</w:t>
             </w:r>
             <w:r>
               <w:rPr>
@@ -30672,7 +30724,6 @@
             </w:pPr>
             <w:proofErr w:type="spellStart"/>
             <w:r>
-              <w:lastRenderedPageBreak/>
               <w:t>read_drpo_step</w:t>
             </w:r>
             <w:proofErr w:type="spellEnd"/>
@@ -30682,7 +30733,10 @@
               <w:pStyle w:val="Body"/>
             </w:pPr>
             <w:r>
-              <w:t>July 28, 2025</w:t>
+              <w:t>August 1</w:t>
+            </w:r>
+            <w:r>
+              <w:t>, 2025</w:t>
             </w:r>
           </w:p>
         </w:tc>
@@ -30701,44 +30755,50 @@
               <w:outlineLvl w:val="1"/>
             </w:pPr>
             <w:r>
+              <w:t xml:space="preserve">Step </w:t>
+            </w:r>
+            <w:r>
+              <w:fldChar w:fldCharType="begin"/>
+            </w:r>
+            <w:r>
+              <w:instrText xml:space="preserve"> </w:instrText>
+            </w:r>
+            <w:r>
+              <w:instrText>SEQ stepList \* ARABIC</w:instrText>
+            </w:r>
+            <w:r>
+              <w:instrText xml:space="preserve"> </w:instrText>
+            </w:r>
+            <w:r>
+              <w:fldChar w:fldCharType="separate"/>
+            </w:r>
+            <w:r>
+              <w:rPr>
+                <w:noProof/>
+              </w:rPr>
+              <w:t>16</w:t>
+            </w:r>
+            <w:r>
+              <w:fldChar w:fldCharType="end"/>
+            </w:r>
+            <w:r>
+              <w:t>:</w:t>
+            </w:r>
+            <w:r>
+              <w:t xml:space="preserve"> </w:t>
+            </w:r>
+            <w:r>
+              <w:rPr>
+                <w:color w:val="FF0000"/>
+              </w:rPr>
+              <w:t>{% if type_of_response.all_true('impro</w:t>
+            </w:r>
+            <w:r>
+              <w:rPr>
+                <w:color w:val="FF0000"/>
+              </w:rPr>
               <w:lastRenderedPageBreak/>
-              <w:t xml:space="preserve">Step </w:t>
-            </w:r>
-            <w:r>
-              <w:fldChar w:fldCharType="begin"/>
-            </w:r>
-            <w:r>
-              <w:instrText xml:space="preserve"> </w:instrText>
-            </w:r>
-            <w:r>
-              <w:instrText>SEQ stepList \* ARABIC</w:instrText>
-            </w:r>
-            <w:r>
-              <w:instrText xml:space="preserve"> </w:instrText>
-            </w:r>
-            <w:r>
-              <w:fldChar w:fldCharType="separate"/>
-            </w:r>
-            <w:r>
-              <w:rPr>
-                <w:noProof/>
-              </w:rPr>
-              <w:t>16</w:t>
-            </w:r>
-            <w:r>
-              <w:fldChar w:fldCharType="end"/>
-            </w:r>
-            <w:r>
-              <w:t>:</w:t>
-            </w:r>
-            <w:r>
-              <w:t xml:space="preserve"> </w:t>
-            </w:r>
-            <w:r>
-              <w:rPr>
-                <w:color w:val="FF0000"/>
-              </w:rPr>
-              <w:t xml:space="preserve">{% if type_of_response.all_true('improper service', exclusive = </w:t>
+              <w:t xml:space="preserve">per service', exclusive = </w:t>
             </w:r>
             <w:r>
               <w:rPr>
@@ -30750,7 +30810,33 @@
               <w:rPr>
                 <w:color w:val="FF0000"/>
               </w:rPr>
-              <w:t>or (</w:t>
+              <w:t xml:space="preserve">or </w:t>
+            </w:r>
+            <w:r>
+              <w:rPr>
+                <w:color w:val="FF0000"/>
+              </w:rPr>
+              <w:t>(</w:t>
+            </w:r>
+            <w:bookmarkStart w:id="24" w:name="_GoBack"/>
+            <w:r>
+              <w:rPr>
+                <w:color w:val="FFC000"/>
+              </w:rPr>
+              <w:t>type_of_response.all_true('improper service', 'wrong state') and jurisdiction and not proper_service</w:t>
+            </w:r>
+            <w:bookmarkEnd w:id="24"/>
+            <w:r>
+              <w:rPr>
+                <w:color w:val="FF0000"/>
+              </w:rPr>
+              <w:t xml:space="preserve">) or </w:t>
+            </w:r>
+            <w:r>
+              <w:rPr>
+                <w:color w:val="FF0000"/>
+              </w:rPr>
+              <w:t>(</w:t>
             </w:r>
             <w:r>
               <w:rPr>
@@ -30768,28 +30854,28 @@
               <w:rPr>
                 <w:color w:val="FFC000"/>
               </w:rPr>
-              <w:t>type_of_respon</w:t>
+              <w:t xml:space="preserve">type_of_response.all_true('default', exclusive=True) and </w:t>
+            </w:r>
+            <w:proofErr w:type="spellStart"/>
+            <w:r>
+              <w:rPr>
+                <w:color w:val="FFC000"/>
+              </w:rPr>
+              <w:t>stage_of_default</w:t>
+            </w:r>
+            <w:proofErr w:type="spellEnd"/>
+            <w:r>
+              <w:rPr>
+                <w:color w:val="FFC000"/>
+              </w:rPr>
+              <w:t xml:space="preserve"> in ('application filed', 'hearing </w:t>
             </w:r>
             <w:r>
               <w:rPr>
                 <w:color w:val="FFC000"/>
               </w:rPr>
               <w:lastRenderedPageBreak/>
-              <w:t xml:space="preserve">se.all_true('default', exclusive=True) and </w:t>
-            </w:r>
-            <w:proofErr w:type="spellStart"/>
-            <w:r>
-              <w:rPr>
-                <w:color w:val="FFC000"/>
-              </w:rPr>
-              <w:t>stage_of_default</w:t>
-            </w:r>
-            <w:proofErr w:type="spellEnd"/>
-            <w:r>
-              <w:rPr>
-                <w:color w:val="FFC000"/>
-              </w:rPr>
-              <w:t xml:space="preserve"> in ('application filed', 'hearing scheduled')</w:t>
+              <w:t>scheduled')</w:t>
             </w:r>
             <w:r>
               <w:rPr>
@@ -30829,11 +30915,7 @@
               <w:t>{% if user_need == 'answer custody' and type_of_response.all_false()%}</w:t>
             </w:r>
             <w:r>
-              <w:t xml:space="preserve">if the clerk gives you one when </w:t>
-            </w:r>
-            <w:r>
-              <w:lastRenderedPageBreak/>
-              <w:t>you file your case</w:t>
+              <w:t>if the clerk gives you one when you file your case</w:t>
             </w:r>
             <w:r>
               <w:rPr>
@@ -30899,7 +30981,11 @@
             </w:r>
             <w:proofErr w:type="spellEnd"/>
             <w:r>
-              <w:t xml:space="preserve"> }} agrees, or the court gives permission:</w:t>
+              <w:t xml:space="preserve"> }} agrees, or the court </w:t>
+            </w:r>
+            <w:r>
+              <w:lastRenderedPageBreak/>
+              <w:t>gives permission:</w:t>
             </w:r>
           </w:p>
           <w:p>
@@ -31033,11 +31119,7 @@
             </w:r>
             <w:proofErr w:type="spellEnd"/>
             <w:r>
-              <w:t xml:space="preserve"> }} will not agree, file a motion to ask the court for </w:t>
-            </w:r>
-            <w:r>
-              <w:lastRenderedPageBreak/>
-              <w:t>permission.</w:t>
+              <w:t xml:space="preserve"> }} will not agree, file a motion to ask the court for permission.</w:t>
             </w:r>
           </w:p>
           <w:p>
@@ -31398,41 +31480,41 @@
               <w:rPr>
                 <w:color w:val="FF0000"/>
               </w:rPr>
-              <w:t xml:space="preserve"> custody case', exclusive = True) or (type_of_response['case in 2 states'] and not type_of_respons</w:t>
+              <w:t xml:space="preserve"> custody case', exclusive = True) or (type_of_response['case in 2 states'] and not type_of_response['default'] and stage_of_other_case == 'ended with no order') </w:t>
+            </w:r>
+            <w:r>
+              <w:rPr>
+                <w:color w:val="FF0000"/>
+              </w:rPr>
+              <w:t>%}</w:t>
+            </w:r>
+            <w:r>
+              <w:t>Answer</w:t>
+            </w:r>
+            <w:r>
+              <w:rPr>
+                <w:color w:val="FF0000"/>
+              </w:rPr>
+              <w:t>{%</w:t>
+            </w:r>
+            <w:r>
+              <w:rPr>
+                <w:color w:val="FF0000"/>
+              </w:rPr>
+              <w:t xml:space="preserve"> elif type_of_response.all_false()</w:t>
+            </w:r>
+            <w:r>
+              <w:rPr>
+                <w:color w:val="FF0000"/>
+              </w:rPr>
+              <w:t xml:space="preserve"> </w:t>
             </w:r>
             <w:r>
               <w:rPr>
                 <w:color w:val="FF0000"/>
               </w:rPr>
               <w:lastRenderedPageBreak/>
-              <w:t xml:space="preserve">e['default'] and stage_of_other_case == 'ended with no order') </w:t>
-            </w:r>
-            <w:r>
-              <w:rPr>
-                <w:color w:val="FF0000"/>
-              </w:rPr>
               <w:t>%}</w:t>
-            </w:r>
-            <w:r>
-              <w:t>Answer</w:t>
-            </w:r>
-            <w:r>
-              <w:rPr>
-                <w:color w:val="FF0000"/>
-              </w:rPr>
-              <w:t>{%</w:t>
-            </w:r>
-            <w:r>
-              <w:rPr>
-                <w:color w:val="FF0000"/>
-              </w:rPr>
-              <w:t xml:space="preserve"> elif type_of_response.all_false()</w:t>
-            </w:r>
-            <w:r>
-              <w:rPr>
-                <w:color w:val="FF0000"/>
-              </w:rPr>
-              <w:t xml:space="preserve"> %}</w:t>
             </w:r>
             <w:r>
               <w:t>Complaint</w:t>
@@ -31591,7 +31673,6 @@
               <w:outlineLvl w:val="2"/>
             </w:pPr>
             <w:r>
-              <w:lastRenderedPageBreak/>
               <w:t>The court will set a hearing</w:t>
             </w:r>
           </w:p>
@@ -32133,14 +32214,7 @@
               <w:rPr>
                 <w:color w:val="FFC000"/>
               </w:rPr>
-              <w:t xml:space="preserve">{% if user_need in('answer custody', 'answer divorce') and </w:t>
-            </w:r>
-            <w:r>
-              <w:rPr>
-                <w:color w:val="FFC000"/>
-              </w:rPr>
-              <w:lastRenderedPageBreak/>
-              <w:t>type_of_response['case in 2 states'] and stage_of_other_case == 'ended with order' %}</w:t>
+              <w:t>{% if user_need in('answer custody', 'answer divorce') and type_of_response['case in 2 states'] and stage_of_other_case == 'ended with order' %}</w:t>
             </w:r>
           </w:p>
           <w:p>
@@ -32210,6 +32284,7 @@
               <w:outlineLvl w:val="2"/>
             </w:pPr>
             <w:r>
+              <w:lastRenderedPageBreak/>
               <w:t>Links in this step</w:t>
             </w:r>
           </w:p>
@@ -32645,7 +32720,6 @@
                 <w:b/>
                 <w:bCs/>
               </w:rPr>
-              <w:lastRenderedPageBreak/>
               <w:t xml:space="preserve">Reply </w:t>
             </w:r>
             <w:r>
@@ -32781,6 +32855,7 @@
               <w:br/>
             </w:r>
             <w:r>
+              <w:lastRenderedPageBreak/>
               <w:t>courts.alaska.gov/</w:t>
             </w:r>
             <w:proofErr w:type="spellStart"/>
@@ -33020,30 +33095,18 @@
               <w:rPr>
                 <w:color w:val="92D050"/>
               </w:rPr>
-              <w:t xml:space="preserve">, </w:t>
+              <w:t>, 'answer divorce')</w:t>
             </w:r>
             <w:r>
               <w:rPr>
                 <w:color w:val="92D050"/>
               </w:rPr>
-              <w:t>'answer divorce'</w:t>
+              <w:t xml:space="preserve"> and </w:t>
             </w:r>
             <w:r>
               <w:rPr>
                 <w:color w:val="92D050"/>
               </w:rPr>
-              <w:t>)</w:t>
-            </w:r>
-            <w:r>
-              <w:rPr>
-                <w:color w:val="92D050"/>
-              </w:rPr>
-              <w:t xml:space="preserve"> and </w:t>
-            </w:r>
-            <w:r>
-              <w:rPr>
-                <w:color w:val="92D050"/>
-              </w:rPr>
               <w:t>(</w:t>
             </w:r>
             <w:r>
@@ -33068,14 +33131,7 @@
               <w:rPr>
                 <w:color w:val="00B0F0"/>
               </w:rPr>
-              <w:t xml:space="preserve">type_of_response['case in 2 states'] and </w:t>
-            </w:r>
-            <w:r>
-              <w:rPr>
-                <w:color w:val="00B0F0"/>
-              </w:rPr>
-              <w:lastRenderedPageBreak/>
-              <w:t>stage_of_other_case in('still going', 'ended with no order'</w:t>
+              <w:t>type_of_response['case in 2 states'] and stage_of_other_case in('still going', 'ended with no order'</w:t>
             </w:r>
             <w:r>
               <w:rPr>
@@ -33129,7 +33185,6 @@
             </w:pPr>
             <w:proofErr w:type="spellStart"/>
             <w:r>
-              <w:lastRenderedPageBreak/>
               <w:t>learn_more_about_process</w:t>
             </w:r>
             <w:proofErr w:type="spellEnd"/>
@@ -33173,131 +33228,134 @@
               <w:outlineLvl w:val="1"/>
             </w:pPr>
             <w:r>
+              <w:t xml:space="preserve">Step </w:t>
+            </w:r>
+            <w:r>
+              <w:fldChar w:fldCharType="begin"/>
+            </w:r>
+            <w:r>
+              <w:instrText xml:space="preserve"> </w:instrText>
+            </w:r>
+            <w:r>
+              <w:instrText>SEQ stepList \* ARABIC</w:instrText>
+            </w:r>
+            <w:r>
+              <w:instrText xml:space="preserve"> </w:instrText>
+            </w:r>
+            <w:r>
+              <w:fldChar w:fldCharType="separate"/>
+            </w:r>
+            <w:r>
+              <w:rPr>
+                <w:noProof/>
+              </w:rPr>
+              <w:t>18</w:t>
+            </w:r>
+            <w:r>
+              <w:fldChar w:fldCharType="end"/>
+            </w:r>
+            <w:r>
+              <w:t>:</w:t>
+            </w:r>
+            <w:r>
+              <w:t xml:space="preserve"> </w:t>
+            </w:r>
+            <w:r>
+              <w:rPr>
+                <w:color w:val="FF0000"/>
+              </w:rPr>
+              <w:t xml:space="preserve">{% if </w:t>
+            </w:r>
+            <w:r>
+              <w:rPr>
+                <w:color w:val="FF0000"/>
+              </w:rPr>
               <w:lastRenderedPageBreak/>
-              <w:t xml:space="preserve">Step </w:t>
-            </w:r>
-            <w:r>
-              <w:fldChar w:fldCharType="begin"/>
-            </w:r>
-            <w:r>
-              <w:instrText xml:space="preserve"> </w:instrText>
-            </w:r>
-            <w:r>
-              <w:instrText>SEQ stepList \* ARABIC</w:instrText>
-            </w:r>
-            <w:r>
-              <w:instrText xml:space="preserve"> </w:instrText>
-            </w:r>
-            <w:r>
-              <w:fldChar w:fldCharType="separate"/>
-            </w:r>
-            <w:r>
-              <w:rPr>
-                <w:noProof/>
-              </w:rPr>
-              <w:t>18</w:t>
-            </w:r>
-            <w:r>
-              <w:fldChar w:fldCharType="end"/>
-            </w:r>
-            <w:r>
-              <w:t>:</w:t>
+              <w:t xml:space="preserve">type_of_response.all_true('improper </w:t>
+            </w:r>
+            <w:r>
+              <w:rPr>
+                <w:color w:val="FF0000"/>
+              </w:rPr>
+              <w:t xml:space="preserve">service', exclusive = True) or </w:t>
+            </w:r>
+            <w:r>
+              <w:rPr>
+                <w:color w:val="FF0000"/>
+              </w:rPr>
+              <w:t xml:space="preserve">type_of_response['wrong state'] </w:t>
+            </w:r>
+            <w:r>
+              <w:rPr>
+                <w:color w:val="FF0000"/>
+              </w:rPr>
+              <w:t>or (</w:t>
+            </w:r>
+            <w:r>
+              <w:rPr>
+                <w:color w:val="FFC000"/>
+              </w:rPr>
+              <w:t>type_of_response['case in 2 states'] and stage_of_other_case == 'still going'</w:t>
+            </w:r>
+            <w:r>
+              <w:rPr>
+                <w:color w:val="FF0000"/>
+              </w:rPr>
+              <w:t>) or (</w:t>
+            </w:r>
+            <w:r>
+              <w:rPr>
+                <w:color w:val="FFC000"/>
+              </w:rPr>
+              <w:t xml:space="preserve">type_of_response.all_true('default', exclusive=True) and </w:t>
+            </w:r>
+            <w:proofErr w:type="spellStart"/>
+            <w:r>
+              <w:rPr>
+                <w:color w:val="FFC000"/>
+              </w:rPr>
+              <w:t>stage_of_default</w:t>
+            </w:r>
+            <w:proofErr w:type="spellEnd"/>
+            <w:r>
+              <w:rPr>
+                <w:color w:val="FFC000"/>
+              </w:rPr>
+              <w:t xml:space="preserve"> in ('application filed', 'hearing scheduled')</w:t>
+            </w:r>
+            <w:r>
+              <w:rPr>
+                <w:color w:val="FF0000"/>
+              </w:rPr>
+              <w:t>) %}</w:t>
+            </w:r>
+            <w:r>
+              <w:t>If you</w:t>
+            </w:r>
+            <w:r>
+              <w:t>r case</w:t>
             </w:r>
             <w:r>
               <w:t xml:space="preserve"> </w:t>
             </w:r>
             <w:r>
-              <w:rPr>
-                <w:color w:val="FF0000"/>
-              </w:rPr>
-              <w:t xml:space="preserve">{% if type_of_response.all_true('improper </w:t>
-            </w:r>
-            <w:r>
-              <w:rPr>
-                <w:color w:val="FF0000"/>
-              </w:rPr>
-              <w:t xml:space="preserve">service', exclusive = True) or </w:t>
-            </w:r>
-            <w:r>
-              <w:rPr>
-                <w:color w:val="FF0000"/>
-              </w:rPr>
-              <w:t xml:space="preserve">type_of_response['wrong state'] </w:t>
-            </w:r>
-            <w:r>
-              <w:rPr>
-                <w:color w:val="FF0000"/>
-              </w:rPr>
-              <w:t>or (</w:t>
-            </w:r>
-            <w:r>
-              <w:rPr>
-                <w:color w:val="FFC000"/>
-              </w:rPr>
-              <w:t>type_of_response['case in 2 states'] and stage_of_other_case == 'still going'</w:t>
-            </w:r>
-            <w:r>
-              <w:rPr>
-                <w:color w:val="FF0000"/>
-              </w:rPr>
-              <w:t>) or (</w:t>
-            </w:r>
-            <w:r>
-              <w:rPr>
-                <w:color w:val="FFC000"/>
-              </w:rPr>
-              <w:t xml:space="preserve">type_of_response.all_true('default', exclusive=True) and </w:t>
-            </w:r>
-            <w:proofErr w:type="spellStart"/>
-            <w:r>
-              <w:rPr>
-                <w:color w:val="FFC000"/>
-              </w:rPr>
-              <w:t>stage_of_default</w:t>
-            </w:r>
-            <w:proofErr w:type="spellEnd"/>
-            <w:r>
-              <w:rPr>
-                <w:color w:val="FFC000"/>
-              </w:rPr>
-              <w:t xml:space="preserve"> </w:t>
-            </w:r>
-            <w:r>
-              <w:rPr>
-                <w:color w:val="FFC000"/>
-              </w:rPr>
+              <w:t xml:space="preserve">is </w:t>
+            </w:r>
+            <w:r>
+              <w:t>mov</w:t>
+            </w:r>
+            <w:r>
+              <w:t xml:space="preserve">ing </w:t>
+            </w:r>
+            <w:r>
+              <w:t>forwar</w:t>
+            </w:r>
+            <w:r>
+              <w:t xml:space="preserve">d </w:t>
+            </w:r>
+            <w:r>
               <w:lastRenderedPageBreak/>
-              <w:t>in ('application filed', 'hearing scheduled')</w:t>
-            </w:r>
-            <w:r>
-              <w:rPr>
-                <w:color w:val="FF0000"/>
-              </w:rPr>
-              <w:t>) %}</w:t>
-            </w:r>
-            <w:r>
-              <w:t>If you</w:t>
-            </w:r>
-            <w:r>
-              <w:t>r case</w:t>
-            </w:r>
-            <w:r>
-              <w:t xml:space="preserve"> </w:t>
-            </w:r>
-            <w:r>
-              <w:t xml:space="preserve">is </w:t>
-            </w:r>
-            <w:r>
-              <w:t>mov</w:t>
-            </w:r>
-            <w:r>
-              <w:t xml:space="preserve">ing </w:t>
-            </w:r>
-            <w:r>
-              <w:t>forwar</w:t>
-            </w:r>
-            <w:r>
-              <w:t>d in Alaska, learn</w:t>
+              <w:t>in Alaska, learn</w:t>
             </w:r>
             <w:r>
               <w:rPr>
@@ -33353,6 +33411,7 @@
               <w:ind w:left="405"/>
             </w:pPr>
             <w:r>
+              <w:lastRenderedPageBreak/>
               <w:t xml:space="preserve">Flow Chart for Case Process, SHC-185: </w:t>
             </w:r>
             <w:r>
@@ -33874,7 +33933,7 @@
                 <w:color w:val="ED7D31" w:themeColor="accent2"/>
                 <w:shd w:val="clear" w:color="auto" w:fill="FFFFFF"/>
               </w:rPr>
-              <w:t xml:space="preserve"> custody </w:t>
+              <w:t xml:space="preserve"> custody case']) or (user_need == 'answer divorce' and type_of_respons</w:t>
             </w:r>
             <w:r>
               <w:rPr>
@@ -33882,7 +33941,7 @@
                 <w:shd w:val="clear" w:color="auto" w:fill="FFFFFF"/>
               </w:rPr>
               <w:lastRenderedPageBreak/>
-              <w:t>case']) or (user_need == 'answer divorce' and type_of_response['</w:t>
+              <w:t>e['</w:t>
             </w:r>
             <w:proofErr w:type="spellStart"/>
             <w:r>
@@ -33966,14 +34025,7 @@
               <w:rPr>
                 <w:shd w:val="clear" w:color="auto" w:fill="FFFFFF"/>
               </w:rPr>
-              <w:t xml:space="preserve">Abuse or domestic violence </w:t>
-            </w:r>
-            <w:r>
-              <w:rPr>
-                <w:shd w:val="clear" w:color="auto" w:fill="FFFFFF"/>
-              </w:rPr>
-              <w:lastRenderedPageBreak/>
-              <w:t>resources and reaching an agreement</w:t>
+              <w:t>Abuse or domestic violence resources and reaching an agreement</w:t>
             </w:r>
             <w:r>
               <w:rPr>
@@ -33986,7 +34038,14 @@
               <w:rPr>
                 <w:shd w:val="clear" w:color="auto" w:fill="FFFFFF"/>
               </w:rPr>
-              <w:t>Abuse or domestic violence and parenting</w:t>
+              <w:t xml:space="preserve">Abuse or domestic </w:t>
+            </w:r>
+            <w:r>
+              <w:rPr>
+                <w:shd w:val="clear" w:color="auto" w:fill="FFFFFF"/>
+              </w:rPr>
+              <w:lastRenderedPageBreak/>
+              <w:t>violence and parenting</w:t>
             </w:r>
             <w:r>
               <w:rPr>
@@ -34217,7 +34276,6 @@
               <w:rPr>
                 <w:shd w:val="clear" w:color="auto" w:fill="FFFFFF"/>
               </w:rPr>
-              <w:lastRenderedPageBreak/>
               <w:t>The dynamics in a relationship with domestic violence may also cause people to feel pressured to agree to something they do not want. If this is your situa</w:t>
             </w:r>
             <w:r>
@@ -34277,7 +34335,14 @@
               <w:rPr>
                 <w:shd w:val="clear" w:color="auto" w:fill="FFFFFF"/>
               </w:rPr>
-              <w:t>You can get information about asking the court for a protective order by answering more questions. Se</w:t>
+              <w:t xml:space="preserve">You can get information about asking the court for a protective </w:t>
+            </w:r>
+            <w:r>
+              <w:rPr>
+                <w:shd w:val="clear" w:color="auto" w:fill="FFFFFF"/>
+              </w:rPr>
+              <w:lastRenderedPageBreak/>
+              <w:t>order by answering more questions. Se</w:t>
             </w:r>
             <w:r>
               <w:rPr>
@@ -34857,42 +34922,42 @@
               <w:rPr>
                 <w:shd w:val="clear" w:color="auto" w:fill="FFFFFF"/>
               </w:rPr>
-              <w:t xml:space="preserve">However, some parents in a </w:t>
-            </w:r>
-            <w:r>
+              <w:t>However, some parents in a relationship that includes domestic violence are comfortable reaching an agreement about a parenting plan for a variety of reasons.</w:t>
+            </w:r>
+          </w:p>
+          <w:p>
+            <w:pPr>
+              <w:pStyle w:val="Body"/>
               <w:rPr>
                 <w:shd w:val="clear" w:color="auto" w:fill="FFFFFF"/>
               </w:rPr>
+            </w:pPr>
+            <w:r>
+              <w:rPr>
+                <w:shd w:val="clear" w:color="auto" w:fill="FFFFFF"/>
+              </w:rPr>
+              <w:t>Sometimes, domestic violence does not make either parent uncomfortable or afraid to ask for what they want in the parenting plan.</w:t>
+            </w:r>
+          </w:p>
+          <w:p>
+            <w:pPr>
+              <w:pStyle w:val="Body"/>
+              <w:rPr>
+                <w:shd w:val="clear" w:color="auto" w:fill="FFFFFF"/>
+              </w:rPr>
+            </w:pPr>
+            <w:r>
+              <w:rPr>
+                <w:shd w:val="clear" w:color="auto" w:fill="FFFFFF"/>
+              </w:rPr>
+              <w:t xml:space="preserve">If the domestic violence does make a parent uncomfortable or afraid, provisions are used to make the process of trying to reach an </w:t>
+            </w:r>
+            <w:r>
+              <w:rPr>
+                <w:shd w:val="clear" w:color="auto" w:fill="FFFFFF"/>
+              </w:rPr>
               <w:lastRenderedPageBreak/>
-              <w:t>relationship that includes domestic violence are comfortable reaching an agreement about a parenting plan for a variety of reasons.</w:t>
-            </w:r>
-          </w:p>
-          <w:p>
-            <w:pPr>
-              <w:pStyle w:val="Body"/>
-              <w:rPr>
-                <w:shd w:val="clear" w:color="auto" w:fill="FFFFFF"/>
-              </w:rPr>
-            </w:pPr>
-            <w:r>
-              <w:rPr>
-                <w:shd w:val="clear" w:color="auto" w:fill="FFFFFF"/>
-              </w:rPr>
-              <w:t>Sometimes, domestic violence does not make either parent uncomfortable or afraid to ask for what they want in the parenting plan.</w:t>
-            </w:r>
-          </w:p>
-          <w:p>
-            <w:pPr>
-              <w:pStyle w:val="Body"/>
-              <w:rPr>
-                <w:shd w:val="clear" w:color="auto" w:fill="FFFFFF"/>
-              </w:rPr>
-            </w:pPr>
-            <w:r>
-              <w:rPr>
-                <w:shd w:val="clear" w:color="auto" w:fill="FFFFFF"/>
-              </w:rPr>
-              <w:t>If the domestic violence does make a parent uncomfortable or afraid, provisions are used to make the process of trying to reach an agreement feel safer (having a support person present, having a mediator or a trusted third person help with discussions, not meeting in-person, meeting in different rooms, or talking about an agreement through email, text or telephone).</w:t>
+              <w:t>agreement feel safer (having a support person present, having a mediator or a trusted third person help with discussions, not meeting in-person, meeting in different rooms, or talking about an agreement through email, text or telephone).</w:t>
             </w:r>
           </w:p>
           <w:p>
@@ -35297,42 +35362,42 @@
               <w:rPr>
                 <w:shd w:val="clear" w:color="auto" w:fill="FFFFFF"/>
               </w:rPr>
-              <w:t xml:space="preserve">The law presumes that a parent with a "history of domestic violence" </w:t>
-            </w:r>
-            <w:r>
+              <w:t>The law presumes that a parent with a "history of domestic violence" not get custody or unsupervised visitation unless they meet certain requirements. These may include completing a batterer's intervention or substance abuse treatment program.</w:t>
+            </w:r>
+          </w:p>
+          <w:p>
+            <w:pPr>
+              <w:pStyle w:val="Body"/>
               <w:rPr>
                 <w:shd w:val="clear" w:color="auto" w:fill="FFFFFF"/>
               </w:rPr>
+            </w:pPr>
+            <w:r>
+              <w:rPr>
+                <w:shd w:val="clear" w:color="auto" w:fill="FFFFFF"/>
+              </w:rPr>
+              <w:t xml:space="preserve">A "history of domestic violence" is defined by the law as either one incident of domestic violence that caused serious physical injury, or more than one incident. The parent's domestic violence behavior needs to fit </w:t>
+            </w:r>
+            <w:proofErr w:type="gramStart"/>
+            <w:r>
+              <w:rPr>
+                <w:shd w:val="clear" w:color="auto" w:fill="FFFFFF"/>
+              </w:rPr>
+              <w:t>under</w:t>
+            </w:r>
+            <w:proofErr w:type="gramEnd"/>
+            <w:r>
+              <w:rPr>
+                <w:shd w:val="clear" w:color="auto" w:fill="FFFFFF"/>
+              </w:rPr>
+              <w:t xml:space="preserve"> one of the domestic violence crimes in the law. There does not have to be a protective order or criminal case for the </w:t>
+            </w:r>
+            <w:r>
+              <w:rPr>
+                <w:shd w:val="clear" w:color="auto" w:fill="FFFFFF"/>
+              </w:rPr>
               <w:lastRenderedPageBreak/>
-              <w:t>not get custody or unsupervised visitation unless they meet certain requirements. These may include completing a batterer's intervention or substance abuse treatment program.</w:t>
-            </w:r>
-          </w:p>
-          <w:p>
-            <w:pPr>
-              <w:pStyle w:val="Body"/>
-              <w:rPr>
-                <w:shd w:val="clear" w:color="auto" w:fill="FFFFFF"/>
-              </w:rPr>
-            </w:pPr>
-            <w:r>
-              <w:rPr>
-                <w:shd w:val="clear" w:color="auto" w:fill="FFFFFF"/>
-              </w:rPr>
-              <w:t xml:space="preserve">A "history of domestic violence" is defined by the law as either one incident of domestic violence that caused serious physical injury, or more than one incident. The parent's domestic violence behavior needs to fit </w:t>
-            </w:r>
-            <w:proofErr w:type="gramStart"/>
-            <w:r>
-              <w:rPr>
-                <w:shd w:val="clear" w:color="auto" w:fill="FFFFFF"/>
-              </w:rPr>
-              <w:t>under</w:t>
-            </w:r>
-            <w:proofErr w:type="gramEnd"/>
-            <w:r>
-              <w:rPr>
-                <w:shd w:val="clear" w:color="auto" w:fill="FFFFFF"/>
-              </w:rPr>
-              <w:t xml:space="preserve"> one of the domestic violence crimes in the law. There does not have to be a protective order or criminal case for the court to find a parent has a history of domestic violence. The court can find domestic violence based on one parent's testimony.</w:t>
+              <w:t>court to find a parent has a history of domestic violence. The court can find domestic violence based on one parent's testimony.</w:t>
             </w:r>
           </w:p>
           <w:p>
@@ -36003,54 +36068,54 @@
               <w:rPr>
                 <w:shd w:val="clear" w:color="auto" w:fill="FFFFFF"/>
               </w:rPr>
-              <w:t xml:space="preserve">n the children's </w:t>
-            </w:r>
-            <w:r>
+              <w:t>n the children's best interest.</w:t>
+            </w:r>
+          </w:p>
+          <w:p>
+            <w:pPr>
+              <w:pStyle w:val="Body"/>
               <w:rPr>
                 <w:shd w:val="clear" w:color="auto" w:fill="FFFFFF"/>
               </w:rPr>
+            </w:pPr>
+            <w:r>
+              <w:rPr>
+                <w:shd w:val="clear" w:color="auto" w:fill="FFFFFF"/>
+              </w:rPr>
+              <w:t>Generally, it is unusual for a judge in a divorce or custody case to decide that a parent cannot</w:t>
+            </w:r>
+            <w:r>
+              <w:rPr>
+                <w:shd w:val="clear" w:color="auto" w:fill="FFFFFF"/>
+              </w:rPr>
+              <w:t xml:space="preserve"> see</w:t>
+            </w:r>
+            <w:r>
+              <w:rPr>
+                <w:shd w:val="clear" w:color="auto" w:fill="FFFFFF"/>
+              </w:rPr>
+              <w:t xml:space="preserve"> their children. Research shows it is important for children to have a relationship with both parents, if it can happen in a safe manner.</w:t>
+            </w:r>
+          </w:p>
+          <w:p>
+            <w:pPr>
+              <w:pStyle w:val="Body"/>
+              <w:rPr>
+                <w:shd w:val="clear" w:color="auto" w:fill="FFFFFF"/>
+              </w:rPr>
+            </w:pPr>
+            <w:r>
+              <w:rPr>
+                <w:shd w:val="clear" w:color="auto" w:fill="FFFFFF"/>
+              </w:rPr>
+              <w:t xml:space="preserve">If the judge finds the domestic violence presumption applies, the judge will usually permit supervised contact between the parent and the children while the parent is completing a batterer's intervention or </w:t>
+            </w:r>
+            <w:r>
+              <w:rPr>
+                <w:shd w:val="clear" w:color="auto" w:fill="FFFFFF"/>
+              </w:rPr>
               <w:lastRenderedPageBreak/>
-              <w:t>best interest.</w:t>
-            </w:r>
-          </w:p>
-          <w:p>
-            <w:pPr>
-              <w:pStyle w:val="Body"/>
-              <w:rPr>
-                <w:shd w:val="clear" w:color="auto" w:fill="FFFFFF"/>
-              </w:rPr>
-            </w:pPr>
-            <w:r>
-              <w:rPr>
-                <w:shd w:val="clear" w:color="auto" w:fill="FFFFFF"/>
-              </w:rPr>
-              <w:t>Generally, it is unusual for a judge in a divorce or custody case to decide that a parent cannot</w:t>
-            </w:r>
-            <w:r>
-              <w:rPr>
-                <w:shd w:val="clear" w:color="auto" w:fill="FFFFFF"/>
-              </w:rPr>
-              <w:t xml:space="preserve"> see</w:t>
-            </w:r>
-            <w:r>
-              <w:rPr>
-                <w:shd w:val="clear" w:color="auto" w:fill="FFFFFF"/>
-              </w:rPr>
-              <w:t xml:space="preserve"> their children. Research shows it is important for children to have a relationship with both parents, if it can happen in a safe manner.</w:t>
-            </w:r>
-          </w:p>
-          <w:p>
-            <w:pPr>
-              <w:pStyle w:val="Body"/>
-              <w:rPr>
-                <w:shd w:val="clear" w:color="auto" w:fill="FFFFFF"/>
-              </w:rPr>
-            </w:pPr>
-            <w:r>
-              <w:rPr>
-                <w:shd w:val="clear" w:color="auto" w:fill="FFFFFF"/>
-              </w:rPr>
-              <w:t>If the judge finds the domestic violence presumption applies, the judge will usually permit supervised contact between the parent and the children while the parent is completing a batterer's intervention or substance abuse treatment program. After the parent finishes the program and any other requirements the judge ordered, the judge may lift the supervision restriction and allow a different parenting schedule.</w:t>
+              <w:t>substance abuse treatment program. After the parent finishes the program and any other requirements the judge ordered, the judge may lift the supervision restriction and allow a different parenting schedule.</w:t>
             </w:r>
             <w:r>
               <w:rPr>
@@ -36391,14 +36456,7 @@
               <w:rPr>
                 <w:shd w:val="clear" w:color="auto" w:fill="FFFFFF"/>
               </w:rPr>
-              <w:t xml:space="preserve">no inappropriate exposure to adult activities such as </w:t>
-            </w:r>
-            <w:r>
-              <w:rPr>
-                <w:shd w:val="clear" w:color="auto" w:fill="FFFFFF"/>
-              </w:rPr>
-              <w:lastRenderedPageBreak/>
-              <w:t>pornography,</w:t>
+              <w:t>no inappropriate exposure to adult activities such as pornography,</w:t>
             </w:r>
           </w:p>
           <w:p>
@@ -36494,6 +36552,7 @@
               <w:rPr>
                 <w:shd w:val="clear" w:color="auto" w:fill="FFFFFF"/>
               </w:rPr>
+              <w:lastRenderedPageBreak/>
               <w:t>no</w:t>
             </w:r>
             <w:proofErr w:type="gramEnd"/>
@@ -36865,9 +36924,6 @@
             </w:hyperlink>
             <w:r>
               <w:br/>
-            </w:r>
-            <w:r>
-              <w:lastRenderedPageBreak/>
               <w:t>public.courts.alaska.gov/web/forms/docs/dr-151.pdf</w:t>
             </w:r>
           </w:p>
@@ -36950,6 +37006,7 @@
               <w:rPr>
                 <w:shd w:val="clear" w:color="auto" w:fill="FFFFFF"/>
               </w:rPr>
+              <w:lastRenderedPageBreak/>
               <w:t>{%</w:t>
             </w:r>
             <w:proofErr w:type="spellStart"/>
@@ -37190,11 +37247,7 @@
               <w:ind w:left="405"/>
             </w:pPr>
             <w:r>
-              <w:t xml:space="preserve"> The mother, child, and person who may be the father take a DNA </w:t>
-            </w:r>
-            <w:r>
-              <w:lastRenderedPageBreak/>
-              <w:t>test using a painless swab inside the cheek. The whole process takes about 15 minutes and the result is ready within about 3 weeks. If someone is not cooperating or you want Child Support Services Division to do the testing, fill out and attach these forms to your Answer:</w:t>
+              <w:t xml:space="preserve"> The mother, child, and person who may be the father take a DNA test using a painless swab inside the cheek. The whole process takes about 15 minutes and the result is ready within about 3 weeks. If someone is not cooperating or you want Child Support Services Division to do the testing, fill out and attach these forms to your Answer:</w:t>
             </w:r>
           </w:p>
           <w:p>
@@ -37296,7 +37349,11 @@
               <w:t>{% if user_need in('custody', 'divorce') %}</w:t>
             </w:r>
             <w:r>
-              <w:t>You can attach any DNA test results that have already been done to your complaint.</w:t>
+              <w:t xml:space="preserve">You can attach any DNA </w:t>
+            </w:r>
+            <w:r>
+              <w:lastRenderedPageBreak/>
+              <w:t>test results that have already been done to your complaint.</w:t>
             </w:r>
             <w:r>
               <w:rPr>
@@ -37417,9 +37474,6 @@
             </w:r>
             <w:r>
               <w:br/>
-            </w:r>
-            <w:r>
-              <w:lastRenderedPageBreak/>
               <w:t xml:space="preserve">as a </w:t>
             </w:r>
             <w:hyperlink r:id="rId216">
@@ -37840,9 +37894,6 @@
             </w:hyperlink>
             <w:r>
               <w:br/>
-            </w:r>
-            <w:r>
-              <w:lastRenderedPageBreak/>
               <w:t>alsc-law.org/apply-for-services</w:t>
             </w:r>
           </w:p>
@@ -38448,7 +38499,7 @@
       </w:r>
     </w:p>
   </w:comment>
-  <w:comment w:id="24" w:author="Caroline Robinson" w:date="2025-07-30T09:44:00Z" w:initials="CR">
+  <w:comment w:id="23" w:author="Caroline Robinson" w:date="2025-07-30T09:44:00Z" w:initials="CR">
     <w:p>
       <w:pPr>
         <w:pStyle w:val="CommentText"/>
@@ -38679,7 +38730,7 @@
       <w:rPr>
         <w:noProof/>
       </w:rPr>
-      <w:t>49</w:t>
+      <w:t>55</w:t>
     </w:r>
     <w:r>
       <w:fldChar w:fldCharType="end"/>
@@ -47055,7 +47106,7 @@
   <a:extraClrSchemeLst/>
   <a:extLst>
     <a:ext uri="{05A4C25C-085E-4340-85A3-A5531E510DB2}">
-      <thm15:themeFamily xmlns:thm15="http://schemas.microsoft.com/office/thememl/2012/main" xmlns="" name="Office Theme" id="{62F939B6-93AF-4DB8-9C6B-D6C7DFDC589F}" vid="{4A3C46E8-61CC-4603-A589-7422A47A8E4A}"/>
+      <thm15:themeFamily xmlns="" xmlns:thm15="http://schemas.microsoft.com/office/thememl/2012/main" name="Office Theme" id="{62F939B6-93AF-4DB8-9C6B-D6C7DFDC589F}" vid="{4A3C46E8-61CC-4603-A589-7422A47A8E4A}"/>
     </a:ext>
   </a:extLst>
 </a:theme>
@@ -47066,7 +47117,7 @@
 </file>
 
 <file path=customXml/itemProps1.xml><?xml version="1.0" encoding="utf-8"?>
-<ds:datastoreItem xmlns:ds="http://schemas.openxmlformats.org/officeDocument/2006/customXml" ds:itemID="{B6E69D1F-EDB3-44CA-A03C-51062C710299}">
+<ds:datastoreItem xmlns:ds="http://schemas.openxmlformats.org/officeDocument/2006/customXml" ds:itemID="{B7DA98B0-4EF4-445C-B386-08C808FC564F}">
   <ds:schemaRefs>
     <ds:schemaRef ds:uri="http://schemas.openxmlformats.org/officeDocument/2006/bibliography"/>
   </ds:schemaRefs>

</xml_diff>

<commit_message>
updated answer_step heading in docx to match yml answer_step subject field
</commit_message>
<xml_diff>
--- a/docassemble/RespondingChildCustodyActionPlan/data/templates/responding_child_custody_action_plan.docx
+++ b/docassemble/RespondingChildCustodyActionPlan/data/templates/responding_child_custody_action_plan.docx
@@ -486,7 +486,7 @@
                 </mc:Choice>
                 <mc:Fallback>
                   <w:pict>
-                    <v:group w14:anchorId="4FD45C73" id="Group 1" o:spid="_x0000_s1026" style="position:absolute;margin-left:0;margin-top:12.95pt;width:58.45pt;height:53.4pt;z-index:251659264;mso-wrap-distance-left:8.95pt;mso-wrap-distance-right:25.2pt" coordsize="7423,6782" o:gfxdata="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">
+                    <v:group w14:anchorId="21A48E8C" id="Group 1" o:spid="_x0000_s1026" style="position:absolute;margin-left:0;margin-top:12.95pt;width:58.45pt;height:53.4pt;z-index:251659264;mso-wrap-distance-left:8.95pt;mso-wrap-distance-right:25.2pt" coordsize="7423,6782" o:gfxdata="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">
                       <v:group id="Group 2" o:spid="_x0000_s1027" style="position:absolute;width:5785;height:6782" coordsize="0,0" o:gfxdata="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">
                         <v:shape id="docshape2" o:spid="_x0000_s1028" style="position:absolute;width:578520;height:678240;visibility:visible;mso-wrap-style:square;v-text-anchor:top" coordsize="915,1071" o:gfxdata="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" path="m85,89l85,,914,r,985l824,985t,85l,1070,,92r573,l573,337r246,l824,1070xe" filled="f" strokecolor="#333" strokeweight=".43858mm">
                           <v:path arrowok="t" textboxrect="0,0,916,1072"/>
@@ -3952,23 +3952,7 @@
                 <w:rFonts w:eastAsia="Helvetica"/>
                 <w:color w:val="202529"/>
               </w:rPr>
-              <w:t>records.courts.alaska.gov/</w:t>
-            </w:r>
-            <w:proofErr w:type="spellStart"/>
-            <w:r>
-              <w:rPr>
-                <w:rFonts w:eastAsia="Helvetica"/>
-                <w:color w:val="202529"/>
-              </w:rPr>
-              <w:t>eaccess</w:t>
-            </w:r>
-            <w:proofErr w:type="spellEnd"/>
-            <w:r>
-              <w:rPr>
-                <w:rFonts w:eastAsia="Helvetica"/>
-                <w:color w:val="202529"/>
-              </w:rPr>
-              <w:t>/home.page.2</w:t>
+              <w:t>records.courts.alaska.gov/eaccess/home.page.2</w:t>
             </w:r>
             <w:r>
               <w:rPr>
@@ -4248,21 +4232,12 @@
               </w:rPr>
               <w:t>, exclusive = True) or (</w:t>
             </w:r>
-            <w:proofErr w:type="spellStart"/>
             <w:r>
               <w:rPr>
                 <w:rFonts w:eastAsia="Helvetica"/>
                 <w:color w:val="FFC000"/>
               </w:rPr>
-              <w:t>type_of_response.true_values</w:t>
-            </w:r>
-            <w:proofErr w:type="spellEnd"/>
-            <w:r>
-              <w:rPr>
-                <w:rFonts w:eastAsia="Helvetica"/>
-                <w:color w:val="FFC000"/>
-              </w:rPr>
-              <w:t xml:space="preserve">().number() == </w:t>
+              <w:t xml:space="preserve">type_of_response.true_values().number() == </w:t>
             </w:r>
             <w:r>
               <w:rPr>
@@ -4390,11 +4365,9 @@
             <w:pPr>
               <w:pStyle w:val="Body"/>
             </w:pPr>
-            <w:proofErr w:type="spellStart"/>
             <w:r>
               <w:t>decide_after_improper_service_step</w:t>
             </w:r>
-            <w:proofErr w:type="spellEnd"/>
           </w:p>
           <w:p>
             <w:pPr>
@@ -4984,39 +4957,8 @@
                 <w:sz w:val="24"/>
                 <w:szCs w:val="24"/>
               </w:rPr>
-              <w:t>courts.alaska.gov/</w:t>
-            </w:r>
-            <w:proofErr w:type="spellStart"/>
-            <w:r>
-              <w:rPr>
-                <w:rFonts w:ascii="Helvetica" w:eastAsia="Helvetica" w:hAnsi="Helvetica" w:cs="Helvetica"/>
-                <w:color w:val="202529"/>
-                <w:sz w:val="24"/>
-                <w:szCs w:val="24"/>
-              </w:rPr>
-              <w:t>trialcourts</w:t>
-            </w:r>
-            <w:proofErr w:type="spellEnd"/>
-            <w:r>
-              <w:rPr>
-                <w:rFonts w:ascii="Helvetica" w:eastAsia="Helvetica" w:hAnsi="Helvetica" w:cs="Helvetica"/>
-                <w:color w:val="202529"/>
-                <w:sz w:val="24"/>
-                <w:szCs w:val="24"/>
-              </w:rPr>
-              <w:t>/</w:t>
-            </w:r>
-            <w:proofErr w:type="spellStart"/>
-            <w:r>
-              <w:rPr>
-                <w:rFonts w:ascii="Helvetica" w:eastAsia="Helvetica" w:hAnsi="Helvetica" w:cs="Helvetica"/>
-                <w:color w:val="202529"/>
-                <w:sz w:val="24"/>
-                <w:szCs w:val="24"/>
-              </w:rPr>
-              <w:t>index.htm#recs</w:t>
-            </w:r>
-            <w:proofErr w:type="spellEnd"/>
+              <w:t>courts.alaska.gov/trialcourts/index.htm#recs</w:t>
+            </w:r>
           </w:p>
           <w:p>
             <w:pPr>
@@ -5039,23 +4981,7 @@
                 <w:rFonts w:eastAsia="Helvetica"/>
                 <w:color w:val="202529"/>
               </w:rPr>
-              <w:t>records.courts.alaska.gov/</w:t>
-            </w:r>
-            <w:proofErr w:type="spellStart"/>
-            <w:r>
-              <w:rPr>
-                <w:rFonts w:eastAsia="Helvetica"/>
-                <w:color w:val="202529"/>
-              </w:rPr>
-              <w:t>eaccess</w:t>
-            </w:r>
-            <w:proofErr w:type="spellEnd"/>
-            <w:r>
-              <w:rPr>
-                <w:rFonts w:eastAsia="Helvetica"/>
-                <w:color w:val="202529"/>
-              </w:rPr>
-              <w:t>/home.page.2</w:t>
+              <w:t>records.courts.alaska.gov/eaccess/home.page.2</w:t>
             </w:r>
           </w:p>
         </w:tc>
@@ -6529,21 +6455,8 @@
               <w:br/>
             </w:r>
             <w:r>
-              <w:t>courts.alaska.gov/</w:t>
-            </w:r>
-            <w:proofErr w:type="spellStart"/>
-            <w:r>
-              <w:t>trialcourts</w:t>
-            </w:r>
-            <w:proofErr w:type="spellEnd"/>
-            <w:r>
-              <w:t>/</w:t>
-            </w:r>
-            <w:proofErr w:type="spellStart"/>
-            <w:r>
-              <w:t>index.htm#recs</w:t>
-            </w:r>
-            <w:proofErr w:type="spellEnd"/>
+              <w:t>courts.alaska.gov/trialcourts/index.htm#recs</w:t>
+            </w:r>
           </w:p>
           <w:p>
             <w:pPr>
@@ -6823,11 +6736,9 @@
             <w:pPr>
               <w:pStyle w:val="Body"/>
             </w:pPr>
-            <w:proofErr w:type="spellStart"/>
             <w:r>
               <w:t>default_options_step</w:t>
             </w:r>
-            <w:proofErr w:type="spellEnd"/>
             <w:r>
               <w:br/>
             </w:r>
@@ -8325,19 +8236,9 @@
             <w:pPr>
               <w:pStyle w:val="Body"/>
             </w:pPr>
-            <w:proofErr w:type="spellStart"/>
-            <w:r>
-              <w:t>learn_set_aside_step</w:t>
-            </w:r>
-            <w:proofErr w:type="spellEnd"/>
-            <w:r>
-              <w:t xml:space="preserve"> and </w:t>
-            </w:r>
-            <w:proofErr w:type="spellStart"/>
-            <w:r>
-              <w:t>fill_set_aside_step</w:t>
-            </w:r>
-            <w:proofErr w:type="spellEnd"/>
+            <w:r>
+              <w:t>learn_set_aside_step and fill_set_aside_step</w:t>
+            </w:r>
             <w:r>
               <w:br/>
               <w:t xml:space="preserve">updated </w:t>
@@ -8605,15 +8506,7 @@
               <w:pStyle w:val="Body"/>
             </w:pPr>
             <w:r>
-              <w:t xml:space="preserve">{% for image_data in </w:t>
-            </w:r>
-            <w:proofErr w:type="spellStart"/>
-            <w:r>
-              <w:t>distribution_certificate_list</w:t>
-            </w:r>
-            <w:proofErr w:type="spellEnd"/>
-            <w:r>
-              <w:t xml:space="preserve"> %}</w:t>
+              <w:t>{% for image_data in distribution_certificate_list %}</w:t>
             </w:r>
           </w:p>
           <w:p>
@@ -9622,15 +9515,7 @@
               <w:ind w:left="750"/>
             </w:pPr>
             <w:r>
-              <w:t>If you cannot get to a notary public or someone who has the power to take oaths, you can “self-</w:t>
-            </w:r>
-            <w:proofErr w:type="spellStart"/>
-            <w:r>
-              <w:t>certify.”Use</w:t>
-            </w:r>
-            <w:proofErr w:type="spellEnd"/>
-            <w:r>
-              <w:t>:</w:t>
+              <w:t>If you cannot get to a notary public or someone who has the power to take oaths, you can “self-certify.”Use:</w:t>
             </w:r>
           </w:p>
           <w:p>
@@ -9811,15 +9696,7 @@
             </w:hyperlink>
             <w:r>
               <w:br/>
-              <w:t>youtube.com/</w:t>
-            </w:r>
-            <w:proofErr w:type="spellStart"/>
-            <w:r>
-              <w:t>watch?v</w:t>
-            </w:r>
-            <w:proofErr w:type="spellEnd"/>
-            <w:r>
-              <w:t>=2irmxT0_0EA</w:t>
+              <w:t>youtube.com/watch?v=2irmxT0_0EA</w:t>
             </w:r>
           </w:p>
         </w:tc>
@@ -10073,12 +9950,10 @@
             <w:pPr>
               <w:pStyle w:val="Body"/>
             </w:pPr>
-            <w:proofErr w:type="spellStart"/>
             <w:r>
               <w:lastRenderedPageBreak/>
               <w:t>answer_step</w:t>
             </w:r>
-            <w:proofErr w:type="spellEnd"/>
           </w:p>
           <w:p>
             <w:pPr>
@@ -10224,6 +10099,15 @@
               <w:t>{% endif %}</w:t>
             </w:r>
             <w:r>
+              <w:t>and ask to dismiss if you think Alaska is the wrong state</w:t>
+            </w:r>
+            <w:r>
+              <w:rPr>
+                <w:color w:val="FF0000"/>
+              </w:rPr>
+              <w:t>{% else %}</w:t>
+            </w:r>
+            <w:r>
               <w:rPr>
                 <w:color w:val="FFC000"/>
               </w:rPr>
@@ -10233,13 +10117,174 @@
               <w:rPr>
                 <w:color w:val="FFC000"/>
               </w:rPr>
-              <w:t>not jurisdiction</w:t>
-            </w:r>
-            <w:r>
-              <w:rPr>
-                <w:color w:val="FFC000"/>
-              </w:rPr>
-              <w:t xml:space="preserve"> %}</w:t>
+              <w:t>type_of_response.all_true</w:t>
+            </w:r>
+            <w:r>
+              <w:rPr>
+                <w:color w:val="FFC000"/>
+              </w:rPr>
+              <w:t xml:space="preserve">('improper service', exclusive = True) or </w:t>
+            </w:r>
+            <w:r>
+              <w:rPr>
+                <w:color w:val="FFC000"/>
+              </w:rPr>
+              <w:t>(</w:t>
+            </w:r>
+            <w:r>
+              <w:rPr>
+                <w:color w:val="92D050"/>
+              </w:rPr>
+              <w:t>type_of_response.all_true('improper service', 'wrong state') and jurisdiction and not proper_service</w:t>
+            </w:r>
+            <w:r>
+              <w:rPr>
+                <w:color w:val="FFC000"/>
+              </w:rPr>
+              <w:t xml:space="preserve">) </w:t>
+            </w:r>
+            <w:r>
+              <w:rPr>
+                <w:color w:val="FFC000"/>
+              </w:rPr>
+              <w:t xml:space="preserve">or </w:t>
+            </w:r>
+            <w:r>
+              <w:rPr>
+                <w:color w:val="FFC000"/>
+              </w:rPr>
+              <w:t>(</w:t>
+            </w:r>
+            <w:r>
+              <w:rPr>
+                <w:color w:val="92D050"/>
+              </w:rPr>
+              <w:t>type_of_response.all_true('defa</w:t>
+            </w:r>
+            <w:r>
+              <w:rPr>
+                <w:color w:val="92D050"/>
+              </w:rPr>
+              <w:lastRenderedPageBreak/>
+              <w:t>ult', 'wrong state') and jurisdiction and stage_of_default in('application filed', 'hearing scheduled')</w:t>
+            </w:r>
+            <w:r>
+              <w:rPr>
+                <w:color w:val="FFC000"/>
+              </w:rPr>
+              <w:t xml:space="preserve">) </w:t>
+            </w:r>
+            <w:r>
+              <w:rPr>
+                <w:color w:val="FFC000"/>
+              </w:rPr>
+              <w:t xml:space="preserve">or </w:t>
+            </w:r>
+            <w:r>
+              <w:rPr>
+                <w:color w:val="FFC000"/>
+              </w:rPr>
+              <w:t>(</w:t>
+            </w:r>
+            <w:r>
+              <w:rPr>
+                <w:color w:val="92D050"/>
+              </w:rPr>
+              <w:t>type_of_response.all_true('default', exclusive=True) and stage_of_default in ['application filed', 'hearing scheduled']</w:t>
+            </w:r>
+            <w:r>
+              <w:rPr>
+                <w:color w:val="FFC000"/>
+              </w:rPr>
+              <w:t>) %}</w:t>
+            </w:r>
+            <w:r>
+              <w:t>If you decide to move forwar</w:t>
+            </w:r>
+            <w:r>
+              <w:t>d</w:t>
+            </w:r>
+            <w:r>
+              <w:t>, fill</w:t>
+            </w:r>
+            <w:r>
+              <w:rPr>
+                <w:color w:val="FFC000"/>
+              </w:rPr>
+              <w:t xml:space="preserve">{% </w:t>
+            </w:r>
+            <w:r>
+              <w:rPr>
+                <w:color w:val="FFC000"/>
+              </w:rPr>
+              <w:t>el</w:t>
+            </w:r>
+            <w:r>
+              <w:rPr>
+                <w:color w:val="FFC000"/>
+              </w:rPr>
+              <w:t>if type_of_response['case in 2 states'] and stage_of_other_case == 'still going' %}</w:t>
+            </w:r>
+            <w:r>
+              <w:t xml:space="preserve">If you </w:t>
+            </w:r>
+            <w:r>
+              <w:lastRenderedPageBreak/>
+              <w:t>decide to move forward in Alaska, fill</w:t>
+            </w:r>
+            <w:r>
+              <w:rPr>
+                <w:color w:val="FFC000"/>
+              </w:rPr>
+              <w:t>{% else %}</w:t>
+            </w:r>
+            <w:r>
+              <w:t>Fill</w:t>
+            </w:r>
+            <w:r>
+              <w:rPr>
+                <w:color w:val="FFC000"/>
+              </w:rPr>
+              <w:t>{</w:t>
+            </w:r>
+            <w:r>
+              <w:rPr>
+                <w:color w:val="FFC000"/>
+              </w:rPr>
+              <w:t xml:space="preserve">% endif %} </w:t>
+            </w:r>
+            <w:r>
+              <w:t>out the forms to answer the complaint</w:t>
+            </w:r>
+            <w:r>
+              <w:rPr>
+                <w:color w:val="FFC000"/>
+              </w:rPr>
+              <w:t xml:space="preserve">{% if </w:t>
+            </w:r>
+            <w:r>
+              <w:rPr>
+                <w:color w:val="FFC000"/>
+              </w:rPr>
+              <w:t>t</w:t>
+            </w:r>
+            <w:r>
+              <w:rPr>
+                <w:color w:val="FFC000"/>
+              </w:rPr>
+              <w:t>ype_of_response.all_true('ak custody case', exclusive=True)</w:t>
+            </w:r>
+            <w:r>
+              <w:rPr>
+                <w:color w:val="FFC000"/>
+              </w:rPr>
+              <w:t xml:space="preserve"> o</w:t>
+            </w:r>
+            <w:r>
+              <w:rPr>
+                <w:color w:val="FFC000"/>
+              </w:rPr>
+              <w:t>r type_of_response.all_true('improper_service', exclusive=True)</w:t>
             </w:r>
             <w:r>
               <w:rPr>
@@ -10248,259 +10293,95 @@
               <w:t xml:space="preserve"> </w:t>
             </w:r>
             <w:r>
-              <w:t>and ask to dismiss if you think Alaska is the wrong state</w:t>
-            </w:r>
-            <w:r>
-              <w:rPr>
-                <w:color w:val="FFC000"/>
-              </w:rPr>
-              <w:t>{% endif %}</w:t>
-            </w:r>
-            <w:r>
-              <w:rPr>
-                <w:color w:val="FF0000"/>
-              </w:rPr>
-              <w:t>{% else %}</w:t>
-            </w:r>
-            <w:r>
-              <w:rPr>
-                <w:color w:val="FFC000"/>
-              </w:rPr>
-              <w:t xml:space="preserve">{% if </w:t>
-            </w:r>
-            <w:r>
-              <w:rPr>
-                <w:color w:val="FFC000"/>
-              </w:rPr>
-              <w:t>type_of_response.all_true</w:t>
-            </w:r>
-            <w:r>
-              <w:rPr>
-                <w:color w:val="FFC000"/>
-              </w:rPr>
-              <w:t xml:space="preserve">('improper service', exclusive = True) or </w:t>
-            </w:r>
-            <w:r>
-              <w:rPr>
-                <w:color w:val="FFC000"/>
-              </w:rPr>
-              <w:t>(</w:t>
-            </w:r>
-            <w:r>
-              <w:rPr>
-                <w:color w:val="FFC000"/>
-              </w:rPr>
-              <w:t>type_of_response.all_true('improper service', 'wrong state') and jurisdiction and not proper_service</w:t>
-            </w:r>
-            <w:r>
-              <w:rPr>
-                <w:color w:val="FFC000"/>
-              </w:rPr>
-              <w:t xml:space="preserve">) </w:t>
+              <w:rPr>
+                <w:color w:val="FFC000"/>
+              </w:rPr>
+              <w:t>or type_of_response.all_true('wrong state', exclusive=True)</w:t>
+            </w:r>
+            <w:r>
+              <w:rPr>
+                <w:color w:val="FFC000"/>
+              </w:rPr>
+              <w:t xml:space="preserve"> </w:t>
+            </w:r>
+            <w:r>
+              <w:rPr>
+                <w:color w:val="FFC000"/>
+              </w:rPr>
+              <w:t>or type_of_response.</w:t>
+            </w:r>
+            <w:r>
+              <w:rPr>
+                <w:color w:val="FFC000"/>
+              </w:rPr>
+              <w:t>any</w:t>
+            </w:r>
+            <w:r>
+              <w:rPr>
+                <w:color w:val="FFC000"/>
+              </w:rPr>
+              <w:t xml:space="preserve">_true('case </w:t>
             </w:r>
             <w:r>
               <w:rPr>
                 <w:color w:val="FFC000"/>
               </w:rPr>
               <w:lastRenderedPageBreak/>
+              <w:t>in 2 states', exclusive=True)</w:t>
+            </w:r>
+            <w:r>
+              <w:rPr>
+                <w:color w:val="FFC000"/>
+              </w:rPr>
+              <w:t xml:space="preserve"> </w:t>
+            </w:r>
+            <w:r>
+              <w:rPr>
+                <w:color w:val="FFC000"/>
+              </w:rPr>
               <w:t>or (</w:t>
             </w:r>
             <w:r>
               <w:rPr>
                 <w:color w:val="92D050"/>
               </w:rPr>
-              <w:t>type_of_response['case in 2 states'] and stage_of_other_case == 'still going'</w:t>
-            </w:r>
-            <w:r>
-              <w:rPr>
-                <w:color w:val="FFC000"/>
-              </w:rPr>
-              <w:t>) or (</w:t>
+              <w:t>type_of_response.any_true('ak custody case',</w:t>
             </w:r>
             <w:r>
               <w:rPr>
                 <w:color w:val="92D050"/>
               </w:rPr>
-              <w:t>type_of_response.all_true('default', exclusive=True) and stage_of_default in ['application filed', 'hearing scheduled']</w:t>
-            </w:r>
-            <w:r>
-              <w:rPr>
-                <w:color w:val="FFC000"/>
-              </w:rPr>
-              <w:t>) %}</w:t>
-            </w:r>
-            <w:r>
-              <w:t>If you decide to move forwar</w:t>
-            </w:r>
-            <w:r>
-              <w:t>d</w:t>
+              <w:t xml:space="preserve"> </w:t>
             </w:r>
             <w:r>
               <w:rPr>
                 <w:color w:val="92D050"/>
               </w:rPr>
-              <w:t>{% if type_of_response['case in 2 states'] and stage_of_other_case == 'still going' %}</w:t>
-            </w:r>
-            <w:r>
-              <w:t xml:space="preserve"> in </w:t>
-            </w:r>
-            <w:r>
-              <w:lastRenderedPageBreak/>
-              <w:t>Alaska</w:t>
+              <w:t>'improper_service',</w:t>
             </w:r>
             <w:r>
               <w:rPr>
                 <w:color w:val="92D050"/>
               </w:rPr>
-              <w:t>{% endif %}</w:t>
-            </w:r>
-            <w:r>
-              <w:t>, fill</w:t>
+              <w:t xml:space="preserve"> </w:t>
             </w:r>
             <w:r>
               <w:rPr>
                 <w:color w:val="92D050"/>
               </w:rPr>
-              <w:t>{% else %}</w:t>
-            </w:r>
-            <w:r>
-              <w:t>Fill</w:t>
+              <w:t>'wrong state',</w:t>
             </w:r>
             <w:r>
               <w:rPr>
                 <w:color w:val="92D050"/>
               </w:rPr>
-              <w:t>{% endif %}</w:t>
-            </w:r>
-            <w:r>
-              <w:t xml:space="preserve"> out the forms to answer the complaint</w:t>
-            </w:r>
-            <w:r>
-              <w:rPr>
-                <w:color w:val="FFC000"/>
-              </w:rPr>
-              <w:t>{% if type_of_response.all_true('ak custody case', exclusive=True)</w:t>
-            </w:r>
-            <w:r>
-              <w:rPr>
-                <w:color w:val="FFC000"/>
-              </w:rPr>
-              <w:t xml:space="preserve"> o</w:t>
-            </w:r>
-            <w:r>
-              <w:rPr>
-                <w:color w:val="FFC000"/>
-              </w:rPr>
-              <w:t>r type_of_response.all_true('improper_service', exclusive=True)</w:t>
-            </w:r>
-            <w:r>
-              <w:rPr>
-                <w:color w:val="FFC000"/>
-              </w:rPr>
               <w:t xml:space="preserve"> </w:t>
             </w:r>
             <w:r>
               <w:rPr>
-                <w:color w:val="FFC000"/>
-              </w:rPr>
-              <w:t>or type_of_response.all_true('wrong state', exclusive=True)</w:t>
-            </w:r>
-            <w:r>
-              <w:rPr>
-                <w:color w:val="FFC000"/>
-              </w:rPr>
-              <w:t xml:space="preserve"> </w:t>
-            </w:r>
-            <w:r>
-              <w:rPr>
-                <w:color w:val="FFC000"/>
-              </w:rPr>
-              <w:t>or type_of_response.all_true('case in 2 states', exclusive=True)</w:t>
-            </w:r>
-            <w:r>
-              <w:rPr>
-                <w:color w:val="FFC000"/>
-              </w:rPr>
-              <w:t xml:space="preserve"> </w:t>
-            </w:r>
-            <w:r>
-              <w:rPr>
-                <w:color w:val="FFC000"/>
-              </w:rPr>
-              <w:lastRenderedPageBreak/>
-              <w:t xml:space="preserve">or (type_of_response.any_true('ak custody </w:t>
-            </w:r>
-            <w:proofErr w:type="spellStart"/>
-            <w:r>
-              <w:rPr>
-                <w:color w:val="FFC000"/>
-              </w:rPr>
-              <w:t>case','improper_service','wrong</w:t>
-            </w:r>
-            <w:proofErr w:type="spellEnd"/>
-            <w:r>
-              <w:rPr>
-                <w:color w:val="FFC000"/>
-              </w:rPr>
-              <w:t xml:space="preserve"> </w:t>
-            </w:r>
-            <w:proofErr w:type="spellStart"/>
-            <w:r>
-              <w:rPr>
-                <w:color w:val="FFC000"/>
-              </w:rPr>
-              <w:t>state','case</w:t>
-            </w:r>
-            <w:proofErr w:type="spellEnd"/>
-            <w:r>
-              <w:rPr>
-                <w:color w:val="FFC000"/>
-              </w:rPr>
-              <w:t xml:space="preserve"> in 2 states')</w:t>
-            </w:r>
-            <w:r>
-              <w:rPr>
-                <w:color w:val="FFC000"/>
-              </w:rPr>
-              <w:t xml:space="preserve"> </w:t>
-            </w:r>
-            <w:r>
-              <w:rPr>
-                <w:color w:val="FFC000"/>
-              </w:rPr>
-              <w:t>and type_of_response.any_tru</w:t>
-            </w:r>
-            <w:r>
-              <w:rPr>
-                <w:color w:val="FFC000"/>
-              </w:rPr>
-              <w:t>e('</w:t>
-            </w:r>
-            <w:proofErr w:type="spellStart"/>
-            <w:r>
-              <w:rPr>
-                <w:color w:val="FFC000"/>
-              </w:rPr>
-              <w:t>improper_service','default</w:t>
-            </w:r>
-            <w:proofErr w:type="spellEnd"/>
-            <w:r>
-              <w:rPr>
-                <w:color w:val="FFC000"/>
-              </w:rPr>
-              <w:t xml:space="preserve">') and </w:t>
-            </w:r>
-            <w:r>
-              <w:rPr>
-                <w:color w:val="FFC000"/>
-              </w:rPr>
-              <w:t>p</w:t>
-            </w:r>
-            <w:r>
-              <w:rPr>
-                <w:color w:val="FFC000"/>
-              </w:rPr>
-              <w:t>roper_service</w:t>
+                <w:color w:val="92D050"/>
+              </w:rPr>
+              <w:t>'case in 2 states') and type_of_response.any_true('improper_service','default') and proper_service</w:t>
             </w:r>
             <w:r>
               <w:rPr>
@@ -12429,23 +12310,7 @@
                 <w:bCs/>
                 <w:color w:val="auto"/>
               </w:rPr>
-              <w:t xml:space="preserve"> </w:t>
-            </w:r>
-            <w:proofErr w:type="gramStart"/>
-            <w:r>
-              <w:rPr>
-                <w:bCs/>
-                <w:color w:val="auto"/>
-              </w:rPr>
-              <w:t>number</w:t>
-            </w:r>
-            <w:proofErr w:type="gramEnd"/>
-            <w:r>
-              <w:rPr>
-                <w:bCs/>
-                <w:color w:val="auto"/>
-              </w:rPr>
-              <w:t>.</w:t>
+              <w:t xml:space="preserve"> number.</w:t>
             </w:r>
           </w:p>
           <w:p>
@@ -14204,21 +14069,7 @@
               <w:rPr>
                 <w:color w:val="FFC000"/>
               </w:rPr>
-              <w:t>% if response_to_complaint in('</w:t>
-            </w:r>
-            <w:proofErr w:type="spellStart"/>
-            <w:r>
-              <w:rPr>
-                <w:color w:val="FFC000"/>
-              </w:rPr>
-              <w:t>agree','some</w:t>
-            </w:r>
-            <w:proofErr w:type="spellEnd"/>
-            <w:r>
-              <w:rPr>
-                <w:color w:val="FFC000"/>
-              </w:rPr>
-              <w:t>') or (response_to_complaint == 'none' and want_help_to_agree)</w:t>
+              <w:t>% if response_to_complaint in('agree','some') or (response_to_complaint == 'none' and want_help_to_agree)</w:t>
             </w:r>
             <w:r>
               <w:rPr>
@@ -15652,21 +15503,7 @@
               <w:rPr>
                 <w:color w:val="FFC000"/>
               </w:rPr>
-              <w:t>% if response_to_complaint in('</w:t>
-            </w:r>
-            <w:proofErr w:type="spellStart"/>
-            <w:r>
-              <w:rPr>
-                <w:color w:val="FFC000"/>
-              </w:rPr>
-              <w:t>agree','some</w:t>
-            </w:r>
-            <w:proofErr w:type="spellEnd"/>
-            <w:r>
-              <w:rPr>
-                <w:color w:val="FFC000"/>
-              </w:rPr>
-              <w:t>') or (response_to_complaint == 'none' and want_help_to_agree)</w:t>
+              <w:t>% if response_to_complaint in('agree','some') or (response_to_complaint == 'none' and want_help_to_agree)</w:t>
             </w:r>
             <w:r>
               <w:rPr>
@@ -16134,12 +15971,10 @@
             <w:pPr>
               <w:pStyle w:val="Body"/>
             </w:pPr>
-            <w:proofErr w:type="spellStart"/>
             <w:r>
               <w:lastRenderedPageBreak/>
               <w:t>dismiss_step</w:t>
             </w:r>
-            <w:proofErr w:type="spellEnd"/>
             <w:r>
               <w:br/>
             </w:r>
@@ -16808,16 +16643,8 @@
               <w:rPr>
                 <w:color w:val="FFC000"/>
               </w:rPr>
-              <w:t xml:space="preserve"> not </w:t>
-            </w:r>
-            <w:proofErr w:type="spellStart"/>
-            <w:r>
-              <w:rPr>
-                <w:color w:val="FFC000"/>
-              </w:rPr>
-              <w:t>proper_servce</w:t>
-            </w:r>
-            <w:proofErr w:type="spellEnd"/>
+              <w:t xml:space="preserve"> not proper_servce</w:t>
+            </w:r>
             <w:r>
               <w:rPr>
                 <w:color w:val="FF0000"/>
@@ -17497,23 +17324,7 @@
                 <w:rStyle w:val="Hyperlink"/>
                 <w:color w:val="auto"/>
               </w:rPr>
-              <w:t>youtube.com/</w:t>
-            </w:r>
-            <w:proofErr w:type="spellStart"/>
-            <w:r>
-              <w:rPr>
-                <w:rStyle w:val="Hyperlink"/>
-                <w:color w:val="auto"/>
-              </w:rPr>
-              <w:t>watch?v</w:t>
-            </w:r>
-            <w:proofErr w:type="spellEnd"/>
-            <w:r>
-              <w:rPr>
-                <w:rStyle w:val="Hyperlink"/>
-                <w:color w:val="auto"/>
-              </w:rPr>
-              <w:t>=2irmxT0_0EA</w:t>
+              <w:t>youtube.com/watch?v=2irmxT0_0EA</w:t>
             </w:r>
           </w:p>
           <w:p>
@@ -18121,12 +17932,10 @@
             <w:pPr>
               <w:pStyle w:val="Body"/>
             </w:pPr>
-            <w:proofErr w:type="spellStart"/>
             <w:r>
               <w:lastRenderedPageBreak/>
               <w:t>want_help_to_agree_step</w:t>
             </w:r>
-            <w:proofErr w:type="spellEnd"/>
           </w:p>
           <w:p>
             <w:pPr>
@@ -18988,21 +18797,7 @@
               <w:rPr>
                 <w:color w:val="92D050"/>
               </w:rPr>
-              <w:t>% elif case_type in ('</w:t>
-            </w:r>
-            <w:proofErr w:type="spellStart"/>
-            <w:r>
-              <w:rPr>
-                <w:color w:val="92D050"/>
-              </w:rPr>
-              <w:t>custody','divorce</w:t>
-            </w:r>
-            <w:proofErr w:type="spellEnd"/>
-            <w:r>
-              <w:rPr>
-                <w:color w:val="92D050"/>
-              </w:rPr>
-              <w:t>') or (case_type == 'legal separation' and want_legal_separation == 'yes') and response_to_complaint in ('agree', 'some')</w:t>
+              <w:t>% elif case_type in ('custody','divorce') or (case_type == 'legal separation' and want_legal_separation == 'yes') and response_to_complaint in ('agree', 'some')</w:t>
             </w:r>
             <w:r>
               <w:rPr>
@@ -19980,21 +19775,7 @@
               <w:rPr>
                 <w:color w:val="ED7D31" w:themeColor="accent2"/>
               </w:rPr>
-              <w:t xml:space="preserve"> 'change custody order </w:t>
-            </w:r>
-            <w:proofErr w:type="spellStart"/>
-            <w:r>
-              <w:rPr>
-                <w:color w:val="ED7D31" w:themeColor="accent2"/>
-              </w:rPr>
-              <w:t>order</w:t>
-            </w:r>
-            <w:proofErr w:type="spellEnd"/>
-            <w:r>
-              <w:rPr>
-                <w:color w:val="ED7D31" w:themeColor="accent2"/>
-              </w:rPr>
-              <w:t>',</w:t>
+              <w:t xml:space="preserve"> 'change custody order order',</w:t>
             </w:r>
             <w:r>
               <w:rPr>
@@ -20211,15 +19992,7 @@
             </w:hyperlink>
             <w:r>
               <w:br/>
-              <w:t>youtube.com/</w:t>
-            </w:r>
-            <w:proofErr w:type="spellStart"/>
-            <w:r>
-              <w:t>watch?v</w:t>
-            </w:r>
-            <w:proofErr w:type="spellEnd"/>
-            <w:r>
-              <w:t>=4EuW9HET3nM</w:t>
+              <w:t>youtube.com/watch?v=4EuW9HET3nM</w:t>
             </w:r>
           </w:p>
           <w:p>
@@ -22376,30 +22149,11 @@
               <w:rPr>
                 <w:color w:val="FF0000"/>
               </w:rPr>
-              <w:t>if defined('</w:t>
-            </w:r>
-            <w:proofErr w:type="spellStart"/>
-            <w:r>
-              <w:rPr>
-                <w:color w:val="FF0000"/>
-              </w:rPr>
-              <w:t>file_step_heading</w:t>
-            </w:r>
-            <w:proofErr w:type="spellEnd"/>
-            <w:r>
-              <w:rPr>
-                <w:color w:val="FF0000"/>
-              </w:rPr>
-              <w:t>') %}</w:t>
-            </w:r>
-            <w:r>
-              <w:t xml:space="preserve">{{ </w:t>
-            </w:r>
-            <w:proofErr w:type="spellStart"/>
-            <w:r>
-              <w:t>file_step_heading</w:t>
-            </w:r>
-            <w:proofErr w:type="spellEnd"/>
+              <w:t>if defined('file_step_heading') %}</w:t>
+            </w:r>
+            <w:r>
+              <w:t>{{ file_step_heading</w:t>
+            </w:r>
             <w:r>
               <w:t xml:space="preserve"> </w:t>
             </w:r>
@@ -22444,49 +22198,13 @@
               <w:pStyle w:val="Body"/>
             </w:pPr>
             <w:r>
-              <w:t xml:space="preserve">{{ </w:t>
-            </w:r>
-            <w:proofErr w:type="spellStart"/>
-            <w:r>
-              <w:t>file_motion_to_enforce</w:t>
-            </w:r>
-            <w:proofErr w:type="spellEnd"/>
-            <w:r>
-              <w:t xml:space="preserve"> }}</w:t>
+              <w:t>{{ file_motion_to_enforce }}</w:t>
             </w:r>
             <w:r>
               <w:rPr>
                 <w:color w:val="00B0F0"/>
               </w:rPr>
-              <w:t>{% if defined('</w:t>
-            </w:r>
-            <w:proofErr w:type="spellStart"/>
-            <w:r>
-              <w:rPr>
-                <w:color w:val="00B0F0"/>
-              </w:rPr>
-              <w:t>file_step_heading</w:t>
-            </w:r>
-            <w:proofErr w:type="spellEnd"/>
-            <w:r>
-              <w:rPr>
-                <w:color w:val="00B0F0"/>
-              </w:rPr>
-              <w:t xml:space="preserve">') and </w:t>
-            </w:r>
-            <w:proofErr w:type="spellStart"/>
-            <w:r>
-              <w:rPr>
-                <w:color w:val="00B0F0"/>
-              </w:rPr>
-              <w:t>file_step_heading</w:t>
-            </w:r>
-            <w:proofErr w:type="spellEnd"/>
-            <w:r>
-              <w:rPr>
-                <w:color w:val="00B0F0"/>
-              </w:rPr>
-              <w:t xml:space="preserve"> == 'File your Motion to Set Aside' %}</w:t>
+              <w:t>{% if defined('file_step_heading') and file_step_heading == 'File your Motion to Set Aside' %}</w:t>
             </w:r>
             <w:r>
               <w:t xml:space="preserve">If you decide that a </w:t>
@@ -22901,21 +22619,7 @@
               <w:rPr>
                 <w:color w:val="FFC000"/>
               </w:rPr>
-              <w:t>type_of_final_order.any_true('</w:t>
-            </w:r>
-            <w:proofErr w:type="spellStart"/>
-            <w:r>
-              <w:rPr>
-                <w:color w:val="FFC000"/>
-              </w:rPr>
-              <w:t>custody','child</w:t>
-            </w:r>
-            <w:proofErr w:type="spellEnd"/>
-            <w:r>
-              <w:rPr>
-                <w:color w:val="FFC000"/>
-              </w:rPr>
-              <w:t xml:space="preserve"> support') and why_</w:t>
+              <w:t>type_of_final_order.any_true('custody','child support') and why_</w:t>
             </w:r>
             <w:r>
               <w:rPr>
@@ -22941,19 +22645,23 @@
               </w:rPr>
               <w:t>(</w:t>
             </w:r>
-            <w:proofErr w:type="spellStart"/>
             <w:r>
               <w:rPr>
                 <w:color w:val="92D050"/>
               </w:rPr>
-              <w:t>type_of_final_order.all_false</w:t>
-            </w:r>
-            <w:proofErr w:type="spellEnd"/>
+              <w:t>type_of_final_order.all_false('spousal support', 'property or debt')</w:t>
+            </w:r>
+            <w:r>
+              <w:rPr>
+                <w:color w:val="FFC000"/>
+              </w:rPr>
+              <w:t xml:space="preserve"> </w:t>
+            </w:r>
             <w:r>
               <w:rPr>
                 <w:color w:val="92D050"/>
               </w:rPr>
-              <w:t>('spousal support', 'property or debt')</w:t>
+              <w:t>or</w:t>
             </w:r>
             <w:r>
               <w:rPr>
@@ -22963,83 +22671,57 @@
             </w:r>
             <w:r>
               <w:rPr>
+                <w:color w:val="00B050"/>
+              </w:rPr>
+              <w:t>(</w:t>
+            </w:r>
+            <w:r>
+              <w:rPr>
+                <w:color w:val="00B050"/>
+              </w:rPr>
+              <w:t>type_of_final_order.any_true('spousal support', 'property or debt') and why_change_divorce_order != 'changed circumstances'</w:t>
+            </w:r>
+            <w:r>
+              <w:rPr>
+                <w:color w:val="00B050"/>
+              </w:rPr>
+              <w:t>)</w:t>
+            </w:r>
+            <w:r>
+              <w:rPr>
                 <w:color w:val="92D050"/>
               </w:rPr>
+              <w:t>)</w:t>
+            </w:r>
+            <w:r>
+              <w:rPr>
+                <w:color w:val="FFC000"/>
+              </w:rPr>
+              <w:t>)</w:t>
+            </w:r>
+            <w:r>
+              <w:rPr>
+                <w:color w:val="FFC000"/>
+              </w:rPr>
+              <w:t xml:space="preserve"> </w:t>
+            </w:r>
+            <w:r>
+              <w:rPr>
+                <w:color w:val="7030A0"/>
+              </w:rPr>
               <w:t>or</w:t>
             </w:r>
             <w:r>
               <w:rPr>
                 <w:color w:val="FFC000"/>
               </w:rPr>
-              <w:t xml:space="preserve"> </w:t>
-            </w:r>
-            <w:r>
-              <w:rPr>
-                <w:color w:val="00B050"/>
-              </w:rPr>
-              <w:t>(</w:t>
-            </w:r>
-            <w:r>
-              <w:rPr>
-                <w:color w:val="00B050"/>
-              </w:rPr>
-              <w:t>type_of_final_order.any_true('spousal support', 'property or debt') and why_change_divorce_order != 'changed circumstances'</w:t>
-            </w:r>
-            <w:r>
-              <w:rPr>
-                <w:color w:val="00B050"/>
-              </w:rPr>
-              <w:t>)</w:t>
+              <w:t xml:space="preserve"> (type_of_final_order.any_true('spousal support', 'property or debt ') and why_change_divorce_order == 'changed circumstances' and </w:t>
             </w:r>
             <w:r>
               <w:rPr>
                 <w:color w:val="92D050"/>
               </w:rPr>
-              <w:t>)</w:t>
-            </w:r>
-            <w:r>
-              <w:rPr>
-                <w:color w:val="FFC000"/>
-              </w:rPr>
-              <w:t>)</w:t>
-            </w:r>
-            <w:r>
-              <w:rPr>
-                <w:color w:val="FFC000"/>
-              </w:rPr>
-              <w:t xml:space="preserve"> </w:t>
-            </w:r>
-            <w:r>
-              <w:rPr>
-                <w:color w:val="7030A0"/>
-              </w:rPr>
-              <w:t>or</w:t>
-            </w:r>
-            <w:r>
-              <w:rPr>
-                <w:color w:val="FFC000"/>
-              </w:rPr>
-              <w:t xml:space="preserve"> (type_of_final_order.any_true('spousal support', 'property or debt ') and why_change_divorce_order == 'changed circumstances' and </w:t>
-            </w:r>
-            <w:r>
-              <w:rPr>
-                <w:color w:val="92D050"/>
-              </w:rPr>
-              <w:t>(</w:t>
-            </w:r>
-            <w:proofErr w:type="spellStart"/>
-            <w:r>
-              <w:rPr>
-                <w:color w:val="92D050"/>
-              </w:rPr>
-              <w:t>type_of_final_order.all_false</w:t>
-            </w:r>
-            <w:proofErr w:type="spellEnd"/>
-            <w:r>
-              <w:rPr>
-                <w:color w:val="92D050"/>
-              </w:rPr>
-              <w:t xml:space="preserve">('child support', 'custody') or </w:t>
+              <w:t xml:space="preserve">(type_of_final_order.all_false('child support', 'custody') or </w:t>
             </w:r>
             <w:r>
               <w:rPr>
@@ -23564,21 +23246,8 @@
               </w:r>
               <w:r>
                 <w:br/>
-                <w:t>courts.alaska.gov/</w:t>
+                <w:t>courts.alaska.gov/efile/index.htm#current-courts</w:t>
               </w:r>
-              <w:proofErr w:type="spellStart"/>
-              <w:r>
-                <w:t>efile</w:t>
-              </w:r>
-              <w:proofErr w:type="spellEnd"/>
-              <w:r>
-                <w:t>/</w:t>
-              </w:r>
-              <w:proofErr w:type="spellStart"/>
-              <w:r>
-                <w:t>index.htm#current-courts</w:t>
-              </w:r>
-              <w:proofErr w:type="spellEnd"/>
             </w:hyperlink>
           </w:p>
           <w:p>
@@ -23608,15 +23277,7 @@
             </w:r>
             <w:r>
               <w:br/>
-              <w:t>courts.alaska.gov/</w:t>
-            </w:r>
-            <w:proofErr w:type="spellStart"/>
-            <w:r>
-              <w:t>courtdir</w:t>
-            </w:r>
-            <w:proofErr w:type="spellEnd"/>
-            <w:r>
-              <w:t>/efiling.htm</w:t>
+              <w:t>courts.alaska.gov/courtdir/efiling.htm</w:t>
             </w:r>
           </w:p>
         </w:tc>
@@ -23708,7 +23369,6 @@
             <w:pPr>
               <w:pStyle w:val="Body"/>
             </w:pPr>
-            <w:proofErr w:type="spellStart"/>
             <w:r>
               <w:t>answer_file</w:t>
             </w:r>
@@ -23718,7 +23378,6 @@
             <w:r>
               <w:t>_step</w:t>
             </w:r>
-            <w:proofErr w:type="spellEnd"/>
           </w:p>
           <w:p>
             <w:pPr>
@@ -23791,30 +23450,11 @@
               <w:rPr>
                 <w:color w:val="FF0000"/>
               </w:rPr>
-              <w:t>if defined('</w:t>
-            </w:r>
-            <w:proofErr w:type="spellStart"/>
-            <w:r>
-              <w:rPr>
-                <w:color w:val="FF0000"/>
-              </w:rPr>
-              <w:t>file_step_heading</w:t>
-            </w:r>
-            <w:proofErr w:type="spellEnd"/>
-            <w:r>
-              <w:rPr>
-                <w:color w:val="FF0000"/>
-              </w:rPr>
-              <w:t>') %}</w:t>
-            </w:r>
-            <w:r>
-              <w:t xml:space="preserve">{{ </w:t>
-            </w:r>
-            <w:proofErr w:type="spellStart"/>
-            <w:r>
-              <w:t>file_step_heading</w:t>
-            </w:r>
-            <w:proofErr w:type="spellEnd"/>
+              <w:t>if defined('file_step_heading') %}</w:t>
+            </w:r>
+            <w:r>
+              <w:t>{{ file_step_heading</w:t>
+            </w:r>
             <w:r>
               <w:t xml:space="preserve"> </w:t>
             </w:r>
@@ -23994,60 +23634,14 @@
                 <w:rFonts w:eastAsia="Times New Roman"/>
               </w:rPr>
               <w:lastRenderedPageBreak/>
-              <w:t xml:space="preserve">{{ </w:t>
-            </w:r>
-            <w:proofErr w:type="spellStart"/>
-            <w:r>
-              <w:rPr>
-                <w:rFonts w:eastAsia="Times New Roman"/>
-              </w:rPr>
-              <w:t>file_motion_to_enforce</w:t>
-            </w:r>
-            <w:proofErr w:type="spellEnd"/>
-            <w:r>
-              <w:rPr>
-                <w:rFonts w:eastAsia="Times New Roman"/>
-              </w:rPr>
-              <w:t xml:space="preserve"> }}</w:t>
+              <w:t>{{ file_motion_to_enforce }}</w:t>
             </w:r>
             <w:r>
               <w:rPr>
                 <w:rFonts w:eastAsia="Times New Roman"/>
                 <w:color w:val="00B0F0"/>
               </w:rPr>
-              <w:t>{% if defined('</w:t>
-            </w:r>
-            <w:proofErr w:type="spellStart"/>
-            <w:r>
-              <w:rPr>
-                <w:rFonts w:eastAsia="Times New Roman"/>
-                <w:color w:val="00B0F0"/>
-              </w:rPr>
-              <w:t>file_step_heading</w:t>
-            </w:r>
-            <w:proofErr w:type="spellEnd"/>
-            <w:r>
-              <w:rPr>
-                <w:rFonts w:eastAsia="Times New Roman"/>
-                <w:color w:val="00B0F0"/>
-              </w:rPr>
-              <w:t xml:space="preserve">') and </w:t>
-            </w:r>
-            <w:proofErr w:type="spellStart"/>
-            <w:r>
-              <w:rPr>
-                <w:rFonts w:eastAsia="Times New Roman"/>
-                <w:color w:val="00B0F0"/>
-              </w:rPr>
-              <w:t>file_step_heading</w:t>
-            </w:r>
-            <w:proofErr w:type="spellEnd"/>
-            <w:r>
-              <w:rPr>
-                <w:rFonts w:eastAsia="Times New Roman"/>
-                <w:color w:val="00B0F0"/>
-              </w:rPr>
-              <w:t xml:space="preserve"> == 'File your Motion to Set Aside' %}</w:t>
+              <w:t>{% if defined('file_step_heading') and file_step_heading == 'File your Motion to Set Aside' %}</w:t>
             </w:r>
             <w:r>
               <w:rPr>
@@ -24250,13 +23844,8 @@
               <w:t>not</w:t>
             </w:r>
             <w:r>
-              <w:t xml:space="preserve"> using </w:t>
-            </w:r>
-            <w:proofErr w:type="spellStart"/>
-            <w:r>
-              <w:t>Truefiling</w:t>
-            </w:r>
-            <w:proofErr w:type="spellEnd"/>
+              <w:t xml:space="preserve"> using Truefiling</w:t>
+            </w:r>
           </w:p>
           <w:p>
             <w:pPr>
@@ -24423,13 +24012,8 @@
             </w:hyperlink>
             <w:r>
               <w:br/>
-              <w:t>courts.alaska.gov/</w:t>
-            </w:r>
-            <w:proofErr w:type="spellStart"/>
-            <w:r>
-              <w:t>efile</w:t>
-            </w:r>
-            <w:proofErr w:type="spellEnd"/>
+              <w:t>courts.alaska.gov/efile</w:t>
+            </w:r>
           </w:p>
         </w:tc>
       </w:tr>
@@ -24504,13 +24088,8 @@
             <w:pPr>
               <w:pStyle w:val="Body"/>
             </w:pPr>
-            <w:proofErr w:type="spellStart"/>
-            <w:r>
-              <w:t>file_complaint_step</w:t>
-            </w:r>
-            <w:proofErr w:type="spellEnd"/>
-            <w:r>
-              <w:t xml:space="preserve"> in aka2j_templates.yml and Step 1 in "G:\Family Law\Legal Navigator\A Interviews\Conventions\File and Serve\File and Serve in Starting a case.docx</w:t>
+            <w:r>
+              <w:t>file_complaint_step in aka2j_templates.yml and Step 1 in "G:\Family Law\Legal Navigator\A Interviews\Conventions\File and Serve\File and Serve in Starting a case.docx</w:t>
             </w:r>
           </w:p>
         </w:tc>
@@ -25358,15 +24937,7 @@
               <w:t>(</w:t>
             </w:r>
             <w:r>
-              <w:t xml:space="preserve">not minor_children and agree_or_settle in('no prop debt or </w:t>
-            </w:r>
-            <w:proofErr w:type="spellStart"/>
-            <w:r>
-              <w:t>pregnancy','agree','do</w:t>
-            </w:r>
-            <w:proofErr w:type="spellEnd"/>
-            <w:r>
-              <w:t xml:space="preserve"> not know')</w:t>
+              <w:t>not minor_children and agree_or_settle in('no prop debt or pregnancy','agree','do not know')</w:t>
             </w:r>
             <w:r>
               <w:rPr>
@@ -25405,15 +24976,7 @@
               <w:t>(</w:t>
             </w:r>
             <w:r>
-              <w:t>user_need == 'custody' and which_forms in('</w:t>
-            </w:r>
-            <w:proofErr w:type="spellStart"/>
-            <w:r>
-              <w:t>agree','both</w:t>
-            </w:r>
-            <w:proofErr w:type="spellEnd"/>
-            <w:r>
-              <w:t>')</w:t>
+              <w:t>user_need == 'custody' and which_forms in('agree','both')</w:t>
             </w:r>
             <w:r>
               <w:rPr>
@@ -25502,21 +25065,8 @@
             </w:hyperlink>
             <w:r>
               <w:br/>
-              <w:t>courts.alaska.gov/</w:t>
-            </w:r>
-            <w:proofErr w:type="spellStart"/>
-            <w:r>
-              <w:t>courtdir</w:t>
-            </w:r>
-            <w:proofErr w:type="spellEnd"/>
-            <w:r>
-              <w:t>/</w:t>
-            </w:r>
-            <w:proofErr w:type="spellStart"/>
-            <w:r>
-              <w:t>index.htm#trial</w:t>
-            </w:r>
-            <w:proofErr w:type="spellEnd"/>
+              <w:t>courts.alaska.gov/courtdir/index.htm#trial</w:t>
+            </w:r>
           </w:p>
           <w:p>
             <w:pPr>
@@ -25538,21 +25088,8 @@
               <w:br/>
             </w:r>
             <w:r>
-              <w:t>courts.alaska.gov/</w:t>
-            </w:r>
-            <w:proofErr w:type="spellStart"/>
-            <w:r>
-              <w:t>efile</w:t>
-            </w:r>
-            <w:proofErr w:type="spellEnd"/>
-            <w:r>
-              <w:t>/</w:t>
-            </w:r>
-            <w:proofErr w:type="spellStart"/>
-            <w:r>
-              <w:t>index.htm#current-courts</w:t>
-            </w:r>
-            <w:proofErr w:type="spellEnd"/>
+              <w:t>courts.alaska.gov/efile/index.htm#current-courts</w:t>
+            </w:r>
           </w:p>
           <w:p>
             <w:pPr>
@@ -25568,15 +25105,7 @@
             </w:hyperlink>
             <w:r>
               <w:br/>
-              <w:t>courts.alaska.gov/</w:t>
-            </w:r>
-            <w:proofErr w:type="spellStart"/>
-            <w:r>
-              <w:t>courtdir</w:t>
-            </w:r>
-            <w:proofErr w:type="spellEnd"/>
-            <w:r>
-              <w:t>/efiling.htm</w:t>
+              <w:t>courts.alaska.gov/courtdir/efiling.htm</w:t>
             </w:r>
           </w:p>
           <w:p>
@@ -26292,13 +25821,8 @@
             </w:hyperlink>
             <w:r>
               <w:br/>
-              <w:t>docassemble.akcourts.gov/start/</w:t>
-            </w:r>
-            <w:proofErr w:type="spellStart"/>
-            <w:r>
-              <w:t>FilingAMotion</w:t>
-            </w:r>
-            <w:proofErr w:type="spellEnd"/>
+              <w:t>docassemble.akcourts.gov/start/FilingAMotion</w:t>
+            </w:r>
           </w:p>
           <w:p>
             <w:pPr>
@@ -26739,7 +26263,6 @@
             <w:r>
               <w:t xml:space="preserve"> </w:t>
             </w:r>
-            <w:proofErr w:type="spellStart"/>
             <w:r>
               <w:rPr>
                 <w:b/>
@@ -26747,7 +26270,6 @@
               </w:rPr>
               <w:t>SHC-1000</w:t>
             </w:r>
-            <w:proofErr w:type="spellEnd"/>
             <w:r>
               <w:t xml:space="preserve"> </w:t>
             </w:r>
@@ -27515,23 +27037,7 @@
               <w:br/>
             </w:r>
             <w:r>
-              <w:t>youtube.com/</w:t>
-            </w:r>
-            <w:proofErr w:type="spellStart"/>
-            <w:r>
-              <w:t>watch?v</w:t>
-            </w:r>
-            <w:proofErr w:type="spellEnd"/>
-            <w:r>
-              <w:t>=</w:t>
-            </w:r>
-            <w:proofErr w:type="spellStart"/>
-            <w:r>
-              <w:t>PTpeFwVSY</w:t>
-            </w:r>
-            <w:proofErr w:type="spellEnd"/>
-            <w:r>
-              <w:t>-o</w:t>
+              <w:t>youtube.com/watch?v=PTpeFwVSY-o</w:t>
             </w:r>
           </w:p>
           <w:p>
@@ -27628,21 +27134,8 @@
               <w:br/>
             </w:r>
             <w:r>
-              <w:t>youtube.com/</w:t>
-            </w:r>
-            <w:proofErr w:type="spellStart"/>
-            <w:r>
-              <w:t>watch?v</w:t>
-            </w:r>
-            <w:proofErr w:type="spellEnd"/>
-            <w:r>
-              <w:t>=</w:t>
-            </w:r>
-            <w:proofErr w:type="spellStart"/>
-            <w:r>
-              <w:t>egoBeRFB_Uw</w:t>
-            </w:r>
-            <w:proofErr w:type="spellEnd"/>
+              <w:t>youtube.com/watch?v=egoBeRFB_Uw</w:t>
+            </w:r>
           </w:p>
           <w:p>
             <w:pPr>
@@ -27663,15 +27156,7 @@
               <w:br/>
             </w:r>
             <w:r>
-              <w:t>youtube.com/</w:t>
-            </w:r>
-            <w:proofErr w:type="spellStart"/>
-            <w:r>
-              <w:t>watch?v</w:t>
-            </w:r>
-            <w:proofErr w:type="spellEnd"/>
-            <w:r>
-              <w:t>=YQvG7GEGeoo</w:t>
+              <w:t>youtube.com/watch?v=YQvG7GEGeoo</w:t>
             </w:r>
           </w:p>
           <w:p>
@@ -27695,13 +27180,8 @@
             </w:r>
             <w:r>
               <w:lastRenderedPageBreak/>
-              <w:t>courts.alaska.gov/shc/family/</w:t>
-            </w:r>
-            <w:proofErr w:type="spellStart"/>
-            <w:r>
-              <w:t>motions.htm#reply</w:t>
-            </w:r>
-            <w:proofErr w:type="spellEnd"/>
+              <w:t>courts.alaska.gov/shc/family/motions.htm#reply</w:t>
+            </w:r>
           </w:p>
           <w:p>
             <w:pPr>
@@ -27950,11 +27430,9 @@
             <w:pPr>
               <w:pStyle w:val="Body"/>
             </w:pPr>
-            <w:proofErr w:type="spellStart"/>
             <w:r>
               <w:t>learn_more_about_process</w:t>
             </w:r>
-            <w:proofErr w:type="spellEnd"/>
           </w:p>
           <w:p>
             <w:pPr>
@@ -28435,15 +27913,7 @@
               </w:r>
             </w:hyperlink>
             <w:r>
-              <w:t>ube.com/</w:t>
-            </w:r>
-            <w:proofErr w:type="spellStart"/>
-            <w:r>
-              <w:t>playlist?list</w:t>
-            </w:r>
-            <w:proofErr w:type="spellEnd"/>
-            <w:r>
-              <w:t>=PL82589B66ED712B4B</w:t>
+              <w:t>ube.com/playlist?list=PL82589B66ED712B4B</w:t>
             </w:r>
           </w:p>
         </w:tc>
@@ -28513,21 +27983,12 @@
             <w:pPr>
               <w:pStyle w:val="Body"/>
             </w:pPr>
-            <w:proofErr w:type="spellStart"/>
             <w:r>
               <w:rPr>
                 <w:rFonts w:eastAsia="Calibri"/>
                 <w:color w:val="00B050"/>
               </w:rPr>
-              <w:t>answer_domestic_violence_step</w:t>
-            </w:r>
-            <w:proofErr w:type="spellEnd"/>
-            <w:r>
-              <w:rPr>
-                <w:rFonts w:eastAsia="Calibri"/>
-                <w:color w:val="00B050"/>
-              </w:rPr>
-              <w:t xml:space="preserve"> in aka2jtemplates.yml</w:t>
+              <w:t>answer_domestic_violence_step in aka2jtemplates.yml</w:t>
             </w:r>
           </w:p>
         </w:tc>
@@ -31010,15 +30471,7 @@
             </w:hyperlink>
             <w:r>
               <w:br/>
-              <w:t>andvsa.org/</w:t>
-            </w:r>
-            <w:proofErr w:type="spellStart"/>
-            <w:r>
-              <w:t>communitys</w:t>
-            </w:r>
-            <w:proofErr w:type="spellEnd"/>
-            <w:r>
-              <w:t>-programs</w:t>
+              <w:t>andvsa.org/communitys-programs</w:t>
             </w:r>
           </w:p>
           <w:p>
@@ -31037,13 +30490,8 @@
               <w:br/>
             </w:r>
             <w:r>
-              <w:t>docassemble.akcourts.gov/start/</w:t>
-            </w:r>
-            <w:proofErr w:type="spellStart"/>
-            <w:r>
-              <w:t>ProtectiveOrders</w:t>
-            </w:r>
-            <w:proofErr w:type="spellEnd"/>
+              <w:t>docassemble.akcourts.gov/start/ProtectiveOrders</w:t>
+            </w:r>
           </w:p>
           <w:p>
             <w:pPr>
@@ -32192,15 +31640,7 @@
         <w:annotationRef/>
       </w:r>
       <w:r>
-        <w:t xml:space="preserve">In latest </w:t>
-      </w:r>
-      <w:proofErr w:type="spellStart"/>
-      <w:r>
-        <w:t>dismiss_step</w:t>
-      </w:r>
-      <w:proofErr w:type="spellEnd"/>
-      <w:r>
-        <w:t xml:space="preserve"> people get this information even if they have received proper notice if they get default documents. </w:t>
+        <w:t xml:space="preserve">In latest dismiss_step people get this information even if they have received proper notice if they get default documents. </w:t>
       </w:r>
     </w:p>
   </w:comment>
@@ -32216,31 +31656,7 @@
         <w:annotationRef/>
       </w:r>
       <w:r>
-        <w:t xml:space="preserve">Spoke with Jeannie, ok to include for anyone who gets default papers whether they were </w:t>
-      </w:r>
-      <w:proofErr w:type="spellStart"/>
-      <w:r>
-        <w:t>proplerly</w:t>
-      </w:r>
-      <w:proofErr w:type="spellEnd"/>
-      <w:r>
-        <w:t xml:space="preserve"> served or not because they do </w:t>
-      </w:r>
-      <w:proofErr w:type="spellStart"/>
-      <w:r>
-        <w:t>nto</w:t>
-      </w:r>
-      <w:proofErr w:type="spellEnd"/>
-      <w:r>
-        <w:t xml:space="preserve"> get a copy of the complaint </w:t>
-      </w:r>
-      <w:proofErr w:type="spellStart"/>
-      <w:r>
-        <w:t>andsummons</w:t>
-      </w:r>
-      <w:proofErr w:type="spellEnd"/>
-      <w:r>
-        <w:t xml:space="preserve"> with notice of default. </w:t>
+        <w:t xml:space="preserve">Spoke with Jeannie, ok to include for anyone who gets default papers whether they were proplerly served or not because they do nto get a copy of the complaint andsummons with notice of default. </w:t>
       </w:r>
     </w:p>
   </w:comment>
@@ -32340,15 +31756,7 @@
         <w:annotationRef/>
       </w:r>
       <w:r>
-        <w:t xml:space="preserve">Move </w:t>
-      </w:r>
-      <w:proofErr w:type="spellStart"/>
-      <w:r>
-        <w:t>bak</w:t>
-      </w:r>
-      <w:proofErr w:type="spellEnd"/>
-      <w:r>
-        <w:t xml:space="preserve"> to dismiss step</w:t>
+        <w:t>Move bak to dismiss step</w:t>
       </w:r>
     </w:p>
   </w:comment>
@@ -32364,15 +31772,7 @@
         <w:annotationRef/>
       </w:r>
       <w:r>
-        <w:t xml:space="preserve">Compare with </w:t>
-      </w:r>
-      <w:proofErr w:type="spellStart"/>
-      <w:r>
-        <w:t>yml</w:t>
-      </w:r>
-      <w:proofErr w:type="spellEnd"/>
-      <w:r>
-        <w:t xml:space="preserve"> 2025-07-30 </w:t>
+        <w:t xml:space="preserve">Compare with yml 2025-07-30 </w:t>
       </w:r>
     </w:p>
   </w:comment>
@@ -32533,15 +31933,7 @@
         <w:annotationRef/>
       </w:r>
       <w:r>
-        <w:t xml:space="preserve">Jeannie –can  ignore for </w:t>
-      </w:r>
-      <w:proofErr w:type="spellStart"/>
-      <w:r>
-        <w:t>now.meaning</w:t>
-      </w:r>
-      <w:proofErr w:type="spellEnd"/>
-      <w:r>
-        <w:t xml:space="preserve"> week of June 24, 2025.</w:t>
+        <w:t>Jeannie –can  ignore for now.meaning week of June 24, 2025.</w:t>
       </w:r>
     </w:p>
   </w:comment>
@@ -32589,15 +31981,7 @@
         <w:annotationRef/>
       </w:r>
       <w:r>
-        <w:t xml:space="preserve">These are all </w:t>
-      </w:r>
-      <w:proofErr w:type="spellStart"/>
-      <w:r>
-        <w:t>circusmstances</w:t>
-      </w:r>
-      <w:proofErr w:type="spellEnd"/>
-      <w:r>
-        <w:t xml:space="preserve"> when </w:t>
+        <w:t xml:space="preserve">These are all circusmstances when </w:t>
       </w:r>
       <w:r>
         <w:t xml:space="preserve">our user is filing a motion to dismiss – but… even though it's a motion it's still their </w:t>
@@ -32610,15 +31994,7 @@
         <w:t>a</w:t>
       </w:r>
       <w:r>
-        <w:t xml:space="preserve">nswer… so these instructions are only for </w:t>
-      </w:r>
-      <w:proofErr w:type="spellStart"/>
-      <w:r>
-        <w:t>filng</w:t>
-      </w:r>
-      <w:proofErr w:type="spellEnd"/>
-      <w:r>
-        <w:t xml:space="preserve"> motions after both complaint and answer have been filed. </w:t>
+        <w:t xml:space="preserve">nswer… so these instructions are only for filng motions after both complaint and answer have been filed. </w:t>
       </w:r>
     </w:p>
   </w:comment>

</xml_diff>